<commit_message>
Hinzufügen des Modelios Projekt und Anfang Aufgabe 1
</commit_message>
<xml_diff>
--- a/BPI-Capgemini.docx
+++ b/BPI-Capgemini.docx
@@ -3,9 +3,755 @@
 <w:document xmlns:wpc="http://schemas.microsoft.com/office/word/2010/wordprocessingCanvas" xmlns:mc="http://schemas.openxmlformats.org/markup-compatibility/2006" xmlns:o="urn:schemas-microsoft-com:office:office" xmlns:r="http://schemas.openxmlformats.org/officeDocument/2006/relationships" xmlns:m="http://schemas.openxmlformats.org/officeDocument/2006/math" xmlns:v="urn:schemas-microsoft-com:vml" xmlns:wp14="http://schemas.microsoft.com/office/word/2010/wordprocessingDrawing" xmlns:wp="http://schemas.openxmlformats.org/drawingml/2006/wordprocessingDrawing" xmlns:w10="urn:schemas-microsoft-com:office:word" xmlns:w="http://schemas.openxmlformats.org/wordprocessingml/2006/main" xmlns:w14="http://schemas.microsoft.com/office/word/2010/wordml" xmlns:wpg="http://schemas.microsoft.com/office/word/2010/wordprocessingGroup" xmlns:wpi="http://schemas.microsoft.com/office/word/2010/wordprocessingInk" xmlns:wne="http://schemas.microsoft.com/office/word/2006/wordml" xmlns:wps="http://schemas.microsoft.com/office/word/2010/wordprocessingShape" mc:Ignorable="w14 wp14">
   <w:body>
     <w:p>
+      <w:pPr>
+        <w:rPr>
+          <w:noProof/>
+          <w:lang w:eastAsia="de-DE"/>
+        </w:rPr>
+      </w:pPr>
       <w:r>
-        <w:t>Das ist eine Eingabe von Freddy</w:t>
+        <w:rPr>
+          <w:noProof/>
+          <w:lang w:eastAsia="de-DE"/>
+        </w:rPr>
+        <w:br w:type="page"/>
       </w:r>
+    </w:p>
+    <w:p>
+      <w:pPr>
+        <w:pStyle w:val="berschrift1"/>
+        <w:rPr>
+          <w:noProof/>
+          <w:lang w:eastAsia="de-DE"/>
+        </w:rPr>
+      </w:pPr>
+      <w:r>
+        <w:rPr>
+          <w:noProof/>
+          <w:lang w:eastAsia="de-DE"/>
+        </w:rPr>
+        <w:lastRenderedPageBreak/>
+        <w:t>Aufgabe 1 - Architekturskizzen</w:t>
+      </w:r>
+    </w:p>
+    <w:p>
+      <w:r>
+        <w:rPr>
+          <w:noProof/>
+          <w:lang w:eastAsia="de-DE"/>
+        </w:rPr>
+        <w:drawing>
+          <wp:anchor distT="0" distB="0" distL="114300" distR="114300" simplePos="0" relativeHeight="251658240" behindDoc="1" locked="0" layoutInCell="1" allowOverlap="1">
+            <wp:simplePos x="0" y="0"/>
+            <wp:positionH relativeFrom="margin">
+              <wp:align>right</wp:align>
+            </wp:positionH>
+            <wp:positionV relativeFrom="paragraph">
+              <wp:posOffset>4445</wp:posOffset>
+            </wp:positionV>
+            <wp:extent cx="3784600" cy="2211070"/>
+            <wp:effectExtent l="0" t="0" r="6350" b="0"/>
+            <wp:wrapTight wrapText="bothSides">
+              <wp:wrapPolygon edited="0">
+                <wp:start x="0" y="0"/>
+                <wp:lineTo x="0" y="21401"/>
+                <wp:lineTo x="21528" y="21401"/>
+                <wp:lineTo x="21528" y="0"/>
+                <wp:lineTo x="0" y="0"/>
+              </wp:wrapPolygon>
+            </wp:wrapTight>
+            <wp:docPr id="3" name="Grafik 3"/>
+            <wp:cNvGraphicFramePr>
+              <a:graphicFrameLocks xmlns:a="http://schemas.openxmlformats.org/drawingml/2006/main" noChangeAspect="1"/>
+            </wp:cNvGraphicFramePr>
+            <a:graphic xmlns:a="http://schemas.openxmlformats.org/drawingml/2006/main">
+              <a:graphicData uri="http://schemas.openxmlformats.org/drawingml/2006/picture">
+                <pic:pic xmlns:pic="http://schemas.openxmlformats.org/drawingml/2006/picture">
+                  <pic:nvPicPr>
+                    <pic:cNvPr id="0" name=""/>
+                    <pic:cNvPicPr/>
+                  </pic:nvPicPr>
+                  <pic:blipFill rotWithShape="1">
+                    <a:blip r:embed="rId5">
+                      <a:extLst>
+                        <a:ext uri="{28A0092B-C50C-407E-A947-70E740481C1C}">
+                          <a14:useLocalDpi xmlns:a14="http://schemas.microsoft.com/office/drawing/2010/main" val="0"/>
+                        </a:ext>
+                      </a:extLst>
+                    </a:blip>
+                    <a:srcRect l="29519" t="8827" r="4798" b="3742"/>
+                    <a:stretch/>
+                  </pic:blipFill>
+                  <pic:spPr bwMode="auto">
+                    <a:xfrm>
+                      <a:off x="0" y="0"/>
+                      <a:ext cx="3784600" cy="2211070"/>
+                    </a:xfrm>
+                    <a:prstGeom prst="rect">
+                      <a:avLst/>
+                    </a:prstGeom>
+                    <a:ln>
+                      <a:noFill/>
+                    </a:ln>
+                    <a:extLst>
+                      <a:ext uri="{53640926-AAD7-44D8-BBD7-CCE9431645EC}">
+                        <a14:shadowObscured xmlns:a14="http://schemas.microsoft.com/office/drawing/2010/main"/>
+                      </a:ext>
+                    </a:extLst>
+                  </pic:spPr>
+                </pic:pic>
+              </a:graphicData>
+            </a:graphic>
+            <wp14:sizeRelH relativeFrom="page">
+              <wp14:pctWidth>0</wp14:pctWidth>
+            </wp14:sizeRelH>
+            <wp14:sizeRelV relativeFrom="page">
+              <wp14:pctHeight>0</wp14:pctHeight>
+            </wp14:sizeRelV>
+          </wp:anchor>
+        </w:drawing>
+      </w:r>
+      <w:r>
+        <w:t>Begründung:</w:t>
+      </w:r>
+    </w:p>
+    <w:p/>
+    <w:p/>
+    <w:p/>
+    <w:p/>
+    <w:p/>
+    <w:p/>
+    <w:p/>
+    <w:p>
+      <w:r>
+        <w:rPr>
+          <w:noProof/>
+          <w:lang w:eastAsia="de-DE"/>
+        </w:rPr>
+        <mc:AlternateContent>
+          <mc:Choice Requires="wps">
+            <w:drawing>
+              <wp:anchor distT="0" distB="0" distL="114300" distR="114300" simplePos="0" relativeHeight="251664384" behindDoc="0" locked="0" layoutInCell="1" allowOverlap="1" wp14:anchorId="0518397A" wp14:editId="0D61A290">
+                <wp:simplePos x="0" y="0"/>
+                <wp:positionH relativeFrom="column">
+                  <wp:posOffset>772795</wp:posOffset>
+                </wp:positionH>
+                <wp:positionV relativeFrom="paragraph">
+                  <wp:posOffset>1815465</wp:posOffset>
+                </wp:positionV>
+                <wp:extent cx="1190625" cy="0"/>
+                <wp:effectExtent l="38100" t="76200" r="0" b="114300"/>
+                <wp:wrapNone/>
+                <wp:docPr id="7" name="Gerade Verbindung mit Pfeil 7"/>
+                <wp:cNvGraphicFramePr/>
+                <a:graphic xmlns:a="http://schemas.openxmlformats.org/drawingml/2006/main">
+                  <a:graphicData uri="http://schemas.microsoft.com/office/word/2010/wordprocessingShape">
+                    <wps:wsp>
+                      <wps:cNvCnPr/>
+                      <wps:spPr>
+                        <a:xfrm flipH="1">
+                          <a:off x="0" y="0"/>
+                          <a:ext cx="1190625" cy="0"/>
+                        </a:xfrm>
+                        <a:prstGeom prst="straightConnector1">
+                          <a:avLst/>
+                        </a:prstGeom>
+                        <a:ln>
+                          <a:solidFill>
+                            <a:schemeClr val="tx1"/>
+                          </a:solidFill>
+                          <a:tailEnd type="arrow"/>
+                        </a:ln>
+                      </wps:spPr>
+                      <wps:style>
+                        <a:lnRef idx="1">
+                          <a:schemeClr val="accent1"/>
+                        </a:lnRef>
+                        <a:fillRef idx="0">
+                          <a:schemeClr val="accent1"/>
+                        </a:fillRef>
+                        <a:effectRef idx="0">
+                          <a:schemeClr val="accent1"/>
+                        </a:effectRef>
+                        <a:fontRef idx="minor">
+                          <a:schemeClr val="tx1"/>
+                        </a:fontRef>
+                      </wps:style>
+                      <wps:bodyPr/>
+                    </wps:wsp>
+                  </a:graphicData>
+                </a:graphic>
+                <wp14:sizeRelH relativeFrom="margin">
+                  <wp14:pctWidth>0</wp14:pctWidth>
+                </wp14:sizeRelH>
+                <wp14:sizeRelV relativeFrom="margin">
+                  <wp14:pctHeight>0</wp14:pctHeight>
+                </wp14:sizeRelV>
+              </wp:anchor>
+            </w:drawing>
+          </mc:Choice>
+          <mc:Fallback>
+            <w:pict>
+              <v:shapetype id="_x0000_t32" coordsize="21600,21600" o:spt="32" o:oned="t" path="m,l21600,21600e" filled="f">
+                <v:path arrowok="t" fillok="f" o:connecttype="none"/>
+                <o:lock v:ext="edit" shapetype="t"/>
+              </v:shapetype>
+              <v:shape id="Gerade Verbindung mit Pfeil 7" o:spid="_x0000_s1026" type="#_x0000_t32" style="position:absolute;margin-left:60.85pt;margin-top:142.95pt;width:93.75pt;height:0;flip:x;z-index:251664384;visibility:visible;mso-wrap-style:square;mso-width-percent:0;mso-height-percent:0;mso-wrap-distance-left:9pt;mso-wrap-distance-top:0;mso-wrap-distance-right:9pt;mso-wrap-distance-bottom:0;mso-position-horizontal:absolute;mso-position-horizontal-relative:text;mso-position-vertical:absolute;mso-position-vertical-relative:text;mso-width-percent:0;mso-height-percent:0;mso-width-relative:margin;mso-height-relative:margin" o:gfxdata="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" strokecolor="black [3213]" strokeweight=".5pt">
+                <v:stroke endarrow="open" joinstyle="miter"/>
+              </v:shape>
+            </w:pict>
+          </mc:Fallback>
+        </mc:AlternateContent>
+      </w:r>
+      <w:r>
+        <w:rPr>
+          <w:noProof/>
+          <w:lang w:eastAsia="de-DE"/>
+        </w:rPr>
+        <mc:AlternateContent>
+          <mc:Choice Requires="wps">
+            <w:drawing>
+              <wp:anchor distT="0" distB="0" distL="114300" distR="114300" simplePos="0" relativeHeight="251662336" behindDoc="0" locked="0" layoutInCell="1" allowOverlap="1" wp14:anchorId="2E980D9B" wp14:editId="1A4EC5CF">
+                <wp:simplePos x="0" y="0"/>
+                <wp:positionH relativeFrom="column">
+                  <wp:posOffset>780149</wp:posOffset>
+                </wp:positionH>
+                <wp:positionV relativeFrom="paragraph">
+                  <wp:posOffset>844816</wp:posOffset>
+                </wp:positionV>
+                <wp:extent cx="1190847" cy="0"/>
+                <wp:effectExtent l="38100" t="76200" r="0" b="114300"/>
+                <wp:wrapNone/>
+                <wp:docPr id="6" name="Gerade Verbindung mit Pfeil 6"/>
+                <wp:cNvGraphicFramePr/>
+                <a:graphic xmlns:a="http://schemas.openxmlformats.org/drawingml/2006/main">
+                  <a:graphicData uri="http://schemas.microsoft.com/office/word/2010/wordprocessingShape">
+                    <wps:wsp>
+                      <wps:cNvCnPr/>
+                      <wps:spPr>
+                        <a:xfrm flipH="1">
+                          <a:off x="0" y="0"/>
+                          <a:ext cx="1190847" cy="0"/>
+                        </a:xfrm>
+                        <a:prstGeom prst="straightConnector1">
+                          <a:avLst/>
+                        </a:prstGeom>
+                        <a:ln>
+                          <a:solidFill>
+                            <a:schemeClr val="tx1"/>
+                          </a:solidFill>
+                          <a:tailEnd type="arrow"/>
+                        </a:ln>
+                      </wps:spPr>
+                      <wps:style>
+                        <a:lnRef idx="1">
+                          <a:schemeClr val="accent1"/>
+                        </a:lnRef>
+                        <a:fillRef idx="0">
+                          <a:schemeClr val="accent1"/>
+                        </a:fillRef>
+                        <a:effectRef idx="0">
+                          <a:schemeClr val="accent1"/>
+                        </a:effectRef>
+                        <a:fontRef idx="minor">
+                          <a:schemeClr val="tx1"/>
+                        </a:fontRef>
+                      </wps:style>
+                      <wps:bodyPr/>
+                    </wps:wsp>
+                  </a:graphicData>
+                </a:graphic>
+                <wp14:sizeRelH relativeFrom="margin">
+                  <wp14:pctWidth>0</wp14:pctWidth>
+                </wp14:sizeRelH>
+                <wp14:sizeRelV relativeFrom="margin">
+                  <wp14:pctHeight>0</wp14:pctHeight>
+                </wp14:sizeRelV>
+              </wp:anchor>
+            </w:drawing>
+          </mc:Choice>
+          <mc:Fallback>
+            <w:pict>
+              <v:shape id="Gerade Verbindung mit Pfeil 6" o:spid="_x0000_s1026" type="#_x0000_t32" style="position:absolute;margin-left:61.45pt;margin-top:66.5pt;width:93.75pt;height:0;flip:x;z-index:251662336;visibility:visible;mso-wrap-style:square;mso-width-percent:0;mso-height-percent:0;mso-wrap-distance-left:9pt;mso-wrap-distance-top:0;mso-wrap-distance-right:9pt;mso-wrap-distance-bottom:0;mso-position-horizontal:absolute;mso-position-horizontal-relative:text;mso-position-vertical:absolute;mso-position-vertical-relative:text;mso-width-percent:0;mso-height-percent:0;mso-width-relative:margin;mso-height-relative:margin" o:gfxdata="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" strokecolor="black [3213]" strokeweight=".5pt">
+                <v:stroke endarrow="open" joinstyle="miter"/>
+              </v:shape>
+            </w:pict>
+          </mc:Fallback>
+        </mc:AlternateContent>
+      </w:r>
+      <w:r>
+        <w:rPr>
+          <w:noProof/>
+          <w:lang w:eastAsia="de-DE"/>
+        </w:rPr>
+        <w:drawing>
+          <wp:inline distT="0" distB="0" distL="0" distR="0" wp14:anchorId="5B074926" wp14:editId="418E246D">
+            <wp:extent cx="5760720" cy="2528813"/>
+            <wp:effectExtent l="0" t="0" r="0" b="5080"/>
+            <wp:docPr id="2" name="Grafik 2"/>
+            <wp:cNvGraphicFramePr>
+              <a:graphicFrameLocks xmlns:a="http://schemas.openxmlformats.org/drawingml/2006/main" noChangeAspect="1"/>
+            </wp:cNvGraphicFramePr>
+            <a:graphic xmlns:a="http://schemas.openxmlformats.org/drawingml/2006/main">
+              <a:graphicData uri="http://schemas.openxmlformats.org/drawingml/2006/picture">
+                <pic:pic xmlns:pic="http://schemas.openxmlformats.org/drawingml/2006/picture">
+                  <pic:nvPicPr>
+                    <pic:cNvPr id="0" name=""/>
+                    <pic:cNvPicPr/>
+                  </pic:nvPicPr>
+                  <pic:blipFill>
+                    <a:blip r:embed="rId5"/>
+                    <a:stretch>
+                      <a:fillRect/>
+                    </a:stretch>
+                  </pic:blipFill>
+                  <pic:spPr>
+                    <a:xfrm>
+                      <a:off x="0" y="0"/>
+                      <a:ext cx="5760720" cy="2528813"/>
+                    </a:xfrm>
+                    <a:prstGeom prst="rect">
+                      <a:avLst/>
+                    </a:prstGeom>
+                  </pic:spPr>
+                </pic:pic>
+              </a:graphicData>
+            </a:graphic>
+          </wp:inline>
+        </w:drawing>
+      </w:r>
+    </w:p>
+    <w:p>
+      <w:r>
+        <w:t>Begründung:</w:t>
+      </w:r>
+    </w:p>
+    <w:p/>
+    <w:p/>
+    <w:p/>
+    <w:p/>
+    <w:p/>
+    <w:p/>
+    <w:p/>
+    <w:p/>
+    <w:p/>
+    <w:p/>
+    <w:p/>
+    <w:p/>
+    <w:p/>
+    <w:p>
+      <w:r>
+        <w:rPr>
+          <w:noProof/>
+          <w:lang w:eastAsia="de-DE"/>
+        </w:rPr>
+        <w:lastRenderedPageBreak/>
+        <mc:AlternateContent>
+          <mc:Choice Requires="wps">
+            <w:drawing>
+              <wp:anchor distT="0" distB="0" distL="114300" distR="114300" simplePos="0" relativeHeight="251668480" behindDoc="0" locked="0" layoutInCell="1" allowOverlap="1" wp14:anchorId="24AA1C4C" wp14:editId="2D0C42C9">
+                <wp:simplePos x="0" y="0"/>
+                <wp:positionH relativeFrom="column">
+                  <wp:posOffset>814705</wp:posOffset>
+                </wp:positionH>
+                <wp:positionV relativeFrom="paragraph">
+                  <wp:posOffset>1793240</wp:posOffset>
+                </wp:positionV>
+                <wp:extent cx="1190625" cy="0"/>
+                <wp:effectExtent l="38100" t="76200" r="0" b="114300"/>
+                <wp:wrapNone/>
+                <wp:docPr id="9" name="Gerade Verbindung mit Pfeil 9"/>
+                <wp:cNvGraphicFramePr/>
+                <a:graphic xmlns:a="http://schemas.openxmlformats.org/drawingml/2006/main">
+                  <a:graphicData uri="http://schemas.microsoft.com/office/word/2010/wordprocessingShape">
+                    <wps:wsp>
+                      <wps:cNvCnPr/>
+                      <wps:spPr>
+                        <a:xfrm flipH="1">
+                          <a:off x="0" y="0"/>
+                          <a:ext cx="1190625" cy="0"/>
+                        </a:xfrm>
+                        <a:prstGeom prst="straightConnector1">
+                          <a:avLst/>
+                        </a:prstGeom>
+                        <a:ln>
+                          <a:solidFill>
+                            <a:schemeClr val="tx1"/>
+                          </a:solidFill>
+                          <a:tailEnd type="arrow"/>
+                        </a:ln>
+                      </wps:spPr>
+                      <wps:style>
+                        <a:lnRef idx="1">
+                          <a:schemeClr val="accent1"/>
+                        </a:lnRef>
+                        <a:fillRef idx="0">
+                          <a:schemeClr val="accent1"/>
+                        </a:fillRef>
+                        <a:effectRef idx="0">
+                          <a:schemeClr val="accent1"/>
+                        </a:effectRef>
+                        <a:fontRef idx="minor">
+                          <a:schemeClr val="tx1"/>
+                        </a:fontRef>
+                      </wps:style>
+                      <wps:bodyPr/>
+                    </wps:wsp>
+                  </a:graphicData>
+                </a:graphic>
+                <wp14:sizeRelH relativeFrom="margin">
+                  <wp14:pctWidth>0</wp14:pctWidth>
+                </wp14:sizeRelH>
+                <wp14:sizeRelV relativeFrom="margin">
+                  <wp14:pctHeight>0</wp14:pctHeight>
+                </wp14:sizeRelV>
+              </wp:anchor>
+            </w:drawing>
+          </mc:Choice>
+          <mc:Fallback>
+            <w:pict>
+              <v:shape id="Gerade Verbindung mit Pfeil 9" o:spid="_x0000_s1026" type="#_x0000_t32" style="position:absolute;margin-left:64.15pt;margin-top:141.2pt;width:93.75pt;height:0;flip:x;z-index:251668480;visibility:visible;mso-wrap-style:square;mso-width-percent:0;mso-height-percent:0;mso-wrap-distance-left:9pt;mso-wrap-distance-top:0;mso-wrap-distance-right:9pt;mso-wrap-distance-bottom:0;mso-position-horizontal:absolute;mso-position-horizontal-relative:text;mso-position-vertical:absolute;mso-position-vertical-relative:text;mso-width-percent:0;mso-height-percent:0;mso-width-relative:margin;mso-height-relative:margin" o:gfxdata="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" strokecolor="black [3213]" strokeweight=".5pt">
+                <v:stroke endarrow="open" joinstyle="miter"/>
+              </v:shape>
+            </w:pict>
+          </mc:Fallback>
+        </mc:AlternateContent>
+      </w:r>
+      <w:r>
+        <w:rPr>
+          <w:noProof/>
+          <w:lang w:eastAsia="de-DE"/>
+        </w:rPr>
+        <mc:AlternateContent>
+          <mc:Choice Requires="wps">
+            <w:drawing>
+              <wp:anchor distT="0" distB="0" distL="114300" distR="114300" simplePos="0" relativeHeight="251666432" behindDoc="0" locked="0" layoutInCell="1" allowOverlap="1" wp14:anchorId="43BDDE51" wp14:editId="66068F08">
+                <wp:simplePos x="0" y="0"/>
+                <wp:positionH relativeFrom="column">
+                  <wp:posOffset>815222</wp:posOffset>
+                </wp:positionH>
+                <wp:positionV relativeFrom="paragraph">
+                  <wp:posOffset>772795</wp:posOffset>
+                </wp:positionV>
+                <wp:extent cx="1190847" cy="0"/>
+                <wp:effectExtent l="38100" t="76200" r="0" b="114300"/>
+                <wp:wrapNone/>
+                <wp:docPr id="8" name="Gerade Verbindung mit Pfeil 8"/>
+                <wp:cNvGraphicFramePr/>
+                <a:graphic xmlns:a="http://schemas.openxmlformats.org/drawingml/2006/main">
+                  <a:graphicData uri="http://schemas.microsoft.com/office/word/2010/wordprocessingShape">
+                    <wps:wsp>
+                      <wps:cNvCnPr/>
+                      <wps:spPr>
+                        <a:xfrm flipH="1">
+                          <a:off x="0" y="0"/>
+                          <a:ext cx="1190847" cy="0"/>
+                        </a:xfrm>
+                        <a:prstGeom prst="straightConnector1">
+                          <a:avLst/>
+                        </a:prstGeom>
+                        <a:ln>
+                          <a:solidFill>
+                            <a:schemeClr val="tx1"/>
+                          </a:solidFill>
+                          <a:tailEnd type="arrow"/>
+                        </a:ln>
+                      </wps:spPr>
+                      <wps:style>
+                        <a:lnRef idx="1">
+                          <a:schemeClr val="accent1"/>
+                        </a:lnRef>
+                        <a:fillRef idx="0">
+                          <a:schemeClr val="accent1"/>
+                        </a:fillRef>
+                        <a:effectRef idx="0">
+                          <a:schemeClr val="accent1"/>
+                        </a:effectRef>
+                        <a:fontRef idx="minor">
+                          <a:schemeClr val="tx1"/>
+                        </a:fontRef>
+                      </wps:style>
+                      <wps:bodyPr/>
+                    </wps:wsp>
+                  </a:graphicData>
+                </a:graphic>
+                <wp14:sizeRelH relativeFrom="margin">
+                  <wp14:pctWidth>0</wp14:pctWidth>
+                </wp14:sizeRelH>
+                <wp14:sizeRelV relativeFrom="margin">
+                  <wp14:pctHeight>0</wp14:pctHeight>
+                </wp14:sizeRelV>
+              </wp:anchor>
+            </w:drawing>
+          </mc:Choice>
+          <mc:Fallback>
+            <w:pict>
+              <v:shape id="Gerade Verbindung mit Pfeil 8" o:spid="_x0000_s1026" type="#_x0000_t32" style="position:absolute;margin-left:64.2pt;margin-top:60.85pt;width:93.75pt;height:0;flip:x;z-index:251666432;visibility:visible;mso-wrap-style:square;mso-width-percent:0;mso-height-percent:0;mso-wrap-distance-left:9pt;mso-wrap-distance-top:0;mso-wrap-distance-right:9pt;mso-wrap-distance-bottom:0;mso-position-horizontal:absolute;mso-position-horizontal-relative:text;mso-position-vertical:absolute;mso-position-vertical-relative:text;mso-width-percent:0;mso-height-percent:0;mso-width-relative:margin;mso-height-relative:margin" o:gfxdata="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" strokecolor="black [3213]" strokeweight=".5pt">
+                <v:stroke endarrow="open" joinstyle="miter"/>
+              </v:shape>
+            </w:pict>
+          </mc:Fallback>
+        </mc:AlternateContent>
+      </w:r>
+      <w:r>
+        <w:rPr>
+          <w:noProof/>
+          <w:lang w:eastAsia="de-DE"/>
+        </w:rPr>
+        <w:drawing>
+          <wp:inline distT="0" distB="0" distL="0" distR="0" wp14:anchorId="0164A55F" wp14:editId="0D28E483">
+            <wp:extent cx="5760720" cy="2528813"/>
+            <wp:effectExtent l="0" t="0" r="0" b="5080"/>
+            <wp:docPr id="1" name="Grafik 1"/>
+            <wp:cNvGraphicFramePr>
+              <a:graphicFrameLocks xmlns:a="http://schemas.openxmlformats.org/drawingml/2006/main" noChangeAspect="1"/>
+            </wp:cNvGraphicFramePr>
+            <a:graphic xmlns:a="http://schemas.openxmlformats.org/drawingml/2006/main">
+              <a:graphicData uri="http://schemas.openxmlformats.org/drawingml/2006/picture">
+                <pic:pic xmlns:pic="http://schemas.openxmlformats.org/drawingml/2006/picture">
+                  <pic:nvPicPr>
+                    <pic:cNvPr id="0" name=""/>
+                    <pic:cNvPicPr/>
+                  </pic:nvPicPr>
+                  <pic:blipFill>
+                    <a:blip r:embed="rId6"/>
+                    <a:stretch>
+                      <a:fillRect/>
+                    </a:stretch>
+                  </pic:blipFill>
+                  <pic:spPr>
+                    <a:xfrm>
+                      <a:off x="0" y="0"/>
+                      <a:ext cx="5760720" cy="2528813"/>
+                    </a:xfrm>
+                    <a:prstGeom prst="rect">
+                      <a:avLst/>
+                    </a:prstGeom>
+                  </pic:spPr>
+                </pic:pic>
+              </a:graphicData>
+            </a:graphic>
+          </wp:inline>
+        </w:drawing>
+      </w:r>
+    </w:p>
+    <w:p>
+      <w:r>
+        <w:t>Begründung:</w:t>
+      </w:r>
+    </w:p>
+    <w:p/>
+    <w:p/>
+    <w:p/>
+    <w:p>
+      <w:r>
+        <w:rPr>
+          <w:noProof/>
+          <w:lang w:eastAsia="de-DE"/>
+        </w:rPr>
+        <mc:AlternateContent>
+          <mc:Choice Requires="wps">
+            <w:drawing>
+              <wp:anchor distT="0" distB="0" distL="114300" distR="114300" simplePos="0" relativeHeight="251670528" behindDoc="0" locked="0" layoutInCell="1" allowOverlap="1" wp14:anchorId="676FB420" wp14:editId="435E1767">
+                <wp:simplePos x="0" y="0"/>
+                <wp:positionH relativeFrom="column">
+                  <wp:posOffset>812165</wp:posOffset>
+                </wp:positionH>
+                <wp:positionV relativeFrom="paragraph">
+                  <wp:posOffset>1038860</wp:posOffset>
+                </wp:positionV>
+                <wp:extent cx="1190625" cy="0"/>
+                <wp:effectExtent l="38100" t="76200" r="0" b="114300"/>
+                <wp:wrapNone/>
+                <wp:docPr id="11" name="Gerade Verbindung mit Pfeil 11"/>
+                <wp:cNvGraphicFramePr/>
+                <a:graphic xmlns:a="http://schemas.openxmlformats.org/drawingml/2006/main">
+                  <a:graphicData uri="http://schemas.microsoft.com/office/word/2010/wordprocessingShape">
+                    <wps:wsp>
+                      <wps:cNvCnPr/>
+                      <wps:spPr>
+                        <a:xfrm flipH="1">
+                          <a:off x="0" y="0"/>
+                          <a:ext cx="1190625" cy="0"/>
+                        </a:xfrm>
+                        <a:prstGeom prst="straightConnector1">
+                          <a:avLst/>
+                        </a:prstGeom>
+                        <a:ln>
+                          <a:solidFill>
+                            <a:schemeClr val="tx1"/>
+                          </a:solidFill>
+                          <a:tailEnd type="arrow"/>
+                        </a:ln>
+                      </wps:spPr>
+                      <wps:style>
+                        <a:lnRef idx="1">
+                          <a:schemeClr val="accent1"/>
+                        </a:lnRef>
+                        <a:fillRef idx="0">
+                          <a:schemeClr val="accent1"/>
+                        </a:fillRef>
+                        <a:effectRef idx="0">
+                          <a:schemeClr val="accent1"/>
+                        </a:effectRef>
+                        <a:fontRef idx="minor">
+                          <a:schemeClr val="tx1"/>
+                        </a:fontRef>
+                      </wps:style>
+                      <wps:bodyPr/>
+                    </wps:wsp>
+                  </a:graphicData>
+                </a:graphic>
+                <wp14:sizeRelH relativeFrom="margin">
+                  <wp14:pctWidth>0</wp14:pctWidth>
+                </wp14:sizeRelH>
+                <wp14:sizeRelV relativeFrom="margin">
+                  <wp14:pctHeight>0</wp14:pctHeight>
+                </wp14:sizeRelV>
+              </wp:anchor>
+            </w:drawing>
+          </mc:Choice>
+          <mc:Fallback>
+            <w:pict>
+              <v:shape id="Gerade Verbindung mit Pfeil 11" o:spid="_x0000_s1026" type="#_x0000_t32" style="position:absolute;margin-left:63.95pt;margin-top:81.8pt;width:93.75pt;height:0;flip:x;z-index:251670528;visibility:visible;mso-wrap-style:square;mso-width-percent:0;mso-height-percent:0;mso-wrap-distance-left:9pt;mso-wrap-distance-top:0;mso-wrap-distance-right:9pt;mso-wrap-distance-bottom:0;mso-position-horizontal:absolute;mso-position-horizontal-relative:text;mso-position-vertical:absolute;mso-position-vertical-relative:text;mso-width-percent:0;mso-height-percent:0;mso-width-relative:margin;mso-height-relative:margin" o:gfxdata="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" strokecolor="black [3213]" strokeweight=".5pt">
+                <v:stroke endarrow="open" joinstyle="miter"/>
+              </v:shape>
+            </w:pict>
+          </mc:Fallback>
+        </mc:AlternateContent>
+      </w:r>
+      <w:r>
+        <w:rPr>
+          <w:noProof/>
+          <w:lang w:eastAsia="de-DE"/>
+        </w:rPr>
+        <mc:AlternateContent>
+          <mc:Choice Requires="wps">
+            <w:drawing>
+              <wp:anchor distT="0" distB="0" distL="114300" distR="114300" simplePos="0" relativeHeight="251672576" behindDoc="0" locked="0" layoutInCell="1" allowOverlap="1" wp14:anchorId="139FFBBF" wp14:editId="7B89903F">
+                <wp:simplePos x="0" y="0"/>
+                <wp:positionH relativeFrom="column">
+                  <wp:posOffset>812479</wp:posOffset>
+                </wp:positionH>
+                <wp:positionV relativeFrom="paragraph">
+                  <wp:posOffset>2049104</wp:posOffset>
+                </wp:positionV>
+                <wp:extent cx="1190625" cy="0"/>
+                <wp:effectExtent l="38100" t="76200" r="0" b="114300"/>
+                <wp:wrapNone/>
+                <wp:docPr id="12" name="Gerade Verbindung mit Pfeil 12"/>
+                <wp:cNvGraphicFramePr/>
+                <a:graphic xmlns:a="http://schemas.openxmlformats.org/drawingml/2006/main">
+                  <a:graphicData uri="http://schemas.microsoft.com/office/word/2010/wordprocessingShape">
+                    <wps:wsp>
+                      <wps:cNvCnPr/>
+                      <wps:spPr>
+                        <a:xfrm flipH="1">
+                          <a:off x="0" y="0"/>
+                          <a:ext cx="1190625" cy="0"/>
+                        </a:xfrm>
+                        <a:prstGeom prst="straightConnector1">
+                          <a:avLst/>
+                        </a:prstGeom>
+                        <a:ln>
+                          <a:solidFill>
+                            <a:schemeClr val="tx1"/>
+                          </a:solidFill>
+                          <a:tailEnd type="arrow"/>
+                        </a:ln>
+                      </wps:spPr>
+                      <wps:style>
+                        <a:lnRef idx="1">
+                          <a:schemeClr val="accent1"/>
+                        </a:lnRef>
+                        <a:fillRef idx="0">
+                          <a:schemeClr val="accent1"/>
+                        </a:fillRef>
+                        <a:effectRef idx="0">
+                          <a:schemeClr val="accent1"/>
+                        </a:effectRef>
+                        <a:fontRef idx="minor">
+                          <a:schemeClr val="tx1"/>
+                        </a:fontRef>
+                      </wps:style>
+                      <wps:bodyPr/>
+                    </wps:wsp>
+                  </a:graphicData>
+                </a:graphic>
+                <wp14:sizeRelH relativeFrom="margin">
+                  <wp14:pctWidth>0</wp14:pctWidth>
+                </wp14:sizeRelH>
+                <wp14:sizeRelV relativeFrom="margin">
+                  <wp14:pctHeight>0</wp14:pctHeight>
+                </wp14:sizeRelV>
+              </wp:anchor>
+            </w:drawing>
+          </mc:Choice>
+          <mc:Fallback>
+            <w:pict>
+              <v:shape id="Gerade Verbindung mit Pfeil 12" o:spid="_x0000_s1026" type="#_x0000_t32" style="position:absolute;margin-left:63.95pt;margin-top:161.35pt;width:93.75pt;height:0;flip:x;z-index:251672576;visibility:visible;mso-wrap-style:square;mso-width-percent:0;mso-height-percent:0;mso-wrap-distance-left:9pt;mso-wrap-distance-top:0;mso-wrap-distance-right:9pt;mso-wrap-distance-bottom:0;mso-position-horizontal:absolute;mso-position-horizontal-relative:text;mso-position-vertical:absolute;mso-position-vertical-relative:text;mso-width-percent:0;mso-height-percent:0;mso-width-relative:margin;mso-height-relative:margin" o:gfxdata="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" strokecolor="black [3213]" strokeweight=".5pt">
+                <v:stroke endarrow="open" joinstyle="miter"/>
+              </v:shape>
+            </w:pict>
+          </mc:Fallback>
+        </mc:AlternateContent>
+      </w:r>
+      <w:r>
+        <w:rPr>
+          <w:noProof/>
+          <w:lang w:eastAsia="de-DE"/>
+        </w:rPr>
+        <w:drawing>
+          <wp:inline distT="0" distB="0" distL="0" distR="0" wp14:anchorId="4597F9EE" wp14:editId="0AD05ECB">
+            <wp:extent cx="5760720" cy="3091043"/>
+            <wp:effectExtent l="0" t="0" r="0" b="0"/>
+            <wp:docPr id="10" name="Grafik 10"/>
+            <wp:cNvGraphicFramePr>
+              <a:graphicFrameLocks xmlns:a="http://schemas.openxmlformats.org/drawingml/2006/main" noChangeAspect="1"/>
+            </wp:cNvGraphicFramePr>
+            <a:graphic xmlns:a="http://schemas.openxmlformats.org/drawingml/2006/main">
+              <a:graphicData uri="http://schemas.openxmlformats.org/drawingml/2006/picture">
+                <pic:pic xmlns:pic="http://schemas.openxmlformats.org/drawingml/2006/picture">
+                  <pic:nvPicPr>
+                    <pic:cNvPr id="0" name=""/>
+                    <pic:cNvPicPr/>
+                  </pic:nvPicPr>
+                  <pic:blipFill>
+                    <a:blip r:embed="rId7"/>
+                    <a:stretch>
+                      <a:fillRect/>
+                    </a:stretch>
+                  </pic:blipFill>
+                  <pic:spPr>
+                    <a:xfrm>
+                      <a:off x="0" y="0"/>
+                      <a:ext cx="5760720" cy="3091043"/>
+                    </a:xfrm>
+                    <a:prstGeom prst="rect">
+                      <a:avLst/>
+                    </a:prstGeom>
+                  </pic:spPr>
+                </pic:pic>
+              </a:graphicData>
+            </a:graphic>
+          </wp:inline>
+        </w:drawing>
+      </w:r>
+    </w:p>
+    <w:p>
+      <w:r>
+        <w:t>Begründung:</w:t>
+      </w:r>
+    </w:p>
+    <w:p>
+      <w:r>
+        <w:t>Keine UI</w:t>
+      </w:r>
+    </w:p>
+    <w:p/>
+    <w:p/>
+    <w:p/>
+    <w:p>
       <w:bookmarkStart w:id="0" w:name="_GoBack"/>
       <w:bookmarkEnd w:id="0"/>
     </w:p>
@@ -179,6 +925,53 @@
     <w:name w:val="Normal"/>
     <w:qFormat/>
   </w:style>
+  <w:style w:type="paragraph" w:styleId="berschrift1">
+    <w:name w:val="heading 1"/>
+    <w:basedOn w:val="Standard"/>
+    <w:next w:val="Standard"/>
+    <w:link w:val="berschrift1Zchn"/>
+    <w:uiPriority w:val="9"/>
+    <w:qFormat/>
+    <w:rsid w:val="00FF5854"/>
+    <w:pPr>
+      <w:keepNext/>
+      <w:keepLines/>
+      <w:spacing w:before="480" w:after="0"/>
+      <w:outlineLvl w:val="0"/>
+    </w:pPr>
+    <w:rPr>
+      <w:rFonts w:asciiTheme="majorHAnsi" w:eastAsiaTheme="majorEastAsia" w:hAnsiTheme="majorHAnsi" w:cstheme="majorBidi"/>
+      <w:b/>
+      <w:bCs/>
+      <w:color w:val="2F5496" w:themeColor="accent1" w:themeShade="BF"/>
+      <w:sz w:val="28"/>
+      <w:szCs w:val="28"/>
+    </w:rPr>
+  </w:style>
+  <w:style w:type="paragraph" w:styleId="berschrift2">
+    <w:name w:val="heading 2"/>
+    <w:basedOn w:val="Standard"/>
+    <w:next w:val="Standard"/>
+    <w:link w:val="berschrift2Zchn"/>
+    <w:uiPriority w:val="9"/>
+    <w:unhideWhenUsed/>
+    <w:qFormat/>
+    <w:rsid w:val="00FF5854"/>
+    <w:pPr>
+      <w:keepNext/>
+      <w:keepLines/>
+      <w:spacing w:before="200" w:after="0"/>
+      <w:outlineLvl w:val="1"/>
+    </w:pPr>
+    <w:rPr>
+      <w:rFonts w:asciiTheme="majorHAnsi" w:eastAsiaTheme="majorEastAsia" w:hAnsiTheme="majorHAnsi" w:cstheme="majorBidi"/>
+      <w:b/>
+      <w:bCs/>
+      <w:color w:val="4472C4" w:themeColor="accent1"/>
+      <w:sz w:val="26"/>
+      <w:szCs w:val="26"/>
+    </w:rPr>
+  </w:style>
   <w:style w:type="character" w:default="1" w:styleId="Absatz-Standardschriftart">
     <w:name w:val="Default Paragraph Font"/>
     <w:uiPriority w:val="1"/>
@@ -205,6 +998,66 @@
     <w:uiPriority w:val="99"/>
     <w:semiHidden/>
     <w:unhideWhenUsed/>
+  </w:style>
+  <w:style w:type="paragraph" w:styleId="Sprechblasentext">
+    <w:name w:val="Balloon Text"/>
+    <w:basedOn w:val="Standard"/>
+    <w:link w:val="SprechblasentextZchn"/>
+    <w:uiPriority w:val="99"/>
+    <w:semiHidden/>
+    <w:unhideWhenUsed/>
+    <w:rsid w:val="00FF5854"/>
+    <w:pPr>
+      <w:spacing w:after="0" w:line="240" w:lineRule="auto"/>
+    </w:pPr>
+    <w:rPr>
+      <w:rFonts w:ascii="Tahoma" w:hAnsi="Tahoma" w:cs="Tahoma"/>
+      <w:sz w:val="16"/>
+      <w:szCs w:val="16"/>
+    </w:rPr>
+  </w:style>
+  <w:style w:type="character" w:customStyle="1" w:styleId="SprechblasentextZchn">
+    <w:name w:val="Sprechblasentext Zchn"/>
+    <w:basedOn w:val="Absatz-Standardschriftart"/>
+    <w:link w:val="Sprechblasentext"/>
+    <w:uiPriority w:val="99"/>
+    <w:semiHidden/>
+    <w:rsid w:val="00FF5854"/>
+    <w:rPr>
+      <w:rFonts w:ascii="Tahoma" w:hAnsi="Tahoma" w:cs="Tahoma"/>
+      <w:sz w:val="16"/>
+      <w:szCs w:val="16"/>
+    </w:rPr>
+  </w:style>
+  <w:style w:type="character" w:customStyle="1" w:styleId="berschrift2Zchn">
+    <w:name w:val="Überschrift 2 Zchn"/>
+    <w:basedOn w:val="Absatz-Standardschriftart"/>
+    <w:link w:val="berschrift2"/>
+    <w:uiPriority w:val="9"/>
+    <w:rsid w:val="00FF5854"/>
+    <w:rPr>
+      <w:rFonts w:asciiTheme="majorHAnsi" w:eastAsiaTheme="majorEastAsia" w:hAnsiTheme="majorHAnsi" w:cstheme="majorBidi"/>
+      <w:b/>
+      <w:bCs/>
+      <w:color w:val="4472C4" w:themeColor="accent1"/>
+      <w:sz w:val="26"/>
+      <w:szCs w:val="26"/>
+    </w:rPr>
+  </w:style>
+  <w:style w:type="character" w:customStyle="1" w:styleId="berschrift1Zchn">
+    <w:name w:val="Überschrift 1 Zchn"/>
+    <w:basedOn w:val="Absatz-Standardschriftart"/>
+    <w:link w:val="berschrift1"/>
+    <w:uiPriority w:val="9"/>
+    <w:rsid w:val="00FF5854"/>
+    <w:rPr>
+      <w:rFonts w:asciiTheme="majorHAnsi" w:eastAsiaTheme="majorEastAsia" w:hAnsiTheme="majorHAnsi" w:cstheme="majorBidi"/>
+      <w:b/>
+      <w:bCs/>
+      <w:color w:val="2F5496" w:themeColor="accent1" w:themeShade="BF"/>
+      <w:sz w:val="28"/>
+      <w:szCs w:val="28"/>
+    </w:rPr>
   </w:style>
 </w:styles>
 </file>
@@ -369,6 +1222,53 @@
     <w:name w:val="Normal"/>
     <w:qFormat/>
   </w:style>
+  <w:style w:type="paragraph" w:styleId="berschrift1">
+    <w:name w:val="heading 1"/>
+    <w:basedOn w:val="Standard"/>
+    <w:next w:val="Standard"/>
+    <w:link w:val="berschrift1Zchn"/>
+    <w:uiPriority w:val="9"/>
+    <w:qFormat/>
+    <w:rsid w:val="00FF5854"/>
+    <w:pPr>
+      <w:keepNext/>
+      <w:keepLines/>
+      <w:spacing w:before="480" w:after="0"/>
+      <w:outlineLvl w:val="0"/>
+    </w:pPr>
+    <w:rPr>
+      <w:rFonts w:asciiTheme="majorHAnsi" w:eastAsiaTheme="majorEastAsia" w:hAnsiTheme="majorHAnsi" w:cstheme="majorBidi"/>
+      <w:b/>
+      <w:bCs/>
+      <w:color w:val="2F5496" w:themeColor="accent1" w:themeShade="BF"/>
+      <w:sz w:val="28"/>
+      <w:szCs w:val="28"/>
+    </w:rPr>
+  </w:style>
+  <w:style w:type="paragraph" w:styleId="berschrift2">
+    <w:name w:val="heading 2"/>
+    <w:basedOn w:val="Standard"/>
+    <w:next w:val="Standard"/>
+    <w:link w:val="berschrift2Zchn"/>
+    <w:uiPriority w:val="9"/>
+    <w:unhideWhenUsed/>
+    <w:qFormat/>
+    <w:rsid w:val="00FF5854"/>
+    <w:pPr>
+      <w:keepNext/>
+      <w:keepLines/>
+      <w:spacing w:before="200" w:after="0"/>
+      <w:outlineLvl w:val="1"/>
+    </w:pPr>
+    <w:rPr>
+      <w:rFonts w:asciiTheme="majorHAnsi" w:eastAsiaTheme="majorEastAsia" w:hAnsiTheme="majorHAnsi" w:cstheme="majorBidi"/>
+      <w:b/>
+      <w:bCs/>
+      <w:color w:val="4472C4" w:themeColor="accent1"/>
+      <w:sz w:val="26"/>
+      <w:szCs w:val="26"/>
+    </w:rPr>
+  </w:style>
   <w:style w:type="character" w:default="1" w:styleId="Absatz-Standardschriftart">
     <w:name w:val="Default Paragraph Font"/>
     <w:uiPriority w:val="1"/>
@@ -395,6 +1295,66 @@
     <w:uiPriority w:val="99"/>
     <w:semiHidden/>
     <w:unhideWhenUsed/>
+  </w:style>
+  <w:style w:type="paragraph" w:styleId="Sprechblasentext">
+    <w:name w:val="Balloon Text"/>
+    <w:basedOn w:val="Standard"/>
+    <w:link w:val="SprechblasentextZchn"/>
+    <w:uiPriority w:val="99"/>
+    <w:semiHidden/>
+    <w:unhideWhenUsed/>
+    <w:rsid w:val="00FF5854"/>
+    <w:pPr>
+      <w:spacing w:after="0" w:line="240" w:lineRule="auto"/>
+    </w:pPr>
+    <w:rPr>
+      <w:rFonts w:ascii="Tahoma" w:hAnsi="Tahoma" w:cs="Tahoma"/>
+      <w:sz w:val="16"/>
+      <w:szCs w:val="16"/>
+    </w:rPr>
+  </w:style>
+  <w:style w:type="character" w:customStyle="1" w:styleId="SprechblasentextZchn">
+    <w:name w:val="Sprechblasentext Zchn"/>
+    <w:basedOn w:val="Absatz-Standardschriftart"/>
+    <w:link w:val="Sprechblasentext"/>
+    <w:uiPriority w:val="99"/>
+    <w:semiHidden/>
+    <w:rsid w:val="00FF5854"/>
+    <w:rPr>
+      <w:rFonts w:ascii="Tahoma" w:hAnsi="Tahoma" w:cs="Tahoma"/>
+      <w:sz w:val="16"/>
+      <w:szCs w:val="16"/>
+    </w:rPr>
+  </w:style>
+  <w:style w:type="character" w:customStyle="1" w:styleId="berschrift2Zchn">
+    <w:name w:val="Überschrift 2 Zchn"/>
+    <w:basedOn w:val="Absatz-Standardschriftart"/>
+    <w:link w:val="berschrift2"/>
+    <w:uiPriority w:val="9"/>
+    <w:rsid w:val="00FF5854"/>
+    <w:rPr>
+      <w:rFonts w:asciiTheme="majorHAnsi" w:eastAsiaTheme="majorEastAsia" w:hAnsiTheme="majorHAnsi" w:cstheme="majorBidi"/>
+      <w:b/>
+      <w:bCs/>
+      <w:color w:val="4472C4" w:themeColor="accent1"/>
+      <w:sz w:val="26"/>
+      <w:szCs w:val="26"/>
+    </w:rPr>
+  </w:style>
+  <w:style w:type="character" w:customStyle="1" w:styleId="berschrift1Zchn">
+    <w:name w:val="Überschrift 1 Zchn"/>
+    <w:basedOn w:val="Absatz-Standardschriftart"/>
+    <w:link w:val="berschrift1"/>
+    <w:uiPriority w:val="9"/>
+    <w:rsid w:val="00FF5854"/>
+    <w:rPr>
+      <w:rFonts w:asciiTheme="majorHAnsi" w:eastAsiaTheme="majorEastAsia" w:hAnsiTheme="majorHAnsi" w:cstheme="majorBidi"/>
+      <w:b/>
+      <w:bCs/>
+      <w:color w:val="2F5496" w:themeColor="accent1" w:themeShade="BF"/>
+      <w:sz w:val="28"/>
+      <w:szCs w:val="28"/>
+    </w:rPr>
   </w:style>
 </w:styles>
 </file>
@@ -688,7 +1648,7 @@
   <a:extraClrSchemeLst/>
   <a:extLst>
     <a:ext uri="{05A4C25C-085E-4340-85A3-A5531E510DB2}">
-      <thm15:themeFamily xmlns:thm15="http://schemas.microsoft.com/office/thememl/2012/main" xmlns="" name="Office Theme" id="{62F939B6-93AF-4DB8-9C6B-D6C7DFDC589F}" vid="{4A3C46E8-61CC-4603-A589-7422A47A8E4A}"/>
+      <thm15:themeFamily xmlns="" xmlns:thm15="http://schemas.microsoft.com/office/thememl/2012/main" name="Office Theme" id="{62F939B6-93AF-4DB8-9C6B-D6C7DFDC589F}" vid="{4A3C46E8-61CC-4603-A589-7422A47A8E4A}"/>
     </a:ext>
   </a:extLst>
 </a:theme>

</xml_diff>

<commit_message>
A-Architektur, T-Architektur, TI-Architektur hinzugefügt.
</commit_message>
<xml_diff>
--- a/BPI-Capgemini.docx
+++ b/BPI-Capgemini.docx
@@ -751,7 +751,64 @@
     <w:p/>
     <w:p/>
     <w:p/>
+    <w:p/>
+    <w:p/>
     <w:p>
+      <w:pPr>
+        <w:rPr>
+          <w:u w:val="single"/>
+        </w:rPr>
+      </w:pPr>
+      <w:r>
+        <w:rPr>
+          <w:u w:val="single"/>
+        </w:rPr>
+        <w:lastRenderedPageBreak/>
+        <w:t>TI Architektur:</w:t>
+      </w:r>
+    </w:p>
+    <w:p>
+      <w:r>
+        <w:rPr>
+          <w:noProof/>
+          <w:lang w:eastAsia="de-DE"/>
+        </w:rPr>
+        <w:drawing>
+          <wp:inline distT="0" distB="0" distL="0" distR="0" wp14:anchorId="085B852D" wp14:editId="6E4305AC">
+            <wp:extent cx="5760720" cy="3704107"/>
+            <wp:effectExtent l="0" t="0" r="0" b="0"/>
+            <wp:docPr id="4" name="Grafik 4"/>
+            <wp:cNvGraphicFramePr>
+              <a:graphicFrameLocks xmlns:a="http://schemas.openxmlformats.org/drawingml/2006/main" noChangeAspect="1"/>
+            </wp:cNvGraphicFramePr>
+            <a:graphic xmlns:a="http://schemas.openxmlformats.org/drawingml/2006/main">
+              <a:graphicData uri="http://schemas.openxmlformats.org/drawingml/2006/picture">
+                <pic:pic xmlns:pic="http://schemas.openxmlformats.org/drawingml/2006/picture">
+                  <pic:nvPicPr>
+                    <pic:cNvPr id="0" name=""/>
+                    <pic:cNvPicPr/>
+                  </pic:nvPicPr>
+                  <pic:blipFill>
+                    <a:blip r:embed="rId8"/>
+                    <a:stretch>
+                      <a:fillRect/>
+                    </a:stretch>
+                  </pic:blipFill>
+                  <pic:spPr>
+                    <a:xfrm>
+                      <a:off x="0" y="0"/>
+                      <a:ext cx="5760720" cy="3704107"/>
+                    </a:xfrm>
+                    <a:prstGeom prst="rect">
+                      <a:avLst/>
+                    </a:prstGeom>
+                  </pic:spPr>
+                </pic:pic>
+              </a:graphicData>
+            </a:graphic>
+          </wp:inline>
+        </w:drawing>
+      </w:r>
       <w:bookmarkStart w:id="0" w:name="_GoBack"/>
       <w:bookmarkEnd w:id="0"/>
     </w:p>
@@ -1648,7 +1705,7 @@
   <a:extraClrSchemeLst/>
   <a:extLst>
     <a:ext uri="{05A4C25C-085E-4340-85A3-A5531E510DB2}">
-      <thm15:themeFamily xmlns="" xmlns:thm15="http://schemas.microsoft.com/office/thememl/2012/main" name="Office Theme" id="{62F939B6-93AF-4DB8-9C6B-D6C7DFDC589F}" vid="{4A3C46E8-61CC-4603-A589-7422A47A8E4A}"/>
+      <thm15:themeFamily xmlns:thm15="http://schemas.microsoft.com/office/thememl/2012/main" xmlns="" name="Office Theme" id="{62F939B6-93AF-4DB8-9C6B-D6C7DFDC589F}" vid="{4A3C46E8-61CC-4603-A589-7422A47A8E4A}"/>
     </a:ext>
   </a:extLst>
 </a:theme>

</xml_diff>

<commit_message>
A-,T-Architektur überarbeitet. Aufgabe 1 sollte damit fertig sein
</commit_message>
<xml_diff>
--- a/BPI-Capgemini.docx
+++ b/BPI-Capgemini.docx
@@ -32,6 +32,19 @@
         </w:rPr>
         <w:lastRenderedPageBreak/>
         <w:t>Aufgabe 1 - Architekturskizzen</w:t>
+      </w:r>
+    </w:p>
+    <w:p>
+      <w:pPr>
+        <w:rPr>
+          <w:u w:val="single"/>
+        </w:rPr>
+      </w:pPr>
+      <w:r>
+        <w:rPr>
+          <w:u w:val="single"/>
+        </w:rPr>
+        <w:t>A-Architektur:</w:t>
       </w:r>
     </w:p>
     <w:p>
@@ -122,387 +135,18 @@
     <w:p/>
     <w:p/>
     <w:p/>
+    <w:p/>
     <w:p>
       <w:r>
         <w:rPr>
           <w:noProof/>
           <w:lang w:eastAsia="de-DE"/>
         </w:rPr>
-        <mc:AlternateContent>
-          <mc:Choice Requires="wps">
-            <w:drawing>
-              <wp:anchor distT="0" distB="0" distL="114300" distR="114300" simplePos="0" relativeHeight="251664384" behindDoc="0" locked="0" layoutInCell="1" allowOverlap="1" wp14:anchorId="0518397A" wp14:editId="0D61A290">
-                <wp:simplePos x="0" y="0"/>
-                <wp:positionH relativeFrom="column">
-                  <wp:posOffset>772795</wp:posOffset>
-                </wp:positionH>
-                <wp:positionV relativeFrom="paragraph">
-                  <wp:posOffset>1815465</wp:posOffset>
-                </wp:positionV>
-                <wp:extent cx="1190625" cy="0"/>
-                <wp:effectExtent l="38100" t="76200" r="0" b="114300"/>
-                <wp:wrapNone/>
-                <wp:docPr id="7" name="Gerade Verbindung mit Pfeil 7"/>
-                <wp:cNvGraphicFramePr/>
-                <a:graphic xmlns:a="http://schemas.openxmlformats.org/drawingml/2006/main">
-                  <a:graphicData uri="http://schemas.microsoft.com/office/word/2010/wordprocessingShape">
-                    <wps:wsp>
-                      <wps:cNvCnPr/>
-                      <wps:spPr>
-                        <a:xfrm flipH="1">
-                          <a:off x="0" y="0"/>
-                          <a:ext cx="1190625" cy="0"/>
-                        </a:xfrm>
-                        <a:prstGeom prst="straightConnector1">
-                          <a:avLst/>
-                        </a:prstGeom>
-                        <a:ln>
-                          <a:solidFill>
-                            <a:schemeClr val="tx1"/>
-                          </a:solidFill>
-                          <a:tailEnd type="arrow"/>
-                        </a:ln>
-                      </wps:spPr>
-                      <wps:style>
-                        <a:lnRef idx="1">
-                          <a:schemeClr val="accent1"/>
-                        </a:lnRef>
-                        <a:fillRef idx="0">
-                          <a:schemeClr val="accent1"/>
-                        </a:fillRef>
-                        <a:effectRef idx="0">
-                          <a:schemeClr val="accent1"/>
-                        </a:effectRef>
-                        <a:fontRef idx="minor">
-                          <a:schemeClr val="tx1"/>
-                        </a:fontRef>
-                      </wps:style>
-                      <wps:bodyPr/>
-                    </wps:wsp>
-                  </a:graphicData>
-                </a:graphic>
-                <wp14:sizeRelH relativeFrom="margin">
-                  <wp14:pctWidth>0</wp14:pctWidth>
-                </wp14:sizeRelH>
-                <wp14:sizeRelV relativeFrom="margin">
-                  <wp14:pctHeight>0</wp14:pctHeight>
-                </wp14:sizeRelV>
-              </wp:anchor>
-            </w:drawing>
-          </mc:Choice>
-          <mc:Fallback>
-            <w:pict>
-              <v:shapetype id="_x0000_t32" coordsize="21600,21600" o:spt="32" o:oned="t" path="m,l21600,21600e" filled="f">
-                <v:path arrowok="t" fillok="f" o:connecttype="none"/>
-                <o:lock v:ext="edit" shapetype="t"/>
-              </v:shapetype>
-              <v:shape id="Gerade Verbindung mit Pfeil 7" o:spid="_x0000_s1026" type="#_x0000_t32" style="position:absolute;margin-left:60.85pt;margin-top:142.95pt;width:93.75pt;height:0;flip:x;z-index:251664384;visibility:visible;mso-wrap-style:square;mso-width-percent:0;mso-height-percent:0;mso-wrap-distance-left:9pt;mso-wrap-distance-top:0;mso-wrap-distance-right:9pt;mso-wrap-distance-bottom:0;mso-position-horizontal:absolute;mso-position-horizontal-relative:text;mso-position-vertical:absolute;mso-position-vertical-relative:text;mso-width-percent:0;mso-height-percent:0;mso-width-relative:margin;mso-height-relative:margin" o:gfxdata="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" strokecolor="black [3213]" strokeweight=".5pt">
-                <v:stroke endarrow="open" joinstyle="miter"/>
-              </v:shape>
-            </w:pict>
-          </mc:Fallback>
-        </mc:AlternateContent>
-      </w:r>
-      <w:r>
-        <w:rPr>
-          <w:noProof/>
-          <w:lang w:eastAsia="de-DE"/>
-        </w:rPr>
-        <mc:AlternateContent>
-          <mc:Choice Requires="wps">
-            <w:drawing>
-              <wp:anchor distT="0" distB="0" distL="114300" distR="114300" simplePos="0" relativeHeight="251662336" behindDoc="0" locked="0" layoutInCell="1" allowOverlap="1" wp14:anchorId="2E980D9B" wp14:editId="1A4EC5CF">
-                <wp:simplePos x="0" y="0"/>
-                <wp:positionH relativeFrom="column">
-                  <wp:posOffset>780149</wp:posOffset>
-                </wp:positionH>
-                <wp:positionV relativeFrom="paragraph">
-                  <wp:posOffset>844816</wp:posOffset>
-                </wp:positionV>
-                <wp:extent cx="1190847" cy="0"/>
-                <wp:effectExtent l="38100" t="76200" r="0" b="114300"/>
-                <wp:wrapNone/>
-                <wp:docPr id="6" name="Gerade Verbindung mit Pfeil 6"/>
-                <wp:cNvGraphicFramePr/>
-                <a:graphic xmlns:a="http://schemas.openxmlformats.org/drawingml/2006/main">
-                  <a:graphicData uri="http://schemas.microsoft.com/office/word/2010/wordprocessingShape">
-                    <wps:wsp>
-                      <wps:cNvCnPr/>
-                      <wps:spPr>
-                        <a:xfrm flipH="1">
-                          <a:off x="0" y="0"/>
-                          <a:ext cx="1190847" cy="0"/>
-                        </a:xfrm>
-                        <a:prstGeom prst="straightConnector1">
-                          <a:avLst/>
-                        </a:prstGeom>
-                        <a:ln>
-                          <a:solidFill>
-                            <a:schemeClr val="tx1"/>
-                          </a:solidFill>
-                          <a:tailEnd type="arrow"/>
-                        </a:ln>
-                      </wps:spPr>
-                      <wps:style>
-                        <a:lnRef idx="1">
-                          <a:schemeClr val="accent1"/>
-                        </a:lnRef>
-                        <a:fillRef idx="0">
-                          <a:schemeClr val="accent1"/>
-                        </a:fillRef>
-                        <a:effectRef idx="0">
-                          <a:schemeClr val="accent1"/>
-                        </a:effectRef>
-                        <a:fontRef idx="minor">
-                          <a:schemeClr val="tx1"/>
-                        </a:fontRef>
-                      </wps:style>
-                      <wps:bodyPr/>
-                    </wps:wsp>
-                  </a:graphicData>
-                </a:graphic>
-                <wp14:sizeRelH relativeFrom="margin">
-                  <wp14:pctWidth>0</wp14:pctWidth>
-                </wp14:sizeRelH>
-                <wp14:sizeRelV relativeFrom="margin">
-                  <wp14:pctHeight>0</wp14:pctHeight>
-                </wp14:sizeRelV>
-              </wp:anchor>
-            </w:drawing>
-          </mc:Choice>
-          <mc:Fallback>
-            <w:pict>
-              <v:shape id="Gerade Verbindung mit Pfeil 6" o:spid="_x0000_s1026" type="#_x0000_t32" style="position:absolute;margin-left:61.45pt;margin-top:66.5pt;width:93.75pt;height:0;flip:x;z-index:251662336;visibility:visible;mso-wrap-style:square;mso-width-percent:0;mso-height-percent:0;mso-wrap-distance-left:9pt;mso-wrap-distance-top:0;mso-wrap-distance-right:9pt;mso-wrap-distance-bottom:0;mso-position-horizontal:absolute;mso-position-horizontal-relative:text;mso-position-vertical:absolute;mso-position-vertical-relative:text;mso-width-percent:0;mso-height-percent:0;mso-width-relative:margin;mso-height-relative:margin" o:gfxdata="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" strokecolor="black [3213]" strokeweight=".5pt">
-                <v:stroke endarrow="open" joinstyle="miter"/>
-              </v:shape>
-            </w:pict>
-          </mc:Fallback>
-        </mc:AlternateContent>
-      </w:r>
-      <w:r>
-        <w:rPr>
-          <w:noProof/>
-          <w:lang w:eastAsia="de-DE"/>
-        </w:rPr>
         <w:drawing>
-          <wp:inline distT="0" distB="0" distL="0" distR="0" wp14:anchorId="5B074926" wp14:editId="418E246D">
-            <wp:extent cx="5760720" cy="2528813"/>
-            <wp:effectExtent l="0" t="0" r="0" b="5080"/>
-            <wp:docPr id="2" name="Grafik 2"/>
-            <wp:cNvGraphicFramePr>
-              <a:graphicFrameLocks xmlns:a="http://schemas.openxmlformats.org/drawingml/2006/main" noChangeAspect="1"/>
-            </wp:cNvGraphicFramePr>
-            <a:graphic xmlns:a="http://schemas.openxmlformats.org/drawingml/2006/main">
-              <a:graphicData uri="http://schemas.openxmlformats.org/drawingml/2006/picture">
-                <pic:pic xmlns:pic="http://schemas.openxmlformats.org/drawingml/2006/picture">
-                  <pic:nvPicPr>
-                    <pic:cNvPr id="0" name=""/>
-                    <pic:cNvPicPr/>
-                  </pic:nvPicPr>
-                  <pic:blipFill>
-                    <a:blip r:embed="rId5"/>
-                    <a:stretch>
-                      <a:fillRect/>
-                    </a:stretch>
-                  </pic:blipFill>
-                  <pic:spPr>
-                    <a:xfrm>
-                      <a:off x="0" y="0"/>
-                      <a:ext cx="5760720" cy="2528813"/>
-                    </a:xfrm>
-                    <a:prstGeom prst="rect">
-                      <a:avLst/>
-                    </a:prstGeom>
-                  </pic:spPr>
-                </pic:pic>
-              </a:graphicData>
-            </a:graphic>
-          </wp:inline>
-        </w:drawing>
-      </w:r>
-    </w:p>
-    <w:p>
-      <w:r>
-        <w:t>Begründung:</w:t>
-      </w:r>
-    </w:p>
-    <w:p/>
-    <w:p/>
-    <w:p/>
-    <w:p/>
-    <w:p/>
-    <w:p/>
-    <w:p/>
-    <w:p/>
-    <w:p/>
-    <w:p/>
-    <w:p/>
-    <w:p/>
-    <w:p/>
-    <w:p>
-      <w:r>
-        <w:rPr>
-          <w:noProof/>
-          <w:lang w:eastAsia="de-DE"/>
-        </w:rPr>
-        <w:lastRenderedPageBreak/>
-        <mc:AlternateContent>
-          <mc:Choice Requires="wps">
-            <w:drawing>
-              <wp:anchor distT="0" distB="0" distL="114300" distR="114300" simplePos="0" relativeHeight="251668480" behindDoc="0" locked="0" layoutInCell="1" allowOverlap="1" wp14:anchorId="24AA1C4C" wp14:editId="2D0C42C9">
-                <wp:simplePos x="0" y="0"/>
-                <wp:positionH relativeFrom="column">
-                  <wp:posOffset>814705</wp:posOffset>
-                </wp:positionH>
-                <wp:positionV relativeFrom="paragraph">
-                  <wp:posOffset>1793240</wp:posOffset>
-                </wp:positionV>
-                <wp:extent cx="1190625" cy="0"/>
-                <wp:effectExtent l="38100" t="76200" r="0" b="114300"/>
-                <wp:wrapNone/>
-                <wp:docPr id="9" name="Gerade Verbindung mit Pfeil 9"/>
-                <wp:cNvGraphicFramePr/>
-                <a:graphic xmlns:a="http://schemas.openxmlformats.org/drawingml/2006/main">
-                  <a:graphicData uri="http://schemas.microsoft.com/office/word/2010/wordprocessingShape">
-                    <wps:wsp>
-                      <wps:cNvCnPr/>
-                      <wps:spPr>
-                        <a:xfrm flipH="1">
-                          <a:off x="0" y="0"/>
-                          <a:ext cx="1190625" cy="0"/>
-                        </a:xfrm>
-                        <a:prstGeom prst="straightConnector1">
-                          <a:avLst/>
-                        </a:prstGeom>
-                        <a:ln>
-                          <a:solidFill>
-                            <a:schemeClr val="tx1"/>
-                          </a:solidFill>
-                          <a:tailEnd type="arrow"/>
-                        </a:ln>
-                      </wps:spPr>
-                      <wps:style>
-                        <a:lnRef idx="1">
-                          <a:schemeClr val="accent1"/>
-                        </a:lnRef>
-                        <a:fillRef idx="0">
-                          <a:schemeClr val="accent1"/>
-                        </a:fillRef>
-                        <a:effectRef idx="0">
-                          <a:schemeClr val="accent1"/>
-                        </a:effectRef>
-                        <a:fontRef idx="minor">
-                          <a:schemeClr val="tx1"/>
-                        </a:fontRef>
-                      </wps:style>
-                      <wps:bodyPr/>
-                    </wps:wsp>
-                  </a:graphicData>
-                </a:graphic>
-                <wp14:sizeRelH relativeFrom="margin">
-                  <wp14:pctWidth>0</wp14:pctWidth>
-                </wp14:sizeRelH>
-                <wp14:sizeRelV relativeFrom="margin">
-                  <wp14:pctHeight>0</wp14:pctHeight>
-                </wp14:sizeRelV>
-              </wp:anchor>
-            </w:drawing>
-          </mc:Choice>
-          <mc:Fallback>
-            <w:pict>
-              <v:shape id="Gerade Verbindung mit Pfeil 9" o:spid="_x0000_s1026" type="#_x0000_t32" style="position:absolute;margin-left:64.15pt;margin-top:141.2pt;width:93.75pt;height:0;flip:x;z-index:251668480;visibility:visible;mso-wrap-style:square;mso-width-percent:0;mso-height-percent:0;mso-wrap-distance-left:9pt;mso-wrap-distance-top:0;mso-wrap-distance-right:9pt;mso-wrap-distance-bottom:0;mso-position-horizontal:absolute;mso-position-horizontal-relative:text;mso-position-vertical:absolute;mso-position-vertical-relative:text;mso-width-percent:0;mso-height-percent:0;mso-width-relative:margin;mso-height-relative:margin" o:gfxdata="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" strokecolor="black [3213]" strokeweight=".5pt">
-                <v:stroke endarrow="open" joinstyle="miter"/>
-              </v:shape>
-            </w:pict>
-          </mc:Fallback>
-        </mc:AlternateContent>
-      </w:r>
-      <w:r>
-        <w:rPr>
-          <w:noProof/>
-          <w:lang w:eastAsia="de-DE"/>
-        </w:rPr>
-        <mc:AlternateContent>
-          <mc:Choice Requires="wps">
-            <w:drawing>
-              <wp:anchor distT="0" distB="0" distL="114300" distR="114300" simplePos="0" relativeHeight="251666432" behindDoc="0" locked="0" layoutInCell="1" allowOverlap="1" wp14:anchorId="43BDDE51" wp14:editId="66068F08">
-                <wp:simplePos x="0" y="0"/>
-                <wp:positionH relativeFrom="column">
-                  <wp:posOffset>815222</wp:posOffset>
-                </wp:positionH>
-                <wp:positionV relativeFrom="paragraph">
-                  <wp:posOffset>772795</wp:posOffset>
-                </wp:positionV>
-                <wp:extent cx="1190847" cy="0"/>
-                <wp:effectExtent l="38100" t="76200" r="0" b="114300"/>
-                <wp:wrapNone/>
-                <wp:docPr id="8" name="Gerade Verbindung mit Pfeil 8"/>
-                <wp:cNvGraphicFramePr/>
-                <a:graphic xmlns:a="http://schemas.openxmlformats.org/drawingml/2006/main">
-                  <a:graphicData uri="http://schemas.microsoft.com/office/word/2010/wordprocessingShape">
-                    <wps:wsp>
-                      <wps:cNvCnPr/>
-                      <wps:spPr>
-                        <a:xfrm flipH="1">
-                          <a:off x="0" y="0"/>
-                          <a:ext cx="1190847" cy="0"/>
-                        </a:xfrm>
-                        <a:prstGeom prst="straightConnector1">
-                          <a:avLst/>
-                        </a:prstGeom>
-                        <a:ln>
-                          <a:solidFill>
-                            <a:schemeClr val="tx1"/>
-                          </a:solidFill>
-                          <a:tailEnd type="arrow"/>
-                        </a:ln>
-                      </wps:spPr>
-                      <wps:style>
-                        <a:lnRef idx="1">
-                          <a:schemeClr val="accent1"/>
-                        </a:lnRef>
-                        <a:fillRef idx="0">
-                          <a:schemeClr val="accent1"/>
-                        </a:fillRef>
-                        <a:effectRef idx="0">
-                          <a:schemeClr val="accent1"/>
-                        </a:effectRef>
-                        <a:fontRef idx="minor">
-                          <a:schemeClr val="tx1"/>
-                        </a:fontRef>
-                      </wps:style>
-                      <wps:bodyPr/>
-                    </wps:wsp>
-                  </a:graphicData>
-                </a:graphic>
-                <wp14:sizeRelH relativeFrom="margin">
-                  <wp14:pctWidth>0</wp14:pctWidth>
-                </wp14:sizeRelH>
-                <wp14:sizeRelV relativeFrom="margin">
-                  <wp14:pctHeight>0</wp14:pctHeight>
-                </wp14:sizeRelV>
-              </wp:anchor>
-            </w:drawing>
-          </mc:Choice>
-          <mc:Fallback>
-            <w:pict>
-              <v:shape id="Gerade Verbindung mit Pfeil 8" o:spid="_x0000_s1026" type="#_x0000_t32" style="position:absolute;margin-left:64.2pt;margin-top:60.85pt;width:93.75pt;height:0;flip:x;z-index:251666432;visibility:visible;mso-wrap-style:square;mso-width-percent:0;mso-height-percent:0;mso-wrap-distance-left:9pt;mso-wrap-distance-top:0;mso-wrap-distance-right:9pt;mso-wrap-distance-bottom:0;mso-position-horizontal:absolute;mso-position-horizontal-relative:text;mso-position-vertical:absolute;mso-position-vertical-relative:text;mso-width-percent:0;mso-height-percent:0;mso-width-relative:margin;mso-height-relative:margin" o:gfxdata="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" strokecolor="black [3213]" strokeweight=".5pt">
-                <v:stroke endarrow="open" joinstyle="miter"/>
-              </v:shape>
-            </w:pict>
-          </mc:Fallback>
-        </mc:AlternateContent>
-      </w:r>
-      <w:r>
-        <w:rPr>
-          <w:noProof/>
-          <w:lang w:eastAsia="de-DE"/>
-        </w:rPr>
-        <w:drawing>
-          <wp:inline distT="0" distB="0" distL="0" distR="0" wp14:anchorId="0164A55F" wp14:editId="0D28E483">
-            <wp:extent cx="5760720" cy="2528813"/>
-            <wp:effectExtent l="0" t="0" r="0" b="5080"/>
-            <wp:docPr id="1" name="Grafik 1"/>
+          <wp:inline distT="0" distB="0" distL="0" distR="0" wp14:anchorId="209A2A4D" wp14:editId="07A2D7C1">
+            <wp:extent cx="5760720" cy="1934735"/>
+            <wp:effectExtent l="0" t="0" r="0" b="8890"/>
+            <wp:docPr id="5" name="Grafik 5"/>
             <wp:cNvGraphicFramePr>
               <a:graphicFrameLocks xmlns:a="http://schemas.openxmlformats.org/drawingml/2006/main" noChangeAspect="1"/>
             </wp:cNvGraphicFramePr>
@@ -522,7 +166,7 @@
                   <pic:spPr>
                     <a:xfrm>
                       <a:off x="0" y="0"/>
-                      <a:ext cx="5760720" cy="2528813"/>
+                      <a:ext cx="5760720" cy="1934735"/>
                     </a:xfrm>
                     <a:prstGeom prst="rect">
                       <a:avLst/>
@@ -543,169 +187,41 @@
     <w:p/>
     <w:p/>
     <w:p/>
+    <w:p/>
+    <w:p/>
+    <w:p/>
+    <w:p/>
+    <w:p/>
+    <w:p/>
+    <w:p/>
+    <w:p/>
+    <w:p/>
+    <w:p/>
+    <w:p>
+      <w:pPr>
+        <w:rPr>
+          <w:u w:val="single"/>
+        </w:rPr>
+      </w:pPr>
+      <w:r>
+        <w:rPr>
+          <w:u w:val="single"/>
+        </w:rPr>
+        <w:lastRenderedPageBreak/>
+        <w:t>T-Architektur:</w:t>
+      </w:r>
+    </w:p>
     <w:p>
       <w:r>
         <w:rPr>
           <w:noProof/>
           <w:lang w:eastAsia="de-DE"/>
         </w:rPr>
-        <mc:AlternateContent>
-          <mc:Choice Requires="wps">
-            <w:drawing>
-              <wp:anchor distT="0" distB="0" distL="114300" distR="114300" simplePos="0" relativeHeight="251670528" behindDoc="0" locked="0" layoutInCell="1" allowOverlap="1" wp14:anchorId="676FB420" wp14:editId="435E1767">
-                <wp:simplePos x="0" y="0"/>
-                <wp:positionH relativeFrom="column">
-                  <wp:posOffset>812165</wp:posOffset>
-                </wp:positionH>
-                <wp:positionV relativeFrom="paragraph">
-                  <wp:posOffset>1038860</wp:posOffset>
-                </wp:positionV>
-                <wp:extent cx="1190625" cy="0"/>
-                <wp:effectExtent l="38100" t="76200" r="0" b="114300"/>
-                <wp:wrapNone/>
-                <wp:docPr id="11" name="Gerade Verbindung mit Pfeil 11"/>
-                <wp:cNvGraphicFramePr/>
-                <a:graphic xmlns:a="http://schemas.openxmlformats.org/drawingml/2006/main">
-                  <a:graphicData uri="http://schemas.microsoft.com/office/word/2010/wordprocessingShape">
-                    <wps:wsp>
-                      <wps:cNvCnPr/>
-                      <wps:spPr>
-                        <a:xfrm flipH="1">
-                          <a:off x="0" y="0"/>
-                          <a:ext cx="1190625" cy="0"/>
-                        </a:xfrm>
-                        <a:prstGeom prst="straightConnector1">
-                          <a:avLst/>
-                        </a:prstGeom>
-                        <a:ln>
-                          <a:solidFill>
-                            <a:schemeClr val="tx1"/>
-                          </a:solidFill>
-                          <a:tailEnd type="arrow"/>
-                        </a:ln>
-                      </wps:spPr>
-                      <wps:style>
-                        <a:lnRef idx="1">
-                          <a:schemeClr val="accent1"/>
-                        </a:lnRef>
-                        <a:fillRef idx="0">
-                          <a:schemeClr val="accent1"/>
-                        </a:fillRef>
-                        <a:effectRef idx="0">
-                          <a:schemeClr val="accent1"/>
-                        </a:effectRef>
-                        <a:fontRef idx="minor">
-                          <a:schemeClr val="tx1"/>
-                        </a:fontRef>
-                      </wps:style>
-                      <wps:bodyPr/>
-                    </wps:wsp>
-                  </a:graphicData>
-                </a:graphic>
-                <wp14:sizeRelH relativeFrom="margin">
-                  <wp14:pctWidth>0</wp14:pctWidth>
-                </wp14:sizeRelH>
-                <wp14:sizeRelV relativeFrom="margin">
-                  <wp14:pctHeight>0</wp14:pctHeight>
-                </wp14:sizeRelV>
-              </wp:anchor>
-            </w:drawing>
-          </mc:Choice>
-          <mc:Fallback>
-            <w:pict>
-              <v:shape id="Gerade Verbindung mit Pfeil 11" o:spid="_x0000_s1026" type="#_x0000_t32" style="position:absolute;margin-left:63.95pt;margin-top:81.8pt;width:93.75pt;height:0;flip:x;z-index:251670528;visibility:visible;mso-wrap-style:square;mso-width-percent:0;mso-height-percent:0;mso-wrap-distance-left:9pt;mso-wrap-distance-top:0;mso-wrap-distance-right:9pt;mso-wrap-distance-bottom:0;mso-position-horizontal:absolute;mso-position-horizontal-relative:text;mso-position-vertical:absolute;mso-position-vertical-relative:text;mso-width-percent:0;mso-height-percent:0;mso-width-relative:margin;mso-height-relative:margin" o:gfxdata="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" strokecolor="black [3213]" strokeweight=".5pt">
-                <v:stroke endarrow="open" joinstyle="miter"/>
-              </v:shape>
-            </w:pict>
-          </mc:Fallback>
-        </mc:AlternateContent>
-      </w:r>
-      <w:r>
-        <w:rPr>
-          <w:noProof/>
-          <w:lang w:eastAsia="de-DE"/>
-        </w:rPr>
-        <mc:AlternateContent>
-          <mc:Choice Requires="wps">
-            <w:drawing>
-              <wp:anchor distT="0" distB="0" distL="114300" distR="114300" simplePos="0" relativeHeight="251672576" behindDoc="0" locked="0" layoutInCell="1" allowOverlap="1" wp14:anchorId="139FFBBF" wp14:editId="7B89903F">
-                <wp:simplePos x="0" y="0"/>
-                <wp:positionH relativeFrom="column">
-                  <wp:posOffset>812479</wp:posOffset>
-                </wp:positionH>
-                <wp:positionV relativeFrom="paragraph">
-                  <wp:posOffset>2049104</wp:posOffset>
-                </wp:positionV>
-                <wp:extent cx="1190625" cy="0"/>
-                <wp:effectExtent l="38100" t="76200" r="0" b="114300"/>
-                <wp:wrapNone/>
-                <wp:docPr id="12" name="Gerade Verbindung mit Pfeil 12"/>
-                <wp:cNvGraphicFramePr/>
-                <a:graphic xmlns:a="http://schemas.openxmlformats.org/drawingml/2006/main">
-                  <a:graphicData uri="http://schemas.microsoft.com/office/word/2010/wordprocessingShape">
-                    <wps:wsp>
-                      <wps:cNvCnPr/>
-                      <wps:spPr>
-                        <a:xfrm flipH="1">
-                          <a:off x="0" y="0"/>
-                          <a:ext cx="1190625" cy="0"/>
-                        </a:xfrm>
-                        <a:prstGeom prst="straightConnector1">
-                          <a:avLst/>
-                        </a:prstGeom>
-                        <a:ln>
-                          <a:solidFill>
-                            <a:schemeClr val="tx1"/>
-                          </a:solidFill>
-                          <a:tailEnd type="arrow"/>
-                        </a:ln>
-                      </wps:spPr>
-                      <wps:style>
-                        <a:lnRef idx="1">
-                          <a:schemeClr val="accent1"/>
-                        </a:lnRef>
-                        <a:fillRef idx="0">
-                          <a:schemeClr val="accent1"/>
-                        </a:fillRef>
-                        <a:effectRef idx="0">
-                          <a:schemeClr val="accent1"/>
-                        </a:effectRef>
-                        <a:fontRef idx="minor">
-                          <a:schemeClr val="tx1"/>
-                        </a:fontRef>
-                      </wps:style>
-                      <wps:bodyPr/>
-                    </wps:wsp>
-                  </a:graphicData>
-                </a:graphic>
-                <wp14:sizeRelH relativeFrom="margin">
-                  <wp14:pctWidth>0</wp14:pctWidth>
-                </wp14:sizeRelH>
-                <wp14:sizeRelV relativeFrom="margin">
-                  <wp14:pctHeight>0</wp14:pctHeight>
-                </wp14:sizeRelV>
-              </wp:anchor>
-            </w:drawing>
-          </mc:Choice>
-          <mc:Fallback>
-            <w:pict>
-              <v:shape id="Gerade Verbindung mit Pfeil 12" o:spid="_x0000_s1026" type="#_x0000_t32" style="position:absolute;margin-left:63.95pt;margin-top:161.35pt;width:93.75pt;height:0;flip:x;z-index:251672576;visibility:visible;mso-wrap-style:square;mso-width-percent:0;mso-height-percent:0;mso-wrap-distance-left:9pt;mso-wrap-distance-top:0;mso-wrap-distance-right:9pt;mso-wrap-distance-bottom:0;mso-position-horizontal:absolute;mso-position-horizontal-relative:text;mso-position-vertical:absolute;mso-position-vertical-relative:text;mso-width-percent:0;mso-height-percent:0;mso-width-relative:margin;mso-height-relative:margin" o:gfxdata="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" strokecolor="black [3213]" strokeweight=".5pt">
-                <v:stroke endarrow="open" joinstyle="miter"/>
-              </v:shape>
-            </w:pict>
-          </mc:Fallback>
-        </mc:AlternateContent>
-      </w:r>
-      <w:r>
-        <w:rPr>
-          <w:noProof/>
-          <w:lang w:eastAsia="de-DE"/>
-        </w:rPr>
         <w:drawing>
-          <wp:inline distT="0" distB="0" distL="0" distR="0" wp14:anchorId="4597F9EE" wp14:editId="0AD05ECB">
-            <wp:extent cx="5760720" cy="3091043"/>
+          <wp:inline distT="0" distB="0" distL="0" distR="0" wp14:anchorId="6CC40B62" wp14:editId="648C5A80">
+            <wp:extent cx="5760720" cy="1548890"/>
             <wp:effectExtent l="0" t="0" r="0" b="0"/>
-            <wp:docPr id="10" name="Grafik 10"/>
+            <wp:docPr id="18" name="Grafik 18"/>
             <wp:cNvGraphicFramePr>
               <a:graphicFrameLocks xmlns:a="http://schemas.openxmlformats.org/drawingml/2006/main" noChangeAspect="1"/>
             </wp:cNvGraphicFramePr>
@@ -725,7 +241,7 @@
                   <pic:spPr>
                     <a:xfrm>
                       <a:off x="0" y="0"/>
-                      <a:ext cx="5760720" cy="3091043"/>
+                      <a:ext cx="5760720" cy="1548890"/>
                     </a:xfrm>
                     <a:prstGeom prst="rect">
                       <a:avLst/>
@@ -743,41 +259,32 @@
         <w:t>Begründung:</w:t>
       </w:r>
     </w:p>
-    <w:p>
-      <w:r>
-        <w:t>Keine UI</w:t>
-      </w:r>
-    </w:p>
-    <w:p/>
-    <w:p/>
-    <w:p/>
-    <w:p/>
+    <w:p/>
+    <w:p>
+      <w:bookmarkStart w:id="0" w:name="_GoBack"/>
+      <w:bookmarkEnd w:id="0"/>
+    </w:p>
     <w:p/>
     <w:p>
       <w:pPr>
-        <w:rPr>
-          <w:u w:val="single"/>
-        </w:rPr>
-      </w:pPr>
-      <w:r>
-        <w:rPr>
-          <w:u w:val="single"/>
-        </w:rPr>
-        <w:lastRenderedPageBreak/>
-        <w:t>TI Architektur:</w:t>
-      </w:r>
-    </w:p>
-    <w:p>
-      <w:r>
         <w:rPr>
           <w:noProof/>
           <w:lang w:eastAsia="de-DE"/>
         </w:rPr>
+      </w:pPr>
+    </w:p>
+    <w:p/>
+    <w:p>
+      <w:r>
+        <w:rPr>
+          <w:noProof/>
+          <w:lang w:eastAsia="de-DE"/>
+        </w:rPr>
         <w:drawing>
-          <wp:inline distT="0" distB="0" distL="0" distR="0" wp14:anchorId="085B852D" wp14:editId="6E4305AC">
-            <wp:extent cx="5760720" cy="3704107"/>
-            <wp:effectExtent l="0" t="0" r="0" b="0"/>
-            <wp:docPr id="4" name="Grafik 4"/>
+          <wp:inline distT="0" distB="0" distL="0" distR="0" wp14:anchorId="6E9FF7D4" wp14:editId="2F5F54C7">
+            <wp:extent cx="5760720" cy="2224424"/>
+            <wp:effectExtent l="0" t="0" r="0" b="4445"/>
+            <wp:docPr id="17" name="Grafik 17"/>
             <wp:cNvGraphicFramePr>
               <a:graphicFrameLocks xmlns:a="http://schemas.openxmlformats.org/drawingml/2006/main" noChangeAspect="1"/>
             </wp:cNvGraphicFramePr>
@@ -797,6 +304,127 @@
                   <pic:spPr>
                     <a:xfrm>
                       <a:off x="0" y="0"/>
+                      <a:ext cx="5760720" cy="2224424"/>
+                    </a:xfrm>
+                    <a:prstGeom prst="rect">
+                      <a:avLst/>
+                    </a:prstGeom>
+                  </pic:spPr>
+                </pic:pic>
+              </a:graphicData>
+            </a:graphic>
+          </wp:inline>
+        </w:drawing>
+      </w:r>
+    </w:p>
+    <w:p>
+      <w:r>
+        <w:t>Begründung:</w:t>
+      </w:r>
+    </w:p>
+    <w:p>
+      <w:r>
+        <w:t>Keine UI</w:t>
+      </w:r>
+    </w:p>
+    <w:p/>
+    <w:p/>
+    <w:p>
+      <w:r>
+        <w:rPr>
+          <w:noProof/>
+          <w:lang w:eastAsia="de-DE"/>
+        </w:rPr>
+        <w:lastRenderedPageBreak/>
+        <w:drawing>
+          <wp:inline distT="0" distB="0" distL="0" distR="0" wp14:anchorId="518B4275" wp14:editId="1CF26C4B">
+            <wp:extent cx="5760720" cy="3092881"/>
+            <wp:effectExtent l="0" t="0" r="0" b="0"/>
+            <wp:docPr id="16" name="Grafik 16"/>
+            <wp:cNvGraphicFramePr>
+              <a:graphicFrameLocks xmlns:a="http://schemas.openxmlformats.org/drawingml/2006/main" noChangeAspect="1"/>
+            </wp:cNvGraphicFramePr>
+            <a:graphic xmlns:a="http://schemas.openxmlformats.org/drawingml/2006/main">
+              <a:graphicData uri="http://schemas.openxmlformats.org/drawingml/2006/picture">
+                <pic:pic xmlns:pic="http://schemas.openxmlformats.org/drawingml/2006/picture">
+                  <pic:nvPicPr>
+                    <pic:cNvPr id="0" name=""/>
+                    <pic:cNvPicPr/>
+                  </pic:nvPicPr>
+                  <pic:blipFill>
+                    <a:blip r:embed="rId9"/>
+                    <a:stretch>
+                      <a:fillRect/>
+                    </a:stretch>
+                  </pic:blipFill>
+                  <pic:spPr>
+                    <a:xfrm>
+                      <a:off x="0" y="0"/>
+                      <a:ext cx="5760720" cy="3092881"/>
+                    </a:xfrm>
+                    <a:prstGeom prst="rect">
+                      <a:avLst/>
+                    </a:prstGeom>
+                  </pic:spPr>
+                </pic:pic>
+              </a:graphicData>
+            </a:graphic>
+          </wp:inline>
+        </w:drawing>
+      </w:r>
+    </w:p>
+    <w:p>
+      <w:r>
+        <w:t>Begründung:</w:t>
+      </w:r>
+    </w:p>
+    <w:p/>
+    <w:p/>
+    <w:p/>
+    <w:p/>
+    <w:p>
+      <w:pPr>
+        <w:rPr>
+          <w:u w:val="single"/>
+        </w:rPr>
+      </w:pPr>
+      <w:r>
+        <w:rPr>
+          <w:u w:val="single"/>
+        </w:rPr>
+        <w:t>TI Architektur:</w:t>
+      </w:r>
+    </w:p>
+    <w:p>
+      <w:r>
+        <w:rPr>
+          <w:noProof/>
+          <w:lang w:eastAsia="de-DE"/>
+        </w:rPr>
+        <w:drawing>
+          <wp:inline distT="0" distB="0" distL="0" distR="0" wp14:anchorId="085B852D" wp14:editId="6E4305AC">
+            <wp:extent cx="5760720" cy="3704107"/>
+            <wp:effectExtent l="0" t="0" r="0" b="0"/>
+            <wp:docPr id="4" name="Grafik 4"/>
+            <wp:cNvGraphicFramePr>
+              <a:graphicFrameLocks xmlns:a="http://schemas.openxmlformats.org/drawingml/2006/main" noChangeAspect="1"/>
+            </wp:cNvGraphicFramePr>
+            <a:graphic xmlns:a="http://schemas.openxmlformats.org/drawingml/2006/main">
+              <a:graphicData uri="http://schemas.openxmlformats.org/drawingml/2006/picture">
+                <pic:pic xmlns:pic="http://schemas.openxmlformats.org/drawingml/2006/picture">
+                  <pic:nvPicPr>
+                    <pic:cNvPr id="0" name=""/>
+                    <pic:cNvPicPr/>
+                  </pic:nvPicPr>
+                  <pic:blipFill>
+                    <a:blip r:embed="rId10"/>
+                    <a:stretch>
+                      <a:fillRect/>
+                    </a:stretch>
+                  </pic:blipFill>
+                  <pic:spPr>
+                    <a:xfrm>
+                      <a:off x="0" y="0"/>
                       <a:ext cx="5760720" cy="3704107"/>
                     </a:xfrm>
                     <a:prstGeom prst="rect">
@@ -809,8 +437,6 @@
           </wp:inline>
         </w:drawing>
       </w:r>
-      <w:bookmarkStart w:id="0" w:name="_GoBack"/>
-      <w:bookmarkEnd w:id="0"/>
     </w:p>
     <w:sectPr>
       <w:pgSz w:w="11906" w:h="16838"/>
@@ -1705,7 +1331,7 @@
   <a:extraClrSchemeLst/>
   <a:extLst>
     <a:ext uri="{05A4C25C-085E-4340-85A3-A5531E510DB2}">
-      <thm15:themeFamily xmlns:thm15="http://schemas.microsoft.com/office/thememl/2012/main" xmlns="" name="Office Theme" id="{62F939B6-93AF-4DB8-9C6B-D6C7DFDC589F}" vid="{4A3C46E8-61CC-4603-A589-7422A47A8E4A}"/>
+      <thm15:themeFamily xmlns="" xmlns:thm15="http://schemas.microsoft.com/office/thememl/2012/main" name="Office Theme" id="{62F939B6-93AF-4DB8-9C6B-D6C7DFDC589F}" vid="{4A3C46E8-61CC-4603-A589-7422A47A8E4A}"/>
     </a:ext>
   </a:extLst>
 </a:theme>

</xml_diff>

<commit_message>
Rechtschreibfehler bei Touchscreen wurde behoben
</commit_message>
<xml_diff>
--- a/BPI-Capgemini.docx
+++ b/BPI-Capgemini.docx
@@ -260,10 +260,7 @@
       </w:r>
     </w:p>
     <w:p/>
-    <w:p>
-      <w:bookmarkStart w:id="0" w:name="_GoBack"/>
-      <w:bookmarkEnd w:id="0"/>
-    </w:p>
+    <w:p/>
     <w:p/>
     <w:p>
       <w:pPr>
@@ -330,6 +327,10 @@
     <w:p/>
     <w:p/>
     <w:p>
+      <w:bookmarkStart w:id="0" w:name="_GoBack"/>
+      <w:bookmarkEnd w:id="0"/>
+    </w:p>
+    <w:p>
       <w:r>
         <w:rPr>
           <w:noProof/>
@@ -337,10 +338,10 @@
         </w:rPr>
         <w:lastRenderedPageBreak/>
         <w:drawing>
-          <wp:inline distT="0" distB="0" distL="0" distR="0" wp14:anchorId="518B4275" wp14:editId="1CF26C4B">
+          <wp:inline distT="0" distB="0" distL="0" distR="0" wp14:anchorId="1A555767" wp14:editId="5E8EF6A2">
             <wp:extent cx="5760720" cy="3092881"/>
             <wp:effectExtent l="0" t="0" r="0" b="0"/>
-            <wp:docPr id="16" name="Grafik 16"/>
+            <wp:docPr id="1" name="Grafik 1"/>
             <wp:cNvGraphicFramePr>
               <a:graphicFrameLocks xmlns:a="http://schemas.openxmlformats.org/drawingml/2006/main" noChangeAspect="1"/>
             </wp:cNvGraphicFramePr>
@@ -1331,7 +1332,7 @@
   <a:extraClrSchemeLst/>
   <a:extLst>
     <a:ext uri="{05A4C25C-085E-4340-85A3-A5531E510DB2}">
-      <thm15:themeFamily xmlns="" xmlns:thm15="http://schemas.microsoft.com/office/thememl/2012/main" name="Office Theme" id="{62F939B6-93AF-4DB8-9C6B-D6C7DFDC589F}" vid="{4A3C46E8-61CC-4603-A589-7422A47A8E4A}"/>
+      <thm15:themeFamily xmlns:thm15="http://schemas.microsoft.com/office/thememl/2012/main" xmlns="" name="Office Theme" id="{62F939B6-93AF-4DB8-9C6B-D6C7DFDC589F}" vid="{4A3C46E8-61CC-4603-A589-7422A47A8E4A}"/>
     </a:ext>
   </a:extLst>
 </a:theme>

</xml_diff>

<commit_message>
Einfühung von Kommentaren zur besseren Zeiterfassung später in der Matrix.
</commit_message>
<xml_diff>
--- a/BPI-Capgemini.docx
+++ b/BPI-Capgemini.docx
@@ -4,6 +4,13 @@
   <w:body>
     <w:sdt>
       <w:sdtPr>
+        <w:rPr>
+          <w:rFonts w:asciiTheme="minorHAnsi" w:eastAsiaTheme="minorHAnsi" w:hAnsiTheme="minorHAnsi" w:cstheme="minorBidi"/>
+          <w:color w:val="auto"/>
+          <w:sz w:val="22"/>
+          <w:szCs w:val="22"/>
+          <w:lang w:eastAsia="en-US"/>
+        </w:rPr>
         <w:id w:val="-1450777475"/>
         <w:docPartObj>
           <w:docPartGallery w:val="Table of Contents"/>
@@ -12,13 +19,8 @@
       </w:sdtPr>
       <w:sdtEndPr>
         <w:rPr>
-          <w:rFonts w:asciiTheme="minorHAnsi" w:eastAsiaTheme="minorHAnsi" w:hAnsiTheme="minorHAnsi" w:cstheme="minorBidi"/>
           <w:b/>
           <w:bCs/>
-          <w:color w:val="auto"/>
-          <w:sz w:val="22"/>
-          <w:szCs w:val="22"/>
-          <w:lang w:eastAsia="en-US"/>
         </w:rPr>
       </w:sdtEndPr>
       <w:sdtContent>
@@ -337,8 +339,6 @@
         </w:rPr>
         <w:br w:type="page"/>
       </w:r>
-      <w:bookmarkStart w:id="0" w:name="_GoBack"/>
-      <w:bookmarkEnd w:id="0"/>
     </w:p>
     <w:p>
       <w:pPr>
@@ -348,7 +348,7 @@
           <w:lang w:eastAsia="de-DE"/>
         </w:rPr>
       </w:pPr>
-      <w:bookmarkStart w:id="1" w:name="_Toc15885055"/>
+      <w:bookmarkStart w:id="0" w:name="_Toc15885055"/>
       <w:r>
         <w:rPr>
           <w:noProof/>
@@ -357,14 +357,14 @@
         <w:lastRenderedPageBreak/>
         <w:t>Aufgabe 1 - Architekturskizzen</w:t>
       </w:r>
-      <w:bookmarkEnd w:id="1"/>
+      <w:bookmarkEnd w:id="0"/>
     </w:p>
     <w:p>
       <w:pPr>
         <w:pStyle w:val="berschrift3"/>
         <w:spacing w:line="360" w:lineRule="auto"/>
       </w:pPr>
-      <w:bookmarkStart w:id="2" w:name="_Toc15885056"/>
+      <w:bookmarkStart w:id="1" w:name="_Toc15885056"/>
       <w:r>
         <w:rPr>
           <w:noProof/>
@@ -444,13 +444,14 @@
       <w:r>
         <w:t>A-Architektur</w:t>
       </w:r>
-      <w:bookmarkEnd w:id="2"/>
+      <w:bookmarkEnd w:id="1"/>
     </w:p>
     <w:p>
       <w:pPr>
         <w:spacing w:line="360" w:lineRule="auto"/>
         <w:jc w:val="both"/>
       </w:pPr>
+      <w:commentRangeStart w:id="2"/>
       <w:r>
         <w:t xml:space="preserve">Beim Erstellen der A-Architektur sind wir zu den folgenden sechs Subsystemen </w:t>
       </w:r>
@@ -520,7 +521,12 @@
         <w:t>Sitzplatzverwaltung</w:t>
       </w:r>
       <w:r>
-        <w:t xml:space="preserve"> benötigt, welche aus der Anforderung der automatischen Sitzplatzzuweisung hervorgeht. Damit der Zuggast auch genau weiß, welcher Platz ihm zugeteilt ist und wo sich dieser befindet, wird ein Subsystem, welches speziell für das Informieren des Zuggastest dient, gebraucht. Dieses Subsystem wird in den </w:t>
+        <w:t xml:space="preserve"> benötigt, welche aus der Anforderung der automatischen Sitzplatzzuweisung hervorgeht. Damit der Zuggast auch genau weiß, welcher Platz ihm zugeteilt ist und wo sich dieser befindet, wird ein Subsystem, w</w:t>
+      </w:r>
+      <w:bookmarkStart w:id="3" w:name="_GoBack"/>
+      <w:bookmarkEnd w:id="3"/>
+      <w:r>
+        <w:t xml:space="preserve">elches speziell für das Informieren des Zuggastest dient, gebraucht. Dieses Subsystem wird in den </w:t>
       </w:r>
       <w:r>
         <w:rPr>
@@ -557,6 +563,13 @@
       </w:r>
       <w:r>
         <w:t>zu erkennen ob Beispielweise ein Zuggast gerade den Zug betritt oder sich an seinen zugewiesenen Sitzplatz setzt.</w:t>
+      </w:r>
+      <w:commentRangeEnd w:id="2"/>
+      <w:r>
+        <w:rPr>
+          <w:rStyle w:val="Kommentarzeichen"/>
+        </w:rPr>
+        <w:commentReference w:id="2"/>
       </w:r>
     </w:p>
     <w:p/>
@@ -575,194 +588,6 @@
             <wp:extent cx="5760720" cy="1934735"/>
             <wp:effectExtent l="0" t="0" r="0" b="8890"/>
             <wp:docPr id="5" name="Grafik 5"/>
-            <wp:cNvGraphicFramePr>
-              <a:graphicFrameLocks xmlns:a="http://schemas.openxmlformats.org/drawingml/2006/main" noChangeAspect="1"/>
-            </wp:cNvGraphicFramePr>
-            <a:graphic xmlns:a="http://schemas.openxmlformats.org/drawingml/2006/main">
-              <a:graphicData uri="http://schemas.openxmlformats.org/drawingml/2006/picture">
-                <pic:pic xmlns:pic="http://schemas.openxmlformats.org/drawingml/2006/picture">
-                  <pic:nvPicPr>
-                    <pic:cNvPr id="0" name=""/>
-                    <pic:cNvPicPr/>
-                  </pic:nvPicPr>
-                  <pic:blipFill>
-                    <a:blip r:embed="rId8"/>
-                    <a:stretch>
-                      <a:fillRect/>
-                    </a:stretch>
-                  </pic:blipFill>
-                  <pic:spPr>
-                    <a:xfrm>
-                      <a:off x="0" y="0"/>
-                      <a:ext cx="5760720" cy="1934735"/>
-                    </a:xfrm>
-                    <a:prstGeom prst="rect">
-                      <a:avLst/>
-                    </a:prstGeom>
-                  </pic:spPr>
-                </pic:pic>
-              </a:graphicData>
-            </a:graphic>
-          </wp:inline>
-        </w:drawing>
-      </w:r>
-    </w:p>
-    <w:p>
-      <w:r>
-        <w:t>Begründung:</w:t>
-      </w:r>
-    </w:p>
-    <w:p/>
-    <w:p/>
-    <w:p/>
-    <w:p/>
-    <w:p/>
-    <w:p/>
-    <w:p/>
-    <w:p/>
-    <w:p/>
-    <w:p/>
-    <w:p/>
-    <w:p/>
-    <w:p/>
-    <w:p>
-      <w:pPr>
-        <w:pStyle w:val="berschrift3"/>
-      </w:pPr>
-      <w:bookmarkStart w:id="3" w:name="_Toc15885057"/>
-      <w:r>
-        <w:t>T-Architektur</w:t>
-      </w:r>
-      <w:bookmarkEnd w:id="3"/>
-    </w:p>
-    <w:p>
-      <w:r>
-        <w:rPr>
-          <w:noProof/>
-          <w:lang w:eastAsia="de-DE"/>
-        </w:rPr>
-        <w:drawing>
-          <wp:inline distT="0" distB="0" distL="0" distR="0" wp14:anchorId="5BC5A038" wp14:editId="47A05EB5">
-            <wp:extent cx="5760720" cy="1548890"/>
-            <wp:effectExtent l="0" t="0" r="0" b="0"/>
-            <wp:docPr id="18" name="Grafik 18"/>
-            <wp:cNvGraphicFramePr>
-              <a:graphicFrameLocks xmlns:a="http://schemas.openxmlformats.org/drawingml/2006/main" noChangeAspect="1"/>
-            </wp:cNvGraphicFramePr>
-            <a:graphic xmlns:a="http://schemas.openxmlformats.org/drawingml/2006/main">
-              <a:graphicData uri="http://schemas.openxmlformats.org/drawingml/2006/picture">
-                <pic:pic xmlns:pic="http://schemas.openxmlformats.org/drawingml/2006/picture">
-                  <pic:nvPicPr>
-                    <pic:cNvPr id="0" name=""/>
-                    <pic:cNvPicPr/>
-                  </pic:nvPicPr>
-                  <pic:blipFill>
-                    <a:blip r:embed="rId9"/>
-                    <a:stretch>
-                      <a:fillRect/>
-                    </a:stretch>
-                  </pic:blipFill>
-                  <pic:spPr>
-                    <a:xfrm>
-                      <a:off x="0" y="0"/>
-                      <a:ext cx="5760720" cy="1548890"/>
-                    </a:xfrm>
-                    <a:prstGeom prst="rect">
-                      <a:avLst/>
-                    </a:prstGeom>
-                  </pic:spPr>
-                </pic:pic>
-              </a:graphicData>
-            </a:graphic>
-          </wp:inline>
-        </w:drawing>
-      </w:r>
-    </w:p>
-    <w:p>
-      <w:r>
-        <w:t>Begründung:</w:t>
-      </w:r>
-    </w:p>
-    <w:p/>
-    <w:p/>
-    <w:p/>
-    <w:p>
-      <w:pPr>
-        <w:rPr>
-          <w:noProof/>
-          <w:lang w:eastAsia="de-DE"/>
-        </w:rPr>
-      </w:pPr>
-    </w:p>
-    <w:p/>
-    <w:p>
-      <w:r>
-        <w:rPr>
-          <w:noProof/>
-          <w:lang w:eastAsia="de-DE"/>
-        </w:rPr>
-        <w:lastRenderedPageBreak/>
-        <w:drawing>
-          <wp:inline distT="0" distB="0" distL="0" distR="0" wp14:anchorId="6E5E21D7" wp14:editId="2C451803">
-            <wp:extent cx="5760720" cy="2224424"/>
-            <wp:effectExtent l="0" t="0" r="0" b="4445"/>
-            <wp:docPr id="17" name="Grafik 17"/>
-            <wp:cNvGraphicFramePr>
-              <a:graphicFrameLocks xmlns:a="http://schemas.openxmlformats.org/drawingml/2006/main" noChangeAspect="1"/>
-            </wp:cNvGraphicFramePr>
-            <a:graphic xmlns:a="http://schemas.openxmlformats.org/drawingml/2006/main">
-              <a:graphicData uri="http://schemas.openxmlformats.org/drawingml/2006/picture">
-                <pic:pic xmlns:pic="http://schemas.openxmlformats.org/drawingml/2006/picture">
-                  <pic:nvPicPr>
-                    <pic:cNvPr id="0" name=""/>
-                    <pic:cNvPicPr/>
-                  </pic:nvPicPr>
-                  <pic:blipFill>
-                    <a:blip r:embed="rId10"/>
-                    <a:stretch>
-                      <a:fillRect/>
-                    </a:stretch>
-                  </pic:blipFill>
-                  <pic:spPr>
-                    <a:xfrm>
-                      <a:off x="0" y="0"/>
-                      <a:ext cx="5760720" cy="2224424"/>
-                    </a:xfrm>
-                    <a:prstGeom prst="rect">
-                      <a:avLst/>
-                    </a:prstGeom>
-                  </pic:spPr>
-                </pic:pic>
-              </a:graphicData>
-            </a:graphic>
-          </wp:inline>
-        </w:drawing>
-      </w:r>
-    </w:p>
-    <w:p>
-      <w:r>
-        <w:t>Begründung:</w:t>
-      </w:r>
-    </w:p>
-    <w:p>
-      <w:r>
-        <w:t>Keine UI</w:t>
-      </w:r>
-    </w:p>
-    <w:p/>
-    <w:p/>
-    <w:p/>
-    <w:p>
-      <w:r>
-        <w:rPr>
-          <w:noProof/>
-          <w:lang w:eastAsia="de-DE"/>
-        </w:rPr>
-        <w:drawing>
-          <wp:inline distT="0" distB="0" distL="0" distR="0" wp14:anchorId="71B6FBEF" wp14:editId="13EBFFA8">
-            <wp:extent cx="5760720" cy="3092881"/>
-            <wp:effectExtent l="0" t="0" r="0" b="0"/>
-            <wp:docPr id="1" name="Grafik 1"/>
             <wp:cNvGraphicFramePr>
               <a:graphicFrameLocks xmlns:a="http://schemas.openxmlformats.org/drawingml/2006/main" noChangeAspect="1"/>
             </wp:cNvGraphicFramePr>
@@ -782,7 +607,7 @@
                   <pic:spPr>
                     <a:xfrm>
                       <a:off x="0" y="0"/>
-                      <a:ext cx="5760720" cy="3092881"/>
+                      <a:ext cx="5760720" cy="1934735"/>
                     </a:xfrm>
                     <a:prstGeom prst="rect">
                       <a:avLst/>
@@ -804,18 +629,22 @@
     <w:p/>
     <w:p/>
     <w:p/>
+    <w:p/>
+    <w:p/>
+    <w:p/>
+    <w:p/>
+    <w:p/>
+    <w:p/>
+    <w:p/>
+    <w:p/>
+    <w:p/>
     <w:p>
       <w:pPr>
-        <w:rPr>
-          <w:u w:val="single"/>
-        </w:rPr>
+        <w:pStyle w:val="berschrift3"/>
       </w:pPr>
-      <w:bookmarkStart w:id="4" w:name="_Toc15885058"/>
-      <w:r>
-        <w:rPr>
-          <w:rStyle w:val="berschrift3Zchn"/>
-        </w:rPr>
-        <w:t>TI Architektur</w:t>
+      <w:bookmarkStart w:id="4" w:name="_Toc15885057"/>
+      <w:r>
+        <w:t>T-Architektur</w:t>
       </w:r>
       <w:bookmarkEnd w:id="4"/>
     </w:p>
@@ -825,12 +654,11 @@
           <w:noProof/>
           <w:lang w:eastAsia="de-DE"/>
         </w:rPr>
-        <w:lastRenderedPageBreak/>
         <w:drawing>
-          <wp:inline distT="0" distB="0" distL="0" distR="0" wp14:anchorId="5FBB7F02" wp14:editId="37046BA9">
-            <wp:extent cx="5760720" cy="3704107"/>
+          <wp:inline distT="0" distB="0" distL="0" distR="0" wp14:anchorId="5BC5A038" wp14:editId="47A05EB5">
+            <wp:extent cx="5760720" cy="1548890"/>
             <wp:effectExtent l="0" t="0" r="0" b="0"/>
-            <wp:docPr id="4" name="Grafik 4"/>
+            <wp:docPr id="18" name="Grafik 18"/>
             <wp:cNvGraphicFramePr>
               <a:graphicFrameLocks xmlns:a="http://schemas.openxmlformats.org/drawingml/2006/main" noChangeAspect="1"/>
             </wp:cNvGraphicFramePr>
@@ -850,6 +678,191 @@
                   <pic:spPr>
                     <a:xfrm>
                       <a:off x="0" y="0"/>
+                      <a:ext cx="5760720" cy="1548890"/>
+                    </a:xfrm>
+                    <a:prstGeom prst="rect">
+                      <a:avLst/>
+                    </a:prstGeom>
+                  </pic:spPr>
+                </pic:pic>
+              </a:graphicData>
+            </a:graphic>
+          </wp:inline>
+        </w:drawing>
+      </w:r>
+    </w:p>
+    <w:p>
+      <w:r>
+        <w:t>Begründung:</w:t>
+      </w:r>
+    </w:p>
+    <w:p/>
+    <w:p/>
+    <w:p/>
+    <w:p>
+      <w:pPr>
+        <w:rPr>
+          <w:noProof/>
+          <w:lang w:eastAsia="de-DE"/>
+        </w:rPr>
+      </w:pPr>
+    </w:p>
+    <w:p/>
+    <w:p>
+      <w:r>
+        <w:rPr>
+          <w:noProof/>
+          <w:lang w:eastAsia="de-DE"/>
+        </w:rPr>
+        <w:lastRenderedPageBreak/>
+        <w:drawing>
+          <wp:inline distT="0" distB="0" distL="0" distR="0" wp14:anchorId="6E5E21D7" wp14:editId="2C451803">
+            <wp:extent cx="5760720" cy="2224424"/>
+            <wp:effectExtent l="0" t="0" r="0" b="4445"/>
+            <wp:docPr id="17" name="Grafik 17"/>
+            <wp:cNvGraphicFramePr>
+              <a:graphicFrameLocks xmlns:a="http://schemas.openxmlformats.org/drawingml/2006/main" noChangeAspect="1"/>
+            </wp:cNvGraphicFramePr>
+            <a:graphic xmlns:a="http://schemas.openxmlformats.org/drawingml/2006/main">
+              <a:graphicData uri="http://schemas.openxmlformats.org/drawingml/2006/picture">
+                <pic:pic xmlns:pic="http://schemas.openxmlformats.org/drawingml/2006/picture">
+                  <pic:nvPicPr>
+                    <pic:cNvPr id="0" name=""/>
+                    <pic:cNvPicPr/>
+                  </pic:nvPicPr>
+                  <pic:blipFill>
+                    <a:blip r:embed="rId13"/>
+                    <a:stretch>
+                      <a:fillRect/>
+                    </a:stretch>
+                  </pic:blipFill>
+                  <pic:spPr>
+                    <a:xfrm>
+                      <a:off x="0" y="0"/>
+                      <a:ext cx="5760720" cy="2224424"/>
+                    </a:xfrm>
+                    <a:prstGeom prst="rect">
+                      <a:avLst/>
+                    </a:prstGeom>
+                  </pic:spPr>
+                </pic:pic>
+              </a:graphicData>
+            </a:graphic>
+          </wp:inline>
+        </w:drawing>
+      </w:r>
+    </w:p>
+    <w:p>
+      <w:r>
+        <w:t>Begründung:</w:t>
+      </w:r>
+    </w:p>
+    <w:p>
+      <w:r>
+        <w:t>Keine UI</w:t>
+      </w:r>
+    </w:p>
+    <w:p/>
+    <w:p/>
+    <w:p/>
+    <w:p>
+      <w:r>
+        <w:rPr>
+          <w:noProof/>
+          <w:lang w:eastAsia="de-DE"/>
+        </w:rPr>
+        <w:drawing>
+          <wp:inline distT="0" distB="0" distL="0" distR="0" wp14:anchorId="71B6FBEF" wp14:editId="13EBFFA8">
+            <wp:extent cx="5760720" cy="3092881"/>
+            <wp:effectExtent l="0" t="0" r="0" b="0"/>
+            <wp:docPr id="1" name="Grafik 1"/>
+            <wp:cNvGraphicFramePr>
+              <a:graphicFrameLocks xmlns:a="http://schemas.openxmlformats.org/drawingml/2006/main" noChangeAspect="1"/>
+            </wp:cNvGraphicFramePr>
+            <a:graphic xmlns:a="http://schemas.openxmlformats.org/drawingml/2006/main">
+              <a:graphicData uri="http://schemas.openxmlformats.org/drawingml/2006/picture">
+                <pic:pic xmlns:pic="http://schemas.openxmlformats.org/drawingml/2006/picture">
+                  <pic:nvPicPr>
+                    <pic:cNvPr id="0" name=""/>
+                    <pic:cNvPicPr/>
+                  </pic:nvPicPr>
+                  <pic:blipFill>
+                    <a:blip r:embed="rId14"/>
+                    <a:stretch>
+                      <a:fillRect/>
+                    </a:stretch>
+                  </pic:blipFill>
+                  <pic:spPr>
+                    <a:xfrm>
+                      <a:off x="0" y="0"/>
+                      <a:ext cx="5760720" cy="3092881"/>
+                    </a:xfrm>
+                    <a:prstGeom prst="rect">
+                      <a:avLst/>
+                    </a:prstGeom>
+                  </pic:spPr>
+                </pic:pic>
+              </a:graphicData>
+            </a:graphic>
+          </wp:inline>
+        </w:drawing>
+      </w:r>
+    </w:p>
+    <w:p>
+      <w:r>
+        <w:t>Begründung:</w:t>
+      </w:r>
+    </w:p>
+    <w:p/>
+    <w:p/>
+    <w:p/>
+    <w:p/>
+    <w:p>
+      <w:pPr>
+        <w:rPr>
+          <w:u w:val="single"/>
+        </w:rPr>
+      </w:pPr>
+      <w:bookmarkStart w:id="5" w:name="_Toc15885058"/>
+      <w:r>
+        <w:rPr>
+          <w:rStyle w:val="berschrift3Zchn"/>
+        </w:rPr>
+        <w:t>TI Architektur</w:t>
+      </w:r>
+      <w:bookmarkEnd w:id="5"/>
+    </w:p>
+    <w:p>
+      <w:r>
+        <w:rPr>
+          <w:noProof/>
+          <w:lang w:eastAsia="de-DE"/>
+        </w:rPr>
+        <w:lastRenderedPageBreak/>
+        <w:drawing>
+          <wp:inline distT="0" distB="0" distL="0" distR="0" wp14:anchorId="5FBB7F02" wp14:editId="37046BA9">
+            <wp:extent cx="5760720" cy="3704107"/>
+            <wp:effectExtent l="0" t="0" r="0" b="0"/>
+            <wp:docPr id="4" name="Grafik 4"/>
+            <wp:cNvGraphicFramePr>
+              <a:graphicFrameLocks xmlns:a="http://schemas.openxmlformats.org/drawingml/2006/main" noChangeAspect="1"/>
+            </wp:cNvGraphicFramePr>
+            <a:graphic xmlns:a="http://schemas.openxmlformats.org/drawingml/2006/main">
+              <a:graphicData uri="http://schemas.openxmlformats.org/drawingml/2006/picture">
+                <pic:pic xmlns:pic="http://schemas.openxmlformats.org/drawingml/2006/picture">
+                  <pic:nvPicPr>
+                    <pic:cNvPr id="0" name=""/>
+                    <pic:cNvPicPr/>
+                  </pic:nvPicPr>
+                  <pic:blipFill>
+                    <a:blip r:embed="rId15"/>
+                    <a:stretch>
+                      <a:fillRect/>
+                    </a:stretch>
+                  </pic:blipFill>
+                  <pic:spPr>
+                    <a:xfrm>
+                      <a:off x="0" y="0"/>
                       <a:ext cx="5760720" cy="3704107"/>
                     </a:xfrm>
                     <a:prstGeom prst="rect">
@@ -864,7 +877,7 @@
       </w:r>
     </w:p>
     <w:sectPr>
-      <w:footerReference w:type="default" r:id="rId13"/>
+      <w:footerReference w:type="default" r:id="rId16"/>
       <w:pgSz w:w="11906" w:h="16838"/>
       <w:pgMar w:top="1417" w:right="1417" w:bottom="1134" w:left="1417" w:header="708" w:footer="708" w:gutter="0"/>
       <w:cols w:space="708"/>
@@ -872,6 +885,39 @@
     </w:sectPr>
   </w:body>
 </w:document>
+</file>
+
+<file path=word/comments.xml><?xml version="1.0" encoding="utf-8"?>
+<w:comments xmlns:wpc="http://schemas.microsoft.com/office/word/2010/wordprocessingCanvas" xmlns:cx="http://schemas.microsoft.com/office/drawing/2014/chartex" xmlns:cx1="http://schemas.microsoft.com/office/drawing/2015/9/8/chartex" xmlns:cx2="http://schemas.microsoft.com/office/drawing/2015/10/21/chartex" xmlns:cx3="http://schemas.microsoft.com/office/drawing/2016/5/9/chartex" xmlns:cx4="http://schemas.microsoft.com/office/drawing/2016/5/10/chartex" xmlns:cx5="http://schemas.microsoft.com/office/drawing/2016/5/11/chartex" xmlns:cx6="http://schemas.microsoft.com/office/drawing/2016/5/12/chartex" xmlns:cx7="http://schemas.microsoft.com/office/drawing/2016/5/13/chartex" xmlns:cx8="http://schemas.microsoft.com/office/drawing/2016/5/14/chartex" xmlns:mc="http://schemas.openxmlformats.org/markup-compatibility/2006" xmlns:aink="http://schemas.microsoft.com/office/drawing/2016/ink" xmlns:am3d="http://schemas.microsoft.com/office/drawing/2017/model3d" xmlns:o="urn:schemas-microsoft-com:office:office" xmlns:r="http://schemas.openxmlformats.org/officeDocument/2006/relationships" xmlns:m="http://schemas.openxmlformats.org/officeDocument/2006/math" xmlns:v="urn:schemas-microsoft-com:vml" xmlns:wp14="http://schemas.microsoft.com/office/word/2010/wordprocessingDrawing" xmlns:wp="http://schemas.openxmlformats.org/drawingml/2006/wordprocessingDrawing" xmlns:w10="urn:schemas-microsoft-com:office:word" xmlns:w="http://schemas.openxmlformats.org/wordprocessingml/2006/main" xmlns:w14="http://schemas.microsoft.com/office/word/2010/wordml" xmlns:w15="http://schemas.microsoft.com/office/word/2012/wordml" xmlns:w16cid="http://schemas.microsoft.com/office/word/2016/wordml/cid" xmlns:w16se="http://schemas.microsoft.com/office/word/2015/wordml/symex" xmlns:wpg="http://schemas.microsoft.com/office/word/2010/wordprocessingGroup" xmlns:wpi="http://schemas.microsoft.com/office/word/2010/wordprocessingInk" xmlns:wne="http://schemas.microsoft.com/office/word/2006/wordml" xmlns:wps="http://schemas.microsoft.com/office/word/2010/wordprocessingShape" mc:Ignorable="w14 w15 w16se w16cid wp14">
+  <w:comment w:id="2" w:author="John-Bryan Spieker" w:date="2019-08-05T08:14:00Z" w:initials="JS">
+    <w:p>
+      <w:pPr>
+        <w:pStyle w:val="Kommentartext"/>
+      </w:pPr>
+      <w:r>
+        <w:rPr>
+          <w:rStyle w:val="Kommentarzeichen"/>
+        </w:rPr>
+        <w:annotationRef/>
+      </w:r>
+      <w:r>
+        <w:t>04.08 19:00-20:30 = 1,.5 h</w:t>
+      </w:r>
+    </w:p>
+  </w:comment>
+</w:comments>
+</file>
+
+<file path=word/commentsExtended.xml><?xml version="1.0" encoding="utf-8"?>
+<w15:commentsEx xmlns:wpc="http://schemas.microsoft.com/office/word/2010/wordprocessingCanvas" xmlns:cx="http://schemas.microsoft.com/office/drawing/2014/chartex" xmlns:cx1="http://schemas.microsoft.com/office/drawing/2015/9/8/chartex" xmlns:cx2="http://schemas.microsoft.com/office/drawing/2015/10/21/chartex" xmlns:cx3="http://schemas.microsoft.com/office/drawing/2016/5/9/chartex" xmlns:cx4="http://schemas.microsoft.com/office/drawing/2016/5/10/chartex" xmlns:cx5="http://schemas.microsoft.com/office/drawing/2016/5/11/chartex" xmlns:cx6="http://schemas.microsoft.com/office/drawing/2016/5/12/chartex" xmlns:cx7="http://schemas.microsoft.com/office/drawing/2016/5/13/chartex" xmlns:cx8="http://schemas.microsoft.com/office/drawing/2016/5/14/chartex" xmlns:mc="http://schemas.openxmlformats.org/markup-compatibility/2006" xmlns:aink="http://schemas.microsoft.com/office/drawing/2016/ink" xmlns:am3d="http://schemas.microsoft.com/office/drawing/2017/model3d" xmlns:o="urn:schemas-microsoft-com:office:office" xmlns:r="http://schemas.openxmlformats.org/officeDocument/2006/relationships" xmlns:m="http://schemas.openxmlformats.org/officeDocument/2006/math" xmlns:v="urn:schemas-microsoft-com:vml" xmlns:wp14="http://schemas.microsoft.com/office/word/2010/wordprocessingDrawing" xmlns:wp="http://schemas.openxmlformats.org/drawingml/2006/wordprocessingDrawing" xmlns:w10="urn:schemas-microsoft-com:office:word" xmlns:w="http://schemas.openxmlformats.org/wordprocessingml/2006/main" xmlns:w14="http://schemas.microsoft.com/office/word/2010/wordml" xmlns:w15="http://schemas.microsoft.com/office/word/2012/wordml" xmlns:w16cid="http://schemas.microsoft.com/office/word/2016/wordml/cid" xmlns:w16se="http://schemas.microsoft.com/office/word/2015/wordml/symex" xmlns:wpg="http://schemas.microsoft.com/office/word/2010/wordprocessingGroup" xmlns:wpi="http://schemas.microsoft.com/office/word/2010/wordprocessingInk" xmlns:wne="http://schemas.microsoft.com/office/word/2006/wordml" xmlns:wps="http://schemas.microsoft.com/office/word/2010/wordprocessingShape" mc:Ignorable="w14 w15 w16se w16cid wp14">
+  <w15:commentEx w15:paraId="1FBC6B76" w15:done="0"/>
+</w15:commentsEx>
+</file>
+
+<file path=word/commentsIds.xml><?xml version="1.0" encoding="utf-8"?>
+<w16cid:commentsIds xmlns:wpc="http://schemas.microsoft.com/office/word/2010/wordprocessingCanvas" xmlns:cx="http://schemas.microsoft.com/office/drawing/2014/chartex" xmlns:cx1="http://schemas.microsoft.com/office/drawing/2015/9/8/chartex" xmlns:cx2="http://schemas.microsoft.com/office/drawing/2015/10/21/chartex" xmlns:cx3="http://schemas.microsoft.com/office/drawing/2016/5/9/chartex" xmlns:cx4="http://schemas.microsoft.com/office/drawing/2016/5/10/chartex" xmlns:cx5="http://schemas.microsoft.com/office/drawing/2016/5/11/chartex" xmlns:cx6="http://schemas.microsoft.com/office/drawing/2016/5/12/chartex" xmlns:cx7="http://schemas.microsoft.com/office/drawing/2016/5/13/chartex" xmlns:cx8="http://schemas.microsoft.com/office/drawing/2016/5/14/chartex" xmlns:mc="http://schemas.openxmlformats.org/markup-compatibility/2006" xmlns:aink="http://schemas.microsoft.com/office/drawing/2016/ink" xmlns:am3d="http://schemas.microsoft.com/office/drawing/2017/model3d" xmlns:o="urn:schemas-microsoft-com:office:office" xmlns:r="http://schemas.openxmlformats.org/officeDocument/2006/relationships" xmlns:m="http://schemas.openxmlformats.org/officeDocument/2006/math" xmlns:v="urn:schemas-microsoft-com:vml" xmlns:wp14="http://schemas.microsoft.com/office/word/2010/wordprocessingDrawing" xmlns:wp="http://schemas.openxmlformats.org/drawingml/2006/wordprocessingDrawing" xmlns:w10="urn:schemas-microsoft-com:office:word" xmlns:w="http://schemas.openxmlformats.org/wordprocessingml/2006/main" xmlns:w14="http://schemas.microsoft.com/office/word/2010/wordml" xmlns:w15="http://schemas.microsoft.com/office/word/2012/wordml" xmlns:w16cid="http://schemas.microsoft.com/office/word/2016/wordml/cid" xmlns:w16se="http://schemas.microsoft.com/office/word/2015/wordml/symex" xmlns:wpg="http://schemas.microsoft.com/office/word/2010/wordprocessingGroup" xmlns:wpi="http://schemas.microsoft.com/office/word/2010/wordprocessingInk" xmlns:wne="http://schemas.microsoft.com/office/word/2006/wordml" xmlns:wps="http://schemas.microsoft.com/office/word/2010/wordprocessingShape" mc:Ignorable="w14 w15 w16se w16cid wp14">
+  <w16cid:commentId w16cid:paraId="1FBC6B76" w16cid:durableId="20F263E7"/>
+</w16cid:commentsIds>
 </file>
 
 <file path=word/endnotes.xml><?xml version="1.0" encoding="utf-8"?>
@@ -932,6 +978,14 @@
     </w:p>
   </w:footnote>
 </w:footnotes>
+</file>
+
+<file path=word/people.xml><?xml version="1.0" encoding="utf-8"?>
+<w15:people xmlns:wpc="http://schemas.microsoft.com/office/word/2010/wordprocessingCanvas" xmlns:cx="http://schemas.microsoft.com/office/drawing/2014/chartex" xmlns:cx1="http://schemas.microsoft.com/office/drawing/2015/9/8/chartex" xmlns:cx2="http://schemas.microsoft.com/office/drawing/2015/10/21/chartex" xmlns:cx3="http://schemas.microsoft.com/office/drawing/2016/5/9/chartex" xmlns:cx4="http://schemas.microsoft.com/office/drawing/2016/5/10/chartex" xmlns:cx5="http://schemas.microsoft.com/office/drawing/2016/5/11/chartex" xmlns:cx6="http://schemas.microsoft.com/office/drawing/2016/5/12/chartex" xmlns:cx7="http://schemas.microsoft.com/office/drawing/2016/5/13/chartex" xmlns:cx8="http://schemas.microsoft.com/office/drawing/2016/5/14/chartex" xmlns:mc="http://schemas.openxmlformats.org/markup-compatibility/2006" xmlns:aink="http://schemas.microsoft.com/office/drawing/2016/ink" xmlns:am3d="http://schemas.microsoft.com/office/drawing/2017/model3d" xmlns:o="urn:schemas-microsoft-com:office:office" xmlns:r="http://schemas.openxmlformats.org/officeDocument/2006/relationships" xmlns:m="http://schemas.openxmlformats.org/officeDocument/2006/math" xmlns:v="urn:schemas-microsoft-com:vml" xmlns:wp14="http://schemas.microsoft.com/office/word/2010/wordprocessingDrawing" xmlns:wp="http://schemas.openxmlformats.org/drawingml/2006/wordprocessingDrawing" xmlns:w10="urn:schemas-microsoft-com:office:word" xmlns:w="http://schemas.openxmlformats.org/wordprocessingml/2006/main" xmlns:w14="http://schemas.microsoft.com/office/word/2010/wordml" xmlns:w15="http://schemas.microsoft.com/office/word/2012/wordml" xmlns:w16cid="http://schemas.microsoft.com/office/word/2016/wordml/cid" xmlns:w16se="http://schemas.microsoft.com/office/word/2015/wordml/symex" xmlns:wpg="http://schemas.microsoft.com/office/word/2010/wordprocessingGroup" xmlns:wpi="http://schemas.microsoft.com/office/word/2010/wordprocessingInk" xmlns:wne="http://schemas.microsoft.com/office/word/2006/wordml" xmlns:wps="http://schemas.microsoft.com/office/word/2010/wordprocessingShape" mc:Ignorable="w14 w15 w16se w16cid wp14">
+  <w15:person w15:author="John-Bryan Spieker">
+    <w15:presenceInfo w15:providerId="None" w15:userId="John-Bryan Spieker"/>
+  </w15:person>
+</w15:people>
 </file>
 
 <file path=word/styles.xml><?xml version="1.0" encoding="utf-8"?>
@@ -1405,6 +1459,7 @@
   <w:style w:type="character" w:default="1" w:styleId="Absatz-Standardschriftart">
     <w:name w:val="Default Paragraph Font"/>
     <w:uiPriority w:val="1"/>
+    <w:semiHidden/>
     <w:unhideWhenUsed/>
   </w:style>
   <w:style w:type="table" w:default="1" w:styleId="NormaleTabelle">
@@ -1618,6 +1673,74 @@
     <w:rPr>
       <w:color w:val="0563C1" w:themeColor="hyperlink"/>
       <w:u w:val="single"/>
+    </w:rPr>
+  </w:style>
+  <w:style w:type="character" w:styleId="Kommentarzeichen">
+    <w:name w:val="annotation reference"/>
+    <w:basedOn w:val="Absatz-Standardschriftart"/>
+    <w:uiPriority w:val="99"/>
+    <w:semiHidden/>
+    <w:unhideWhenUsed/>
+    <w:rsid w:val="002766F8"/>
+    <w:rPr>
+      <w:sz w:val="16"/>
+      <w:szCs w:val="16"/>
+    </w:rPr>
+  </w:style>
+  <w:style w:type="paragraph" w:styleId="Kommentartext">
+    <w:name w:val="annotation text"/>
+    <w:basedOn w:val="Standard"/>
+    <w:link w:val="KommentartextZchn"/>
+    <w:uiPriority w:val="99"/>
+    <w:semiHidden/>
+    <w:unhideWhenUsed/>
+    <w:rsid w:val="002766F8"/>
+    <w:pPr>
+      <w:spacing w:line="240" w:lineRule="auto"/>
+    </w:pPr>
+    <w:rPr>
+      <w:sz w:val="20"/>
+      <w:szCs w:val="20"/>
+    </w:rPr>
+  </w:style>
+  <w:style w:type="character" w:customStyle="1" w:styleId="KommentartextZchn">
+    <w:name w:val="Kommentartext Zchn"/>
+    <w:basedOn w:val="Absatz-Standardschriftart"/>
+    <w:link w:val="Kommentartext"/>
+    <w:uiPriority w:val="99"/>
+    <w:semiHidden/>
+    <w:rsid w:val="002766F8"/>
+    <w:rPr>
+      <w:sz w:val="20"/>
+      <w:szCs w:val="20"/>
+    </w:rPr>
+  </w:style>
+  <w:style w:type="paragraph" w:styleId="Kommentarthema">
+    <w:name w:val="annotation subject"/>
+    <w:basedOn w:val="Kommentartext"/>
+    <w:next w:val="Kommentartext"/>
+    <w:link w:val="KommentarthemaZchn"/>
+    <w:uiPriority w:val="99"/>
+    <w:semiHidden/>
+    <w:unhideWhenUsed/>
+    <w:rsid w:val="002766F8"/>
+    <w:rPr>
+      <w:b/>
+      <w:bCs/>
+    </w:rPr>
+  </w:style>
+  <w:style w:type="character" w:customStyle="1" w:styleId="KommentarthemaZchn">
+    <w:name w:val="Kommentarthema Zchn"/>
+    <w:basedOn w:val="KommentartextZchn"/>
+    <w:link w:val="Kommentarthema"/>
+    <w:uiPriority w:val="99"/>
+    <w:semiHidden/>
+    <w:rsid w:val="002766F8"/>
+    <w:rPr>
+      <w:b/>
+      <w:bCs/>
+      <w:sz w:val="20"/>
+      <w:szCs w:val="20"/>
     </w:rPr>
   </w:style>
 </w:styles>
@@ -1923,7 +2046,7 @@
 </file>
 
 <file path=customXml/itemProps1.xml><?xml version="1.0" encoding="utf-8"?>
-<ds:datastoreItem xmlns:ds="http://schemas.openxmlformats.org/officeDocument/2006/customXml" ds:itemID="{BBFA6E1D-76FA-420E-9A5F-1A1C335AC2CA}">
+<ds:datastoreItem xmlns:ds="http://schemas.openxmlformats.org/officeDocument/2006/customXml" ds:itemID="{0F20FF71-26F5-46EB-8951-A10144FD9779}">
   <ds:schemaRefs>
     <ds:schemaRef ds:uri="http://schemas.openxmlformats.org/officeDocument/2006/bibliography"/>
   </ds:schemaRefs>

</xml_diff>

<commit_message>
Aufgabe 1 A-Architektur abgeschlosse
</commit_message>
<xml_diff>
--- a/BPI-Capgemini.docx
+++ b/BPI-Capgemini.docx
@@ -27,6 +27,7 @@
         <w:p>
           <w:pPr>
             <w:pStyle w:val="Inhaltsverzeichnisberschrift"/>
+            <w:spacing w:line="360" w:lineRule="auto"/>
           </w:pPr>
           <w:r>
             <w:t>Inhaltsverzeichnis</w:t>
@@ -38,6 +39,7 @@
             <w:tabs>
               <w:tab w:val="right" w:leader="dot" w:pos="9062"/>
             </w:tabs>
+            <w:spacing w:line="360" w:lineRule="auto"/>
             <w:rPr>
               <w:noProof/>
             </w:rPr>
@@ -116,6 +118,7 @@
             <w:tabs>
               <w:tab w:val="right" w:leader="dot" w:pos="9062"/>
             </w:tabs>
+            <w:spacing w:line="360" w:lineRule="auto"/>
             <w:rPr>
               <w:noProof/>
             </w:rPr>
@@ -184,6 +187,7 @@
             <w:tabs>
               <w:tab w:val="right" w:leader="dot" w:pos="9062"/>
             </w:tabs>
+            <w:spacing w:line="360" w:lineRule="auto"/>
             <w:rPr>
               <w:noProof/>
             </w:rPr>
@@ -252,6 +256,7 @@
             <w:tabs>
               <w:tab w:val="right" w:leader="dot" w:pos="9062"/>
             </w:tabs>
+            <w:spacing w:line="360" w:lineRule="auto"/>
             <w:rPr>
               <w:noProof/>
             </w:rPr>
@@ -315,6 +320,9 @@
           </w:hyperlink>
         </w:p>
         <w:p>
+          <w:pPr>
+            <w:spacing w:line="360" w:lineRule="auto"/>
+          </w:pPr>
           <w:r>
             <w:rPr>
               <w:b/>
@@ -327,6 +335,7 @@
     </w:sdt>
     <w:p>
       <w:pPr>
+        <w:spacing w:line="360" w:lineRule="auto"/>
         <w:rPr>
           <w:noProof/>
           <w:lang w:eastAsia="de-DE"/>
@@ -343,6 +352,7 @@
     <w:p>
       <w:pPr>
         <w:pStyle w:val="berschrift1"/>
+        <w:spacing w:line="360" w:lineRule="auto"/>
         <w:rPr>
           <w:noProof/>
           <w:lang w:eastAsia="de-DE"/>
@@ -355,38 +365,231 @@
           <w:lang w:eastAsia="de-DE"/>
         </w:rPr>
         <w:lastRenderedPageBreak/>
-        <w:t>Aufgabe 1 - Architekturskizzen</w:t>
-      </w:r>
-      <w:bookmarkEnd w:id="0"/>
-    </w:p>
-    <w:p>
-      <w:pPr>
-        <w:pStyle w:val="berschrift3"/>
-        <w:spacing w:line="360" w:lineRule="auto"/>
-      </w:pPr>
-      <w:bookmarkStart w:id="1" w:name="_Toc15885056"/>
+        <w:t xml:space="preserve">Aufgabe 1 </w:t>
+      </w:r>
       <w:r>
         <w:rPr>
           <w:noProof/>
           <w:lang w:eastAsia="de-DE"/>
         </w:rPr>
+        <w:t>–</w:t>
+      </w:r>
+      <w:r>
+        <w:rPr>
+          <w:noProof/>
+          <w:lang w:eastAsia="de-DE"/>
+        </w:rPr>
+        <w:t xml:space="preserve"> Architekturskizzen</w:t>
+      </w:r>
+      <w:bookmarkEnd w:id="0"/>
+    </w:p>
+    <w:p>
+      <w:pPr>
+        <w:spacing w:line="360" w:lineRule="auto"/>
+        <w:jc w:val="both"/>
+        <w:rPr>
+          <w:lang w:eastAsia="de-DE"/>
+        </w:rPr>
+      </w:pPr>
+      <w:commentRangeStart w:id="1"/>
+      <w:r>
+        <w:rPr>
+          <w:lang w:eastAsia="de-DE"/>
+        </w:rPr>
+        <w:t>Die</w:t>
+      </w:r>
+      <w:r>
+        <w:rPr>
+          <w:lang w:eastAsia="de-DE"/>
+        </w:rPr>
+        <w:t xml:space="preserve"> Aufgabe 1 besteht daraus, ein Architekturmodell nach der Vorgehensweise zu erstellen, wie sie uns in der Präsentation der Firma Capgemini vorgestellt worden ist. Dieses Architekturmodell beinhaltet eine A-Architektur, T-Architektur und eine TI-Architektur.</w:t>
+      </w:r>
+      <w:r>
+        <w:rPr>
+          <w:lang w:eastAsia="de-DE"/>
+        </w:rPr>
+        <w:t xml:space="preserve"> </w:t>
+      </w:r>
+      <w:r>
+        <w:rPr>
+          <w:lang w:eastAsia="de-DE"/>
+        </w:rPr>
+        <w:t>Dieses Architekturmodell sollten wir für ein „Bahn 2.0“ System erstellen. Welches neben einer automatischen Sitzplatzzuweisung, auch eine Infortainmentsystem an den einzelnen Sitzplätzen zur Verfügung stellt und noch einige andere autonome Funktionen übernehmen soll.</w:t>
+      </w:r>
+      <w:commentRangeEnd w:id="1"/>
+      <w:r>
+        <w:rPr>
+          <w:rStyle w:val="Kommentarzeichen"/>
+        </w:rPr>
+        <w:commentReference w:id="1"/>
+      </w:r>
+    </w:p>
+    <w:p>
+      <w:pPr>
+        <w:pStyle w:val="berschrift3"/>
+        <w:spacing w:line="360" w:lineRule="auto"/>
+      </w:pPr>
+      <w:bookmarkStart w:id="2" w:name="_Toc15885056"/>
+      <w:r>
+        <w:t>A-Architektur</w:t>
+      </w:r>
+      <w:bookmarkEnd w:id="2"/>
+    </w:p>
+    <w:p>
+      <w:pPr>
+        <w:spacing w:line="360" w:lineRule="auto"/>
+        <w:jc w:val="both"/>
+      </w:pPr>
+      <w:r>
+        <w:rPr>
+          <w:noProof/>
+        </w:rPr>
+        <mc:AlternateContent>
+          <mc:Choice Requires="wps">
+            <w:drawing>
+              <wp:anchor distT="0" distB="0" distL="114300" distR="114300" simplePos="0" relativeHeight="251662848" behindDoc="1" locked="0" layoutInCell="1" allowOverlap="1" wp14:anchorId="1BDEB626" wp14:editId="0C8F80BB">
+                <wp:simplePos x="0" y="0"/>
+                <wp:positionH relativeFrom="column">
+                  <wp:posOffset>2442210</wp:posOffset>
+                </wp:positionH>
+                <wp:positionV relativeFrom="paragraph">
+                  <wp:posOffset>1919605</wp:posOffset>
+                </wp:positionV>
+                <wp:extent cx="3305175" cy="635"/>
+                <wp:effectExtent l="0" t="0" r="0" b="0"/>
+                <wp:wrapTight wrapText="bothSides">
+                  <wp:wrapPolygon edited="0">
+                    <wp:start x="0" y="0"/>
+                    <wp:lineTo x="0" y="21600"/>
+                    <wp:lineTo x="21600" y="21600"/>
+                    <wp:lineTo x="21600" y="0"/>
+                  </wp:wrapPolygon>
+                </wp:wrapTight>
+                <wp:docPr id="2" name="Textfeld 2"/>
+                <wp:cNvGraphicFramePr/>
+                <a:graphic xmlns:a="http://schemas.openxmlformats.org/drawingml/2006/main">
+                  <a:graphicData uri="http://schemas.microsoft.com/office/word/2010/wordprocessingShape">
+                    <wps:wsp>
+                      <wps:cNvSpPr txBox="1"/>
+                      <wps:spPr>
+                        <a:xfrm>
+                          <a:off x="0" y="0"/>
+                          <a:ext cx="3305175" cy="635"/>
+                        </a:xfrm>
+                        <a:prstGeom prst="rect">
+                          <a:avLst/>
+                        </a:prstGeom>
+                        <a:solidFill>
+                          <a:prstClr val="white"/>
+                        </a:solidFill>
+                        <a:ln>
+                          <a:noFill/>
+                        </a:ln>
+                      </wps:spPr>
+                      <wps:txbx>
+                        <w:txbxContent>
+                          <w:p>
+                            <w:pPr>
+                              <w:pStyle w:val="Beschriftung"/>
+                              <w:rPr>
+                                <w:noProof/>
+                              </w:rPr>
+                            </w:pPr>
+                            <w:bookmarkStart w:id="3" w:name="_Ref15928019"/>
+                            <w:r>
+                              <w:t xml:space="preserve">Abbildung </w:t>
+                            </w:r>
+                            <w:fldSimple w:instr=" SEQ Abbildung \* ARABIC ">
+                              <w:r>
+                                <w:rPr>
+                                  <w:noProof/>
+                                </w:rPr>
+                                <w:t>1</w:t>
+                              </w:r>
+                            </w:fldSimple>
+                            <w:r>
+                              <w:t xml:space="preserve"> Komponenten des Systems für die Bahn 2.0</w:t>
+                            </w:r>
+                            <w:bookmarkEnd w:id="3"/>
+                          </w:p>
+                        </w:txbxContent>
+                      </wps:txbx>
+                      <wps:bodyPr rot="0" spcFirstLastPara="0" vertOverflow="overflow" horzOverflow="overflow" vert="horz" wrap="square" lIns="0" tIns="0" rIns="0" bIns="0" numCol="1" spcCol="0" rtlCol="0" fromWordArt="0" anchor="t" anchorCtr="0" forceAA="0" compatLnSpc="1">
+                        <a:prstTxWarp prst="textNoShape">
+                          <a:avLst/>
+                        </a:prstTxWarp>
+                        <a:spAutoFit/>
+                      </wps:bodyPr>
+                    </wps:wsp>
+                  </a:graphicData>
+                </a:graphic>
+              </wp:anchor>
+            </w:drawing>
+          </mc:Choice>
+          <mc:Fallback>
+            <w:pict>
+              <v:shapetype w14:anchorId="1BDEB626" id="_x0000_t202" coordsize="21600,21600" o:spt="202" path="m,l,21600r21600,l21600,xe">
+                <v:stroke joinstyle="miter"/>
+                <v:path gradientshapeok="t" o:connecttype="rect"/>
+              </v:shapetype>
+              <v:shape id="Textfeld 2" o:spid="_x0000_s1026" type="#_x0000_t202" style="position:absolute;left:0;text-align:left;margin-left:192.3pt;margin-top:151.15pt;width:260.25pt;height:.05pt;z-index:-251653632;visibility:visible;mso-wrap-style:square;mso-wrap-distance-left:9pt;mso-wrap-distance-top:0;mso-wrap-distance-right:9pt;mso-wrap-distance-bottom:0;mso-position-horizontal:absolute;mso-position-horizontal-relative:text;mso-position-vertical:absolute;mso-position-vertical-relative:text;v-text-anchor:top" o:gfxdata="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" stroked="f">
+                <v:textbox style="mso-fit-shape-to-text:t" inset="0,0,0,0">
+                  <w:txbxContent>
+                    <w:p>
+                      <w:pPr>
+                        <w:pStyle w:val="Beschriftung"/>
+                        <w:rPr>
+                          <w:noProof/>
+                        </w:rPr>
+                      </w:pPr>
+                      <w:bookmarkStart w:id="4" w:name="_Ref15928019"/>
+                      <w:r>
+                        <w:t xml:space="preserve">Abbildung </w:t>
+                      </w:r>
+                      <w:fldSimple w:instr=" SEQ Abbildung \* ARABIC ">
+                        <w:r>
+                          <w:rPr>
+                            <w:noProof/>
+                          </w:rPr>
+                          <w:t>1</w:t>
+                        </w:r>
+                      </w:fldSimple>
+                      <w:r>
+                        <w:t xml:space="preserve"> Komponenten des Systems für die Bahn 2.0</w:t>
+                      </w:r>
+                      <w:bookmarkEnd w:id="4"/>
+                    </w:p>
+                  </w:txbxContent>
+                </v:textbox>
+                <w10:wrap type="tight"/>
+              </v:shape>
+            </w:pict>
+          </mc:Fallback>
+        </mc:AlternateContent>
+      </w:r>
+      <w:commentRangeStart w:id="5"/>
+      <w:r>
+        <w:rPr>
+          <w:noProof/>
+          <w:lang w:eastAsia="de-DE"/>
+        </w:rPr>
         <w:drawing>
-          <wp:anchor distT="0" distB="0" distL="114300" distR="114300" simplePos="0" relativeHeight="251657216" behindDoc="1" locked="0" layoutInCell="1" allowOverlap="1" wp14:anchorId="156BEDE8" wp14:editId="1EFD749A">
+          <wp:anchor distT="0" distB="0" distL="114300" distR="114300" simplePos="0" relativeHeight="251661824" behindDoc="1" locked="0" layoutInCell="1" allowOverlap="1" wp14:anchorId="156BEDE8" wp14:editId="71070F66">
             <wp:simplePos x="0" y="0"/>
             <wp:positionH relativeFrom="margin">
-              <wp:posOffset>3016106</wp:posOffset>
+              <wp:posOffset>2442210</wp:posOffset>
             </wp:positionH>
             <wp:positionV relativeFrom="paragraph">
-              <wp:posOffset>123297</wp:posOffset>
+              <wp:posOffset>327025</wp:posOffset>
             </wp:positionV>
-            <wp:extent cx="3249637" cy="1652905"/>
-            <wp:effectExtent l="0" t="0" r="8255" b="4445"/>
+            <wp:extent cx="3305175" cy="1535430"/>
+            <wp:effectExtent l="0" t="0" r="9525" b="7620"/>
             <wp:wrapTight wrapText="bothSides">
               <wp:wrapPolygon edited="0">
                 <wp:start x="0" y="0"/>
-                <wp:lineTo x="0" y="21409"/>
-                <wp:lineTo x="21528" y="21409"/>
-                <wp:lineTo x="21528" y="0"/>
+                <wp:lineTo x="0" y="21439"/>
+                <wp:lineTo x="21538" y="21439"/>
+                <wp:lineTo x="21538" y="0"/>
                 <wp:lineTo x="0" y="0"/>
               </wp:wrapPolygon>
             </wp:wrapTight>
@@ -402,7 +605,7 @@
                     <pic:cNvPicPr/>
                   </pic:nvPicPr>
                   <pic:blipFill rotWithShape="1">
-                    <a:blip r:embed="rId7">
+                    <a:blip r:embed="rId10">
                       <a:extLst>
                         <a:ext uri="{28A0092B-C50C-407E-A947-70E740481C1C}">
                           <a14:useLocalDpi xmlns:a14="http://schemas.microsoft.com/office/drawing/2010/main" val="0"/>
@@ -415,7 +618,7 @@
                   <pic:spPr bwMode="auto">
                     <a:xfrm>
                       <a:off x="0" y="0"/>
-                      <a:ext cx="3249637" cy="1652905"/>
+                      <a:ext cx="3305175" cy="1535430"/>
                     </a:xfrm>
                     <a:prstGeom prst="rect">
                       <a:avLst/>
@@ -442,21 +645,81 @@
         </w:drawing>
       </w:r>
       <w:r>
-        <w:t>A-Architektur</w:t>
-      </w:r>
-      <w:bookmarkEnd w:id="1"/>
+        <w:t xml:space="preserve">Die A-Architektur ist der Grundbaustein für ein </w:t>
+      </w:r>
+      <w:r>
+        <w:rPr>
+          <w:lang w:eastAsia="de-DE"/>
+        </w:rPr>
+        <w:t>Architekturmodell</w:t>
+      </w:r>
+      <w:r>
+        <w:rPr>
+          <w:lang w:eastAsia="de-DE"/>
+        </w:rPr>
+        <w:t>, da sich diese mit den Funktionen und Abläufen des zukünftigen Systems befassen. Dieser Abschnitt ist somit auch Technik frei und sehr Businessorientiert.</w:t>
+      </w:r>
+      <w:commentRangeEnd w:id="5"/>
+      <w:r>
+        <w:rPr>
+          <w:rStyle w:val="Kommentarzeichen"/>
+        </w:rPr>
+        <w:commentReference w:id="5"/>
+      </w:r>
     </w:p>
     <w:p>
       <w:pPr>
         <w:spacing w:line="360" w:lineRule="auto"/>
         <w:jc w:val="both"/>
       </w:pPr>
-      <w:commentRangeStart w:id="2"/>
-      <w:r>
-        <w:t xml:space="preserve">Beim Erstellen der A-Architektur sind wir zu den folgenden sechs Subsystemen </w:t>
-      </w:r>
-      <w:r>
-        <w:t>gekommen (Abbildung 1).</w:t>
+      <w:commentRangeStart w:id="6"/>
+      <w:r>
+        <w:t xml:space="preserve">Beim </w:t>
+      </w:r>
+      <w:r>
+        <w:t>ersten Schritt</w:t>
+      </w:r>
+      <w:r>
+        <w:t xml:space="preserve"> der A-Architektur</w:t>
+      </w:r>
+      <w:r>
+        <w:t>, welche sich mit dem analysieren der benötigten Komponenten beschäftigt,</w:t>
+      </w:r>
+      <w:r>
+        <w:t xml:space="preserve"> sind wir zu den folgenden sechs Subsystemen </w:t>
+      </w:r>
+      <w:r>
+        <w:t>gekommen (</w:t>
+      </w:r>
+      <w:r>
+        <w:fldChar w:fldCharType="begin"/>
+      </w:r>
+      <w:r>
+        <w:instrText xml:space="preserve"> REF _Ref15928019 \h </w:instrText>
+      </w:r>
+      <w:r>
+        <w:fldChar w:fldCharType="separate"/>
+      </w:r>
+      <w:r>
+        <w:t>Abbildun</w:t>
+      </w:r>
+      <w:r>
+        <w:t>g</w:t>
+      </w:r>
+      <w:r>
+        <w:t xml:space="preserve"> </w:t>
+      </w:r>
+      <w:r>
+        <w:rPr>
+          <w:noProof/>
+        </w:rPr>
+        <w:t>1</w:t>
+      </w:r>
+      <w:r>
+        <w:fldChar w:fldCharType="end"/>
+      </w:r>
+      <w:r>
+        <w:t>).</w:t>
       </w:r>
     </w:p>
     <w:p>
@@ -475,15 +738,7 @@
         <w:t>Abrechnungssystem</w:t>
       </w:r>
       <w:r>
-        <w:t xml:space="preserve">, welches sich um die gesamte Verwaltung und Abwicklung von Käufen der Tickets und der </w:t>
-      </w:r>
-      <w:proofErr w:type="spellStart"/>
-      <w:r>
-        <w:t>Infotainmentinhalte</w:t>
-      </w:r>
-      <w:proofErr w:type="spellEnd"/>
-      <w:r>
-        <w:t xml:space="preserve"> beschäftigt</w:t>
+        <w:t>, welches sich um die gesamte Verwaltung und Abwicklung von Käufen der Tickets und der Infotainmentinhalte beschäftigt</w:t>
       </w:r>
       <w:r>
         <w:t xml:space="preserve">. </w:t>
@@ -521,12 +776,7 @@
         <w:t>Sitzplatzverwaltung</w:t>
       </w:r>
       <w:r>
-        <w:t xml:space="preserve"> benötigt, welche aus der Anforderung der automatischen Sitzplatzzuweisung hervorgeht. Damit der Zuggast auch genau weiß, welcher Platz ihm zugeteilt ist und wo sich dieser befindet, wird ein Subsystem, w</w:t>
-      </w:r>
-      <w:bookmarkStart w:id="3" w:name="_GoBack"/>
-      <w:bookmarkEnd w:id="3"/>
-      <w:r>
-        <w:t xml:space="preserve">elches speziell für das Informieren des Zuggastest dient, gebraucht. Dieses Subsystem wird in den </w:t>
+        <w:t xml:space="preserve"> benötigt, welche aus der Anforderung der automatischen Sitzplatzzuweisung hervorgeht. Damit der Zuggast auch genau weiß, welcher Platz ihm zugeteilt ist und wo sich dieser befindet, wird ein Subsystem, welches speziell für das Informieren des Zuggastest dient, gebraucht. Dieses Subsystem wird in den </w:t>
       </w:r>
       <w:r>
         <w:rPr>
@@ -564,27 +814,64 @@
       <w:r>
         <w:t>zu erkennen ob Beispielweise ein Zuggast gerade den Zug betritt oder sich an seinen zugewiesenen Sitzplatz setzt.</w:t>
       </w:r>
-      <w:commentRangeEnd w:id="2"/>
+      <w:commentRangeEnd w:id="6"/>
       <w:r>
         <w:rPr>
           <w:rStyle w:val="Kommentarzeichen"/>
         </w:rPr>
-        <w:commentReference w:id="2"/>
-      </w:r>
-    </w:p>
-    <w:p/>
-    <w:p/>
-    <w:p/>
-    <w:p/>
-    <w:p/>
-    <w:p>
+        <w:commentReference w:id="6"/>
+      </w:r>
+    </w:p>
+    <w:p>
+      <w:pPr>
+        <w:spacing w:line="360" w:lineRule="auto"/>
+        <w:jc w:val="both"/>
+      </w:pPr>
+      <w:commentRangeStart w:id="8"/>
+      <w:r>
+        <w:t>Im zweiten Schritt, der Erstellung der A-Architektur, wird geprüft, mit welchen umliegenden Systemen das zukünftige System interagiert (welches der Einfachheit, im weiteren Dokument immer als „Bahn 2.0 System“ bezeichnet wird). Hier wird sowohl geschaut welche System</w:t>
+      </w:r>
+      <w:r>
+        <w:t>e</w:t>
+      </w:r>
+      <w:r>
+        <w:t xml:space="preserve"> wir </w:t>
+      </w:r>
+      <w:r>
+        <w:t xml:space="preserve">benötigen </w:t>
+      </w:r>
+      <w:r>
+        <w:lastRenderedPageBreak/>
+        <w:t>damit das Bahn 2.0 System lauffähig ist</w:t>
+      </w:r>
+      <w:r>
+        <w:t>, also Abhängigkeiten unserer Seite aus und welche Fremdsysteme auf unser System zugreifen.</w:t>
+      </w:r>
+      <w:r>
+        <w:t xml:space="preserve"> Außerdem wird</w:t>
+      </w:r>
+      <w:r>
+        <w:t xml:space="preserve"> in diesem Abschnitt festgelegt</w:t>
+      </w:r>
+      <w:r>
+        <w:t>,</w:t>
+      </w:r>
+      <w:r>
+        <w:t xml:space="preserve"> welche User das System haben wird.</w:t>
+      </w:r>
+    </w:p>
+    <w:p>
+      <w:pPr>
+        <w:keepNext/>
+        <w:spacing w:line="360" w:lineRule="auto"/>
+      </w:pPr>
       <w:r>
         <w:rPr>
           <w:noProof/>
           <w:lang w:eastAsia="de-DE"/>
         </w:rPr>
         <w:drawing>
-          <wp:inline distT="0" distB="0" distL="0" distR="0" wp14:anchorId="5AB6C96A" wp14:editId="3159C41F">
+          <wp:inline distT="0" distB="0" distL="0" distR="0" wp14:anchorId="5AB6C96A" wp14:editId="12C3C9CF">
             <wp:extent cx="5760720" cy="1934735"/>
             <wp:effectExtent l="0" t="0" r="0" b="8890"/>
             <wp:docPr id="5" name="Grafik 5"/>
@@ -621,34 +908,225 @@
       </w:r>
     </w:p>
     <w:p>
-      <w:r>
-        <w:t>Begründung:</w:t>
-      </w:r>
-    </w:p>
-    <w:p/>
-    <w:p/>
-    <w:p/>
-    <w:p/>
-    <w:p/>
-    <w:p/>
-    <w:p/>
-    <w:p/>
-    <w:p/>
-    <w:p/>
-    <w:p/>
-    <w:p/>
-    <w:p/>
+      <w:pPr>
+        <w:pStyle w:val="Beschriftung"/>
+      </w:pPr>
+      <w:bookmarkStart w:id="9" w:name="_Ref15929233"/>
+      <w:r>
+        <w:t xml:space="preserve">Abbildung </w:t>
+      </w:r>
+      <w:fldSimple w:instr=" SEQ Abbildung \* ARABIC ">
+        <w:r>
+          <w:rPr>
+            <w:noProof/>
+          </w:rPr>
+          <w:t>2</w:t>
+        </w:r>
+      </w:fldSimple>
+      <w:bookmarkEnd w:id="9"/>
+      <w:r>
+        <w:t xml:space="preserve"> A-Architektur mit Fremdsystemen und Usern</w:t>
+      </w:r>
+    </w:p>
+    <w:p>
+      <w:pPr>
+        <w:spacing w:line="360" w:lineRule="auto"/>
+      </w:pPr>
+      <w:r>
+        <w:t xml:space="preserve">Wie man aus </w:t>
+      </w:r>
+      <w:r>
+        <w:fldChar w:fldCharType="begin"/>
+      </w:r>
+      <w:r>
+        <w:instrText xml:space="preserve"> REF _Ref15929233 \h </w:instrText>
+      </w:r>
+      <w:r>
+        <w:fldChar w:fldCharType="separate"/>
+      </w:r>
+      <w:r>
+        <w:t xml:space="preserve">Abbildung </w:t>
+      </w:r>
+      <w:r>
+        <w:rPr>
+          <w:noProof/>
+        </w:rPr>
+        <w:t>2</w:t>
+      </w:r>
+      <w:r>
+        <w:fldChar w:fldCharType="end"/>
+      </w:r>
+      <w:r>
+        <w:t xml:space="preserve"> entnehmen kann, w</w:t>
+      </w:r>
+      <w:r>
+        <w:t>ird</w:t>
+      </w:r>
+      <w:r>
+        <w:t xml:space="preserve"> </w:t>
+      </w:r>
+      <w:r>
+        <w:t>das Bahn 2.0 System nur zwei</w:t>
+      </w:r>
+      <w:r>
+        <w:t xml:space="preserve"> Abhängigkeiten mit anderen Systemen haben. </w:t>
+      </w:r>
+      <w:r>
+        <w:t xml:space="preserve">Dort wäre zum einen das </w:t>
+      </w:r>
+      <w:r>
+        <w:rPr>
+          <w:i/>
+          <w:iCs/>
+        </w:rPr>
+        <w:t>Banksystem</w:t>
+      </w:r>
+      <w:r>
+        <w:t xml:space="preserve">, welches als Abhängigkeit für das Abrechnungssystem </w:t>
+      </w:r>
+      <w:r>
+        <w:t>dient</w:t>
+      </w:r>
+      <w:r>
+        <w:t>.</w:t>
+      </w:r>
+      <w:r>
+        <w:t xml:space="preserve"> Diese Abhängigkeit entsteht dadurch, dass das System Überweisungstransaktionen anstoßen muss. Dies kann das System nur tun, wenn es eine Anbindung zu einer Schnittstelle einer Bank hat. Hier könnte beispielweise eine Verknüpfung mit einer Schnittstelle der Hausbank der Bahn sein, welche durch eine Einzugsermächtigung</w:t>
+      </w:r>
+      <w:r>
+        <w:t xml:space="preserve"> des Zuggastes,</w:t>
+      </w:r>
+      <w:r>
+        <w:t xml:space="preserve"> von einer externen Bank, auf das Konto der Gesellschaft</w:t>
+      </w:r>
+      <w:r>
+        <w:t>, Geld</w:t>
+      </w:r>
+      <w:r>
+        <w:t xml:space="preserve"> buchen möchte.</w:t>
+      </w:r>
+      <w:r>
+        <w:t xml:space="preserve"> Des Weiteren ist eine Abhängigkeit von dem Infotainmentsystem zu einem System, welches wir zum besseren Verständnis als </w:t>
+      </w:r>
+      <w:r>
+        <w:rPr>
+          <w:i/>
+          <w:iCs/>
+        </w:rPr>
+        <w:t>Mediathek</w:t>
+      </w:r>
+      <w:r>
+        <w:t xml:space="preserve"> bezeichnen. Dieses Fremdsystem bietet die benötigten Filme und Serien zur Verfügung, welche dem Zuggast angeboten werden können. Beispielweise könnte hier ein Fremdsystem wie Netflix oder Maxdome hinter verborgen sein, sollte die Bahn mit einem Drittanbieter einen Vertrag abgeschlossen haben. Jedoch ist es auch möglich, dass die Bahn selbst eine Mediathek auf einem Server zur Verfügung stellt. Grundsätzlich sollten die großen Mengen an Daten, nicht direkt im </w:t>
+      </w:r>
+      <w:r>
+        <w:t>Infotainmentsystem</w:t>
+      </w:r>
+      <w:r>
+        <w:t xml:space="preserve"> hinterlegt sein.</w:t>
+      </w:r>
+    </w:p>
+    <w:p>
+      <w:pPr>
+        <w:spacing w:line="360" w:lineRule="auto"/>
+      </w:pPr>
+      <w:r>
+        <w:t>Da trotz der vielen Vorteile des einzuführenden Bahn 2.0 System, es dem Zuggast trotzdem möglich sein soll, ein Ticket</w:t>
+      </w:r>
+      <w:r>
+        <w:t xml:space="preserve"> zu kaufen, welches dem Zuggast ein Sitzplatz im Zug reserviert (nicht eine freie Wahl eines Sitzplatzes), wird natürlich eine Schnittstelle nach außen benötigt. Dies wird mit der Verbindung von </w:t>
+      </w:r>
+      <w:r>
+        <w:rPr>
+          <w:i/>
+          <w:iCs/>
+        </w:rPr>
+        <w:t>Reservierungssystem</w:t>
+      </w:r>
+      <w:r>
+        <w:t xml:space="preserve"> zu Sitzplatzverwaltung dargestellt</w:t>
+      </w:r>
+      <w:r>
+        <w:t>. Hinter diesem Fremdsystem würde sich das System zum Reservieren an einem Bahnschalter und Internet verbergen.</w:t>
+      </w:r>
+    </w:p>
+    <w:p>
+      <w:pPr>
+        <w:spacing w:line="360" w:lineRule="auto"/>
+      </w:pPr>
+      <w:r>
+        <w:t xml:space="preserve">Den Anforderungen entnehmen wir nur einen User des ganzen Systems. Dies wäre der Zuggast, welcher in der Abbildung 2 als </w:t>
+      </w:r>
+      <w:r>
+        <w:rPr>
+          <w:i/>
+          <w:iCs/>
+        </w:rPr>
+        <w:t>Kunde</w:t>
+      </w:r>
+      <w:r>
+        <w:t xml:space="preserve"> bezeichnet wird. Dieser User interagiert sowohl mit dem Bahn 2.0 System als auch mit dem Fremdsystem, welches auf unser System zugreift.</w:t>
+      </w:r>
+    </w:p>
+    <w:p>
+      <w:pPr>
+        <w:spacing w:line="360" w:lineRule="auto"/>
+      </w:pPr>
+      <w:r>
+        <w:lastRenderedPageBreak/>
+        <w:t>Grundsätzlich würden natürlich noch vereinzelt andere User mit dem System interagieren, wie Beispielsweise ein Administrator, der dafür sorgt, dass die Software einwandfrei installiert und gewartet wird</w:t>
+      </w:r>
+      <w:r>
+        <w:t xml:space="preserve"> oder ein Techniker, der Beispielweise Hardware austauschen muss, die für das System benötigt wird ( siehe später Abschnitt</w:t>
+      </w:r>
+      <w:r>
+        <w:t xml:space="preserve"> </w:t>
+      </w:r>
+      <w:r>
+        <w:fldChar w:fldCharType="begin"/>
+      </w:r>
+      <w:r>
+        <w:instrText xml:space="preserve"> REF _Ref15931937 \h </w:instrText>
+      </w:r>
+      <w:r>
+        <w:fldChar w:fldCharType="separate"/>
+      </w:r>
+      <w:r>
+        <w:t>T-Architektur</w:t>
+      </w:r>
+      <w:r>
+        <w:fldChar w:fldCharType="end"/>
+      </w:r>
+      <w:r>
+        <w:t>). Jedoch sind dies vereinzelte Interaktionen, da sich die A-Architektur jedoch nur mit Power-Usern befasst, wurden diese User nicht mit in die A-Architektur aufgenommen.</w:t>
+      </w:r>
+      <w:commentRangeEnd w:id="8"/>
+      <w:r>
+        <w:rPr>
+          <w:rStyle w:val="Kommentarzeichen"/>
+        </w:rPr>
+        <w:commentReference w:id="8"/>
+      </w:r>
+      <w:r>
+        <w:t xml:space="preserve"> </w:t>
+      </w:r>
+    </w:p>
     <w:p>
       <w:pPr>
         <w:pStyle w:val="berschrift3"/>
-      </w:pPr>
-      <w:bookmarkStart w:id="4" w:name="_Toc15885057"/>
+        <w:spacing w:line="360" w:lineRule="auto"/>
+      </w:pPr>
+      <w:bookmarkStart w:id="10" w:name="_Toc15885057"/>
+      <w:bookmarkStart w:id="11" w:name="_Ref15931937"/>
       <w:r>
         <w:t>T-Architektur</w:t>
       </w:r>
-      <w:bookmarkEnd w:id="4"/>
-    </w:p>
-    <w:p>
+      <w:bookmarkEnd w:id="10"/>
+      <w:bookmarkEnd w:id="11"/>
+    </w:p>
+    <w:p>
+      <w:pPr>
+        <w:spacing w:line="360" w:lineRule="auto"/>
+      </w:pPr>
       <w:r>
         <w:rPr>
           <w:noProof/>
@@ -692,29 +1170,51 @@
       </w:r>
     </w:p>
     <w:p>
+      <w:pPr>
+        <w:spacing w:line="360" w:lineRule="auto"/>
+      </w:pPr>
       <w:r>
         <w:t>Begründung:</w:t>
       </w:r>
     </w:p>
-    <w:p/>
-    <w:p/>
-    <w:p/>
-    <w:p>
-      <w:pPr>
+    <w:p>
+      <w:pPr>
+        <w:spacing w:line="360" w:lineRule="auto"/>
+      </w:pPr>
+    </w:p>
+    <w:p>
+      <w:pPr>
+        <w:spacing w:line="360" w:lineRule="auto"/>
+      </w:pPr>
+    </w:p>
+    <w:p>
+      <w:pPr>
+        <w:spacing w:line="360" w:lineRule="auto"/>
+      </w:pPr>
+    </w:p>
+    <w:p>
+      <w:pPr>
+        <w:spacing w:line="360" w:lineRule="auto"/>
         <w:rPr>
           <w:noProof/>
           <w:lang w:eastAsia="de-DE"/>
         </w:rPr>
       </w:pPr>
     </w:p>
-    <w:p/>
-    <w:p>
+    <w:p>
+      <w:pPr>
+        <w:spacing w:line="360" w:lineRule="auto"/>
+      </w:pPr>
+    </w:p>
+    <w:p>
+      <w:pPr>
+        <w:spacing w:line="360" w:lineRule="auto"/>
+      </w:pPr>
       <w:r>
         <w:rPr>
           <w:noProof/>
           <w:lang w:eastAsia="de-DE"/>
         </w:rPr>
-        <w:lastRenderedPageBreak/>
         <w:drawing>
           <wp:inline distT="0" distB="0" distL="0" distR="0" wp14:anchorId="6E5E21D7" wp14:editId="2C451803">
             <wp:extent cx="5760720" cy="2224424"/>
@@ -753,19 +1253,40 @@
       </w:r>
     </w:p>
     <w:p>
+      <w:pPr>
+        <w:spacing w:line="360" w:lineRule="auto"/>
+      </w:pPr>
       <w:r>
         <w:t>Begründung:</w:t>
       </w:r>
     </w:p>
     <w:p>
+      <w:pPr>
+        <w:spacing w:line="360" w:lineRule="auto"/>
+      </w:pPr>
       <w:r>
         <w:t>Keine UI</w:t>
       </w:r>
     </w:p>
-    <w:p/>
-    <w:p/>
-    <w:p/>
-    <w:p>
+    <w:p>
+      <w:pPr>
+        <w:spacing w:line="360" w:lineRule="auto"/>
+      </w:pPr>
+    </w:p>
+    <w:p>
+      <w:pPr>
+        <w:spacing w:line="360" w:lineRule="auto"/>
+      </w:pPr>
+    </w:p>
+    <w:p>
+      <w:pPr>
+        <w:spacing w:line="360" w:lineRule="auto"/>
+      </w:pPr>
+    </w:p>
+    <w:p>
+      <w:pPr>
+        <w:spacing w:line="360" w:lineRule="auto"/>
+      </w:pPr>
       <w:r>
         <w:rPr>
           <w:noProof/>
@@ -809,30 +1330,53 @@
       </w:r>
     </w:p>
     <w:p>
+      <w:pPr>
+        <w:spacing w:line="360" w:lineRule="auto"/>
+      </w:pPr>
       <w:r>
         <w:t>Begründung:</w:t>
       </w:r>
     </w:p>
-    <w:p/>
-    <w:p/>
-    <w:p/>
-    <w:p/>
-    <w:p>
-      <w:pPr>
+    <w:p>
+      <w:pPr>
+        <w:spacing w:line="360" w:lineRule="auto"/>
+      </w:pPr>
+    </w:p>
+    <w:p>
+      <w:pPr>
+        <w:spacing w:line="360" w:lineRule="auto"/>
+      </w:pPr>
+    </w:p>
+    <w:p>
+      <w:pPr>
+        <w:spacing w:line="360" w:lineRule="auto"/>
+      </w:pPr>
+    </w:p>
+    <w:p>
+      <w:pPr>
+        <w:spacing w:line="360" w:lineRule="auto"/>
+      </w:pPr>
+    </w:p>
+    <w:p>
+      <w:pPr>
+        <w:spacing w:line="360" w:lineRule="auto"/>
         <w:rPr>
           <w:u w:val="single"/>
         </w:rPr>
       </w:pPr>
-      <w:bookmarkStart w:id="5" w:name="_Toc15885058"/>
+      <w:bookmarkStart w:id="12" w:name="_Toc15885058"/>
       <w:r>
         <w:rPr>
           <w:rStyle w:val="berschrift3Zchn"/>
         </w:rPr>
         <w:t>TI Architektur</w:t>
       </w:r>
-      <w:bookmarkEnd w:id="5"/>
-    </w:p>
-    <w:p>
+      <w:bookmarkEnd w:id="12"/>
+    </w:p>
+    <w:p>
+      <w:pPr>
+        <w:spacing w:line="360" w:lineRule="auto"/>
+      </w:pPr>
       <w:r>
         <w:rPr>
           <w:noProof/>
@@ -889,7 +1433,7 @@
 
 <file path=word/comments.xml><?xml version="1.0" encoding="utf-8"?>
 <w:comments xmlns:wpc="http://schemas.microsoft.com/office/word/2010/wordprocessingCanvas" xmlns:cx="http://schemas.microsoft.com/office/drawing/2014/chartex" xmlns:cx1="http://schemas.microsoft.com/office/drawing/2015/9/8/chartex" xmlns:cx2="http://schemas.microsoft.com/office/drawing/2015/10/21/chartex" xmlns:cx3="http://schemas.microsoft.com/office/drawing/2016/5/9/chartex" xmlns:cx4="http://schemas.microsoft.com/office/drawing/2016/5/10/chartex" xmlns:cx5="http://schemas.microsoft.com/office/drawing/2016/5/11/chartex" xmlns:cx6="http://schemas.microsoft.com/office/drawing/2016/5/12/chartex" xmlns:cx7="http://schemas.microsoft.com/office/drawing/2016/5/13/chartex" xmlns:cx8="http://schemas.microsoft.com/office/drawing/2016/5/14/chartex" xmlns:mc="http://schemas.openxmlformats.org/markup-compatibility/2006" xmlns:aink="http://schemas.microsoft.com/office/drawing/2016/ink" xmlns:am3d="http://schemas.microsoft.com/office/drawing/2017/model3d" xmlns:o="urn:schemas-microsoft-com:office:office" xmlns:r="http://schemas.openxmlformats.org/officeDocument/2006/relationships" xmlns:m="http://schemas.openxmlformats.org/officeDocument/2006/math" xmlns:v="urn:schemas-microsoft-com:vml" xmlns:wp14="http://schemas.microsoft.com/office/word/2010/wordprocessingDrawing" xmlns:wp="http://schemas.openxmlformats.org/drawingml/2006/wordprocessingDrawing" xmlns:w10="urn:schemas-microsoft-com:office:word" xmlns:w="http://schemas.openxmlformats.org/wordprocessingml/2006/main" xmlns:w14="http://schemas.microsoft.com/office/word/2010/wordml" xmlns:w15="http://schemas.microsoft.com/office/word/2012/wordml" xmlns:w16cid="http://schemas.microsoft.com/office/word/2016/wordml/cid" xmlns:w16se="http://schemas.microsoft.com/office/word/2015/wordml/symex" xmlns:wpg="http://schemas.microsoft.com/office/word/2010/wordprocessingGroup" xmlns:wpi="http://schemas.microsoft.com/office/word/2010/wordprocessingInk" xmlns:wne="http://schemas.microsoft.com/office/word/2006/wordml" xmlns:wps="http://schemas.microsoft.com/office/word/2010/wordprocessingShape" mc:Ignorable="w14 w15 w16se w16cid wp14">
-  <w:comment w:id="2" w:author="John-Bryan Spieker" w:date="2019-08-05T08:14:00Z" w:initials="JS">
+  <w:comment w:id="1" w:author="John-Bryan Spieker" w:date="2019-08-05T20:02:00Z" w:initials="JS">
     <w:p>
       <w:pPr>
         <w:pStyle w:val="Kommentartext"/>
@@ -901,7 +1445,78 @@
         <w:annotationRef/>
       </w:r>
       <w:r>
-        <w:t>04.08 19:00-20:30 = 1,.5 h</w:t>
+        <w:t>05.08 19:15-19:30 = 0,25h</w:t>
+      </w:r>
+    </w:p>
+  </w:comment>
+  <w:comment w:id="5" w:author="John-Bryan Spieker" w:date="2019-08-05T20:03:00Z" w:initials="JS">
+    <w:p>
+      <w:pPr>
+        <w:pStyle w:val="Kommentartext"/>
+      </w:pPr>
+      <w:r>
+        <w:rPr>
+          <w:rStyle w:val="Kommentarzeichen"/>
+        </w:rPr>
+        <w:annotationRef/>
+      </w:r>
+      <w:r>
+        <w:rPr>
+          <w:rStyle w:val="Kommentarzeichen"/>
+        </w:rPr>
+        <w:annotationRef/>
+      </w:r>
+      <w:r>
+        <w:t>05.08 19:15-19:30 = 0,25h</w:t>
+      </w:r>
+    </w:p>
+  </w:comment>
+  <w:comment w:id="6" w:author="John-Bryan Spieker" w:date="2019-08-05T08:14:00Z" w:initials="JS">
+    <w:p>
+      <w:pPr>
+        <w:pStyle w:val="Kommentartext"/>
+      </w:pPr>
+      <w:r>
+        <w:rPr>
+          <w:rStyle w:val="Kommentarzeichen"/>
+        </w:rPr>
+        <w:annotationRef/>
+      </w:r>
+      <w:r>
+        <w:t>04.08 19:00-20:</w:t>
+      </w:r>
+      <w:r>
+        <w:t>0</w:t>
+      </w:r>
+      <w:r>
+        <w:t xml:space="preserve">0 </w:t>
+      </w:r>
+      <w:r>
+        <w:t xml:space="preserve"> </w:t>
+      </w:r>
+      <w:r>
+        <w:t xml:space="preserve">= </w:t>
+      </w:r>
+      <w:bookmarkStart w:id="7" w:name="_GoBack"/>
+      <w:bookmarkEnd w:id="7"/>
+      <w:r>
+        <w:t>1 h</w:t>
+      </w:r>
+    </w:p>
+  </w:comment>
+  <w:comment w:id="8" w:author="John-Bryan Spieker" w:date="2019-08-05T21:14:00Z" w:initials="JS">
+    <w:p>
+      <w:pPr>
+        <w:pStyle w:val="Kommentartext"/>
+      </w:pPr>
+      <w:r>
+        <w:rPr>
+          <w:rStyle w:val="Kommentarzeichen"/>
+        </w:rPr>
+        <w:annotationRef/>
+      </w:r>
+      <w:r>
+        <w:t xml:space="preserve"> 05.08 20:30-21:15 = 0,75 h</w:t>
       </w:r>
     </w:p>
   </w:comment>
@@ -910,13 +1525,19 @@
 
 <file path=word/commentsExtended.xml><?xml version="1.0" encoding="utf-8"?>
 <w15:commentsEx xmlns:wpc="http://schemas.microsoft.com/office/word/2010/wordprocessingCanvas" xmlns:cx="http://schemas.microsoft.com/office/drawing/2014/chartex" xmlns:cx1="http://schemas.microsoft.com/office/drawing/2015/9/8/chartex" xmlns:cx2="http://schemas.microsoft.com/office/drawing/2015/10/21/chartex" xmlns:cx3="http://schemas.microsoft.com/office/drawing/2016/5/9/chartex" xmlns:cx4="http://schemas.microsoft.com/office/drawing/2016/5/10/chartex" xmlns:cx5="http://schemas.microsoft.com/office/drawing/2016/5/11/chartex" xmlns:cx6="http://schemas.microsoft.com/office/drawing/2016/5/12/chartex" xmlns:cx7="http://schemas.microsoft.com/office/drawing/2016/5/13/chartex" xmlns:cx8="http://schemas.microsoft.com/office/drawing/2016/5/14/chartex" xmlns:mc="http://schemas.openxmlformats.org/markup-compatibility/2006" xmlns:aink="http://schemas.microsoft.com/office/drawing/2016/ink" xmlns:am3d="http://schemas.microsoft.com/office/drawing/2017/model3d" xmlns:o="urn:schemas-microsoft-com:office:office" xmlns:r="http://schemas.openxmlformats.org/officeDocument/2006/relationships" xmlns:m="http://schemas.openxmlformats.org/officeDocument/2006/math" xmlns:v="urn:schemas-microsoft-com:vml" xmlns:wp14="http://schemas.microsoft.com/office/word/2010/wordprocessingDrawing" xmlns:wp="http://schemas.openxmlformats.org/drawingml/2006/wordprocessingDrawing" xmlns:w10="urn:schemas-microsoft-com:office:word" xmlns:w="http://schemas.openxmlformats.org/wordprocessingml/2006/main" xmlns:w14="http://schemas.microsoft.com/office/word/2010/wordml" xmlns:w15="http://schemas.microsoft.com/office/word/2012/wordml" xmlns:w16cid="http://schemas.microsoft.com/office/word/2016/wordml/cid" xmlns:w16se="http://schemas.microsoft.com/office/word/2015/wordml/symex" xmlns:wpg="http://schemas.microsoft.com/office/word/2010/wordprocessingGroup" xmlns:wpi="http://schemas.microsoft.com/office/word/2010/wordprocessingInk" xmlns:wne="http://schemas.microsoft.com/office/word/2006/wordml" xmlns:wps="http://schemas.microsoft.com/office/word/2010/wordprocessingShape" mc:Ignorable="w14 w15 w16se w16cid wp14">
+  <w15:commentEx w15:paraId="245C4560" w15:done="0"/>
+  <w15:commentEx w15:paraId="335764DD" w15:done="0"/>
   <w15:commentEx w15:paraId="1FBC6B76" w15:done="0"/>
+  <w15:commentEx w15:paraId="3C57A782" w15:done="0"/>
 </w15:commentsEx>
 </file>
 
 <file path=word/commentsIds.xml><?xml version="1.0" encoding="utf-8"?>
 <w16cid:commentsIds xmlns:wpc="http://schemas.microsoft.com/office/word/2010/wordprocessingCanvas" xmlns:cx="http://schemas.microsoft.com/office/drawing/2014/chartex" xmlns:cx1="http://schemas.microsoft.com/office/drawing/2015/9/8/chartex" xmlns:cx2="http://schemas.microsoft.com/office/drawing/2015/10/21/chartex" xmlns:cx3="http://schemas.microsoft.com/office/drawing/2016/5/9/chartex" xmlns:cx4="http://schemas.microsoft.com/office/drawing/2016/5/10/chartex" xmlns:cx5="http://schemas.microsoft.com/office/drawing/2016/5/11/chartex" xmlns:cx6="http://schemas.microsoft.com/office/drawing/2016/5/12/chartex" xmlns:cx7="http://schemas.microsoft.com/office/drawing/2016/5/13/chartex" xmlns:cx8="http://schemas.microsoft.com/office/drawing/2016/5/14/chartex" xmlns:mc="http://schemas.openxmlformats.org/markup-compatibility/2006" xmlns:aink="http://schemas.microsoft.com/office/drawing/2016/ink" xmlns:am3d="http://schemas.microsoft.com/office/drawing/2017/model3d" xmlns:o="urn:schemas-microsoft-com:office:office" xmlns:r="http://schemas.openxmlformats.org/officeDocument/2006/relationships" xmlns:m="http://schemas.openxmlformats.org/officeDocument/2006/math" xmlns:v="urn:schemas-microsoft-com:vml" xmlns:wp14="http://schemas.microsoft.com/office/word/2010/wordprocessingDrawing" xmlns:wp="http://schemas.openxmlformats.org/drawingml/2006/wordprocessingDrawing" xmlns:w10="urn:schemas-microsoft-com:office:word" xmlns:w="http://schemas.openxmlformats.org/wordprocessingml/2006/main" xmlns:w14="http://schemas.microsoft.com/office/word/2010/wordml" xmlns:w15="http://schemas.microsoft.com/office/word/2012/wordml" xmlns:w16cid="http://schemas.microsoft.com/office/word/2016/wordml/cid" xmlns:w16se="http://schemas.microsoft.com/office/word/2015/wordml/symex" xmlns:wpg="http://schemas.microsoft.com/office/word/2010/wordprocessingGroup" xmlns:wpi="http://schemas.microsoft.com/office/word/2010/wordprocessingInk" xmlns:wne="http://schemas.microsoft.com/office/word/2006/wordml" xmlns:wps="http://schemas.microsoft.com/office/word/2010/wordprocessingShape" mc:Ignorable="w14 w15 w16se w16cid wp14">
+  <w16cid:commentId w16cid:paraId="245C4560" w16cid:durableId="20F309D5"/>
+  <w16cid:commentId w16cid:paraId="335764DD" w16cid:durableId="20F30A2F"/>
   <w16cid:commentId w16cid:paraId="1FBC6B76" w16cid:durableId="20F263E7"/>
+  <w16cid:commentId w16cid:paraId="3C57A782" w16cid:durableId="20F31ACB"/>
 </w16cid:commentsIds>
 </file>
 
@@ -2046,7 +2667,7 @@
 </file>
 
 <file path=customXml/itemProps1.xml><?xml version="1.0" encoding="utf-8"?>
-<ds:datastoreItem xmlns:ds="http://schemas.openxmlformats.org/officeDocument/2006/customXml" ds:itemID="{0F20FF71-26F5-46EB-8951-A10144FD9779}">
+<ds:datastoreItem xmlns:ds="http://schemas.openxmlformats.org/officeDocument/2006/customXml" ds:itemID="{D985DEB0-E9FC-4781-B139-FF199CBAC95F}">
   <ds:schemaRefs>
     <ds:schemaRef ds:uri="http://schemas.openxmlformats.org/officeDocument/2006/bibliography"/>
   </ds:schemaRefs>

</xml_diff>

<commit_message>
Aufgabe 1 TI-Architketur abgeschlossen. Statistik der DB hinzugefügt für späteren Quellverweis, welcher noch eingefügt werden muss.
</commit_message>
<xml_diff>
--- a/BPI-Capgemini.docx
+++ b/BPI-Capgemini.docx
@@ -239,7 +239,7 @@
                 <w:noProof/>
                 <w:webHidden/>
               </w:rPr>
-              <w:t>3</w:t>
+              <w:t>4</w:t>
             </w:r>
             <w:r>
               <w:rPr>
@@ -308,7 +308,7 @@
                 <w:noProof/>
                 <w:webHidden/>
               </w:rPr>
-              <w:t>4</w:t>
+              <w:t>5</w:t>
             </w:r>
             <w:r>
               <w:rPr>
@@ -414,7 +414,21 @@
         <w:rPr>
           <w:lang w:eastAsia="de-DE"/>
         </w:rPr>
-        <w:t>Dieses Architekturmodell sollten wir für ein „Bahn 2.0“ System erstellen. Welches neben einer automatischen Sitzplatzzuweisung, auch eine Infortainmentsystem an den einzelnen Sitzplätzen zur Verfügung stellt und noch einige andere autonome Funktionen übernehmen soll.</w:t>
+        <w:t xml:space="preserve">Dieses Architekturmodell sollten wir für ein „Bahn 2.0“ System erstellen. Welches neben einer automatischen Sitzplatzzuweisung, auch eine </w:t>
+      </w:r>
+      <w:proofErr w:type="spellStart"/>
+      <w:r>
+        <w:rPr>
+          <w:lang w:eastAsia="de-DE"/>
+        </w:rPr>
+        <w:t>Infortainmentsystem</w:t>
+      </w:r>
+      <w:proofErr w:type="spellEnd"/>
+      <w:r>
+        <w:rPr>
+          <w:lang w:eastAsia="de-DE"/>
+        </w:rPr>
+        <w:t xml:space="preserve"> an den einzelnen Sitzplätzen zur Verfügung stellt und noch einige andere autonome Funktionen übernehmen soll.</w:t>
       </w:r>
       <w:commentRangeEnd w:id="1"/>
       <w:r>
@@ -701,19 +715,16 @@
         <w:fldChar w:fldCharType="separate"/>
       </w:r>
       <w:r>
-        <w:t>Abbildun</w:t>
-      </w:r>
-      <w:r>
-        <w:t>g</w:t>
-      </w:r>
-      <w:r>
-        <w:t xml:space="preserve"> </w:t>
+        <w:t xml:space="preserve">Abbildung </w:t>
       </w:r>
       <w:r>
         <w:rPr>
           <w:noProof/>
         </w:rPr>
         <w:t>1</w:t>
+      </w:r>
+      <w:r>
+        <w:t xml:space="preserve"> Komponenten des Systems für die Bahn 2.0</w:t>
       </w:r>
       <w:r>
         <w:fldChar w:fldCharType="end"/>
@@ -738,7 +749,15 @@
         <w:t>Abrechnungssystem</w:t>
       </w:r>
       <w:r>
-        <w:t>, welches sich um die gesamte Verwaltung und Abwicklung von Käufen der Tickets und der Infotainmentinhalte beschäftigt</w:t>
+        <w:t xml:space="preserve">, welches sich um die gesamte Verwaltung und Abwicklung von Käufen der Tickets und der </w:t>
+      </w:r>
+      <w:proofErr w:type="spellStart"/>
+      <w:r>
+        <w:t>Infotainmentinhalte</w:t>
+      </w:r>
+      <w:proofErr w:type="spellEnd"/>
+      <w:r>
+        <w:t xml:space="preserve"> beschäftigt</w:t>
       </w:r>
       <w:r>
         <w:t xml:space="preserve">. </w:t>
@@ -827,9 +846,13 @@
         <w:spacing w:line="360" w:lineRule="auto"/>
         <w:jc w:val="both"/>
       </w:pPr>
-      <w:commentRangeStart w:id="8"/>
-      <w:r>
-        <w:t>Im zweiten Schritt, der Erstellung der A-Architektur, wird geprüft, mit welchen umliegenden Systemen das zukünftige System interagiert (welches der Einfachheit, im weiteren Dokument immer als „Bahn 2.0 System“ bezeichnet wird). Hier wird sowohl geschaut welche System</w:t>
+      <w:commentRangeStart w:id="7"/>
+      <w:r>
+        <w:t xml:space="preserve">Im zweiten Schritt, der Erstellung der A-Architektur, wird geprüft, mit welchen umliegenden Systemen das zukünftige System interagiert (welches der Einfachheit, im weiteren Dokument immer </w:t>
+      </w:r>
+      <w:r>
+        <w:lastRenderedPageBreak/>
+        <w:t>als „Bahn 2.0 System“ bezeichnet wird). Hier wird sowohl geschaut welche System</w:t>
       </w:r>
       <w:r>
         <w:t>e</w:t>
@@ -838,11 +861,7 @@
         <w:t xml:space="preserve"> wir </w:t>
       </w:r>
       <w:r>
-        <w:t xml:space="preserve">benötigen </w:t>
-      </w:r>
-      <w:r>
-        <w:lastRenderedPageBreak/>
-        <w:t>damit das Bahn 2.0 System lauffähig ist</w:t>
+        <w:t>benötigen damit das Bahn 2.0 System lauffähig ist</w:t>
       </w:r>
       <w:r>
         <w:t>, also Abhängigkeiten unserer Seite aus und welche Fremdsysteme auf unser System zugreifen.</w:t>
@@ -911,7 +930,7 @@
       <w:pPr>
         <w:pStyle w:val="Beschriftung"/>
       </w:pPr>
-      <w:bookmarkStart w:id="9" w:name="_Ref15929233"/>
+      <w:bookmarkStart w:id="8" w:name="_Ref15929233"/>
       <w:r>
         <w:t xml:space="preserve">Abbildung </w:t>
       </w:r>
@@ -923,7 +942,7 @@
           <w:t>2</w:t>
         </w:r>
       </w:fldSimple>
-      <w:bookmarkEnd w:id="9"/>
+      <w:bookmarkEnd w:id="8"/>
       <w:r>
         <w:t xml:space="preserve"> A-Architektur mit Fremdsystemen und Usern</w:t>
       </w:r>
@@ -1016,13 +1035,7 @@
         <w:t>Mediathek</w:t>
       </w:r>
       <w:r>
-        <w:t xml:space="preserve"> bezeichnen. Dieses Fremdsystem bietet die benötigten Filme und Serien zur Verfügung, welche dem Zuggast angeboten werden können. Beispielweise könnte hier ein Fremdsystem wie Netflix oder Maxdome hinter verborgen sein, sollte die Bahn mit einem Drittanbieter einen Vertrag abgeschlossen haben. Jedoch ist es auch möglich, dass die Bahn selbst eine Mediathek auf einem Server zur Verfügung stellt. Grundsätzlich sollten die großen Mengen an Daten, nicht direkt im </w:t>
-      </w:r>
-      <w:r>
-        <w:t>Infotainmentsystem</w:t>
-      </w:r>
-      <w:r>
-        <w:t xml:space="preserve"> hinterlegt sein.</w:t>
+        <w:t xml:space="preserve"> bezeichnen. Dieses Fremdsystem bietet die benötigten Filme und Serien zur Verfügung, welche dem Zuggast angeboten werden können. Beispielweise könnte hier ein Fremdsystem wie Netflix oder Maxdome hinter verborgen sein, sollte die Bahn mit einem Drittanbieter einen Vertrag abgeschlossen haben. Jedoch ist es auch möglich, dass die Bahn selbst eine Mediathek auf einem Server zur Verfügung stellt. Grundsätzlich sollten die großen Mengen an Daten, nicht direkt im Infotainmentsystem hinterlegt sein.</w:t>
       </w:r>
     </w:p>
     <w:p>
@@ -1054,6 +1067,7 @@
         <w:spacing w:line="360" w:lineRule="auto"/>
       </w:pPr>
       <w:r>
+        <w:lastRenderedPageBreak/>
         <w:t xml:space="preserve">Den Anforderungen entnehmen wir nur einen User des ganzen Systems. Dies wäre der Zuggast, welcher in der Abbildung 2 als </w:t>
       </w:r>
       <w:r>
@@ -1072,7 +1086,6 @@
         <w:spacing w:line="360" w:lineRule="auto"/>
       </w:pPr>
       <w:r>
-        <w:lastRenderedPageBreak/>
         <w:t>Grundsätzlich würden natürlich noch vereinzelt andere User mit dem System interagieren, wie Beispielsweise ein Administrator, der dafür sorgt, dass die Software einwandfrei installiert und gewartet wird</w:t>
       </w:r>
       <w:r>
@@ -1099,12 +1112,12 @@
       <w:r>
         <w:t>). Jedoch sind dies vereinzelte Interaktionen, da sich die A-Architektur jedoch nur mit Power-Usern befasst, wurden diese User nicht mit in die A-Architektur aufgenommen.</w:t>
       </w:r>
-      <w:commentRangeEnd w:id="8"/>
+      <w:commentRangeEnd w:id="7"/>
       <w:r>
         <w:rPr>
           <w:rStyle w:val="Kommentarzeichen"/>
         </w:rPr>
-        <w:commentReference w:id="8"/>
+        <w:commentReference w:id="7"/>
       </w:r>
       <w:r>
         <w:t xml:space="preserve"> </w:t>
@@ -1115,16 +1128,17 @@
         <w:pStyle w:val="berschrift3"/>
         <w:spacing w:line="360" w:lineRule="auto"/>
       </w:pPr>
-      <w:bookmarkStart w:id="10" w:name="_Toc15885057"/>
-      <w:bookmarkStart w:id="11" w:name="_Ref15931937"/>
+      <w:bookmarkStart w:id="9" w:name="_Toc15885057"/>
+      <w:bookmarkStart w:id="10" w:name="_Ref15931937"/>
       <w:r>
         <w:t>T-Architektur</w:t>
       </w:r>
+      <w:bookmarkEnd w:id="9"/>
       <w:bookmarkEnd w:id="10"/>
-      <w:bookmarkEnd w:id="11"/>
-    </w:p>
-    <w:p>
-      <w:pPr>
+    </w:p>
+    <w:p>
+      <w:pPr>
+        <w:keepNext/>
         <w:spacing w:line="360" w:lineRule="auto"/>
       </w:pPr>
       <w:r>
@@ -1171,6 +1185,22 @@
     </w:p>
     <w:p>
       <w:pPr>
+        <w:pStyle w:val="Beschriftung"/>
+      </w:pPr>
+      <w:r>
+        <w:t xml:space="preserve">Abbildung </w:t>
+      </w:r>
+      <w:fldSimple w:instr=" SEQ Abbildung \* ARABIC ">
+        <w:r>
+          <w:rPr>
+            <w:noProof/>
+          </w:rPr>
+          <w:t>3</w:t>
+        </w:r>
+      </w:fldSimple>
+    </w:p>
+    <w:p>
+      <w:pPr>
         <w:spacing w:line="360" w:lineRule="auto"/>
       </w:pPr>
       <w:r>
@@ -1208,6 +1238,7 @@
     </w:p>
     <w:p>
       <w:pPr>
+        <w:keepNext/>
         <w:spacing w:line="360" w:lineRule="auto"/>
       </w:pPr>
       <w:r>
@@ -1215,6 +1246,7 @@
           <w:noProof/>
           <w:lang w:eastAsia="de-DE"/>
         </w:rPr>
+        <w:lastRenderedPageBreak/>
         <w:drawing>
           <wp:inline distT="0" distB="0" distL="0" distR="0" wp14:anchorId="6E5E21D7" wp14:editId="2C451803">
             <wp:extent cx="5760720" cy="2224424"/>
@@ -1254,6 +1286,22 @@
     </w:p>
     <w:p>
       <w:pPr>
+        <w:pStyle w:val="Beschriftung"/>
+      </w:pPr>
+      <w:r>
+        <w:t xml:space="preserve">Abbildung </w:t>
+      </w:r>
+      <w:fldSimple w:instr=" SEQ Abbildung \* ARABIC ">
+        <w:r>
+          <w:rPr>
+            <w:noProof/>
+          </w:rPr>
+          <w:t>4</w:t>
+        </w:r>
+      </w:fldSimple>
+    </w:p>
+    <w:p>
+      <w:pPr>
         <w:spacing w:line="360" w:lineRule="auto"/>
       </w:pPr>
       <w:r>
@@ -1285,6 +1333,7 @@
     </w:p>
     <w:p>
       <w:pPr>
+        <w:keepNext/>
         <w:spacing w:line="360" w:lineRule="auto"/>
       </w:pPr>
       <w:r>
@@ -1331,6 +1380,22 @@
     </w:p>
     <w:p>
       <w:pPr>
+        <w:pStyle w:val="Beschriftung"/>
+      </w:pPr>
+      <w:r>
+        <w:t xml:space="preserve">Abbildung </w:t>
+      </w:r>
+      <w:fldSimple w:instr=" SEQ Abbildung \* ARABIC ">
+        <w:r>
+          <w:rPr>
+            <w:noProof/>
+          </w:rPr>
+          <w:t>5</w:t>
+        </w:r>
+      </w:fldSimple>
+    </w:p>
+    <w:p>
+      <w:pPr>
         <w:spacing w:line="360" w:lineRule="auto"/>
       </w:pPr>
       <w:r>
@@ -1341,27 +1406,29 @@
       <w:pPr>
         <w:spacing w:line="360" w:lineRule="auto"/>
       </w:pPr>
-    </w:p>
-    <w:p>
-      <w:pPr>
-        <w:spacing w:line="360" w:lineRule="auto"/>
-      </w:pPr>
-    </w:p>
-    <w:p>
-      <w:pPr>
-        <w:spacing w:line="360" w:lineRule="auto"/>
-      </w:pPr>
-    </w:p>
-    <w:p>
-      <w:pPr>
-        <w:spacing w:line="360" w:lineRule="auto"/>
-      </w:pPr>
-    </w:p>
-    <w:p>
-      <w:pPr>
-        <w:spacing w:line="360" w:lineRule="auto"/>
-        <w:rPr>
-          <w:u w:val="single"/>
+      <w:bookmarkStart w:id="11" w:name="_GoBack"/>
+      <w:bookmarkEnd w:id="11"/>
+    </w:p>
+    <w:p>
+      <w:pPr>
+        <w:spacing w:line="360" w:lineRule="auto"/>
+      </w:pPr>
+    </w:p>
+    <w:p>
+      <w:pPr>
+        <w:spacing w:line="360" w:lineRule="auto"/>
+      </w:pPr>
+    </w:p>
+    <w:p>
+      <w:pPr>
+        <w:spacing w:line="360" w:lineRule="auto"/>
+      </w:pPr>
+    </w:p>
+    <w:p>
+      <w:pPr>
+        <w:spacing w:line="360" w:lineRule="auto"/>
+        <w:rPr>
+          <w:rStyle w:val="berschrift3Zchn"/>
         </w:rPr>
       </w:pPr>
       <w:bookmarkStart w:id="12" w:name="_Toc15885058"/>
@@ -1375,6 +1442,239 @@
     </w:p>
     <w:p>
       <w:pPr>
+        <w:spacing w:line="360" w:lineRule="auto"/>
+        <w:jc w:val="both"/>
+        <w:rPr>
+          <w:rStyle w:val="berschrift3Zchn"/>
+          <w:rFonts w:asciiTheme="minorHAnsi" w:hAnsiTheme="minorHAnsi" w:cstheme="minorHAnsi"/>
+          <w:color w:val="auto"/>
+          <w:sz w:val="22"/>
+          <w:szCs w:val="22"/>
+        </w:rPr>
+      </w:pPr>
+      <w:commentRangeStart w:id="13"/>
+      <w:r>
+        <w:rPr>
+          <w:rStyle w:val="berschrift3Zchn"/>
+          <w:rFonts w:asciiTheme="minorHAnsi" w:hAnsiTheme="minorHAnsi" w:cstheme="minorHAnsi"/>
+          <w:color w:val="auto"/>
+          <w:sz w:val="22"/>
+          <w:szCs w:val="22"/>
+        </w:rPr>
+        <w:t>Die TI-Architektur, welche auch Architektur der technischen Infrastruktur genannt wird, dient zur Darstellung und Festlegung, auf was für Software das System läuft.</w:t>
+      </w:r>
+    </w:p>
+    <w:p>
+      <w:pPr>
+        <w:spacing w:line="360" w:lineRule="auto"/>
+        <w:jc w:val="both"/>
+      </w:pPr>
+      <w:r>
+        <w:rPr>
+          <w:rStyle w:val="berschrift3Zchn"/>
+          <w:rFonts w:asciiTheme="minorHAnsi" w:hAnsiTheme="minorHAnsi" w:cstheme="minorHAnsi"/>
+          <w:color w:val="auto"/>
+          <w:sz w:val="22"/>
+          <w:szCs w:val="22"/>
+        </w:rPr>
+        <w:t xml:space="preserve">Für das Bahn 2.0 System, haben wir uns für drei eigenständige Laufzeitumgebungen entschieden </w:t>
+      </w:r>
+      <w:r>
+        <w:rPr>
+          <w:rStyle w:val="berschrift3Zchn"/>
+          <w:rFonts w:asciiTheme="minorHAnsi" w:hAnsiTheme="minorHAnsi" w:cstheme="minorHAnsi"/>
+          <w:color w:val="auto"/>
+          <w:sz w:val="22"/>
+          <w:szCs w:val="22"/>
+        </w:rPr>
+        <w:t>(</w:t>
+      </w:r>
+      <w:r>
+        <w:rPr>
+          <w:rStyle w:val="berschrift3Zchn"/>
+          <w:rFonts w:asciiTheme="minorHAnsi" w:hAnsiTheme="minorHAnsi" w:cstheme="minorHAnsi"/>
+          <w:color w:val="auto"/>
+          <w:sz w:val="22"/>
+          <w:szCs w:val="22"/>
+        </w:rPr>
+        <w:fldChar w:fldCharType="begin"/>
+      </w:r>
+      <w:r>
+        <w:rPr>
+          <w:rStyle w:val="berschrift3Zchn"/>
+          <w:rFonts w:asciiTheme="minorHAnsi" w:hAnsiTheme="minorHAnsi" w:cstheme="minorHAnsi"/>
+          <w:color w:val="auto"/>
+          <w:sz w:val="22"/>
+          <w:szCs w:val="22"/>
+        </w:rPr>
+        <w:instrText xml:space="preserve"> REF _Ref15970897 \h </w:instrText>
+      </w:r>
+      <w:r>
+        <w:rPr>
+          <w:rStyle w:val="berschrift3Zchn"/>
+          <w:rFonts w:asciiTheme="minorHAnsi" w:hAnsiTheme="minorHAnsi" w:cstheme="minorHAnsi"/>
+          <w:color w:val="auto"/>
+          <w:sz w:val="22"/>
+          <w:szCs w:val="22"/>
+        </w:rPr>
+      </w:r>
+      <w:r>
+        <w:rPr>
+          <w:rStyle w:val="berschrift3Zchn"/>
+          <w:rFonts w:asciiTheme="minorHAnsi" w:hAnsiTheme="minorHAnsi" w:cstheme="minorHAnsi"/>
+          <w:color w:val="auto"/>
+          <w:sz w:val="22"/>
+          <w:szCs w:val="22"/>
+        </w:rPr>
+        <w:instrText xml:space="preserve"> \* MERGEFORMAT </w:instrText>
+      </w:r>
+      <w:r>
+        <w:rPr>
+          <w:rStyle w:val="berschrift3Zchn"/>
+          <w:rFonts w:asciiTheme="minorHAnsi" w:hAnsiTheme="minorHAnsi" w:cstheme="minorHAnsi"/>
+          <w:color w:val="auto"/>
+          <w:sz w:val="22"/>
+          <w:szCs w:val="22"/>
+        </w:rPr>
+        <w:fldChar w:fldCharType="separate"/>
+      </w:r>
+      <w:r>
+        <w:rPr>
+          <w:rFonts w:cstheme="minorHAnsi"/>
+        </w:rPr>
+        <w:t xml:space="preserve">Abbildung </w:t>
+      </w:r>
+      <w:r>
+        <w:rPr>
+          <w:rFonts w:cstheme="minorHAnsi"/>
+          <w:noProof/>
+        </w:rPr>
+        <w:t>6</w:t>
+      </w:r>
+      <w:r>
+        <w:rPr>
+          <w:rStyle w:val="berschrift3Zchn"/>
+          <w:rFonts w:asciiTheme="minorHAnsi" w:hAnsiTheme="minorHAnsi" w:cstheme="minorHAnsi"/>
+          <w:color w:val="auto"/>
+          <w:sz w:val="22"/>
+          <w:szCs w:val="22"/>
+        </w:rPr>
+        <w:fldChar w:fldCharType="end"/>
+      </w:r>
+      <w:r>
+        <w:rPr>
+          <w:rStyle w:val="berschrift3Zchn"/>
+          <w:rFonts w:asciiTheme="minorHAnsi" w:hAnsiTheme="minorHAnsi" w:cstheme="minorHAnsi"/>
+          <w:color w:val="auto"/>
+          <w:sz w:val="22"/>
+          <w:szCs w:val="22"/>
+        </w:rPr>
+        <w:t>)</w:t>
+      </w:r>
+      <w:r>
+        <w:rPr>
+          <w:rStyle w:val="berschrift3Zchn"/>
+          <w:rFonts w:asciiTheme="minorHAnsi" w:hAnsiTheme="minorHAnsi" w:cstheme="minorHAnsi"/>
+          <w:color w:val="auto"/>
+          <w:sz w:val="22"/>
+          <w:szCs w:val="22"/>
+        </w:rPr>
+        <w:t>.</w:t>
+      </w:r>
+      <w:r>
+        <w:rPr>
+          <w:rStyle w:val="berschrift3Zchn"/>
+          <w:rFonts w:asciiTheme="minorHAnsi" w:hAnsiTheme="minorHAnsi" w:cstheme="minorHAnsi"/>
+          <w:color w:val="auto"/>
+          <w:sz w:val="22"/>
+          <w:szCs w:val="22"/>
+        </w:rPr>
+        <w:t xml:space="preserve"> </w:t>
+      </w:r>
+      <w:r>
+        <w:rPr>
+          <w:rStyle w:val="berschrift3Zchn"/>
+          <w:rFonts w:asciiTheme="minorHAnsi" w:hAnsiTheme="minorHAnsi" w:cstheme="minorHAnsi"/>
+          <w:color w:val="auto"/>
+          <w:sz w:val="22"/>
+          <w:szCs w:val="22"/>
+        </w:rPr>
+        <w:t>Wir haben zum eine Virtuelle Maschine</w:t>
+      </w:r>
+      <w:r>
+        <w:rPr>
+          <w:rStyle w:val="berschrift3Zchn"/>
+          <w:rFonts w:asciiTheme="minorHAnsi" w:hAnsiTheme="minorHAnsi" w:cstheme="minorHAnsi"/>
+          <w:color w:val="auto"/>
+          <w:sz w:val="22"/>
+          <w:szCs w:val="22"/>
+        </w:rPr>
+        <w:t xml:space="preserve"> (VM)</w:t>
+      </w:r>
+      <w:r>
+        <w:rPr>
+          <w:rStyle w:val="berschrift3Zchn"/>
+          <w:rFonts w:asciiTheme="minorHAnsi" w:hAnsiTheme="minorHAnsi" w:cstheme="minorHAnsi"/>
+          <w:color w:val="auto"/>
+          <w:sz w:val="22"/>
+          <w:szCs w:val="22"/>
+        </w:rPr>
+        <w:t>, auf der ein Datenbankserver läuft.</w:t>
+      </w:r>
+      <w:r>
+        <w:rPr>
+          <w:rStyle w:val="berschrift3Zchn"/>
+          <w:rFonts w:asciiTheme="minorHAnsi" w:hAnsiTheme="minorHAnsi" w:cstheme="minorHAnsi"/>
+          <w:color w:val="auto"/>
+          <w:sz w:val="22"/>
+          <w:szCs w:val="22"/>
+        </w:rPr>
+        <w:t xml:space="preserve"> Diese befindet sich nicht innerhalb des Zuges, sondern beispielsweise in einer Zentrale der Bahn.</w:t>
+      </w:r>
+      <w:r>
+        <w:rPr>
+          <w:rStyle w:val="berschrift3Zchn"/>
+          <w:rFonts w:asciiTheme="minorHAnsi" w:hAnsiTheme="minorHAnsi" w:cstheme="minorHAnsi"/>
+          <w:color w:val="auto"/>
+          <w:sz w:val="22"/>
+          <w:szCs w:val="22"/>
+        </w:rPr>
+        <w:t xml:space="preserve"> Dort befinden sich alle wichtigen Daten, wie </w:t>
+      </w:r>
+      <w:r>
+        <w:rPr>
+          <w:rStyle w:val="berschrift3Zchn"/>
+          <w:rFonts w:asciiTheme="minorHAnsi" w:hAnsiTheme="minorHAnsi" w:cstheme="minorHAnsi"/>
+          <w:color w:val="auto"/>
+          <w:sz w:val="22"/>
+          <w:szCs w:val="22"/>
+        </w:rPr>
+        <w:t>z.B.</w:t>
+      </w:r>
+      <w:r>
+        <w:rPr>
+          <w:rStyle w:val="berschrift3Zchn"/>
+          <w:rFonts w:asciiTheme="minorHAnsi" w:hAnsiTheme="minorHAnsi" w:cstheme="minorHAnsi"/>
+          <w:color w:val="auto"/>
+          <w:sz w:val="22"/>
+          <w:szCs w:val="22"/>
+        </w:rPr>
+        <w:t xml:space="preserve"> die Informationen des Zuggastes. Unserer Meinung nach, wäre es nicht sinnvoll, ein größeres Datenbanksystem im Zug selbst laufen zu lassen. Da es der Bahn möglich ist, zu erkennen, ob ein Zuggast gerade einsteigt oder den Zug verlässt, werden die Daten beim Betreten des Zuges temporär im Zug gespeichert. Beim Verlassen werden diese Daten dann wieder gelöscht. Dies hat den zum einen Vorteil, dass die Daten sehr schnell geladen werden können, da der Zug sich gerade an einem Bahnhof befindet. Außerdem ist die Datenbank nur dann ausgelastet, wenn Züge in einem Bahnhof sind. Somit greifen nicht alle Züge gleichzeitig auf die Datenbank zu.</w:t>
+      </w:r>
+      <w:r>
+        <w:rPr>
+          <w:rStyle w:val="berschrift3Zchn"/>
+          <w:rFonts w:asciiTheme="minorHAnsi" w:hAnsiTheme="minorHAnsi" w:cstheme="minorHAnsi"/>
+          <w:color w:val="auto"/>
+          <w:sz w:val="22"/>
+          <w:szCs w:val="22"/>
+        </w:rPr>
+        <w:t xml:space="preserve"> </w:t>
+      </w:r>
+    </w:p>
+    <w:p>
+      <w:pPr>
+        <w:keepNext/>
         <w:spacing w:line="360" w:lineRule="auto"/>
       </w:pPr>
       <w:r>
@@ -1382,7 +1682,6 @@
           <w:noProof/>
           <w:lang w:eastAsia="de-DE"/>
         </w:rPr>
-        <w:lastRenderedPageBreak/>
         <w:drawing>
           <wp:inline distT="0" distB="0" distL="0" distR="0" wp14:anchorId="5FBB7F02" wp14:editId="37046BA9">
             <wp:extent cx="5760720" cy="3704107"/>
@@ -1420,6 +1719,157 @@
         </w:drawing>
       </w:r>
     </w:p>
+    <w:p>
+      <w:pPr>
+        <w:pStyle w:val="Beschriftung"/>
+      </w:pPr>
+      <w:bookmarkStart w:id="14" w:name="_Ref15970897"/>
+      <w:r>
+        <w:t xml:space="preserve">Abbildung </w:t>
+      </w:r>
+      <w:fldSimple w:instr=" SEQ Abbildung \* ARABIC ">
+        <w:r>
+          <w:rPr>
+            <w:noProof/>
+          </w:rPr>
+          <w:t>6</w:t>
+        </w:r>
+      </w:fldSimple>
+      <w:bookmarkEnd w:id="14"/>
+      <w:r>
+        <w:t xml:space="preserve"> Infrastruktur des Bahn 2.0 Systems</w:t>
+      </w:r>
+    </w:p>
+    <w:p>
+      <w:r>
+        <w:lastRenderedPageBreak/>
+        <w:t>Alle relevanten Systeme, die für die Funktionen im Zug selbst verantwortlich sind, benötigen eine VM mit einem laufenden Applikations</w:t>
+      </w:r>
+      <w:r>
+        <w:t>s</w:t>
+      </w:r>
+      <w:r>
+        <w:t>erver. Auf diesem werden dann die folgenden Komponenten deployt: Infoterminal, Sitzplatzverwaltung, Infotainmentsystem, RFID-System. Dies sind alles Komponenten, die nicht auf einem externen Server (also außerhalb der Bahn) laufen sollten, da sich ihre Funktion, immer an einen speziellen Gast anpasst</w:t>
+      </w:r>
+      <w:r>
+        <w:t>,</w:t>
+      </w:r>
+      <w:r>
+        <w:t xml:space="preserve"> somit</w:t>
+      </w:r>
+      <w:r>
+        <w:t xml:space="preserve"> muss</w:t>
+      </w:r>
+      <w:r>
+        <w:t xml:space="preserve"> </w:t>
+      </w:r>
+      <w:r>
+        <w:t>die</w:t>
+      </w:r>
+      <w:r>
+        <w:t xml:space="preserve"> Sitzplatzverwaltung </w:t>
+      </w:r>
+      <w:r>
+        <w:t xml:space="preserve">nicht </w:t>
+      </w:r>
+      <w:r>
+        <w:t xml:space="preserve">mehrere Gigabyte an Daten </w:t>
+      </w:r>
+      <w:r>
+        <w:t xml:space="preserve">gleichzeitig </w:t>
+      </w:r>
+      <w:r>
+        <w:t>verarbeite</w:t>
+      </w:r>
+      <w:r>
+        <w:t>n</w:t>
+      </w:r>
+      <w:r>
+        <w:t>(Statistik der DB einbauen)</w:t>
+      </w:r>
+      <w:r>
+        <w:t>, sondern nur die, die wichtig für den aktuellen Zug (uns seine Gäste) sind</w:t>
+      </w:r>
+      <w:r>
+        <w:t>.</w:t>
+      </w:r>
+    </w:p>
+    <w:p>
+      <w:r>
+        <w:t xml:space="preserve">Abschließend bleiben noch Systeme bzw. </w:t>
+      </w:r>
+      <w:r>
+        <w:t>Komponenten,</w:t>
+      </w:r>
+      <w:r>
+        <w:t xml:space="preserve"> die nicht im Zug </w:t>
+      </w:r>
+      <w:r>
+        <w:t>selbst</w:t>
+      </w:r>
+      <w:r>
+        <w:t xml:space="preserve"> laufen müssen, da diese seltener Benutzt werden.</w:t>
+      </w:r>
+      <w:r>
+        <w:t xml:space="preserve"> Diese können somit in einer Zentrale der Bahn laufen. Da diese Komponenten jedoch unterschiedliche Domänen abdecken, werden für die Komponenten Profilverwaltung und Abrechnungssystem jeweils eine unterschiedliche VM und Applikationsserver benötigt.</w:t>
+      </w:r>
+      <w:r>
+        <w:t xml:space="preserve"> Grundsätzlich könnten diese Systeme jedoch auf </w:t>
+      </w:r>
+      <w:r>
+        <w:t>derselben</w:t>
+      </w:r>
+      <w:r>
+        <w:t xml:space="preserve"> Hardware laufen.</w:t>
+      </w:r>
+      <w:r>
+        <w:br/>
+        <w:t xml:space="preserve">Der Vollständigkeit, haben die Mediathek-Komponenten mit in diese Architektur aufgenommen. Da aus den Anforderungen nicht ersichtlich ist, ob diese über einen Drittanbieter bereitgestellt wird oder ob es sich um eine Mediathek der Bahn handeln wird. Ist erstes der Fall, wird diese Komponente aus der </w:t>
+      </w:r>
+      <w:r>
+        <w:fldChar w:fldCharType="begin"/>
+      </w:r>
+      <w:r>
+        <w:instrText xml:space="preserve"> REF _Ref15970897 \h </w:instrText>
+      </w:r>
+      <w:r>
+        <w:fldChar w:fldCharType="separate"/>
+      </w:r>
+      <w:r>
+        <w:t xml:space="preserve">Abbildung </w:t>
+      </w:r>
+      <w:r>
+        <w:rPr>
+          <w:noProof/>
+        </w:rPr>
+        <w:t>6</w:t>
+      </w:r>
+      <w:r>
+        <w:fldChar w:fldCharType="end"/>
+      </w:r>
+      <w:r>
+        <w:t xml:space="preserve">  entfernt. Sollte jedoch zweiteres der Fall sein, wird dieses System, welches größtenteils aus Video-Dateien bestehen wird, auf einer VM installiert sein. Da sich hinter dieser Komponente nicht sehr viel Logik und Komplexität verbergen wird, braucht man an dieser Stelle keinen Applikationsserver, da hier nur Daten abgefragt werden. Diese Menge an Daten </w:t>
+      </w:r>
+      <w:r>
+        <w:t>sollte</w:t>
+      </w:r>
+      <w:r>
+        <w:t xml:space="preserve"> aber nicht dauerhaft in einem Zug gespeichert sein, da dies sehr Ressourcen aufwendig </w:t>
+      </w:r>
+      <w:r>
+        <w:t>wäre</w:t>
+      </w:r>
+      <w:r>
+        <w:t>.</w:t>
+      </w:r>
+      <w:commentRangeEnd w:id="13"/>
+      <w:r>
+        <w:rPr>
+          <w:rStyle w:val="Kommentarzeichen"/>
+        </w:rPr>
+        <w:commentReference w:id="13"/>
+      </w:r>
+    </w:p>
     <w:sectPr>
       <w:footerReference w:type="default" r:id="rId16"/>
       <w:pgSz w:w="11906" w:h="16838"/>
@@ -1485,6 +1935,7 @@
       <w:r>
         <w:t>04.08 19:00-20:</w:t>
       </w:r>
+      <w:proofErr w:type="gramStart"/>
       <w:r>
         <w:t>0</w:t>
       </w:r>
@@ -1495,16 +1946,15 @@
         <w:t xml:space="preserve"> </w:t>
       </w:r>
       <w:r>
-        <w:t xml:space="preserve">= </w:t>
-      </w:r>
-      <w:bookmarkStart w:id="7" w:name="_GoBack"/>
-      <w:bookmarkEnd w:id="7"/>
-      <w:r>
-        <w:t>1 h</w:t>
+        <w:t>=</w:t>
+      </w:r>
+      <w:proofErr w:type="gramEnd"/>
+      <w:r>
+        <w:t xml:space="preserve"> 1 h</w:t>
       </w:r>
     </w:p>
   </w:comment>
-  <w:comment w:id="8" w:author="John-Bryan Spieker" w:date="2019-08-05T21:14:00Z" w:initials="JS">
+  <w:comment w:id="7" w:author="John-Bryan Spieker" w:date="2019-08-05T21:14:00Z" w:initials="JS">
     <w:p>
       <w:pPr>
         <w:pStyle w:val="Kommentartext"/>
@@ -1517,6 +1967,22 @@
       </w:r>
       <w:r>
         <w:t xml:space="preserve"> 05.08 20:30-21:15 = 0,75 h</w:t>
+      </w:r>
+    </w:p>
+  </w:comment>
+  <w:comment w:id="13" w:author="John-Bryan Spieker" w:date="2019-08-06T08:47:00Z" w:initials="JS">
+    <w:p>
+      <w:pPr>
+        <w:pStyle w:val="Kommentartext"/>
+      </w:pPr>
+      <w:r>
+        <w:rPr>
+          <w:rStyle w:val="Kommentarzeichen"/>
+        </w:rPr>
+        <w:annotationRef/>
+      </w:r>
+      <w:r>
+        <w:t>06.08 7:45-8:45</w:t>
       </w:r>
     </w:p>
   </w:comment>
@@ -1529,6 +1995,7 @@
   <w15:commentEx w15:paraId="335764DD" w15:done="0"/>
   <w15:commentEx w15:paraId="1FBC6B76" w15:done="0"/>
   <w15:commentEx w15:paraId="3C57A782" w15:done="0"/>
+  <w15:commentEx w15:paraId="1C68ABFA" w15:done="0"/>
 </w15:commentsEx>
 </file>
 
@@ -1538,6 +2005,7 @@
   <w16cid:commentId w16cid:paraId="335764DD" w16cid:durableId="20F30A2F"/>
   <w16cid:commentId w16cid:paraId="1FBC6B76" w16cid:durableId="20F263E7"/>
   <w16cid:commentId w16cid:paraId="3C57A782" w16cid:durableId="20F31ACB"/>
+  <w16cid:commentId w16cid:paraId="1C68ABFA" w16cid:durableId="20F3BD32"/>
 </w16cid:commentsIds>
 </file>
 
@@ -2667,7 +3135,7 @@
 </file>
 
 <file path=customXml/itemProps1.xml><?xml version="1.0" encoding="utf-8"?>
-<ds:datastoreItem xmlns:ds="http://schemas.openxmlformats.org/officeDocument/2006/customXml" ds:itemID="{D985DEB0-E9FC-4781-B139-FF199CBAC95F}">
+<ds:datastoreItem xmlns:ds="http://schemas.openxmlformats.org/officeDocument/2006/customXml" ds:itemID="{4C48AAD2-4C85-47EC-8248-CBA00184A36E}">
   <ds:schemaRefs>
     <ds:schemaRef ds:uri="http://schemas.openxmlformats.org/officeDocument/2006/bibliography"/>
   </ds:schemaRefs>

</xml_diff>

<commit_message>
Abschluss Aufagbe 1. (Korrektur muss noch erfolgen)
</commit_message>
<xml_diff>
--- a/BPI-Capgemini.docx
+++ b/BPI-Capgemini.docx
@@ -39,9 +39,10 @@
             <w:tabs>
               <w:tab w:val="right" w:leader="dot" w:pos="9062"/>
             </w:tabs>
-            <w:spacing w:line="360" w:lineRule="auto"/>
             <w:rPr>
+              <w:rFonts w:eastAsiaTheme="minorEastAsia"/>
               <w:noProof/>
+              <w:lang w:eastAsia="de-DE"/>
             </w:rPr>
           </w:pPr>
           <w:r>
@@ -53,14 +54,14 @@
           <w:r>
             <w:fldChar w:fldCharType="separate"/>
           </w:r>
-          <w:hyperlink w:anchor="_Toc15885055" w:history="1">
+          <w:hyperlink w:anchor="_Toc16153649" w:history="1">
             <w:r>
               <w:rPr>
                 <w:rStyle w:val="Hyperlink"/>
                 <w:noProof/>
                 <w:lang w:eastAsia="de-DE"/>
               </w:rPr>
-              <w:t>Aufgabe 1 - Architekturskizzen</w:t>
+              <w:t>Vorwort</w:t>
             </w:r>
             <w:r>
               <w:rPr>
@@ -81,7 +82,7 @@
                 <w:noProof/>
                 <w:webHidden/>
               </w:rPr>
-              <w:instrText xml:space="preserve"> PAGEREF _Toc15885055 \h </w:instrText>
+              <w:instrText xml:space="preserve"> PAGEREF _Toc16153649 \h </w:instrText>
             </w:r>
             <w:r>
               <w:rPr>
@@ -114,16 +115,88 @@
         </w:p>
         <w:p>
           <w:pPr>
+            <w:pStyle w:val="Verzeichnis1"/>
+            <w:tabs>
+              <w:tab w:val="right" w:leader="dot" w:pos="9062"/>
+            </w:tabs>
+            <w:rPr>
+              <w:rFonts w:eastAsiaTheme="minorEastAsia"/>
+              <w:noProof/>
+              <w:lang w:eastAsia="de-DE"/>
+            </w:rPr>
+          </w:pPr>
+          <w:hyperlink w:anchor="_Toc16153650" w:history="1">
+            <w:r>
+              <w:rPr>
+                <w:rStyle w:val="Hyperlink"/>
+                <w:noProof/>
+                <w:lang w:eastAsia="de-DE"/>
+              </w:rPr>
+              <w:t>Aufgabe 1 – Architekturskizzen</w:t>
+            </w:r>
+            <w:r>
+              <w:rPr>
+                <w:noProof/>
+                <w:webHidden/>
+              </w:rPr>
+              <w:tab/>
+            </w:r>
+            <w:r>
+              <w:rPr>
+                <w:noProof/>
+                <w:webHidden/>
+              </w:rPr>
+              <w:fldChar w:fldCharType="begin"/>
+            </w:r>
+            <w:r>
+              <w:rPr>
+                <w:noProof/>
+                <w:webHidden/>
+              </w:rPr>
+              <w:instrText xml:space="preserve"> PAGEREF _Toc16153650 \h </w:instrText>
+            </w:r>
+            <w:r>
+              <w:rPr>
+                <w:noProof/>
+                <w:webHidden/>
+              </w:rPr>
+            </w:r>
+            <w:r>
+              <w:rPr>
+                <w:noProof/>
+                <w:webHidden/>
+              </w:rPr>
+              <w:fldChar w:fldCharType="separate"/>
+            </w:r>
+            <w:r>
+              <w:rPr>
+                <w:noProof/>
+                <w:webHidden/>
+              </w:rPr>
+              <w:t>3</w:t>
+            </w:r>
+            <w:r>
+              <w:rPr>
+                <w:noProof/>
+                <w:webHidden/>
+              </w:rPr>
+              <w:fldChar w:fldCharType="end"/>
+            </w:r>
+          </w:hyperlink>
+        </w:p>
+        <w:p>
+          <w:pPr>
             <w:pStyle w:val="Verzeichnis3"/>
             <w:tabs>
               <w:tab w:val="right" w:leader="dot" w:pos="9062"/>
             </w:tabs>
-            <w:spacing w:line="360" w:lineRule="auto"/>
             <w:rPr>
+              <w:rFonts w:eastAsiaTheme="minorEastAsia"/>
               <w:noProof/>
+              <w:lang w:eastAsia="de-DE"/>
             </w:rPr>
           </w:pPr>
-          <w:hyperlink w:anchor="_Toc15885056" w:history="1">
+          <w:hyperlink w:anchor="_Toc16153651" w:history="1">
             <w:r>
               <w:rPr>
                 <w:rStyle w:val="Hyperlink"/>
@@ -150,7 +223,7 @@
                 <w:noProof/>
                 <w:webHidden/>
               </w:rPr>
-              <w:instrText xml:space="preserve"> PAGEREF _Toc15885056 \h </w:instrText>
+              <w:instrText xml:space="preserve"> PAGEREF _Toc16153651 \h </w:instrText>
             </w:r>
             <w:r>
               <w:rPr>
@@ -170,7 +243,7 @@
                 <w:noProof/>
                 <w:webHidden/>
               </w:rPr>
-              <w:t>2</w:t>
+              <w:t>3</w:t>
             </w:r>
             <w:r>
               <w:rPr>
@@ -187,12 +260,13 @@
             <w:tabs>
               <w:tab w:val="right" w:leader="dot" w:pos="9062"/>
             </w:tabs>
-            <w:spacing w:line="360" w:lineRule="auto"/>
             <w:rPr>
+              <w:rFonts w:eastAsiaTheme="minorEastAsia"/>
               <w:noProof/>
+              <w:lang w:eastAsia="de-DE"/>
             </w:rPr>
           </w:pPr>
-          <w:hyperlink w:anchor="_Toc15885057" w:history="1">
+          <w:hyperlink w:anchor="_Toc16153652" w:history="1">
             <w:r>
               <w:rPr>
                 <w:rStyle w:val="Hyperlink"/>
@@ -219,76 +293,7 @@
                 <w:noProof/>
                 <w:webHidden/>
               </w:rPr>
-              <w:instrText xml:space="preserve"> PAGEREF _Toc15885057 \h </w:instrText>
-            </w:r>
-            <w:r>
-              <w:rPr>
-                <w:noProof/>
-                <w:webHidden/>
-              </w:rPr>
-            </w:r>
-            <w:r>
-              <w:rPr>
-                <w:noProof/>
-                <w:webHidden/>
-              </w:rPr>
-              <w:fldChar w:fldCharType="separate"/>
-            </w:r>
-            <w:r>
-              <w:rPr>
-                <w:noProof/>
-                <w:webHidden/>
-              </w:rPr>
-              <w:t>4</w:t>
-            </w:r>
-            <w:r>
-              <w:rPr>
-                <w:noProof/>
-                <w:webHidden/>
-              </w:rPr>
-              <w:fldChar w:fldCharType="end"/>
-            </w:r>
-          </w:hyperlink>
-        </w:p>
-        <w:p>
-          <w:pPr>
-            <w:pStyle w:val="Verzeichnis3"/>
-            <w:tabs>
-              <w:tab w:val="right" w:leader="dot" w:pos="9062"/>
-            </w:tabs>
-            <w:spacing w:line="360" w:lineRule="auto"/>
-            <w:rPr>
-              <w:noProof/>
-            </w:rPr>
-          </w:pPr>
-          <w:hyperlink w:anchor="_Toc15885058" w:history="1">
-            <w:r>
-              <w:rPr>
-                <w:rStyle w:val="Hyperlink"/>
-                <w:noProof/>
-              </w:rPr>
-              <w:t>TI Architektur</w:t>
-            </w:r>
-            <w:r>
-              <w:rPr>
-                <w:noProof/>
-                <w:webHidden/>
-              </w:rPr>
-              <w:tab/>
-            </w:r>
-            <w:r>
-              <w:rPr>
-                <w:noProof/>
-                <w:webHidden/>
-              </w:rPr>
-              <w:fldChar w:fldCharType="begin"/>
-            </w:r>
-            <w:r>
-              <w:rPr>
-                <w:noProof/>
-                <w:webHidden/>
-              </w:rPr>
-              <w:instrText xml:space="preserve"> PAGEREF _Toc15885058 \h </w:instrText>
+              <w:instrText xml:space="preserve"> PAGEREF _Toc16153652 \h </w:instrText>
             </w:r>
             <w:r>
               <w:rPr>
@@ -321,8 +326,75 @@
         </w:p>
         <w:p>
           <w:pPr>
-            <w:spacing w:line="360" w:lineRule="auto"/>
+            <w:pStyle w:val="Verzeichnis3"/>
+            <w:tabs>
+              <w:tab w:val="right" w:leader="dot" w:pos="9062"/>
+            </w:tabs>
+            <w:rPr>
+              <w:rFonts w:eastAsiaTheme="minorEastAsia"/>
+              <w:noProof/>
+              <w:lang w:eastAsia="de-DE"/>
+            </w:rPr>
           </w:pPr>
+          <w:hyperlink w:anchor="_Toc16153653" w:history="1">
+            <w:r>
+              <w:rPr>
+                <w:rStyle w:val="Hyperlink"/>
+                <w:noProof/>
+              </w:rPr>
+              <w:t>TI Architektur</w:t>
+            </w:r>
+            <w:r>
+              <w:rPr>
+                <w:noProof/>
+                <w:webHidden/>
+              </w:rPr>
+              <w:tab/>
+            </w:r>
+            <w:bookmarkStart w:id="0" w:name="_GoBack"/>
+            <w:bookmarkEnd w:id="0"/>
+            <w:r>
+              <w:rPr>
+                <w:noProof/>
+                <w:webHidden/>
+              </w:rPr>
+              <w:fldChar w:fldCharType="begin"/>
+            </w:r>
+            <w:r>
+              <w:rPr>
+                <w:noProof/>
+                <w:webHidden/>
+              </w:rPr>
+              <w:instrText xml:space="preserve"> PAGEREF _Toc16153653 \h </w:instrText>
+            </w:r>
+            <w:r>
+              <w:rPr>
+                <w:noProof/>
+                <w:webHidden/>
+              </w:rPr>
+            </w:r>
+            <w:r>
+              <w:rPr>
+                <w:noProof/>
+                <w:webHidden/>
+              </w:rPr>
+              <w:fldChar w:fldCharType="separate"/>
+            </w:r>
+            <w:r>
+              <w:rPr>
+                <w:noProof/>
+                <w:webHidden/>
+              </w:rPr>
+              <w:t>8</w:t>
+            </w:r>
+            <w:r>
+              <w:rPr>
+                <w:noProof/>
+                <w:webHidden/>
+              </w:rPr>
+              <w:fldChar w:fldCharType="end"/>
+            </w:r>
+          </w:hyperlink>
           <w:r>
             <w:rPr>
               <w:b/>
@@ -335,12 +407,44 @@
     </w:sdt>
     <w:p>
       <w:pPr>
-        <w:spacing w:line="360" w:lineRule="auto"/>
+        <w:pStyle w:val="berschrift1"/>
         <w:rPr>
           <w:noProof/>
           <w:lang w:eastAsia="de-DE"/>
         </w:rPr>
       </w:pPr>
+      <w:r>
+        <w:rPr>
+          <w:noProof/>
+          <w:lang w:eastAsia="de-DE"/>
+        </w:rPr>
+        <w:br w:type="page"/>
+      </w:r>
+      <w:bookmarkStart w:id="1" w:name="_Toc16153649"/>
+      <w:r>
+        <w:rPr>
+          <w:noProof/>
+          <w:lang w:eastAsia="de-DE"/>
+        </w:rPr>
+        <w:lastRenderedPageBreak/>
+        <w:t>Vorwort</w:t>
+      </w:r>
+      <w:bookmarkEnd w:id="1"/>
+    </w:p>
+    <w:p>
+      <w:pPr>
+        <w:rPr>
+          <w:noProof/>
+          <w:lang w:eastAsia="de-DE"/>
+        </w:rPr>
+      </w:pPr>
+      <w:r>
+        <w:rPr>
+          <w:noProof/>
+          <w:lang w:eastAsia="de-DE"/>
+        </w:rPr>
+        <w:t>Für die Bearbeitung der Aufgaben der Firma Capgemini, wird ein UML-Tool benötigt. Wir haben im Studium bereits das UML-Tool Modelio kennen gelernt und haben uns entschlossen, dieses auch für diese Aufgaben zu verwenden</w:t>
+      </w:r>
       <w:r>
         <w:rPr>
           <w:noProof/>
@@ -358,7 +462,7 @@
           <w:lang w:eastAsia="de-DE"/>
         </w:rPr>
       </w:pPr>
-      <w:bookmarkStart w:id="0" w:name="_Toc15885055"/>
+      <w:bookmarkStart w:id="2" w:name="_Toc16153650"/>
       <w:r>
         <w:rPr>
           <w:noProof/>
@@ -381,7 +485,7 @@
         </w:rPr>
         <w:t xml:space="preserve"> Architekturskizzen</w:t>
       </w:r>
-      <w:bookmarkEnd w:id="0"/>
+      <w:bookmarkEnd w:id="2"/>
     </w:p>
     <w:p>
       <w:pPr>
@@ -391,7 +495,7 @@
           <w:lang w:eastAsia="de-DE"/>
         </w:rPr>
       </w:pPr>
-      <w:commentRangeStart w:id="1"/>
+      <w:commentRangeStart w:id="3"/>
       <w:r>
         <w:rPr>
           <w:lang w:eastAsia="de-DE"/>
@@ -414,28 +518,14 @@
         <w:rPr>
           <w:lang w:eastAsia="de-DE"/>
         </w:rPr>
-        <w:t xml:space="preserve">Dieses Architekturmodell sollten wir für ein „Bahn 2.0“ System erstellen. Welches neben einer automatischen Sitzplatzzuweisung, auch eine </w:t>
-      </w:r>
-      <w:proofErr w:type="spellStart"/>
-      <w:r>
-        <w:rPr>
-          <w:lang w:eastAsia="de-DE"/>
-        </w:rPr>
-        <w:t>Infortainmentsystem</w:t>
-      </w:r>
-      <w:proofErr w:type="spellEnd"/>
-      <w:r>
-        <w:rPr>
-          <w:lang w:eastAsia="de-DE"/>
-        </w:rPr>
-        <w:t xml:space="preserve"> an den einzelnen Sitzplätzen zur Verfügung stellt und noch einige andere autonome Funktionen übernehmen soll.</w:t>
-      </w:r>
-      <w:commentRangeEnd w:id="1"/>
+        <w:t>Dieses Architekturmodell sollten wir für ein „Bahn 2.0“ System erstellen. Welches neben einer automatischen Sitzplatzzuweisung, auch eine Infortainmentsystem an den einzelnen Sitzplätzen zur Verfügung stellt und noch einige andere autonome Funktionen übernehmen soll.</w:t>
+      </w:r>
+      <w:commentRangeEnd w:id="3"/>
       <w:r>
         <w:rPr>
           <w:rStyle w:val="Kommentarzeichen"/>
         </w:rPr>
-        <w:commentReference w:id="1"/>
+        <w:commentReference w:id="3"/>
       </w:r>
     </w:p>
     <w:p>
@@ -443,11 +533,11 @@
         <w:pStyle w:val="berschrift3"/>
         <w:spacing w:line="360" w:lineRule="auto"/>
       </w:pPr>
-      <w:bookmarkStart w:id="2" w:name="_Toc15885056"/>
+      <w:bookmarkStart w:id="4" w:name="_Toc16153651"/>
       <w:r>
         <w:t>A-Architektur</w:t>
       </w:r>
-      <w:bookmarkEnd w:id="2"/>
+      <w:bookmarkEnd w:id="4"/>
     </w:p>
     <w:p>
       <w:pPr>
@@ -461,7 +551,7 @@
         <mc:AlternateContent>
           <mc:Choice Requires="wps">
             <w:drawing>
-              <wp:anchor distT="0" distB="0" distL="114300" distR="114300" simplePos="0" relativeHeight="251662848" behindDoc="1" locked="0" layoutInCell="1" allowOverlap="1" wp14:anchorId="1BDEB626" wp14:editId="0C8F80BB">
+              <wp:anchor distT="0" distB="0" distL="114300" distR="114300" simplePos="0" relativeHeight="251660288" behindDoc="1" locked="0" layoutInCell="1" allowOverlap="1" wp14:anchorId="1BDEB626" wp14:editId="0C8F80BB">
                 <wp:simplePos x="0" y="0"/>
                 <wp:positionH relativeFrom="column">
                   <wp:posOffset>2442210</wp:posOffset>
@@ -509,22 +599,35 @@
                                 <w:noProof/>
                               </w:rPr>
                             </w:pPr>
-                            <w:bookmarkStart w:id="3" w:name="_Ref15928019"/>
+                            <w:bookmarkStart w:id="5" w:name="_Ref15928019"/>
                             <w:r>
                               <w:t xml:space="preserve">Abbildung </w:t>
                             </w:r>
-                            <w:fldSimple w:instr=" SEQ Abbildung \* ARABIC ">
-                              <w:r>
-                                <w:rPr>
-                                  <w:noProof/>
-                                </w:rPr>
-                                <w:t>1</w:t>
-                              </w:r>
-                            </w:fldSimple>
+                            <w:r>
+                              <w:fldChar w:fldCharType="begin"/>
+                            </w:r>
+                            <w:r>
+                              <w:instrText xml:space="preserve"> SEQ Abbildung \* ARABIC </w:instrText>
+                            </w:r>
+                            <w:r>
+                              <w:fldChar w:fldCharType="separate"/>
+                            </w:r>
+                            <w:r>
+                              <w:rPr>
+                                <w:noProof/>
+                              </w:rPr>
+                              <w:t>1</w:t>
+                            </w:r>
+                            <w:r>
+                              <w:rPr>
+                                <w:noProof/>
+                              </w:rPr>
+                              <w:fldChar w:fldCharType="end"/>
+                            </w:r>
                             <w:r>
                               <w:t xml:space="preserve"> Komponenten des Systems für die Bahn 2.0</w:t>
                             </w:r>
-                            <w:bookmarkEnd w:id="3"/>
+                            <w:bookmarkEnd w:id="5"/>
                           </w:p>
                         </w:txbxContent>
                       </wps:txbx>
@@ -546,7 +649,7 @@
                 <v:stroke joinstyle="miter"/>
                 <v:path gradientshapeok="t" o:connecttype="rect"/>
               </v:shapetype>
-              <v:shape id="Textfeld 2" o:spid="_x0000_s1026" type="#_x0000_t202" style="position:absolute;left:0;text-align:left;margin-left:192.3pt;margin-top:151.15pt;width:260.25pt;height:.05pt;z-index:-251653632;visibility:visible;mso-wrap-style:square;mso-wrap-distance-left:9pt;mso-wrap-distance-top:0;mso-wrap-distance-right:9pt;mso-wrap-distance-bottom:0;mso-position-horizontal:absolute;mso-position-horizontal-relative:text;mso-position-vertical:absolute;mso-position-vertical-relative:text;v-text-anchor:top" o:gfxdata="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" stroked="f">
+              <v:shape id="Textfeld 2" o:spid="_x0000_s1026" type="#_x0000_t202" style="position:absolute;left:0;text-align:left;margin-left:192.3pt;margin-top:151.15pt;width:260.25pt;height:.05pt;z-index:-251656192;visibility:visible;mso-wrap-style:square;mso-wrap-distance-left:9pt;mso-wrap-distance-top:0;mso-wrap-distance-right:9pt;mso-wrap-distance-bottom:0;mso-position-horizontal:absolute;mso-position-horizontal-relative:text;mso-position-vertical:absolute;mso-position-vertical-relative:text;v-text-anchor:top" o:gfxdata="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" stroked="f">
                 <v:textbox style="mso-fit-shape-to-text:t" inset="0,0,0,0">
                   <w:txbxContent>
                     <w:p>
@@ -556,22 +659,35 @@
                           <w:noProof/>
                         </w:rPr>
                       </w:pPr>
-                      <w:bookmarkStart w:id="4" w:name="_Ref15928019"/>
+                      <w:bookmarkStart w:id="6" w:name="_Ref15928019"/>
                       <w:r>
                         <w:t xml:space="preserve">Abbildung </w:t>
                       </w:r>
-                      <w:fldSimple w:instr=" SEQ Abbildung \* ARABIC ">
-                        <w:r>
-                          <w:rPr>
-                            <w:noProof/>
-                          </w:rPr>
-                          <w:t>1</w:t>
-                        </w:r>
-                      </w:fldSimple>
+                      <w:r>
+                        <w:fldChar w:fldCharType="begin"/>
+                      </w:r>
+                      <w:r>
+                        <w:instrText xml:space="preserve"> SEQ Abbildung \* ARABIC </w:instrText>
+                      </w:r>
+                      <w:r>
+                        <w:fldChar w:fldCharType="separate"/>
+                      </w:r>
+                      <w:r>
+                        <w:rPr>
+                          <w:noProof/>
+                        </w:rPr>
+                        <w:t>1</w:t>
+                      </w:r>
+                      <w:r>
+                        <w:rPr>
+                          <w:noProof/>
+                        </w:rPr>
+                        <w:fldChar w:fldCharType="end"/>
+                      </w:r>
                       <w:r>
                         <w:t xml:space="preserve"> Komponenten des Systems für die Bahn 2.0</w:t>
                       </w:r>
-                      <w:bookmarkEnd w:id="4"/>
+                      <w:bookmarkEnd w:id="6"/>
                     </w:p>
                   </w:txbxContent>
                 </v:textbox>
@@ -581,14 +697,14 @@
           </mc:Fallback>
         </mc:AlternateContent>
       </w:r>
-      <w:commentRangeStart w:id="5"/>
+      <w:commentRangeStart w:id="7"/>
       <w:r>
         <w:rPr>
           <w:noProof/>
           <w:lang w:eastAsia="de-DE"/>
         </w:rPr>
         <w:drawing>
-          <wp:anchor distT="0" distB="0" distL="114300" distR="114300" simplePos="0" relativeHeight="251661824" behindDoc="1" locked="0" layoutInCell="1" allowOverlap="1" wp14:anchorId="156BEDE8" wp14:editId="71070F66">
+          <wp:anchor distT="0" distB="0" distL="114300" distR="114300" simplePos="0" relativeHeight="251657216" behindDoc="1" locked="0" layoutInCell="1" allowOverlap="1" wp14:anchorId="156BEDE8" wp14:editId="71070F66">
             <wp:simplePos x="0" y="0"/>
             <wp:positionH relativeFrom="margin">
               <wp:posOffset>2442210</wp:posOffset>
@@ -619,7 +735,7 @@
                     <pic:cNvPicPr/>
                   </pic:nvPicPr>
                   <pic:blipFill rotWithShape="1">
-                    <a:blip r:embed="rId10">
+                    <a:blip r:embed="rId11">
                       <a:extLst>
                         <a:ext uri="{28A0092B-C50C-407E-A947-70E740481C1C}">
                           <a14:useLocalDpi xmlns:a14="http://schemas.microsoft.com/office/drawing/2010/main" val="0"/>
@@ -673,12 +789,12 @@
         </w:rPr>
         <w:t>, da sich diese mit den Funktionen und Abläufen des zukünftigen Systems befassen. Dieser Abschnitt ist somit auch Technik frei und sehr Businessorientiert.</w:t>
       </w:r>
-      <w:commentRangeEnd w:id="5"/>
+      <w:commentRangeEnd w:id="7"/>
       <w:r>
         <w:rPr>
           <w:rStyle w:val="Kommentarzeichen"/>
         </w:rPr>
-        <w:commentReference w:id="5"/>
+        <w:commentReference w:id="7"/>
       </w:r>
     </w:p>
     <w:p>
@@ -686,7 +802,7 @@
         <w:spacing w:line="360" w:lineRule="auto"/>
         <w:jc w:val="both"/>
       </w:pPr>
-      <w:commentRangeStart w:id="6"/>
+      <w:commentRangeStart w:id="8"/>
       <w:r>
         <w:t xml:space="preserve">Beim </w:t>
       </w:r>
@@ -749,15 +865,7 @@
         <w:t>Abrechnungssystem</w:t>
       </w:r>
       <w:r>
-        <w:t xml:space="preserve">, welches sich um die gesamte Verwaltung und Abwicklung von Käufen der Tickets und der </w:t>
-      </w:r>
-      <w:proofErr w:type="spellStart"/>
-      <w:r>
-        <w:t>Infotainmentinhalte</w:t>
-      </w:r>
-      <w:proofErr w:type="spellEnd"/>
-      <w:r>
-        <w:t xml:space="preserve"> beschäftigt</w:t>
+        <w:t>, welches sich um die gesamte Verwaltung und Abwicklung von Käufen der Tickets und der Infotainmentinhalte beschäftigt</w:t>
       </w:r>
       <w:r>
         <w:t xml:space="preserve">. </w:t>
@@ -818,7 +926,12 @@
         <w:t>Profilverwaltung</w:t>
       </w:r>
       <w:r>
-        <w:t xml:space="preserve"> in der alle wichtigen Daten über den Zuggast abgefragt und aktualisiert werden können. Zu guter Letzt wäre da noch das </w:t>
+        <w:t xml:space="preserve"> in der alle wichtigen Daten über den Zuggast abgefragt und aktualisiert werden können. </w:t>
+      </w:r>
+      <w:commentRangeStart w:id="9"/>
+      <w:commentRangeStart w:id="10"/>
+      <w:r>
+        <w:t xml:space="preserve">Zu guter Letzt wäre da noch das </w:t>
       </w:r>
       <w:r>
         <w:rPr>
@@ -833,12 +946,26 @@
       <w:r>
         <w:t>zu erkennen ob Beispielweise ein Zuggast gerade den Zug betritt oder sich an seinen zugewiesenen Sitzplatz setzt.</w:t>
       </w:r>
-      <w:commentRangeEnd w:id="6"/>
+      <w:commentRangeEnd w:id="8"/>
       <w:r>
         <w:rPr>
           <w:rStyle w:val="Kommentarzeichen"/>
         </w:rPr>
-        <w:commentReference w:id="6"/>
+        <w:commentReference w:id="8"/>
+      </w:r>
+      <w:commentRangeEnd w:id="9"/>
+      <w:r>
+        <w:rPr>
+          <w:rStyle w:val="Kommentarzeichen"/>
+        </w:rPr>
+        <w:commentReference w:id="9"/>
+      </w:r>
+      <w:commentRangeEnd w:id="10"/>
+      <w:r>
+        <w:rPr>
+          <w:rStyle w:val="Kommentarzeichen"/>
+        </w:rPr>
+        <w:commentReference w:id="10"/>
       </w:r>
     </w:p>
     <w:p>
@@ -846,7 +973,7 @@
         <w:spacing w:line="360" w:lineRule="auto"/>
         <w:jc w:val="both"/>
       </w:pPr>
-      <w:commentRangeStart w:id="7"/>
+      <w:commentRangeStart w:id="11"/>
       <w:r>
         <w:t xml:space="preserve">Im zweiten Schritt, der Erstellung der A-Architektur, wird geprüft, mit welchen umliegenden Systemen das zukünftige System interagiert (welches der Einfachheit, im weiteren Dokument immer </w:t>
       </w:r>
@@ -894,263 +1021,6 @@
             <wp:extent cx="5760720" cy="1934735"/>
             <wp:effectExtent l="0" t="0" r="0" b="8890"/>
             <wp:docPr id="5" name="Grafik 5"/>
-            <wp:cNvGraphicFramePr>
-              <a:graphicFrameLocks xmlns:a="http://schemas.openxmlformats.org/drawingml/2006/main" noChangeAspect="1"/>
-            </wp:cNvGraphicFramePr>
-            <a:graphic xmlns:a="http://schemas.openxmlformats.org/drawingml/2006/main">
-              <a:graphicData uri="http://schemas.openxmlformats.org/drawingml/2006/picture">
-                <pic:pic xmlns:pic="http://schemas.openxmlformats.org/drawingml/2006/picture">
-                  <pic:nvPicPr>
-                    <pic:cNvPr id="0" name=""/>
-                    <pic:cNvPicPr/>
-                  </pic:nvPicPr>
-                  <pic:blipFill>
-                    <a:blip r:embed="rId11"/>
-                    <a:stretch>
-                      <a:fillRect/>
-                    </a:stretch>
-                  </pic:blipFill>
-                  <pic:spPr>
-                    <a:xfrm>
-                      <a:off x="0" y="0"/>
-                      <a:ext cx="5760720" cy="1934735"/>
-                    </a:xfrm>
-                    <a:prstGeom prst="rect">
-                      <a:avLst/>
-                    </a:prstGeom>
-                  </pic:spPr>
-                </pic:pic>
-              </a:graphicData>
-            </a:graphic>
-          </wp:inline>
-        </w:drawing>
-      </w:r>
-    </w:p>
-    <w:p>
-      <w:pPr>
-        <w:pStyle w:val="Beschriftung"/>
-      </w:pPr>
-      <w:bookmarkStart w:id="8" w:name="_Ref15929233"/>
-      <w:r>
-        <w:t xml:space="preserve">Abbildung </w:t>
-      </w:r>
-      <w:fldSimple w:instr=" SEQ Abbildung \* ARABIC ">
-        <w:r>
-          <w:rPr>
-            <w:noProof/>
-          </w:rPr>
-          <w:t>2</w:t>
-        </w:r>
-      </w:fldSimple>
-      <w:bookmarkEnd w:id="8"/>
-      <w:r>
-        <w:t xml:space="preserve"> A-Architektur mit Fremdsystemen und Usern</w:t>
-      </w:r>
-    </w:p>
-    <w:p>
-      <w:pPr>
-        <w:spacing w:line="360" w:lineRule="auto"/>
-      </w:pPr>
-      <w:r>
-        <w:t xml:space="preserve">Wie man aus </w:t>
-      </w:r>
-      <w:r>
-        <w:fldChar w:fldCharType="begin"/>
-      </w:r>
-      <w:r>
-        <w:instrText xml:space="preserve"> REF _Ref15929233 \h </w:instrText>
-      </w:r>
-      <w:r>
-        <w:fldChar w:fldCharType="separate"/>
-      </w:r>
-      <w:r>
-        <w:t xml:space="preserve">Abbildung </w:t>
-      </w:r>
-      <w:r>
-        <w:rPr>
-          <w:noProof/>
-        </w:rPr>
-        <w:t>2</w:t>
-      </w:r>
-      <w:r>
-        <w:fldChar w:fldCharType="end"/>
-      </w:r>
-      <w:r>
-        <w:t xml:space="preserve"> entnehmen kann, w</w:t>
-      </w:r>
-      <w:r>
-        <w:t>ird</w:t>
-      </w:r>
-      <w:r>
-        <w:t xml:space="preserve"> </w:t>
-      </w:r>
-      <w:r>
-        <w:t>das Bahn 2.0 System nur zwei</w:t>
-      </w:r>
-      <w:r>
-        <w:t xml:space="preserve"> Abhängigkeiten mit anderen Systemen haben. </w:t>
-      </w:r>
-      <w:r>
-        <w:t xml:space="preserve">Dort wäre zum einen das </w:t>
-      </w:r>
-      <w:r>
-        <w:rPr>
-          <w:i/>
-          <w:iCs/>
-        </w:rPr>
-        <w:t>Banksystem</w:t>
-      </w:r>
-      <w:r>
-        <w:t xml:space="preserve">, welches als Abhängigkeit für das Abrechnungssystem </w:t>
-      </w:r>
-      <w:r>
-        <w:t>dient</w:t>
-      </w:r>
-      <w:r>
-        <w:t>.</w:t>
-      </w:r>
-      <w:r>
-        <w:t xml:space="preserve"> Diese Abhängigkeit entsteht dadurch, dass das System Überweisungstransaktionen anstoßen muss. Dies kann das System nur tun, wenn es eine Anbindung zu einer Schnittstelle einer Bank hat. Hier könnte beispielweise eine Verknüpfung mit einer Schnittstelle der Hausbank der Bahn sein, welche durch eine Einzugsermächtigung</w:t>
-      </w:r>
-      <w:r>
-        <w:t xml:space="preserve"> des Zuggastes,</w:t>
-      </w:r>
-      <w:r>
-        <w:t xml:space="preserve"> von einer externen Bank, auf das Konto der Gesellschaft</w:t>
-      </w:r>
-      <w:r>
-        <w:t>, Geld</w:t>
-      </w:r>
-      <w:r>
-        <w:t xml:space="preserve"> buchen möchte.</w:t>
-      </w:r>
-      <w:r>
-        <w:t xml:space="preserve"> Des Weiteren ist eine Abhängigkeit von dem Infotainmentsystem zu einem System, welches wir zum besseren Verständnis als </w:t>
-      </w:r>
-      <w:r>
-        <w:rPr>
-          <w:i/>
-          <w:iCs/>
-        </w:rPr>
-        <w:t>Mediathek</w:t>
-      </w:r>
-      <w:r>
-        <w:t xml:space="preserve"> bezeichnen. Dieses Fremdsystem bietet die benötigten Filme und Serien zur Verfügung, welche dem Zuggast angeboten werden können. Beispielweise könnte hier ein Fremdsystem wie Netflix oder Maxdome hinter verborgen sein, sollte die Bahn mit einem Drittanbieter einen Vertrag abgeschlossen haben. Jedoch ist es auch möglich, dass die Bahn selbst eine Mediathek auf einem Server zur Verfügung stellt. Grundsätzlich sollten die großen Mengen an Daten, nicht direkt im Infotainmentsystem hinterlegt sein.</w:t>
-      </w:r>
-    </w:p>
-    <w:p>
-      <w:pPr>
-        <w:spacing w:line="360" w:lineRule="auto"/>
-      </w:pPr>
-      <w:r>
-        <w:t>Da trotz der vielen Vorteile des einzuführenden Bahn 2.0 System, es dem Zuggast trotzdem möglich sein soll, ein Ticket</w:t>
-      </w:r>
-      <w:r>
-        <w:t xml:space="preserve"> zu kaufen, welches dem Zuggast ein Sitzplatz im Zug reserviert (nicht eine freie Wahl eines Sitzplatzes), wird natürlich eine Schnittstelle nach außen benötigt. Dies wird mit der Verbindung von </w:t>
-      </w:r>
-      <w:r>
-        <w:rPr>
-          <w:i/>
-          <w:iCs/>
-        </w:rPr>
-        <w:t>Reservierungssystem</w:t>
-      </w:r>
-      <w:r>
-        <w:t xml:space="preserve"> zu Sitzplatzverwaltung dargestellt</w:t>
-      </w:r>
-      <w:r>
-        <w:t>. Hinter diesem Fremdsystem würde sich das System zum Reservieren an einem Bahnschalter und Internet verbergen.</w:t>
-      </w:r>
-    </w:p>
-    <w:p>
-      <w:pPr>
-        <w:spacing w:line="360" w:lineRule="auto"/>
-      </w:pPr>
-      <w:r>
-        <w:lastRenderedPageBreak/>
-        <w:t xml:space="preserve">Den Anforderungen entnehmen wir nur einen User des ganzen Systems. Dies wäre der Zuggast, welcher in der Abbildung 2 als </w:t>
-      </w:r>
-      <w:r>
-        <w:rPr>
-          <w:i/>
-          <w:iCs/>
-        </w:rPr>
-        <w:t>Kunde</w:t>
-      </w:r>
-      <w:r>
-        <w:t xml:space="preserve"> bezeichnet wird. Dieser User interagiert sowohl mit dem Bahn 2.0 System als auch mit dem Fremdsystem, welches auf unser System zugreift.</w:t>
-      </w:r>
-    </w:p>
-    <w:p>
-      <w:pPr>
-        <w:spacing w:line="360" w:lineRule="auto"/>
-      </w:pPr>
-      <w:r>
-        <w:t>Grundsätzlich würden natürlich noch vereinzelt andere User mit dem System interagieren, wie Beispielsweise ein Administrator, der dafür sorgt, dass die Software einwandfrei installiert und gewartet wird</w:t>
-      </w:r>
-      <w:r>
-        <w:t xml:space="preserve"> oder ein Techniker, der Beispielweise Hardware austauschen muss, die für das System benötigt wird ( siehe später Abschnitt</w:t>
-      </w:r>
-      <w:r>
-        <w:t xml:space="preserve"> </w:t>
-      </w:r>
-      <w:r>
-        <w:fldChar w:fldCharType="begin"/>
-      </w:r>
-      <w:r>
-        <w:instrText xml:space="preserve"> REF _Ref15931937 \h </w:instrText>
-      </w:r>
-      <w:r>
-        <w:fldChar w:fldCharType="separate"/>
-      </w:r>
-      <w:r>
-        <w:t>T-Architektur</w:t>
-      </w:r>
-      <w:r>
-        <w:fldChar w:fldCharType="end"/>
-      </w:r>
-      <w:r>
-        <w:t>). Jedoch sind dies vereinzelte Interaktionen, da sich die A-Architektur jedoch nur mit Power-Usern befasst, wurden diese User nicht mit in die A-Architektur aufgenommen.</w:t>
-      </w:r>
-      <w:commentRangeEnd w:id="7"/>
-      <w:r>
-        <w:rPr>
-          <w:rStyle w:val="Kommentarzeichen"/>
-        </w:rPr>
-        <w:commentReference w:id="7"/>
-      </w:r>
-      <w:r>
-        <w:t xml:space="preserve"> </w:t>
-      </w:r>
-    </w:p>
-    <w:p>
-      <w:pPr>
-        <w:pStyle w:val="berschrift3"/>
-        <w:spacing w:line="360" w:lineRule="auto"/>
-      </w:pPr>
-      <w:bookmarkStart w:id="9" w:name="_Toc15885057"/>
-      <w:bookmarkStart w:id="10" w:name="_Ref15931937"/>
-      <w:r>
-        <w:t>T-Architektur</w:t>
-      </w:r>
-      <w:bookmarkEnd w:id="9"/>
-      <w:bookmarkEnd w:id="10"/>
-    </w:p>
-    <w:p>
-      <w:pPr>
-        <w:keepNext/>
-        <w:spacing w:line="360" w:lineRule="auto"/>
-      </w:pPr>
-      <w:r>
-        <w:rPr>
-          <w:noProof/>
-          <w:lang w:eastAsia="de-DE"/>
-        </w:rPr>
-        <w:drawing>
-          <wp:inline distT="0" distB="0" distL="0" distR="0" wp14:anchorId="5BC5A038" wp14:editId="47A05EB5">
-            <wp:extent cx="5760720" cy="1548890"/>
-            <wp:effectExtent l="0" t="0" r="0" b="0"/>
-            <wp:docPr id="18" name="Grafik 18"/>
             <wp:cNvGraphicFramePr>
               <a:graphicFrameLocks xmlns:a="http://schemas.openxmlformats.org/drawingml/2006/main" noChangeAspect="1"/>
             </wp:cNvGraphicFramePr>
@@ -1170,7 +1040,7 @@
                   <pic:spPr>
                     <a:xfrm>
                       <a:off x="0" y="0"/>
-                      <a:ext cx="5760720" cy="1548890"/>
+                      <a:ext cx="5760720" cy="1934735"/>
                     </a:xfrm>
                     <a:prstGeom prst="rect">
                       <a:avLst/>
@@ -1187,54 +1057,233 @@
       <w:pPr>
         <w:pStyle w:val="Beschriftung"/>
       </w:pPr>
+      <w:bookmarkStart w:id="12" w:name="_Ref15929233"/>
       <w:r>
         <w:t xml:space="preserve">Abbildung </w:t>
       </w:r>
-      <w:fldSimple w:instr=" SEQ Abbildung \* ARABIC ">
-        <w:r>
-          <w:rPr>
-            <w:noProof/>
-          </w:rPr>
-          <w:t>3</w:t>
-        </w:r>
-      </w:fldSimple>
+      <w:r>
+        <w:fldChar w:fldCharType="begin"/>
+      </w:r>
+      <w:r>
+        <w:instrText xml:space="preserve"> SEQ Abbildung \* ARABIC </w:instrText>
+      </w:r>
+      <w:r>
+        <w:fldChar w:fldCharType="separate"/>
+      </w:r>
+      <w:r>
+        <w:rPr>
+          <w:noProof/>
+        </w:rPr>
+        <w:t>2</w:t>
+      </w:r>
+      <w:r>
+        <w:rPr>
+          <w:noProof/>
+        </w:rPr>
+        <w:fldChar w:fldCharType="end"/>
+      </w:r>
+      <w:bookmarkEnd w:id="12"/>
+      <w:r>
+        <w:t xml:space="preserve"> A-Architektur mit Fremdsystemen und Usern</w:t>
+      </w:r>
     </w:p>
     <w:p>
       <w:pPr>
         <w:spacing w:line="360" w:lineRule="auto"/>
       </w:pPr>
       <w:r>
-        <w:t>Begründung:</w:t>
+        <w:t xml:space="preserve">Wie man aus </w:t>
+      </w:r>
+      <w:r>
+        <w:fldChar w:fldCharType="begin"/>
+      </w:r>
+      <w:r>
+        <w:instrText xml:space="preserve"> REF _Ref15929233 \h </w:instrText>
+      </w:r>
+      <w:r>
+        <w:fldChar w:fldCharType="separate"/>
+      </w:r>
+      <w:r>
+        <w:t xml:space="preserve">Abbildung </w:t>
+      </w:r>
+      <w:r>
+        <w:rPr>
+          <w:noProof/>
+        </w:rPr>
+        <w:t>2</w:t>
+      </w:r>
+      <w:r>
+        <w:fldChar w:fldCharType="end"/>
+      </w:r>
+      <w:r>
+        <w:t xml:space="preserve"> entnehmen kann, w</w:t>
+      </w:r>
+      <w:r>
+        <w:t>ird</w:t>
+      </w:r>
+      <w:r>
+        <w:t xml:space="preserve"> </w:t>
+      </w:r>
+      <w:r>
+        <w:t>das Bahn 2.0 System nur zwei</w:t>
+      </w:r>
+      <w:r>
+        <w:t xml:space="preserve"> Abhängigkeiten mit anderen Systemen haben. </w:t>
+      </w:r>
+      <w:r>
+        <w:t xml:space="preserve">Dort wäre zum einen das </w:t>
+      </w:r>
+      <w:r>
+        <w:rPr>
+          <w:i/>
+          <w:iCs/>
+        </w:rPr>
+        <w:t>Banksystem</w:t>
+      </w:r>
+      <w:r>
+        <w:t xml:space="preserve">, welches als Abhängigkeit für das Abrechnungssystem </w:t>
+      </w:r>
+      <w:r>
+        <w:t>dient</w:t>
+      </w:r>
+      <w:r>
+        <w:t>.</w:t>
+      </w:r>
+      <w:r>
+        <w:t xml:space="preserve"> Diese Abhängigkeit entsteht dadurch, dass das System Überweisungstransaktionen anstoßen muss. Dies kann das System nur tun, wenn es eine Anbindung zu einer Schnittstelle einer Bank hat. Hier könnte beispielweise eine Verknüpfung mit einer Schnittstelle der Hausbank der Bahn sein, welche durch eine Einzugsermächtigung</w:t>
+      </w:r>
+      <w:r>
+        <w:t xml:space="preserve"> des Zuggastes,</w:t>
+      </w:r>
+      <w:r>
+        <w:t xml:space="preserve"> von einer externen Bank, auf das Konto der Gesellschaft</w:t>
+      </w:r>
+      <w:r>
+        <w:t>, Geld</w:t>
+      </w:r>
+      <w:r>
+        <w:t xml:space="preserve"> buchen möchte.</w:t>
+      </w:r>
+      <w:r>
+        <w:t xml:space="preserve"> Des Weiteren ist eine Abhängigkeit von dem Infotainmentsystem zu einem System, welches wir zum besseren Verständnis als </w:t>
+      </w:r>
+      <w:r>
+        <w:rPr>
+          <w:i/>
+          <w:iCs/>
+        </w:rPr>
+        <w:t>Mediathek</w:t>
+      </w:r>
+      <w:r>
+        <w:t xml:space="preserve"> bezeichnen. Dieses Fremdsystem bietet die benötigten Filme und Serien zur Verfügung, welche dem Zuggast angeboten werden können. Beispielweise könnte hier ein Fremdsystem wie Netflix oder Maxdome hinter verborgen sein, sollte die Bahn mit einem Drittanbieter einen Vertrag abgeschlossen haben. Jedoch ist es auch möglich, dass die Bahn selbst eine Mediathek auf einem Server zur Verfügung stellt. Grundsätzlich sollten die großen Mengen an Daten, nicht direkt im Infotainmentsystem hinterlegt sein.</w:t>
       </w:r>
     </w:p>
     <w:p>
       <w:pPr>
         <w:spacing w:line="360" w:lineRule="auto"/>
       </w:pPr>
+      <w:r>
+        <w:t>Da trotz der vielen Vorteile des einzuführenden Bahn 2.0 System, es dem Zuggast trotzdem möglich sein soll, ein Ticket</w:t>
+      </w:r>
+      <w:r>
+        <w:t xml:space="preserve"> zu kaufen, welches dem Zuggast ein Sitzplatz im Zug reserviert (nicht eine freie Wahl eines Sitzplatzes), wird natürlich eine Schnittstelle nach außen benötigt. Dies wird mit der Verbindung von </w:t>
+      </w:r>
+      <w:r>
+        <w:rPr>
+          <w:i/>
+          <w:iCs/>
+        </w:rPr>
+        <w:t>Reservierungssystem</w:t>
+      </w:r>
+      <w:r>
+        <w:t xml:space="preserve"> zu Sitzplatzverwaltung dargestellt</w:t>
+      </w:r>
+      <w:r>
+        <w:t>. Hinter diesem Fremdsystem würde sich das System zum Reservieren an einem Bahnschalter und Internet verbergen.</w:t>
+      </w:r>
     </w:p>
     <w:p>
       <w:pPr>
         <w:spacing w:line="360" w:lineRule="auto"/>
       </w:pPr>
+      <w:r>
+        <w:lastRenderedPageBreak/>
+        <w:t xml:space="preserve">Den Anforderungen entnehmen wir nur einen User des ganzen Systems. Dies wäre der Zuggast, welcher in der Abbildung 2 als </w:t>
+      </w:r>
+      <w:r>
+        <w:rPr>
+          <w:i/>
+          <w:iCs/>
+        </w:rPr>
+        <w:t>Kunde</w:t>
+      </w:r>
+      <w:r>
+        <w:t xml:space="preserve"> bezeichnet wird. Dieser User interagiert sowohl mit dem Bahn 2.0 System als auch mit dem Fremdsystem, welches auf unser System zugreift.</w:t>
+      </w:r>
     </w:p>
     <w:p>
       <w:pPr>
         <w:spacing w:line="360" w:lineRule="auto"/>
       </w:pPr>
-    </w:p>
-    <w:p>
-      <w:pPr>
+      <w:r>
+        <w:t>Grundsätzlich würden natürlich noch vereinzelt andere User mit dem System interagieren, wie Beispielsweise ein Administrator, der dafür sorgt, dass die Software einwandfrei installiert und gewartet wird</w:t>
+      </w:r>
+      <w:r>
+        <w:t xml:space="preserve"> oder ein Techniker, der Beispielweise Hardware austauschen muss, die für das System benötigt wird ( siehe später Abschnitt</w:t>
+      </w:r>
+      <w:r>
+        <w:t xml:space="preserve"> </w:t>
+      </w:r>
+      <w:r>
+        <w:fldChar w:fldCharType="begin"/>
+      </w:r>
+      <w:r>
+        <w:instrText xml:space="preserve"> REF _Ref15931937 \h </w:instrText>
+      </w:r>
+      <w:r>
+        <w:fldChar w:fldCharType="separate"/>
+      </w:r>
+      <w:r>
+        <w:t>T-Architektur</w:t>
+      </w:r>
+      <w:r>
+        <w:fldChar w:fldCharType="end"/>
+      </w:r>
+      <w:r>
+        <w:t>). Jedoch sind dies vereinzelte Interaktionen, da sich die A-Architektur jedoch nur mit Power-Usern befasst, wurden diese User nicht mit in die A-Architektur aufgenommen.</w:t>
+      </w:r>
+      <w:commentRangeEnd w:id="11"/>
+      <w:r>
+        <w:rPr>
+          <w:rStyle w:val="Kommentarzeichen"/>
+        </w:rPr>
+        <w:commentReference w:id="11"/>
+      </w:r>
+      <w:r>
+        <w:t xml:space="preserve"> </w:t>
+      </w:r>
+    </w:p>
+    <w:p>
+      <w:pPr>
+        <w:pStyle w:val="berschrift3"/>
         <w:spacing w:line="360" w:lineRule="auto"/>
-        <w:rPr>
-          <w:noProof/>
-          <w:lang w:eastAsia="de-DE"/>
-        </w:rPr>
-      </w:pPr>
+      </w:pPr>
+      <w:bookmarkStart w:id="13" w:name="_Ref15931937"/>
+      <w:bookmarkStart w:id="14" w:name="_Toc16153652"/>
+      <w:commentRangeStart w:id="15"/>
+      <w:r>
+        <w:t>T-Architektur</w:t>
+      </w:r>
+      <w:bookmarkEnd w:id="13"/>
+      <w:bookmarkEnd w:id="14"/>
     </w:p>
     <w:p>
       <w:pPr>
         <w:spacing w:line="360" w:lineRule="auto"/>
       </w:pPr>
+      <w:r>
+        <w:t>Im zweiten Teil der Erstellung einer Architekturskizze wird die sogenannte T-Architektur erstellt. Diese befasst sich mit den Abhängigkeiten innerhalb des Systems und welche Geräte später mir dem System interagieren.</w:t>
+      </w:r>
     </w:p>
     <w:p>
       <w:pPr>
@@ -1246,12 +1295,11 @@
           <w:noProof/>
           <w:lang w:eastAsia="de-DE"/>
         </w:rPr>
-        <w:lastRenderedPageBreak/>
         <w:drawing>
-          <wp:inline distT="0" distB="0" distL="0" distR="0" wp14:anchorId="6E5E21D7" wp14:editId="2C451803">
-            <wp:extent cx="5760720" cy="2224424"/>
-            <wp:effectExtent l="0" t="0" r="0" b="4445"/>
-            <wp:docPr id="17" name="Grafik 17"/>
+          <wp:inline distT="0" distB="0" distL="0" distR="0" wp14:anchorId="5BC5A038" wp14:editId="47A05EB5">
+            <wp:extent cx="5760720" cy="1548890"/>
+            <wp:effectExtent l="0" t="0" r="0" b="0"/>
+            <wp:docPr id="18" name="Grafik 18"/>
             <wp:cNvGraphicFramePr>
               <a:graphicFrameLocks xmlns:a="http://schemas.openxmlformats.org/drawingml/2006/main" noChangeAspect="1"/>
             </wp:cNvGraphicFramePr>
@@ -1271,7 +1319,7 @@
                   <pic:spPr>
                     <a:xfrm>
                       <a:off x="0" y="0"/>
-                      <a:ext cx="5760720" cy="2224424"/>
+                      <a:ext cx="5760720" cy="1548890"/>
                     </a:xfrm>
                     <a:prstGeom prst="rect">
                       <a:avLst/>
@@ -1287,25 +1335,77 @@
     <w:p>
       <w:pPr>
         <w:pStyle w:val="Beschriftung"/>
-      </w:pPr>
+        <w:spacing w:line="360" w:lineRule="auto"/>
+      </w:pPr>
+      <w:bookmarkStart w:id="16" w:name="_Ref16167951"/>
       <w:r>
         <w:t xml:space="preserve">Abbildung </w:t>
       </w:r>
-      <w:fldSimple w:instr=" SEQ Abbildung \* ARABIC ">
-        <w:r>
-          <w:rPr>
-            <w:noProof/>
-          </w:rPr>
-          <w:t>4</w:t>
-        </w:r>
-      </w:fldSimple>
+      <w:r>
+        <w:fldChar w:fldCharType="begin"/>
+      </w:r>
+      <w:r>
+        <w:instrText xml:space="preserve"> SEQ Abbildung \* ARABIC </w:instrText>
+      </w:r>
+      <w:r>
+        <w:fldChar w:fldCharType="separate"/>
+      </w:r>
+      <w:r>
+        <w:rPr>
+          <w:noProof/>
+        </w:rPr>
+        <w:t>3</w:t>
+      </w:r>
+      <w:r>
+        <w:rPr>
+          <w:noProof/>
+        </w:rPr>
+        <w:fldChar w:fldCharType="end"/>
+      </w:r>
+      <w:bookmarkEnd w:id="16"/>
+      <w:r>
+        <w:rPr>
+          <w:noProof/>
+        </w:rPr>
+        <w:t xml:space="preserve"> Abhängigkeiten innerhalb des Bahn 2.0 Systems</w:t>
+      </w:r>
     </w:p>
     <w:p>
       <w:pPr>
         <w:spacing w:line="360" w:lineRule="auto"/>
       </w:pPr>
       <w:r>
-        <w:t>Begründung:</w:t>
+        <w:t xml:space="preserve">Als ersten Schritt, haben wir die Abhängigkeiten innerhalb des Systems dargestellt. Diese sind in </w:t>
+      </w:r>
+      <w:r>
+        <w:fldChar w:fldCharType="begin"/>
+      </w:r>
+      <w:r>
+        <w:instrText xml:space="preserve"> REF _Ref16167951 \h </w:instrText>
+      </w:r>
+      <w:r>
+        <w:instrText xml:space="preserve"> \* MERGEFORMAT </w:instrText>
+      </w:r>
+      <w:r>
+        <w:fldChar w:fldCharType="separate"/>
+      </w:r>
+      <w:r>
+        <w:t xml:space="preserve">Abbildung </w:t>
+      </w:r>
+      <w:r>
+        <w:rPr>
+          <w:noProof/>
+        </w:rPr>
+        <w:t>3</w:t>
+      </w:r>
+      <w:r>
+        <w:fldChar w:fldCharType="end"/>
+      </w:r>
+      <w:r>
+        <w:t xml:space="preserve"> zu sehen.</w:t>
+      </w:r>
+      <w:r>
+        <w:t xml:space="preserve"> Im nachstehenden Abschnitt werden die einzelnen Abhängigkeiten erläutert.</w:t>
       </w:r>
     </w:p>
     <w:p>
@@ -1313,23 +1413,258 @@
         <w:spacing w:line="360" w:lineRule="auto"/>
       </w:pPr>
       <w:r>
-        <w:t>Keine UI</w:t>
+        <w:t xml:space="preserve">Betrachten wir zunächst das Infoterminal. Dies hat eine Abhängigkeit an die beiden Komponenten Profilverwaltung und Sitzplatzverwaltung. Diese resultieren aus der Anforderung, das beim Einsteigen </w:t>
+      </w:r>
+      <w:r>
+        <w:t>in den Zug</w:t>
+      </w:r>
+      <w:r>
+        <w:t>, das Ticket gescannt wird und dem Zuggast sein zugeteilter Sitz angezeigt wird.</w:t>
+      </w:r>
+      <w:r>
+        <w:t xml:space="preserve"> Da außerdem der Sitzplatz auch angezeigt wird, muss </w:t>
+      </w:r>
+      <w:r>
+        <w:t>ein Sitzplan geladen werden. Dieser wird aus der Sitzplatzverwaltung geladen.</w:t>
+      </w:r>
+      <w:r>
+        <w:t xml:space="preserve"> Des Weiteren hat der Zuggast die Möglichkeit, sich seinen aktuellen Kontostand und historische Daten (z.B. vergangene Fahrten) </w:t>
+      </w:r>
+      <w:r>
+        <w:t xml:space="preserve">auf dem Infoterminal </w:t>
+      </w:r>
+      <w:r>
+        <w:t>anzeigen zu lassen. Dafür müssen diese Daten</w:t>
+      </w:r>
+      <w:r>
+        <w:t xml:space="preserve"> aus der Profilverwaltung gezogen werden.</w:t>
       </w:r>
     </w:p>
     <w:p>
       <w:pPr>
         <w:spacing w:line="360" w:lineRule="auto"/>
       </w:pPr>
+      <w:r>
+        <w:t>Als nächstes betrachten wir die Abhängigkeit zwischen Abrechnungssystem und Profilverwaltung.</w:t>
+      </w:r>
+      <w:r>
+        <w:t xml:space="preserve"> Diese entsteht durch das Abwickeln einer Kauft</w:t>
+      </w:r>
+      <w:r>
+        <w:t>ransaktion</w:t>
+      </w:r>
+      <w:r>
+        <w:t>. Wird so eine Transaktion</w:t>
+      </w:r>
+      <w:r>
+        <w:t xml:space="preserve"> vom Infotainmentsystem angestoßen wird, werden zum weiteren Bearbeiten die Kontodaten bzw. das </w:t>
+      </w:r>
+      <w:r>
+        <w:lastRenderedPageBreak/>
+        <w:t>Guthaben vom Nutzer benötigt.</w:t>
+      </w:r>
+      <w:r>
+        <w:t xml:space="preserve"> Sonst weiß das Banksystem nicht, von welchem Konto das Geld eingezogen werden muss. Alternativ muss natürlich das Guthaben </w:t>
+      </w:r>
+      <w:r>
+        <w:t>des jeweiligen Zuggasts</w:t>
+      </w:r>
+      <w:r>
+        <w:t xml:space="preserve"> im Profil angepasst werden.</w:t>
+      </w:r>
     </w:p>
     <w:p>
       <w:pPr>
         <w:spacing w:line="360" w:lineRule="auto"/>
       </w:pPr>
+      <w:r>
+        <w:t xml:space="preserve">Auch das Infotainmentsystem </w:t>
+      </w:r>
+      <w:r>
+        <w:t xml:space="preserve">benötigt die Profilverwaltung, da es sonst nicht möglich wäre, dem Zuggast eine, für ihn zugeschnittene, Empfehlung anzuzeigen. </w:t>
+      </w:r>
+      <w:r>
+        <w:t>Sollte der Zuggast dann etwas kostenpflichtiges auswählen, muss das Infotainmentsystem natürlich auch die Möglichkeit haben, diese Aktivität dem Abrechnungssystem mitzuteilen. Dadurch entsteht die Dependance zu dieser Komponente.</w:t>
+      </w:r>
+      <w:commentRangeEnd w:id="15"/>
+      <w:r>
+        <w:rPr>
+          <w:rStyle w:val="Kommentarzeichen"/>
+        </w:rPr>
+        <w:commentReference w:id="15"/>
+      </w:r>
     </w:p>
     <w:p>
       <w:pPr>
         <w:spacing w:line="360" w:lineRule="auto"/>
       </w:pPr>
+      <w:commentRangeStart w:id="17"/>
+      <w:r>
+        <w:t>Die Sitzplatzverwaltung ist für das organisieren die Sitzplätze innerhalb des Zuges verantwortlich. Um diese Funktion zu erfüllen, braucht sie, neben einer Abhängigkeit zu einer Datenbank (dies wird in einem späteren Abschnitt erläutert), die Profilverwaltung. Diese wird benötigt, da hinterlegt werden muss, welcher Zuggast, sich auf welchem Platz befindet. Hierfür braucht die Sitzplatzverwaltung wenigstens eine ID, am besten auch den Namen.</w:t>
+      </w:r>
+      <w:r>
+        <w:t xml:space="preserve"> Auch bei einer Reservierung braucht die Sitzplatzverwaltung diese relevanten Daten.</w:t>
+      </w:r>
+      <w:r>
+        <w:t xml:space="preserve"> </w:t>
+      </w:r>
+    </w:p>
+    <w:p>
+      <w:pPr>
+        <w:spacing w:line="360" w:lineRule="auto"/>
+      </w:pPr>
+      <w:r>
+        <w:t>Das RFID-System benötigt sowohl die Sitzplatzverwaltung als auch die Profilverwaltung. Dies geht daraus hervor, weil das RFID-System erkennt ob ein Zuggast ein- oder aussteigt. Um der Sitzplatzverwaltung aber überhaupt mitteilen zu können, welcher Zuggast gerade ein- beziehungsweise ausgestiegen ist, muss das RFID-System erst einmal erkennen, um welche Person es sich handelt. Dies erfolgt dann über die RFID. Sonst wüsste die Sitzplatzverwaltung nicht, wann ein Sitz frei/belegt werden würde.</w:t>
+      </w:r>
+    </w:p>
+    <w:p>
+      <w:pPr>
+        <w:spacing w:line="360" w:lineRule="auto"/>
+      </w:pPr>
+      <w:r>
+        <w:t>Zu guter Letzt bleibt noch die Profilverwaltung übrig. Diese hat zu keiner anderen Komponente eine Abhängigkeit. Somit würde man bei einem Deployen des Systems beispielsweise folgende Reihenfolge haben:</w:t>
+      </w:r>
+    </w:p>
+    <w:p>
+      <w:pPr>
+        <w:pStyle w:val="Listenabsatz"/>
+        <w:numPr>
+          <w:ilvl w:val="0"/>
+          <w:numId w:val="1"/>
+        </w:numPr>
+        <w:spacing w:line="276" w:lineRule="auto"/>
+      </w:pPr>
+      <w:r>
+        <w:t>Profilverwaltung</w:t>
+      </w:r>
+    </w:p>
+    <w:p>
+      <w:pPr>
+        <w:pStyle w:val="Listenabsatz"/>
+        <w:numPr>
+          <w:ilvl w:val="0"/>
+          <w:numId w:val="1"/>
+        </w:numPr>
+        <w:spacing w:line="276" w:lineRule="auto"/>
+      </w:pPr>
+      <w:r>
+        <w:t>Sitzplatzverwaltung</w:t>
+      </w:r>
+    </w:p>
+    <w:p>
+      <w:pPr>
+        <w:pStyle w:val="Listenabsatz"/>
+        <w:numPr>
+          <w:ilvl w:val="0"/>
+          <w:numId w:val="1"/>
+        </w:numPr>
+        <w:spacing w:line="276" w:lineRule="auto"/>
+      </w:pPr>
+      <w:r>
+        <w:t>Abrechnungssystem</w:t>
+      </w:r>
+    </w:p>
+    <w:p>
+      <w:pPr>
+        <w:pStyle w:val="Listenabsatz"/>
+        <w:numPr>
+          <w:ilvl w:val="0"/>
+          <w:numId w:val="1"/>
+        </w:numPr>
+        <w:spacing w:line="276" w:lineRule="auto"/>
+      </w:pPr>
+      <w:r>
+        <w:t>RFID-System</w:t>
+      </w:r>
+    </w:p>
+    <w:p>
+      <w:pPr>
+        <w:pStyle w:val="Listenabsatz"/>
+        <w:numPr>
+          <w:ilvl w:val="0"/>
+          <w:numId w:val="1"/>
+        </w:numPr>
+        <w:spacing w:line="276" w:lineRule="auto"/>
+      </w:pPr>
+      <w:r>
+        <w:t>Infoterminal</w:t>
+      </w:r>
+    </w:p>
+    <w:p>
+      <w:pPr>
+        <w:pStyle w:val="Listenabsatz"/>
+        <w:numPr>
+          <w:ilvl w:val="0"/>
+          <w:numId w:val="1"/>
+        </w:numPr>
+        <w:spacing w:line="276" w:lineRule="auto"/>
+      </w:pPr>
+      <w:r>
+        <w:t>Infotainmentsystem</w:t>
+      </w:r>
+    </w:p>
+    <w:p>
+      <w:pPr>
+        <w:spacing w:line="276" w:lineRule="auto"/>
+      </w:pPr>
+      <w:r>
+        <w:t xml:space="preserve">Der nächste Abschnitt beschäftigt sich mit der Einführung einer Datenbank </w:t>
+      </w:r>
+      <w:r>
+        <w:t xml:space="preserve">und UI (User Interface) </w:t>
+      </w:r>
+      <w:r>
+        <w:t xml:space="preserve">in das System. Da Datenbanken in der heutigen Zeit eine gute und solide Möglichkeit sind, Daten zu speichern, haben wir uns für ein gängiges RDBMS (relationales </w:t>
+      </w:r>
+      <w:r>
+        <w:t>Datenbankmanagementsystem</w:t>
+      </w:r>
+      <w:r>
+        <w:t>) entschieden</w:t>
+      </w:r>
+      <w:r>
+        <w:t xml:space="preserve">, wie in </w:t>
+      </w:r>
+      <w:r>
+        <w:fldChar w:fldCharType="begin"/>
+      </w:r>
+      <w:r>
+        <w:instrText xml:space="preserve"> REF _Ref16195745 \h </w:instrText>
+      </w:r>
+      <w:r>
+        <w:fldChar w:fldCharType="separate"/>
+      </w:r>
+      <w:r>
+        <w:t xml:space="preserve">Abbildung </w:t>
+      </w:r>
+      <w:r>
+        <w:rPr>
+          <w:noProof/>
+        </w:rPr>
+        <w:t>4</w:t>
+      </w:r>
+      <w:r>
+        <w:fldChar w:fldCharType="end"/>
+      </w:r>
+      <w:r>
+        <w:t xml:space="preserve"> deutlich zu</w:t>
+      </w:r>
+      <w:r>
+        <w:t xml:space="preserve"> sehen </w:t>
+      </w:r>
+      <w:r>
+        <w:t>ist</w:t>
+      </w:r>
+      <w:r>
+        <w:t xml:space="preserve">. Eine Speicherung der Daten in einer Datenbank macht auch dahingehend einen Sinn, weil Millionen von Daten erzeugt werden, da für jede Person ein Profil angelegt wird. Dies allein erzeugt nicht die vielen Daten, doch das Stichwort hier ist „Historisierung“. Es soll dem Zuggast auch die Möglichkeit geben, seine früheren Fahrten an zu </w:t>
+      </w:r>
+      <w:r>
+        <w:lastRenderedPageBreak/>
+        <w:t xml:space="preserve">schauen. </w:t>
+      </w:r>
+      <w:r>
+        <w:t>Dann werden noch Daten benötigt, welche für die Sitzplatzzuordnung benötigt werden und noch einige Daten mehr.</w:t>
+      </w:r>
     </w:p>
     <w:p>
       <w:pPr>
@@ -1342,10 +1677,10 @@
           <w:lang w:eastAsia="de-DE"/>
         </w:rPr>
         <w:drawing>
-          <wp:inline distT="0" distB="0" distL="0" distR="0" wp14:anchorId="71B6FBEF" wp14:editId="13EBFFA8">
-            <wp:extent cx="5760720" cy="3092881"/>
-            <wp:effectExtent l="0" t="0" r="0" b="0"/>
-            <wp:docPr id="1" name="Grafik 1"/>
+          <wp:inline distT="0" distB="0" distL="0" distR="0" wp14:anchorId="6E5E21D7" wp14:editId="2C451803">
+            <wp:extent cx="5760720" cy="2224424"/>
+            <wp:effectExtent l="0" t="0" r="0" b="4445"/>
+            <wp:docPr id="17" name="Grafik 17"/>
             <wp:cNvGraphicFramePr>
               <a:graphicFrameLocks xmlns:a="http://schemas.openxmlformats.org/drawingml/2006/main" noChangeAspect="1"/>
             </wp:cNvGraphicFramePr>
@@ -1365,7 +1700,7 @@
                   <pic:spPr>
                     <a:xfrm>
                       <a:off x="0" y="0"/>
-                      <a:ext cx="5760720" cy="3092881"/>
+                      <a:ext cx="5760720" cy="2224424"/>
                     </a:xfrm>
                     <a:prstGeom prst="rect">
                       <a:avLst/>
@@ -1381,295 +1716,107 @@
     <w:p>
       <w:pPr>
         <w:pStyle w:val="Beschriftung"/>
-      </w:pPr>
+        <w:rPr>
+          <w:noProof/>
+        </w:rPr>
+      </w:pPr>
+      <w:bookmarkStart w:id="18" w:name="_Ref16195745"/>
       <w:r>
         <w:t xml:space="preserve">Abbildung </w:t>
       </w:r>
-      <w:fldSimple w:instr=" SEQ Abbildung \* ARABIC ">
-        <w:r>
-          <w:rPr>
-            <w:noProof/>
-          </w:rPr>
-          <w:t>5</w:t>
-        </w:r>
-      </w:fldSimple>
-    </w:p>
-    <w:p>
-      <w:pPr>
-        <w:spacing w:line="360" w:lineRule="auto"/>
-      </w:pPr>
-      <w:r>
-        <w:t>Begründung:</w:t>
-      </w:r>
-    </w:p>
-    <w:p>
-      <w:pPr>
-        <w:spacing w:line="360" w:lineRule="auto"/>
-      </w:pPr>
-      <w:bookmarkStart w:id="11" w:name="_GoBack"/>
-      <w:bookmarkEnd w:id="11"/>
-    </w:p>
-    <w:p>
-      <w:pPr>
-        <w:spacing w:line="360" w:lineRule="auto"/>
-      </w:pPr>
-    </w:p>
-    <w:p>
-      <w:pPr>
-        <w:spacing w:line="360" w:lineRule="auto"/>
-      </w:pPr>
-    </w:p>
-    <w:p>
-      <w:pPr>
-        <w:spacing w:line="360" w:lineRule="auto"/>
-      </w:pPr>
-    </w:p>
-    <w:p>
-      <w:pPr>
-        <w:spacing w:line="360" w:lineRule="auto"/>
-        <w:rPr>
-          <w:rStyle w:val="berschrift3Zchn"/>
-        </w:rPr>
-      </w:pPr>
-      <w:bookmarkStart w:id="12" w:name="_Toc15885058"/>
-      <w:r>
-        <w:rPr>
-          <w:rStyle w:val="berschrift3Zchn"/>
-        </w:rPr>
-        <w:t>TI Architektur</w:t>
-      </w:r>
-      <w:bookmarkEnd w:id="12"/>
-    </w:p>
-    <w:p>
-      <w:pPr>
-        <w:spacing w:line="360" w:lineRule="auto"/>
-        <w:jc w:val="both"/>
-        <w:rPr>
-          <w:rStyle w:val="berschrift3Zchn"/>
-          <w:rFonts w:asciiTheme="minorHAnsi" w:hAnsiTheme="minorHAnsi" w:cstheme="minorHAnsi"/>
-          <w:color w:val="auto"/>
-          <w:sz w:val="22"/>
-          <w:szCs w:val="22"/>
-        </w:rPr>
-      </w:pPr>
-      <w:commentRangeStart w:id="13"/>
-      <w:r>
-        <w:rPr>
-          <w:rStyle w:val="berschrift3Zchn"/>
-          <w:rFonts w:asciiTheme="minorHAnsi" w:hAnsiTheme="minorHAnsi" w:cstheme="minorHAnsi"/>
-          <w:color w:val="auto"/>
-          <w:sz w:val="22"/>
-          <w:szCs w:val="22"/>
-        </w:rPr>
-        <w:t>Die TI-Architektur, welche auch Architektur der technischen Infrastruktur genannt wird, dient zur Darstellung und Festlegung, auf was für Software das System läuft.</w:t>
-      </w:r>
-    </w:p>
-    <w:p>
-      <w:pPr>
-        <w:spacing w:line="360" w:lineRule="auto"/>
-        <w:jc w:val="both"/>
-      </w:pPr>
-      <w:r>
-        <w:rPr>
-          <w:rStyle w:val="berschrift3Zchn"/>
-          <w:rFonts w:asciiTheme="minorHAnsi" w:hAnsiTheme="minorHAnsi" w:cstheme="minorHAnsi"/>
-          <w:color w:val="auto"/>
-          <w:sz w:val="22"/>
-          <w:szCs w:val="22"/>
-        </w:rPr>
-        <w:t xml:space="preserve">Für das Bahn 2.0 System, haben wir uns für drei eigenständige Laufzeitumgebungen entschieden </w:t>
-      </w:r>
-      <w:r>
-        <w:rPr>
-          <w:rStyle w:val="berschrift3Zchn"/>
-          <w:rFonts w:asciiTheme="minorHAnsi" w:hAnsiTheme="minorHAnsi" w:cstheme="minorHAnsi"/>
-          <w:color w:val="auto"/>
-          <w:sz w:val="22"/>
-          <w:szCs w:val="22"/>
-        </w:rPr>
-        <w:t>(</w:t>
-      </w:r>
-      <w:r>
-        <w:rPr>
-          <w:rStyle w:val="berschrift3Zchn"/>
-          <w:rFonts w:asciiTheme="minorHAnsi" w:hAnsiTheme="minorHAnsi" w:cstheme="minorHAnsi"/>
-          <w:color w:val="auto"/>
-          <w:sz w:val="22"/>
-          <w:szCs w:val="22"/>
-        </w:rPr>
+      <w:r>
         <w:fldChar w:fldCharType="begin"/>
       </w:r>
       <w:r>
-        <w:rPr>
-          <w:rStyle w:val="berschrift3Zchn"/>
-          <w:rFonts w:asciiTheme="minorHAnsi" w:hAnsiTheme="minorHAnsi" w:cstheme="minorHAnsi"/>
-          <w:color w:val="auto"/>
-          <w:sz w:val="22"/>
-          <w:szCs w:val="22"/>
-        </w:rPr>
-        <w:instrText xml:space="preserve"> REF _Ref15970897 \h </w:instrText>
-      </w:r>
-      <w:r>
-        <w:rPr>
-          <w:rStyle w:val="berschrift3Zchn"/>
-          <w:rFonts w:asciiTheme="minorHAnsi" w:hAnsiTheme="minorHAnsi" w:cstheme="minorHAnsi"/>
-          <w:color w:val="auto"/>
-          <w:sz w:val="22"/>
-          <w:szCs w:val="22"/>
-        </w:rPr>
-      </w:r>
-      <w:r>
-        <w:rPr>
-          <w:rStyle w:val="berschrift3Zchn"/>
-          <w:rFonts w:asciiTheme="minorHAnsi" w:hAnsiTheme="minorHAnsi" w:cstheme="minorHAnsi"/>
-          <w:color w:val="auto"/>
-          <w:sz w:val="22"/>
-          <w:szCs w:val="22"/>
-        </w:rPr>
-        <w:instrText xml:space="preserve"> \* MERGEFORMAT </w:instrText>
-      </w:r>
-      <w:r>
-        <w:rPr>
-          <w:rStyle w:val="berschrift3Zchn"/>
-          <w:rFonts w:asciiTheme="minorHAnsi" w:hAnsiTheme="minorHAnsi" w:cstheme="minorHAnsi"/>
-          <w:color w:val="auto"/>
-          <w:sz w:val="22"/>
-          <w:szCs w:val="22"/>
-        </w:rPr>
+        <w:instrText xml:space="preserve"> SEQ Abbildung \* ARABIC </w:instrText>
+      </w:r>
+      <w:r>
         <w:fldChar w:fldCharType="separate"/>
       </w:r>
       <w:r>
         <w:rPr>
-          <w:rFonts w:cstheme="minorHAnsi"/>
-        </w:rPr>
-        <w:t xml:space="preserve">Abbildung </w:t>
-      </w:r>
-      <w:r>
-        <w:rPr>
-          <w:rFonts w:cstheme="minorHAnsi"/>
-          <w:noProof/>
-        </w:rPr>
-        <w:t>6</w:t>
-      </w:r>
-      <w:r>
-        <w:rPr>
-          <w:rStyle w:val="berschrift3Zchn"/>
-          <w:rFonts w:asciiTheme="minorHAnsi" w:hAnsiTheme="minorHAnsi" w:cstheme="minorHAnsi"/>
-          <w:color w:val="auto"/>
-          <w:sz w:val="22"/>
-          <w:szCs w:val="22"/>
+          <w:noProof/>
+        </w:rPr>
+        <w:t>4</w:t>
+      </w:r>
+      <w:r>
+        <w:rPr>
+          <w:noProof/>
         </w:rPr>
         <w:fldChar w:fldCharType="end"/>
       </w:r>
-      <w:r>
-        <w:rPr>
-          <w:rStyle w:val="berschrift3Zchn"/>
-          <w:rFonts w:asciiTheme="minorHAnsi" w:hAnsiTheme="minorHAnsi" w:cstheme="minorHAnsi"/>
-          <w:color w:val="auto"/>
-          <w:sz w:val="22"/>
-          <w:szCs w:val="22"/>
-        </w:rPr>
-        <w:t>)</w:t>
-      </w:r>
-      <w:r>
-        <w:rPr>
-          <w:rStyle w:val="berschrift3Zchn"/>
-          <w:rFonts w:asciiTheme="minorHAnsi" w:hAnsiTheme="minorHAnsi" w:cstheme="minorHAnsi"/>
-          <w:color w:val="auto"/>
-          <w:sz w:val="22"/>
-          <w:szCs w:val="22"/>
-        </w:rPr>
+      <w:bookmarkEnd w:id="18"/>
+      <w:r>
+        <w:rPr>
+          <w:noProof/>
+        </w:rPr>
+        <w:t xml:space="preserve"> Einführung einer </w:t>
+      </w:r>
+      <w:r>
+        <w:rPr>
+          <w:noProof/>
+        </w:rPr>
+        <w:t>zentralen</w:t>
+      </w:r>
+      <w:r>
+        <w:rPr>
+          <w:noProof/>
+        </w:rPr>
+        <w:t xml:space="preserve"> Datenbank für das System</w:t>
+      </w:r>
+    </w:p>
+    <w:p>
+      <w:r>
+        <w:t xml:space="preserve">Eine </w:t>
+      </w:r>
+      <w:r>
+        <w:t xml:space="preserve">Einführung von Embedded Datenbanken, wie beispielsweise HSQLDB, wäre an dieser Stelle auch zu empfehlen, da es einige Daten gibt, die relativ häufig geladen werden und somit immer erreichbar sein müssen. Ein Beispiel hierfür ist der Sitzplan des jeweiligen Zugmodels. Dieser sollte in der Sitzplatzverwaltung </w:t>
+      </w:r>
+      <w:r>
+        <w:t>selbst</w:t>
+      </w:r>
+      <w:r>
+        <w:t xml:space="preserve"> vorhanden sein, damit diese nicht immer in der </w:t>
+      </w:r>
+      <w:r>
+        <w:t>zentralen</w:t>
+      </w:r>
+      <w:r>
+        <w:t xml:space="preserve"> Datenbank </w:t>
+      </w:r>
+      <w:r>
+        <w:t>nachschauen</w:t>
+      </w:r>
+      <w:r>
+        <w:t xml:space="preserve"> muss, wie viele Plätze und</w:t>
+      </w:r>
+      <w:r>
+        <w:t xml:space="preserve"> </w:t>
+      </w:r>
+      <w:r>
+        <w:t>Waggons</w:t>
+      </w:r>
+      <w:r>
+        <w:t xml:space="preserve"> der Zug hat</w:t>
+      </w:r>
+      <w:r>
         <w:t>.</w:t>
       </w:r>
-      <w:r>
-        <w:rPr>
-          <w:rStyle w:val="berschrift3Zchn"/>
-          <w:rFonts w:asciiTheme="minorHAnsi" w:hAnsiTheme="minorHAnsi" w:cstheme="minorHAnsi"/>
-          <w:color w:val="auto"/>
-          <w:sz w:val="22"/>
-          <w:szCs w:val="22"/>
-        </w:rPr>
-        <w:t xml:space="preserve"> </w:t>
-      </w:r>
-      <w:r>
-        <w:rPr>
-          <w:rStyle w:val="berschrift3Zchn"/>
-          <w:rFonts w:asciiTheme="minorHAnsi" w:hAnsiTheme="minorHAnsi" w:cstheme="minorHAnsi"/>
-          <w:color w:val="auto"/>
-          <w:sz w:val="22"/>
-          <w:szCs w:val="22"/>
-        </w:rPr>
-        <w:t>Wir haben zum eine Virtuelle Maschine</w:t>
-      </w:r>
-      <w:r>
-        <w:rPr>
-          <w:rStyle w:val="berschrift3Zchn"/>
-          <w:rFonts w:asciiTheme="minorHAnsi" w:hAnsiTheme="minorHAnsi" w:cstheme="minorHAnsi"/>
-          <w:color w:val="auto"/>
-          <w:sz w:val="22"/>
-          <w:szCs w:val="22"/>
-        </w:rPr>
-        <w:t xml:space="preserve"> (VM)</w:t>
-      </w:r>
-      <w:r>
-        <w:rPr>
-          <w:rStyle w:val="berschrift3Zchn"/>
-          <w:rFonts w:asciiTheme="minorHAnsi" w:hAnsiTheme="minorHAnsi" w:cstheme="minorHAnsi"/>
-          <w:color w:val="auto"/>
-          <w:sz w:val="22"/>
-          <w:szCs w:val="22"/>
-        </w:rPr>
-        <w:t>, auf der ein Datenbankserver läuft.</w:t>
-      </w:r>
-      <w:r>
-        <w:rPr>
-          <w:rStyle w:val="berschrift3Zchn"/>
-          <w:rFonts w:asciiTheme="minorHAnsi" w:hAnsiTheme="minorHAnsi" w:cstheme="minorHAnsi"/>
-          <w:color w:val="auto"/>
-          <w:sz w:val="22"/>
-          <w:szCs w:val="22"/>
-        </w:rPr>
-        <w:t xml:space="preserve"> Diese befindet sich nicht innerhalb des Zuges, sondern beispielsweise in einer Zentrale der Bahn.</w:t>
-      </w:r>
-      <w:r>
-        <w:rPr>
-          <w:rStyle w:val="berschrift3Zchn"/>
-          <w:rFonts w:asciiTheme="minorHAnsi" w:hAnsiTheme="minorHAnsi" w:cstheme="minorHAnsi"/>
-          <w:color w:val="auto"/>
-          <w:sz w:val="22"/>
-          <w:szCs w:val="22"/>
-        </w:rPr>
-        <w:t xml:space="preserve"> Dort befinden sich alle wichtigen Daten, wie </w:t>
-      </w:r>
-      <w:r>
-        <w:rPr>
-          <w:rStyle w:val="berschrift3Zchn"/>
-          <w:rFonts w:asciiTheme="minorHAnsi" w:hAnsiTheme="minorHAnsi" w:cstheme="minorHAnsi"/>
-          <w:color w:val="auto"/>
-          <w:sz w:val="22"/>
-          <w:szCs w:val="22"/>
-        </w:rPr>
-        <w:t>z.B.</w:t>
-      </w:r>
-      <w:r>
-        <w:rPr>
-          <w:rStyle w:val="berschrift3Zchn"/>
-          <w:rFonts w:asciiTheme="minorHAnsi" w:hAnsiTheme="minorHAnsi" w:cstheme="minorHAnsi"/>
-          <w:color w:val="auto"/>
-          <w:sz w:val="22"/>
-          <w:szCs w:val="22"/>
-        </w:rPr>
-        <w:t xml:space="preserve"> die Informationen des Zuggastes. Unserer Meinung nach, wäre es nicht sinnvoll, ein größeres Datenbanksystem im Zug selbst laufen zu lassen. Da es der Bahn möglich ist, zu erkennen, ob ein Zuggast gerade einsteigt oder den Zug verlässt, werden die Daten beim Betreten des Zuges temporär im Zug gespeichert. Beim Verlassen werden diese Daten dann wieder gelöscht. Dies hat den zum einen Vorteil, dass die Daten sehr schnell geladen werden können, da der Zug sich gerade an einem Bahnhof befindet. Außerdem ist die Datenbank nur dann ausgelastet, wenn Züge in einem Bahnhof sind. Somit greifen nicht alle Züge gleichzeitig auf die Datenbank zu.</w:t>
-      </w:r>
-      <w:r>
-        <w:rPr>
-          <w:rStyle w:val="berschrift3Zchn"/>
-          <w:rFonts w:asciiTheme="minorHAnsi" w:hAnsiTheme="minorHAnsi" w:cstheme="minorHAnsi"/>
-          <w:color w:val="auto"/>
-          <w:sz w:val="22"/>
-          <w:szCs w:val="22"/>
-        </w:rPr>
-        <w:t xml:space="preserve"> </w:t>
+    </w:p>
+    <w:p>
+      <w:r>
+        <w:t xml:space="preserve">Nach genauerer Analyse stellten wir fest, dass es für das ganze Bahn 2.0 System, keinen Sinn machen würde, ein UI zu erstellen. </w:t>
+      </w:r>
+      <w:commentRangeEnd w:id="17"/>
+      <w:r>
+        <w:rPr>
+          <w:rStyle w:val="Kommentarzeichen"/>
+        </w:rPr>
+        <w:commentReference w:id="17"/>
+      </w:r>
+      <w:commentRangeStart w:id="19"/>
+      <w:r>
+        <w:t>Natürlich hätten Komponenten, wie das Infoterminal und Infotainment-system, eine UI, da der Zuggast direkt mit diesen Komponenten interagiert, jedoch wären diese in den Komponenten selbst vorhanden. Da unser System als Ganzes jedoch nicht genutzt wird, sondern zu verschiedenen Zeitpunkten nur vereinzelte Komponenten, sind wir zu diesem Entschluss gekommen.</w:t>
       </w:r>
     </w:p>
     <w:p>
@@ -1683,10 +1830,10 @@
           <w:lang w:eastAsia="de-DE"/>
         </w:rPr>
         <w:drawing>
-          <wp:inline distT="0" distB="0" distL="0" distR="0" wp14:anchorId="5FBB7F02" wp14:editId="37046BA9">
-            <wp:extent cx="5760720" cy="3704107"/>
+          <wp:inline distT="0" distB="0" distL="0" distR="0" wp14:anchorId="71B6FBEF" wp14:editId="13EBFFA8">
+            <wp:extent cx="5760720" cy="3092881"/>
             <wp:effectExtent l="0" t="0" r="0" b="0"/>
-            <wp:docPr id="4" name="Grafik 4"/>
+            <wp:docPr id="1" name="Grafik 1"/>
             <wp:cNvGraphicFramePr>
               <a:graphicFrameLocks xmlns:a="http://schemas.openxmlformats.org/drawingml/2006/main" noChangeAspect="1"/>
             </wp:cNvGraphicFramePr>
@@ -1706,6 +1853,485 @@
                   <pic:spPr>
                     <a:xfrm>
                       <a:off x="0" y="0"/>
+                      <a:ext cx="5760720" cy="3092881"/>
+                    </a:xfrm>
+                    <a:prstGeom prst="rect">
+                      <a:avLst/>
+                    </a:prstGeom>
+                  </pic:spPr>
+                </pic:pic>
+              </a:graphicData>
+            </a:graphic>
+          </wp:inline>
+        </w:drawing>
+      </w:r>
+    </w:p>
+    <w:p>
+      <w:pPr>
+        <w:pStyle w:val="Beschriftung"/>
+      </w:pPr>
+      <w:bookmarkStart w:id="20" w:name="_Ref16281716"/>
+      <w:r>
+        <w:t xml:space="preserve">Abbildung </w:t>
+      </w:r>
+      <w:r>
+        <w:fldChar w:fldCharType="begin"/>
+      </w:r>
+      <w:r>
+        <w:instrText xml:space="preserve"> SEQ Abb</w:instrText>
+      </w:r>
+      <w:r>
+        <w:instrText xml:space="preserve">ildung \* ARABIC </w:instrText>
+      </w:r>
+      <w:r>
+        <w:fldChar w:fldCharType="separate"/>
+      </w:r>
+      <w:r>
+        <w:rPr>
+          <w:noProof/>
+        </w:rPr>
+        <w:t>5</w:t>
+      </w:r>
+      <w:r>
+        <w:rPr>
+          <w:noProof/>
+        </w:rPr>
+        <w:fldChar w:fldCharType="end"/>
+      </w:r>
+      <w:bookmarkEnd w:id="20"/>
+      <w:r>
+        <w:rPr>
+          <w:noProof/>
+        </w:rPr>
+        <w:t xml:space="preserve"> Benötigte Hardware für das Bahn 2.0 System</w:t>
+      </w:r>
+    </w:p>
+    <w:p>
+      <w:pPr>
+        <w:spacing w:line="360" w:lineRule="auto"/>
+      </w:pPr>
+      <w:r>
+        <w:lastRenderedPageBreak/>
+        <w:t xml:space="preserve">Der letzte Abschnitt der T-Architektur befasst sich mit der Festlegung der Hardware, welche dem System als Input dienen. In </w:t>
+      </w:r>
+      <w:r>
+        <w:fldChar w:fldCharType="begin"/>
+      </w:r>
+      <w:r>
+        <w:instrText xml:space="preserve"> REF _Ref16281716 \h </w:instrText>
+      </w:r>
+      <w:r>
+        <w:fldChar w:fldCharType="separate"/>
+      </w:r>
+      <w:r>
+        <w:t xml:space="preserve">Abbildung </w:t>
+      </w:r>
+      <w:r>
+        <w:rPr>
+          <w:noProof/>
+        </w:rPr>
+        <w:t>5</w:t>
+      </w:r>
+      <w:r>
+        <w:fldChar w:fldCharType="end"/>
+      </w:r>
+      <w:r>
+        <w:t xml:space="preserve"> ist zu erkennen, das mehrere Hardware</w:t>
+      </w:r>
+      <w:r>
+        <w:t xml:space="preserve"> mit dem System interagieren.</w:t>
+      </w:r>
+    </w:p>
+    <w:p>
+      <w:pPr>
+        <w:spacing w:line="360" w:lineRule="auto"/>
+      </w:pPr>
+      <w:r>
+        <w:t>Zum einen wären da die RFID-Scanner. Diese sind die wichtigste Komponente im Zug, da durch diese Scanner erkannt werden kann, wo sich ein Zuggast gerade befindet. Also ob er gerade an der Schleu</w:t>
+      </w:r>
+      <w:r>
+        <w:t>se</w:t>
+      </w:r>
+      <w:r>
+        <w:t xml:space="preserve">, einem Infoterminal oder an seinem Platz ist. Ohne diese Scanner, würde das System kaum bis gar nicht funktionieren. </w:t>
+      </w:r>
+      <w:r>
+        <w:t xml:space="preserve">Wie in der </w:t>
+      </w:r>
+      <w:r>
+        <w:fldChar w:fldCharType="begin"/>
+      </w:r>
+      <w:r>
+        <w:instrText xml:space="preserve"> REF _Ref16281716 \h </w:instrText>
+      </w:r>
+      <w:r>
+        <w:fldChar w:fldCharType="separate"/>
+      </w:r>
+      <w:r>
+        <w:t xml:space="preserve">Abbildung </w:t>
+      </w:r>
+      <w:r>
+        <w:rPr>
+          <w:noProof/>
+        </w:rPr>
+        <w:t>5</w:t>
+      </w:r>
+      <w:r>
+        <w:fldChar w:fldCharType="end"/>
+      </w:r>
+      <w:r>
+        <w:t xml:space="preserve"> zu sehen ist, haben wir drei Scanner bzw. handelt es sich hierbei eher um „Scanner-Typen“. Das bedeutet, dass es die Scanner für das RFID-System gibt, welche prüfen, ob ein Zuggast gerade in den Zug einsteigt oder aussteigt. Als nächstes wären da die Scanner, welche auf das Infoterminal zugreifen, damit dieses erkennt, ob und welcher Zuggast gerade vor dem Terminal steht. Zu guter Letzt, gibt es die Scanner für das Infotainmentsystem. Diese sorgen dafür, dass das System weiß, das sich der Zuggast auf einen Platz gesetzt hat. Daher entfällt auch ein Scanner für die Sitzplatzverwaltung, da über das Infotainmentsystem eine Nachricht an die Sitzplatzverwaltung geschickt wird, dass sich der Zuggast gesetzt hat. Das gleiche gilt natürlich auch für das Verlassen des Platzes.</w:t>
+      </w:r>
+      <w:r>
+        <w:t xml:space="preserve"> Zusammenfassend kann man also sagen, dass die Anzahl der Scanner im Zug, die Summer der Schleusen, Infoterminals und Sitzplätze ist.</w:t>
+      </w:r>
+    </w:p>
+    <w:p>
+      <w:pPr>
+        <w:spacing w:line="360" w:lineRule="auto"/>
+      </w:pPr>
+      <w:r>
+        <w:t xml:space="preserve">Sowohl das Infotainmentsystem als auch das Infoterminal brauchen natürlich eine Möglichkeit, die programmierte UI zu darzustellen. Dies wird über Touchscreens erfolgen. Diese sind gleichzeitig </w:t>
+      </w:r>
+      <w:r>
+        <w:t>eine Input-</w:t>
+      </w:r>
+      <w:r>
+        <w:t xml:space="preserve"> und Outpu</w:t>
+      </w:r>
+      <w:r>
+        <w:t>tm</w:t>
+      </w:r>
+      <w:r>
+        <w:t>öglichkeit für das System.</w:t>
+      </w:r>
+      <w:r>
+        <w:t xml:space="preserve"> Das Infotainmentsystem benötigt weiterhin einen Kopfhöreranschluss, welcher dazu dient, damit der Zuggast seine mitgebrachten Kopfhörer anschließen kann. Eine Anforderung das Bluetooth-Kopfhörer angeschlossen werden können, gibt es nicht. Es ist trotzdem </w:t>
+      </w:r>
+      <w:r>
+        <w:t>sinnvoll</w:t>
+      </w:r>
+      <w:r>
+        <w:t>, diesen Punkt im Hinterkopf zu haben, da in der heutigen Zeit, die meisten Menschen eher auf ein Funkgerät setzen als auf ein Kabelgerät (Stichwort: Erweiterbarkeit des Systems in Zukunft).</w:t>
+      </w:r>
+      <w:r>
+        <w:t xml:space="preserve"> Abschließend wird noch eine Folientastatur benötigt. Diese geht aus den Anforderungen des Kunden hervor. Dies ist auch sinnvoll, da es dem Zuggast dann freisteht, auf dem Touchscreen die Eingabe zu tätigen, was bei einer kleinen Displaygröße schwierig werden könnte, oder </w:t>
+      </w:r>
+      <w:r>
+        <w:t>ob er auf einer, ihm vertraute Eingabemöglichkeit, Folientastatur den Input an das System übergibt</w:t>
+      </w:r>
+      <w:r>
+        <w:t>.</w:t>
+      </w:r>
+      <w:commentRangeEnd w:id="19"/>
+      <w:r>
+        <w:rPr>
+          <w:rStyle w:val="Kommentarzeichen"/>
+        </w:rPr>
+        <w:commentReference w:id="19"/>
+      </w:r>
+    </w:p>
+    <w:p>
+      <w:pPr>
+        <w:spacing w:line="360" w:lineRule="auto"/>
+        <w:rPr>
+          <w:rStyle w:val="berschrift3Zchn"/>
+        </w:rPr>
+      </w:pPr>
+      <w:bookmarkStart w:id="21" w:name="_Toc16153653"/>
+      <w:r>
+        <w:rPr>
+          <w:rStyle w:val="berschrift3Zchn"/>
+        </w:rPr>
+        <w:t>TI Architektur</w:t>
+      </w:r>
+      <w:bookmarkEnd w:id="21"/>
+    </w:p>
+    <w:p>
+      <w:pPr>
+        <w:spacing w:line="360" w:lineRule="auto"/>
+        <w:rPr>
+          <w:rStyle w:val="berschrift3Zchn"/>
+          <w:rFonts w:asciiTheme="minorHAnsi" w:hAnsiTheme="minorHAnsi" w:cstheme="minorHAnsi"/>
+          <w:color w:val="auto"/>
+          <w:sz w:val="22"/>
+          <w:szCs w:val="22"/>
+        </w:rPr>
+      </w:pPr>
+      <w:bookmarkStart w:id="22" w:name="_Toc16153654"/>
+      <w:commentRangeStart w:id="23"/>
+      <w:r>
+        <w:rPr>
+          <w:rStyle w:val="berschrift3Zchn"/>
+          <w:rFonts w:asciiTheme="minorHAnsi" w:hAnsiTheme="minorHAnsi" w:cstheme="minorHAnsi"/>
+          <w:color w:val="auto"/>
+          <w:sz w:val="22"/>
+          <w:szCs w:val="22"/>
+        </w:rPr>
+        <w:t>Die TI-Architektur, welche auch Architektur der technischen Infrastruktur genannt wird, dient zur Darstellung und Festlegung, auf was für Software das System läuft.</w:t>
+      </w:r>
+      <w:bookmarkEnd w:id="22"/>
+    </w:p>
+    <w:p>
+      <w:pPr>
+        <w:spacing w:line="360" w:lineRule="auto"/>
+      </w:pPr>
+      <w:bookmarkStart w:id="24" w:name="_Toc16153655"/>
+      <w:r>
+        <w:rPr>
+          <w:rStyle w:val="berschrift3Zchn"/>
+          <w:rFonts w:asciiTheme="minorHAnsi" w:hAnsiTheme="minorHAnsi" w:cstheme="minorHAnsi"/>
+          <w:color w:val="auto"/>
+          <w:sz w:val="22"/>
+          <w:szCs w:val="22"/>
+        </w:rPr>
+        <w:t xml:space="preserve">Für das Bahn 2.0 System, haben wir uns für drei eigenständige Laufzeitumgebungen entschieden </w:t>
+      </w:r>
+      <w:r>
+        <w:rPr>
+          <w:rStyle w:val="berschrift3Zchn"/>
+          <w:rFonts w:asciiTheme="minorHAnsi" w:hAnsiTheme="minorHAnsi" w:cstheme="minorHAnsi"/>
+          <w:color w:val="auto"/>
+          <w:sz w:val="22"/>
+          <w:szCs w:val="22"/>
+        </w:rPr>
+        <w:t>(</w:t>
+      </w:r>
+      <w:bookmarkEnd w:id="24"/>
+      <w:r>
+        <w:rPr>
+          <w:rStyle w:val="berschrift3Zchn"/>
+          <w:rFonts w:asciiTheme="minorHAnsi" w:hAnsiTheme="minorHAnsi" w:cstheme="minorHAnsi"/>
+          <w:color w:val="auto"/>
+          <w:sz w:val="22"/>
+          <w:szCs w:val="22"/>
+        </w:rPr>
+        <w:fldChar w:fldCharType="begin"/>
+      </w:r>
+      <w:r>
+        <w:rPr>
+          <w:rStyle w:val="berschrift3Zchn"/>
+          <w:rFonts w:asciiTheme="minorHAnsi" w:hAnsiTheme="minorHAnsi" w:cstheme="minorHAnsi"/>
+          <w:color w:val="auto"/>
+          <w:sz w:val="22"/>
+          <w:szCs w:val="22"/>
+        </w:rPr>
+        <w:instrText xml:space="preserve"> REF _Ref15970897 \h  \* MERGEFORMAT </w:instrText>
+      </w:r>
+      <w:r>
+        <w:rPr>
+          <w:rStyle w:val="berschrift3Zchn"/>
+          <w:rFonts w:asciiTheme="minorHAnsi" w:hAnsiTheme="minorHAnsi" w:cstheme="minorHAnsi"/>
+          <w:color w:val="auto"/>
+          <w:sz w:val="22"/>
+          <w:szCs w:val="22"/>
+        </w:rPr>
+      </w:r>
+      <w:r>
+        <w:rPr>
+          <w:rStyle w:val="berschrift3Zchn"/>
+          <w:rFonts w:asciiTheme="minorHAnsi" w:hAnsiTheme="minorHAnsi" w:cstheme="minorHAnsi"/>
+          <w:color w:val="auto"/>
+          <w:sz w:val="22"/>
+          <w:szCs w:val="22"/>
+        </w:rPr>
+        <w:fldChar w:fldCharType="separate"/>
+      </w:r>
+      <w:r>
+        <w:t xml:space="preserve">Abbildung </w:t>
+      </w:r>
+      <w:r>
+        <w:rPr>
+          <w:noProof/>
+        </w:rPr>
+        <w:t>6</w:t>
+      </w:r>
+      <w:r>
+        <w:rPr>
+          <w:rStyle w:val="berschrift3Zchn"/>
+          <w:rFonts w:asciiTheme="minorHAnsi" w:hAnsiTheme="minorHAnsi" w:cstheme="minorHAnsi"/>
+          <w:color w:val="auto"/>
+          <w:sz w:val="22"/>
+          <w:szCs w:val="22"/>
+        </w:rPr>
+        <w:fldChar w:fldCharType="end"/>
+      </w:r>
+      <w:r>
+        <w:rPr>
+          <w:rStyle w:val="berschrift3Zchn"/>
+          <w:rFonts w:asciiTheme="minorHAnsi" w:hAnsiTheme="minorHAnsi" w:cstheme="minorHAnsi"/>
+          <w:color w:val="auto"/>
+          <w:sz w:val="22"/>
+          <w:szCs w:val="22"/>
+        </w:rPr>
+        <w:t>)</w:t>
+      </w:r>
+      <w:r>
+        <w:rPr>
+          <w:rStyle w:val="berschrift3Zchn"/>
+          <w:rFonts w:asciiTheme="minorHAnsi" w:hAnsiTheme="minorHAnsi" w:cstheme="minorHAnsi"/>
+          <w:color w:val="auto"/>
+          <w:sz w:val="22"/>
+          <w:szCs w:val="22"/>
+        </w:rPr>
+        <w:t>.</w:t>
+      </w:r>
+      <w:r>
+        <w:rPr>
+          <w:rStyle w:val="berschrift3Zchn"/>
+          <w:rFonts w:asciiTheme="minorHAnsi" w:hAnsiTheme="minorHAnsi" w:cstheme="minorHAnsi"/>
+          <w:color w:val="auto"/>
+          <w:sz w:val="22"/>
+          <w:szCs w:val="22"/>
+        </w:rPr>
+        <w:t xml:space="preserve"> </w:t>
+      </w:r>
+      <w:r>
+        <w:rPr>
+          <w:rStyle w:val="berschrift3Zchn"/>
+          <w:rFonts w:asciiTheme="minorHAnsi" w:hAnsiTheme="minorHAnsi" w:cstheme="minorHAnsi"/>
+          <w:color w:val="auto"/>
+          <w:sz w:val="22"/>
+          <w:szCs w:val="22"/>
+        </w:rPr>
+        <w:t>Wir haben zum eine</w:t>
+      </w:r>
+      <w:r>
+        <w:rPr>
+          <w:rStyle w:val="berschrift3Zchn"/>
+          <w:rFonts w:asciiTheme="minorHAnsi" w:hAnsiTheme="minorHAnsi" w:cstheme="minorHAnsi"/>
+          <w:color w:val="auto"/>
+          <w:sz w:val="22"/>
+          <w:szCs w:val="22"/>
+        </w:rPr>
+        <w:t>n eine</w:t>
+      </w:r>
+      <w:r>
+        <w:rPr>
+          <w:rStyle w:val="berschrift3Zchn"/>
+          <w:rFonts w:asciiTheme="minorHAnsi" w:hAnsiTheme="minorHAnsi" w:cstheme="minorHAnsi"/>
+          <w:color w:val="auto"/>
+          <w:sz w:val="22"/>
+          <w:szCs w:val="22"/>
+        </w:rPr>
+        <w:t xml:space="preserve"> Virtuelle Maschine</w:t>
+      </w:r>
+      <w:r>
+        <w:rPr>
+          <w:rStyle w:val="berschrift3Zchn"/>
+          <w:rFonts w:asciiTheme="minorHAnsi" w:hAnsiTheme="minorHAnsi" w:cstheme="minorHAnsi"/>
+          <w:color w:val="auto"/>
+          <w:sz w:val="22"/>
+          <w:szCs w:val="22"/>
+        </w:rPr>
+        <w:t xml:space="preserve"> (VM)</w:t>
+      </w:r>
+      <w:r>
+        <w:rPr>
+          <w:rStyle w:val="berschrift3Zchn"/>
+          <w:rFonts w:asciiTheme="minorHAnsi" w:hAnsiTheme="minorHAnsi" w:cstheme="minorHAnsi"/>
+          <w:color w:val="auto"/>
+          <w:sz w:val="22"/>
+          <w:szCs w:val="22"/>
+        </w:rPr>
+        <w:t>, auf der ein Datenbankserver läuft.</w:t>
+      </w:r>
+      <w:r>
+        <w:rPr>
+          <w:rStyle w:val="berschrift3Zchn"/>
+          <w:rFonts w:asciiTheme="minorHAnsi" w:hAnsiTheme="minorHAnsi" w:cstheme="minorHAnsi"/>
+          <w:color w:val="auto"/>
+          <w:sz w:val="22"/>
+          <w:szCs w:val="22"/>
+        </w:rPr>
+        <w:t xml:space="preserve"> </w:t>
+      </w:r>
+      <w:r>
+        <w:rPr>
+          <w:rStyle w:val="berschrift3Zchn"/>
+          <w:rFonts w:asciiTheme="minorHAnsi" w:hAnsiTheme="minorHAnsi" w:cstheme="minorHAnsi"/>
+          <w:color w:val="auto"/>
+          <w:sz w:val="22"/>
+          <w:szCs w:val="22"/>
+        </w:rPr>
+        <w:lastRenderedPageBreak/>
+        <w:t>Diese befindet sich nicht innerhalb des Zuges, sondern beispielsweise in einer Zentrale der Bahn.</w:t>
+      </w:r>
+      <w:r>
+        <w:rPr>
+          <w:rStyle w:val="berschrift3Zchn"/>
+          <w:rFonts w:asciiTheme="minorHAnsi" w:hAnsiTheme="minorHAnsi" w:cstheme="minorHAnsi"/>
+          <w:color w:val="auto"/>
+          <w:sz w:val="22"/>
+          <w:szCs w:val="22"/>
+        </w:rPr>
+        <w:t xml:space="preserve"> Dort befinden sich alle wichtigen Daten, wie </w:t>
+      </w:r>
+      <w:r>
+        <w:rPr>
+          <w:rStyle w:val="berschrift3Zchn"/>
+          <w:rFonts w:asciiTheme="minorHAnsi" w:hAnsiTheme="minorHAnsi" w:cstheme="minorHAnsi"/>
+          <w:color w:val="auto"/>
+          <w:sz w:val="22"/>
+          <w:szCs w:val="22"/>
+        </w:rPr>
+        <w:t>z.B.</w:t>
+      </w:r>
+      <w:r>
+        <w:rPr>
+          <w:rStyle w:val="berschrift3Zchn"/>
+          <w:rFonts w:asciiTheme="minorHAnsi" w:hAnsiTheme="minorHAnsi" w:cstheme="minorHAnsi"/>
+          <w:color w:val="auto"/>
+          <w:sz w:val="22"/>
+          <w:szCs w:val="22"/>
+        </w:rPr>
+        <w:t xml:space="preserve"> die Informationen des Zuggastes. Unserer Meinung nach, wäre es nicht sinnvoll, ein größeres Datenbanksystem im Zug selbst laufen zu lassen. Da es der Bahn möglich ist, zu erkennen, ob ein Zuggast gerade einsteigt oder den Zug verlässt, werden die Daten beim Betreten des Zuges temporär im Zug gespeichert. Beim Verlassen werden diese Daten dann wieder gelöscht. Dies hat den zum einen Vorteil, dass die Daten sehr schnell geladen werden können, da der Zug sich gerade an einem Bahnhof befindet. Außerdem ist die Datenbank nur dann ausgelastet, wenn Züge in einem Bahnhof sind. Somit greifen nicht alle Züge gleichzeitig auf die Datenbank zu.</w:t>
+      </w:r>
+      <w:r>
+        <w:rPr>
+          <w:rStyle w:val="berschrift3Zchn"/>
+          <w:rFonts w:asciiTheme="minorHAnsi" w:hAnsiTheme="minorHAnsi" w:cstheme="minorHAnsi"/>
+          <w:color w:val="auto"/>
+          <w:sz w:val="22"/>
+          <w:szCs w:val="22"/>
+        </w:rPr>
+        <w:t xml:space="preserve"> </w:t>
+      </w:r>
+    </w:p>
+    <w:p>
+      <w:pPr>
+        <w:keepNext/>
+        <w:spacing w:line="360" w:lineRule="auto"/>
+      </w:pPr>
+      <w:r>
+        <w:rPr>
+          <w:noProof/>
+          <w:lang w:eastAsia="de-DE"/>
+        </w:rPr>
+        <w:drawing>
+          <wp:inline distT="0" distB="0" distL="0" distR="0" wp14:anchorId="5FBB7F02" wp14:editId="37046BA9">
+            <wp:extent cx="5760720" cy="3704107"/>
+            <wp:effectExtent l="0" t="0" r="0" b="0"/>
+            <wp:docPr id="4" name="Grafik 4"/>
+            <wp:cNvGraphicFramePr>
+              <a:graphicFrameLocks xmlns:a="http://schemas.openxmlformats.org/drawingml/2006/main" noChangeAspect="1"/>
+            </wp:cNvGraphicFramePr>
+            <a:graphic xmlns:a="http://schemas.openxmlformats.org/drawingml/2006/main">
+              <a:graphicData uri="http://schemas.openxmlformats.org/drawingml/2006/picture">
+                <pic:pic xmlns:pic="http://schemas.openxmlformats.org/drawingml/2006/picture">
+                  <pic:nvPicPr>
+                    <pic:cNvPr id="0" name=""/>
+                    <pic:cNvPicPr/>
+                  </pic:nvPicPr>
+                  <pic:blipFill>
+                    <a:blip r:embed="rId16"/>
+                    <a:stretch>
+                      <a:fillRect/>
+                    </a:stretch>
+                  </pic:blipFill>
+                  <pic:spPr>
+                    <a:xfrm>
+                      <a:off x="0" y="0"/>
                       <a:ext cx="5760720" cy="3704107"/>
                     </a:xfrm>
                     <a:prstGeom prst="rect">
@@ -1722,96 +2348,119 @@
     <w:p>
       <w:pPr>
         <w:pStyle w:val="Beschriftung"/>
-      </w:pPr>
-      <w:bookmarkStart w:id="14" w:name="_Ref15970897"/>
+        <w:spacing w:line="360" w:lineRule="auto"/>
+      </w:pPr>
+      <w:bookmarkStart w:id="25" w:name="_Ref15970897"/>
       <w:r>
         <w:t xml:space="preserve">Abbildung </w:t>
       </w:r>
-      <w:fldSimple w:instr=" SEQ Abbildung \* ARABIC ">
-        <w:r>
-          <w:rPr>
-            <w:noProof/>
-          </w:rPr>
-          <w:t>6</w:t>
-        </w:r>
-      </w:fldSimple>
-      <w:bookmarkEnd w:id="14"/>
+      <w:r>
+        <w:fldChar w:fldCharType="begin"/>
+      </w:r>
+      <w:r>
+        <w:instrText xml:space="preserve"> SEQ Abbildung \* ARABIC </w:instrText>
+      </w:r>
+      <w:r>
+        <w:fldChar w:fldCharType="separate"/>
+      </w:r>
+      <w:r>
+        <w:rPr>
+          <w:noProof/>
+        </w:rPr>
+        <w:t>6</w:t>
+      </w:r>
+      <w:r>
+        <w:rPr>
+          <w:noProof/>
+        </w:rPr>
+        <w:fldChar w:fldCharType="end"/>
+      </w:r>
+      <w:bookmarkEnd w:id="25"/>
       <w:r>
         <w:t xml:space="preserve"> Infrastruktur des Bahn 2.0 Systems</w:t>
       </w:r>
     </w:p>
     <w:p>
+      <w:pPr>
+        <w:spacing w:line="360" w:lineRule="auto"/>
+      </w:pPr>
+      <w:r>
+        <w:t>Alle relevanten Systeme, die für die Funktionen im Zug selbst verantwortlich sind, benötigen eine VM mit einem laufenden Applikations</w:t>
+      </w:r>
+      <w:r>
+        <w:t>s</w:t>
+      </w:r>
+      <w:r>
+        <w:t>erver. Auf diesem werden dann die folgenden Komponenten deployt: Infoterminal, Sitzplatzverwaltung, Infotainmentsystem, RFID-System. Dies sind alles Komponenten, die nicht auf einem externen Server (also außerhalb der Bahn) laufen sollten, da sich ihre Funktion, immer an einen speziellen Gast anpasst</w:t>
+      </w:r>
+      <w:r>
+        <w:t>,</w:t>
+      </w:r>
+      <w:r>
+        <w:t xml:space="preserve"> somit</w:t>
+      </w:r>
+      <w:r>
+        <w:t xml:space="preserve"> muss</w:t>
+      </w:r>
+      <w:r>
+        <w:t xml:space="preserve"> </w:t>
+      </w:r>
+      <w:r>
+        <w:t>die</w:t>
+      </w:r>
+      <w:r>
+        <w:t xml:space="preserve"> Sitzplatzverwaltung </w:t>
+      </w:r>
+      <w:r>
+        <w:t xml:space="preserve">nicht </w:t>
+      </w:r>
+      <w:r>
+        <w:t xml:space="preserve">mehrere Gigabyte an Daten </w:t>
+      </w:r>
+      <w:r>
+        <w:t xml:space="preserve">gleichzeitig </w:t>
+      </w:r>
+      <w:r>
+        <w:t>verarbeite</w:t>
+      </w:r>
+      <w:r>
+        <w:t>n</w:t>
+      </w:r>
+      <w:r>
+        <w:t>(Statistik der DB einbauen)</w:t>
+      </w:r>
+      <w:r>
+        <w:t>, sondern nur die, die wichtig für den aktuellen Zug (uns seine Gäste) sind</w:t>
+      </w:r>
+      <w:r>
+        <w:t>.</w:t>
+      </w:r>
+    </w:p>
+    <w:p>
+      <w:pPr>
+        <w:spacing w:line="360" w:lineRule="auto"/>
+      </w:pPr>
+      <w:r>
+        <w:t xml:space="preserve">Abschließend bleiben noch Systeme bzw. </w:t>
+      </w:r>
+      <w:r>
+        <w:t>Komponenten,</w:t>
+      </w:r>
+      <w:r>
+        <w:t xml:space="preserve"> die nicht im Zug </w:t>
+      </w:r>
+      <w:r>
+        <w:t>selbst</w:t>
+      </w:r>
+      <w:r>
+        <w:t xml:space="preserve"> laufen müssen, da diese seltener Benutzt werden.</w:t>
+      </w:r>
+      <w:r>
+        <w:t xml:space="preserve"> Diese können somit in einer Zentrale der Bahn laufen. Da diese </w:t>
+      </w:r>
       <w:r>
         <w:lastRenderedPageBreak/>
-        <w:t>Alle relevanten Systeme, die für die Funktionen im Zug selbst verantwortlich sind, benötigen eine VM mit einem laufenden Applikations</w:t>
-      </w:r>
-      <w:r>
-        <w:t>s</w:t>
-      </w:r>
-      <w:r>
-        <w:t>erver. Auf diesem werden dann die folgenden Komponenten deployt: Infoterminal, Sitzplatzverwaltung, Infotainmentsystem, RFID-System. Dies sind alles Komponenten, die nicht auf einem externen Server (also außerhalb der Bahn) laufen sollten, da sich ihre Funktion, immer an einen speziellen Gast anpasst</w:t>
-      </w:r>
-      <w:r>
-        <w:t>,</w:t>
-      </w:r>
-      <w:r>
-        <w:t xml:space="preserve"> somit</w:t>
-      </w:r>
-      <w:r>
-        <w:t xml:space="preserve"> muss</w:t>
-      </w:r>
-      <w:r>
-        <w:t xml:space="preserve"> </w:t>
-      </w:r>
-      <w:r>
-        <w:t>die</w:t>
-      </w:r>
-      <w:r>
-        <w:t xml:space="preserve"> Sitzplatzverwaltung </w:t>
-      </w:r>
-      <w:r>
-        <w:t xml:space="preserve">nicht </w:t>
-      </w:r>
-      <w:r>
-        <w:t xml:space="preserve">mehrere Gigabyte an Daten </w:t>
-      </w:r>
-      <w:r>
-        <w:t xml:space="preserve">gleichzeitig </w:t>
-      </w:r>
-      <w:r>
-        <w:t>verarbeite</w:t>
-      </w:r>
-      <w:r>
-        <w:t>n</w:t>
-      </w:r>
-      <w:r>
-        <w:t>(Statistik der DB einbauen)</w:t>
-      </w:r>
-      <w:r>
-        <w:t>, sondern nur die, die wichtig für den aktuellen Zug (uns seine Gäste) sind</w:t>
-      </w:r>
-      <w:r>
-        <w:t>.</w:t>
-      </w:r>
-    </w:p>
-    <w:p>
-      <w:r>
-        <w:t xml:space="preserve">Abschließend bleiben noch Systeme bzw. </w:t>
-      </w:r>
-      <w:r>
-        <w:t>Komponenten,</w:t>
-      </w:r>
-      <w:r>
-        <w:t xml:space="preserve"> die nicht im Zug </w:t>
-      </w:r>
-      <w:r>
-        <w:t>selbst</w:t>
-      </w:r>
-      <w:r>
-        <w:t xml:space="preserve"> laufen müssen, da diese seltener Benutzt werden.</w:t>
-      </w:r>
-      <w:r>
-        <w:t xml:space="preserve"> Diese können somit in einer Zentrale der Bahn laufen. Da diese Komponenten jedoch unterschiedliche Domänen abdecken, werden für die Komponenten Profilverwaltung und Abrechnungssystem jeweils eine unterschiedliche VM und Applikationsserver benötigt.</w:t>
+        <w:t>Komponenten jedoch unterschiedliche Domänen abdecken, werden für die Komponenten Profilverwaltung und Abrechnungssystem jeweils eine unterschiedliche VM und Applikationsserver benötigt.</w:t>
       </w:r>
       <w:r>
         <w:t xml:space="preserve"> Grundsätzlich könnten diese Systeme jedoch auf </w:t>
@@ -1833,6 +2482,9 @@
         <w:instrText xml:space="preserve"> REF _Ref15970897 \h </w:instrText>
       </w:r>
       <w:r>
+        <w:instrText xml:space="preserve"> \* MERGEFORMAT </w:instrText>
+      </w:r>
+      <w:r>
         <w:fldChar w:fldCharType="separate"/>
       </w:r>
       <w:r>
@@ -1862,16 +2514,16 @@
       <w:r>
         <w:t>.</w:t>
       </w:r>
-      <w:commentRangeEnd w:id="13"/>
+      <w:commentRangeEnd w:id="23"/>
       <w:r>
         <w:rPr>
           <w:rStyle w:val="Kommentarzeichen"/>
         </w:rPr>
-        <w:commentReference w:id="13"/>
+        <w:commentReference w:id="23"/>
       </w:r>
     </w:p>
     <w:sectPr>
-      <w:footerReference w:type="default" r:id="rId16"/>
+      <w:footerReference w:type="default" r:id="rId17"/>
       <w:pgSz w:w="11906" w:h="16838"/>
       <w:pgMar w:top="1417" w:right="1417" w:bottom="1134" w:left="1417" w:header="708" w:footer="708" w:gutter="0"/>
       <w:cols w:space="708"/>
@@ -1883,7 +2535,7 @@
 
 <file path=word/comments.xml><?xml version="1.0" encoding="utf-8"?>
 <w:comments xmlns:wpc="http://schemas.microsoft.com/office/word/2010/wordprocessingCanvas" xmlns:cx="http://schemas.microsoft.com/office/drawing/2014/chartex" xmlns:cx1="http://schemas.microsoft.com/office/drawing/2015/9/8/chartex" xmlns:cx2="http://schemas.microsoft.com/office/drawing/2015/10/21/chartex" xmlns:cx3="http://schemas.microsoft.com/office/drawing/2016/5/9/chartex" xmlns:cx4="http://schemas.microsoft.com/office/drawing/2016/5/10/chartex" xmlns:cx5="http://schemas.microsoft.com/office/drawing/2016/5/11/chartex" xmlns:cx6="http://schemas.microsoft.com/office/drawing/2016/5/12/chartex" xmlns:cx7="http://schemas.microsoft.com/office/drawing/2016/5/13/chartex" xmlns:cx8="http://schemas.microsoft.com/office/drawing/2016/5/14/chartex" xmlns:mc="http://schemas.openxmlformats.org/markup-compatibility/2006" xmlns:aink="http://schemas.microsoft.com/office/drawing/2016/ink" xmlns:am3d="http://schemas.microsoft.com/office/drawing/2017/model3d" xmlns:o="urn:schemas-microsoft-com:office:office" xmlns:r="http://schemas.openxmlformats.org/officeDocument/2006/relationships" xmlns:m="http://schemas.openxmlformats.org/officeDocument/2006/math" xmlns:v="urn:schemas-microsoft-com:vml" xmlns:wp14="http://schemas.microsoft.com/office/word/2010/wordprocessingDrawing" xmlns:wp="http://schemas.openxmlformats.org/drawingml/2006/wordprocessingDrawing" xmlns:w10="urn:schemas-microsoft-com:office:word" xmlns:w="http://schemas.openxmlformats.org/wordprocessingml/2006/main" xmlns:w14="http://schemas.microsoft.com/office/word/2010/wordml" xmlns:w15="http://schemas.microsoft.com/office/word/2012/wordml" xmlns:w16cid="http://schemas.microsoft.com/office/word/2016/wordml/cid" xmlns:w16se="http://schemas.microsoft.com/office/word/2015/wordml/symex" xmlns:wpg="http://schemas.microsoft.com/office/word/2010/wordprocessingGroup" xmlns:wpi="http://schemas.microsoft.com/office/word/2010/wordprocessingInk" xmlns:wne="http://schemas.microsoft.com/office/word/2006/wordml" xmlns:wps="http://schemas.microsoft.com/office/word/2010/wordprocessingShape" mc:Ignorable="w14 w15 w16se w16cid wp14">
-  <w:comment w:id="1" w:author="John-Bryan Spieker" w:date="2019-08-05T20:02:00Z" w:initials="JS">
+  <w:comment w:id="3" w:author="John-Bryan Spieker" w:date="2019-08-05T20:02:00Z" w:initials="JS">
     <w:p>
       <w:pPr>
         <w:pStyle w:val="Kommentartext"/>
@@ -1899,7 +2551,7 @@
       </w:r>
     </w:p>
   </w:comment>
-  <w:comment w:id="5" w:author="John-Bryan Spieker" w:date="2019-08-05T20:03:00Z" w:initials="JS">
+  <w:comment w:id="7" w:author="John-Bryan Spieker" w:date="2019-08-05T20:03:00Z" w:initials="JS">
     <w:p>
       <w:pPr>
         <w:pStyle w:val="Kommentartext"/>
@@ -1921,7 +2573,7 @@
       </w:r>
     </w:p>
   </w:comment>
-  <w:comment w:id="6" w:author="John-Bryan Spieker" w:date="2019-08-05T08:14:00Z" w:initials="JS">
+  <w:comment w:id="8" w:author="John-Bryan Spieker" w:date="2019-08-05T08:14:00Z" w:initials="JS">
     <w:p>
       <w:pPr>
         <w:pStyle w:val="Kommentartext"/>
@@ -1935,7 +2587,6 @@
       <w:r>
         <w:t>04.08 19:00-20:</w:t>
       </w:r>
-      <w:proofErr w:type="gramStart"/>
       <w:r>
         <w:t>0</w:t>
       </w:r>
@@ -1946,15 +2597,11 @@
         <w:t xml:space="preserve"> </w:t>
       </w:r>
       <w:r>
-        <w:t>=</w:t>
-      </w:r>
-      <w:proofErr w:type="gramEnd"/>
-      <w:r>
-        <w:t xml:space="preserve"> 1 h</w:t>
+        <w:t>= 1 h</w:t>
       </w:r>
     </w:p>
   </w:comment>
-  <w:comment w:id="7" w:author="John-Bryan Spieker" w:date="2019-08-05T21:14:00Z" w:initials="JS">
+  <w:comment w:id="9" w:author="John-Bryan Spieker" w:date="2019-08-08T14:56:00Z" w:initials="JS">
     <w:p>
       <w:pPr>
         <w:pStyle w:val="Kommentartext"/>
@@ -1966,11 +2613,91 @@
         <w:annotationRef/>
       </w:r>
       <w:r>
+        <w:t>Sinn überdenken? Wenn alle Komponenten einen Scanner haben, warum dann noch das System?</w:t>
+      </w:r>
+    </w:p>
+  </w:comment>
+  <w:comment w:id="10" w:author="John-Bryan Spieker" w:date="2019-08-08T22:29:00Z" w:initials="JS">
+    <w:p>
+      <w:pPr>
+        <w:pStyle w:val="Kommentartext"/>
+      </w:pPr>
+      <w:r>
+        <w:rPr>
+          <w:rStyle w:val="Kommentarzeichen"/>
+        </w:rPr>
+        <w:annotationRef/>
+      </w:r>
+      <w:r>
+        <w:t>Hat sich erledigt. Das RFID-System erkennt ob jemand ein oder aussteigt. Eine Annäherung an die jeweiligen Terminals erkennen die Scanner selbst</w:t>
+      </w:r>
+    </w:p>
+  </w:comment>
+  <w:comment w:id="11" w:author="John-Bryan Spieker" w:date="2019-08-05T21:14:00Z" w:initials="JS">
+    <w:p>
+      <w:pPr>
+        <w:pStyle w:val="Kommentartext"/>
+      </w:pPr>
+      <w:r>
+        <w:rPr>
+          <w:rStyle w:val="Kommentarzeichen"/>
+        </w:rPr>
+        <w:annotationRef/>
+      </w:r>
+      <w:r>
         <w:t xml:space="preserve"> 05.08 20:30-21:15 = 0,75 h</w:t>
       </w:r>
     </w:p>
   </w:comment>
-  <w:comment w:id="13" w:author="John-Bryan Spieker" w:date="2019-08-06T08:47:00Z" w:initials="JS">
+  <w:comment w:id="15" w:author="John-Bryan Spieker" w:date="2019-08-08T15:10:00Z" w:initials="JS">
+    <w:p>
+      <w:pPr>
+        <w:pStyle w:val="Kommentartext"/>
+      </w:pPr>
+      <w:r>
+        <w:rPr>
+          <w:rStyle w:val="Kommentarzeichen"/>
+        </w:rPr>
+        <w:annotationRef/>
+      </w:r>
+      <w:r>
+        <w:t>08.08 14:45-15:15 = 0,5 h</w:t>
+      </w:r>
+    </w:p>
+  </w:comment>
+  <w:comment w:id="17" w:author="John-Bryan Spieker" w:date="2019-08-08T22:43:00Z" w:initials="JS">
+    <w:p>
+      <w:pPr>
+        <w:pStyle w:val="Kommentartext"/>
+      </w:pPr>
+      <w:r>
+        <w:rPr>
+          <w:rStyle w:val="Kommentarzeichen"/>
+        </w:rPr>
+        <w:annotationRef/>
+      </w:r>
+      <w:r>
+        <w:t>08.08 21:45-22:45 = 1,00 h</w:t>
+      </w:r>
+    </w:p>
+  </w:comment>
+  <w:comment w:id="19" w:author="John-Bryan Spieker" w:date="2019-08-09T22:44:00Z" w:initials="JS">
+    <w:p>
+      <w:pPr>
+        <w:pStyle w:val="Kommentartext"/>
+      </w:pPr>
+      <w:r>
+        <w:rPr>
+          <w:rStyle w:val="Kommentarzeichen"/>
+        </w:rPr>
+        <w:annotationRef/>
+      </w:r>
+      <w:r>
+        <w:t>08.08 22:15-22:45 = 0,5 h</w:t>
+      </w:r>
+    </w:p>
+  </w:comment>
+  <w:comment w:id="23" w:author="John-Bryan Spieker" w:date="2019-08-06T08:47:00Z" w:initials="JS">
     <w:p>
       <w:pPr>
         <w:pStyle w:val="Kommentartext"/>
@@ -1994,7 +2721,12 @@
   <w15:commentEx w15:paraId="245C4560" w15:done="0"/>
   <w15:commentEx w15:paraId="335764DD" w15:done="0"/>
   <w15:commentEx w15:paraId="1FBC6B76" w15:done="0"/>
+  <w15:commentEx w15:paraId="0D4C9758" w15:done="0"/>
+  <w15:commentEx w15:paraId="7B772E62" w15:paraIdParent="0D4C9758" w15:done="0"/>
   <w15:commentEx w15:paraId="3C57A782" w15:done="0"/>
+  <w15:commentEx w15:paraId="0FEBA982" w15:done="0"/>
+  <w15:commentEx w15:paraId="1DD73ED5" w15:done="0"/>
+  <w15:commentEx w15:paraId="511B3578" w15:done="0"/>
   <w15:commentEx w15:paraId="1C68ABFA" w15:done="0"/>
 </w15:commentsEx>
 </file>
@@ -2004,7 +2736,12 @@
   <w16cid:commentId w16cid:paraId="245C4560" w16cid:durableId="20F309D5"/>
   <w16cid:commentId w16cid:paraId="335764DD" w16cid:durableId="20F30A2F"/>
   <w16cid:commentId w16cid:paraId="1FBC6B76" w16cid:durableId="20F263E7"/>
+  <w16cid:commentId w16cid:paraId="0D4C9758" w16cid:durableId="20F6B6B7"/>
+  <w16cid:commentId w16cid:paraId="7B772E62" w16cid:durableId="20F720E2"/>
   <w16cid:commentId w16cid:paraId="3C57A782" w16cid:durableId="20F31ACB"/>
+  <w16cid:commentId w16cid:paraId="0FEBA982" w16cid:durableId="20F6BA03"/>
+  <w16cid:commentId w16cid:paraId="1DD73ED5" w16cid:durableId="20F723FB"/>
+  <w16cid:commentId w16cid:paraId="511B3578" w16cid:durableId="20F875E2"/>
   <w16cid:commentId w16cid:paraId="1C68ABFA" w16cid:durableId="20F3BD32"/>
 </w16cid:commentsIds>
 </file>
@@ -2067,6 +2804,100 @@
     </w:p>
   </w:footnote>
 </w:footnotes>
+</file>
+
+<file path=word/numbering.xml><?xml version="1.0" encoding="utf-8"?>
+<w:numbering xmlns:wpc="http://schemas.microsoft.com/office/word/2010/wordprocessingCanvas" xmlns:cx="http://schemas.microsoft.com/office/drawing/2014/chartex" xmlns:cx1="http://schemas.microsoft.com/office/drawing/2015/9/8/chartex" xmlns:cx2="http://schemas.microsoft.com/office/drawing/2015/10/21/chartex" xmlns:cx3="http://schemas.microsoft.com/office/drawing/2016/5/9/chartex" xmlns:cx4="http://schemas.microsoft.com/office/drawing/2016/5/10/chartex" xmlns:cx5="http://schemas.microsoft.com/office/drawing/2016/5/11/chartex" xmlns:cx6="http://schemas.microsoft.com/office/drawing/2016/5/12/chartex" xmlns:cx7="http://schemas.microsoft.com/office/drawing/2016/5/13/chartex" xmlns:cx8="http://schemas.microsoft.com/office/drawing/2016/5/14/chartex" xmlns:mc="http://schemas.openxmlformats.org/markup-compatibility/2006" xmlns:aink="http://schemas.microsoft.com/office/drawing/2016/ink" xmlns:am3d="http://schemas.microsoft.com/office/drawing/2017/model3d" xmlns:o="urn:schemas-microsoft-com:office:office" xmlns:r="http://schemas.openxmlformats.org/officeDocument/2006/relationships" xmlns:m="http://schemas.openxmlformats.org/officeDocument/2006/math" xmlns:v="urn:schemas-microsoft-com:vml" xmlns:wp14="http://schemas.microsoft.com/office/word/2010/wordprocessingDrawing" xmlns:wp="http://schemas.openxmlformats.org/drawingml/2006/wordprocessingDrawing" xmlns:w10="urn:schemas-microsoft-com:office:word" xmlns:w="http://schemas.openxmlformats.org/wordprocessingml/2006/main" xmlns:w14="http://schemas.microsoft.com/office/word/2010/wordml" xmlns:w15="http://schemas.microsoft.com/office/word/2012/wordml" xmlns:w16cid="http://schemas.microsoft.com/office/word/2016/wordml/cid" xmlns:w16se="http://schemas.microsoft.com/office/word/2015/wordml/symex" xmlns:wpg="http://schemas.microsoft.com/office/word/2010/wordprocessingGroup" xmlns:wpi="http://schemas.microsoft.com/office/word/2010/wordprocessingInk" xmlns:wne="http://schemas.microsoft.com/office/word/2006/wordml" xmlns:wps="http://schemas.microsoft.com/office/word/2010/wordprocessingShape" mc:Ignorable="w14 w15 w16se w16cid wp14">
+  <w:abstractNum w:abstractNumId="0" w15:restartNumberingAfterBreak="0">
+    <w:nsid w:val="1C366DED"/>
+    <w:multiLevelType w:val="hybridMultilevel"/>
+    <w:tmpl w:val="E37CA4A4"/>
+    <w:lvl w:ilvl="0" w:tplc="0407000F">
+      <w:start w:val="1"/>
+      <w:numFmt w:val="decimal"/>
+      <w:lvlText w:val="%1."/>
+      <w:lvlJc w:val="left"/>
+      <w:pPr>
+        <w:ind w:left="720" w:hanging="360"/>
+      </w:pPr>
+    </w:lvl>
+    <w:lvl w:ilvl="1" w:tplc="04070019" w:tentative="1">
+      <w:start w:val="1"/>
+      <w:numFmt w:val="lowerLetter"/>
+      <w:lvlText w:val="%2."/>
+      <w:lvlJc w:val="left"/>
+      <w:pPr>
+        <w:ind w:left="1440" w:hanging="360"/>
+      </w:pPr>
+    </w:lvl>
+    <w:lvl w:ilvl="2" w:tplc="0407001B" w:tentative="1">
+      <w:start w:val="1"/>
+      <w:numFmt w:val="lowerRoman"/>
+      <w:lvlText w:val="%3."/>
+      <w:lvlJc w:val="right"/>
+      <w:pPr>
+        <w:ind w:left="2160" w:hanging="180"/>
+      </w:pPr>
+    </w:lvl>
+    <w:lvl w:ilvl="3" w:tplc="0407000F" w:tentative="1">
+      <w:start w:val="1"/>
+      <w:numFmt w:val="decimal"/>
+      <w:lvlText w:val="%4."/>
+      <w:lvlJc w:val="left"/>
+      <w:pPr>
+        <w:ind w:left="2880" w:hanging="360"/>
+      </w:pPr>
+    </w:lvl>
+    <w:lvl w:ilvl="4" w:tplc="04070019" w:tentative="1">
+      <w:start w:val="1"/>
+      <w:numFmt w:val="lowerLetter"/>
+      <w:lvlText w:val="%5."/>
+      <w:lvlJc w:val="left"/>
+      <w:pPr>
+        <w:ind w:left="3600" w:hanging="360"/>
+      </w:pPr>
+    </w:lvl>
+    <w:lvl w:ilvl="5" w:tplc="0407001B" w:tentative="1">
+      <w:start w:val="1"/>
+      <w:numFmt w:val="lowerRoman"/>
+      <w:lvlText w:val="%6."/>
+      <w:lvlJc w:val="right"/>
+      <w:pPr>
+        <w:ind w:left="4320" w:hanging="180"/>
+      </w:pPr>
+    </w:lvl>
+    <w:lvl w:ilvl="6" w:tplc="0407000F" w:tentative="1">
+      <w:start w:val="1"/>
+      <w:numFmt w:val="decimal"/>
+      <w:lvlText w:val="%7."/>
+      <w:lvlJc w:val="left"/>
+      <w:pPr>
+        <w:ind w:left="5040" w:hanging="360"/>
+      </w:pPr>
+    </w:lvl>
+    <w:lvl w:ilvl="7" w:tplc="04070019" w:tentative="1">
+      <w:start w:val="1"/>
+      <w:numFmt w:val="lowerLetter"/>
+      <w:lvlText w:val="%8."/>
+      <w:lvlJc w:val="left"/>
+      <w:pPr>
+        <w:ind w:left="5760" w:hanging="360"/>
+      </w:pPr>
+    </w:lvl>
+    <w:lvl w:ilvl="8" w:tplc="0407001B" w:tentative="1">
+      <w:start w:val="1"/>
+      <w:numFmt w:val="lowerRoman"/>
+      <w:lvlText w:val="%9."/>
+      <w:lvlJc w:val="right"/>
+      <w:pPr>
+        <w:ind w:left="6480" w:hanging="180"/>
+      </w:pPr>
+    </w:lvl>
+  </w:abstractNum>
+  <w:num w:numId="1">
+    <w:abstractNumId w:val="0"/>
+  </w:num>
+</w:numbering>
 </file>
 
 <file path=word/people.xml><?xml version="1.0" encoding="utf-8"?>
@@ -2832,6 +3663,17 @@
       <w:szCs w:val="20"/>
     </w:rPr>
   </w:style>
+  <w:style w:type="paragraph" w:styleId="Listenabsatz">
+    <w:name w:val="List Paragraph"/>
+    <w:basedOn w:val="Standard"/>
+    <w:uiPriority w:val="34"/>
+    <w:qFormat/>
+    <w:rsid w:val="00601A74"/>
+    <w:pPr>
+      <w:ind w:left="720"/>
+      <w:contextualSpacing/>
+    </w:pPr>
+  </w:style>
 </w:styles>
 </file>
 
@@ -3135,7 +3977,7 @@
 </file>
 
 <file path=customXml/itemProps1.xml><?xml version="1.0" encoding="utf-8"?>
-<ds:datastoreItem xmlns:ds="http://schemas.openxmlformats.org/officeDocument/2006/customXml" ds:itemID="{4C48AAD2-4C85-47EC-8248-CBA00184A36E}">
+<ds:datastoreItem xmlns:ds="http://schemas.openxmlformats.org/officeDocument/2006/customXml" ds:itemID="{4C22E604-B178-4A34-BDBF-00639CDA7DFB}">
   <ds:schemaRefs>
     <ds:schemaRef ds:uri="http://schemas.openxmlformats.org/officeDocument/2006/bibliography"/>
   </ds:schemaRefs>

</xml_diff>

<commit_message>
Vorstellung des Unternehmens eingefügt
</commit_message>
<xml_diff>
--- a/BPI-Capgemini.docx
+++ b/BPI-Capgemini.docx
@@ -1,6 +1,6 @@
 
 <file path=word/document.xml><?xml version="1.0" encoding="utf-8"?>
-<w:document xmlns:wpc="http://schemas.microsoft.com/office/word/2010/wordprocessingCanvas" xmlns:cx="http://schemas.microsoft.com/office/drawing/2014/chartex" xmlns:cx1="http://schemas.microsoft.com/office/drawing/2015/9/8/chartex" xmlns:cx2="http://schemas.microsoft.com/office/drawing/2015/10/21/chartex" xmlns:cx3="http://schemas.microsoft.com/office/drawing/2016/5/9/chartex" xmlns:cx4="http://schemas.microsoft.com/office/drawing/2016/5/10/chartex" xmlns:cx5="http://schemas.microsoft.com/office/drawing/2016/5/11/chartex" xmlns:cx6="http://schemas.microsoft.com/office/drawing/2016/5/12/chartex" xmlns:cx7="http://schemas.microsoft.com/office/drawing/2016/5/13/chartex" xmlns:cx8="http://schemas.microsoft.com/office/drawing/2016/5/14/chartex" xmlns:mc="http://schemas.openxmlformats.org/markup-compatibility/2006" xmlns:aink="http://schemas.microsoft.com/office/drawing/2016/ink" xmlns:am3d="http://schemas.microsoft.com/office/drawing/2017/model3d" xmlns:o="urn:schemas-microsoft-com:office:office" xmlns:r="http://schemas.openxmlformats.org/officeDocument/2006/relationships" xmlns:m="http://schemas.openxmlformats.org/officeDocument/2006/math" xmlns:v="urn:schemas-microsoft-com:vml" xmlns:wp14="http://schemas.microsoft.com/office/word/2010/wordprocessingDrawing" xmlns:wp="http://schemas.openxmlformats.org/drawingml/2006/wordprocessingDrawing" xmlns:w10="urn:schemas-microsoft-com:office:word" xmlns:w="http://schemas.openxmlformats.org/wordprocessingml/2006/main" xmlns:w14="http://schemas.microsoft.com/office/word/2010/wordml" xmlns:w15="http://schemas.microsoft.com/office/word/2012/wordml" xmlns:w16cid="http://schemas.microsoft.com/office/word/2016/wordml/cid" xmlns:w16se="http://schemas.microsoft.com/office/word/2015/wordml/symex" xmlns:wpg="http://schemas.microsoft.com/office/word/2010/wordprocessingGroup" xmlns:wpi="http://schemas.microsoft.com/office/word/2010/wordprocessingInk" xmlns:wne="http://schemas.microsoft.com/office/word/2006/wordml" xmlns:wps="http://schemas.microsoft.com/office/word/2010/wordprocessingShape" mc:Ignorable="w14 w15 w16se w16cid wp14">
+<w:document xmlns:wpc="http://schemas.microsoft.com/office/word/2010/wordprocessingCanvas" xmlns:mc="http://schemas.openxmlformats.org/markup-compatibility/2006" xmlns:o="urn:schemas-microsoft-com:office:office" xmlns:r="http://schemas.openxmlformats.org/officeDocument/2006/relationships" xmlns:m="http://schemas.openxmlformats.org/officeDocument/2006/math" xmlns:v="urn:schemas-microsoft-com:vml" xmlns:wp14="http://schemas.microsoft.com/office/word/2010/wordprocessingDrawing" xmlns:wp="http://schemas.openxmlformats.org/drawingml/2006/wordprocessingDrawing" xmlns:w10="urn:schemas-microsoft-com:office:word" xmlns:w="http://schemas.openxmlformats.org/wordprocessingml/2006/main" xmlns:w14="http://schemas.microsoft.com/office/word/2010/wordml" xmlns:wpg="http://schemas.microsoft.com/office/word/2010/wordprocessingGroup" xmlns:wpi="http://schemas.microsoft.com/office/word/2010/wordprocessingInk" xmlns:wne="http://schemas.microsoft.com/office/word/2006/wordml" xmlns:wps="http://schemas.microsoft.com/office/word/2010/wordprocessingShape" mc:Ignorable="w14 wp14">
   <w:body>
     <w:sdt>
       <w:sdtPr>
@@ -519,8 +519,250 @@
           <w:noProof/>
           <w:lang w:eastAsia="de-DE"/>
         </w:rPr>
-        <w:t xml:space="preserve">. Zweites ist für die Bearbeitung der Aufgabenstellung jedoch nicht weiter relevant. </w:t>
-      </w:r>
+        <w:t>. Zweites ist für die Bearbeitung der Aufgabenstellun</w:t>
+      </w:r>
+      <w:r>
+        <w:rPr>
+          <w:noProof/>
+          <w:lang w:eastAsia="de-DE"/>
+        </w:rPr>
+        <w:t>g jedoch nicht weiter relevant.</w:t>
+      </w:r>
+    </w:p>
+    <w:p>
+      <w:pPr>
+        <w:spacing w:line="360" w:lineRule="auto"/>
+        <w:rPr>
+          <w:noProof/>
+          <w:lang w:eastAsia="de-DE"/>
+        </w:rPr>
+      </w:pPr>
+    </w:p>
+    <w:p>
+      <w:pPr>
+        <w:pStyle w:val="berschrift1"/>
+        <w:rPr>
+          <w:noProof/>
+          <w:lang w:eastAsia="de-DE"/>
+        </w:rPr>
+      </w:pPr>
+      <w:r>
+        <w:rPr>
+          <w:noProof/>
+          <w:lang w:eastAsia="de-DE"/>
+        </w:rPr>
+        <w:t>Ca</w:t>
+      </w:r>
+      <w:r>
+        <w:rPr>
+          <w:noProof/>
+          <w:lang w:eastAsia="de-DE"/>
+        </w:rPr>
+        <w:t>pgemini – das Unternehmen</w:t>
+      </w:r>
+    </w:p>
+    <w:p>
+      <w:pPr>
+        <w:rPr>
+          <w:lang w:eastAsia="de-DE"/>
+        </w:rPr>
+      </w:pPr>
+      <w:r>
+        <w:rPr>
+          <w:lang w:eastAsia="de-DE"/>
+        </w:rPr>
+        <w:t>Das Unternehmen Capgemini ist einer der weltweit führenden Anbieter von Technologie – Services, Digitaler Transformation, sowie f</w:t>
+      </w:r>
+      <w:r>
+        <w:rPr>
+          <w:lang w:eastAsia="de-DE"/>
+        </w:rPr>
+        <w:t>ür Management- und IT-Beratung.</w:t>
+      </w:r>
+    </w:p>
+    <w:p>
+      <w:pPr>
+        <w:rPr>
+          <w:lang w:eastAsia="de-DE"/>
+        </w:rPr>
+      </w:pPr>
+      <w:r>
+        <w:rPr>
+          <w:lang w:eastAsia="de-DE"/>
+        </w:rPr>
+        <w:t>Capgemini wurde 1967 gegründet und d</w:t>
+      </w:r>
+      <w:r>
+        <w:rPr>
+          <w:lang w:eastAsia="de-DE"/>
+        </w:rPr>
+        <w:t xml:space="preserve">er Hauptsitz </w:t>
+      </w:r>
+      <w:r>
+        <w:rPr>
+          <w:lang w:eastAsia="de-DE"/>
+        </w:rPr>
+        <w:t>ist in Paris (Frankreich).</w:t>
+      </w:r>
+      <w:r>
+        <w:rPr>
+          <w:lang w:eastAsia="de-DE"/>
+        </w:rPr>
+        <w:t xml:space="preserve"> </w:t>
+      </w:r>
+      <w:r>
+        <w:rPr>
+          <w:lang w:eastAsia="de-DE"/>
+        </w:rPr>
+        <w:t>Das Unternehme</w:t>
+      </w:r>
+      <w:r>
+        <w:rPr>
+          <w:lang w:eastAsia="de-DE"/>
+        </w:rPr>
+        <w:t>n</w:t>
+      </w:r>
+      <w:r>
+        <w:rPr>
+          <w:lang w:eastAsia="de-DE"/>
+        </w:rPr>
+        <w:t xml:space="preserve"> wird in vier Hauptgeschäftsfelder eingegliedert. Die Submarke Capgemini </w:t>
+      </w:r>
+      <w:proofErr w:type="spellStart"/>
+      <w:r>
+        <w:rPr>
+          <w:lang w:eastAsia="de-DE"/>
+        </w:rPr>
+        <w:t>invent</w:t>
+      </w:r>
+      <w:proofErr w:type="spellEnd"/>
+      <w:r>
+        <w:rPr>
+          <w:lang w:eastAsia="de-DE"/>
+        </w:rPr>
+        <w:t xml:space="preserve"> ist für die Consulting Services zuständig. Capgemini </w:t>
+      </w:r>
+      <w:proofErr w:type="spellStart"/>
+      <w:r>
+        <w:rPr>
+          <w:lang w:eastAsia="de-DE"/>
+        </w:rPr>
+        <w:t>sogeti</w:t>
+      </w:r>
+      <w:proofErr w:type="spellEnd"/>
+      <w:r>
+        <w:rPr>
+          <w:lang w:eastAsia="de-DE"/>
+        </w:rPr>
+        <w:t xml:space="preserve"> (Submarke) für Technology und Engineering Services. Die letzten beiden Felder </w:t>
+      </w:r>
+      <w:proofErr w:type="spellStart"/>
+      <w:r>
+        <w:rPr>
+          <w:lang w:eastAsia="de-DE"/>
+        </w:rPr>
+        <w:t>Application</w:t>
+      </w:r>
+      <w:proofErr w:type="spellEnd"/>
+      <w:r>
+        <w:rPr>
+          <w:lang w:eastAsia="de-DE"/>
+        </w:rPr>
+        <w:t xml:space="preserve"> Services und </w:t>
+      </w:r>
+      <w:proofErr w:type="spellStart"/>
+      <w:r>
+        <w:rPr>
+          <w:lang w:eastAsia="de-DE"/>
+        </w:rPr>
+        <w:t>other</w:t>
+      </w:r>
+      <w:proofErr w:type="spellEnd"/>
+      <w:r>
+        <w:rPr>
+          <w:lang w:eastAsia="de-DE"/>
+        </w:rPr>
+        <w:t xml:space="preserve"> </w:t>
+      </w:r>
+      <w:proofErr w:type="spellStart"/>
+      <w:r>
+        <w:rPr>
+          <w:lang w:eastAsia="de-DE"/>
+        </w:rPr>
+        <w:t>Managed</w:t>
+      </w:r>
+      <w:proofErr w:type="spellEnd"/>
+      <w:r>
+        <w:rPr>
+          <w:lang w:eastAsia="de-DE"/>
+        </w:rPr>
+        <w:t xml:space="preserve"> Services w</w:t>
+      </w:r>
+      <w:r>
+        <w:rPr>
+          <w:lang w:eastAsia="de-DE"/>
+        </w:rPr>
+        <w:t>erden von Capgemini bearbeitet.</w:t>
+      </w:r>
+      <w:r>
+        <w:rPr>
+          <w:rStyle w:val="Funotenzeichen"/>
+          <w:lang w:eastAsia="de-DE"/>
+        </w:rPr>
+        <w:footnoteReference w:id="1"/>
+      </w:r>
+      <w:r>
+        <w:rPr>
+          <w:lang w:eastAsia="de-DE"/>
+        </w:rPr>
+        <w:t xml:space="preserve"> Außerdem arbeitet Capgemini mit vielen großen Unternehmen zusammen, wie z.B. Adobe, Microsoft und SAP.</w:t>
+      </w:r>
+      <w:r>
+        <w:rPr>
+          <w:rStyle w:val="Funotenzeichen"/>
+          <w:lang w:eastAsia="de-DE"/>
+        </w:rPr>
+        <w:footnoteReference w:id="2"/>
+      </w:r>
+    </w:p>
+    <w:p>
+      <w:pPr>
+        <w:rPr>
+          <w:lang w:eastAsia="de-DE"/>
+        </w:rPr>
+      </w:pPr>
+      <w:r>
+        <w:rPr>
+          <w:lang w:eastAsia="de-DE"/>
+        </w:rPr>
+        <w:t xml:space="preserve">Aufgrund </w:t>
+      </w:r>
+      <w:r>
+        <w:rPr>
+          <w:lang w:eastAsia="de-DE"/>
+        </w:rPr>
+        <w:t>der regelmäßigen Besuche der Mitarbeiter von Capgemini wird dem Kunden der Projektfortschritt stetig vermittelt. Dadurch können eventuelle Missverständnisse frühzeitig beseitigt werden. Das führt dazu, dass das Unternehmen Capgemini besser agieren kann.</w:t>
+      </w:r>
+    </w:p>
+    <w:p>
+      <w:pPr>
+        <w:spacing w:line="360" w:lineRule="auto"/>
+        <w:rPr>
+          <w:noProof/>
+          <w:lang w:eastAsia="de-DE"/>
+        </w:rPr>
+      </w:pPr>
+      <w:bookmarkStart w:id="2" w:name="_GoBack"/>
+      <w:bookmarkEnd w:id="2"/>
+    </w:p>
+    <w:p>
+      <w:pPr>
+        <w:spacing w:line="360" w:lineRule="auto"/>
+        <w:rPr>
+          <w:noProof/>
+          <w:lang w:eastAsia="de-DE"/>
+        </w:rPr>
+      </w:pPr>
       <w:r>
         <w:rPr>
           <w:noProof/>
@@ -538,7 +780,7 @@
           <w:lang w:eastAsia="de-DE"/>
         </w:rPr>
       </w:pPr>
-      <w:bookmarkStart w:id="2" w:name="_Toc16153650"/>
+      <w:bookmarkStart w:id="3" w:name="_Toc16153650"/>
       <w:r>
         <w:rPr>
           <w:noProof/>
@@ -561,7 +803,7 @@
         </w:rPr>
         <w:t xml:space="preserve"> Architekturskizzen</w:t>
       </w:r>
-      <w:bookmarkEnd w:id="2"/>
+      <w:bookmarkEnd w:id="3"/>
     </w:p>
     <w:p>
       <w:pPr>
@@ -571,7 +813,7 @@
           <w:lang w:eastAsia="de-DE"/>
         </w:rPr>
       </w:pPr>
-      <w:commentRangeStart w:id="3"/>
+      <w:commentRangeStart w:id="4"/>
       <w:r>
         <w:rPr>
           <w:lang w:eastAsia="de-DE"/>
@@ -608,12 +850,12 @@
         </w:rPr>
         <w:t>tainmentsystem an den einzelnen Sitzplätzen zur Verfügung stellt und noch einige andere autonome Funktionen übernehmen soll.</w:t>
       </w:r>
-      <w:commentRangeEnd w:id="3"/>
+      <w:commentRangeEnd w:id="4"/>
       <w:r>
         <w:rPr>
           <w:rStyle w:val="Kommentarzeichen"/>
         </w:rPr>
-        <w:commentReference w:id="3"/>
+        <w:commentReference w:id="4"/>
       </w:r>
     </w:p>
     <w:p>
@@ -621,11 +863,11 @@
         <w:pStyle w:val="berschrift3"/>
         <w:spacing w:line="360" w:lineRule="auto"/>
       </w:pPr>
-      <w:bookmarkStart w:id="4" w:name="_Toc16153651"/>
+      <w:bookmarkStart w:id="5" w:name="_Toc16153651"/>
       <w:r>
         <w:t>A-Architektur</w:t>
       </w:r>
-      <w:bookmarkEnd w:id="4"/>
+      <w:bookmarkEnd w:id="5"/>
     </w:p>
     <w:p>
       <w:pPr>
@@ -688,7 +930,7 @@
                                 <w:noProof/>
                               </w:rPr>
                             </w:pPr>
-                            <w:bookmarkStart w:id="5" w:name="_Ref15928019"/>
+                            <w:bookmarkStart w:id="6" w:name="_Ref15928019"/>
                             <w:r>
                               <w:t xml:space="preserve">Abbildung </w:t>
                             </w:r>
@@ -716,7 +958,7 @@
                             <w:r>
                               <w:t xml:space="preserve"> Komponenten des Systems für die Bahn 2.0</w:t>
                             </w:r>
-                            <w:bookmarkEnd w:id="5"/>
+                            <w:bookmarkEnd w:id="6"/>
                           </w:p>
                         </w:txbxContent>
                       </wps:txbx>
@@ -734,7 +976,7 @@
           </mc:Choice>
           <mc:Fallback>
             <w:pict>
-              <v:shapetype w14:anchorId="1BDEB626" id="_x0000_t202" coordsize="21600,21600" o:spt="202" path="m,l,21600r21600,l21600,xe">
+              <v:shapetype id="_x0000_t202" coordsize="21600,21600" o:spt="202" path="m,l,21600r21600,l21600,xe">
                 <v:stroke joinstyle="miter"/>
                 <v:path gradientshapeok="t" o:connecttype="rect"/>
               </v:shapetype>
@@ -752,27 +994,14 @@
                       <w:r>
                         <w:t xml:space="preserve">Abbildung </w:t>
                       </w:r>
-                      <w:r>
-                        <w:fldChar w:fldCharType="begin"/>
-                      </w:r>
-                      <w:r>
-                        <w:instrText xml:space="preserve"> SEQ Abbildung \* ARABIC </w:instrText>
-                      </w:r>
-                      <w:r>
-                        <w:fldChar w:fldCharType="separate"/>
-                      </w:r>
-                      <w:r>
-                        <w:rPr>
-                          <w:noProof/>
-                        </w:rPr>
-                        <w:t>1</w:t>
-                      </w:r>
-                      <w:r>
-                        <w:rPr>
-                          <w:noProof/>
-                        </w:rPr>
-                        <w:fldChar w:fldCharType="end"/>
-                      </w:r>
+                      <w:fldSimple w:instr=" SEQ Abbildung \* ARABIC ">
+                        <w:r>
+                          <w:rPr>
+                            <w:noProof/>
+                          </w:rPr>
+                          <w:t>1</w:t>
+                        </w:r>
+                      </w:fldSimple>
                       <w:r>
                         <w:t xml:space="preserve"> Komponenten des Systems für die Bahn 2.0</w:t>
                       </w:r>
@@ -824,7 +1053,7 @@
                     <pic:cNvPicPr/>
                   </pic:nvPicPr>
                   <pic:blipFill rotWithShape="1">
-                    <a:blip r:embed="rId11">
+                    <a:blip r:embed="rId10">
                       <a:extLst>
                         <a:ext uri="{28A0092B-C50C-407E-A947-70E740481C1C}">
                           <a14:useLocalDpi xmlns:a14="http://schemas.microsoft.com/office/drawing/2010/main" val="0"/>
@@ -1129,7 +1358,7 @@
                     <pic:cNvPicPr/>
                   </pic:nvPicPr>
                   <pic:blipFill>
-                    <a:blip r:embed="rId12"/>
+                    <a:blip r:embed="rId11"/>
                     <a:stretch>
                       <a:fillRect/>
                     </a:stretch>
@@ -1162,7 +1391,10 @@
         <w:fldChar w:fldCharType="begin"/>
       </w:r>
       <w:r>
-        <w:instrText xml:space="preserve"> SEQ Abbildung \* ARABIC </w:instrText>
+        <w:instrText xml:space="preserve"> SE</w:instrText>
+      </w:r>
+      <w:r>
+        <w:instrText xml:space="preserve">Q Abbildung \* ARABIC </w:instrText>
       </w:r>
       <w:r>
         <w:fldChar w:fldCharType="separate"/>
@@ -1403,6 +1635,444 @@
             <wp:extent cx="5760720" cy="1548890"/>
             <wp:effectExtent l="0" t="0" r="0" b="0"/>
             <wp:docPr id="18" name="Grafik 18"/>
+            <wp:cNvGraphicFramePr>
+              <a:graphicFrameLocks xmlns:a="http://schemas.openxmlformats.org/drawingml/2006/main" noChangeAspect="1"/>
+            </wp:cNvGraphicFramePr>
+            <a:graphic xmlns:a="http://schemas.openxmlformats.org/drawingml/2006/main">
+              <a:graphicData uri="http://schemas.openxmlformats.org/drawingml/2006/picture">
+                <pic:pic xmlns:pic="http://schemas.openxmlformats.org/drawingml/2006/picture">
+                  <pic:nvPicPr>
+                    <pic:cNvPr id="0" name=""/>
+                    <pic:cNvPicPr/>
+                  </pic:nvPicPr>
+                  <pic:blipFill>
+                    <a:blip r:embed="rId12"/>
+                    <a:stretch>
+                      <a:fillRect/>
+                    </a:stretch>
+                  </pic:blipFill>
+                  <pic:spPr>
+                    <a:xfrm>
+                      <a:off x="0" y="0"/>
+                      <a:ext cx="5760720" cy="1548890"/>
+                    </a:xfrm>
+                    <a:prstGeom prst="rect">
+                      <a:avLst/>
+                    </a:prstGeom>
+                  </pic:spPr>
+                </pic:pic>
+              </a:graphicData>
+            </a:graphic>
+          </wp:inline>
+        </w:drawing>
+      </w:r>
+    </w:p>
+    <w:p>
+      <w:pPr>
+        <w:pStyle w:val="Beschriftung"/>
+        <w:spacing w:line="360" w:lineRule="auto"/>
+      </w:pPr>
+      <w:bookmarkStart w:id="16" w:name="_Ref16167951"/>
+      <w:r>
+        <w:t xml:space="preserve">Abbildung </w:t>
+      </w:r>
+      <w:r>
+        <w:fldChar w:fldCharType="begin"/>
+      </w:r>
+      <w:r>
+        <w:instrText xml:space="preserve"> SEQ Abbildung \* ARABIC </w:instrText>
+      </w:r>
+      <w:r>
+        <w:fldChar w:fldCharType="separate"/>
+      </w:r>
+      <w:r>
+        <w:rPr>
+          <w:noProof/>
+        </w:rPr>
+        <w:t>3</w:t>
+      </w:r>
+      <w:r>
+        <w:rPr>
+          <w:noProof/>
+        </w:rPr>
+        <w:fldChar w:fldCharType="end"/>
+      </w:r>
+      <w:bookmarkEnd w:id="16"/>
+      <w:r>
+        <w:rPr>
+          <w:noProof/>
+        </w:rPr>
+        <w:t xml:space="preserve"> Abhängigkeiten innerhalb des Bahn 2.0 Systems</w:t>
+      </w:r>
+    </w:p>
+    <w:p>
+      <w:pPr>
+        <w:spacing w:line="360" w:lineRule="auto"/>
+      </w:pPr>
+      <w:r>
+        <w:t xml:space="preserve">Als ersten Schritt, haben wir die Abhängigkeiten innerhalb des Systems dargestellt. Diese sind in </w:t>
+      </w:r>
+      <w:r>
+        <w:fldChar w:fldCharType="begin"/>
+      </w:r>
+      <w:r>
+        <w:instrText xml:space="preserve"> REF _Ref16167951 \h </w:instrText>
+      </w:r>
+      <w:r>
+        <w:instrText xml:space="preserve"> \* MERGEFORMAT </w:instrText>
+      </w:r>
+      <w:r>
+        <w:fldChar w:fldCharType="separate"/>
+      </w:r>
+      <w:r>
+        <w:t xml:space="preserve">Abbildung </w:t>
+      </w:r>
+      <w:r>
+        <w:rPr>
+          <w:noProof/>
+        </w:rPr>
+        <w:t>3</w:t>
+      </w:r>
+      <w:r>
+        <w:fldChar w:fldCharType="end"/>
+      </w:r>
+      <w:r>
+        <w:t xml:space="preserve"> zu sehen.</w:t>
+      </w:r>
+      <w:r>
+        <w:t xml:space="preserve"> Im nachstehenden Abschnitt werden die einzelnen Abhängigkeiten erläutert.</w:t>
+      </w:r>
+    </w:p>
+    <w:p>
+      <w:pPr>
+        <w:spacing w:line="360" w:lineRule="auto"/>
+      </w:pPr>
+      <w:r>
+        <w:t>Betrachten wir zunächst das Infoterminal. Dies hat eine Abhängigkeit an die beiden Komponenten Profilverwaltung und Sitzplatzverwaltung. Diese resultieren aus der Anforderung, da</w:t>
+      </w:r>
+      <w:r>
+        <w:t>s</w:t>
+      </w:r>
+      <w:r>
+        <w:t xml:space="preserve">s beim Einsteigen </w:t>
+      </w:r>
+      <w:r>
+        <w:t>in den Zug</w:t>
+      </w:r>
+      <w:r>
+        <w:t>, das Ticket gescannt wird und dem Zuggast sein zugeteilter Sitz angezeigt wird.</w:t>
+      </w:r>
+      <w:r>
+        <w:t xml:space="preserve"> Da außerdem der Sitzplatz auch angezeigt wird, muss </w:t>
+      </w:r>
+      <w:r>
+        <w:t>ein Sitzplan geladen werden. Dieser wird aus der Sitzplatzverwaltung geladen.</w:t>
+      </w:r>
+      <w:r>
+        <w:t xml:space="preserve"> Des Weiteren hat der Zuggast die Möglichkeit, sich seinen aktuellen Kontostand und historische Daten (z.B. vergangene Fahrten) </w:t>
+      </w:r>
+      <w:r>
+        <w:t xml:space="preserve">auf dem Infoterminal </w:t>
+      </w:r>
+      <w:r>
+        <w:t>anzeigen zu lassen. Dafür müssen diese Daten</w:t>
+      </w:r>
+      <w:r>
+        <w:t xml:space="preserve"> aus der Profilverwaltung gezogen werden.</w:t>
+      </w:r>
+    </w:p>
+    <w:p>
+      <w:pPr>
+        <w:spacing w:line="360" w:lineRule="auto"/>
+      </w:pPr>
+      <w:r>
+        <w:t>Als N</w:t>
+      </w:r>
+      <w:r>
+        <w:t xml:space="preserve">ächstes betrachten wir die Abhängigkeit zwischen </w:t>
+      </w:r>
+      <w:r>
+        <w:t xml:space="preserve">dem </w:t>
+      </w:r>
+      <w:r>
+        <w:t xml:space="preserve">Abrechnungssystem und </w:t>
+      </w:r>
+      <w:r>
+        <w:t xml:space="preserve">der </w:t>
+      </w:r>
+      <w:r>
+        <w:t>Profilverwaltung.</w:t>
+      </w:r>
+      <w:r>
+        <w:t xml:space="preserve"> Diese entsteht durch das Abwickeln einer Kauft</w:t>
+      </w:r>
+      <w:r>
+        <w:t>ransaktion</w:t>
+      </w:r>
+      <w:r>
+        <w:t>. Wird so eine Transaktion</w:t>
+      </w:r>
+      <w:r>
+        <w:t xml:space="preserve"> vom In</w:t>
+      </w:r>
+      <w:r>
+        <w:t>fotainmentsystem angestoßen</w:t>
+      </w:r>
+      <w:r>
+        <w:t xml:space="preserve">, werden zum weiteren Bearbeiten die Kontodaten </w:t>
+      </w:r>
+      <w:r>
+        <w:lastRenderedPageBreak/>
+        <w:t>bzw. das Guthaben vom Nutzer benötigt.</w:t>
+      </w:r>
+      <w:r>
+        <w:t xml:space="preserve"> Sonst weiß das Banksystem nicht, von welchem Konto das Geld eingezogen werden muss. Alternativ muss natürlich das Guthaben </w:t>
+      </w:r>
+      <w:r>
+        <w:t>des jeweiligen Zuggast</w:t>
+      </w:r>
+      <w:r>
+        <w:t>e</w:t>
+      </w:r>
+      <w:r>
+        <w:t>s</w:t>
+      </w:r>
+      <w:r>
+        <w:t xml:space="preserve"> im Profil angepasst werden.</w:t>
+      </w:r>
+    </w:p>
+    <w:p>
+      <w:pPr>
+        <w:spacing w:line="360" w:lineRule="auto"/>
+      </w:pPr>
+      <w:r>
+        <w:t xml:space="preserve">Auch das Infotainmentsystem </w:t>
+      </w:r>
+      <w:r>
+        <w:t xml:space="preserve">benötigt die Profilverwaltung, da es sonst nicht möglich wäre, dem Zuggast eine, für ihn zugeschnittene, Empfehlung anzuzeigen. </w:t>
+      </w:r>
+      <w:r>
+        <w:t xml:space="preserve">Sollte der Zuggast dann etwas </w:t>
+      </w:r>
+      <w:r>
+        <w:t>Kostenpflichtiges</w:t>
+      </w:r>
+      <w:r>
+        <w:t xml:space="preserve"> auswählen, muss das Infotainmentsystem natürlich auch die Möglichkeit haben, diese Aktivität dem Abrechnungssystem mitzuteilen. Dadurch entsteht die Dependance zu dieser Komponente.</w:t>
+      </w:r>
+      <w:commentRangeEnd w:id="15"/>
+      <w:r>
+        <w:rPr>
+          <w:rStyle w:val="Kommentarzeichen"/>
+        </w:rPr>
+        <w:commentReference w:id="15"/>
+      </w:r>
+    </w:p>
+    <w:p>
+      <w:pPr>
+        <w:spacing w:line="360" w:lineRule="auto"/>
+      </w:pPr>
+      <w:commentRangeStart w:id="17"/>
+      <w:r>
+        <w:t>Die Sitzplatzverwal</w:t>
+      </w:r>
+      <w:r>
+        <w:t>tung ist für das organisieren der</w:t>
+      </w:r>
+      <w:r>
+        <w:t xml:space="preserve"> Sitzplätze innerhalb des Zuges verantwortlich. Um diese Funktion zu erfüllen, braucht sie, neben einer Abhängigkeit zu einer Datenbank (dies wird in einem späteren Abschnitt erläutert), die Profilverwaltung. Diese wird benötigt, da hinterlegt werden muss, welcher Zuggast, sich auf welchem Platz befindet. Hierfür braucht die Sitzplatzverwaltung wenigstens eine ID, am besten auch den Namen.</w:t>
+      </w:r>
+      <w:r>
+        <w:t xml:space="preserve"> Auch bei einer Reservierung braucht die Sitzplatzverwaltung diese relevanten Daten.</w:t>
+      </w:r>
+    </w:p>
+    <w:p>
+      <w:pPr>
+        <w:spacing w:line="360" w:lineRule="auto"/>
+      </w:pPr>
+      <w:r>
+        <w:t>Das RFID-System benötigt sowohl die Sitzplatzverwaltung als auch die Profilverwaltung. Dies geht daraus hervor, weil das RFID-System erkennt</w:t>
+      </w:r>
+      <w:r>
+        <w:t>,</w:t>
+      </w:r>
+      <w:r>
+        <w:t xml:space="preserve"> ob ein Zuggast ein- oder aussteigt. Um der Sitzplatzverwaltung aber überhaupt mitteilen zu können, welcher Zuggast gerade ein- beziehungsweise ausgestiegen ist, muss das RFID-System erst einmal erkennen, um welche Person es sich handelt. Dies erfolgt dann über die RFID. Sonst wüsste die Sitzplatzverwa</w:t>
+      </w:r>
+      <w:r>
+        <w:t>ltung nicht, wann ein Sitz frei bzw. belegt ist</w:t>
+      </w:r>
+      <w:r>
+        <w:t>.</w:t>
+      </w:r>
+    </w:p>
+    <w:p>
+      <w:pPr>
+        <w:spacing w:line="360" w:lineRule="auto"/>
+      </w:pPr>
+      <w:r>
+        <w:t>Zu guter Letzt bleibt noch die Profilverwaltung übrig. Diese hat zu keiner anderen Komponente eine Abhängigkeit. Somit würde man bei einem Deployen des Systems beispielsweise folgende Reihenfolge haben:</w:t>
+      </w:r>
+    </w:p>
+    <w:p>
+      <w:pPr>
+        <w:pStyle w:val="Listenabsatz"/>
+        <w:numPr>
+          <w:ilvl w:val="0"/>
+          <w:numId w:val="1"/>
+        </w:numPr>
+        <w:spacing w:line="276" w:lineRule="auto"/>
+      </w:pPr>
+      <w:r>
+        <w:t>Profilverwaltung</w:t>
+      </w:r>
+    </w:p>
+    <w:p>
+      <w:pPr>
+        <w:pStyle w:val="Listenabsatz"/>
+        <w:numPr>
+          <w:ilvl w:val="0"/>
+          <w:numId w:val="1"/>
+        </w:numPr>
+        <w:spacing w:line="276" w:lineRule="auto"/>
+      </w:pPr>
+      <w:r>
+        <w:t>Sitzplatzverwaltung</w:t>
+      </w:r>
+    </w:p>
+    <w:p>
+      <w:pPr>
+        <w:pStyle w:val="Listenabsatz"/>
+        <w:numPr>
+          <w:ilvl w:val="0"/>
+          <w:numId w:val="1"/>
+        </w:numPr>
+        <w:spacing w:line="276" w:lineRule="auto"/>
+      </w:pPr>
+      <w:r>
+        <w:t>Abrechnungssystem</w:t>
+      </w:r>
+    </w:p>
+    <w:p>
+      <w:pPr>
+        <w:pStyle w:val="Listenabsatz"/>
+        <w:numPr>
+          <w:ilvl w:val="0"/>
+          <w:numId w:val="1"/>
+        </w:numPr>
+        <w:spacing w:line="276" w:lineRule="auto"/>
+      </w:pPr>
+      <w:r>
+        <w:t>RFID-System</w:t>
+      </w:r>
+    </w:p>
+    <w:p>
+      <w:pPr>
+        <w:pStyle w:val="Listenabsatz"/>
+        <w:numPr>
+          <w:ilvl w:val="0"/>
+          <w:numId w:val="1"/>
+        </w:numPr>
+        <w:spacing w:line="276" w:lineRule="auto"/>
+      </w:pPr>
+      <w:r>
+        <w:t>Infoterminal</w:t>
+      </w:r>
+    </w:p>
+    <w:p>
+      <w:pPr>
+        <w:pStyle w:val="Listenabsatz"/>
+        <w:numPr>
+          <w:ilvl w:val="0"/>
+          <w:numId w:val="1"/>
+        </w:numPr>
+        <w:spacing w:line="276" w:lineRule="auto"/>
+      </w:pPr>
+      <w:r>
+        <w:t>Infotainmentsystem</w:t>
+      </w:r>
+    </w:p>
+    <w:p>
+      <w:pPr>
+        <w:spacing w:line="360" w:lineRule="auto"/>
+      </w:pPr>
+      <w:r>
+        <w:t xml:space="preserve">Der nächste Abschnitt beschäftigt sich mit der Einführung einer Datenbank </w:t>
+      </w:r>
+      <w:r>
+        <w:t xml:space="preserve">und UI (User Interface) </w:t>
+      </w:r>
+      <w:r>
+        <w:t xml:space="preserve">in das System. Da Datenbanken in der heutigen Zeit eine gute und solide Möglichkeit sind, Daten zu speichern, haben wir uns für ein gängiges RDBMS (relationales </w:t>
+      </w:r>
+      <w:r>
+        <w:t>Datenbankmanagementsystem</w:t>
+      </w:r>
+      <w:r>
+        <w:t>) entschieden</w:t>
+      </w:r>
+      <w:r>
+        <w:t xml:space="preserve">, wie in </w:t>
+      </w:r>
+      <w:r>
+        <w:fldChar w:fldCharType="begin"/>
+      </w:r>
+      <w:r>
+        <w:instrText xml:space="preserve"> REF _Ref16195745 \h </w:instrText>
+      </w:r>
+      <w:r>
+        <w:instrText xml:space="preserve"> \* MERGEFORMAT </w:instrText>
+      </w:r>
+      <w:r>
+        <w:fldChar w:fldCharType="separate"/>
+      </w:r>
+      <w:r>
+        <w:t xml:space="preserve">Abbildung </w:t>
+      </w:r>
+      <w:r>
+        <w:rPr>
+          <w:noProof/>
+        </w:rPr>
+        <w:t>4</w:t>
+      </w:r>
+      <w:r>
+        <w:fldChar w:fldCharType="end"/>
+      </w:r>
+      <w:r>
+        <w:t xml:space="preserve"> deutlich zu</w:t>
+      </w:r>
+      <w:r>
+        <w:t xml:space="preserve"> sehen </w:t>
+      </w:r>
+      <w:r>
+        <w:t>ist</w:t>
+      </w:r>
+      <w:r>
+        <w:t xml:space="preserve">. Eine Speicherung der Daten in einer Datenbank macht auch dahingehend einen Sinn, weil Millionen von Daten erzeugt werden, da für jede Person </w:t>
+      </w:r>
+      <w:r>
+        <w:lastRenderedPageBreak/>
+        <w:t xml:space="preserve">ein Profil angelegt wird. Dies allein erzeugt nicht die vielen Daten, doch das Stichwort hier ist „Historisierung“. Es soll dem Zuggast auch die Möglichkeit geben, seine früheren Fahrten an zu schauen. </w:t>
+      </w:r>
+      <w:r>
+        <w:t>Dann werden noch Daten benötigt, welche für die Sitzplatzzuordnung benötigt werden und noch einige Daten mehr.</w:t>
+      </w:r>
+    </w:p>
+    <w:p>
+      <w:pPr>
+        <w:keepNext/>
+        <w:spacing w:line="360" w:lineRule="auto"/>
+      </w:pPr>
+      <w:r>
+        <w:rPr>
+          <w:noProof/>
+          <w:lang w:eastAsia="de-DE"/>
+        </w:rPr>
+        <w:drawing>
+          <wp:inline distT="0" distB="0" distL="0" distR="0" wp14:anchorId="6E5E21D7" wp14:editId="2C451803">
+            <wp:extent cx="5760720" cy="2224424"/>
+            <wp:effectExtent l="0" t="0" r="0" b="4445"/>
+            <wp:docPr id="17" name="Grafik 17"/>
             <wp:cNvGraphicFramePr>
               <a:graphicFrameLocks xmlns:a="http://schemas.openxmlformats.org/drawingml/2006/main" noChangeAspect="1"/>
             </wp:cNvGraphicFramePr>
@@ -1422,7 +2092,7 @@
                   <pic:spPr>
                     <a:xfrm>
                       <a:off x="0" y="0"/>
-                      <a:ext cx="5760720" cy="1548890"/>
+                      <a:ext cx="5760720" cy="2224424"/>
                     </a:xfrm>
                     <a:prstGeom prst="rect">
                       <a:avLst/>
@@ -1438,9 +2108,11 @@
     <w:p>
       <w:pPr>
         <w:pStyle w:val="Beschriftung"/>
-        <w:spacing w:line="360" w:lineRule="auto"/>
-      </w:pPr>
-      <w:bookmarkStart w:id="16" w:name="_Ref16167951"/>
+        <w:rPr>
+          <w:noProof/>
+        </w:rPr>
+      </w:pPr>
+      <w:bookmarkStart w:id="18" w:name="_Ref16195745"/>
       <w:r>
         <w:t xml:space="preserve">Abbildung </w:t>
       </w:r>
@@ -1457,7 +2129,7 @@
         <w:rPr>
           <w:noProof/>
         </w:rPr>
-        <w:t>3</w:t>
+        <w:t>4</w:t>
       </w:r>
       <w:r>
         <w:rPr>
@@ -1465,382 +2137,102 @@
         </w:rPr>
         <w:fldChar w:fldCharType="end"/>
       </w:r>
-      <w:bookmarkEnd w:id="16"/>
-      <w:r>
-        <w:rPr>
-          <w:noProof/>
-        </w:rPr>
-        <w:t xml:space="preserve"> Abhängigkeiten innerhalb des Bahn 2.0 Systems</w:t>
-      </w:r>
-    </w:p>
-    <w:p>
-      <w:pPr>
-        <w:spacing w:line="360" w:lineRule="auto"/>
-      </w:pPr>
-      <w:r>
-        <w:t xml:space="preserve">Als ersten Schritt, haben wir die Abhängigkeiten innerhalb des Systems dargestellt. Diese sind in </w:t>
-      </w:r>
-      <w:r>
-        <w:fldChar w:fldCharType="begin"/>
-      </w:r>
-      <w:r>
-        <w:instrText xml:space="preserve"> REF _Ref16167951 \h </w:instrText>
-      </w:r>
-      <w:r>
-        <w:instrText xml:space="preserve"> \* MERGEFORMAT </w:instrText>
-      </w:r>
-      <w:r>
-        <w:fldChar w:fldCharType="separate"/>
-      </w:r>
-      <w:r>
-        <w:t xml:space="preserve">Abbildung </w:t>
-      </w:r>
-      <w:r>
-        <w:rPr>
-          <w:noProof/>
-        </w:rPr>
-        <w:t>3</w:t>
-      </w:r>
-      <w:r>
-        <w:fldChar w:fldCharType="end"/>
-      </w:r>
-      <w:r>
-        <w:t xml:space="preserve"> zu sehen.</w:t>
-      </w:r>
-      <w:r>
-        <w:t xml:space="preserve"> Im nachstehenden Abschnitt werden die einzelnen Abhängigkeiten erläutert.</w:t>
-      </w:r>
-    </w:p>
-    <w:p>
-      <w:pPr>
-        <w:spacing w:line="360" w:lineRule="auto"/>
-      </w:pPr>
-      <w:r>
-        <w:t>Betrachten wir zunächst das Infoterminal. Dies hat eine Abhängigkeit an die beiden Komponenten Profilverwaltung und Sitzplatzverwaltung. Diese resultieren aus der Anforderung, da</w:t>
-      </w:r>
-      <w:r>
-        <w:t>s</w:t>
-      </w:r>
-      <w:r>
-        <w:t xml:space="preserve">s beim Einsteigen </w:t>
-      </w:r>
-      <w:r>
-        <w:t>in den Zug</w:t>
-      </w:r>
-      <w:r>
-        <w:t>, das Ticket gescannt wird und dem Zuggast sein zugeteilter Sitz angezeigt wird.</w:t>
-      </w:r>
-      <w:r>
-        <w:t xml:space="preserve"> Da außerdem der Sitzplatz auch angezeigt wird, muss </w:t>
-      </w:r>
-      <w:r>
-        <w:t>ein Sitzplan geladen werden. Dieser wird aus der Sitzplatzverwaltung geladen.</w:t>
-      </w:r>
-      <w:r>
-        <w:t xml:space="preserve"> Des Weiteren hat der Zuggast die Möglichkeit, sich seinen aktuellen Kontostand und historische Daten (z.B. vergangene Fahrten) </w:t>
-      </w:r>
-      <w:r>
-        <w:t xml:space="preserve">auf dem Infoterminal </w:t>
-      </w:r>
-      <w:r>
-        <w:t>anzeigen zu lassen. Dafür müssen diese Daten</w:t>
-      </w:r>
-      <w:r>
-        <w:t xml:space="preserve"> aus der Profilverwaltung gezogen werden.</w:t>
-      </w:r>
-    </w:p>
-    <w:p>
-      <w:pPr>
-        <w:spacing w:line="360" w:lineRule="auto"/>
-      </w:pPr>
-      <w:r>
-        <w:t>Als N</w:t>
-      </w:r>
-      <w:r>
-        <w:t xml:space="preserve">ächstes betrachten wir die Abhängigkeit zwischen </w:t>
-      </w:r>
-      <w:r>
-        <w:t xml:space="preserve">dem </w:t>
-      </w:r>
-      <w:r>
-        <w:t xml:space="preserve">Abrechnungssystem und </w:t>
-      </w:r>
-      <w:r>
-        <w:t xml:space="preserve">der </w:t>
-      </w:r>
-      <w:r>
-        <w:t>Profilverwaltung.</w:t>
-      </w:r>
-      <w:r>
-        <w:t xml:space="preserve"> Diese entsteht durch das Abwickeln einer Kauft</w:t>
-      </w:r>
-      <w:r>
-        <w:t>ransaktion</w:t>
-      </w:r>
-      <w:r>
-        <w:t>. Wird so eine Transaktion</w:t>
-      </w:r>
-      <w:r>
-        <w:t xml:space="preserve"> vom In</w:t>
-      </w:r>
-      <w:r>
-        <w:t>fotainmentsystem angestoßen</w:t>
-      </w:r>
-      <w:r>
-        <w:t xml:space="preserve">, werden zum weiteren Bearbeiten die Kontodaten </w:t>
-      </w:r>
-      <w:r>
+      <w:bookmarkEnd w:id="18"/>
+      <w:r>
+        <w:rPr>
+          <w:noProof/>
+        </w:rPr>
+        <w:t xml:space="preserve"> Einführung einer </w:t>
+      </w:r>
+      <w:r>
+        <w:rPr>
+          <w:noProof/>
+        </w:rPr>
+        <w:t>zentralen</w:t>
+      </w:r>
+      <w:r>
+        <w:rPr>
+          <w:noProof/>
+        </w:rPr>
+        <w:t xml:space="preserve"> Datenbank für das System</w:t>
+      </w:r>
+    </w:p>
+    <w:p>
+      <w:pPr>
+        <w:spacing w:line="360" w:lineRule="auto"/>
+      </w:pPr>
+      <w:r>
+        <w:t xml:space="preserve">Eine </w:t>
+      </w:r>
+      <w:r>
+        <w:t xml:space="preserve">Einführung von Embedded Datenbanken, wie beispielsweise HSQLDB, wäre an dieser Stelle auch zu empfehlen, da es einige Daten gibt, die relativ häufig geladen werden und somit immer erreichbar sein müssen. Ein Beispiel hierfür ist der Sitzplan des jeweiligen Zugmodels. Dieser sollte in der Sitzplatzverwaltung </w:t>
+      </w:r>
+      <w:r>
+        <w:t>selbst</w:t>
+      </w:r>
+      <w:r>
+        <w:t xml:space="preserve"> vorhanden sein, damit diese nicht immer in der </w:t>
+      </w:r>
+      <w:r>
+        <w:t>zentralen</w:t>
+      </w:r>
+      <w:r>
+        <w:t xml:space="preserve"> Datenbank </w:t>
+      </w:r>
+      <w:r>
+        <w:t>nachschauen</w:t>
+      </w:r>
+      <w:r>
+        <w:t xml:space="preserve"> muss, wie viele Plätze und</w:t>
+      </w:r>
+      <w:r>
+        <w:t xml:space="preserve"> </w:t>
+      </w:r>
+      <w:r>
+        <w:t>Waggons</w:t>
+      </w:r>
+      <w:r>
+        <w:t xml:space="preserve"> der Zug hat</w:t>
+      </w:r>
+      <w:r>
+        <w:t>.</w:t>
+      </w:r>
+    </w:p>
+    <w:p>
+      <w:pPr>
+        <w:spacing w:line="360" w:lineRule="auto"/>
+      </w:pPr>
+      <w:r>
+        <w:t xml:space="preserve">Nach genauerer Analyse stellten wir fest, dass es für das ganze Bahn 2.0 System, keinen Sinn machen würde, ein UI zu erstellen. </w:t>
+      </w:r>
+      <w:commentRangeEnd w:id="17"/>
+      <w:r>
+        <w:rPr>
+          <w:rStyle w:val="Kommentarzeichen"/>
+        </w:rPr>
+        <w:commentReference w:id="17"/>
+      </w:r>
+      <w:commentRangeStart w:id="19"/>
+      <w:r>
+        <w:t>Natürlich hätten Komponenten, wie das Infoterminal und Infotainment-system, eine UI, da der Zuggast direkt mit diesen Komponenten interagiert, jedoch wären diese in den Komponenten selbst vorhanden. Da unser System als Ganzes jedoch nicht genutzt wird, sondern zu verschiedenen Zeitpunkten nur vereinzelte Komponenten, sind wir zu diesem Entschluss gekommen.</w:t>
+      </w:r>
+    </w:p>
+    <w:p>
+      <w:pPr>
+        <w:keepNext/>
+        <w:spacing w:line="360" w:lineRule="auto"/>
+      </w:pPr>
+      <w:r>
+        <w:rPr>
+          <w:noProof/>
+          <w:lang w:eastAsia="de-DE"/>
+        </w:rPr>
         <w:lastRenderedPageBreak/>
-        <w:t>bzw. das Guthaben vom Nutzer benötigt.</w:t>
-      </w:r>
-      <w:r>
-        <w:t xml:space="preserve"> Sonst weiß das Banksystem nicht, von welchem Konto das Geld eingezogen werden muss. Alternativ muss natürlich das Guthaben </w:t>
-      </w:r>
-      <w:r>
-        <w:t>des jeweiligen Zuggast</w:t>
-      </w:r>
-      <w:r>
-        <w:t>e</w:t>
-      </w:r>
-      <w:r>
-        <w:t>s</w:t>
-      </w:r>
-      <w:r>
-        <w:t xml:space="preserve"> im Profil angepasst werden.</w:t>
-      </w:r>
-    </w:p>
-    <w:p>
-      <w:pPr>
-        <w:spacing w:line="360" w:lineRule="auto"/>
-      </w:pPr>
-      <w:r>
-        <w:t xml:space="preserve">Auch das Infotainmentsystem </w:t>
-      </w:r>
-      <w:r>
-        <w:t xml:space="preserve">benötigt die Profilverwaltung, da es sonst nicht möglich wäre, dem Zuggast eine, für ihn zugeschnittene, Empfehlung anzuzeigen. </w:t>
-      </w:r>
-      <w:r>
-        <w:t xml:space="preserve">Sollte der Zuggast dann etwas </w:t>
-      </w:r>
-      <w:r>
-        <w:t>Kostenpflichtiges</w:t>
-      </w:r>
-      <w:r>
-        <w:t xml:space="preserve"> auswählen, muss das Infotainmentsystem natürlich auch die Möglichkeit haben, diese Aktivität dem Abrechnungssystem mitzuteilen. Dadurch entsteht die Dependance zu dieser Komponente.</w:t>
-      </w:r>
-      <w:commentRangeEnd w:id="15"/>
-      <w:r>
-        <w:rPr>
-          <w:rStyle w:val="Kommentarzeichen"/>
-        </w:rPr>
-        <w:commentReference w:id="15"/>
-      </w:r>
-    </w:p>
-    <w:p>
-      <w:pPr>
-        <w:spacing w:line="360" w:lineRule="auto"/>
-      </w:pPr>
-      <w:commentRangeStart w:id="17"/>
-      <w:r>
-        <w:t>Die Sitzplatzverwal</w:t>
-      </w:r>
-      <w:r>
-        <w:t>tung ist für das organisieren der</w:t>
-      </w:r>
-      <w:r>
-        <w:t xml:space="preserve"> Sitzplätze innerhalb des Zuges verantwortlich. Um diese Funktion zu erfüllen, braucht sie, neben einer Abhängigkeit zu einer Datenbank (dies wird in einem späteren Abschnitt erläutert), die Profilverwaltung. Diese wird benötigt, da hinterlegt werden muss, welcher Zuggast, sich auf welchem Platz befindet. Hierfür braucht die Sitzplatzverwaltung wenigstens eine ID, am besten auch den Namen.</w:t>
-      </w:r>
-      <w:r>
-        <w:t xml:space="preserve"> Auch bei einer Reservierung braucht die Sitzplatzverwaltung diese relevanten Daten.</w:t>
-      </w:r>
-    </w:p>
-    <w:p>
-      <w:pPr>
-        <w:spacing w:line="360" w:lineRule="auto"/>
-      </w:pPr>
-      <w:r>
-        <w:t>Das RFID-System benötigt sowohl die Sitzplatzverwaltung als auch die Profilverwaltung. Dies geht daraus hervor, weil das RFID-System erkennt</w:t>
-      </w:r>
-      <w:r>
-        <w:t>,</w:t>
-      </w:r>
-      <w:r>
-        <w:t xml:space="preserve"> ob ein Zuggast ein- oder aussteigt. Um der Sitzplatzverwaltung aber überhaupt mitteilen zu können, welcher Zuggast gerade ein- beziehungsweise ausgestiegen ist, muss das RFID-System erst einmal erkennen, um welche Person es sich handelt. Dies erfolgt dann über die RFID. Sonst wüsste die Sitzplatzverwa</w:t>
-      </w:r>
-      <w:r>
-        <w:t>ltung nicht, wann ein Sitz frei bzw. belegt ist</w:t>
-      </w:r>
-      <w:r>
-        <w:t>.</w:t>
-      </w:r>
-    </w:p>
-    <w:p>
-      <w:pPr>
-        <w:spacing w:line="360" w:lineRule="auto"/>
-      </w:pPr>
-      <w:r>
-        <w:t>Zu guter Letzt bleibt noch die Profilverwaltung übrig. Diese hat zu keiner anderen Komponente eine Abhängigkeit. Somit würde man bei einem Deployen des Systems beispielsweise folgende Reihenfolge haben:</w:t>
-      </w:r>
-    </w:p>
-    <w:p>
-      <w:pPr>
-        <w:pStyle w:val="Listenabsatz"/>
-        <w:numPr>
-          <w:ilvl w:val="0"/>
-          <w:numId w:val="1"/>
-        </w:numPr>
-        <w:spacing w:line="276" w:lineRule="auto"/>
-      </w:pPr>
-      <w:r>
-        <w:t>Profilverwaltung</w:t>
-      </w:r>
-    </w:p>
-    <w:p>
-      <w:pPr>
-        <w:pStyle w:val="Listenabsatz"/>
-        <w:numPr>
-          <w:ilvl w:val="0"/>
-          <w:numId w:val="1"/>
-        </w:numPr>
-        <w:spacing w:line="276" w:lineRule="auto"/>
-      </w:pPr>
-      <w:r>
-        <w:t>Sitzplatzverwaltung</w:t>
-      </w:r>
-    </w:p>
-    <w:p>
-      <w:pPr>
-        <w:pStyle w:val="Listenabsatz"/>
-        <w:numPr>
-          <w:ilvl w:val="0"/>
-          <w:numId w:val="1"/>
-        </w:numPr>
-        <w:spacing w:line="276" w:lineRule="auto"/>
-      </w:pPr>
-      <w:r>
-        <w:t>Abrechnungssystem</w:t>
-      </w:r>
-    </w:p>
-    <w:p>
-      <w:pPr>
-        <w:pStyle w:val="Listenabsatz"/>
-        <w:numPr>
-          <w:ilvl w:val="0"/>
-          <w:numId w:val="1"/>
-        </w:numPr>
-        <w:spacing w:line="276" w:lineRule="auto"/>
-      </w:pPr>
-      <w:r>
-        <w:t>RFID-System</w:t>
-      </w:r>
-    </w:p>
-    <w:p>
-      <w:pPr>
-        <w:pStyle w:val="Listenabsatz"/>
-        <w:numPr>
-          <w:ilvl w:val="0"/>
-          <w:numId w:val="1"/>
-        </w:numPr>
-        <w:spacing w:line="276" w:lineRule="auto"/>
-      </w:pPr>
-      <w:r>
-        <w:t>Infoterminal</w:t>
-      </w:r>
-    </w:p>
-    <w:p>
-      <w:pPr>
-        <w:pStyle w:val="Listenabsatz"/>
-        <w:numPr>
-          <w:ilvl w:val="0"/>
-          <w:numId w:val="1"/>
-        </w:numPr>
-        <w:spacing w:line="276" w:lineRule="auto"/>
-      </w:pPr>
-      <w:r>
-        <w:t>Infotainmentsystem</w:t>
-      </w:r>
-    </w:p>
-    <w:p>
-      <w:pPr>
-        <w:spacing w:line="360" w:lineRule="auto"/>
-      </w:pPr>
-      <w:r>
-        <w:t xml:space="preserve">Der nächste Abschnitt beschäftigt sich mit der Einführung einer Datenbank </w:t>
-      </w:r>
-      <w:r>
-        <w:t xml:space="preserve">und UI (User Interface) </w:t>
-      </w:r>
-      <w:r>
-        <w:t xml:space="preserve">in das System. Da Datenbanken in der heutigen Zeit eine gute und solide Möglichkeit sind, Daten zu speichern, haben wir uns für ein gängiges RDBMS (relationales </w:t>
-      </w:r>
-      <w:r>
-        <w:t>Datenbankmanagementsystem</w:t>
-      </w:r>
-      <w:r>
-        <w:t>) entschieden</w:t>
-      </w:r>
-      <w:r>
-        <w:t xml:space="preserve">, wie in </w:t>
-      </w:r>
-      <w:r>
-        <w:fldChar w:fldCharType="begin"/>
-      </w:r>
-      <w:r>
-        <w:instrText xml:space="preserve"> REF _Ref16195745 \h </w:instrText>
-      </w:r>
-      <w:r>
-        <w:instrText xml:space="preserve"> \* MERGEFORMAT </w:instrText>
-      </w:r>
-      <w:r>
-        <w:fldChar w:fldCharType="separate"/>
-      </w:r>
-      <w:r>
-        <w:t xml:space="preserve">Abbildung </w:t>
-      </w:r>
-      <w:r>
-        <w:rPr>
-          <w:noProof/>
-        </w:rPr>
-        <w:t>4</w:t>
-      </w:r>
-      <w:r>
-        <w:fldChar w:fldCharType="end"/>
-      </w:r>
-      <w:r>
-        <w:t xml:space="preserve"> deutlich zu</w:t>
-      </w:r>
-      <w:r>
-        <w:t xml:space="preserve"> sehen </w:t>
-      </w:r>
-      <w:r>
-        <w:t>ist</w:t>
-      </w:r>
-      <w:r>
-        <w:t xml:space="preserve">. Eine Speicherung der Daten in einer Datenbank macht auch dahingehend einen Sinn, weil Millionen von Daten erzeugt werden, da für jede Person </w:t>
-      </w:r>
-      <w:r>
-        <w:lastRenderedPageBreak/>
-        <w:t xml:space="preserve">ein Profil angelegt wird. Dies allein erzeugt nicht die vielen Daten, doch das Stichwort hier ist „Historisierung“. Es soll dem Zuggast auch die Möglichkeit geben, seine früheren Fahrten an zu schauen. </w:t>
-      </w:r>
-      <w:r>
-        <w:t>Dann werden noch Daten benötigt, welche für die Sitzplatzzuordnung benötigt werden und noch einige Daten mehr.</w:t>
-      </w:r>
-    </w:p>
-    <w:p>
-      <w:pPr>
-        <w:keepNext/>
-        <w:spacing w:line="360" w:lineRule="auto"/>
-      </w:pPr>
-      <w:r>
-        <w:rPr>
-          <w:noProof/>
-          <w:lang w:eastAsia="de-DE"/>
-        </w:rPr>
         <w:drawing>
-          <wp:inline distT="0" distB="0" distL="0" distR="0" wp14:anchorId="6E5E21D7" wp14:editId="2C451803">
-            <wp:extent cx="5760720" cy="2224424"/>
-            <wp:effectExtent l="0" t="0" r="0" b="4445"/>
-            <wp:docPr id="17" name="Grafik 17"/>
+          <wp:inline distT="0" distB="0" distL="0" distR="0" wp14:anchorId="71B6FBEF" wp14:editId="13EBFFA8">
+            <wp:extent cx="5760720" cy="3092881"/>
+            <wp:effectExtent l="0" t="0" r="0" b="0"/>
+            <wp:docPr id="1" name="Grafik 1"/>
             <wp:cNvGraphicFramePr>
               <a:graphicFrameLocks xmlns:a="http://schemas.openxmlformats.org/drawingml/2006/main" noChangeAspect="1"/>
             </wp:cNvGraphicFramePr>
@@ -1860,7 +2252,7 @@
                   <pic:spPr>
                     <a:xfrm>
                       <a:off x="0" y="0"/>
-                      <a:ext cx="5760720" cy="2224424"/>
+                      <a:ext cx="5760720" cy="3092881"/>
                     </a:xfrm>
                     <a:prstGeom prst="rect">
                       <a:avLst/>
@@ -1876,11 +2268,8 @@
     <w:p>
       <w:pPr>
         <w:pStyle w:val="Beschriftung"/>
-        <w:rPr>
-          <w:noProof/>
-        </w:rPr>
-      </w:pPr>
-      <w:bookmarkStart w:id="18" w:name="_Ref16195745"/>
+      </w:pPr>
+      <w:bookmarkStart w:id="20" w:name="_Ref16281716"/>
       <w:r>
         <w:t xml:space="preserve">Abbildung </w:t>
       </w:r>
@@ -1897,7 +2286,7 @@
         <w:rPr>
           <w:noProof/>
         </w:rPr>
-        <w:t>4</w:t>
+        <w:t>5</w:t>
       </w:r>
       <w:r>
         <w:rPr>
@@ -1905,84 +2294,444 @@
         </w:rPr>
         <w:fldChar w:fldCharType="end"/>
       </w:r>
-      <w:bookmarkEnd w:id="18"/>
-      <w:r>
-        <w:rPr>
-          <w:noProof/>
-        </w:rPr>
-        <w:t xml:space="preserve"> Einführung einer </w:t>
-      </w:r>
-      <w:r>
-        <w:rPr>
-          <w:noProof/>
-        </w:rPr>
-        <w:t>zentralen</w:t>
-      </w:r>
-      <w:r>
-        <w:rPr>
-          <w:noProof/>
-        </w:rPr>
-        <w:t xml:space="preserve"> Datenbank für das System</w:t>
-      </w:r>
-    </w:p>
-    <w:p>
-      <w:pPr>
-        <w:spacing w:line="360" w:lineRule="auto"/>
-      </w:pPr>
-      <w:r>
-        <w:t xml:space="preserve">Eine </w:t>
-      </w:r>
-      <w:r>
-        <w:t xml:space="preserve">Einführung von Embedded Datenbanken, wie beispielsweise HSQLDB, wäre an dieser Stelle auch zu empfehlen, da es einige Daten gibt, die relativ häufig geladen werden und somit immer erreichbar sein müssen. Ein Beispiel hierfür ist der Sitzplan des jeweiligen Zugmodels. Dieser sollte in der Sitzplatzverwaltung </w:t>
-      </w:r>
-      <w:r>
-        <w:t>selbst</w:t>
-      </w:r>
-      <w:r>
-        <w:t xml:space="preserve"> vorhanden sein, damit diese nicht immer in der </w:t>
-      </w:r>
-      <w:r>
-        <w:t>zentralen</w:t>
-      </w:r>
-      <w:r>
-        <w:t xml:space="preserve"> Datenbank </w:t>
-      </w:r>
-      <w:r>
-        <w:t>nachschauen</w:t>
-      </w:r>
-      <w:r>
-        <w:t xml:space="preserve"> muss, wie viele Plätze und</w:t>
-      </w:r>
-      <w:r>
+      <w:bookmarkEnd w:id="20"/>
+      <w:r>
+        <w:rPr>
+          <w:noProof/>
+        </w:rPr>
+        <w:t xml:space="preserve"> Benötigte Hardware für das Bahn 2.0 System</w:t>
+      </w:r>
+    </w:p>
+    <w:p>
+      <w:pPr>
+        <w:spacing w:line="360" w:lineRule="auto"/>
+      </w:pPr>
+      <w:r>
+        <w:t xml:space="preserve">Der letzte Abschnitt der T-Architektur befasst sich mit der Festlegung der Hardware, welche dem System als Input dienen. In </w:t>
+      </w:r>
+      <w:r>
+        <w:fldChar w:fldCharType="begin"/>
+      </w:r>
+      <w:r>
+        <w:instrText xml:space="preserve"> REF _Ref16281716 \h </w:instrText>
+      </w:r>
+      <w:r>
+        <w:fldChar w:fldCharType="separate"/>
+      </w:r>
+      <w:r>
+        <w:t xml:space="preserve">Abbildung </w:t>
+      </w:r>
+      <w:r>
+        <w:rPr>
+          <w:noProof/>
+        </w:rPr>
+        <w:t>5</w:t>
+      </w:r>
+      <w:r>
+        <w:fldChar w:fldCharType="end"/>
+      </w:r>
+      <w:r>
+        <w:t xml:space="preserve"> ist zu erkennen, das</w:t>
+      </w:r>
+      <w:r>
+        <w:t>s</w:t>
+      </w:r>
+      <w:r>
+        <w:t xml:space="preserve"> mehrere Hardware</w:t>
+      </w:r>
+      <w:r>
+        <w:t xml:space="preserve"> mit dem System interagieren.</w:t>
+      </w:r>
+    </w:p>
+    <w:p>
+      <w:pPr>
+        <w:spacing w:line="360" w:lineRule="auto"/>
+      </w:pPr>
+      <w:r>
+        <w:t xml:space="preserve">Zum einen wären da die RFID-Scanner. Diese </w:t>
+      </w:r>
+      <w:r>
+        <w:t>sind</w:t>
+      </w:r>
+      <w:r>
+        <w:t xml:space="preserve"> die wichtigste</w:t>
+      </w:r>
+      <w:r>
+        <w:t>n</w:t>
+      </w:r>
+      <w:r>
+        <w:t xml:space="preserve"> Komponente</w:t>
+      </w:r>
+      <w:r>
+        <w:t>n</w:t>
+      </w:r>
+      <w:r>
+        <w:t xml:space="preserve"> im Zug, da durch </w:t>
+      </w:r>
+      <w:r>
+        <w:t>den</w:t>
+      </w:r>
+      <w:r>
+        <w:t xml:space="preserve"> Scanner erkannt werden kann, wo sich ein Zuggast gerade befindet. Also ob er gerade an der Schleu</w:t>
+      </w:r>
+      <w:r>
+        <w:t>se</w:t>
+      </w:r>
+      <w:r>
+        <w:t xml:space="preserve">, einem Infoterminal oder an seinem Platz ist. Ohne diese Scanner, würde das System kaum bis gar nicht funktionieren. </w:t>
+      </w:r>
+      <w:r>
+        <w:t xml:space="preserve">Wie in der </w:t>
+      </w:r>
+      <w:r>
+        <w:fldChar w:fldCharType="begin"/>
+      </w:r>
+      <w:r>
+        <w:instrText xml:space="preserve"> REF _Ref16281716 \h </w:instrText>
+      </w:r>
+      <w:r>
+        <w:fldChar w:fldCharType="separate"/>
+      </w:r>
+      <w:r>
+        <w:t xml:space="preserve">Abbildung </w:t>
+      </w:r>
+      <w:r>
+        <w:rPr>
+          <w:noProof/>
+        </w:rPr>
+        <w:t>5</w:t>
+      </w:r>
+      <w:r>
+        <w:fldChar w:fldCharType="end"/>
+      </w:r>
+      <w:r>
+        <w:t xml:space="preserve"> zu sehen ist, haben wir drei Scanner bzw. handelt es sich hierbei eher um „Scanner-Typen“. Das bedeutet, dass es die Scanner für das RFID-System gibt, welche prüfen, ob ein Zuggast gerade in den Zug</w:t>
+      </w:r>
+      <w:r>
+        <w:t xml:space="preserve"> einsteigt oder aussteigt. Als N</w:t>
+      </w:r>
+      <w:r>
+        <w:t>ächstes wären da die Scanner, welche auf das Infoterminal zugreifen, damit dieses erkennt, ob und welcher Zuggast gerade vor dem Terminal steht. Zu guter Letzt, gibt es die Scanner für das Infotainmentsystem. Diese sorgen dafür, dass das System weiß, das sich der Zuggast auf einen Platz gesetzt hat. Daher entfällt auch ein Scanner für die Sitzplatzverwaltung, da über das Infotainmentsystem eine Nachricht an die Sitzplatzverwaltung geschickt wird, dass sich der Zuggast gesetzt hat. Das gleiche gilt natürlich auch für das Verlassen des Platzes.</w:t>
+      </w:r>
+      <w:r>
+        <w:t xml:space="preserve"> Zusammenfassend kann man also sagen, dass die Anzah</w:t>
+      </w:r>
+      <w:r>
+        <w:t>l der Scanner im Zug, die Summe</w:t>
+      </w:r>
+      <w:r>
+        <w:t xml:space="preserve"> der Schleusen, Infoterminals und Sitzplätze </w:t>
+      </w:r>
+      <w:r>
+        <w:t>sind</w:t>
+      </w:r>
+      <w:r>
+        <w:t>.</w:t>
+      </w:r>
+    </w:p>
+    <w:p>
+      <w:pPr>
+        <w:spacing w:line="360" w:lineRule="auto"/>
+      </w:pPr>
+      <w:r>
+        <w:t xml:space="preserve">Sowohl das Infotainmentsystem als auch das Infoterminal brauchen natürlich eine Möglichkeit, die programmierte UI darzustellen. Dies wird über Touchscreens erfolgen. Diese sind gleichzeitig </w:t>
+      </w:r>
+      <w:r>
+        <w:t xml:space="preserve">eine Input </w:t>
+      </w:r>
+      <w:r>
+        <w:t xml:space="preserve">und </w:t>
+      </w:r>
+      <w:r>
+        <w:t>Output Möglichkeit</w:t>
+      </w:r>
+      <w:r>
+        <w:t xml:space="preserve"> für das System.</w:t>
+      </w:r>
+      <w:r>
+        <w:t xml:space="preserve"> Das Infotainmentsystem benötigt weiterhin einen Kopfhöreranschluss, welcher dazu dient, damit der Zuggast seine mitgebrachten Kopfhörer anschließen kann. Eine Anforderung das Bluetooth-Kopfhörer angeschlossen werden können, gibt es </w:t>
+      </w:r>
+      <w:r>
+        <w:lastRenderedPageBreak/>
+        <w:t xml:space="preserve">nicht. Es ist trotzdem </w:t>
+      </w:r>
+      <w:r>
+        <w:t>sinnvoll</w:t>
+      </w:r>
+      <w:r>
+        <w:t>, diesen Punkt im Hinterkopf zu haben, da in der heutigen Zeit, die meisten Menschen eher auf ein Funkgerät setzen als auf ein Kabelgerät (Stichwort: Erweiterbarkeit des Systems in Zukunft).</w:t>
+      </w:r>
+      <w:r>
+        <w:t xml:space="preserve"> Abschließend wird noch eine Folientastatur benötigt. Diese geht aus den Anforderungen des Kunden hervor. Dies ist auch sinnvoll, da es dem Zuggast dann freisteht, auf dem Touchscreen die Eingabe zu tätigen, was bei einer kleinen Displaygröße schwierig werden könnte, oder </w:t>
+      </w:r>
+      <w:r>
+        <w:t>ob er auf einer, ihm vertraute Eingabemöglichkeit, Folientastatur den Input an das System übergibt</w:t>
+      </w:r>
+      <w:r>
+        <w:t>.</w:t>
+      </w:r>
+      <w:commentRangeEnd w:id="19"/>
+      <w:r>
+        <w:rPr>
+          <w:rStyle w:val="Kommentarzeichen"/>
+        </w:rPr>
+        <w:commentReference w:id="19"/>
+      </w:r>
+    </w:p>
+    <w:p>
+      <w:pPr>
+        <w:spacing w:line="360" w:lineRule="auto"/>
+        <w:rPr>
+          <w:rStyle w:val="berschrift3Zchn"/>
+        </w:rPr>
+      </w:pPr>
+      <w:bookmarkStart w:id="21" w:name="_Toc16153653"/>
+      <w:r>
+        <w:rPr>
+          <w:rStyle w:val="berschrift3Zchn"/>
+        </w:rPr>
+        <w:t>TI Architektur</w:t>
+      </w:r>
+      <w:bookmarkEnd w:id="21"/>
+    </w:p>
+    <w:p>
+      <w:pPr>
+        <w:spacing w:line="360" w:lineRule="auto"/>
+        <w:rPr>
+          <w:rStyle w:val="berschrift3Zchn"/>
+          <w:rFonts w:asciiTheme="minorHAnsi" w:hAnsiTheme="minorHAnsi" w:cstheme="minorHAnsi"/>
+          <w:color w:val="auto"/>
+          <w:sz w:val="22"/>
+          <w:szCs w:val="22"/>
+        </w:rPr>
+      </w:pPr>
+      <w:bookmarkStart w:id="22" w:name="_Toc16153654"/>
+      <w:commentRangeStart w:id="23"/>
+      <w:r>
+        <w:rPr>
+          <w:rStyle w:val="berschrift3Zchn"/>
+          <w:rFonts w:asciiTheme="minorHAnsi" w:hAnsiTheme="minorHAnsi" w:cstheme="minorHAnsi"/>
+          <w:color w:val="auto"/>
+          <w:sz w:val="22"/>
+          <w:szCs w:val="22"/>
+        </w:rPr>
+        <w:t>Die TI-Architektur, welche auch Architektur der technischen Infrastruktur genannt wird, dient zur Darstellung und Festlegung, auf was für Software das System läuft.</w:t>
+      </w:r>
+      <w:bookmarkEnd w:id="22"/>
+    </w:p>
+    <w:p>
+      <w:pPr>
+        <w:spacing w:line="360" w:lineRule="auto"/>
+      </w:pPr>
+      <w:bookmarkStart w:id="24" w:name="_Toc16153655"/>
+      <w:r>
+        <w:rPr>
+          <w:rStyle w:val="berschrift3Zchn"/>
+          <w:rFonts w:asciiTheme="minorHAnsi" w:hAnsiTheme="minorHAnsi" w:cstheme="minorHAnsi"/>
+          <w:color w:val="auto"/>
+          <w:sz w:val="22"/>
+          <w:szCs w:val="22"/>
+        </w:rPr>
+        <w:t xml:space="preserve">Für das Bahn 2.0 System, haben wir uns für drei eigenständige Laufzeitumgebungen entschieden </w:t>
+      </w:r>
+      <w:r>
+        <w:rPr>
+          <w:rStyle w:val="berschrift3Zchn"/>
+          <w:rFonts w:asciiTheme="minorHAnsi" w:hAnsiTheme="minorHAnsi" w:cstheme="minorHAnsi"/>
+          <w:color w:val="auto"/>
+          <w:sz w:val="22"/>
+          <w:szCs w:val="22"/>
+        </w:rPr>
+        <w:t>(</w:t>
+      </w:r>
+      <w:bookmarkEnd w:id="24"/>
+      <w:r>
+        <w:rPr>
+          <w:rStyle w:val="berschrift3Zchn"/>
+          <w:rFonts w:asciiTheme="minorHAnsi" w:hAnsiTheme="minorHAnsi" w:cstheme="minorHAnsi"/>
+          <w:color w:val="auto"/>
+          <w:sz w:val="22"/>
+          <w:szCs w:val="22"/>
+        </w:rPr>
+        <w:fldChar w:fldCharType="begin"/>
+      </w:r>
+      <w:r>
+        <w:rPr>
+          <w:rStyle w:val="berschrift3Zchn"/>
+          <w:rFonts w:asciiTheme="minorHAnsi" w:hAnsiTheme="minorHAnsi" w:cstheme="minorHAnsi"/>
+          <w:color w:val="auto"/>
+          <w:sz w:val="22"/>
+          <w:szCs w:val="22"/>
+        </w:rPr>
+        <w:instrText xml:space="preserve"> REF _Ref15970897 \h  \* MERGEFORMAT </w:instrText>
+      </w:r>
+      <w:r>
+        <w:rPr>
+          <w:rStyle w:val="berschrift3Zchn"/>
+          <w:rFonts w:asciiTheme="minorHAnsi" w:hAnsiTheme="minorHAnsi" w:cstheme="minorHAnsi"/>
+          <w:color w:val="auto"/>
+          <w:sz w:val="22"/>
+          <w:szCs w:val="22"/>
+        </w:rPr>
+      </w:r>
+      <w:r>
+        <w:rPr>
+          <w:rStyle w:val="berschrift3Zchn"/>
+          <w:rFonts w:asciiTheme="minorHAnsi" w:hAnsiTheme="minorHAnsi" w:cstheme="minorHAnsi"/>
+          <w:color w:val="auto"/>
+          <w:sz w:val="22"/>
+          <w:szCs w:val="22"/>
+        </w:rPr>
+        <w:fldChar w:fldCharType="separate"/>
+      </w:r>
+      <w:r>
+        <w:t xml:space="preserve">Abbildung </w:t>
+      </w:r>
+      <w:r>
+        <w:rPr>
+          <w:noProof/>
+        </w:rPr>
+        <w:t>6</w:t>
+      </w:r>
+      <w:r>
+        <w:rPr>
+          <w:rStyle w:val="berschrift3Zchn"/>
+          <w:rFonts w:asciiTheme="minorHAnsi" w:hAnsiTheme="minorHAnsi" w:cstheme="minorHAnsi"/>
+          <w:color w:val="auto"/>
+          <w:sz w:val="22"/>
+          <w:szCs w:val="22"/>
+        </w:rPr>
+        <w:fldChar w:fldCharType="end"/>
+      </w:r>
+      <w:r>
+        <w:rPr>
+          <w:rStyle w:val="berschrift3Zchn"/>
+          <w:rFonts w:asciiTheme="minorHAnsi" w:hAnsiTheme="minorHAnsi" w:cstheme="minorHAnsi"/>
+          <w:color w:val="auto"/>
+          <w:sz w:val="22"/>
+          <w:szCs w:val="22"/>
+        </w:rPr>
+        <w:t>)</w:t>
+      </w:r>
+      <w:r>
+        <w:rPr>
+          <w:rStyle w:val="berschrift3Zchn"/>
+          <w:rFonts w:asciiTheme="minorHAnsi" w:hAnsiTheme="minorHAnsi" w:cstheme="minorHAnsi"/>
+          <w:color w:val="auto"/>
+          <w:sz w:val="22"/>
+          <w:szCs w:val="22"/>
+        </w:rPr>
+        <w:t>.</w:t>
+      </w:r>
+      <w:r>
+        <w:rPr>
+          <w:rStyle w:val="berschrift3Zchn"/>
+          <w:rFonts w:asciiTheme="minorHAnsi" w:hAnsiTheme="minorHAnsi" w:cstheme="minorHAnsi"/>
+          <w:color w:val="auto"/>
+          <w:sz w:val="22"/>
+          <w:szCs w:val="22"/>
+        </w:rPr>
         <w:t xml:space="preserve"> </w:t>
       </w:r>
       <w:r>
-        <w:t>Waggons</w:t>
-      </w:r>
-      <w:r>
-        <w:t xml:space="preserve"> der Zug hat</w:t>
-      </w:r>
-      <w:r>
-        <w:t>.</w:t>
-      </w:r>
-    </w:p>
-    <w:p>
-      <w:pPr>
-        <w:spacing w:line="360" w:lineRule="auto"/>
-      </w:pPr>
-      <w:r>
-        <w:t xml:space="preserve">Nach genauerer Analyse stellten wir fest, dass es für das ganze Bahn 2.0 System, keinen Sinn machen würde, ein UI zu erstellen. </w:t>
-      </w:r>
-      <w:commentRangeEnd w:id="17"/>
-      <w:r>
-        <w:rPr>
-          <w:rStyle w:val="Kommentarzeichen"/>
-        </w:rPr>
-        <w:commentReference w:id="17"/>
-      </w:r>
-      <w:commentRangeStart w:id="19"/>
-      <w:r>
-        <w:t>Natürlich hätten Komponenten, wie das Infoterminal und Infotainment-system, eine UI, da der Zuggast direkt mit diesen Komponenten interagiert, jedoch wären diese in den Komponenten selbst vorhanden. Da unser System als Ganzes jedoch nicht genutzt wird, sondern zu verschiedenen Zeitpunkten nur vereinzelte Komponenten, sind wir zu diesem Entschluss gekommen.</w:t>
+        <w:rPr>
+          <w:rStyle w:val="berschrift3Zchn"/>
+          <w:rFonts w:asciiTheme="minorHAnsi" w:hAnsiTheme="minorHAnsi" w:cstheme="minorHAnsi"/>
+          <w:color w:val="auto"/>
+          <w:sz w:val="22"/>
+          <w:szCs w:val="22"/>
+        </w:rPr>
+        <w:t>Wir haben zum eine</w:t>
+      </w:r>
+      <w:r>
+        <w:rPr>
+          <w:rStyle w:val="berschrift3Zchn"/>
+          <w:rFonts w:asciiTheme="minorHAnsi" w:hAnsiTheme="minorHAnsi" w:cstheme="minorHAnsi"/>
+          <w:color w:val="auto"/>
+          <w:sz w:val="22"/>
+          <w:szCs w:val="22"/>
+        </w:rPr>
+        <w:t>n eine</w:t>
+      </w:r>
+      <w:r>
+        <w:rPr>
+          <w:rStyle w:val="berschrift3Zchn"/>
+          <w:rFonts w:asciiTheme="minorHAnsi" w:hAnsiTheme="minorHAnsi" w:cstheme="minorHAnsi"/>
+          <w:color w:val="auto"/>
+          <w:sz w:val="22"/>
+          <w:szCs w:val="22"/>
+        </w:rPr>
+        <w:t xml:space="preserve"> Virtuelle Maschine</w:t>
+      </w:r>
+      <w:r>
+        <w:rPr>
+          <w:rStyle w:val="berschrift3Zchn"/>
+          <w:rFonts w:asciiTheme="minorHAnsi" w:hAnsiTheme="minorHAnsi" w:cstheme="minorHAnsi"/>
+          <w:color w:val="auto"/>
+          <w:sz w:val="22"/>
+          <w:szCs w:val="22"/>
+        </w:rPr>
+        <w:t xml:space="preserve"> (VM)</w:t>
+      </w:r>
+      <w:r>
+        <w:rPr>
+          <w:rStyle w:val="berschrift3Zchn"/>
+          <w:rFonts w:asciiTheme="minorHAnsi" w:hAnsiTheme="minorHAnsi" w:cstheme="minorHAnsi"/>
+          <w:color w:val="auto"/>
+          <w:sz w:val="22"/>
+          <w:szCs w:val="22"/>
+        </w:rPr>
+        <w:t>, auf der ein Datenbankserver läuft.</w:t>
+      </w:r>
+      <w:r>
+        <w:rPr>
+          <w:rStyle w:val="berschrift3Zchn"/>
+          <w:rFonts w:asciiTheme="minorHAnsi" w:hAnsiTheme="minorHAnsi" w:cstheme="minorHAnsi"/>
+          <w:color w:val="auto"/>
+          <w:sz w:val="22"/>
+          <w:szCs w:val="22"/>
+        </w:rPr>
+        <w:t xml:space="preserve"> Diese befindet sich nicht innerhalb des Zuges, sondern beispielsweise in einer Zentrale der Bahn.</w:t>
+      </w:r>
+      <w:r>
+        <w:rPr>
+          <w:rStyle w:val="berschrift3Zchn"/>
+          <w:rFonts w:asciiTheme="minorHAnsi" w:hAnsiTheme="minorHAnsi" w:cstheme="minorHAnsi"/>
+          <w:color w:val="auto"/>
+          <w:sz w:val="22"/>
+          <w:szCs w:val="22"/>
+        </w:rPr>
+        <w:t xml:space="preserve"> Dort befinden sich alle wichtigen Daten, wie </w:t>
+      </w:r>
+      <w:r>
+        <w:rPr>
+          <w:rStyle w:val="berschrift3Zchn"/>
+          <w:rFonts w:asciiTheme="minorHAnsi" w:hAnsiTheme="minorHAnsi" w:cstheme="minorHAnsi"/>
+          <w:color w:val="auto"/>
+          <w:sz w:val="22"/>
+          <w:szCs w:val="22"/>
+        </w:rPr>
+        <w:t>z.B.</w:t>
+      </w:r>
+      <w:r>
+        <w:rPr>
+          <w:rStyle w:val="berschrift3Zchn"/>
+          <w:rFonts w:asciiTheme="minorHAnsi" w:hAnsiTheme="minorHAnsi" w:cstheme="minorHAnsi"/>
+          <w:color w:val="auto"/>
+          <w:sz w:val="22"/>
+          <w:szCs w:val="22"/>
+        </w:rPr>
+        <w:t xml:space="preserve"> die Informationen des Zuggastes. Unserer Meinung nach, wäre es nicht sinnvoll, ein größeres Datenbanksystem im Zug selbst laufen zu lassen. Da es der Bahn möglich ist, zu erkennen, ob ein Zuggast gerade einsteigt oder den Zug verlässt, werden die Daten beim Betreten des Zuges temporär im Zug gespeichert. Beim Verlassen werden diese Daten dann wieder gelöscht. Dies hat den zum einen Vorteil, dass die Daten sehr schnell geladen werden können, da der Zug sich gerade an einem Bahnhof befindet. Außerdem ist die Datenbank nur dann ausgelastet, wenn Züge in einem Bahnhof sind. Somit greifen nicht alle Züge gleichzeitig auf die Datenbank zu.</w:t>
+      </w:r>
+      <w:r>
+        <w:rPr>
+          <w:rStyle w:val="berschrift3Zchn"/>
+          <w:rFonts w:asciiTheme="minorHAnsi" w:hAnsiTheme="minorHAnsi" w:cstheme="minorHAnsi"/>
+          <w:color w:val="auto"/>
+          <w:sz w:val="22"/>
+          <w:szCs w:val="22"/>
+        </w:rPr>
+        <w:t xml:space="preserve"> </w:t>
       </w:r>
     </w:p>
     <w:p>
@@ -1995,12 +2744,11 @@
           <w:noProof/>
           <w:lang w:eastAsia="de-DE"/>
         </w:rPr>
-        <w:lastRenderedPageBreak/>
         <w:drawing>
-          <wp:inline distT="0" distB="0" distL="0" distR="0" wp14:anchorId="71B6FBEF" wp14:editId="13EBFFA8">
-            <wp:extent cx="5760720" cy="3092881"/>
-            <wp:effectExtent l="0" t="0" r="0" b="0"/>
-            <wp:docPr id="1" name="Grafik 1"/>
+          <wp:inline distT="0" distB="0" distL="0" distR="0" wp14:anchorId="5FBB7F02" wp14:editId="1376257D">
+            <wp:extent cx="4491532" cy="2888028"/>
+            <wp:effectExtent l="0" t="0" r="4445" b="7620"/>
+            <wp:docPr id="4" name="Grafik 4"/>
             <wp:cNvGraphicFramePr>
               <a:graphicFrameLocks xmlns:a="http://schemas.openxmlformats.org/drawingml/2006/main" noChangeAspect="1"/>
             </wp:cNvGraphicFramePr>
@@ -2020,530 +2768,6 @@
                   <pic:spPr>
                     <a:xfrm>
                       <a:off x="0" y="0"/>
-                      <a:ext cx="5760720" cy="3092881"/>
-                    </a:xfrm>
-                    <a:prstGeom prst="rect">
-                      <a:avLst/>
-                    </a:prstGeom>
-                  </pic:spPr>
-                </pic:pic>
-              </a:graphicData>
-            </a:graphic>
-          </wp:inline>
-        </w:drawing>
-      </w:r>
-    </w:p>
-    <w:p>
-      <w:pPr>
-        <w:pStyle w:val="Beschriftung"/>
-      </w:pPr>
-      <w:bookmarkStart w:id="20" w:name="_Ref16281716"/>
-      <w:r>
-        <w:t xml:space="preserve">Abbildung </w:t>
-      </w:r>
-      <w:r>
-        <w:fldChar w:fldCharType="begin"/>
-      </w:r>
-      <w:r>
-        <w:instrText xml:space="preserve"> SEQ Abbildun</w:instrText>
-      </w:r>
-      <w:r>
-        <w:instrText xml:space="preserve">g \* ARABIC </w:instrText>
-      </w:r>
-      <w:r>
-        <w:fldChar w:fldCharType="separate"/>
-      </w:r>
-      <w:r>
-        <w:rPr>
-          <w:noProof/>
-        </w:rPr>
-        <w:t>5</w:t>
-      </w:r>
-      <w:r>
-        <w:rPr>
-          <w:noProof/>
-        </w:rPr>
-        <w:fldChar w:fldCharType="end"/>
-      </w:r>
-      <w:bookmarkEnd w:id="20"/>
-      <w:r>
-        <w:rPr>
-          <w:noProof/>
-        </w:rPr>
-        <w:t xml:space="preserve"> Benötigte Hardware für das Bahn 2.0 System</w:t>
-      </w:r>
-    </w:p>
-    <w:p>
-      <w:pPr>
-        <w:spacing w:line="360" w:lineRule="auto"/>
-      </w:pPr>
-      <w:r>
-        <w:t xml:space="preserve">Der letzte Abschnitt der T-Architektur befasst sich mit der Festlegung der Hardware, welche dem System als Input dienen. In </w:t>
-      </w:r>
-      <w:r>
-        <w:fldChar w:fldCharType="begin"/>
-      </w:r>
-      <w:r>
-        <w:instrText xml:space="preserve"> REF _Ref16281716 \h </w:instrText>
-      </w:r>
-      <w:r>
-        <w:fldChar w:fldCharType="separate"/>
-      </w:r>
-      <w:r>
-        <w:t xml:space="preserve">Abbildung </w:t>
-      </w:r>
-      <w:r>
-        <w:rPr>
-          <w:noProof/>
-        </w:rPr>
-        <w:t>5</w:t>
-      </w:r>
-      <w:r>
-        <w:fldChar w:fldCharType="end"/>
-      </w:r>
-      <w:r>
-        <w:t xml:space="preserve"> ist zu erkennen, das</w:t>
-      </w:r>
-      <w:r>
-        <w:t>s</w:t>
-      </w:r>
-      <w:r>
-        <w:t xml:space="preserve"> mehrere Hardware</w:t>
-      </w:r>
-      <w:r>
-        <w:t xml:space="preserve"> mit dem System interagieren.</w:t>
-      </w:r>
-    </w:p>
-    <w:p>
-      <w:pPr>
-        <w:spacing w:line="360" w:lineRule="auto"/>
-      </w:pPr>
-      <w:r>
-        <w:t xml:space="preserve">Zum einen wären da die RFID-Scanner. Diese </w:t>
-      </w:r>
-      <w:r>
-        <w:t>sind</w:t>
-      </w:r>
-      <w:r>
-        <w:t xml:space="preserve"> die wichtigste</w:t>
-      </w:r>
-      <w:r>
-        <w:t>n</w:t>
-      </w:r>
-      <w:r>
-        <w:t xml:space="preserve"> Komponente</w:t>
-      </w:r>
-      <w:r>
-        <w:t>n</w:t>
-      </w:r>
-      <w:r>
-        <w:t xml:space="preserve"> im Zug, da durch </w:t>
-      </w:r>
-      <w:r>
-        <w:t>den</w:t>
-      </w:r>
-      <w:r>
-        <w:t xml:space="preserve"> Scanner erkannt werden kann, wo sich ein Zuggast gerade befindet. Also ob er gerade an der Schleu</w:t>
-      </w:r>
-      <w:r>
-        <w:t>se</w:t>
-      </w:r>
-      <w:r>
-        <w:t xml:space="preserve">, einem Infoterminal oder an seinem Platz ist. Ohne diese Scanner, würde das System kaum bis gar nicht funktionieren. </w:t>
-      </w:r>
-      <w:r>
-        <w:t xml:space="preserve">Wie in der </w:t>
-      </w:r>
-      <w:r>
-        <w:fldChar w:fldCharType="begin"/>
-      </w:r>
-      <w:r>
-        <w:instrText xml:space="preserve"> REF _Ref16281716 \h </w:instrText>
-      </w:r>
-      <w:r>
-        <w:fldChar w:fldCharType="separate"/>
-      </w:r>
-      <w:r>
-        <w:t xml:space="preserve">Abbildung </w:t>
-      </w:r>
-      <w:r>
-        <w:rPr>
-          <w:noProof/>
-        </w:rPr>
-        <w:t>5</w:t>
-      </w:r>
-      <w:r>
-        <w:fldChar w:fldCharType="end"/>
-      </w:r>
-      <w:r>
-        <w:t xml:space="preserve"> zu sehen ist, haben wir drei Scanner bzw. handelt es sich hierbei eher um „Scanner-Typen“. Das bedeutet, dass es die Scanner für das RFID-System gibt, welche prüfen, ob ein Zuggast gerade in den Zug</w:t>
-      </w:r>
-      <w:r>
-        <w:t xml:space="preserve"> einsteigt oder aussteigt. Als N</w:t>
-      </w:r>
-      <w:r>
-        <w:t>ächstes wären da die Scanner, welche auf das Infoterminal zugreifen, damit dieses erkennt, ob und welcher Zuggast gerade vor dem Terminal steht. Zu guter Letzt, gibt es die Scanner für das Infotainmentsystem. Diese sorgen dafür, dass das System weiß, das sich der Zuggast auf einen Platz gesetzt hat. Daher entfällt auch ein Scanner für die Sitzplatzverwaltung, da über das Infotainmentsystem eine Nachricht an die Sitzplatzverwaltung geschickt wird, dass sich der Zuggast gesetzt hat. Das gleiche gilt natürlich auch für das Verlassen des Platzes.</w:t>
-      </w:r>
-      <w:r>
-        <w:t xml:space="preserve"> Zusammenfassend kann man also sagen, dass die Anzah</w:t>
-      </w:r>
-      <w:r>
-        <w:t>l der Scanner im Zug, die Summe</w:t>
-      </w:r>
-      <w:r>
-        <w:t xml:space="preserve"> der Schleusen, Infoterminals und Sitzplätze </w:t>
-      </w:r>
-      <w:r>
-        <w:t>sind</w:t>
-      </w:r>
-      <w:r>
-        <w:t>.</w:t>
-      </w:r>
-    </w:p>
-    <w:p>
-      <w:pPr>
-        <w:spacing w:line="360" w:lineRule="auto"/>
-      </w:pPr>
-      <w:r>
-        <w:t xml:space="preserve">Sowohl das Infotainmentsystem als auch das Infoterminal brauchen natürlich eine Möglichkeit, die programmierte UI darzustellen. Dies wird über Touchscreens erfolgen. Diese sind gleichzeitig </w:t>
-      </w:r>
-      <w:proofErr w:type="gramStart"/>
-      <w:r>
-        <w:t>eine Input</w:t>
-      </w:r>
-      <w:proofErr w:type="gramEnd"/>
-      <w:r>
-        <w:t xml:space="preserve"> </w:t>
-      </w:r>
-      <w:r>
-        <w:t xml:space="preserve">und </w:t>
-      </w:r>
-      <w:r>
-        <w:t>Output Möglichkeit</w:t>
-      </w:r>
-      <w:r>
-        <w:t xml:space="preserve"> für das System.</w:t>
-      </w:r>
-      <w:r>
-        <w:t xml:space="preserve"> Das Infotainmentsystem benötigt weiterhin einen Kopfhöreranschluss, welcher dazu dient, damit der Zuggast seine mitgebrachten Kopfhörer anschließen kann. Eine Anforderung das Bluetooth-Kopfhörer angeschlossen werden können, gibt es </w:t>
-      </w:r>
-      <w:r>
-        <w:lastRenderedPageBreak/>
-        <w:t xml:space="preserve">nicht. Es ist trotzdem </w:t>
-      </w:r>
-      <w:r>
-        <w:t>sinnvoll</w:t>
-      </w:r>
-      <w:r>
-        <w:t>, diesen Punkt im Hinterkopf zu haben, da in der heutigen Zeit, die meisten Menschen eher auf ein Funkgerät setzen als auf ein Kabelgerät (Stichwort: Erweiterbarkeit des Systems in Zukunft).</w:t>
-      </w:r>
-      <w:r>
-        <w:t xml:space="preserve"> Abschließend wird noch eine Folientastatur benötigt. Diese geht aus den Anforderungen des Kunden hervor. Dies ist auch sinnvoll, da es dem Zuggast dann freisteht, auf dem Touchscreen die Eingabe zu tätigen, was bei einer kleinen Displaygröße schwierig werden könnte, oder </w:t>
-      </w:r>
-      <w:r>
-        <w:t>ob er auf einer, ihm vertraute Eingabemöglichkeit, Folientastatur den Input an das System übergibt</w:t>
-      </w:r>
-      <w:r>
-        <w:t>.</w:t>
-      </w:r>
-      <w:commentRangeEnd w:id="19"/>
-      <w:r>
-        <w:rPr>
-          <w:rStyle w:val="Kommentarzeichen"/>
-        </w:rPr>
-        <w:commentReference w:id="19"/>
-      </w:r>
-    </w:p>
-    <w:p>
-      <w:pPr>
-        <w:spacing w:line="360" w:lineRule="auto"/>
-        <w:rPr>
-          <w:rStyle w:val="berschrift3Zchn"/>
-        </w:rPr>
-      </w:pPr>
-      <w:bookmarkStart w:id="21" w:name="_Toc16153653"/>
-      <w:r>
-        <w:rPr>
-          <w:rStyle w:val="berschrift3Zchn"/>
-        </w:rPr>
-        <w:t>TI Architektur</w:t>
-      </w:r>
-      <w:bookmarkEnd w:id="21"/>
-    </w:p>
-    <w:p>
-      <w:pPr>
-        <w:spacing w:line="360" w:lineRule="auto"/>
-        <w:rPr>
-          <w:rStyle w:val="berschrift3Zchn"/>
-          <w:rFonts w:asciiTheme="minorHAnsi" w:hAnsiTheme="minorHAnsi" w:cstheme="minorHAnsi"/>
-          <w:color w:val="auto"/>
-          <w:sz w:val="22"/>
-          <w:szCs w:val="22"/>
-        </w:rPr>
-      </w:pPr>
-      <w:bookmarkStart w:id="22" w:name="_Toc16153654"/>
-      <w:commentRangeStart w:id="23"/>
-      <w:r>
-        <w:rPr>
-          <w:rStyle w:val="berschrift3Zchn"/>
-          <w:rFonts w:asciiTheme="minorHAnsi" w:hAnsiTheme="minorHAnsi" w:cstheme="minorHAnsi"/>
-          <w:color w:val="auto"/>
-          <w:sz w:val="22"/>
-          <w:szCs w:val="22"/>
-        </w:rPr>
-        <w:t>Die TI-Architektur, welche auch Architektur der technischen Infrastruktur genannt wird, dient zur Darstellung und Festlegung, auf was für Software das System läuft.</w:t>
-      </w:r>
-      <w:bookmarkEnd w:id="22"/>
-    </w:p>
-    <w:p>
-      <w:pPr>
-        <w:spacing w:line="360" w:lineRule="auto"/>
-      </w:pPr>
-      <w:bookmarkStart w:id="24" w:name="_Toc16153655"/>
-      <w:r>
-        <w:rPr>
-          <w:rStyle w:val="berschrift3Zchn"/>
-          <w:rFonts w:asciiTheme="minorHAnsi" w:hAnsiTheme="minorHAnsi" w:cstheme="minorHAnsi"/>
-          <w:color w:val="auto"/>
-          <w:sz w:val="22"/>
-          <w:szCs w:val="22"/>
-        </w:rPr>
-        <w:t xml:space="preserve">Für das Bahn 2.0 System, haben wir uns für drei eigenständige Laufzeitumgebungen entschieden </w:t>
-      </w:r>
-      <w:r>
-        <w:rPr>
-          <w:rStyle w:val="berschrift3Zchn"/>
-          <w:rFonts w:asciiTheme="minorHAnsi" w:hAnsiTheme="minorHAnsi" w:cstheme="minorHAnsi"/>
-          <w:color w:val="auto"/>
-          <w:sz w:val="22"/>
-          <w:szCs w:val="22"/>
-        </w:rPr>
-        <w:t>(</w:t>
-      </w:r>
-      <w:bookmarkEnd w:id="24"/>
-      <w:r>
-        <w:rPr>
-          <w:rStyle w:val="berschrift3Zchn"/>
-          <w:rFonts w:asciiTheme="minorHAnsi" w:hAnsiTheme="minorHAnsi" w:cstheme="minorHAnsi"/>
-          <w:color w:val="auto"/>
-          <w:sz w:val="22"/>
-          <w:szCs w:val="22"/>
-        </w:rPr>
-        <w:fldChar w:fldCharType="begin"/>
-      </w:r>
-      <w:r>
-        <w:rPr>
-          <w:rStyle w:val="berschrift3Zchn"/>
-          <w:rFonts w:asciiTheme="minorHAnsi" w:hAnsiTheme="minorHAnsi" w:cstheme="minorHAnsi"/>
-          <w:color w:val="auto"/>
-          <w:sz w:val="22"/>
-          <w:szCs w:val="22"/>
-        </w:rPr>
-        <w:instrText xml:space="preserve"> REF _Ref15970897 \h  \* MERGEFORMAT </w:instrText>
-      </w:r>
-      <w:r>
-        <w:rPr>
-          <w:rStyle w:val="berschrift3Zchn"/>
-          <w:rFonts w:asciiTheme="minorHAnsi" w:hAnsiTheme="minorHAnsi" w:cstheme="minorHAnsi"/>
-          <w:color w:val="auto"/>
-          <w:sz w:val="22"/>
-          <w:szCs w:val="22"/>
-        </w:rPr>
-      </w:r>
-      <w:r>
-        <w:rPr>
-          <w:rStyle w:val="berschrift3Zchn"/>
-          <w:rFonts w:asciiTheme="minorHAnsi" w:hAnsiTheme="minorHAnsi" w:cstheme="minorHAnsi"/>
-          <w:color w:val="auto"/>
-          <w:sz w:val="22"/>
-          <w:szCs w:val="22"/>
-        </w:rPr>
-        <w:fldChar w:fldCharType="separate"/>
-      </w:r>
-      <w:r>
-        <w:t xml:space="preserve">Abbildung </w:t>
-      </w:r>
-      <w:r>
-        <w:rPr>
-          <w:noProof/>
-        </w:rPr>
-        <w:t>6</w:t>
-      </w:r>
-      <w:r>
-        <w:rPr>
-          <w:rStyle w:val="berschrift3Zchn"/>
-          <w:rFonts w:asciiTheme="minorHAnsi" w:hAnsiTheme="minorHAnsi" w:cstheme="minorHAnsi"/>
-          <w:color w:val="auto"/>
-          <w:sz w:val="22"/>
-          <w:szCs w:val="22"/>
-        </w:rPr>
-        <w:fldChar w:fldCharType="end"/>
-      </w:r>
-      <w:r>
-        <w:rPr>
-          <w:rStyle w:val="berschrift3Zchn"/>
-          <w:rFonts w:asciiTheme="minorHAnsi" w:hAnsiTheme="minorHAnsi" w:cstheme="minorHAnsi"/>
-          <w:color w:val="auto"/>
-          <w:sz w:val="22"/>
-          <w:szCs w:val="22"/>
-        </w:rPr>
-        <w:t>)</w:t>
-      </w:r>
-      <w:r>
-        <w:rPr>
-          <w:rStyle w:val="berschrift3Zchn"/>
-          <w:rFonts w:asciiTheme="minorHAnsi" w:hAnsiTheme="minorHAnsi" w:cstheme="minorHAnsi"/>
-          <w:color w:val="auto"/>
-          <w:sz w:val="22"/>
-          <w:szCs w:val="22"/>
-        </w:rPr>
-        <w:t>.</w:t>
-      </w:r>
-      <w:r>
-        <w:rPr>
-          <w:rStyle w:val="berschrift3Zchn"/>
-          <w:rFonts w:asciiTheme="minorHAnsi" w:hAnsiTheme="minorHAnsi" w:cstheme="minorHAnsi"/>
-          <w:color w:val="auto"/>
-          <w:sz w:val="22"/>
-          <w:szCs w:val="22"/>
-        </w:rPr>
-        <w:t xml:space="preserve"> </w:t>
-      </w:r>
-      <w:r>
-        <w:rPr>
-          <w:rStyle w:val="berschrift3Zchn"/>
-          <w:rFonts w:asciiTheme="minorHAnsi" w:hAnsiTheme="minorHAnsi" w:cstheme="minorHAnsi"/>
-          <w:color w:val="auto"/>
-          <w:sz w:val="22"/>
-          <w:szCs w:val="22"/>
-        </w:rPr>
-        <w:t>Wir haben zum eine</w:t>
-      </w:r>
-      <w:r>
-        <w:rPr>
-          <w:rStyle w:val="berschrift3Zchn"/>
-          <w:rFonts w:asciiTheme="minorHAnsi" w:hAnsiTheme="minorHAnsi" w:cstheme="minorHAnsi"/>
-          <w:color w:val="auto"/>
-          <w:sz w:val="22"/>
-          <w:szCs w:val="22"/>
-        </w:rPr>
-        <w:t>n eine</w:t>
-      </w:r>
-      <w:r>
-        <w:rPr>
-          <w:rStyle w:val="berschrift3Zchn"/>
-          <w:rFonts w:asciiTheme="minorHAnsi" w:hAnsiTheme="minorHAnsi" w:cstheme="minorHAnsi"/>
-          <w:color w:val="auto"/>
-          <w:sz w:val="22"/>
-          <w:szCs w:val="22"/>
-        </w:rPr>
-        <w:t xml:space="preserve"> Virtuelle Maschine</w:t>
-      </w:r>
-      <w:r>
-        <w:rPr>
-          <w:rStyle w:val="berschrift3Zchn"/>
-          <w:rFonts w:asciiTheme="minorHAnsi" w:hAnsiTheme="minorHAnsi" w:cstheme="minorHAnsi"/>
-          <w:color w:val="auto"/>
-          <w:sz w:val="22"/>
-          <w:szCs w:val="22"/>
-        </w:rPr>
-        <w:t xml:space="preserve"> (VM)</w:t>
-      </w:r>
-      <w:r>
-        <w:rPr>
-          <w:rStyle w:val="berschrift3Zchn"/>
-          <w:rFonts w:asciiTheme="minorHAnsi" w:hAnsiTheme="minorHAnsi" w:cstheme="minorHAnsi"/>
-          <w:color w:val="auto"/>
-          <w:sz w:val="22"/>
-          <w:szCs w:val="22"/>
-        </w:rPr>
-        <w:t>, auf der ein Datenbankserver läuft.</w:t>
-      </w:r>
-      <w:r>
-        <w:rPr>
-          <w:rStyle w:val="berschrift3Zchn"/>
-          <w:rFonts w:asciiTheme="minorHAnsi" w:hAnsiTheme="minorHAnsi" w:cstheme="minorHAnsi"/>
-          <w:color w:val="auto"/>
-          <w:sz w:val="22"/>
-          <w:szCs w:val="22"/>
-        </w:rPr>
-        <w:t xml:space="preserve"> Diese befindet sich nicht innerhalb des Zuges, sondern beispielsweise in einer Zentrale der Bahn.</w:t>
-      </w:r>
-      <w:r>
-        <w:rPr>
-          <w:rStyle w:val="berschrift3Zchn"/>
-          <w:rFonts w:asciiTheme="minorHAnsi" w:hAnsiTheme="minorHAnsi" w:cstheme="minorHAnsi"/>
-          <w:color w:val="auto"/>
-          <w:sz w:val="22"/>
-          <w:szCs w:val="22"/>
-        </w:rPr>
-        <w:t xml:space="preserve"> Dort befinden sich alle wichtigen Daten, wie </w:t>
-      </w:r>
-      <w:r>
-        <w:rPr>
-          <w:rStyle w:val="berschrift3Zchn"/>
-          <w:rFonts w:asciiTheme="minorHAnsi" w:hAnsiTheme="minorHAnsi" w:cstheme="minorHAnsi"/>
-          <w:color w:val="auto"/>
-          <w:sz w:val="22"/>
-          <w:szCs w:val="22"/>
-        </w:rPr>
-        <w:t>z.B.</w:t>
-      </w:r>
-      <w:r>
-        <w:rPr>
-          <w:rStyle w:val="berschrift3Zchn"/>
-          <w:rFonts w:asciiTheme="minorHAnsi" w:hAnsiTheme="minorHAnsi" w:cstheme="minorHAnsi"/>
-          <w:color w:val="auto"/>
-          <w:sz w:val="22"/>
-          <w:szCs w:val="22"/>
-        </w:rPr>
-        <w:t xml:space="preserve"> die Informationen des Zuggastes. Unserer Meinung nach, wäre es nicht sinnvoll, ein größeres Datenbanksystem im Zug selbst laufen zu lassen. Da es der Bahn möglich ist, zu erkennen, ob ein Zuggast gerade einsteigt oder den Zug verlässt, werden die Daten beim Betreten des Zuges temporär im Zug gespeichert. Beim Verlassen werden diese Daten dann wieder gelöscht. Dies hat den zum einen Vorteil, dass die Daten sehr schnell geladen werden können, da der Zug sich gerade an einem Bahnhof befindet. Außerdem ist die Datenbank nur dann ausgelastet, wenn Züge in einem Bahnhof sind. Somit greifen nicht alle Züge gleichzeitig auf die Datenbank zu.</w:t>
-      </w:r>
-      <w:r>
-        <w:rPr>
-          <w:rStyle w:val="berschrift3Zchn"/>
-          <w:rFonts w:asciiTheme="minorHAnsi" w:hAnsiTheme="minorHAnsi" w:cstheme="minorHAnsi"/>
-          <w:color w:val="auto"/>
-          <w:sz w:val="22"/>
-          <w:szCs w:val="22"/>
-        </w:rPr>
-        <w:t xml:space="preserve"> </w:t>
-      </w:r>
-    </w:p>
-    <w:p>
-      <w:pPr>
-        <w:keepNext/>
-        <w:spacing w:line="360" w:lineRule="auto"/>
-      </w:pPr>
-      <w:r>
-        <w:rPr>
-          <w:noProof/>
-          <w:lang w:eastAsia="de-DE"/>
-        </w:rPr>
-        <w:drawing>
-          <wp:inline distT="0" distB="0" distL="0" distR="0" wp14:anchorId="5FBB7F02" wp14:editId="1376257D">
-            <wp:extent cx="4491532" cy="2888028"/>
-            <wp:effectExtent l="0" t="0" r="4445" b="7620"/>
-            <wp:docPr id="4" name="Grafik 4"/>
-            <wp:cNvGraphicFramePr>
-              <a:graphicFrameLocks xmlns:a="http://schemas.openxmlformats.org/drawingml/2006/main" noChangeAspect="1"/>
-            </wp:cNvGraphicFramePr>
-            <a:graphic xmlns:a="http://schemas.openxmlformats.org/drawingml/2006/main">
-              <a:graphicData uri="http://schemas.openxmlformats.org/drawingml/2006/picture">
-                <pic:pic xmlns:pic="http://schemas.openxmlformats.org/drawingml/2006/picture">
-                  <pic:nvPicPr>
-                    <pic:cNvPr id="0" name=""/>
-                    <pic:cNvPicPr/>
-                  </pic:nvPicPr>
-                  <pic:blipFill>
-                    <a:blip r:embed="rId16"/>
-                    <a:stretch>
-                      <a:fillRect/>
-                    </a:stretch>
-                  </pic:blipFill>
-                  <pic:spPr>
-                    <a:xfrm>
-                      <a:off x="0" y="0"/>
                       <a:ext cx="4523770" cy="2908757"/>
                     </a:xfrm>
                     <a:prstGeom prst="rect">
@@ -2852,7 +3076,7 @@
         <w:rPr>
           <w:rStyle w:val="Funotenzeichen"/>
         </w:rPr>
-        <w:footnoteReference w:id="1"/>
+        <w:footnoteReference w:id="3"/>
       </w:r>
       <w:r>
         <w:t xml:space="preserve"> Die funktionalen Anforderungen beschreiben gewünschte Funktionalitäten (was soll das System tun / können)</w:t>
@@ -2864,7 +3088,7 @@
         <w:rPr>
           <w:rStyle w:val="Funotenzeichen"/>
         </w:rPr>
-        <w:footnoteReference w:id="2"/>
+        <w:footnoteReference w:id="4"/>
       </w:r>
       <w:r>
         <w:t xml:space="preserve"> Deshalb werden die NFAs oft vom Auftragsgeber vergessen, außer sie haben in der Vergangenheit in diesem Bereich schlechte Erfahrungen gemacht (z.B. zu geringe Verfügbarkeit oder schlechte Qualität).</w:t>
@@ -2916,16 +3140,13 @@
       <w:r>
         <w:t>)</w:t>
       </w:r>
-      <w:bookmarkStart w:id="29" w:name="_GoBack"/>
-      <w:bookmarkEnd w:id="29"/>
     </w:p>
     <w:p>
       <w:pPr>
         <w:pStyle w:val="Listenabsatz"/>
-        <w:keepNext/>
         <w:numPr>
           <w:ilvl w:val="0"/>
-          <w:numId w:val="2"/>
+          <w:numId w:val="3"/>
         </w:numPr>
         <w:spacing w:line="360" w:lineRule="auto"/>
       </w:pPr>
@@ -2934,7 +3155,6 @@
           <w:noProof/>
           <w:lang w:eastAsia="de-DE"/>
         </w:rPr>
-        <w:lastRenderedPageBreak/>
         <w:drawing>
           <wp:anchor distT="0" distB="0" distL="114300" distR="114300" simplePos="0" relativeHeight="251656704" behindDoc="1" locked="0" layoutInCell="1" allowOverlap="1" wp14:anchorId="5C5FD7B0" wp14:editId="65825FA3">
             <wp:simplePos x="0" y="0"/>
@@ -2967,7 +3187,7 @@
                     <pic:cNvPicPr/>
                   </pic:nvPicPr>
                   <pic:blipFill>
-                    <a:blip r:embed="rId17">
+                    <a:blip r:embed="rId16">
                       <a:extLst>
                         <a:ext uri="{28A0092B-C50C-407E-A947-70E740481C1C}">
                           <a14:useLocalDpi xmlns:a14="http://schemas.microsoft.com/office/drawing/2010/main" val="0"/>
@@ -3018,10 +3238,9 @@
     <w:p>
       <w:pPr>
         <w:pStyle w:val="Listenabsatz"/>
-        <w:keepNext/>
         <w:numPr>
           <w:ilvl w:val="0"/>
-          <w:numId w:val="2"/>
+          <w:numId w:val="3"/>
         </w:numPr>
         <w:spacing w:line="360" w:lineRule="auto"/>
       </w:pPr>
@@ -3080,7 +3299,7 @@
                             <w:pPr>
                               <w:pStyle w:val="Beschriftung"/>
                             </w:pPr>
-                            <w:bookmarkStart w:id="30" w:name="_Ref17132198"/>
+                            <w:bookmarkStart w:id="29" w:name="_Ref17132198"/>
                             <w:r>
                               <w:t xml:space="preserve">Abbildung </w:t>
                             </w:r>
@@ -3105,7 +3324,7 @@
                               </w:rPr>
                               <w:fldChar w:fldCharType="end"/>
                             </w:r>
-                            <w:bookmarkEnd w:id="30"/>
+                            <w:bookmarkEnd w:id="29"/>
                             <w:r>
                               <w:t xml:space="preserve"> Softwarequalität nach ISO-Norm 9126</w:t>
                             </w:r>
@@ -3133,39 +3352,26 @@
           </mc:Choice>
           <mc:Fallback>
             <w:pict>
-              <v:shape w14:anchorId="26F18EBF" id="Textfeld 7" o:spid="_x0000_s1027" type="#_x0000_t202" style="position:absolute;left:0;text-align:left;margin-left:208.05pt;margin-top:63.25pt;width:246pt;height:33.3pt;z-index:251658752;visibility:visible;mso-wrap-style:square;mso-height-percent:0;mso-wrap-distance-left:9pt;mso-wrap-distance-top:0;mso-wrap-distance-right:9pt;mso-wrap-distance-bottom:0;mso-position-horizontal:absolute;mso-position-horizontal-relative:text;mso-position-vertical:absolute;mso-position-vertical-relative:text;mso-height-percent:0;mso-height-relative:margin;v-text-anchor:top" o:gfxdata="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" stroked="f">
+              <v:shape id="Textfeld 7" o:spid="_x0000_s1027" type="#_x0000_t202" style="position:absolute;left:0;text-align:left;margin-left:208.05pt;margin-top:63.25pt;width:246pt;height:33.3pt;z-index:251658752;visibility:visible;mso-wrap-style:square;mso-height-percent:0;mso-wrap-distance-left:9pt;mso-wrap-distance-top:0;mso-wrap-distance-right:9pt;mso-wrap-distance-bottom:0;mso-position-horizontal:absolute;mso-position-horizontal-relative:text;mso-position-vertical:absolute;mso-position-vertical-relative:text;mso-height-percent:0;mso-height-relative:margin;v-text-anchor:top" o:gfxdata="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" stroked="f">
                 <v:textbox inset="0,0,0,0">
                   <w:txbxContent>
                     <w:p>
                       <w:pPr>
                         <w:pStyle w:val="Beschriftung"/>
                       </w:pPr>
-                      <w:bookmarkStart w:id="31" w:name="_Ref17132198"/>
+                      <w:bookmarkStart w:id="30" w:name="_Ref17132198"/>
                       <w:r>
                         <w:t xml:space="preserve">Abbildung </w:t>
                       </w:r>
-                      <w:r>
-                        <w:fldChar w:fldCharType="begin"/>
-                      </w:r>
-                      <w:r>
-                        <w:instrText xml:space="preserve"> SEQ Abbildung \* ARABIC </w:instrText>
-                      </w:r>
-                      <w:r>
-                        <w:fldChar w:fldCharType="separate"/>
-                      </w:r>
-                      <w:r>
-                        <w:rPr>
-                          <w:noProof/>
-                        </w:rPr>
-                        <w:t>7</w:t>
-                      </w:r>
-                      <w:r>
-                        <w:rPr>
-                          <w:noProof/>
-                        </w:rPr>
-                        <w:fldChar w:fldCharType="end"/>
-                      </w:r>
-                      <w:bookmarkEnd w:id="31"/>
+                      <w:fldSimple w:instr=" SEQ Abbildung \* ARABIC ">
+                        <w:r>
+                          <w:rPr>
+                            <w:noProof/>
+                          </w:rPr>
+                          <w:t>7</w:t>
+                        </w:r>
+                      </w:fldSimple>
+                      <w:bookmarkEnd w:id="30"/>
                       <w:r>
                         <w:t xml:space="preserve"> Softwarequalität nach ISO-Norm 9126</w:t>
                       </w:r>
@@ -3201,10 +3407,9 @@
     <w:p>
       <w:pPr>
         <w:pStyle w:val="Listenabsatz"/>
-        <w:keepNext/>
         <w:numPr>
           <w:ilvl w:val="0"/>
-          <w:numId w:val="2"/>
+          <w:numId w:val="3"/>
         </w:numPr>
         <w:spacing w:line="360" w:lineRule="auto"/>
       </w:pPr>
@@ -3224,10 +3429,9 @@
     <w:p>
       <w:pPr>
         <w:pStyle w:val="Listenabsatz"/>
-        <w:keepNext/>
         <w:numPr>
           <w:ilvl w:val="0"/>
-          <w:numId w:val="2"/>
+          <w:numId w:val="3"/>
         </w:numPr>
         <w:spacing w:line="360" w:lineRule="auto"/>
       </w:pPr>
@@ -3247,10 +3451,9 @@
     <w:p>
       <w:pPr>
         <w:pStyle w:val="Listenabsatz"/>
-        <w:keepNext/>
         <w:numPr>
           <w:ilvl w:val="0"/>
-          <w:numId w:val="2"/>
+          <w:numId w:val="3"/>
         </w:numPr>
         <w:spacing w:line="360" w:lineRule="auto"/>
       </w:pPr>
@@ -3270,14 +3473,14 @@
     <w:p>
       <w:pPr>
         <w:pStyle w:val="Listenabsatz"/>
-        <w:keepNext/>
         <w:numPr>
           <w:ilvl w:val="0"/>
-          <w:numId w:val="2"/>
+          <w:numId w:val="3"/>
         </w:numPr>
         <w:spacing w:line="360" w:lineRule="auto"/>
       </w:pPr>
       <w:r>
+        <w:lastRenderedPageBreak/>
         <w:t xml:space="preserve">Anforderungen an die </w:t>
       </w:r>
       <w:r>
@@ -3293,7 +3496,7 @@
         <w:rPr>
           <w:rStyle w:val="Funotenzeichen"/>
         </w:rPr>
-        <w:footnoteReference w:id="3"/>
+        <w:footnoteReference w:id="5"/>
       </w:r>
     </w:p>
     <w:p>
@@ -3308,11 +3511,6 @@
       <w:pPr>
         <w:spacing w:line="360" w:lineRule="auto"/>
       </w:pPr>
-    </w:p>
-    <w:p>
-      <w:pPr>
-        <w:spacing w:line="360" w:lineRule="auto"/>
-      </w:pPr>
       <w:r>
         <w:t>Neben den beiden oben genannten Typen gibt es einen weiteren Typen, nämlich die Randbedingungen. Typische Randbedingungen sind eine Obergrenze von Kosten oder einzuhaltende Termine für den Abschluss des Projektes.</w:t>
       </w:r>
@@ -3326,7 +3524,7 @@
         <w:rPr>
           <w:rStyle w:val="Funotenzeichen"/>
         </w:rPr>
-        <w:footnoteReference w:id="4"/>
+        <w:footnoteReference w:id="6"/>
       </w:r>
       <w:commentRangeEnd w:id="28"/>
       <w:r>
@@ -3337,7 +3535,7 @@
       </w:r>
     </w:p>
     <w:sectPr>
-      <w:footerReference w:type="default" r:id="rId18"/>
+      <w:footerReference w:type="default" r:id="rId17"/>
       <w:pgSz w:w="11906" w:h="16838"/>
       <w:pgMar w:top="1417" w:right="1417" w:bottom="1134" w:left="1417" w:header="708" w:footer="708" w:gutter="0"/>
       <w:cols w:space="708"/>
@@ -3348,7 +3546,7 @@
 </file>
 
 <file path=word/comments.xml><?xml version="1.0" encoding="utf-8"?>
-<w:comments xmlns:wpc="http://schemas.microsoft.com/office/word/2010/wordprocessingCanvas" xmlns:cx="http://schemas.microsoft.com/office/drawing/2014/chartex" xmlns:cx1="http://schemas.microsoft.com/office/drawing/2015/9/8/chartex" xmlns:cx2="http://schemas.microsoft.com/office/drawing/2015/10/21/chartex" xmlns:cx3="http://schemas.microsoft.com/office/drawing/2016/5/9/chartex" xmlns:cx4="http://schemas.microsoft.com/office/drawing/2016/5/10/chartex" xmlns:cx5="http://schemas.microsoft.com/office/drawing/2016/5/11/chartex" xmlns:cx6="http://schemas.microsoft.com/office/drawing/2016/5/12/chartex" xmlns:cx7="http://schemas.microsoft.com/office/drawing/2016/5/13/chartex" xmlns:cx8="http://schemas.microsoft.com/office/drawing/2016/5/14/chartex" xmlns:mc="http://schemas.openxmlformats.org/markup-compatibility/2006" xmlns:aink="http://schemas.microsoft.com/office/drawing/2016/ink" xmlns:am3d="http://schemas.microsoft.com/office/drawing/2017/model3d" xmlns:o="urn:schemas-microsoft-com:office:office" xmlns:r="http://schemas.openxmlformats.org/officeDocument/2006/relationships" xmlns:m="http://schemas.openxmlformats.org/officeDocument/2006/math" xmlns:v="urn:schemas-microsoft-com:vml" xmlns:wp14="http://schemas.microsoft.com/office/word/2010/wordprocessingDrawing" xmlns:wp="http://schemas.openxmlformats.org/drawingml/2006/wordprocessingDrawing" xmlns:w10="urn:schemas-microsoft-com:office:word" xmlns:w="http://schemas.openxmlformats.org/wordprocessingml/2006/main" xmlns:w14="http://schemas.microsoft.com/office/word/2010/wordml" xmlns:w15="http://schemas.microsoft.com/office/word/2012/wordml" xmlns:w16cid="http://schemas.microsoft.com/office/word/2016/wordml/cid" xmlns:w16se="http://schemas.microsoft.com/office/word/2015/wordml/symex" xmlns:wpg="http://schemas.microsoft.com/office/word/2010/wordprocessingGroup" xmlns:wpi="http://schemas.microsoft.com/office/word/2010/wordprocessingInk" xmlns:wne="http://schemas.microsoft.com/office/word/2006/wordml" xmlns:wps="http://schemas.microsoft.com/office/word/2010/wordprocessingShape" mc:Ignorable="w14 w15 w16se w16cid wp14">
+<w:comments xmlns:wpc="http://schemas.microsoft.com/office/word/2010/wordprocessingCanvas" xmlns:mc="http://schemas.openxmlformats.org/markup-compatibility/2006" xmlns:o="urn:schemas-microsoft-com:office:office" xmlns:r="http://schemas.openxmlformats.org/officeDocument/2006/relationships" xmlns:m="http://schemas.openxmlformats.org/officeDocument/2006/math" xmlns:v="urn:schemas-microsoft-com:vml" xmlns:wp14="http://schemas.microsoft.com/office/word/2010/wordprocessingDrawing" xmlns:wp="http://schemas.openxmlformats.org/drawingml/2006/wordprocessingDrawing" xmlns:w10="urn:schemas-microsoft-com:office:word" xmlns:w="http://schemas.openxmlformats.org/wordprocessingml/2006/main" xmlns:w14="http://schemas.microsoft.com/office/word/2010/wordml" xmlns:wpg="http://schemas.microsoft.com/office/word/2010/wordprocessingGroup" xmlns:wpi="http://schemas.microsoft.com/office/word/2010/wordprocessingInk" xmlns:wne="http://schemas.microsoft.com/office/word/2006/wordml" xmlns:wps="http://schemas.microsoft.com/office/word/2010/wordprocessingShape" mc:Ignorable="w14 wp14">
   <w:comment w:id="1" w:author="John-Bryan Spieker" w:date="2019-08-19T18:49:00Z" w:initials="JS">
     <w:p>
       <w:pPr>
@@ -3373,7 +3571,7 @@
       </w:hyperlink>
     </w:p>
   </w:comment>
-  <w:comment w:id="3" w:author="John-Bryan Spieker" w:date="2019-08-05T20:02:00Z" w:initials="JS">
+  <w:comment w:id="4" w:author="John-Bryan Spieker" w:date="2019-08-05T20:02:00Z" w:initials="JS">
     <w:p>
       <w:pPr>
         <w:pStyle w:val="Kommentartext"/>
@@ -3425,7 +3623,6 @@
       <w:r>
         <w:t>04.08 19:00-20:</w:t>
       </w:r>
-      <w:proofErr w:type="gramStart"/>
       <w:r>
         <w:t>0</w:t>
       </w:r>
@@ -3436,11 +3633,7 @@
         <w:t xml:space="preserve"> </w:t>
       </w:r>
       <w:r>
-        <w:t>=</w:t>
-      </w:r>
-      <w:proofErr w:type="gramEnd"/>
-      <w:r>
-        <w:t xml:space="preserve"> 1 h</w:t>
+        <w:t>= 1 h</w:t>
       </w:r>
     </w:p>
   </w:comment>
@@ -3652,7 +3845,7 @@
 </file>
 
 <file path=word/endnotes.xml><?xml version="1.0" encoding="utf-8"?>
-<w:endnotes xmlns:wpc="http://schemas.microsoft.com/office/word/2010/wordprocessingCanvas" xmlns:cx="http://schemas.microsoft.com/office/drawing/2014/chartex" xmlns:cx1="http://schemas.microsoft.com/office/drawing/2015/9/8/chartex" xmlns:cx2="http://schemas.microsoft.com/office/drawing/2015/10/21/chartex" xmlns:cx3="http://schemas.microsoft.com/office/drawing/2016/5/9/chartex" xmlns:cx4="http://schemas.microsoft.com/office/drawing/2016/5/10/chartex" xmlns:cx5="http://schemas.microsoft.com/office/drawing/2016/5/11/chartex" xmlns:cx6="http://schemas.microsoft.com/office/drawing/2016/5/12/chartex" xmlns:cx7="http://schemas.microsoft.com/office/drawing/2016/5/13/chartex" xmlns:cx8="http://schemas.microsoft.com/office/drawing/2016/5/14/chartex" xmlns:mc="http://schemas.openxmlformats.org/markup-compatibility/2006" xmlns:aink="http://schemas.microsoft.com/office/drawing/2016/ink" xmlns:am3d="http://schemas.microsoft.com/office/drawing/2017/model3d" xmlns:o="urn:schemas-microsoft-com:office:office" xmlns:r="http://schemas.openxmlformats.org/officeDocument/2006/relationships" xmlns:m="http://schemas.openxmlformats.org/officeDocument/2006/math" xmlns:v="urn:schemas-microsoft-com:vml" xmlns:wp14="http://schemas.microsoft.com/office/word/2010/wordprocessingDrawing" xmlns:wp="http://schemas.openxmlformats.org/drawingml/2006/wordprocessingDrawing" xmlns:w10="urn:schemas-microsoft-com:office:word" xmlns:w="http://schemas.openxmlformats.org/wordprocessingml/2006/main" xmlns:w14="http://schemas.microsoft.com/office/word/2010/wordml" xmlns:w15="http://schemas.microsoft.com/office/word/2012/wordml" xmlns:w16cid="http://schemas.microsoft.com/office/word/2016/wordml/cid" xmlns:w16se="http://schemas.microsoft.com/office/word/2015/wordml/symex" xmlns:wpg="http://schemas.microsoft.com/office/word/2010/wordprocessingGroup" xmlns:wpi="http://schemas.microsoft.com/office/word/2010/wordprocessingInk" xmlns:wne="http://schemas.microsoft.com/office/word/2006/wordml" xmlns:wps="http://schemas.microsoft.com/office/word/2010/wordprocessingShape" mc:Ignorable="w14 w15 w16se w16cid wp14">
+<w:endnotes xmlns:wpc="http://schemas.microsoft.com/office/word/2010/wordprocessingCanvas" xmlns:mc="http://schemas.openxmlformats.org/markup-compatibility/2006" xmlns:o="urn:schemas-microsoft-com:office:office" xmlns:r="http://schemas.openxmlformats.org/officeDocument/2006/relationships" xmlns:m="http://schemas.openxmlformats.org/officeDocument/2006/math" xmlns:v="urn:schemas-microsoft-com:vml" xmlns:wp14="http://schemas.microsoft.com/office/word/2010/wordprocessingDrawing" xmlns:wp="http://schemas.openxmlformats.org/drawingml/2006/wordprocessingDrawing" xmlns:w10="urn:schemas-microsoft-com:office:word" xmlns:w="http://schemas.openxmlformats.org/wordprocessingml/2006/main" xmlns:w14="http://schemas.microsoft.com/office/word/2010/wordml" xmlns:wpg="http://schemas.microsoft.com/office/word/2010/wordprocessingGroup" xmlns:wpi="http://schemas.microsoft.com/office/word/2010/wordprocessingInk" xmlns:wne="http://schemas.microsoft.com/office/word/2006/wordml" xmlns:wps="http://schemas.microsoft.com/office/word/2010/wordprocessingShape" mc:Ignorable="w14 wp14">
   <w:endnote w:type="separator" w:id="-1">
     <w:p>
       <w:pPr>
@@ -3677,7 +3870,7 @@
 </file>
 
 <file path=word/footer1.xml><?xml version="1.0" encoding="utf-8"?>
-<w:ftr xmlns:wpc="http://schemas.microsoft.com/office/word/2010/wordprocessingCanvas" xmlns:cx="http://schemas.microsoft.com/office/drawing/2014/chartex" xmlns:cx1="http://schemas.microsoft.com/office/drawing/2015/9/8/chartex" xmlns:cx2="http://schemas.microsoft.com/office/drawing/2015/10/21/chartex" xmlns:cx3="http://schemas.microsoft.com/office/drawing/2016/5/9/chartex" xmlns:cx4="http://schemas.microsoft.com/office/drawing/2016/5/10/chartex" xmlns:cx5="http://schemas.microsoft.com/office/drawing/2016/5/11/chartex" xmlns:cx6="http://schemas.microsoft.com/office/drawing/2016/5/12/chartex" xmlns:cx7="http://schemas.microsoft.com/office/drawing/2016/5/13/chartex" xmlns:cx8="http://schemas.microsoft.com/office/drawing/2016/5/14/chartex" xmlns:mc="http://schemas.openxmlformats.org/markup-compatibility/2006" xmlns:aink="http://schemas.microsoft.com/office/drawing/2016/ink" xmlns:am3d="http://schemas.microsoft.com/office/drawing/2017/model3d" xmlns:o="urn:schemas-microsoft-com:office:office" xmlns:r="http://schemas.openxmlformats.org/officeDocument/2006/relationships" xmlns:m="http://schemas.openxmlformats.org/officeDocument/2006/math" xmlns:v="urn:schemas-microsoft-com:vml" xmlns:wp14="http://schemas.microsoft.com/office/word/2010/wordprocessingDrawing" xmlns:wp="http://schemas.openxmlformats.org/drawingml/2006/wordprocessingDrawing" xmlns:w10="urn:schemas-microsoft-com:office:word" xmlns:w="http://schemas.openxmlformats.org/wordprocessingml/2006/main" xmlns:w14="http://schemas.microsoft.com/office/word/2010/wordml" xmlns:w15="http://schemas.microsoft.com/office/word/2012/wordml" xmlns:w16cid="http://schemas.microsoft.com/office/word/2016/wordml/cid" xmlns:w16se="http://schemas.microsoft.com/office/word/2015/wordml/symex" xmlns:wpg="http://schemas.microsoft.com/office/word/2010/wordprocessingGroup" xmlns:wpi="http://schemas.microsoft.com/office/word/2010/wordprocessingInk" xmlns:wne="http://schemas.microsoft.com/office/word/2006/wordml" xmlns:wps="http://schemas.microsoft.com/office/word/2010/wordprocessingShape" mc:Ignorable="w14 w15 w16se w16cid wp14">
+<w:ftr xmlns:wpc="http://schemas.microsoft.com/office/word/2010/wordprocessingCanvas" xmlns:mc="http://schemas.openxmlformats.org/markup-compatibility/2006" xmlns:o="urn:schemas-microsoft-com:office:office" xmlns:r="http://schemas.openxmlformats.org/officeDocument/2006/relationships" xmlns:m="http://schemas.openxmlformats.org/officeDocument/2006/math" xmlns:v="urn:schemas-microsoft-com:vml" xmlns:wp14="http://schemas.microsoft.com/office/word/2010/wordprocessingDrawing" xmlns:wp="http://schemas.openxmlformats.org/drawingml/2006/wordprocessingDrawing" xmlns:w10="urn:schemas-microsoft-com:office:word" xmlns:w="http://schemas.openxmlformats.org/wordprocessingml/2006/main" xmlns:w14="http://schemas.microsoft.com/office/word/2010/wordml" xmlns:wpg="http://schemas.microsoft.com/office/word/2010/wordprocessingGroup" xmlns:wpi="http://schemas.microsoft.com/office/word/2010/wordprocessingInk" xmlns:wne="http://schemas.microsoft.com/office/word/2006/wordml" xmlns:wps="http://schemas.microsoft.com/office/word/2010/wordprocessingShape" mc:Ignorable="w14 wp14">
   <w:p>
     <w:pPr>
       <w:pStyle w:val="Fuzeile"/>
@@ -3687,7 +3880,7 @@
 </file>
 
 <file path=word/footnotes.xml><?xml version="1.0" encoding="utf-8"?>
-<w:footnotes xmlns:wpc="http://schemas.microsoft.com/office/word/2010/wordprocessingCanvas" xmlns:cx="http://schemas.microsoft.com/office/drawing/2014/chartex" xmlns:cx1="http://schemas.microsoft.com/office/drawing/2015/9/8/chartex" xmlns:cx2="http://schemas.microsoft.com/office/drawing/2015/10/21/chartex" xmlns:cx3="http://schemas.microsoft.com/office/drawing/2016/5/9/chartex" xmlns:cx4="http://schemas.microsoft.com/office/drawing/2016/5/10/chartex" xmlns:cx5="http://schemas.microsoft.com/office/drawing/2016/5/11/chartex" xmlns:cx6="http://schemas.microsoft.com/office/drawing/2016/5/12/chartex" xmlns:cx7="http://schemas.microsoft.com/office/drawing/2016/5/13/chartex" xmlns:cx8="http://schemas.microsoft.com/office/drawing/2016/5/14/chartex" xmlns:mc="http://schemas.openxmlformats.org/markup-compatibility/2006" xmlns:aink="http://schemas.microsoft.com/office/drawing/2016/ink" xmlns:am3d="http://schemas.microsoft.com/office/drawing/2017/model3d" xmlns:o="urn:schemas-microsoft-com:office:office" xmlns:r="http://schemas.openxmlformats.org/officeDocument/2006/relationships" xmlns:m="http://schemas.openxmlformats.org/officeDocument/2006/math" xmlns:v="urn:schemas-microsoft-com:vml" xmlns:wp14="http://schemas.microsoft.com/office/word/2010/wordprocessingDrawing" xmlns:wp="http://schemas.openxmlformats.org/drawingml/2006/wordprocessingDrawing" xmlns:w10="urn:schemas-microsoft-com:office:word" xmlns:w="http://schemas.openxmlformats.org/wordprocessingml/2006/main" xmlns:w14="http://schemas.microsoft.com/office/word/2010/wordml" xmlns:w15="http://schemas.microsoft.com/office/word/2012/wordml" xmlns:w16cid="http://schemas.microsoft.com/office/word/2016/wordml/cid" xmlns:w16se="http://schemas.microsoft.com/office/word/2015/wordml/symex" xmlns:wpg="http://schemas.microsoft.com/office/word/2010/wordprocessingGroup" xmlns:wpi="http://schemas.microsoft.com/office/word/2010/wordprocessingInk" xmlns:wne="http://schemas.microsoft.com/office/word/2006/wordml" xmlns:wps="http://schemas.microsoft.com/office/word/2010/wordprocessingShape" mc:Ignorable="w14 w15 w16se w16cid wp14">
+<w:footnotes xmlns:wpc="http://schemas.microsoft.com/office/word/2010/wordprocessingCanvas" xmlns:mc="http://schemas.openxmlformats.org/markup-compatibility/2006" xmlns:o="urn:schemas-microsoft-com:office:office" xmlns:r="http://schemas.openxmlformats.org/officeDocument/2006/relationships" xmlns:m="http://schemas.openxmlformats.org/officeDocument/2006/math" xmlns:v="urn:schemas-microsoft-com:vml" xmlns:wp14="http://schemas.microsoft.com/office/word/2010/wordprocessingDrawing" xmlns:wp="http://schemas.openxmlformats.org/drawingml/2006/wordprocessingDrawing" xmlns:w10="urn:schemas-microsoft-com:office:word" xmlns:w="http://schemas.openxmlformats.org/wordprocessingml/2006/main" xmlns:w14="http://schemas.microsoft.com/office/word/2010/wordml" xmlns:wpg="http://schemas.microsoft.com/office/word/2010/wordprocessingGroup" xmlns:wpi="http://schemas.microsoft.com/office/word/2010/wordprocessingInk" xmlns:wne="http://schemas.microsoft.com/office/word/2006/wordml" xmlns:wps="http://schemas.microsoft.com/office/word/2010/wordprocessingShape" mc:Ignorable="w14 wp14">
   <w:footnote w:type="separator" w:id="-1">
     <w:p>
       <w:pPr>
@@ -3720,10 +3913,7 @@
         <w:footnoteRef/>
       </w:r>
       <w:r>
-        <w:t xml:space="preserve"> </w:t>
-      </w:r>
-      <w:r>
-        <w:t>https://www.uni-marburg.de/fb12/arbeitsgruppen/swt/lehre/files/est1415/EST141028.pdf</w:t>
+        <w:t xml:space="preserve"> Capgemini Präsentation vom 18.06.2019, Handout.pptx, Seite 5</w:t>
       </w:r>
     </w:p>
   </w:footnote>
@@ -3741,8 +3931,17 @@
       <w:r>
         <w:t xml:space="preserve"> </w:t>
       </w:r>
-      <w:r>
-        <w:t>http://www.anforderungsmanagement.ch/in_depth_vertiefung/funktionale_nicht_funktionale_anforderungen/index.html</w:t>
+      <w:hyperlink r:id="rId1" w:history="1">
+        <w:r>
+          <w:rPr>
+            <w:rStyle w:val="Hyperlink"/>
+          </w:rPr>
+          <w:t>https://www.capgemini.com/de-de/partners/</w:t>
+        </w:r>
+      </w:hyperlink>
+      <w:r>
+        <w:tab/>
+        <w:t>20.08.19/13:37</w:t>
       </w:r>
     </w:p>
   </w:footnote>
@@ -3761,11 +3960,49 @@
         <w:t xml:space="preserve"> </w:t>
       </w:r>
       <w:r>
-        <w:t>https://de.wikipedia.org/wiki/ISO/IEC_9126</w:t>
+        <w:t>https://www.uni-marburg.de/fb12/arbeitsgruppen/swt/lehre/files/est1415/EST141028.pdf</w:t>
       </w:r>
     </w:p>
   </w:footnote>
   <w:footnote w:id="4">
+    <w:p>
+      <w:pPr>
+        <w:pStyle w:val="Funotentext"/>
+      </w:pPr>
+      <w:r>
+        <w:rPr>
+          <w:rStyle w:val="Funotenzeichen"/>
+        </w:rPr>
+        <w:footnoteRef/>
+      </w:r>
+      <w:r>
+        <w:t xml:space="preserve"> </w:t>
+      </w:r>
+      <w:r>
+        <w:t>http://www.anforderungsmanagement.ch/in_depth_vertiefung/funktionale_nicht_funktionale_anforderungen/index.html</w:t>
+      </w:r>
+    </w:p>
+  </w:footnote>
+  <w:footnote w:id="5">
+    <w:p>
+      <w:pPr>
+        <w:pStyle w:val="Funotentext"/>
+      </w:pPr>
+      <w:r>
+        <w:rPr>
+          <w:rStyle w:val="Funotenzeichen"/>
+        </w:rPr>
+        <w:footnoteRef/>
+      </w:r>
+      <w:r>
+        <w:t xml:space="preserve"> </w:t>
+      </w:r>
+      <w:r>
+        <w:t>https://de.wikipedia.org/wiki/ISO/IEC_9126</w:t>
+      </w:r>
+    </w:p>
+  </w:footnote>
+  <w:footnote w:id="6">
     <w:p>
       <w:pPr>
         <w:pStyle w:val="Funotentext"/>
@@ -3788,8 +4025,8 @@
 </file>
 
 <file path=word/numbering.xml><?xml version="1.0" encoding="utf-8"?>
-<w:numbering xmlns:wpc="http://schemas.microsoft.com/office/word/2010/wordprocessingCanvas" xmlns:cx="http://schemas.microsoft.com/office/drawing/2014/chartex" xmlns:cx1="http://schemas.microsoft.com/office/drawing/2015/9/8/chartex" xmlns:cx2="http://schemas.microsoft.com/office/drawing/2015/10/21/chartex" xmlns:cx3="http://schemas.microsoft.com/office/drawing/2016/5/9/chartex" xmlns:cx4="http://schemas.microsoft.com/office/drawing/2016/5/10/chartex" xmlns:cx5="http://schemas.microsoft.com/office/drawing/2016/5/11/chartex" xmlns:cx6="http://schemas.microsoft.com/office/drawing/2016/5/12/chartex" xmlns:cx7="http://schemas.microsoft.com/office/drawing/2016/5/13/chartex" xmlns:cx8="http://schemas.microsoft.com/office/drawing/2016/5/14/chartex" xmlns:mc="http://schemas.openxmlformats.org/markup-compatibility/2006" xmlns:aink="http://schemas.microsoft.com/office/drawing/2016/ink" xmlns:am3d="http://schemas.microsoft.com/office/drawing/2017/model3d" xmlns:o="urn:schemas-microsoft-com:office:office" xmlns:r="http://schemas.openxmlformats.org/officeDocument/2006/relationships" xmlns:m="http://schemas.openxmlformats.org/officeDocument/2006/math" xmlns:v="urn:schemas-microsoft-com:vml" xmlns:wp14="http://schemas.microsoft.com/office/word/2010/wordprocessingDrawing" xmlns:wp="http://schemas.openxmlformats.org/drawingml/2006/wordprocessingDrawing" xmlns:w10="urn:schemas-microsoft-com:office:word" xmlns:w="http://schemas.openxmlformats.org/wordprocessingml/2006/main" xmlns:w14="http://schemas.microsoft.com/office/word/2010/wordml" xmlns:w15="http://schemas.microsoft.com/office/word/2012/wordml" xmlns:w16cid="http://schemas.microsoft.com/office/word/2016/wordml/cid" xmlns:w16se="http://schemas.microsoft.com/office/word/2015/wordml/symex" xmlns:wpg="http://schemas.microsoft.com/office/word/2010/wordprocessingGroup" xmlns:wpi="http://schemas.microsoft.com/office/word/2010/wordprocessingInk" xmlns:wne="http://schemas.microsoft.com/office/word/2006/wordml" xmlns:wps="http://schemas.microsoft.com/office/word/2010/wordprocessingShape" mc:Ignorable="w14 w15 w16se w16cid wp14">
-  <w:abstractNum w:abstractNumId="0" w15:restartNumberingAfterBreak="0">
+<w:numbering xmlns:wpc="http://schemas.microsoft.com/office/word/2010/wordprocessingCanvas" xmlns:mc="http://schemas.openxmlformats.org/markup-compatibility/2006" xmlns:o="urn:schemas-microsoft-com:office:office" xmlns:r="http://schemas.openxmlformats.org/officeDocument/2006/relationships" xmlns:m="http://schemas.openxmlformats.org/officeDocument/2006/math" xmlns:v="urn:schemas-microsoft-com:vml" xmlns:wp14="http://schemas.microsoft.com/office/word/2010/wordprocessingDrawing" xmlns:wp="http://schemas.openxmlformats.org/drawingml/2006/wordprocessingDrawing" xmlns:w10="urn:schemas-microsoft-com:office:word" xmlns:w="http://schemas.openxmlformats.org/wordprocessingml/2006/main" xmlns:w14="http://schemas.microsoft.com/office/word/2010/wordml" xmlns:wpg="http://schemas.microsoft.com/office/word/2010/wordprocessingGroup" xmlns:wpi="http://schemas.microsoft.com/office/word/2010/wordprocessingInk" xmlns:wne="http://schemas.microsoft.com/office/word/2006/wordml" xmlns:wps="http://schemas.microsoft.com/office/word/2010/wordprocessingShape" mc:Ignorable="w14 wp14">
+  <w:abstractNum w:abstractNumId="0">
     <w:nsid w:val="1C366DED"/>
     <w:multiLevelType w:val="hybridMultilevel"/>
     <w:tmpl w:val="E37CA4A4"/>
@@ -3875,7 +4112,93 @@
       </w:pPr>
     </w:lvl>
   </w:abstractNum>
-  <w:abstractNum w:abstractNumId="1" w15:restartNumberingAfterBreak="0">
+  <w:abstractNum w:abstractNumId="1">
+    <w:nsid w:val="39C912A8"/>
+    <w:multiLevelType w:val="hybridMultilevel"/>
+    <w:tmpl w:val="50D2FF98"/>
+    <w:lvl w:ilvl="0" w:tplc="0407000F">
+      <w:start w:val="1"/>
+      <w:numFmt w:val="decimal"/>
+      <w:lvlText w:val="%1."/>
+      <w:lvlJc w:val="left"/>
+      <w:pPr>
+        <w:ind w:left="720" w:hanging="360"/>
+      </w:pPr>
+    </w:lvl>
+    <w:lvl w:ilvl="1" w:tplc="04070019" w:tentative="1">
+      <w:start w:val="1"/>
+      <w:numFmt w:val="lowerLetter"/>
+      <w:lvlText w:val="%2."/>
+      <w:lvlJc w:val="left"/>
+      <w:pPr>
+        <w:ind w:left="1440" w:hanging="360"/>
+      </w:pPr>
+    </w:lvl>
+    <w:lvl w:ilvl="2" w:tplc="0407001B" w:tentative="1">
+      <w:start w:val="1"/>
+      <w:numFmt w:val="lowerRoman"/>
+      <w:lvlText w:val="%3."/>
+      <w:lvlJc w:val="right"/>
+      <w:pPr>
+        <w:ind w:left="2160" w:hanging="180"/>
+      </w:pPr>
+    </w:lvl>
+    <w:lvl w:ilvl="3" w:tplc="0407000F" w:tentative="1">
+      <w:start w:val="1"/>
+      <w:numFmt w:val="decimal"/>
+      <w:lvlText w:val="%4."/>
+      <w:lvlJc w:val="left"/>
+      <w:pPr>
+        <w:ind w:left="2880" w:hanging="360"/>
+      </w:pPr>
+    </w:lvl>
+    <w:lvl w:ilvl="4" w:tplc="04070019" w:tentative="1">
+      <w:start w:val="1"/>
+      <w:numFmt w:val="lowerLetter"/>
+      <w:lvlText w:val="%5."/>
+      <w:lvlJc w:val="left"/>
+      <w:pPr>
+        <w:ind w:left="3600" w:hanging="360"/>
+      </w:pPr>
+    </w:lvl>
+    <w:lvl w:ilvl="5" w:tplc="0407001B" w:tentative="1">
+      <w:start w:val="1"/>
+      <w:numFmt w:val="lowerRoman"/>
+      <w:lvlText w:val="%6."/>
+      <w:lvlJc w:val="right"/>
+      <w:pPr>
+        <w:ind w:left="4320" w:hanging="180"/>
+      </w:pPr>
+    </w:lvl>
+    <w:lvl w:ilvl="6" w:tplc="0407000F" w:tentative="1">
+      <w:start w:val="1"/>
+      <w:numFmt w:val="decimal"/>
+      <w:lvlText w:val="%7."/>
+      <w:lvlJc w:val="left"/>
+      <w:pPr>
+        <w:ind w:left="5040" w:hanging="360"/>
+      </w:pPr>
+    </w:lvl>
+    <w:lvl w:ilvl="7" w:tplc="04070019" w:tentative="1">
+      <w:start w:val="1"/>
+      <w:numFmt w:val="lowerLetter"/>
+      <w:lvlText w:val="%8."/>
+      <w:lvlJc w:val="left"/>
+      <w:pPr>
+        <w:ind w:left="5760" w:hanging="360"/>
+      </w:pPr>
+    </w:lvl>
+    <w:lvl w:ilvl="8" w:tplc="0407001B" w:tentative="1">
+      <w:start w:val="1"/>
+      <w:numFmt w:val="lowerRoman"/>
+      <w:lvlText w:val="%9."/>
+      <w:lvlJc w:val="right"/>
+      <w:pPr>
+        <w:ind w:left="6480" w:hanging="180"/>
+      </w:pPr>
+    </w:lvl>
+  </w:abstractNum>
+  <w:abstractNum w:abstractNumId="2">
     <w:nsid w:val="516D18CB"/>
     <w:multiLevelType w:val="hybridMultilevel"/>
     <w:tmpl w:val="DB62C81A"/>
@@ -3968,6 +4291,9 @@
     <w:abstractNumId w:val="0"/>
   </w:num>
   <w:num w:numId="2">
+    <w:abstractNumId w:val="2"/>
+  </w:num>
+  <w:num w:numId="3">
     <w:abstractNumId w:val="1"/>
   </w:num>
 </w:numbering>
@@ -3982,7 +4308,7 @@
 </file>
 
 <file path=word/styles.xml><?xml version="1.0" encoding="utf-8"?>
-<w:styles xmlns:mc="http://schemas.openxmlformats.org/markup-compatibility/2006" xmlns:r="http://schemas.openxmlformats.org/officeDocument/2006/relationships" xmlns:w="http://schemas.openxmlformats.org/wordprocessingml/2006/main" xmlns:w14="http://schemas.microsoft.com/office/word/2010/wordml" xmlns:w15="http://schemas.microsoft.com/office/word/2012/wordml" xmlns:w16cid="http://schemas.microsoft.com/office/word/2016/wordml/cid" xmlns:w16se="http://schemas.microsoft.com/office/word/2015/wordml/symex" mc:Ignorable="w14 w15 w16se w16cid">
+<w:styles xmlns:mc="http://schemas.openxmlformats.org/markup-compatibility/2006" xmlns:r="http://schemas.openxmlformats.org/officeDocument/2006/relationships" xmlns:w="http://schemas.openxmlformats.org/wordprocessingml/2006/main" xmlns:w14="http://schemas.microsoft.com/office/word/2010/wordml" mc:Ignorable="w14">
   <w:docDefaults>
     <w:rPrDefault>
       <w:rPr>
@@ -3998,383 +4324,713 @@
       </w:pPr>
     </w:pPrDefault>
   </w:docDefaults>
-  <w:latentStyles w:defLockedState="0" w:defUIPriority="99" w:defSemiHidden="0" w:defUnhideWhenUsed="0" w:defQFormat="0" w:count="376">
-    <w:lsdException w:name="Normal" w:uiPriority="0" w:qFormat="1"/>
-    <w:lsdException w:name="heading 1" w:uiPriority="9" w:qFormat="1"/>
-    <w:lsdException w:name="heading 2" w:semiHidden="1" w:uiPriority="9" w:unhideWhenUsed="1" w:qFormat="1"/>
-    <w:lsdException w:name="heading 3" w:semiHidden="1" w:uiPriority="9" w:unhideWhenUsed="1" w:qFormat="1"/>
-    <w:lsdException w:name="heading 4" w:semiHidden="1" w:uiPriority="9" w:unhideWhenUsed="1" w:qFormat="1"/>
-    <w:lsdException w:name="heading 5" w:semiHidden="1" w:uiPriority="9" w:unhideWhenUsed="1" w:qFormat="1"/>
-    <w:lsdException w:name="heading 6" w:semiHidden="1" w:uiPriority="9" w:unhideWhenUsed="1" w:qFormat="1"/>
-    <w:lsdException w:name="heading 7" w:semiHidden="1" w:uiPriority="9" w:unhideWhenUsed="1" w:qFormat="1"/>
-    <w:lsdException w:name="heading 8" w:semiHidden="1" w:uiPriority="9" w:unhideWhenUsed="1" w:qFormat="1"/>
-    <w:lsdException w:name="heading 9" w:semiHidden="1" w:uiPriority="9" w:unhideWhenUsed="1" w:qFormat="1"/>
-    <w:lsdException w:name="index 1" w:semiHidden="1" w:unhideWhenUsed="1"/>
-    <w:lsdException w:name="index 2" w:semiHidden="1" w:unhideWhenUsed="1"/>
-    <w:lsdException w:name="index 3" w:semiHidden="1" w:unhideWhenUsed="1"/>
-    <w:lsdException w:name="index 4" w:semiHidden="1" w:unhideWhenUsed="1"/>
-    <w:lsdException w:name="index 5" w:semiHidden="1" w:unhideWhenUsed="1"/>
-    <w:lsdException w:name="index 6" w:semiHidden="1" w:unhideWhenUsed="1"/>
-    <w:lsdException w:name="index 7" w:semiHidden="1" w:unhideWhenUsed="1"/>
-    <w:lsdException w:name="index 8" w:semiHidden="1" w:unhideWhenUsed="1"/>
-    <w:lsdException w:name="index 9" w:semiHidden="1" w:unhideWhenUsed="1"/>
-    <w:lsdException w:name="toc 1" w:semiHidden="1" w:uiPriority="39" w:unhideWhenUsed="1"/>
-    <w:lsdException w:name="toc 2" w:semiHidden="1" w:uiPriority="39" w:unhideWhenUsed="1"/>
-    <w:lsdException w:name="toc 3" w:semiHidden="1" w:uiPriority="39" w:unhideWhenUsed="1"/>
-    <w:lsdException w:name="toc 4" w:semiHidden="1" w:uiPriority="39" w:unhideWhenUsed="1"/>
-    <w:lsdException w:name="toc 5" w:semiHidden="1" w:uiPriority="39" w:unhideWhenUsed="1"/>
-    <w:lsdException w:name="toc 6" w:semiHidden="1" w:uiPriority="39" w:unhideWhenUsed="1"/>
-    <w:lsdException w:name="toc 7" w:semiHidden="1" w:uiPriority="39" w:unhideWhenUsed="1"/>
-    <w:lsdException w:name="toc 8" w:semiHidden="1" w:uiPriority="39" w:unhideWhenUsed="1"/>
-    <w:lsdException w:name="toc 9" w:semiHidden="1" w:uiPriority="39" w:unhideWhenUsed="1"/>
-    <w:lsdException w:name="Normal Indent" w:semiHidden="1" w:unhideWhenUsed="1"/>
-    <w:lsdException w:name="footnote text" w:semiHidden="1" w:unhideWhenUsed="1"/>
-    <w:lsdException w:name="annotation text" w:semiHidden="1" w:unhideWhenUsed="1"/>
-    <w:lsdException w:name="header" w:semiHidden="1" w:unhideWhenUsed="1"/>
-    <w:lsdException w:name="footer" w:semiHidden="1" w:unhideWhenUsed="1"/>
-    <w:lsdException w:name="index heading" w:semiHidden="1" w:unhideWhenUsed="1"/>
-    <w:lsdException w:name="caption" w:semiHidden="1" w:uiPriority="35" w:unhideWhenUsed="1" w:qFormat="1"/>
-    <w:lsdException w:name="table of figures" w:semiHidden="1" w:unhideWhenUsed="1"/>
-    <w:lsdException w:name="envelope address" w:semiHidden="1" w:unhideWhenUsed="1"/>
-    <w:lsdException w:name="envelope return" w:semiHidden="1" w:unhideWhenUsed="1"/>
-    <w:lsdException w:name="footnote reference" w:semiHidden="1" w:unhideWhenUsed="1"/>
-    <w:lsdException w:name="annotation reference" w:semiHidden="1" w:unhideWhenUsed="1"/>
-    <w:lsdException w:name="line number" w:semiHidden="1" w:unhideWhenUsed="1"/>
-    <w:lsdException w:name="page number" w:semiHidden="1" w:unhideWhenUsed="1"/>
-    <w:lsdException w:name="endnote reference" w:semiHidden="1" w:unhideWhenUsed="1"/>
-    <w:lsdException w:name="endnote text" w:semiHidden="1" w:unhideWhenUsed="1"/>
-    <w:lsdException w:name="table of authorities" w:semiHidden="1" w:unhideWhenUsed="1"/>
-    <w:lsdException w:name="macro" w:semiHidden="1" w:unhideWhenUsed="1"/>
-    <w:lsdException w:name="toa heading" w:semiHidden="1" w:unhideWhenUsed="1"/>
-    <w:lsdException w:name="List" w:semiHidden="1" w:unhideWhenUsed="1"/>
-    <w:lsdException w:name="List Bullet" w:semiHidden="1" w:unhideWhenUsed="1"/>
-    <w:lsdException w:name="List Number" w:semiHidden="1" w:unhideWhenUsed="1"/>
-    <w:lsdException w:name="List 2" w:semiHidden="1" w:unhideWhenUsed="1"/>
-    <w:lsdException w:name="List 3" w:semiHidden="1" w:unhideWhenUsed="1"/>
-    <w:lsdException w:name="List 4" w:semiHidden="1" w:unhideWhenUsed="1"/>
-    <w:lsdException w:name="List 5" w:semiHidden="1" w:unhideWhenUsed="1"/>
-    <w:lsdException w:name="List Bullet 2" w:semiHidden="1" w:unhideWhenUsed="1"/>
-    <w:lsdException w:name="List Bullet 3" w:semiHidden="1" w:unhideWhenUsed="1"/>
-    <w:lsdException w:name="List Bullet 4" w:semiHidden="1" w:unhideWhenUsed="1"/>
-    <w:lsdException w:name="List Bullet 5" w:semiHidden="1" w:unhideWhenUsed="1"/>
-    <w:lsdException w:name="List Number 2" w:semiHidden="1" w:unhideWhenUsed="1"/>
-    <w:lsdException w:name="List Number 3" w:semiHidden="1" w:unhideWhenUsed="1"/>
-    <w:lsdException w:name="List Number 4" w:semiHidden="1" w:unhideWhenUsed="1"/>
-    <w:lsdException w:name="List Number 5" w:semiHidden="1" w:unhideWhenUsed="1"/>
-    <w:lsdException w:name="Title" w:uiPriority="10" w:qFormat="1"/>
-    <w:lsdException w:name="Closing" w:semiHidden="1" w:unhideWhenUsed="1"/>
-    <w:lsdException w:name="Signature" w:semiHidden="1" w:unhideWhenUsed="1"/>
-    <w:lsdException w:name="Default Paragraph Font" w:semiHidden="1" w:uiPriority="1" w:unhideWhenUsed="1"/>
-    <w:lsdException w:name="Body Text" w:semiHidden="1" w:unhideWhenUsed="1"/>
-    <w:lsdException w:name="Body Text Indent" w:semiHidden="1" w:unhideWhenUsed="1"/>
-    <w:lsdException w:name="List Continue" w:semiHidden="1" w:unhideWhenUsed="1"/>
-    <w:lsdException w:name="List Continue 2" w:semiHidden="1" w:unhideWhenUsed="1"/>
-    <w:lsdException w:name="List Continue 3" w:semiHidden="1" w:unhideWhenUsed="1"/>
-    <w:lsdException w:name="List Continue 4" w:semiHidden="1" w:unhideWhenUsed="1"/>
-    <w:lsdException w:name="List Continue 5" w:semiHidden="1" w:unhideWhenUsed="1"/>
-    <w:lsdException w:name="Message Header" w:semiHidden="1" w:unhideWhenUsed="1"/>
-    <w:lsdException w:name="Subtitle" w:uiPriority="11" w:qFormat="1"/>
-    <w:lsdException w:name="Salutation" w:semiHidden="1" w:unhideWhenUsed="1"/>
-    <w:lsdException w:name="Date" w:semiHidden="1" w:unhideWhenUsed="1"/>
-    <w:lsdException w:name="Body Text First Indent" w:semiHidden="1" w:unhideWhenUsed="1"/>
-    <w:lsdException w:name="Body Text First Indent 2" w:semiHidden="1" w:unhideWhenUsed="1"/>
-    <w:lsdException w:name="Note Heading" w:semiHidden="1" w:unhideWhenUsed="1"/>
-    <w:lsdException w:name="Body Text 2" w:semiHidden="1" w:unhideWhenUsed="1"/>
-    <w:lsdException w:name="Body Text 3" w:semiHidden="1" w:unhideWhenUsed="1"/>
-    <w:lsdException w:name="Body Text Indent 2" w:semiHidden="1" w:unhideWhenUsed="1"/>
-    <w:lsdException w:name="Body Text Indent 3" w:semiHidden="1" w:unhideWhenUsed="1"/>
-    <w:lsdException w:name="Block Text" w:semiHidden="1" w:unhideWhenUsed="1"/>
-    <w:lsdException w:name="Hyperlink" w:semiHidden="1" w:unhideWhenUsed="1"/>
-    <w:lsdException w:name="FollowedHyperlink" w:semiHidden="1" w:unhideWhenUsed="1"/>
-    <w:lsdException w:name="Strong" w:uiPriority="22" w:qFormat="1"/>
-    <w:lsdException w:name="Emphasis" w:uiPriority="20" w:qFormat="1"/>
-    <w:lsdException w:name="Document Map" w:semiHidden="1" w:unhideWhenUsed="1"/>
-    <w:lsdException w:name="Plain Text" w:semiHidden="1" w:unhideWhenUsed="1"/>
-    <w:lsdException w:name="E-mail Signature" w:semiHidden="1" w:unhideWhenUsed="1"/>
-    <w:lsdException w:name="HTML Top of Form" w:semiHidden="1" w:unhideWhenUsed="1"/>
-    <w:lsdException w:name="HTML Bottom of Form" w:semiHidden="1" w:unhideWhenUsed="1"/>
-    <w:lsdException w:name="Normal (Web)" w:semiHidden="1" w:unhideWhenUsed="1"/>
-    <w:lsdException w:name="HTML Acronym" w:semiHidden="1" w:unhideWhenUsed="1"/>
-    <w:lsdException w:name="HTML Address" w:semiHidden="1" w:unhideWhenUsed="1"/>
-    <w:lsdException w:name="HTML Cite" w:semiHidden="1" w:unhideWhenUsed="1"/>
-    <w:lsdException w:name="HTML Code" w:semiHidden="1" w:unhideWhenUsed="1"/>
-    <w:lsdException w:name="HTML Definition" w:semiHidden="1" w:unhideWhenUsed="1"/>
-    <w:lsdException w:name="HTML Keyboard" w:semiHidden="1" w:unhideWhenUsed="1"/>
-    <w:lsdException w:name="HTML Preformatted" w:semiHidden="1" w:unhideWhenUsed="1"/>
-    <w:lsdException w:name="HTML Sample" w:semiHidden="1" w:unhideWhenUsed="1"/>
-    <w:lsdException w:name="HTML Typewriter" w:semiHidden="1" w:unhideWhenUsed="1"/>
-    <w:lsdException w:name="HTML Variable" w:semiHidden="1" w:unhideWhenUsed="1"/>
-    <w:lsdException w:name="Normal Table" w:semiHidden="1" w:unhideWhenUsed="1"/>
-    <w:lsdException w:name="annotation subject" w:semiHidden="1" w:unhideWhenUsed="1"/>
-    <w:lsdException w:name="No List" w:semiHidden="1" w:unhideWhenUsed="1"/>
-    <w:lsdException w:name="Outline List 1" w:semiHidden="1" w:unhideWhenUsed="1"/>
-    <w:lsdException w:name="Outline List 2" w:semiHidden="1" w:unhideWhenUsed="1"/>
-    <w:lsdException w:name="Outline List 3" w:semiHidden="1" w:unhideWhenUsed="1"/>
-    <w:lsdException w:name="Table Simple 1" w:semiHidden="1" w:unhideWhenUsed="1"/>
-    <w:lsdException w:name="Table Simple 2" w:semiHidden="1" w:unhideWhenUsed="1"/>
-    <w:lsdException w:name="Table Simple 3" w:semiHidden="1" w:unhideWhenUsed="1"/>
-    <w:lsdException w:name="Table Classic 1" w:semiHidden="1" w:unhideWhenUsed="1"/>
-    <w:lsdException w:name="Table Classic 2" w:semiHidden="1" w:unhideWhenUsed="1"/>
-    <w:lsdException w:name="Table Classic 3" w:semiHidden="1" w:unhideWhenUsed="1"/>
-    <w:lsdException w:name="Table Classic 4" w:semiHidden="1" w:unhideWhenUsed="1"/>
-    <w:lsdException w:name="Table Colorful 1" w:semiHidden="1" w:unhideWhenUsed="1"/>
-    <w:lsdException w:name="Table Colorful 2" w:semiHidden="1" w:unhideWhenUsed="1"/>
-    <w:lsdException w:name="Table Colorful 3" w:semiHidden="1" w:unhideWhenUsed="1"/>
-    <w:lsdException w:name="Table Columns 1" w:semiHidden="1" w:unhideWhenUsed="1"/>
-    <w:lsdException w:name="Table Columns 2" w:semiHidden="1" w:unhideWhenUsed="1"/>
-    <w:lsdException w:name="Table Columns 3" w:semiHidden="1" w:unhideWhenUsed="1"/>
-    <w:lsdException w:name="Table Columns 4" w:semiHidden="1" w:unhideWhenUsed="1"/>
-    <w:lsdException w:name="Table Columns 5" w:semiHidden="1" w:unhideWhenUsed="1"/>
-    <w:lsdException w:name="Table Grid 1" w:semiHidden="1" w:unhideWhenUsed="1"/>
-    <w:lsdException w:name="Table Grid 2" w:semiHidden="1" w:unhideWhenUsed="1"/>
-    <w:lsdException w:name="Table Grid 3" w:semiHidden="1" w:unhideWhenUsed="1"/>
-    <w:lsdException w:name="Table Grid 4" w:semiHidden="1" w:unhideWhenUsed="1"/>
-    <w:lsdException w:name="Table Grid 5" w:semiHidden="1" w:unhideWhenUsed="1"/>
-    <w:lsdException w:name="Table Grid 6" w:semiHidden="1" w:unhideWhenUsed="1"/>
-    <w:lsdException w:name="Table Grid 7" w:semiHidden="1" w:unhideWhenUsed="1"/>
-    <w:lsdException w:name="Table Grid 8" w:semiHidden="1" w:unhideWhenUsed="1"/>
-    <w:lsdException w:name="Table List 1" w:semiHidden="1" w:unhideWhenUsed="1"/>
-    <w:lsdException w:name="Table List 2" w:semiHidden="1" w:unhideWhenUsed="1"/>
-    <w:lsdException w:name="Table List 3" w:semiHidden="1" w:unhideWhenUsed="1"/>
-    <w:lsdException w:name="Table List 4" w:semiHidden="1" w:unhideWhenUsed="1"/>
-    <w:lsdException w:name="Table List 5" w:semiHidden="1" w:unhideWhenUsed="1"/>
-    <w:lsdException w:name="Table List 6" w:semiHidden="1" w:unhideWhenUsed="1"/>
-    <w:lsdException w:name="Table List 7" w:semiHidden="1" w:unhideWhenUsed="1"/>
-    <w:lsdException w:name="Table List 8" w:semiHidden="1" w:unhideWhenUsed="1"/>
-    <w:lsdException w:name="Table 3D effects 1" w:semiHidden="1" w:unhideWhenUsed="1"/>
-    <w:lsdException w:name="Table 3D effects 2" w:semiHidden="1" w:unhideWhenUsed="1"/>
-    <w:lsdException w:name="Table 3D effects 3" w:semiHidden="1" w:unhideWhenUsed="1"/>
-    <w:lsdException w:name="Table Contemporary" w:semiHidden="1" w:unhideWhenUsed="1"/>
-    <w:lsdException w:name="Table Elegant" w:semiHidden="1" w:unhideWhenUsed="1"/>
-    <w:lsdException w:name="Table Professional" w:semiHidden="1" w:unhideWhenUsed="1"/>
-    <w:lsdException w:name="Table Subtle 1" w:semiHidden="1" w:unhideWhenUsed="1"/>
-    <w:lsdException w:name="Table Subtle 2" w:semiHidden="1" w:unhideWhenUsed="1"/>
-    <w:lsdException w:name="Table Web 1" w:semiHidden="1" w:unhideWhenUsed="1"/>
-    <w:lsdException w:name="Table Web 2" w:semiHidden="1" w:unhideWhenUsed="1"/>
-    <w:lsdException w:name="Table Web 3" w:semiHidden="1" w:unhideWhenUsed="1"/>
-    <w:lsdException w:name="Balloon Text" w:semiHidden="1" w:unhideWhenUsed="1"/>
-    <w:lsdException w:name="Table Grid" w:uiPriority="39"/>
-    <w:lsdException w:name="Table Theme" w:semiHidden="1" w:unhideWhenUsed="1"/>
-    <w:lsdException w:name="Placeholder Text" w:semiHidden="1"/>
-    <w:lsdException w:name="No Spacing" w:uiPriority="1" w:qFormat="1"/>
-    <w:lsdException w:name="Light Shading" w:uiPriority="60"/>
-    <w:lsdException w:name="Light List" w:uiPriority="61"/>
-    <w:lsdException w:name="Light Grid" w:uiPriority="62"/>
-    <w:lsdException w:name="Medium Shading 1" w:uiPriority="63"/>
-    <w:lsdException w:name="Medium Shading 2" w:uiPriority="64"/>
-    <w:lsdException w:name="Medium List 1" w:uiPriority="65"/>
-    <w:lsdException w:name="Medium List 2" w:uiPriority="66"/>
-    <w:lsdException w:name="Medium Grid 1" w:uiPriority="67"/>
-    <w:lsdException w:name="Medium Grid 2" w:uiPriority="68"/>
-    <w:lsdException w:name="Medium Grid 3" w:uiPriority="69"/>
-    <w:lsdException w:name="Dark List" w:uiPriority="70"/>
-    <w:lsdException w:name="Colorful Shading" w:uiPriority="71"/>
-    <w:lsdException w:name="Colorful List" w:uiPriority="72"/>
-    <w:lsdException w:name="Colorful Grid" w:uiPriority="73"/>
-    <w:lsdException w:name="Light Shading Accent 1" w:uiPriority="60"/>
-    <w:lsdException w:name="Light List Accent 1" w:uiPriority="61"/>
-    <w:lsdException w:name="Light Grid Accent 1" w:uiPriority="62"/>
-    <w:lsdException w:name="Medium Shading 1 Accent 1" w:uiPriority="63"/>
-    <w:lsdException w:name="Medium Shading 2 Accent 1" w:uiPriority="64"/>
-    <w:lsdException w:name="Medium List 1 Accent 1" w:uiPriority="65"/>
-    <w:lsdException w:name="Revision" w:semiHidden="1"/>
-    <w:lsdException w:name="List Paragraph" w:uiPriority="34" w:qFormat="1"/>
-    <w:lsdException w:name="Quote" w:uiPriority="29" w:qFormat="1"/>
-    <w:lsdException w:name="Intense Quote" w:uiPriority="30" w:qFormat="1"/>
-    <w:lsdException w:name="Medium List 2 Accent 1" w:uiPriority="66"/>
-    <w:lsdException w:name="Medium Grid 1 Accent 1" w:uiPriority="67"/>
-    <w:lsdException w:name="Medium Grid 2 Accent 1" w:uiPriority="68"/>
-    <w:lsdException w:name="Medium Grid 3 Accent 1" w:uiPriority="69"/>
-    <w:lsdException w:name="Dark List Accent 1" w:uiPriority="70"/>
-    <w:lsdException w:name="Colorful Shading Accent 1" w:uiPriority="71"/>
-    <w:lsdException w:name="Colorful List Accent 1" w:uiPriority="72"/>
-    <w:lsdException w:name="Colorful Grid Accent 1" w:uiPriority="73"/>
-    <w:lsdException w:name="Light Shading Accent 2" w:uiPriority="60"/>
-    <w:lsdException w:name="Light List Accent 2" w:uiPriority="61"/>
-    <w:lsdException w:name="Light Grid Accent 2" w:uiPriority="62"/>
-    <w:lsdException w:name="Medium Shading 1 Accent 2" w:uiPriority="63"/>
-    <w:lsdException w:name="Medium Shading 2 Accent 2" w:uiPriority="64"/>
-    <w:lsdException w:name="Medium List 1 Accent 2" w:uiPriority="65"/>
-    <w:lsdException w:name="Medium List 2 Accent 2" w:uiPriority="66"/>
-    <w:lsdException w:name="Medium Grid 1 Accent 2" w:uiPriority="67"/>
-    <w:lsdException w:name="Medium Grid 2 Accent 2" w:uiPriority="68"/>
-    <w:lsdException w:name="Medium Grid 3 Accent 2" w:uiPriority="69"/>
-    <w:lsdException w:name="Dark List Accent 2" w:uiPriority="70"/>
-    <w:lsdException w:name="Colorful Shading Accent 2" w:uiPriority="71"/>
-    <w:lsdException w:name="Colorful List Accent 2" w:uiPriority="72"/>
-    <w:lsdException w:name="Colorful Grid Accent 2" w:uiPriority="73"/>
-    <w:lsdException w:name="Light Shading Accent 3" w:uiPriority="60"/>
-    <w:lsdException w:name="Light List Accent 3" w:uiPriority="61"/>
-    <w:lsdException w:name="Light Grid Accent 3" w:uiPriority="62"/>
-    <w:lsdException w:name="Medium Shading 1 Accent 3" w:uiPriority="63"/>
-    <w:lsdException w:name="Medium Shading 2 Accent 3" w:uiPriority="64"/>
-    <w:lsdException w:name="Medium List 1 Accent 3" w:uiPriority="65"/>
-    <w:lsdException w:name="Medium List 2 Accent 3" w:uiPriority="66"/>
-    <w:lsdException w:name="Medium Grid 1 Accent 3" w:uiPriority="67"/>
-    <w:lsdException w:name="Medium Grid 2 Accent 3" w:uiPriority="68"/>
-    <w:lsdException w:name="Medium Grid 3 Accent 3" w:uiPriority="69"/>
-    <w:lsdException w:name="Dark List Accent 3" w:uiPriority="70"/>
-    <w:lsdException w:name="Colorful Shading Accent 3" w:uiPriority="71"/>
-    <w:lsdException w:name="Colorful List Accent 3" w:uiPriority="72"/>
-    <w:lsdException w:name="Colorful Grid Accent 3" w:uiPriority="73"/>
-    <w:lsdException w:name="Light Shading Accent 4" w:uiPriority="60"/>
-    <w:lsdException w:name="Light List Accent 4" w:uiPriority="61"/>
-    <w:lsdException w:name="Light Grid Accent 4" w:uiPriority="62"/>
-    <w:lsdException w:name="Medium Shading 1 Accent 4" w:uiPriority="63"/>
-    <w:lsdException w:name="Medium Shading 2 Accent 4" w:uiPriority="64"/>
-    <w:lsdException w:name="Medium List 1 Accent 4" w:uiPriority="65"/>
-    <w:lsdException w:name="Medium List 2 Accent 4" w:uiPriority="66"/>
-    <w:lsdException w:name="Medium Grid 1 Accent 4" w:uiPriority="67"/>
-    <w:lsdException w:name="Medium Grid 2 Accent 4" w:uiPriority="68"/>
-    <w:lsdException w:name="Medium Grid 3 Accent 4" w:uiPriority="69"/>
-    <w:lsdException w:name="Dark List Accent 4" w:uiPriority="70"/>
-    <w:lsdException w:name="Colorful Shading Accent 4" w:uiPriority="71"/>
-    <w:lsdException w:name="Colorful List Accent 4" w:uiPriority="72"/>
-    <w:lsdException w:name="Colorful Grid Accent 4" w:uiPriority="73"/>
-    <w:lsdException w:name="Light Shading Accent 5" w:uiPriority="60"/>
-    <w:lsdException w:name="Light List Accent 5" w:uiPriority="61"/>
-    <w:lsdException w:name="Light Grid Accent 5" w:uiPriority="62"/>
-    <w:lsdException w:name="Medium Shading 1 Accent 5" w:uiPriority="63"/>
-    <w:lsdException w:name="Medium Shading 2 Accent 5" w:uiPriority="64"/>
-    <w:lsdException w:name="Medium List 1 Accent 5" w:uiPriority="65"/>
-    <w:lsdException w:name="Medium List 2 Accent 5" w:uiPriority="66"/>
-    <w:lsdException w:name="Medium Grid 1 Accent 5" w:uiPriority="67"/>
-    <w:lsdException w:name="Medium Grid 2 Accent 5" w:uiPriority="68"/>
-    <w:lsdException w:name="Medium Grid 3 Accent 5" w:uiPriority="69"/>
-    <w:lsdException w:name="Dark List Accent 5" w:uiPriority="70"/>
-    <w:lsdException w:name="Colorful Shading Accent 5" w:uiPriority="71"/>
-    <w:lsdException w:name="Colorful List Accent 5" w:uiPriority="72"/>
-    <w:lsdException w:name="Colorful Grid Accent 5" w:uiPriority="73"/>
-    <w:lsdException w:name="Light Shading Accent 6" w:uiPriority="60"/>
-    <w:lsdException w:name="Light List Accent 6" w:uiPriority="61"/>
-    <w:lsdException w:name="Light Grid Accent 6" w:uiPriority="62"/>
-    <w:lsdException w:name="Medium Shading 1 Accent 6" w:uiPriority="63"/>
-    <w:lsdException w:name="Medium Shading 2 Accent 6" w:uiPriority="64"/>
-    <w:lsdException w:name="Medium List 1 Accent 6" w:uiPriority="65"/>
-    <w:lsdException w:name="Medium List 2 Accent 6" w:uiPriority="66"/>
-    <w:lsdException w:name="Medium Grid 1 Accent 6" w:uiPriority="67"/>
-    <w:lsdException w:name="Medium Grid 2 Accent 6" w:uiPriority="68"/>
-    <w:lsdException w:name="Medium Grid 3 Accent 6" w:uiPriority="69"/>
-    <w:lsdException w:name="Dark List Accent 6" w:uiPriority="70"/>
-    <w:lsdException w:name="Colorful Shading Accent 6" w:uiPriority="71"/>
-    <w:lsdException w:name="Colorful List Accent 6" w:uiPriority="72"/>
-    <w:lsdException w:name="Colorful Grid Accent 6" w:uiPriority="73"/>
-    <w:lsdException w:name="Subtle Emphasis" w:uiPriority="19" w:qFormat="1"/>
-    <w:lsdException w:name="Intense Emphasis" w:uiPriority="21" w:qFormat="1"/>
-    <w:lsdException w:name="Subtle Reference" w:uiPriority="31" w:qFormat="1"/>
-    <w:lsdException w:name="Intense Reference" w:uiPriority="32" w:qFormat="1"/>
-    <w:lsdException w:name="Book Title" w:uiPriority="33" w:qFormat="1"/>
-    <w:lsdException w:name="Bibliography" w:semiHidden="1" w:uiPriority="37" w:unhideWhenUsed="1"/>
-    <w:lsdException w:name="TOC Heading" w:semiHidden="1" w:uiPriority="39" w:unhideWhenUsed="1" w:qFormat="1"/>
-    <w:lsdException w:name="Plain Table 1" w:uiPriority="41"/>
-    <w:lsdException w:name="Plain Table 2" w:uiPriority="42"/>
-    <w:lsdException w:name="Plain Table 3" w:uiPriority="43"/>
-    <w:lsdException w:name="Plain Table 4" w:uiPriority="44"/>
-    <w:lsdException w:name="Plain Table 5" w:uiPriority="45"/>
-    <w:lsdException w:name="Grid Table Light" w:uiPriority="40"/>
-    <w:lsdException w:name="Grid Table 1 Light" w:uiPriority="46"/>
-    <w:lsdException w:name="Grid Table 2" w:uiPriority="47"/>
-    <w:lsdException w:name="Grid Table 3" w:uiPriority="48"/>
-    <w:lsdException w:name="Grid Table 4" w:uiPriority="49"/>
-    <w:lsdException w:name="Grid Table 5 Dark" w:uiPriority="50"/>
-    <w:lsdException w:name="Grid Table 6 Colorful" w:uiPriority="51"/>
-    <w:lsdException w:name="Grid Table 7 Colorful" w:uiPriority="52"/>
-    <w:lsdException w:name="Grid Table 1 Light Accent 1" w:uiPriority="46"/>
-    <w:lsdException w:name="Grid Table 2 Accent 1" w:uiPriority="47"/>
-    <w:lsdException w:name="Grid Table 3 Accent 1" w:uiPriority="48"/>
-    <w:lsdException w:name="Grid Table 4 Accent 1" w:uiPriority="49"/>
-    <w:lsdException w:name="Grid Table 5 Dark Accent 1" w:uiPriority="50"/>
-    <w:lsdException w:name="Grid Table 6 Colorful Accent 1" w:uiPriority="51"/>
-    <w:lsdException w:name="Grid Table 7 Colorful Accent 1" w:uiPriority="52"/>
-    <w:lsdException w:name="Grid Table 1 Light Accent 2" w:uiPriority="46"/>
-    <w:lsdException w:name="Grid Table 2 Accent 2" w:uiPriority="47"/>
-    <w:lsdException w:name="Grid Table 3 Accent 2" w:uiPriority="48"/>
-    <w:lsdException w:name="Grid Table 4 Accent 2" w:uiPriority="49"/>
-    <w:lsdException w:name="Grid Table 5 Dark Accent 2" w:uiPriority="50"/>
-    <w:lsdException w:name="Grid Table 6 Colorful Accent 2" w:uiPriority="51"/>
-    <w:lsdException w:name="Grid Table 7 Colorful Accent 2" w:uiPriority="52"/>
-    <w:lsdException w:name="Grid Table 1 Light Accent 3" w:uiPriority="46"/>
-    <w:lsdException w:name="Grid Table 2 Accent 3" w:uiPriority="47"/>
-    <w:lsdException w:name="Grid Table 3 Accent 3" w:uiPriority="48"/>
-    <w:lsdException w:name="Grid Table 4 Accent 3" w:uiPriority="49"/>
-    <w:lsdException w:name="Grid Table 5 Dark Accent 3" w:uiPriority="50"/>
-    <w:lsdException w:name="Grid Table 6 Colorful Accent 3" w:uiPriority="51"/>
-    <w:lsdException w:name="Grid Table 7 Colorful Accent 3" w:uiPriority="52"/>
-    <w:lsdException w:name="Grid Table 1 Light Accent 4" w:uiPriority="46"/>
-    <w:lsdException w:name="Grid Table 2 Accent 4" w:uiPriority="47"/>
-    <w:lsdException w:name="Grid Table 3 Accent 4" w:uiPriority="48"/>
-    <w:lsdException w:name="Grid Table 4 Accent 4" w:uiPriority="49"/>
-    <w:lsdException w:name="Grid Table 5 Dark Accent 4" w:uiPriority="50"/>
-    <w:lsdException w:name="Grid Table 6 Colorful Accent 4" w:uiPriority="51"/>
-    <w:lsdException w:name="Grid Table 7 Colorful Accent 4" w:uiPriority="52"/>
-    <w:lsdException w:name="Grid Table 1 Light Accent 5" w:uiPriority="46"/>
-    <w:lsdException w:name="Grid Table 2 Accent 5" w:uiPriority="47"/>
-    <w:lsdException w:name="Grid Table 3 Accent 5" w:uiPriority="48"/>
-    <w:lsdException w:name="Grid Table 4 Accent 5" w:uiPriority="49"/>
-    <w:lsdException w:name="Grid Table 5 Dark Accent 5" w:uiPriority="50"/>
-    <w:lsdException w:name="Grid Table 6 Colorful Accent 5" w:uiPriority="51"/>
-    <w:lsdException w:name="Grid Table 7 Colorful Accent 5" w:uiPriority="52"/>
-    <w:lsdException w:name="Grid Table 1 Light Accent 6" w:uiPriority="46"/>
-    <w:lsdException w:name="Grid Table 2 Accent 6" w:uiPriority="47"/>
-    <w:lsdException w:name="Grid Table 3 Accent 6" w:uiPriority="48"/>
-    <w:lsdException w:name="Grid Table 4 Accent 6" w:uiPriority="49"/>
-    <w:lsdException w:name="Grid Table 5 Dark Accent 6" w:uiPriority="50"/>
-    <w:lsdException w:name="Grid Table 6 Colorful Accent 6" w:uiPriority="51"/>
-    <w:lsdException w:name="Grid Table 7 Colorful Accent 6" w:uiPriority="52"/>
-    <w:lsdException w:name="List Table 1 Light" w:uiPriority="46"/>
-    <w:lsdException w:name="List Table 2" w:uiPriority="47"/>
-    <w:lsdException w:name="List Table 3" w:uiPriority="48"/>
-    <w:lsdException w:name="List Table 4" w:uiPriority="49"/>
-    <w:lsdException w:name="List Table 5 Dark" w:uiPriority="50"/>
-    <w:lsdException w:name="List Table 6 Colorful" w:uiPriority="51"/>
-    <w:lsdException w:name="List Table 7 Colorful" w:uiPriority="52"/>
-    <w:lsdException w:name="List Table 1 Light Accent 1" w:uiPriority="46"/>
-    <w:lsdException w:name="List Table 2 Accent 1" w:uiPriority="47"/>
-    <w:lsdException w:name="List Table 3 Accent 1" w:uiPriority="48"/>
-    <w:lsdException w:name="List Table 4 Accent 1" w:uiPriority="49"/>
-    <w:lsdException w:name="List Table 5 Dark Accent 1" w:uiPriority="50"/>
-    <w:lsdException w:name="List Table 6 Colorful Accent 1" w:uiPriority="51"/>
-    <w:lsdException w:name="List Table 7 Colorful Accent 1" w:uiPriority="52"/>
-    <w:lsdException w:name="List Table 1 Light Accent 2" w:uiPriority="46"/>
-    <w:lsdException w:name="List Table 2 Accent 2" w:uiPriority="47"/>
-    <w:lsdException w:name="List Table 3 Accent 2" w:uiPriority="48"/>
-    <w:lsdException w:name="List Table 4 Accent 2" w:uiPriority="49"/>
-    <w:lsdException w:name="List Table 5 Dark Accent 2" w:uiPriority="50"/>
-    <w:lsdException w:name="List Table 6 Colorful Accent 2" w:uiPriority="51"/>
-    <w:lsdException w:name="List Table 7 Colorful Accent 2" w:uiPriority="52"/>
-    <w:lsdException w:name="List Table 1 Light Accent 3" w:uiPriority="46"/>
-    <w:lsdException w:name="List Table 2 Accent 3" w:uiPriority="47"/>
-    <w:lsdException w:name="List Table 3 Accent 3" w:uiPriority="48"/>
-    <w:lsdException w:name="List Table 4 Accent 3" w:uiPriority="49"/>
-    <w:lsdException w:name="List Table 5 Dark Accent 3" w:uiPriority="50"/>
-    <w:lsdException w:name="List Table 6 Colorful Accent 3" w:uiPriority="51"/>
-    <w:lsdException w:name="List Table 7 Colorful Accent 3" w:uiPriority="52"/>
-    <w:lsdException w:name="List Table 1 Light Accent 4" w:uiPriority="46"/>
-    <w:lsdException w:name="List Table 2 Accent 4" w:uiPriority="47"/>
-    <w:lsdException w:name="List Table 3 Accent 4" w:uiPriority="48"/>
-    <w:lsdException w:name="List Table 4 Accent 4" w:uiPriority="49"/>
-    <w:lsdException w:name="List Table 5 Dark Accent 4" w:uiPriority="50"/>
-    <w:lsdException w:name="List Table 6 Colorful Accent 4" w:uiPriority="51"/>
-    <w:lsdException w:name="List Table 7 Colorful Accent 4" w:uiPriority="52"/>
-    <w:lsdException w:name="List Table 1 Light Accent 5" w:uiPriority="46"/>
-    <w:lsdException w:name="List Table 2 Accent 5" w:uiPriority="47"/>
-    <w:lsdException w:name="List Table 3 Accent 5" w:uiPriority="48"/>
-    <w:lsdException w:name="List Table 4 Accent 5" w:uiPriority="49"/>
-    <w:lsdException w:name="List Table 5 Dark Accent 5" w:uiPriority="50"/>
-    <w:lsdException w:name="List Table 6 Colorful Accent 5" w:uiPriority="51"/>
-    <w:lsdException w:name="List Table 7 Colorful Accent 5" w:uiPriority="52"/>
-    <w:lsdException w:name="List Table 1 Light Accent 6" w:uiPriority="46"/>
-    <w:lsdException w:name="List Table 2 Accent 6" w:uiPriority="47"/>
-    <w:lsdException w:name="List Table 3 Accent 6" w:uiPriority="48"/>
-    <w:lsdException w:name="List Table 4 Accent 6" w:uiPriority="49"/>
-    <w:lsdException w:name="List Table 5 Dark Accent 6" w:uiPriority="50"/>
-    <w:lsdException w:name="List Table 6 Colorful Accent 6" w:uiPriority="51"/>
-    <w:lsdException w:name="List Table 7 Colorful Accent 6" w:uiPriority="52"/>
-    <w:lsdException w:name="Mention" w:semiHidden="1" w:unhideWhenUsed="1"/>
-    <w:lsdException w:name="Smart Hyperlink" w:semiHidden="1" w:unhideWhenUsed="1"/>
-    <w:lsdException w:name="Hashtag" w:semiHidden="1" w:unhideWhenUsed="1"/>
-    <w:lsdException w:name="Unresolved Mention" w:semiHidden="1" w:unhideWhenUsed="1"/>
-    <w:lsdException w:name="Smart Link" w:semiHidden="1" w:unhideWhenUsed="1"/>
+  <w:latentStyles w:defLockedState="0" w:defUIPriority="99" w:defSemiHidden="1" w:defUnhideWhenUsed="1" w:defQFormat="0" w:count="267">
+    <w:lsdException w:name="Normal" w:semiHidden="0" w:uiPriority="0" w:unhideWhenUsed="0" w:qFormat="1"/>
+    <w:lsdException w:name="heading 1" w:semiHidden="0" w:uiPriority="9" w:unhideWhenUsed="0" w:qFormat="1"/>
+    <w:lsdException w:name="heading 2" w:uiPriority="9" w:qFormat="1"/>
+    <w:lsdException w:name="heading 3" w:uiPriority="9" w:qFormat="1"/>
+    <w:lsdException w:name="heading 4" w:uiPriority="9" w:qFormat="1"/>
+    <w:lsdException w:name="heading 5" w:uiPriority="9" w:qFormat="1"/>
+    <w:lsdException w:name="heading 6" w:uiPriority="9" w:qFormat="1"/>
+    <w:lsdException w:name="heading 7" w:uiPriority="9" w:qFormat="1"/>
+    <w:lsdException w:name="heading 8" w:uiPriority="9" w:qFormat="1"/>
+    <w:lsdException w:name="heading 9" w:uiPriority="9" w:qFormat="1"/>
+    <w:lsdException w:name="toc 1" w:uiPriority="39"/>
+    <w:lsdException w:name="toc 2" w:uiPriority="39"/>
+    <w:lsdException w:name="toc 3" w:uiPriority="39"/>
+    <w:lsdException w:name="toc 4" w:uiPriority="39"/>
+    <w:lsdException w:name="toc 5" w:uiPriority="39"/>
+    <w:lsdException w:name="toc 6" w:uiPriority="39"/>
+    <w:lsdException w:name="toc 7" w:uiPriority="39"/>
+    <w:lsdException w:name="toc 8" w:uiPriority="39"/>
+    <w:lsdException w:name="toc 9" w:uiPriority="39"/>
+    <w:lsdException w:name="caption" w:uiPriority="35" w:qFormat="1"/>
+    <w:lsdException w:name="Title" w:semiHidden="0" w:uiPriority="10" w:unhideWhenUsed="0" w:qFormat="1"/>
+    <w:lsdException w:name="Default Paragraph Font" w:uiPriority="1"/>
+    <w:lsdException w:name="Subtitle" w:semiHidden="0" w:uiPriority="11" w:unhideWhenUsed="0" w:qFormat="1"/>
+    <w:lsdException w:name="Strong" w:semiHidden="0" w:uiPriority="22" w:unhideWhenUsed="0" w:qFormat="1"/>
+    <w:lsdException w:name="Emphasis" w:semiHidden="0" w:uiPriority="20" w:unhideWhenUsed="0" w:qFormat="1"/>
+    <w:lsdException w:name="Table Grid" w:semiHidden="0" w:uiPriority="39" w:unhideWhenUsed="0"/>
+    <w:lsdException w:name="Placeholder Text" w:unhideWhenUsed="0"/>
+    <w:lsdException w:name="No Spacing" w:semiHidden="0" w:uiPriority="1" w:unhideWhenUsed="0" w:qFormat="1"/>
+    <w:lsdException w:name="Light Shading" w:semiHidden="0" w:uiPriority="60" w:unhideWhenUsed="0"/>
+    <w:lsdException w:name="Light List" w:semiHidden="0" w:uiPriority="61" w:unhideWhenUsed="0"/>
+    <w:lsdException w:name="Light Grid" w:semiHidden="0" w:uiPriority="62" w:unhideWhenUsed="0"/>
+    <w:lsdException w:name="Medium Shading 1" w:semiHidden="0" w:uiPriority="63" w:unhideWhenUsed="0"/>
+    <w:lsdException w:name="Medium Shading 2" w:semiHidden="0" w:uiPriority="64" w:unhideWhenUsed="0"/>
+    <w:lsdException w:name="Medium List 1" w:semiHidden="0" w:uiPriority="65" w:unhideWhenUsed="0"/>
+    <w:lsdException w:name="Medium List 2" w:semiHidden="0" w:uiPriority="66" w:unhideWhenUsed="0"/>
+    <w:lsdException w:name="Medium Grid 1" w:semiHidden="0" w:uiPriority="67" w:unhideWhenUsed="0"/>
+    <w:lsdException w:name="Medium Grid 2" w:semiHidden="0" w:uiPriority="68" w:unhideWhenUsed="0"/>
+    <w:lsdException w:name="Medium Grid 3" w:semiHidden="0" w:uiPriority="69" w:unhideWhenUsed="0"/>
+    <w:lsdException w:name="Dark List" w:semiHidden="0" w:uiPriority="70" w:unhideWhenUsed="0"/>
+    <w:lsdException w:name="Colorful Shading" w:semiHidden="0" w:uiPriority="71" w:unhideWhenUsed="0"/>
+    <w:lsdException w:name="Colorful List" w:semiHidden="0" w:uiPriority="72" w:unhideWhenUsed="0"/>
+    <w:lsdException w:name="Colorful Grid" w:semiHidden="0" w:uiPriority="73" w:unhideWhenUsed="0"/>
+    <w:lsdException w:name="Light Shading Accent 1" w:semiHidden="0" w:uiPriority="60" w:unhideWhenUsed="0"/>
+    <w:lsdException w:name="Light List Accent 1" w:semiHidden="0" w:uiPriority="61" w:unhideWhenUsed="0"/>
+    <w:lsdException w:name="Light Grid Accent 1" w:semiHidden="0" w:uiPriority="62" w:unhideWhenUsed="0"/>
+    <w:lsdException w:name="Medium Shading 1 Accent 1" w:semiHidden="0" w:uiPriority="63" w:unhideWhenUsed="0"/>
+    <w:lsdException w:name="Medium Shading 2 Accent 1" w:semiHidden="0" w:uiPriority="64" w:unhideWhenUsed="0"/>
+    <w:lsdException w:name="Medium List 1 Accent 1" w:semiHidden="0" w:uiPriority="65" w:unhideWhenUsed="0"/>
+    <w:lsdException w:name="Revision" w:unhideWhenUsed="0"/>
+    <w:lsdException w:name="List Paragraph" w:semiHidden="0" w:uiPriority="34" w:unhideWhenUsed="0" w:qFormat="1"/>
+    <w:lsdException w:name="Quote" w:semiHidden="0" w:uiPriority="29" w:unhideWhenUsed="0" w:qFormat="1"/>
+    <w:lsdException w:name="Intense Quote" w:semiHidden="0" w:uiPriority="30" w:unhideWhenUsed="0" w:qFormat="1"/>
+    <w:lsdException w:name="Medium List 2 Accent 1" w:semiHidden="0" w:uiPriority="66" w:unhideWhenUsed="0"/>
+    <w:lsdException w:name="Medium Grid 1 Accent 1" w:semiHidden="0" w:uiPriority="67" w:unhideWhenUsed="0"/>
+    <w:lsdException w:name="Medium Grid 2 Accent 1" w:semiHidden="0" w:uiPriority="68" w:unhideWhenUsed="0"/>
+    <w:lsdException w:name="Medium Grid 3 Accent 1" w:semiHidden="0" w:uiPriority="69" w:unhideWhenUsed="0"/>
+    <w:lsdException w:name="Dark List Accent 1" w:semiHidden="0" w:uiPriority="70" w:unhideWhenUsed="0"/>
+    <w:lsdException w:name="Colorful Shading Accent 1" w:semiHidden="0" w:uiPriority="71" w:unhideWhenUsed="0"/>
+    <w:lsdException w:name="Colorful List Accent 1" w:semiHidden="0" w:uiPriority="72" w:unhideWhenUsed="0"/>
+    <w:lsdException w:name="Colorful Grid Accent 1" w:semiHidden="0" w:uiPriority="73" w:unhideWhenUsed="0"/>
+    <w:lsdException w:name="Light Shading Accent 2" w:semiHidden="0" w:uiPriority="60" w:unhideWhenUsed="0"/>
+    <w:lsdException w:name="Light List Accent 2" w:semiHidden="0" w:uiPriority="61" w:unhideWhenUsed="0"/>
+    <w:lsdException w:name="Light Grid Accent 2" w:semiHidden="0" w:uiPriority="62" w:unhideWhenUsed="0"/>
+    <w:lsdException w:name="Medium Shading 1 Accent 2" w:semiHidden="0" w:uiPriority="63" w:unhideWhenUsed="0"/>
+    <w:lsdException w:name="Medium Shading 2 Accent 2" w:semiHidden="0" w:uiPriority="64" w:unhideWhenUsed="0"/>
+    <w:lsdException w:name="Medium List 1 Accent 2" w:semiHidden="0" w:uiPriority="65" w:unhideWhenUsed="0"/>
+    <w:lsdException w:name="Medium List 2 Accent 2" w:semiHidden="0" w:uiPriority="66" w:unhideWhenUsed="0"/>
+    <w:lsdException w:name="Medium Grid 1 Accent 2" w:semiHidden="0" w:uiPriority="67" w:unhideWhenUsed="0"/>
+    <w:lsdException w:name="Medium Grid 2 Accent 2" w:semiHidden="0" w:uiPriority="68" w:unhideWhenUsed="0"/>
+    <w:lsdException w:name="Medium Grid 3 Accent 2" w:semiHidden="0" w:uiPriority="69" w:unhideWhenUsed="0"/>
+    <w:lsdException w:name="Dark List Accent 2" w:semiHidden="0" w:uiPriority="70" w:unhideWhenUsed="0"/>
+    <w:lsdException w:name="Colorful Shading Accent 2" w:semiHidden="0" w:uiPriority="71" w:unhideWhenUsed="0"/>
+    <w:lsdException w:name="Colorful List Accent 2" w:semiHidden="0" w:uiPriority="72" w:unhideWhenUsed="0"/>
+    <w:lsdException w:name="Colorful Grid Accent 2" w:semiHidden="0" w:uiPriority="73" w:unhideWhenUsed="0"/>
+    <w:lsdException w:name="Light Shading Accent 3" w:semiHidden="0" w:uiPriority="60" w:unhideWhenUsed="0"/>
+    <w:lsdException w:name="Light List Accent 3" w:semiHidden="0" w:uiPriority="61" w:unhideWhenUsed="0"/>
+    <w:lsdException w:name="Light Grid Accent 3" w:semiHidden="0" w:uiPriority="62" w:unhideWhenUsed="0"/>
+    <w:lsdException w:name="Medium Shading 1 Accent 3" w:semiHidden="0" w:uiPriority="63" w:unhideWhenUsed="0"/>
+    <w:lsdException w:name="Medium Shading 2 Accent 3" w:semiHidden="0" w:uiPriority="64" w:unhideWhenUsed="0"/>
+    <w:lsdException w:name="Medium List 1 Accent 3" w:semiHidden="0" w:uiPriority="65" w:unhideWhenUsed="0"/>
+    <w:lsdException w:name="Medium List 2 Accent 3" w:semiHidden="0" w:uiPriority="66" w:unhideWhenUsed="0"/>
+    <w:lsdException w:name="Medium Grid 1 Accent 3" w:semiHidden="0" w:uiPriority="67" w:unhideWhenUsed="0"/>
+    <w:lsdException w:name="Medium Grid 2 Accent 3" w:semiHidden="0" w:uiPriority="68" w:unhideWhenUsed="0"/>
+    <w:lsdException w:name="Medium Grid 3 Accent 3" w:semiHidden="0" w:uiPriority="69" w:unhideWhenUsed="0"/>
+    <w:lsdException w:name="Dark List Accent 3" w:semiHidden="0" w:uiPriority="70" w:unhideWhenUsed="0"/>
+    <w:lsdException w:name="Colorful Shading Accent 3" w:semiHidden="0" w:uiPriority="71" w:unhideWhenUsed="0"/>
+    <w:lsdException w:name="Colorful List Accent 3" w:semiHidden="0" w:uiPriority="72" w:unhideWhenUsed="0"/>
+    <w:lsdException w:name="Colorful Grid Accent 3" w:semiHidden="0" w:uiPriority="73" w:unhideWhenUsed="0"/>
+    <w:lsdException w:name="Light Shading Accent 4" w:semiHidden="0" w:uiPriority="60" w:unhideWhenUsed="0"/>
+    <w:lsdException w:name="Light List Accent 4" w:semiHidden="0" w:uiPriority="61" w:unhideWhenUsed="0"/>
+    <w:lsdException w:name="Light Grid Accent 4" w:semiHidden="0" w:uiPriority="62" w:unhideWhenUsed="0"/>
+    <w:lsdException w:name="Medium Shading 1 Accent 4" w:semiHidden="0" w:uiPriority="63" w:unhideWhenUsed="0"/>
+    <w:lsdException w:name="Medium Shading 2 Accent 4" w:semiHidden="0" w:uiPriority="64" w:unhideWhenUsed="0"/>
+    <w:lsdException w:name="Medium List 1 Accent 4" w:semiHidden="0" w:uiPriority="65" w:unhideWhenUsed="0"/>
+    <w:lsdException w:name="Medium List 2 Accent 4" w:semiHidden="0" w:uiPriority="66" w:unhideWhenUsed="0"/>
+    <w:lsdException w:name="Medium Grid 1 Accent 4" w:semiHidden="0" w:uiPriority="67" w:unhideWhenUsed="0"/>
+    <w:lsdException w:name="Medium Grid 2 Accent 4" w:semiHidden="0" w:uiPriority="68" w:unhideWhenUsed="0"/>
+    <w:lsdException w:name="Medium Grid 3 Accent 4" w:semiHidden="0" w:uiPriority="69" w:unhideWhenUsed="0"/>
+    <w:lsdException w:name="Dark List Accent 4" w:semiHidden="0" w:uiPriority="70" w:unhideWhenUsed="0"/>
+    <w:lsdException w:name="Colorful Shading Accent 4" w:semiHidden="0" w:uiPriority="71" w:unhideWhenUsed="0"/>
+    <w:lsdException w:name="Colorful List Accent 4" w:semiHidden="0" w:uiPriority="72" w:unhideWhenUsed="0"/>
+    <w:lsdException w:name="Colorful Grid Accent 4" w:semiHidden="0" w:uiPriority="73" w:unhideWhenUsed="0"/>
+    <w:lsdException w:name="Light Shading Accent 5" w:semiHidden="0" w:uiPriority="60" w:unhideWhenUsed="0"/>
+    <w:lsdException w:name="Light List Accent 5" w:semiHidden="0" w:uiPriority="61" w:unhideWhenUsed="0"/>
+    <w:lsdException w:name="Light Grid Accent 5" w:semiHidden="0" w:uiPriority="62" w:unhideWhenUsed="0"/>
+    <w:lsdException w:name="Medium Shading 1 Accent 5" w:semiHidden="0" w:uiPriority="63" w:unhideWhenUsed="0"/>
+    <w:lsdException w:name="Medium Shading 2 Accent 5" w:semiHidden="0" w:uiPriority="64" w:unhideWhenUsed="0"/>
+    <w:lsdException w:name="Medium List 1 Accent 5" w:semiHidden="0" w:uiPriority="65" w:unhideWhenUsed="0"/>
+    <w:lsdException w:name="Medium List 2 Accent 5" w:semiHidden="0" w:uiPriority="66" w:unhideWhenUsed="0"/>
+    <w:lsdException w:name="Medium Grid 1 Accent 5" w:semiHidden="0" w:uiPriority="67" w:unhideWhenUsed="0"/>
+    <w:lsdException w:name="Medium Grid 2 Accent 5" w:semiHidden="0" w:uiPriority="68" w:unhideWhenUsed="0"/>
+    <w:lsdException w:name="Medium Grid 3 Accent 5" w:semiHidden="0" w:uiPriority="69" w:unhideWhenUsed="0"/>
+    <w:lsdException w:name="Dark List Accent 5" w:semiHidden="0" w:uiPriority="70" w:unhideWhenUsed="0"/>
+    <w:lsdException w:name="Colorful Shading Accent 5" w:semiHidden="0" w:uiPriority="71" w:unhideWhenUsed="0"/>
+    <w:lsdException w:name="Colorful List Accent 5" w:semiHidden="0" w:uiPriority="72" w:unhideWhenUsed="0"/>
+    <w:lsdException w:name="Colorful Grid Accent 5" w:semiHidden="0" w:uiPriority="73" w:unhideWhenUsed="0"/>
+    <w:lsdException w:name="Light Shading Accent 6" w:semiHidden="0" w:uiPriority="60" w:unhideWhenUsed="0"/>
+    <w:lsdException w:name="Light List Accent 6" w:semiHidden="0" w:uiPriority="61" w:unhideWhenUsed="0"/>
+    <w:lsdException w:name="Light Grid Accent 6" w:semiHidden="0" w:uiPriority="62" w:unhideWhenUsed="0"/>
+    <w:lsdException w:name="Medium Shading 1 Accent 6" w:semiHidden="0" w:uiPriority="63" w:unhideWhenUsed="0"/>
+    <w:lsdException w:name="Medium Shading 2 Accent 6" w:semiHidden="0" w:uiPriority="64" w:unhideWhenUsed="0"/>
+    <w:lsdException w:name="Medium List 1 Accent 6" w:semiHidden="0" w:uiPriority="65" w:unhideWhenUsed="0"/>
+    <w:lsdException w:name="Medium List 2 Accent 6" w:semiHidden="0" w:uiPriority="66" w:unhideWhenUsed="0"/>
+    <w:lsdException w:name="Medium Grid 1 Accent 6" w:semiHidden="0" w:uiPriority="67" w:unhideWhenUsed="0"/>
+    <w:lsdException w:name="Medium Grid 2 Accent 6" w:semiHidden="0" w:uiPriority="68" w:unhideWhenUsed="0"/>
+    <w:lsdException w:name="Medium Grid 3 Accent 6" w:semiHidden="0" w:uiPriority="69" w:unhideWhenUsed="0"/>
+    <w:lsdException w:name="Dark List Accent 6" w:semiHidden="0" w:uiPriority="70" w:unhideWhenUsed="0"/>
+    <w:lsdException w:name="Colorful Shading Accent 6" w:semiHidden="0" w:uiPriority="71" w:unhideWhenUsed="0"/>
+    <w:lsdException w:name="Colorful List Accent 6" w:semiHidden="0" w:uiPriority="72" w:unhideWhenUsed="0"/>
+    <w:lsdException w:name="Colorful Grid Accent 6" w:semiHidden="0" w:uiPriority="73" w:unhideWhenUsed="0"/>
+    <w:lsdException w:name="Subtle Emphasis" w:semiHidden="0" w:uiPriority="19" w:unhideWhenUsed="0" w:qFormat="1"/>
+    <w:lsdException w:name="Intense Emphasis" w:semiHidden="0" w:uiPriority="21" w:unhideWhenUsed="0" w:qFormat="1"/>
+    <w:lsdException w:name="Subtle Reference" w:semiHidden="0" w:uiPriority="31" w:unhideWhenUsed="0" w:qFormat="1"/>
+    <w:lsdException w:name="Intense Reference" w:semiHidden="0" w:uiPriority="32" w:unhideWhenUsed="0" w:qFormat="1"/>
+    <w:lsdException w:name="Book Title" w:semiHidden="0" w:uiPriority="33" w:unhideWhenUsed="0" w:qFormat="1"/>
+    <w:lsdException w:name="Bibliography" w:uiPriority="37"/>
+    <w:lsdException w:name="TOC Heading" w:uiPriority="39" w:qFormat="1"/>
+  </w:latentStyles>
+  <w:style w:type="paragraph" w:default="1" w:styleId="Standard">
+    <w:name w:val="Normal"/>
+    <w:qFormat/>
+  </w:style>
+  <w:style w:type="paragraph" w:styleId="berschrift1">
+    <w:name w:val="heading 1"/>
+    <w:basedOn w:val="Standard"/>
+    <w:next w:val="Standard"/>
+    <w:link w:val="berschrift1Zchn"/>
+    <w:uiPriority w:val="9"/>
+    <w:qFormat/>
+    <w:rsid w:val="00FF5854"/>
+    <w:pPr>
+      <w:keepNext/>
+      <w:keepLines/>
+      <w:spacing w:before="480" w:after="0"/>
+      <w:outlineLvl w:val="0"/>
+    </w:pPr>
+    <w:rPr>
+      <w:rFonts w:asciiTheme="majorHAnsi" w:eastAsiaTheme="majorEastAsia" w:hAnsiTheme="majorHAnsi" w:cstheme="majorBidi"/>
+      <w:b/>
+      <w:bCs/>
+      <w:color w:val="2F5496" w:themeColor="accent1" w:themeShade="BF"/>
+      <w:sz w:val="28"/>
+      <w:szCs w:val="28"/>
+    </w:rPr>
+  </w:style>
+  <w:style w:type="paragraph" w:styleId="berschrift2">
+    <w:name w:val="heading 2"/>
+    <w:basedOn w:val="Standard"/>
+    <w:next w:val="Standard"/>
+    <w:link w:val="berschrift2Zchn"/>
+    <w:uiPriority w:val="9"/>
+    <w:unhideWhenUsed/>
+    <w:qFormat/>
+    <w:rsid w:val="00FF5854"/>
+    <w:pPr>
+      <w:keepNext/>
+      <w:keepLines/>
+      <w:spacing w:before="200" w:after="0"/>
+      <w:outlineLvl w:val="1"/>
+    </w:pPr>
+    <w:rPr>
+      <w:rFonts w:asciiTheme="majorHAnsi" w:eastAsiaTheme="majorEastAsia" w:hAnsiTheme="majorHAnsi" w:cstheme="majorBidi"/>
+      <w:b/>
+      <w:bCs/>
+      <w:color w:val="4472C4" w:themeColor="accent1"/>
+      <w:sz w:val="26"/>
+      <w:szCs w:val="26"/>
+    </w:rPr>
+  </w:style>
+  <w:style w:type="paragraph" w:styleId="berschrift3">
+    <w:name w:val="heading 3"/>
+    <w:basedOn w:val="Standard"/>
+    <w:next w:val="Standard"/>
+    <w:link w:val="berschrift3Zchn"/>
+    <w:uiPriority w:val="9"/>
+    <w:unhideWhenUsed/>
+    <w:qFormat/>
+    <w:rsid w:val="003836FE"/>
+    <w:pPr>
+      <w:keepNext/>
+      <w:keepLines/>
+      <w:spacing w:before="40" w:after="0"/>
+      <w:outlineLvl w:val="2"/>
+    </w:pPr>
+    <w:rPr>
+      <w:rFonts w:asciiTheme="majorHAnsi" w:eastAsiaTheme="majorEastAsia" w:hAnsiTheme="majorHAnsi" w:cstheme="majorBidi"/>
+      <w:color w:val="1F3763" w:themeColor="accent1" w:themeShade="7F"/>
+      <w:sz w:val="24"/>
+      <w:szCs w:val="24"/>
+    </w:rPr>
+  </w:style>
+  <w:style w:type="character" w:default="1" w:styleId="Absatz-Standardschriftart">
+    <w:name w:val="Default Paragraph Font"/>
+    <w:uiPriority w:val="1"/>
+    <w:semiHidden/>
+    <w:unhideWhenUsed/>
+  </w:style>
+  <w:style w:type="table" w:default="1" w:styleId="NormaleTabelle">
+    <w:name w:val="Normal Table"/>
+    <w:uiPriority w:val="99"/>
+    <w:semiHidden/>
+    <w:unhideWhenUsed/>
+    <w:tblPr>
+      <w:tblInd w:w="0" w:type="dxa"/>
+      <w:tblCellMar>
+        <w:top w:w="0" w:type="dxa"/>
+        <w:left w:w="108" w:type="dxa"/>
+        <w:bottom w:w="0" w:type="dxa"/>
+        <w:right w:w="108" w:type="dxa"/>
+      </w:tblCellMar>
+    </w:tblPr>
+  </w:style>
+  <w:style w:type="numbering" w:default="1" w:styleId="KeineListe">
+    <w:name w:val="No List"/>
+    <w:uiPriority w:val="99"/>
+    <w:semiHidden/>
+    <w:unhideWhenUsed/>
+  </w:style>
+  <w:style w:type="paragraph" w:styleId="Sprechblasentext">
+    <w:name w:val="Balloon Text"/>
+    <w:basedOn w:val="Standard"/>
+    <w:link w:val="SprechblasentextZchn"/>
+    <w:uiPriority w:val="99"/>
+    <w:semiHidden/>
+    <w:unhideWhenUsed/>
+    <w:rsid w:val="00FF5854"/>
+    <w:pPr>
+      <w:spacing w:after="0" w:line="240" w:lineRule="auto"/>
+    </w:pPr>
+    <w:rPr>
+      <w:rFonts w:ascii="Tahoma" w:hAnsi="Tahoma" w:cs="Tahoma"/>
+      <w:sz w:val="16"/>
+      <w:szCs w:val="16"/>
+    </w:rPr>
+  </w:style>
+  <w:style w:type="character" w:customStyle="1" w:styleId="SprechblasentextZchn">
+    <w:name w:val="Sprechblasentext Zchn"/>
+    <w:basedOn w:val="Absatz-Standardschriftart"/>
+    <w:link w:val="Sprechblasentext"/>
+    <w:uiPriority w:val="99"/>
+    <w:semiHidden/>
+    <w:rsid w:val="00FF5854"/>
+    <w:rPr>
+      <w:rFonts w:ascii="Tahoma" w:hAnsi="Tahoma" w:cs="Tahoma"/>
+      <w:sz w:val="16"/>
+      <w:szCs w:val="16"/>
+    </w:rPr>
+  </w:style>
+  <w:style w:type="character" w:customStyle="1" w:styleId="berschrift2Zchn">
+    <w:name w:val="Überschrift 2 Zchn"/>
+    <w:basedOn w:val="Absatz-Standardschriftart"/>
+    <w:link w:val="berschrift2"/>
+    <w:uiPriority w:val="9"/>
+    <w:rsid w:val="00FF5854"/>
+    <w:rPr>
+      <w:rFonts w:asciiTheme="majorHAnsi" w:eastAsiaTheme="majorEastAsia" w:hAnsiTheme="majorHAnsi" w:cstheme="majorBidi"/>
+      <w:b/>
+      <w:bCs/>
+      <w:color w:val="4472C4" w:themeColor="accent1"/>
+      <w:sz w:val="26"/>
+      <w:szCs w:val="26"/>
+    </w:rPr>
+  </w:style>
+  <w:style w:type="character" w:customStyle="1" w:styleId="berschrift1Zchn">
+    <w:name w:val="Überschrift 1 Zchn"/>
+    <w:basedOn w:val="Absatz-Standardschriftart"/>
+    <w:link w:val="berschrift1"/>
+    <w:uiPriority w:val="9"/>
+    <w:rsid w:val="00FF5854"/>
+    <w:rPr>
+      <w:rFonts w:asciiTheme="majorHAnsi" w:eastAsiaTheme="majorEastAsia" w:hAnsiTheme="majorHAnsi" w:cstheme="majorBidi"/>
+      <w:b/>
+      <w:bCs/>
+      <w:color w:val="2F5496" w:themeColor="accent1" w:themeShade="BF"/>
+      <w:sz w:val="28"/>
+      <w:szCs w:val="28"/>
+    </w:rPr>
+  </w:style>
+  <w:style w:type="paragraph" w:styleId="Kopfzeile">
+    <w:name w:val="header"/>
+    <w:basedOn w:val="Standard"/>
+    <w:link w:val="KopfzeileZchn"/>
+    <w:uiPriority w:val="99"/>
+    <w:unhideWhenUsed/>
+    <w:rsid w:val="00F65FA9"/>
+    <w:pPr>
+      <w:tabs>
+        <w:tab w:val="center" w:pos="4536"/>
+        <w:tab w:val="right" w:pos="9072"/>
+      </w:tabs>
+      <w:spacing w:after="0" w:line="240" w:lineRule="auto"/>
+    </w:pPr>
+  </w:style>
+  <w:style w:type="character" w:customStyle="1" w:styleId="KopfzeileZchn">
+    <w:name w:val="Kopfzeile Zchn"/>
+    <w:basedOn w:val="Absatz-Standardschriftart"/>
+    <w:link w:val="Kopfzeile"/>
+    <w:uiPriority w:val="99"/>
+    <w:rsid w:val="00F65FA9"/>
+  </w:style>
+  <w:style w:type="paragraph" w:styleId="Fuzeile">
+    <w:name w:val="footer"/>
+    <w:basedOn w:val="Standard"/>
+    <w:link w:val="FuzeileZchn"/>
+    <w:uiPriority w:val="99"/>
+    <w:unhideWhenUsed/>
+    <w:rsid w:val="00F65FA9"/>
+    <w:pPr>
+      <w:tabs>
+        <w:tab w:val="center" w:pos="4536"/>
+        <w:tab w:val="right" w:pos="9072"/>
+      </w:tabs>
+      <w:spacing w:after="0" w:line="240" w:lineRule="auto"/>
+    </w:pPr>
+  </w:style>
+  <w:style w:type="character" w:customStyle="1" w:styleId="FuzeileZchn">
+    <w:name w:val="Fußzeile Zchn"/>
+    <w:basedOn w:val="Absatz-Standardschriftart"/>
+    <w:link w:val="Fuzeile"/>
+    <w:uiPriority w:val="99"/>
+    <w:rsid w:val="00F65FA9"/>
+  </w:style>
+  <w:style w:type="paragraph" w:styleId="Beschriftung">
+    <w:name w:val="caption"/>
+    <w:basedOn w:val="Standard"/>
+    <w:next w:val="Standard"/>
+    <w:uiPriority w:val="35"/>
+    <w:unhideWhenUsed/>
+    <w:qFormat/>
+    <w:rsid w:val="00BE1B25"/>
+    <w:pPr>
+      <w:spacing w:after="200" w:line="240" w:lineRule="auto"/>
+    </w:pPr>
+    <w:rPr>
+      <w:i/>
+      <w:iCs/>
+      <w:color w:val="44546A" w:themeColor="text2"/>
+      <w:sz w:val="18"/>
+      <w:szCs w:val="18"/>
+    </w:rPr>
+  </w:style>
+  <w:style w:type="character" w:customStyle="1" w:styleId="berschrift3Zchn">
+    <w:name w:val="Überschrift 3 Zchn"/>
+    <w:basedOn w:val="Absatz-Standardschriftart"/>
+    <w:link w:val="berschrift3"/>
+    <w:uiPriority w:val="9"/>
+    <w:rsid w:val="003836FE"/>
+    <w:rPr>
+      <w:rFonts w:asciiTheme="majorHAnsi" w:eastAsiaTheme="majorEastAsia" w:hAnsiTheme="majorHAnsi" w:cstheme="majorBidi"/>
+      <w:color w:val="1F3763" w:themeColor="accent1" w:themeShade="7F"/>
+      <w:sz w:val="24"/>
+      <w:szCs w:val="24"/>
+    </w:rPr>
+  </w:style>
+  <w:style w:type="paragraph" w:styleId="Inhaltsverzeichnisberschrift">
+    <w:name w:val="TOC Heading"/>
+    <w:basedOn w:val="berschrift1"/>
+    <w:next w:val="Standard"/>
+    <w:uiPriority w:val="39"/>
+    <w:unhideWhenUsed/>
+    <w:qFormat/>
+    <w:rsid w:val="007F23E4"/>
+    <w:pPr>
+      <w:spacing w:before="240"/>
+      <w:outlineLvl w:val="9"/>
+    </w:pPr>
+    <w:rPr>
+      <w:b w:val="0"/>
+      <w:bCs w:val="0"/>
+      <w:sz w:val="32"/>
+      <w:szCs w:val="32"/>
+      <w:lang w:eastAsia="de-DE"/>
+    </w:rPr>
+  </w:style>
+  <w:style w:type="paragraph" w:styleId="Verzeichnis1">
+    <w:name w:val="toc 1"/>
+    <w:basedOn w:val="Standard"/>
+    <w:next w:val="Standard"/>
+    <w:autoRedefine/>
+    <w:uiPriority w:val="39"/>
+    <w:unhideWhenUsed/>
+    <w:rsid w:val="007F23E4"/>
+    <w:pPr>
+      <w:spacing w:after="100"/>
+    </w:pPr>
+  </w:style>
+  <w:style w:type="paragraph" w:styleId="Verzeichnis3">
+    <w:name w:val="toc 3"/>
+    <w:basedOn w:val="Standard"/>
+    <w:next w:val="Standard"/>
+    <w:autoRedefine/>
+    <w:uiPriority w:val="39"/>
+    <w:unhideWhenUsed/>
+    <w:rsid w:val="007F23E4"/>
+    <w:pPr>
+      <w:spacing w:after="100"/>
+      <w:ind w:left="440"/>
+    </w:pPr>
+  </w:style>
+  <w:style w:type="character" w:styleId="Hyperlink">
+    <w:name w:val="Hyperlink"/>
+    <w:basedOn w:val="Absatz-Standardschriftart"/>
+    <w:uiPriority w:val="99"/>
+    <w:unhideWhenUsed/>
+    <w:rsid w:val="007F23E4"/>
+    <w:rPr>
+      <w:color w:val="0563C1" w:themeColor="hyperlink"/>
+      <w:u w:val="single"/>
+    </w:rPr>
+  </w:style>
+  <w:style w:type="character" w:styleId="Kommentarzeichen">
+    <w:name w:val="annotation reference"/>
+    <w:basedOn w:val="Absatz-Standardschriftart"/>
+    <w:uiPriority w:val="99"/>
+    <w:semiHidden/>
+    <w:unhideWhenUsed/>
+    <w:rsid w:val="002766F8"/>
+    <w:rPr>
+      <w:sz w:val="16"/>
+      <w:szCs w:val="16"/>
+    </w:rPr>
+  </w:style>
+  <w:style w:type="paragraph" w:styleId="Kommentartext">
+    <w:name w:val="annotation text"/>
+    <w:basedOn w:val="Standard"/>
+    <w:link w:val="KommentartextZchn"/>
+    <w:uiPriority w:val="99"/>
+    <w:semiHidden/>
+    <w:unhideWhenUsed/>
+    <w:rsid w:val="002766F8"/>
+    <w:pPr>
+      <w:spacing w:line="240" w:lineRule="auto"/>
+    </w:pPr>
+    <w:rPr>
+      <w:sz w:val="20"/>
+      <w:szCs w:val="20"/>
+    </w:rPr>
+  </w:style>
+  <w:style w:type="character" w:customStyle="1" w:styleId="KommentartextZchn">
+    <w:name w:val="Kommentartext Zchn"/>
+    <w:basedOn w:val="Absatz-Standardschriftart"/>
+    <w:link w:val="Kommentartext"/>
+    <w:uiPriority w:val="99"/>
+    <w:semiHidden/>
+    <w:rsid w:val="002766F8"/>
+    <w:rPr>
+      <w:sz w:val="20"/>
+      <w:szCs w:val="20"/>
+    </w:rPr>
+  </w:style>
+  <w:style w:type="paragraph" w:styleId="Kommentarthema">
+    <w:name w:val="annotation subject"/>
+    <w:basedOn w:val="Kommentartext"/>
+    <w:next w:val="Kommentartext"/>
+    <w:link w:val="KommentarthemaZchn"/>
+    <w:uiPriority w:val="99"/>
+    <w:semiHidden/>
+    <w:unhideWhenUsed/>
+    <w:rsid w:val="002766F8"/>
+    <w:rPr>
+      <w:b/>
+      <w:bCs/>
+    </w:rPr>
+  </w:style>
+  <w:style w:type="character" w:customStyle="1" w:styleId="KommentarthemaZchn">
+    <w:name w:val="Kommentarthema Zchn"/>
+    <w:basedOn w:val="KommentartextZchn"/>
+    <w:link w:val="Kommentarthema"/>
+    <w:uiPriority w:val="99"/>
+    <w:semiHidden/>
+    <w:rsid w:val="002766F8"/>
+    <w:rPr>
+      <w:b/>
+      <w:bCs/>
+      <w:sz w:val="20"/>
+      <w:szCs w:val="20"/>
+    </w:rPr>
+  </w:style>
+  <w:style w:type="paragraph" w:styleId="Listenabsatz">
+    <w:name w:val="List Paragraph"/>
+    <w:basedOn w:val="Standard"/>
+    <w:uiPriority w:val="34"/>
+    <w:qFormat/>
+    <w:rsid w:val="00601A74"/>
+    <w:pPr>
+      <w:ind w:left="720"/>
+      <w:contextualSpacing/>
+    </w:pPr>
+  </w:style>
+  <w:style w:type="paragraph" w:styleId="Funotentext">
+    <w:name w:val="footnote text"/>
+    <w:basedOn w:val="Standard"/>
+    <w:link w:val="FunotentextZchn"/>
+    <w:uiPriority w:val="99"/>
+    <w:semiHidden/>
+    <w:unhideWhenUsed/>
+    <w:rsid w:val="00DF5670"/>
+    <w:pPr>
+      <w:spacing w:after="0" w:line="240" w:lineRule="auto"/>
+    </w:pPr>
+    <w:rPr>
+      <w:sz w:val="20"/>
+      <w:szCs w:val="20"/>
+    </w:rPr>
+  </w:style>
+  <w:style w:type="character" w:customStyle="1" w:styleId="FunotentextZchn">
+    <w:name w:val="Fußnotentext Zchn"/>
+    <w:basedOn w:val="Absatz-Standardschriftart"/>
+    <w:link w:val="Funotentext"/>
+    <w:uiPriority w:val="99"/>
+    <w:semiHidden/>
+    <w:rsid w:val="00DF5670"/>
+    <w:rPr>
+      <w:sz w:val="20"/>
+      <w:szCs w:val="20"/>
+    </w:rPr>
+  </w:style>
+  <w:style w:type="character" w:styleId="Funotenzeichen">
+    <w:name w:val="footnote reference"/>
+    <w:basedOn w:val="Absatz-Standardschriftart"/>
+    <w:uiPriority w:val="99"/>
+    <w:semiHidden/>
+    <w:unhideWhenUsed/>
+    <w:rsid w:val="00DF5670"/>
+    <w:rPr>
+      <w:vertAlign w:val="superscript"/>
+    </w:rPr>
+  </w:style>
+</w:styles>
+</file>
+
+<file path=word/stylesWithEffects.xml><?xml version="1.0" encoding="utf-8"?>
+<w:styles xmlns:wpc="http://schemas.microsoft.com/office/word/2010/wordprocessingCanvas" xmlns:mc="http://schemas.openxmlformats.org/markup-compatibility/2006" xmlns:o="urn:schemas-microsoft-com:office:office" xmlns:r="http://schemas.openxmlformats.org/officeDocument/2006/relationships" xmlns:m="http://schemas.openxmlformats.org/officeDocument/2006/math" xmlns:v="urn:schemas-microsoft-com:vml" xmlns:wp14="http://schemas.microsoft.com/office/word/2010/wordprocessingDrawing" xmlns:wp="http://schemas.openxmlformats.org/drawingml/2006/wordprocessingDrawing" xmlns:w10="urn:schemas-microsoft-com:office:word" xmlns:w="http://schemas.openxmlformats.org/wordprocessingml/2006/main" xmlns:w14="http://schemas.microsoft.com/office/word/2010/wordml" xmlns:wpg="http://schemas.microsoft.com/office/word/2010/wordprocessingGroup" xmlns:wpi="http://schemas.microsoft.com/office/word/2010/wordprocessingInk" xmlns:wne="http://schemas.microsoft.com/office/word/2006/wordml" xmlns:wps="http://schemas.microsoft.com/office/word/2010/wordprocessingShape" mc:Ignorable="w14 wp14">
+  <w:docDefaults>
+    <w:rPrDefault>
+      <w:rPr>
+        <w:rFonts w:asciiTheme="minorHAnsi" w:eastAsiaTheme="minorHAnsi" w:hAnsiTheme="minorHAnsi" w:cstheme="minorBidi"/>
+        <w:sz w:val="22"/>
+        <w:szCs w:val="22"/>
+        <w:lang w:val="de-DE" w:eastAsia="en-US" w:bidi="ar-SA"/>
+      </w:rPr>
+    </w:rPrDefault>
+    <w:pPrDefault>
+      <w:pPr>
+        <w:spacing w:after="160" w:line="259" w:lineRule="auto"/>
+      </w:pPr>
+    </w:pPrDefault>
+  </w:docDefaults>
+  <w:latentStyles w:defLockedState="0" w:defUIPriority="99" w:defSemiHidden="1" w:defUnhideWhenUsed="1" w:defQFormat="0" w:count="267">
+    <w:lsdException w:name="Normal" w:semiHidden="0" w:uiPriority="0" w:unhideWhenUsed="0" w:qFormat="1"/>
+    <w:lsdException w:name="heading 1" w:semiHidden="0" w:uiPriority="9" w:unhideWhenUsed="0" w:qFormat="1"/>
+    <w:lsdException w:name="heading 2" w:uiPriority="9" w:qFormat="1"/>
+    <w:lsdException w:name="heading 3" w:uiPriority="9" w:qFormat="1"/>
+    <w:lsdException w:name="heading 4" w:uiPriority="9" w:qFormat="1"/>
+    <w:lsdException w:name="heading 5" w:uiPriority="9" w:qFormat="1"/>
+    <w:lsdException w:name="heading 6" w:uiPriority="9" w:qFormat="1"/>
+    <w:lsdException w:name="heading 7" w:uiPriority="9" w:qFormat="1"/>
+    <w:lsdException w:name="heading 8" w:uiPriority="9" w:qFormat="1"/>
+    <w:lsdException w:name="heading 9" w:uiPriority="9" w:qFormat="1"/>
+    <w:lsdException w:name="toc 1" w:uiPriority="39"/>
+    <w:lsdException w:name="toc 2" w:uiPriority="39"/>
+    <w:lsdException w:name="toc 3" w:uiPriority="39"/>
+    <w:lsdException w:name="toc 4" w:uiPriority="39"/>
+    <w:lsdException w:name="toc 5" w:uiPriority="39"/>
+    <w:lsdException w:name="toc 6" w:uiPriority="39"/>
+    <w:lsdException w:name="toc 7" w:uiPriority="39"/>
+    <w:lsdException w:name="toc 8" w:uiPriority="39"/>
+    <w:lsdException w:name="toc 9" w:uiPriority="39"/>
+    <w:lsdException w:name="caption" w:uiPriority="35" w:qFormat="1"/>
+    <w:lsdException w:name="Title" w:semiHidden="0" w:uiPriority="10" w:unhideWhenUsed="0" w:qFormat="1"/>
+    <w:lsdException w:name="Default Paragraph Font" w:uiPriority="1"/>
+    <w:lsdException w:name="Subtitle" w:semiHidden="0" w:uiPriority="11" w:unhideWhenUsed="0" w:qFormat="1"/>
+    <w:lsdException w:name="Strong" w:semiHidden="0" w:uiPriority="22" w:unhideWhenUsed="0" w:qFormat="1"/>
+    <w:lsdException w:name="Emphasis" w:semiHidden="0" w:uiPriority="20" w:unhideWhenUsed="0" w:qFormat="1"/>
+    <w:lsdException w:name="Table Grid" w:semiHidden="0" w:uiPriority="39" w:unhideWhenUsed="0"/>
+    <w:lsdException w:name="Placeholder Text" w:unhideWhenUsed="0"/>
+    <w:lsdException w:name="No Spacing" w:semiHidden="0" w:uiPriority="1" w:unhideWhenUsed="0" w:qFormat="1"/>
+    <w:lsdException w:name="Light Shading" w:semiHidden="0" w:uiPriority="60" w:unhideWhenUsed="0"/>
+    <w:lsdException w:name="Light List" w:semiHidden="0" w:uiPriority="61" w:unhideWhenUsed="0"/>
+    <w:lsdException w:name="Light Grid" w:semiHidden="0" w:uiPriority="62" w:unhideWhenUsed="0"/>
+    <w:lsdException w:name="Medium Shading 1" w:semiHidden="0" w:uiPriority="63" w:unhideWhenUsed="0"/>
+    <w:lsdException w:name="Medium Shading 2" w:semiHidden="0" w:uiPriority="64" w:unhideWhenUsed="0"/>
+    <w:lsdException w:name="Medium List 1" w:semiHidden="0" w:uiPriority="65" w:unhideWhenUsed="0"/>
+    <w:lsdException w:name="Medium List 2" w:semiHidden="0" w:uiPriority="66" w:unhideWhenUsed="0"/>
+    <w:lsdException w:name="Medium Grid 1" w:semiHidden="0" w:uiPriority="67" w:unhideWhenUsed="0"/>
+    <w:lsdException w:name="Medium Grid 2" w:semiHidden="0" w:uiPriority="68" w:unhideWhenUsed="0"/>
+    <w:lsdException w:name="Medium Grid 3" w:semiHidden="0" w:uiPriority="69" w:unhideWhenUsed="0"/>
+    <w:lsdException w:name="Dark List" w:semiHidden="0" w:uiPriority="70" w:unhideWhenUsed="0"/>
+    <w:lsdException w:name="Colorful Shading" w:semiHidden="0" w:uiPriority="71" w:unhideWhenUsed="0"/>
+    <w:lsdException w:name="Colorful List" w:semiHidden="0" w:uiPriority="72" w:unhideWhenUsed="0"/>
+    <w:lsdException w:name="Colorful Grid" w:semiHidden="0" w:uiPriority="73" w:unhideWhenUsed="0"/>
+    <w:lsdException w:name="Light Shading Accent 1" w:semiHidden="0" w:uiPriority="60" w:unhideWhenUsed="0"/>
+    <w:lsdException w:name="Light List Accent 1" w:semiHidden="0" w:uiPriority="61" w:unhideWhenUsed="0"/>
+    <w:lsdException w:name="Light Grid Accent 1" w:semiHidden="0" w:uiPriority="62" w:unhideWhenUsed="0"/>
+    <w:lsdException w:name="Medium Shading 1 Accent 1" w:semiHidden="0" w:uiPriority="63" w:unhideWhenUsed="0"/>
+    <w:lsdException w:name="Medium Shading 2 Accent 1" w:semiHidden="0" w:uiPriority="64" w:unhideWhenUsed="0"/>
+    <w:lsdException w:name="Medium List 1 Accent 1" w:semiHidden="0" w:uiPriority="65" w:unhideWhenUsed="0"/>
+    <w:lsdException w:name="Revision" w:unhideWhenUsed="0"/>
+    <w:lsdException w:name="List Paragraph" w:semiHidden="0" w:uiPriority="34" w:unhideWhenUsed="0" w:qFormat="1"/>
+    <w:lsdException w:name="Quote" w:semiHidden="0" w:uiPriority="29" w:unhideWhenUsed="0" w:qFormat="1"/>
+    <w:lsdException w:name="Intense Quote" w:semiHidden="0" w:uiPriority="30" w:unhideWhenUsed="0" w:qFormat="1"/>
+    <w:lsdException w:name="Medium List 2 Accent 1" w:semiHidden="0" w:uiPriority="66" w:unhideWhenUsed="0"/>
+    <w:lsdException w:name="Medium Grid 1 Accent 1" w:semiHidden="0" w:uiPriority="67" w:unhideWhenUsed="0"/>
+    <w:lsdException w:name="Medium Grid 2 Accent 1" w:semiHidden="0" w:uiPriority="68" w:unhideWhenUsed="0"/>
+    <w:lsdException w:name="Medium Grid 3 Accent 1" w:semiHidden="0" w:uiPriority="69" w:unhideWhenUsed="0"/>
+    <w:lsdException w:name="Dark List Accent 1" w:semiHidden="0" w:uiPriority="70" w:unhideWhenUsed="0"/>
+    <w:lsdException w:name="Colorful Shading Accent 1" w:semiHidden="0" w:uiPriority="71" w:unhideWhenUsed="0"/>
+    <w:lsdException w:name="Colorful List Accent 1" w:semiHidden="0" w:uiPriority="72" w:unhideWhenUsed="0"/>
+    <w:lsdException w:name="Colorful Grid Accent 1" w:semiHidden="0" w:uiPriority="73" w:unhideWhenUsed="0"/>
+    <w:lsdException w:name="Light Shading Accent 2" w:semiHidden="0" w:uiPriority="60" w:unhideWhenUsed="0"/>
+    <w:lsdException w:name="Light List Accent 2" w:semiHidden="0" w:uiPriority="61" w:unhideWhenUsed="0"/>
+    <w:lsdException w:name="Light Grid Accent 2" w:semiHidden="0" w:uiPriority="62" w:unhideWhenUsed="0"/>
+    <w:lsdException w:name="Medium Shading 1 Accent 2" w:semiHidden="0" w:uiPriority="63" w:unhideWhenUsed="0"/>
+    <w:lsdException w:name="Medium Shading 2 Accent 2" w:semiHidden="0" w:uiPriority="64" w:unhideWhenUsed="0"/>
+    <w:lsdException w:name="Medium List 1 Accent 2" w:semiHidden="0" w:uiPriority="65" w:unhideWhenUsed="0"/>
+    <w:lsdException w:name="Medium List 2 Accent 2" w:semiHidden="0" w:uiPriority="66" w:unhideWhenUsed="0"/>
+    <w:lsdException w:name="Medium Grid 1 Accent 2" w:semiHidden="0" w:uiPriority="67" w:unhideWhenUsed="0"/>
+    <w:lsdException w:name="Medium Grid 2 Accent 2" w:semiHidden="0" w:uiPriority="68" w:unhideWhenUsed="0"/>
+    <w:lsdException w:name="Medium Grid 3 Accent 2" w:semiHidden="0" w:uiPriority="69" w:unhideWhenUsed="0"/>
+    <w:lsdException w:name="Dark List Accent 2" w:semiHidden="0" w:uiPriority="70" w:unhideWhenUsed="0"/>
+    <w:lsdException w:name="Colorful Shading Accent 2" w:semiHidden="0" w:uiPriority="71" w:unhideWhenUsed="0"/>
+    <w:lsdException w:name="Colorful List Accent 2" w:semiHidden="0" w:uiPriority="72" w:unhideWhenUsed="0"/>
+    <w:lsdException w:name="Colorful Grid Accent 2" w:semiHidden="0" w:uiPriority="73" w:unhideWhenUsed="0"/>
+    <w:lsdException w:name="Light Shading Accent 3" w:semiHidden="0" w:uiPriority="60" w:unhideWhenUsed="0"/>
+    <w:lsdException w:name="Light List Accent 3" w:semiHidden="0" w:uiPriority="61" w:unhideWhenUsed="0"/>
+    <w:lsdException w:name="Light Grid Accent 3" w:semiHidden="0" w:uiPriority="62" w:unhideWhenUsed="0"/>
+    <w:lsdException w:name="Medium Shading 1 Accent 3" w:semiHidden="0" w:uiPriority="63" w:unhideWhenUsed="0"/>
+    <w:lsdException w:name="Medium Shading 2 Accent 3" w:semiHidden="0" w:uiPriority="64" w:unhideWhenUsed="0"/>
+    <w:lsdException w:name="Medium List 1 Accent 3" w:semiHidden="0" w:uiPriority="65" w:unhideWhenUsed="0"/>
+    <w:lsdException w:name="Medium List 2 Accent 3" w:semiHidden="0" w:uiPriority="66" w:unhideWhenUsed="0"/>
+    <w:lsdException w:name="Medium Grid 1 Accent 3" w:semiHidden="0" w:uiPriority="67" w:unhideWhenUsed="0"/>
+    <w:lsdException w:name="Medium Grid 2 Accent 3" w:semiHidden="0" w:uiPriority="68" w:unhideWhenUsed="0"/>
+    <w:lsdException w:name="Medium Grid 3 Accent 3" w:semiHidden="0" w:uiPriority="69" w:unhideWhenUsed="0"/>
+    <w:lsdException w:name="Dark List Accent 3" w:semiHidden="0" w:uiPriority="70" w:unhideWhenUsed="0"/>
+    <w:lsdException w:name="Colorful Shading Accent 3" w:semiHidden="0" w:uiPriority="71" w:unhideWhenUsed="0"/>
+    <w:lsdException w:name="Colorful List Accent 3" w:semiHidden="0" w:uiPriority="72" w:unhideWhenUsed="0"/>
+    <w:lsdException w:name="Colorful Grid Accent 3" w:semiHidden="0" w:uiPriority="73" w:unhideWhenUsed="0"/>
+    <w:lsdException w:name="Light Shading Accent 4" w:semiHidden="0" w:uiPriority="60" w:unhideWhenUsed="0"/>
+    <w:lsdException w:name="Light List Accent 4" w:semiHidden="0" w:uiPriority="61" w:unhideWhenUsed="0"/>
+    <w:lsdException w:name="Light Grid Accent 4" w:semiHidden="0" w:uiPriority="62" w:unhideWhenUsed="0"/>
+    <w:lsdException w:name="Medium Shading 1 Accent 4" w:semiHidden="0" w:uiPriority="63" w:unhideWhenUsed="0"/>
+    <w:lsdException w:name="Medium Shading 2 Accent 4" w:semiHidden="0" w:uiPriority="64" w:unhideWhenUsed="0"/>
+    <w:lsdException w:name="Medium List 1 Accent 4" w:semiHidden="0" w:uiPriority="65" w:unhideWhenUsed="0"/>
+    <w:lsdException w:name="Medium List 2 Accent 4" w:semiHidden="0" w:uiPriority="66" w:unhideWhenUsed="0"/>
+    <w:lsdException w:name="Medium Grid 1 Accent 4" w:semiHidden="0" w:uiPriority="67" w:unhideWhenUsed="0"/>
+    <w:lsdException w:name="Medium Grid 2 Accent 4" w:semiHidden="0" w:uiPriority="68" w:unhideWhenUsed="0"/>
+    <w:lsdException w:name="Medium Grid 3 Accent 4" w:semiHidden="0" w:uiPriority="69" w:unhideWhenUsed="0"/>
+    <w:lsdException w:name="Dark List Accent 4" w:semiHidden="0" w:uiPriority="70" w:unhideWhenUsed="0"/>
+    <w:lsdException w:name="Colorful Shading Accent 4" w:semiHidden="0" w:uiPriority="71" w:unhideWhenUsed="0"/>
+    <w:lsdException w:name="Colorful List Accent 4" w:semiHidden="0" w:uiPriority="72" w:unhideWhenUsed="0"/>
+    <w:lsdException w:name="Colorful Grid Accent 4" w:semiHidden="0" w:uiPriority="73" w:unhideWhenUsed="0"/>
+    <w:lsdException w:name="Light Shading Accent 5" w:semiHidden="0" w:uiPriority="60" w:unhideWhenUsed="0"/>
+    <w:lsdException w:name="Light List Accent 5" w:semiHidden="0" w:uiPriority="61" w:unhideWhenUsed="0"/>
+    <w:lsdException w:name="Light Grid Accent 5" w:semiHidden="0" w:uiPriority="62" w:unhideWhenUsed="0"/>
+    <w:lsdException w:name="Medium Shading 1 Accent 5" w:semiHidden="0" w:uiPriority="63" w:unhideWhenUsed="0"/>
+    <w:lsdException w:name="Medium Shading 2 Accent 5" w:semiHidden="0" w:uiPriority="64" w:unhideWhenUsed="0"/>
+    <w:lsdException w:name="Medium List 1 Accent 5" w:semiHidden="0" w:uiPriority="65" w:unhideWhenUsed="0"/>
+    <w:lsdException w:name="Medium List 2 Accent 5" w:semiHidden="0" w:uiPriority="66" w:unhideWhenUsed="0"/>
+    <w:lsdException w:name="Medium Grid 1 Accent 5" w:semiHidden="0" w:uiPriority="67" w:unhideWhenUsed="0"/>
+    <w:lsdException w:name="Medium Grid 2 Accent 5" w:semiHidden="0" w:uiPriority="68" w:unhideWhenUsed="0"/>
+    <w:lsdException w:name="Medium Grid 3 Accent 5" w:semiHidden="0" w:uiPriority="69" w:unhideWhenUsed="0"/>
+    <w:lsdException w:name="Dark List Accent 5" w:semiHidden="0" w:uiPriority="70" w:unhideWhenUsed="0"/>
+    <w:lsdException w:name="Colorful Shading Accent 5" w:semiHidden="0" w:uiPriority="71" w:unhideWhenUsed="0"/>
+    <w:lsdException w:name="Colorful List Accent 5" w:semiHidden="0" w:uiPriority="72" w:unhideWhenUsed="0"/>
+    <w:lsdException w:name="Colorful Grid Accent 5" w:semiHidden="0" w:uiPriority="73" w:unhideWhenUsed="0"/>
+    <w:lsdException w:name="Light Shading Accent 6" w:semiHidden="0" w:uiPriority="60" w:unhideWhenUsed="0"/>
+    <w:lsdException w:name="Light List Accent 6" w:semiHidden="0" w:uiPriority="61" w:unhideWhenUsed="0"/>
+    <w:lsdException w:name="Light Grid Accent 6" w:semiHidden="0" w:uiPriority="62" w:unhideWhenUsed="0"/>
+    <w:lsdException w:name="Medium Shading 1 Accent 6" w:semiHidden="0" w:uiPriority="63" w:unhideWhenUsed="0"/>
+    <w:lsdException w:name="Medium Shading 2 Accent 6" w:semiHidden="0" w:uiPriority="64" w:unhideWhenUsed="0"/>
+    <w:lsdException w:name="Medium List 1 Accent 6" w:semiHidden="0" w:uiPriority="65" w:unhideWhenUsed="0"/>
+    <w:lsdException w:name="Medium List 2 Accent 6" w:semiHidden="0" w:uiPriority="66" w:unhideWhenUsed="0"/>
+    <w:lsdException w:name="Medium Grid 1 Accent 6" w:semiHidden="0" w:uiPriority="67" w:unhideWhenUsed="0"/>
+    <w:lsdException w:name="Medium Grid 2 Accent 6" w:semiHidden="0" w:uiPriority="68" w:unhideWhenUsed="0"/>
+    <w:lsdException w:name="Medium Grid 3 Accent 6" w:semiHidden="0" w:uiPriority="69" w:unhideWhenUsed="0"/>
+    <w:lsdException w:name="Dark List Accent 6" w:semiHidden="0" w:uiPriority="70" w:unhideWhenUsed="0"/>
+    <w:lsdException w:name="Colorful Shading Accent 6" w:semiHidden="0" w:uiPriority="71" w:unhideWhenUsed="0"/>
+    <w:lsdException w:name="Colorful List Accent 6" w:semiHidden="0" w:uiPriority="72" w:unhideWhenUsed="0"/>
+    <w:lsdException w:name="Colorful Grid Accent 6" w:semiHidden="0" w:uiPriority="73" w:unhideWhenUsed="0"/>
+    <w:lsdException w:name="Subtle Emphasis" w:semiHidden="0" w:uiPriority="19" w:unhideWhenUsed="0" w:qFormat="1"/>
+    <w:lsdException w:name="Intense Emphasis" w:semiHidden="0" w:uiPriority="21" w:unhideWhenUsed="0" w:qFormat="1"/>
+    <w:lsdException w:name="Subtle Reference" w:semiHidden="0" w:uiPriority="31" w:unhideWhenUsed="0" w:qFormat="1"/>
+    <w:lsdException w:name="Intense Reference" w:semiHidden="0" w:uiPriority="32" w:unhideWhenUsed="0" w:qFormat="1"/>
+    <w:lsdException w:name="Book Title" w:semiHidden="0" w:uiPriority="33" w:unhideWhenUsed="0" w:qFormat="1"/>
+    <w:lsdException w:name="Bibliography" w:uiPriority="37"/>
+    <w:lsdException w:name="TOC Heading" w:uiPriority="39" w:qFormat="1"/>
   </w:latentStyles>
   <w:style w:type="paragraph" w:default="1" w:styleId="Standard">
     <w:name w:val="Normal"/>
@@ -5078,7 +5734,7 @@
   <a:extraClrSchemeLst/>
   <a:extLst>
     <a:ext uri="{05A4C25C-085E-4340-85A3-A5531E510DB2}">
-      <thm15:themeFamily xmlns:thm15="http://schemas.microsoft.com/office/thememl/2012/main" name="Office Theme" id="{62F939B6-93AF-4DB8-9C6B-D6C7DFDC589F}" vid="{4A3C46E8-61CC-4603-A589-7422A47A8E4A}"/>
+      <thm15:themeFamily xmlns="" xmlns:thm15="http://schemas.microsoft.com/office/thememl/2012/main" name="Office Theme" id="{62F939B6-93AF-4DB8-9C6B-D6C7DFDC589F}" vid="{4A3C46E8-61CC-4603-A589-7422A47A8E4A}"/>
     </a:ext>
   </a:extLst>
 </a:theme>
@@ -5089,7 +5745,7 @@
 </file>
 
 <file path=customXml/itemProps1.xml><?xml version="1.0" encoding="utf-8"?>
-<ds:datastoreItem xmlns:ds="http://schemas.openxmlformats.org/officeDocument/2006/customXml" ds:itemID="{BF01463B-0E00-416E-B9F6-E412B1379713}">
+<ds:datastoreItem xmlns:ds="http://schemas.openxmlformats.org/officeDocument/2006/customXml" ds:itemID="{7ADA7EAE-6B53-43CE-9BC2-5963485C1D8E}">
   <ds:schemaRefs>
     <ds:schemaRef ds:uri="http://schemas.openxmlformats.org/officeDocument/2006/bibliography"/>
   </ds:schemaRefs>

</xml_diff>

<commit_message>
Anpassung auf zwei Fremdsysteme für Ticket buchung
</commit_message>
<xml_diff>
--- a/BPI-Capgemini.docx
+++ b/BPI-Capgemini.docx
@@ -1,6 +1,6 @@
 
 <file path=word/document.xml><?xml version="1.0" encoding="utf-8"?>
-<w:document xmlns:wpc="http://schemas.microsoft.com/office/word/2010/wordprocessingCanvas" xmlns:mc="http://schemas.openxmlformats.org/markup-compatibility/2006" xmlns:o="urn:schemas-microsoft-com:office:office" xmlns:r="http://schemas.openxmlformats.org/officeDocument/2006/relationships" xmlns:m="http://schemas.openxmlformats.org/officeDocument/2006/math" xmlns:v="urn:schemas-microsoft-com:vml" xmlns:wp14="http://schemas.microsoft.com/office/word/2010/wordprocessingDrawing" xmlns:wp="http://schemas.openxmlformats.org/drawingml/2006/wordprocessingDrawing" xmlns:w10="urn:schemas-microsoft-com:office:word" xmlns:w="http://schemas.openxmlformats.org/wordprocessingml/2006/main" xmlns:w14="http://schemas.microsoft.com/office/word/2010/wordml" xmlns:wpg="http://schemas.microsoft.com/office/word/2010/wordprocessingGroup" xmlns:wpi="http://schemas.microsoft.com/office/word/2010/wordprocessingInk" xmlns:wne="http://schemas.microsoft.com/office/word/2006/wordml" xmlns:wps="http://schemas.microsoft.com/office/word/2010/wordprocessingShape" mc:Ignorable="w14 wp14">
+<w:document xmlns:wpc="http://schemas.microsoft.com/office/word/2010/wordprocessingCanvas" xmlns:cx="http://schemas.microsoft.com/office/drawing/2014/chartex" xmlns:cx1="http://schemas.microsoft.com/office/drawing/2015/9/8/chartex" xmlns:cx2="http://schemas.microsoft.com/office/drawing/2015/10/21/chartex" xmlns:cx3="http://schemas.microsoft.com/office/drawing/2016/5/9/chartex" xmlns:cx4="http://schemas.microsoft.com/office/drawing/2016/5/10/chartex" xmlns:cx5="http://schemas.microsoft.com/office/drawing/2016/5/11/chartex" xmlns:cx6="http://schemas.microsoft.com/office/drawing/2016/5/12/chartex" xmlns:cx7="http://schemas.microsoft.com/office/drawing/2016/5/13/chartex" xmlns:cx8="http://schemas.microsoft.com/office/drawing/2016/5/14/chartex" xmlns:mc="http://schemas.openxmlformats.org/markup-compatibility/2006" xmlns:aink="http://schemas.microsoft.com/office/drawing/2016/ink" xmlns:am3d="http://schemas.microsoft.com/office/drawing/2017/model3d" xmlns:o="urn:schemas-microsoft-com:office:office" xmlns:r="http://schemas.openxmlformats.org/officeDocument/2006/relationships" xmlns:m="http://schemas.openxmlformats.org/officeDocument/2006/math" xmlns:v="urn:schemas-microsoft-com:vml" xmlns:wp14="http://schemas.microsoft.com/office/word/2010/wordprocessingDrawing" xmlns:wp="http://schemas.openxmlformats.org/drawingml/2006/wordprocessingDrawing" xmlns:w10="urn:schemas-microsoft-com:office:word" xmlns:w="http://schemas.openxmlformats.org/wordprocessingml/2006/main" xmlns:w14="http://schemas.microsoft.com/office/word/2010/wordml" xmlns:w15="http://schemas.microsoft.com/office/word/2012/wordml" xmlns:w16cid="http://schemas.microsoft.com/office/word/2016/wordml/cid" xmlns:w16se="http://schemas.microsoft.com/office/word/2015/wordml/symex" xmlns:wpg="http://schemas.microsoft.com/office/word/2010/wordprocessingGroup" xmlns:wpi="http://schemas.microsoft.com/office/word/2010/wordprocessingInk" xmlns:wne="http://schemas.microsoft.com/office/word/2006/wordml" xmlns:wps="http://schemas.microsoft.com/office/word/2010/wordprocessingShape" mc:Ignorable="w14 w15 w16se w16cid wp14">
   <w:body>
     <w:p>
       <w:r>
@@ -544,12 +544,248 @@
     </w:p>
     <w:p>
       <w:pPr>
+        <w:pStyle w:val="berschrift1"/>
+        <w:rPr>
+          <w:noProof/>
+          <w:lang w:eastAsia="de-DE"/>
+        </w:rPr>
+      </w:pPr>
+      <w:commentRangeStart w:id="2"/>
+      <w:r>
+        <w:rPr>
+          <w:noProof/>
+          <w:lang w:eastAsia="de-DE"/>
+        </w:rPr>
+        <w:t>Ca</w:t>
+      </w:r>
+      <w:r>
+        <w:rPr>
+          <w:noProof/>
+          <w:lang w:eastAsia="de-DE"/>
+        </w:rPr>
+        <w:t>pgemini – das Unternehmen</w:t>
+      </w:r>
+    </w:p>
+    <w:p>
+      <w:pPr>
         <w:spacing w:line="360" w:lineRule="auto"/>
         <w:rPr>
-          <w:noProof/>
-          <w:lang w:eastAsia="de-DE"/>
-        </w:rPr>
-      </w:pPr>
+          <w:lang w:eastAsia="de-DE"/>
+        </w:rPr>
+      </w:pPr>
+      <w:r>
+        <w:rPr>
+          <w:lang w:eastAsia="de-DE"/>
+        </w:rPr>
+        <w:t>Das Unternehmen Capgemini ist einer der weltweit führenden Anbieter von Technologie – Services, Digitaler Transformation, sowie f</w:t>
+      </w:r>
+      <w:r>
+        <w:rPr>
+          <w:lang w:eastAsia="de-DE"/>
+        </w:rPr>
+        <w:t>ür Management- und IT-Beratung.</w:t>
+      </w:r>
+    </w:p>
+    <w:p>
+      <w:pPr>
+        <w:spacing w:line="360" w:lineRule="auto"/>
+        <w:rPr>
+          <w:lang w:eastAsia="de-DE"/>
+        </w:rPr>
+      </w:pPr>
+      <w:r>
+        <w:rPr>
+          <w:lang w:eastAsia="de-DE"/>
+        </w:rPr>
+        <w:t>Capgemini wurde 1967 gegründet und d</w:t>
+      </w:r>
+      <w:r>
+        <w:rPr>
+          <w:lang w:eastAsia="de-DE"/>
+        </w:rPr>
+        <w:t xml:space="preserve">er Hauptsitz </w:t>
+      </w:r>
+      <w:r>
+        <w:rPr>
+          <w:lang w:eastAsia="de-DE"/>
+        </w:rPr>
+        <w:t>ist in Paris (Frankreich).</w:t>
+      </w:r>
+      <w:r>
+        <w:rPr>
+          <w:lang w:eastAsia="de-DE"/>
+        </w:rPr>
+        <w:t xml:space="preserve"> </w:t>
+      </w:r>
+      <w:r>
+        <w:rPr>
+          <w:lang w:eastAsia="de-DE"/>
+        </w:rPr>
+        <w:t>Das Unternehme</w:t>
+      </w:r>
+      <w:r>
+        <w:rPr>
+          <w:lang w:eastAsia="de-DE"/>
+        </w:rPr>
+        <w:t>n</w:t>
+      </w:r>
+      <w:r>
+        <w:rPr>
+          <w:lang w:eastAsia="de-DE"/>
+        </w:rPr>
+        <w:t xml:space="preserve"> wird in vier Hauptgeschäftsfelder eingegliedert. Die </w:t>
+      </w:r>
+      <w:proofErr w:type="spellStart"/>
+      <w:r>
+        <w:rPr>
+          <w:lang w:eastAsia="de-DE"/>
+        </w:rPr>
+        <w:t>Submarke</w:t>
+      </w:r>
+      <w:proofErr w:type="spellEnd"/>
+      <w:r>
+        <w:rPr>
+          <w:lang w:eastAsia="de-DE"/>
+        </w:rPr>
+        <w:t xml:space="preserve"> Capgemini </w:t>
+      </w:r>
+      <w:proofErr w:type="spellStart"/>
+      <w:r>
+        <w:rPr>
+          <w:lang w:eastAsia="de-DE"/>
+        </w:rPr>
+        <w:t>invent</w:t>
+      </w:r>
+      <w:proofErr w:type="spellEnd"/>
+      <w:r>
+        <w:rPr>
+          <w:lang w:eastAsia="de-DE"/>
+        </w:rPr>
+        <w:t xml:space="preserve"> ist für die Consulting Services zuständig. Capgemini </w:t>
+      </w:r>
+      <w:proofErr w:type="spellStart"/>
+      <w:r>
+        <w:rPr>
+          <w:lang w:eastAsia="de-DE"/>
+        </w:rPr>
+        <w:t>sogeti</w:t>
+      </w:r>
+      <w:proofErr w:type="spellEnd"/>
+      <w:r>
+        <w:rPr>
+          <w:lang w:eastAsia="de-DE"/>
+        </w:rPr>
+        <w:t xml:space="preserve"> (</w:t>
+      </w:r>
+      <w:proofErr w:type="spellStart"/>
+      <w:r>
+        <w:rPr>
+          <w:lang w:eastAsia="de-DE"/>
+        </w:rPr>
+        <w:t>Submarke</w:t>
+      </w:r>
+      <w:proofErr w:type="spellEnd"/>
+      <w:r>
+        <w:rPr>
+          <w:lang w:eastAsia="de-DE"/>
+        </w:rPr>
+        <w:t xml:space="preserve">) für Technology und Engineering Services. Die letzten beiden Felder </w:t>
+      </w:r>
+      <w:proofErr w:type="spellStart"/>
+      <w:r>
+        <w:rPr>
+          <w:lang w:eastAsia="de-DE"/>
+        </w:rPr>
+        <w:t>Application</w:t>
+      </w:r>
+      <w:proofErr w:type="spellEnd"/>
+      <w:r>
+        <w:rPr>
+          <w:lang w:eastAsia="de-DE"/>
+        </w:rPr>
+        <w:t xml:space="preserve"> Services und </w:t>
+      </w:r>
+      <w:proofErr w:type="spellStart"/>
+      <w:r>
+        <w:rPr>
+          <w:lang w:eastAsia="de-DE"/>
+        </w:rPr>
+        <w:t>other</w:t>
+      </w:r>
+      <w:proofErr w:type="spellEnd"/>
+      <w:r>
+        <w:rPr>
+          <w:lang w:eastAsia="de-DE"/>
+        </w:rPr>
+        <w:t xml:space="preserve"> </w:t>
+      </w:r>
+      <w:proofErr w:type="spellStart"/>
+      <w:r>
+        <w:rPr>
+          <w:lang w:eastAsia="de-DE"/>
+        </w:rPr>
+        <w:t>Managed</w:t>
+      </w:r>
+      <w:proofErr w:type="spellEnd"/>
+      <w:r>
+        <w:rPr>
+          <w:lang w:eastAsia="de-DE"/>
+        </w:rPr>
+        <w:t xml:space="preserve"> Services w</w:t>
+      </w:r>
+      <w:r>
+        <w:rPr>
+          <w:lang w:eastAsia="de-DE"/>
+        </w:rPr>
+        <w:t>erden von Capgemini bearbeitet.</w:t>
+      </w:r>
+      <w:r>
+        <w:rPr>
+          <w:rStyle w:val="Funotenzeichen"/>
+          <w:lang w:eastAsia="de-DE"/>
+        </w:rPr>
+        <w:footnoteReference w:id="1"/>
+      </w:r>
+      <w:r>
+        <w:rPr>
+          <w:lang w:eastAsia="de-DE"/>
+        </w:rPr>
+        <w:t xml:space="preserve"> Außerdem arbeitet Capgemini mit vielen großen Unternehmen zusammen, wie z.B. Adobe, Microsoft und SAP.</w:t>
+      </w:r>
+      <w:r>
+        <w:rPr>
+          <w:rStyle w:val="Funotenzeichen"/>
+          <w:lang w:eastAsia="de-DE"/>
+        </w:rPr>
+        <w:footnoteReference w:id="2"/>
+      </w:r>
+    </w:p>
+    <w:p>
+      <w:pPr>
+        <w:spacing w:line="360" w:lineRule="auto"/>
+        <w:rPr>
+          <w:lang w:eastAsia="de-DE"/>
+        </w:rPr>
+      </w:pPr>
+      <w:r>
+        <w:rPr>
+          <w:lang w:eastAsia="de-DE"/>
+        </w:rPr>
+        <w:t xml:space="preserve">Aufgrund </w:t>
+      </w:r>
+      <w:r>
+        <w:rPr>
+          <w:lang w:eastAsia="de-DE"/>
+        </w:rPr>
+        <w:t>der regelmäßigen Besuche der Mitarbeiter von Capgemini wird dem Kunden der Projektfortschritt stetig vermittelt. Dadurch können eventuelle Missverständnisse frühzeitig beseitigt werden. Das führt dazu, dass das Unternehmen Capgemini besser agieren kann.</w:t>
+      </w:r>
+      <w:commentRangeEnd w:id="2"/>
+      <w:r>
+        <w:rPr>
+          <w:rStyle w:val="Kommentarzeichen"/>
+        </w:rPr>
+        <w:commentReference w:id="2"/>
+      </w:r>
     </w:p>
     <w:p>
       <w:pPr>
@@ -559,229 +795,6 @@
           <w:lang w:eastAsia="de-DE"/>
         </w:rPr>
       </w:pPr>
-      <w:commentRangeStart w:id="2"/>
-      <w:r>
-        <w:rPr>
-          <w:noProof/>
-          <w:lang w:eastAsia="de-DE"/>
-        </w:rPr>
-        <w:t>Ca</w:t>
-      </w:r>
-      <w:r>
-        <w:rPr>
-          <w:noProof/>
-          <w:lang w:eastAsia="de-DE"/>
-        </w:rPr>
-        <w:t>pgemini – das Unternehmen</w:t>
-      </w:r>
-    </w:p>
-    <w:p>
-      <w:pPr>
-        <w:rPr>
-          <w:lang w:eastAsia="de-DE"/>
-        </w:rPr>
-      </w:pPr>
-      <w:r>
-        <w:rPr>
-          <w:lang w:eastAsia="de-DE"/>
-        </w:rPr>
-        <w:t>Das Unternehmen Capgemini ist einer der weltweit führenden Anbieter von Technologie – Services, Digitaler Transformation, sowie f</w:t>
-      </w:r>
-      <w:r>
-        <w:rPr>
-          <w:lang w:eastAsia="de-DE"/>
-        </w:rPr>
-        <w:t>ür Management- und IT-Beratung.</w:t>
-      </w:r>
-    </w:p>
-    <w:p>
-      <w:pPr>
-        <w:rPr>
-          <w:lang w:eastAsia="de-DE"/>
-        </w:rPr>
-      </w:pPr>
-      <w:r>
-        <w:rPr>
-          <w:lang w:eastAsia="de-DE"/>
-        </w:rPr>
-        <w:t>Capgemini wurde 1967 gegründet und d</w:t>
-      </w:r>
-      <w:r>
-        <w:rPr>
-          <w:lang w:eastAsia="de-DE"/>
-        </w:rPr>
-        <w:t xml:space="preserve">er Hauptsitz </w:t>
-      </w:r>
-      <w:r>
-        <w:rPr>
-          <w:lang w:eastAsia="de-DE"/>
-        </w:rPr>
-        <w:t>ist in Paris (Frankreich).</w:t>
-      </w:r>
-      <w:r>
-        <w:rPr>
-          <w:lang w:eastAsia="de-DE"/>
-        </w:rPr>
-        <w:t xml:space="preserve"> </w:t>
-      </w:r>
-      <w:r>
-        <w:rPr>
-          <w:lang w:eastAsia="de-DE"/>
-        </w:rPr>
-        <w:t>Das Unternehme</w:t>
-      </w:r>
-      <w:r>
-        <w:rPr>
-          <w:lang w:eastAsia="de-DE"/>
-        </w:rPr>
-        <w:t>n</w:t>
-      </w:r>
-      <w:r>
-        <w:rPr>
-          <w:lang w:eastAsia="de-DE"/>
-        </w:rPr>
-        <w:t xml:space="preserve"> wird in vier Hauptgeschäftsfelder eingegliedert. Die Submarke Capgemini </w:t>
-      </w:r>
-      <w:proofErr w:type="spellStart"/>
-      <w:r>
-        <w:rPr>
-          <w:lang w:eastAsia="de-DE"/>
-        </w:rPr>
-        <w:t>invent</w:t>
-      </w:r>
-      <w:proofErr w:type="spellEnd"/>
-      <w:r>
-        <w:rPr>
-          <w:lang w:eastAsia="de-DE"/>
-        </w:rPr>
-        <w:t xml:space="preserve"> ist für die Consulting Services zuständig. Capgemini </w:t>
-      </w:r>
-      <w:proofErr w:type="spellStart"/>
-      <w:r>
-        <w:rPr>
-          <w:lang w:eastAsia="de-DE"/>
-        </w:rPr>
-        <w:t>sogeti</w:t>
-      </w:r>
-      <w:proofErr w:type="spellEnd"/>
-      <w:r>
-        <w:rPr>
-          <w:lang w:eastAsia="de-DE"/>
-        </w:rPr>
-        <w:t xml:space="preserve"> (Submarke) für Technology und Engineering Services. Die letzten beiden Felder </w:t>
-      </w:r>
-      <w:proofErr w:type="spellStart"/>
-      <w:r>
-        <w:rPr>
-          <w:lang w:eastAsia="de-DE"/>
-        </w:rPr>
-        <w:t>Application</w:t>
-      </w:r>
-      <w:proofErr w:type="spellEnd"/>
-      <w:r>
-        <w:rPr>
-          <w:lang w:eastAsia="de-DE"/>
-        </w:rPr>
-        <w:t xml:space="preserve"> Services und </w:t>
-      </w:r>
-      <w:proofErr w:type="spellStart"/>
-      <w:r>
-        <w:rPr>
-          <w:lang w:eastAsia="de-DE"/>
-        </w:rPr>
-        <w:t>other</w:t>
-      </w:r>
-      <w:proofErr w:type="spellEnd"/>
-      <w:r>
-        <w:rPr>
-          <w:lang w:eastAsia="de-DE"/>
-        </w:rPr>
-        <w:t xml:space="preserve"> </w:t>
-      </w:r>
-      <w:proofErr w:type="spellStart"/>
-      <w:r>
-        <w:rPr>
-          <w:lang w:eastAsia="de-DE"/>
-        </w:rPr>
-        <w:t>Managed</w:t>
-      </w:r>
-      <w:proofErr w:type="spellEnd"/>
-      <w:r>
-        <w:rPr>
-          <w:lang w:eastAsia="de-DE"/>
-        </w:rPr>
-        <w:t xml:space="preserve"> Services w</w:t>
-      </w:r>
-      <w:r>
-        <w:rPr>
-          <w:lang w:eastAsia="de-DE"/>
-        </w:rPr>
-        <w:t>erden von Capgemini bearbeitet.</w:t>
-      </w:r>
-      <w:r>
-        <w:rPr>
-          <w:rStyle w:val="Funotenzeichen"/>
-          <w:lang w:eastAsia="de-DE"/>
-        </w:rPr>
-        <w:footnoteReference w:id="1"/>
-      </w:r>
-      <w:r>
-        <w:rPr>
-          <w:lang w:eastAsia="de-DE"/>
-        </w:rPr>
-        <w:t xml:space="preserve"> Außerdem arbeitet Capgemini mit vielen großen Unternehmen zusammen, wie z.B. Adobe, Microsoft und SAP.</w:t>
-      </w:r>
-      <w:r>
-        <w:rPr>
-          <w:rStyle w:val="Funotenzeichen"/>
-          <w:lang w:eastAsia="de-DE"/>
-        </w:rPr>
-        <w:footnoteReference w:id="2"/>
-      </w:r>
-    </w:p>
-    <w:p>
-      <w:pPr>
-        <w:rPr>
-          <w:lang w:eastAsia="de-DE"/>
-        </w:rPr>
-      </w:pPr>
-      <w:r>
-        <w:rPr>
-          <w:lang w:eastAsia="de-DE"/>
-        </w:rPr>
-        <w:t xml:space="preserve">Aufgrund </w:t>
-      </w:r>
-      <w:r>
-        <w:rPr>
-          <w:lang w:eastAsia="de-DE"/>
-        </w:rPr>
-        <w:t>der regelmäßigen Besuche der Mitarbeiter von Capgemini wird dem Kunden der Projektfortschritt stetig vermittelt. Dadurch können eventuelle Missverständnisse frühzeitig beseitigt werden. Das führt dazu, dass das Unternehmen Capgemini besser agieren kann.</w:t>
-      </w:r>
-      <w:commentRangeEnd w:id="2"/>
-      <w:r>
-        <w:rPr>
-          <w:rStyle w:val="Kommentarzeichen"/>
-        </w:rPr>
-        <w:commentReference w:id="2"/>
-      </w:r>
-    </w:p>
-    <w:p>
-      <w:pPr>
-        <w:spacing w:line="360" w:lineRule="auto"/>
-        <w:rPr>
-          <w:noProof/>
-          <w:lang w:eastAsia="de-DE"/>
-        </w:rPr>
-      </w:pPr>
-    </w:p>
-    <w:p>
-      <w:pPr>
-        <w:pStyle w:val="berschrift1"/>
-        <w:rPr>
-          <w:noProof/>
-          <w:lang w:eastAsia="de-DE"/>
-        </w:rPr>
-      </w:pPr>
       <w:r>
         <w:rPr>
           <w:noProof/>
@@ -796,8 +809,6 @@
           <w:lang w:eastAsia="de-DE"/>
         </w:rPr>
       </w:pPr>
-      <w:bookmarkStart w:id="3" w:name="_GoBack"/>
-      <w:bookmarkEnd w:id="3"/>
     </w:p>
     <w:p>
       <w:pPr>
@@ -824,7 +835,7 @@
           <w:lang w:eastAsia="de-DE"/>
         </w:rPr>
       </w:pPr>
-      <w:bookmarkStart w:id="4" w:name="_Toc16153650"/>
+      <w:bookmarkStart w:id="3" w:name="_Toc16153650"/>
       <w:r>
         <w:rPr>
           <w:noProof/>
@@ -847,7 +858,7 @@
         </w:rPr>
         <w:t xml:space="preserve"> Architekturskizzen</w:t>
       </w:r>
-      <w:bookmarkEnd w:id="4"/>
+      <w:bookmarkEnd w:id="3"/>
     </w:p>
     <w:p>
       <w:pPr>
@@ -857,7 +868,7 @@
           <w:lang w:eastAsia="de-DE"/>
         </w:rPr>
       </w:pPr>
-      <w:commentRangeStart w:id="5"/>
+      <w:commentRangeStart w:id="4"/>
       <w:r>
         <w:rPr>
           <w:lang w:eastAsia="de-DE"/>
@@ -894,12 +905,12 @@
         </w:rPr>
         <w:t>tainmentsystem an den einzelnen Sitzplätzen zur Verfügung stellt und noch einige andere autonome Funktionen übernehmen soll.</w:t>
       </w:r>
-      <w:commentRangeEnd w:id="5"/>
+      <w:commentRangeEnd w:id="4"/>
       <w:r>
         <w:rPr>
           <w:rStyle w:val="Kommentarzeichen"/>
         </w:rPr>
-        <w:commentReference w:id="5"/>
+        <w:commentReference w:id="4"/>
       </w:r>
     </w:p>
     <w:p>
@@ -907,11 +918,11 @@
         <w:pStyle w:val="berschrift3"/>
         <w:spacing w:line="360" w:lineRule="auto"/>
       </w:pPr>
-      <w:bookmarkStart w:id="6" w:name="_Toc16153651"/>
+      <w:bookmarkStart w:id="5" w:name="_Toc16153651"/>
       <w:r>
         <w:t>A-Architektur</w:t>
       </w:r>
-      <w:bookmarkEnd w:id="6"/>
+      <w:bookmarkEnd w:id="5"/>
     </w:p>
     <w:p>
       <w:pPr>
@@ -974,22 +985,35 @@
                                 <w:noProof/>
                               </w:rPr>
                             </w:pPr>
-                            <w:bookmarkStart w:id="7" w:name="_Ref15928019"/>
+                            <w:bookmarkStart w:id="6" w:name="_Ref15928019"/>
                             <w:r>
                               <w:t xml:space="preserve">Abbildung </w:t>
                             </w:r>
-                            <w:fldSimple w:instr=" SEQ Abbildung \* ARABIC ">
-                              <w:r>
-                                <w:rPr>
-                                  <w:noProof/>
-                                </w:rPr>
-                                <w:t>1</w:t>
-                              </w:r>
-                            </w:fldSimple>
+                            <w:r>
+                              <w:fldChar w:fldCharType="begin"/>
+                            </w:r>
+                            <w:r>
+                              <w:instrText xml:space="preserve"> SEQ Abbildung \* ARABIC </w:instrText>
+                            </w:r>
+                            <w:r>
+                              <w:fldChar w:fldCharType="separate"/>
+                            </w:r>
+                            <w:r>
+                              <w:rPr>
+                                <w:noProof/>
+                              </w:rPr>
+                              <w:t>1</w:t>
+                            </w:r>
+                            <w:r>
+                              <w:rPr>
+                                <w:noProof/>
+                              </w:rPr>
+                              <w:fldChar w:fldCharType="end"/>
+                            </w:r>
                             <w:r>
                               <w:t xml:space="preserve"> Komponenten des Systems für die Bahn 2.0</w:t>
                             </w:r>
-                            <w:bookmarkEnd w:id="7"/>
+                            <w:bookmarkEnd w:id="6"/>
                           </w:p>
                         </w:txbxContent>
                       </wps:txbx>
@@ -1007,7 +1031,7 @@
           </mc:Choice>
           <mc:Fallback>
             <w:pict>
-              <v:shapetype id="_x0000_t202" coordsize="21600,21600" o:spt="202" path="m,l,21600r21600,l21600,xe">
+              <v:shapetype w14:anchorId="1BDEB626" id="_x0000_t202" coordsize="21600,21600" o:spt="202" path="m,l,21600r21600,l21600,xe">
                 <v:stroke joinstyle="miter"/>
                 <v:path gradientshapeok="t" o:connecttype="rect"/>
               </v:shapetype>
@@ -1097,7 +1121,7 @@
                     <pic:cNvPicPr/>
                   </pic:nvPicPr>
                   <pic:blipFill rotWithShape="1">
-                    <a:blip r:embed="rId10">
+                    <a:blip r:embed="rId11">
                       <a:extLst>
                         <a:ext uri="{28A0092B-C50C-407E-A947-70E740481C1C}">
                           <a14:useLocalDpi xmlns:a14="http://schemas.microsoft.com/office/drawing/2010/main" val="0"/>
@@ -1358,7 +1382,13 @@
         <w:t xml:space="preserve"> wir </w:t>
       </w:r>
       <w:r>
-        <w:t>benötigen damit das Bahn 2.0 System lauffähig ist</w:t>
+        <w:t>benötigen</w:t>
+      </w:r>
+      <w:r>
+        <w:t xml:space="preserve">, </w:t>
+      </w:r>
+      <w:r>
+        <w:t>damit das Bahn 2.0 System lauffähig ist</w:t>
       </w:r>
       <w:r>
         <w:t>, also Abhängigkeiten unserer Seite aus und welche Fremdsysteme auf unser System zugreifen.</w:t>
@@ -1391,280 +1421,6 @@
             <wp:extent cx="5760720" cy="2906695"/>
             <wp:effectExtent l="0" t="0" r="0" b="8255"/>
             <wp:docPr id="14" name="Grafik 14"/>
-            <wp:cNvGraphicFramePr>
-              <a:graphicFrameLocks xmlns:a="http://schemas.openxmlformats.org/drawingml/2006/main" noChangeAspect="1"/>
-            </wp:cNvGraphicFramePr>
-            <a:graphic xmlns:a="http://schemas.openxmlformats.org/drawingml/2006/main">
-              <a:graphicData uri="http://schemas.openxmlformats.org/drawingml/2006/picture">
-                <pic:pic xmlns:pic="http://schemas.openxmlformats.org/drawingml/2006/picture">
-                  <pic:nvPicPr>
-                    <pic:cNvPr id="0" name=""/>
-                    <pic:cNvPicPr/>
-                  </pic:nvPicPr>
-                  <pic:blipFill>
-                    <a:blip r:embed="rId11"/>
-                    <a:stretch>
-                      <a:fillRect/>
-                    </a:stretch>
-                  </pic:blipFill>
-                  <pic:spPr>
-                    <a:xfrm>
-                      <a:off x="0" y="0"/>
-                      <a:ext cx="5760720" cy="2906695"/>
-                    </a:xfrm>
-                    <a:prstGeom prst="rect">
-                      <a:avLst/>
-                    </a:prstGeom>
-                  </pic:spPr>
-                </pic:pic>
-              </a:graphicData>
-            </a:graphic>
-          </wp:inline>
-        </w:drawing>
-      </w:r>
-    </w:p>
-    <w:p>
-      <w:pPr>
-        <w:pStyle w:val="Beschriftung"/>
-      </w:pPr>
-      <w:bookmarkStart w:id="13" w:name="_Ref15929233"/>
-      <w:r>
-        <w:t xml:space="preserve">Abbildung </w:t>
-      </w:r>
-      <w:fldSimple w:instr=" SEQ Abbildung \* ARABIC ">
-        <w:r>
-          <w:rPr>
-            <w:noProof/>
-          </w:rPr>
-          <w:t>2</w:t>
-        </w:r>
-      </w:fldSimple>
-      <w:bookmarkEnd w:id="13"/>
-      <w:r>
-        <w:t xml:space="preserve"> A-Architektur mit Fremdsystemen und Usern</w:t>
-      </w:r>
-    </w:p>
-    <w:p>
-      <w:pPr>
-        <w:spacing w:line="360" w:lineRule="auto"/>
-      </w:pPr>
-      <w:r>
-        <w:t xml:space="preserve">Wie man aus </w:t>
-      </w:r>
-      <w:r>
-        <w:fldChar w:fldCharType="begin"/>
-      </w:r>
-      <w:r>
-        <w:instrText xml:space="preserve"> REF _Ref15929233 \h </w:instrText>
-      </w:r>
-      <w:r>
-        <w:fldChar w:fldCharType="separate"/>
-      </w:r>
-      <w:r>
-        <w:t xml:space="preserve">Abbildung </w:t>
-      </w:r>
-      <w:r>
-        <w:rPr>
-          <w:noProof/>
-        </w:rPr>
-        <w:t>2</w:t>
-      </w:r>
-      <w:r>
-        <w:fldChar w:fldCharType="end"/>
-      </w:r>
-      <w:r>
-        <w:t xml:space="preserve"> entnehmen kann, w</w:t>
-      </w:r>
-      <w:r>
-        <w:t>ird</w:t>
-      </w:r>
-      <w:r>
-        <w:t xml:space="preserve"> </w:t>
-      </w:r>
-      <w:r>
-        <w:t>das Bahn 2.0 System nur zwei</w:t>
-      </w:r>
-      <w:r>
-        <w:t xml:space="preserve"> Abhängigkeiten mit anderen Systemen haben. </w:t>
-      </w:r>
-      <w:r>
-        <w:t xml:space="preserve">Dort wäre zum einen das </w:t>
-      </w:r>
-      <w:r>
-        <w:rPr>
-          <w:i/>
-          <w:iCs/>
-        </w:rPr>
-        <w:t>Banksystem</w:t>
-      </w:r>
-      <w:r>
-        <w:t xml:space="preserve">, welches als Abhängigkeit für das Abrechnungssystem </w:t>
-      </w:r>
-      <w:r>
-        <w:t>dient</w:t>
-      </w:r>
-      <w:r>
-        <w:t>.</w:t>
-      </w:r>
-      <w:r>
-        <w:t xml:space="preserve"> Diese Abhängigkeit entsteht dadurch, dass das System Überweisungstransaktionen anstoßen muss. Dies kann das System nur tun, wenn es eine Anbindung zu einer Schnittstelle einer Bank hat. Hier könnte beispielweise eine Verknüpfung mit einer Schnittstelle der Hausbank der Bahn sein, welche durch eine Einzugsermächtigung</w:t>
-      </w:r>
-      <w:r>
-        <w:t xml:space="preserve"> des Zuggastes,</w:t>
-      </w:r>
-      <w:r>
-        <w:t xml:space="preserve"> von einer externen Bank, auf das Konto der Gesellschaft</w:t>
-      </w:r>
-      <w:r>
-        <w:t>, Geld</w:t>
-      </w:r>
-      <w:r>
-        <w:t xml:space="preserve"> buchen möchte.</w:t>
-      </w:r>
-      <w:r>
-        <w:t xml:space="preserve"> Des Weiteren ist eine Abhängigkeit von dem Infotainmentsystem zu einem System, welches wir zum besseren Verständnis als </w:t>
-      </w:r>
-      <w:r>
-        <w:rPr>
-          <w:i/>
-          <w:iCs/>
-        </w:rPr>
-        <w:t>Mediathek</w:t>
-      </w:r>
-      <w:r>
-        <w:t xml:space="preserve"> bezeichnen. Dieses Fremdsystem bietet die benötigten Filme und Serien zur Verfügung, welche dem Zuggast angeboten werden können. Beispielweise könnte hier ein Fremdsystem wie Netflix oder Maxdome hinter verborgen sein, sollte die Bahn mit einem Drittanbieter einen Vertrag abgeschlossen haben. Jedoch ist es auch möglich, dass die Bahn selbst eine Mediathek auf einem Server zur Verfügung stellt. Grundsätzlich sollten die großen Mengen an Daten, nicht direkt im Infotainmentsystem hinterlegt sein.</w:t>
-      </w:r>
-    </w:p>
-    <w:p>
-      <w:pPr>
-        <w:spacing w:line="360" w:lineRule="auto"/>
-      </w:pPr>
-      <w:r>
-        <w:t>Da trotz der vielen Vorteile des einzuführenden Bahn 2.0 System, es dem Zuggast trotzdem möglich sein soll, ein Ticket</w:t>
-      </w:r>
-      <w:r>
-        <w:t xml:space="preserve"> zu kaufen, welches dem Zuggast ein Sitzplatz im Zug reserviert (nicht eine freie Wahl eines Sitzplatzes), wird natürlich eine Schnittstelle nach außen benötigt. Dies wird mit der </w:t>
-      </w:r>
-      <w:r>
-        <w:lastRenderedPageBreak/>
-        <w:t xml:space="preserve">Verbindung von </w:t>
-      </w:r>
-      <w:r>
-        <w:rPr>
-          <w:i/>
-          <w:iCs/>
-        </w:rPr>
-        <w:t>Reservierungssystem</w:t>
-      </w:r>
-      <w:r>
-        <w:t xml:space="preserve"> zu Sitzplatzverwaltung dargestellt</w:t>
-      </w:r>
-      <w:r>
-        <w:t>. Hinter diesem Fremdsystem würde sich das System zum Reservieren an einem Bahnschalter und Internet verbergen.</w:t>
-      </w:r>
-    </w:p>
-    <w:p>
-      <w:pPr>
-        <w:spacing w:line="360" w:lineRule="auto"/>
-      </w:pPr>
-      <w:r>
-        <w:t xml:space="preserve">Den Anforderungen entnehmen wir nur einen User des ganzen Systems. Dies wäre der Zuggast, welcher in der Abbildung 2 als </w:t>
-      </w:r>
-      <w:r>
-        <w:rPr>
-          <w:i/>
-          <w:iCs/>
-        </w:rPr>
-        <w:t>Kunde</w:t>
-      </w:r>
-      <w:r>
-        <w:t xml:space="preserve"> bezeichnet wird. Dieser User interagiert sowohl mit dem Bahn 2.0 System als auch mit dem Fremdsystem, welches auf unser System zugreift.</w:t>
-      </w:r>
-    </w:p>
-    <w:p>
-      <w:pPr>
-        <w:spacing w:line="360" w:lineRule="auto"/>
-      </w:pPr>
-      <w:r>
-        <w:t>Grundsätzlich würden natürlich noch vereinzelt andere User mit dem System interagieren, wie Beispielsweise ein Administrator, der dafür sorgt, dass die Software einwandfrei installiert und gewartet wird</w:t>
-      </w:r>
-      <w:r>
-        <w:t xml:space="preserve"> oder ein Techniker, der Beispielweise Hardware austauschen muss, die für das System benötigt wird ( siehe später Abschnitt</w:t>
-      </w:r>
-      <w:r>
-        <w:t xml:space="preserve"> </w:t>
-      </w:r>
-      <w:r>
-        <w:fldChar w:fldCharType="begin"/>
-      </w:r>
-      <w:r>
-        <w:instrText xml:space="preserve"> REF _Ref15931937 \h </w:instrText>
-      </w:r>
-      <w:r>
-        <w:fldChar w:fldCharType="separate"/>
-      </w:r>
-      <w:r>
-        <w:t>T-Architektur</w:t>
-      </w:r>
-      <w:r>
-        <w:fldChar w:fldCharType="end"/>
-      </w:r>
-      <w:r>
-        <w:t>). Jedoch sind dies vereinzelte Interaktionen, da sich die A-Architektur jedoch nur mit Power-Usern befasst, wurden diese User nicht mit in die A-Architektur aufgenommen.</w:t>
-      </w:r>
-      <w:commentRangeEnd w:id="12"/>
-      <w:r>
-        <w:rPr>
-          <w:rStyle w:val="Kommentarzeichen"/>
-        </w:rPr>
-        <w:commentReference w:id="12"/>
-      </w:r>
-      <w:r>
-        <w:t xml:space="preserve"> </w:t>
-      </w:r>
-    </w:p>
-    <w:p>
-      <w:pPr>
-        <w:pStyle w:val="berschrift3"/>
-        <w:spacing w:line="360" w:lineRule="auto"/>
-      </w:pPr>
-      <w:bookmarkStart w:id="14" w:name="_Ref15931937"/>
-      <w:bookmarkStart w:id="15" w:name="_Toc16153652"/>
-      <w:commentRangeStart w:id="16"/>
-      <w:r>
-        <w:t>T-Architektur</w:t>
-      </w:r>
-      <w:bookmarkEnd w:id="14"/>
-      <w:bookmarkEnd w:id="15"/>
-    </w:p>
-    <w:p>
-      <w:pPr>
-        <w:spacing w:line="360" w:lineRule="auto"/>
-      </w:pPr>
-      <w:r>
-        <w:t>Im zweiten Teil der Erstellung einer Architekturskizze wird die sogenannte T-Architektur erstellt. Diese befasst sich mit den Abhängigkeiten innerhalb des Systems und</w:t>
-      </w:r>
-      <w:r>
-        <w:t xml:space="preserve"> welche Geräte später mit</w:t>
-      </w:r>
-      <w:r>
-        <w:t xml:space="preserve"> dem System interagieren.</w:t>
-      </w:r>
-    </w:p>
-    <w:p>
-      <w:pPr>
-        <w:spacing w:line="360" w:lineRule="auto"/>
-      </w:pPr>
-      <w:r>
-        <w:rPr>
-          <w:noProof/>
-          <w:lang w:eastAsia="de-DE"/>
-        </w:rPr>
-        <w:drawing>
-          <wp:inline distT="0" distB="0" distL="0" distR="0" wp14:anchorId="5D5C1F27" wp14:editId="2AB2002C">
-            <wp:extent cx="5760720" cy="2882810"/>
-            <wp:effectExtent l="0" t="0" r="0" b="0"/>
-            <wp:docPr id="12" name="Grafik 12"/>
             <wp:cNvGraphicFramePr>
               <a:graphicFrameLocks xmlns:a="http://schemas.openxmlformats.org/drawingml/2006/main" noChangeAspect="1"/>
             </wp:cNvGraphicFramePr>
@@ -1684,7 +1440,7 @@
                   <pic:spPr>
                     <a:xfrm>
                       <a:off x="0" y="0"/>
-                      <a:ext cx="5760720" cy="2882810"/>
+                      <a:ext cx="5760720" cy="2906695"/>
                     </a:xfrm>
                     <a:prstGeom prst="rect">
                       <a:avLst/>
@@ -1700,26 +1456,129 @@
     <w:p>
       <w:pPr>
         <w:pStyle w:val="Beschriftung"/>
+      </w:pPr>
+      <w:bookmarkStart w:id="13" w:name="_Ref15929233"/>
+      <w:r>
+        <w:t xml:space="preserve">Abbildung </w:t>
+      </w:r>
+      <w:r>
+        <w:fldChar w:fldCharType="begin"/>
+      </w:r>
+      <w:r>
+        <w:instrText xml:space="preserve"> SE</w:instrText>
+      </w:r>
+      <w:r>
+        <w:instrText xml:space="preserve">Q Abbildung \* ARABIC </w:instrText>
+      </w:r>
+      <w:r>
+        <w:fldChar w:fldCharType="separate"/>
+      </w:r>
+      <w:r>
+        <w:rPr>
+          <w:noProof/>
+        </w:rPr>
+        <w:t>2</w:t>
+      </w:r>
+      <w:r>
+        <w:rPr>
+          <w:noProof/>
+        </w:rPr>
+        <w:fldChar w:fldCharType="end"/>
+      </w:r>
+      <w:bookmarkEnd w:id="13"/>
+      <w:r>
+        <w:t xml:space="preserve"> A-Architektur mit Fremdsystemen und Usern</w:t>
+      </w:r>
+    </w:p>
+    <w:p>
+      <w:pPr>
         <w:spacing w:line="360" w:lineRule="auto"/>
       </w:pPr>
-      <w:bookmarkStart w:id="17" w:name="_Ref16167951"/>
+      <w:r>
+        <w:t xml:space="preserve">Wie man aus </w:t>
+      </w:r>
+      <w:r>
+        <w:fldChar w:fldCharType="begin"/>
+      </w:r>
+      <w:r>
+        <w:instrText xml:space="preserve"> REF _Ref15929233 \h </w:instrText>
+      </w:r>
+      <w:r>
+        <w:fldChar w:fldCharType="separate"/>
+      </w:r>
       <w:r>
         <w:t xml:space="preserve">Abbildung </w:t>
       </w:r>
-      <w:fldSimple w:instr=" SEQ Abbildung \* ARABIC ">
-        <w:r>
-          <w:rPr>
-            <w:noProof/>
-          </w:rPr>
-          <w:t>3</w:t>
-        </w:r>
-      </w:fldSimple>
-      <w:bookmarkEnd w:id="17"/>
-      <w:r>
-        <w:rPr>
-          <w:noProof/>
-        </w:rPr>
-        <w:t xml:space="preserve"> Abhängigkeiten innerhalb des Bahn 2.0 Systems</w:t>
+      <w:r>
+        <w:rPr>
+          <w:noProof/>
+        </w:rPr>
+        <w:t>2</w:t>
+      </w:r>
+      <w:r>
+        <w:fldChar w:fldCharType="end"/>
+      </w:r>
+      <w:r>
+        <w:t xml:space="preserve"> entnehmen kann, w</w:t>
+      </w:r>
+      <w:r>
+        <w:t>ird</w:t>
+      </w:r>
+      <w:r>
+        <w:t xml:space="preserve"> </w:t>
+      </w:r>
+      <w:r>
+        <w:t>das Bahn 2.0 System nur zwei</w:t>
+      </w:r>
+      <w:r>
+        <w:t xml:space="preserve"> Abhängigkeiten mit anderen Systemen haben. </w:t>
+      </w:r>
+      <w:r>
+        <w:t xml:space="preserve">Dort wäre zum einen das </w:t>
+      </w:r>
+      <w:r>
+        <w:rPr>
+          <w:i/>
+          <w:iCs/>
+        </w:rPr>
+        <w:t>Banksystem</w:t>
+      </w:r>
+      <w:r>
+        <w:t xml:space="preserve">, welches als Abhängigkeit für das Abrechnungssystem </w:t>
+      </w:r>
+      <w:r>
+        <w:t>dient</w:t>
+      </w:r>
+      <w:r>
+        <w:t>.</w:t>
+      </w:r>
+      <w:r>
+        <w:t xml:space="preserve"> Diese Abhängigkeit entsteht dadurch, dass das System Überweisungstransaktionen anstoßen muss. Dies kann das System nur tun, wenn es eine Anbindung zu einer Schnittstelle einer Bank hat. Hier könnte beispielweise eine Verknüpfung mit einer Schnittstelle der Hausbank der Bahn sein, welche durch eine Einzugsermächtigung</w:t>
+      </w:r>
+      <w:r>
+        <w:t xml:space="preserve"> des Zuggastes,</w:t>
+      </w:r>
+      <w:r>
+        <w:t xml:space="preserve"> von einer externen Bank, auf das Konto der Gesellschaft</w:t>
+      </w:r>
+      <w:r>
+        <w:t>, Geld</w:t>
+      </w:r>
+      <w:r>
+        <w:t xml:space="preserve"> buchen möchte.</w:t>
+      </w:r>
+      <w:r>
+        <w:t xml:space="preserve"> Des Weiteren ist eine Abhängigkeit von dem Infotainmentsystem zu einem System, welches wir zum besseren Verständnis als </w:t>
+      </w:r>
+      <w:r>
+        <w:rPr>
+          <w:i/>
+          <w:iCs/>
+        </w:rPr>
+        <w:t>Mediathek</w:t>
+      </w:r>
+      <w:r>
+        <w:t xml:space="preserve"> bezeichnen. Dieses Fremdsystem bietet die benötigten Filme und Serien zur Verfügung, welche dem Zuggast angeboten werden können. Beispielweise könnte hier ein Fremdsystem wie Netflix oder Maxdome hinter verborgen sein, sollte die Bahn mit einem Drittanbieter einen Vertrag abgeschlossen haben. Jedoch ist es auch möglich, dass die Bahn selbst eine Mediathek auf einem Server zur Verfügung stellt. Grundsätzlich sollten die großen Mengen an Daten, nicht direkt im Infotainmentsystem hinterlegt sein.</w:t>
       </w:r>
     </w:p>
     <w:p>
@@ -1727,135 +1586,177 @@
         <w:spacing w:line="360" w:lineRule="auto"/>
       </w:pPr>
       <w:r>
-        <w:t xml:space="preserve">Als ersten Schritt, haben wir die Abhängigkeiten innerhalb des Systems dargestellt. Diese sind in </w:t>
+        <w:t>Da trotz der vielen Vorteile des einzuführenden Bahn 2.0 System, es dem Zuggast trotzdem möglich sein soll, ein Ticket</w:t>
+      </w:r>
+      <w:r>
+        <w:t xml:space="preserve"> zu kaufen, welches dem Zuggast ein Sitzplatz im Zug reserviert (nicht eine freie Wahl eines Sitzplatzes), wird natürlich eine Schnittstelle nach außen benötigt. </w:t>
+      </w:r>
+      <w:commentRangeStart w:id="14"/>
+      <w:r>
+        <w:t xml:space="preserve">Auf diese Schnittstelle </w:t>
+      </w:r>
+      <w:r>
+        <w:lastRenderedPageBreak/>
+        <w:t xml:space="preserve">greifen die beiden Fremdsysteme </w:t>
+      </w:r>
+      <w:r>
+        <w:rPr>
+          <w:i/>
+          <w:iCs/>
+        </w:rPr>
+        <w:t>Ticketbuchungssystem</w:t>
+      </w:r>
+      <w:r>
+        <w:t xml:space="preserve"> und </w:t>
+      </w:r>
+      <w:r>
+        <w:rPr>
+          <w:i/>
+          <w:iCs/>
+        </w:rPr>
+        <w:t>Sitzplatzreservierungssystem</w:t>
+      </w:r>
+      <w:r>
+        <w:t>. Zwischen diesen beiden Systemen besteht ebenfalls eine Abhängigkeit seitens des Ticketbuchungssystem.</w:t>
+      </w:r>
+      <w:r>
+        <w:t xml:space="preserve"> Diese entsteht daraus, dass nach einer erfolgreichen Abbuchung, eine Reservierung im jeweiligen Zug noch hinterlegt wird.</w:t>
+      </w:r>
+      <w:r>
+        <w:t xml:space="preserve"> Wenn ein Kunde nun ein Ticket über das Internet oder einen Bahnschalter kauft, greifen diese UI-Einstiegssysteme auf das Ticketbuchungssystem zu, um den Prozess einer Ticketbuchung anzustoßen. Der genaue </w:t>
+      </w:r>
+      <w:r>
+        <w:t>Prozess,</w:t>
+      </w:r>
+      <w:r>
+        <w:t xml:space="preserve"> der sich </w:t>
+      </w:r>
+      <w:r>
+        <w:t>hinter einer Ticketbuchung</w:t>
+      </w:r>
+      <w:r>
+        <w:t xml:space="preserve"> </w:t>
+      </w:r>
+      <w:r>
+        <w:t>verbirgt,</w:t>
+      </w:r>
+      <w:r>
+        <w:t xml:space="preserve"> wird in </w:t>
+      </w:r>
+      <w:proofErr w:type="spellStart"/>
+      <w:r>
+        <w:t>AbschnittXYZ</w:t>
+      </w:r>
+      <w:proofErr w:type="spellEnd"/>
+      <w:r>
+        <w:t xml:space="preserve"> </w:t>
+      </w:r>
+      <w:r>
+        <w:t xml:space="preserve">noch einmal </w:t>
+      </w:r>
+      <w:r>
+        <w:t>genau</w:t>
+      </w:r>
+      <w:r>
+        <w:t>er</w:t>
+      </w:r>
+      <w:r>
+        <w:t xml:space="preserve"> beschrieben.</w:t>
+      </w:r>
+      <w:commentRangeEnd w:id="14"/>
+      <w:r>
+        <w:rPr>
+          <w:rStyle w:val="Kommentarzeichen"/>
+        </w:rPr>
+        <w:commentReference w:id="14"/>
+      </w:r>
+    </w:p>
+    <w:p>
+      <w:pPr>
+        <w:spacing w:line="360" w:lineRule="auto"/>
+      </w:pPr>
+      <w:r>
+        <w:t xml:space="preserve">Den Anforderungen entnehmen wir nur einen User des ganzen Systems. Dies wäre der Zuggast, welcher in der Abbildung 2 als </w:t>
+      </w:r>
+      <w:r>
+        <w:rPr>
+          <w:i/>
+          <w:iCs/>
+        </w:rPr>
+        <w:t>Kunde</w:t>
+      </w:r>
+      <w:r>
+        <w:t xml:space="preserve"> bezeichnet wird. Dieser User interagiert sowohl mit dem Bahn 2.0 System als auch mit dem Fremdsystem, welches auf unser System zugreift.</w:t>
+      </w:r>
+    </w:p>
+    <w:p>
+      <w:pPr>
+        <w:spacing w:line="360" w:lineRule="auto"/>
+      </w:pPr>
+      <w:r>
+        <w:t>Grundsätzlich würden natürlich noch vereinzelt andere User mit dem System interagieren, wie Beispielsweise ein Administrator, der dafür sorgt, dass die Software einwandfrei installiert und gewartet wird</w:t>
+      </w:r>
+      <w:r>
+        <w:t xml:space="preserve"> oder ein Techniker, der Beispielweise Hardware austauschen muss, die für das System benötigt wird ( siehe später Abschnitt</w:t>
+      </w:r>
+      <w:r>
+        <w:t xml:space="preserve"> </w:t>
       </w:r>
       <w:r>
         <w:fldChar w:fldCharType="begin"/>
       </w:r>
       <w:r>
-        <w:instrText xml:space="preserve"> REF _Ref16167951 \h </w:instrText>
-      </w:r>
-      <w:r>
-        <w:instrText xml:space="preserve"> \* MERGEFORMAT </w:instrText>
+        <w:instrText xml:space="preserve"> REF _Ref15931937 \h </w:instrText>
       </w:r>
       <w:r>
         <w:fldChar w:fldCharType="separate"/>
       </w:r>
       <w:r>
-        <w:t xml:space="preserve">Abbildung </w:t>
-      </w:r>
-      <w:r>
-        <w:rPr>
-          <w:noProof/>
-        </w:rPr>
-        <w:t>3</w:t>
+        <w:t>T-Architektur</w:t>
       </w:r>
       <w:r>
         <w:fldChar w:fldCharType="end"/>
       </w:r>
       <w:r>
-        <w:t xml:space="preserve"> zu sehen.</w:t>
-      </w:r>
-      <w:r>
-        <w:t xml:space="preserve"> Im nachstehenden Abschnitt werden die einzelnen Abhängigkeiten erläutert.</w:t>
-      </w:r>
-    </w:p>
-    <w:p>
-      <w:pPr>
+        <w:t>). Jedoch sind dies vereinzelte Interaktionen, da sich die A-Architektur jedoch nur mit Power-Usern befasst, wurden diese User nicht mit in die A-Architektur aufgenommen.</w:t>
+      </w:r>
+      <w:commentRangeEnd w:id="12"/>
+      <w:r>
+        <w:rPr>
+          <w:rStyle w:val="Kommentarzeichen"/>
+        </w:rPr>
+        <w:commentReference w:id="12"/>
+      </w:r>
+      <w:r>
+        <w:t xml:space="preserve"> </w:t>
+      </w:r>
+    </w:p>
+    <w:p>
+      <w:pPr>
+        <w:pStyle w:val="berschrift3"/>
         <w:spacing w:line="360" w:lineRule="auto"/>
       </w:pPr>
-      <w:r>
-        <w:t>Betrachten wir zunächst das Infoterminal. Dies hat eine Abhängigkeit an die beiden Komponenten Profilverwaltung und Sitzplatzverwaltung. Diese resultieren aus der Anforderung, da</w:t>
-      </w:r>
-      <w:r>
-        <w:t>s</w:t>
-      </w:r>
-      <w:r>
-        <w:t xml:space="preserve">s beim Einsteigen </w:t>
-      </w:r>
-      <w:r>
-        <w:t>in den Zug</w:t>
-      </w:r>
-      <w:r>
-        <w:t>, das Ticket gescannt wird und dem Zuggast sein zugeteilter Sitz angezeigt wird.</w:t>
-      </w:r>
-      <w:r>
-        <w:t xml:space="preserve"> </w:t>
-      </w:r>
-      <w:r>
-        <w:lastRenderedPageBreak/>
-        <w:t xml:space="preserve">Da außerdem der Sitzplatz auch angezeigt wird, muss </w:t>
-      </w:r>
-      <w:r>
-        <w:t>ein Sitzplan geladen werden. Dieser wird aus der Sitzplatzverwaltung geladen.</w:t>
-      </w:r>
-      <w:r>
-        <w:t xml:space="preserve"> Des Weiteren hat der Zuggast die Möglichkeit, sich seinen aktuellen Kontostand und historische Daten (z.B. vergangene Fahrten) </w:t>
-      </w:r>
-      <w:r>
-        <w:t xml:space="preserve">auf dem Infoterminal </w:t>
-      </w:r>
-      <w:r>
-        <w:t>anzeigen zu lassen. Dafür müssen diese Daten</w:t>
-      </w:r>
-      <w:r>
-        <w:t xml:space="preserve"> aus der Profilverwaltung gezogen werden.</w:t>
-      </w:r>
+      <w:bookmarkStart w:id="15" w:name="_Ref15931937"/>
+      <w:bookmarkStart w:id="16" w:name="_Toc16153652"/>
+      <w:commentRangeStart w:id="17"/>
+      <w:r>
+        <w:t>T-Architektur</w:t>
+      </w:r>
+      <w:bookmarkEnd w:id="15"/>
+      <w:bookmarkEnd w:id="16"/>
     </w:p>
     <w:p>
       <w:pPr>
         <w:spacing w:line="360" w:lineRule="auto"/>
       </w:pPr>
       <w:r>
-        <w:t>Als N</w:t>
-      </w:r>
-      <w:r>
-        <w:t xml:space="preserve">ächstes betrachten wir die Abhängigkeit zwischen </w:t>
-      </w:r>
-      <w:r>
-        <w:t xml:space="preserve">dem </w:t>
-      </w:r>
-      <w:r>
-        <w:t xml:space="preserve">Abrechnungssystem und </w:t>
-      </w:r>
-      <w:r>
-        <w:t xml:space="preserve">der </w:t>
-      </w:r>
-      <w:r>
-        <w:t>Profilverwaltung.</w:t>
-      </w:r>
-      <w:r>
-        <w:t xml:space="preserve"> Diese entsteht durch das Abwickeln einer Kauft</w:t>
-      </w:r>
-      <w:r>
-        <w:t>ransaktion</w:t>
-      </w:r>
-      <w:r>
-        <w:t>. Wird so eine Transaktion</w:t>
-      </w:r>
-      <w:r>
-        <w:t xml:space="preserve"> vom In</w:t>
-      </w:r>
-      <w:r>
-        <w:t>fotainmentsystem angestoßen</w:t>
-      </w:r>
-      <w:r>
-        <w:t>, werden zum weiteren Bearbeiten die Kontodaten bzw. das Guthaben vom Nutzer benötigt.</w:t>
-      </w:r>
-      <w:r>
-        <w:t xml:space="preserve"> Sonst weiß das Banksystem nicht, von welchem Konto das Geld eingezogen werden muss. Alternativ muss natürlich das Guthaben </w:t>
-      </w:r>
-      <w:r>
-        <w:t>des jeweiligen Zuggast</w:t>
-      </w:r>
-      <w:r>
-        <w:t>e</w:t>
-      </w:r>
-      <w:r>
-        <w:t>s</w:t>
-      </w:r>
-      <w:r>
-        <w:t xml:space="preserve"> im Profil angepasst werden.</w:t>
+        <w:t>Im zweiten Teil der Erstellung einer Architekturskizze wird die sogenannte T-Architektur erstellt. Diese befasst sich mit den Abhängigkeiten innerhalb des Systems und</w:t>
+      </w:r>
+      <w:r>
+        <w:t xml:space="preserve"> welche Geräte später mit</w:t>
+      </w:r>
+      <w:r>
+        <w:t xml:space="preserve"> dem System interagieren.</w:t>
       </w:r>
     </w:p>
     <w:p>
@@ -1863,229 +1764,15 @@
         <w:spacing w:line="360" w:lineRule="auto"/>
       </w:pPr>
       <w:r>
-        <w:t xml:space="preserve">Auch das Infotainmentsystem </w:t>
-      </w:r>
-      <w:r>
-        <w:t xml:space="preserve">benötigt die Profilverwaltung, da es sonst nicht möglich wäre, dem Zuggast eine, für ihn zugeschnittene, Empfehlung anzuzeigen. </w:t>
-      </w:r>
-      <w:r>
-        <w:t xml:space="preserve">Sollte der Zuggast dann etwas </w:t>
-      </w:r>
-      <w:r>
-        <w:t>Kostenpflichtiges</w:t>
-      </w:r>
-      <w:r>
-        <w:t xml:space="preserve"> auswählen, muss das Infotainmentsystem natürlich auch die Möglichkeit haben, diese Aktivität dem Abrechnungssystem mitzuteilen. Dadurch entsteht die Dependance zu dieser Komponente.</w:t>
-      </w:r>
-      <w:commentRangeEnd w:id="16"/>
-      <w:r>
-        <w:rPr>
-          <w:rStyle w:val="Kommentarzeichen"/>
-        </w:rPr>
-        <w:commentReference w:id="16"/>
-      </w:r>
-    </w:p>
-    <w:p>
-      <w:pPr>
-        <w:spacing w:line="360" w:lineRule="auto"/>
-      </w:pPr>
-      <w:commentRangeStart w:id="18"/>
-      <w:r>
-        <w:t>Die Sitzplatzverwal</w:t>
-      </w:r>
-      <w:r>
-        <w:t>tung ist für das organisieren der</w:t>
-      </w:r>
-      <w:r>
-        <w:t xml:space="preserve"> Sitzplätze innerhalb des Zuges verantwortlich. Um diese Funktion zu erfüllen, braucht sie, neben einer Abhängigkeit zu einer Datenbank (dies wird in einem späteren Abschnitt erläutert), die Profilverwaltung. Diese wird benötigt, da hinterlegt werden muss, welcher Zuggast, sich auf welchem Platz befindet. Hierfür braucht die Sitzplatzverwaltung wenigstens eine ID, am besten auch den Namen.</w:t>
-      </w:r>
-      <w:r>
-        <w:t xml:space="preserve"> Auch bei einer Reservierung braucht die Sitzplatzverwaltung diese relevanten Daten.</w:t>
-      </w:r>
-    </w:p>
-    <w:p>
-      <w:pPr>
-        <w:spacing w:line="360" w:lineRule="auto"/>
-      </w:pPr>
-      <w:r>
-        <w:t>Das RFID-System benötigt sowohl die Sitzplatzverwaltung als auch die Profilverwaltung. Dies geht daraus hervor, weil das RFID-System erkennt</w:t>
-      </w:r>
-      <w:r>
-        <w:t>,</w:t>
-      </w:r>
-      <w:r>
-        <w:t xml:space="preserve"> ob ein Zuggast ein- oder aussteigt. Um der Sitzplatzverwaltung aber überhaupt mitteilen zu können, welcher Zuggast gerade ein- beziehungsweise ausgestiegen ist, muss das RFID-System erst einmal erkennen, um welche Person es sich handelt. Dies erfolgt dann über die RFID. Sonst wüsste die Sitzplatzverwa</w:t>
-      </w:r>
-      <w:r>
-        <w:t>ltung nicht, wann ein Sitz frei bzw. belegt ist</w:t>
-      </w:r>
-      <w:r>
-        <w:t>.</w:t>
-      </w:r>
-    </w:p>
-    <w:p>
-      <w:pPr>
-        <w:spacing w:line="360" w:lineRule="auto"/>
-      </w:pPr>
-      <w:r>
-        <w:t>Zu guter Letzt bleibt noch die Profilverwaltung übrig. Diese hat zu keiner anderen Komponente eine Abhängigkeit. Somit würde man bei einem Deployen des Systems beispielsweise folgende Reihenfolge haben:</w:t>
-      </w:r>
-    </w:p>
-    <w:p>
-      <w:pPr>
-        <w:pStyle w:val="Listenabsatz"/>
-        <w:numPr>
-          <w:ilvl w:val="0"/>
-          <w:numId w:val="1"/>
-        </w:numPr>
-        <w:spacing w:line="276" w:lineRule="auto"/>
-      </w:pPr>
-      <w:r>
-        <w:t>Profilverwaltung</w:t>
-      </w:r>
-    </w:p>
-    <w:p>
-      <w:pPr>
-        <w:pStyle w:val="Listenabsatz"/>
-        <w:numPr>
-          <w:ilvl w:val="0"/>
-          <w:numId w:val="1"/>
-        </w:numPr>
-        <w:spacing w:line="276" w:lineRule="auto"/>
-      </w:pPr>
-      <w:r>
-        <w:t>Sitzplatzverwaltung</w:t>
-      </w:r>
-    </w:p>
-    <w:p>
-      <w:pPr>
-        <w:pStyle w:val="Listenabsatz"/>
-        <w:numPr>
-          <w:ilvl w:val="0"/>
-          <w:numId w:val="1"/>
-        </w:numPr>
-        <w:spacing w:line="276" w:lineRule="auto"/>
-      </w:pPr>
-      <w:r>
-        <w:t>Abrechnungssystem</w:t>
-      </w:r>
-    </w:p>
-    <w:p>
-      <w:pPr>
-        <w:pStyle w:val="Listenabsatz"/>
-        <w:numPr>
-          <w:ilvl w:val="0"/>
-          <w:numId w:val="1"/>
-        </w:numPr>
-        <w:spacing w:line="276" w:lineRule="auto"/>
-      </w:pPr>
-      <w:r>
-        <w:t>RFID-System</w:t>
-      </w:r>
-    </w:p>
-    <w:p>
-      <w:pPr>
-        <w:pStyle w:val="Listenabsatz"/>
-        <w:numPr>
-          <w:ilvl w:val="0"/>
-          <w:numId w:val="1"/>
-        </w:numPr>
-        <w:spacing w:line="276" w:lineRule="auto"/>
-      </w:pPr>
-      <w:r>
-        <w:lastRenderedPageBreak/>
-        <w:t>Infoterminal</w:t>
-      </w:r>
-    </w:p>
-    <w:p>
-      <w:pPr>
-        <w:pStyle w:val="Listenabsatz"/>
-        <w:numPr>
-          <w:ilvl w:val="0"/>
-          <w:numId w:val="1"/>
-        </w:numPr>
-        <w:spacing w:line="276" w:lineRule="auto"/>
-      </w:pPr>
-      <w:r>
-        <w:t>Infotainmentsystem</w:t>
-      </w:r>
-    </w:p>
-    <w:p>
-      <w:pPr>
-        <w:spacing w:line="360" w:lineRule="auto"/>
-      </w:pPr>
-      <w:r>
-        <w:t xml:space="preserve">Der nächste Abschnitt beschäftigt sich mit der Einführung einer Datenbank </w:t>
-      </w:r>
-      <w:r>
-        <w:t xml:space="preserve">und UI (User Interface) </w:t>
-      </w:r>
-      <w:r>
-        <w:t xml:space="preserve">in das System. Da Datenbanken in der heutigen Zeit eine gute und solide Möglichkeit sind, Daten zu speichern, haben wir uns für ein gängiges RDBMS (relationales </w:t>
-      </w:r>
-      <w:r>
-        <w:t>Datenbankmanagementsystem</w:t>
-      </w:r>
-      <w:r>
-        <w:t>) entschieden</w:t>
-      </w:r>
-      <w:r>
-        <w:t xml:space="preserve">, wie in </w:t>
-      </w:r>
-      <w:r>
-        <w:fldChar w:fldCharType="begin"/>
-      </w:r>
-      <w:r>
-        <w:instrText xml:space="preserve"> REF _Ref16195745 \h </w:instrText>
-      </w:r>
-      <w:r>
-        <w:instrText xml:space="preserve"> \* MERGEFORMAT </w:instrText>
-      </w:r>
-      <w:r>
-        <w:fldChar w:fldCharType="separate"/>
-      </w:r>
-      <w:r>
-        <w:t xml:space="preserve">Abbildung </w:t>
-      </w:r>
-      <w:r>
-        <w:rPr>
-          <w:noProof/>
-        </w:rPr>
-        <w:t>4</w:t>
-      </w:r>
-      <w:r>
-        <w:fldChar w:fldCharType="end"/>
-      </w:r>
-      <w:r>
-        <w:t xml:space="preserve"> deutlich zu</w:t>
-      </w:r>
-      <w:r>
-        <w:t xml:space="preserve"> sehen </w:t>
-      </w:r>
-      <w:r>
-        <w:t>ist</w:t>
-      </w:r>
-      <w:r>
-        <w:t xml:space="preserve">. Eine Speicherung der Daten in einer Datenbank macht auch dahingehend einen Sinn, weil Millionen von Daten erzeugt werden, da für jede Person ein Profil angelegt wird. Dies allein erzeugt nicht die vielen Daten, doch das Stichwort hier ist „Historisierung“. Es soll dem Zuggast auch die Möglichkeit geben, seine früheren Fahrten an zu schauen. </w:t>
-      </w:r>
-      <w:r>
-        <w:t>Dann werden noch Daten benötigt, welche für die Sitzplatzzuordnung benötigt werden und noch einige Daten mehr.</w:t>
-      </w:r>
-    </w:p>
-    <w:p>
-      <w:pPr>
-        <w:spacing w:line="360" w:lineRule="auto"/>
-      </w:pPr>
-      <w:r>
         <w:rPr>
           <w:noProof/>
           <w:lang w:eastAsia="de-DE"/>
         </w:rPr>
         <w:drawing>
-          <wp:inline distT="0" distB="0" distL="0" distR="0" wp14:anchorId="4A143169" wp14:editId="77E3EBDF">
-            <wp:extent cx="5760720" cy="3170662"/>
+          <wp:inline distT="0" distB="0" distL="0" distR="0" wp14:anchorId="5D5C1F27" wp14:editId="2AB2002C">
+            <wp:extent cx="5760720" cy="2882810"/>
             <wp:effectExtent l="0" t="0" r="0" b="0"/>
-            <wp:docPr id="1" name="Grafik 1"/>
+            <wp:docPr id="12" name="Grafik 12"/>
             <wp:cNvGraphicFramePr>
               <a:graphicFrameLocks xmlns:a="http://schemas.openxmlformats.org/drawingml/2006/main" noChangeAspect="1"/>
             </wp:cNvGraphicFramePr>
@@ -2105,7 +1792,7 @@
                   <pic:spPr>
                     <a:xfrm>
                       <a:off x="0" y="0"/>
-                      <a:ext cx="5760720" cy="3170662"/>
+                      <a:ext cx="5760720" cy="2882810"/>
                     </a:xfrm>
                     <a:prstGeom prst="rect">
                       <a:avLst/>
@@ -2121,40 +1808,39 @@
     <w:p>
       <w:pPr>
         <w:pStyle w:val="Beschriftung"/>
-        <w:rPr>
-          <w:noProof/>
-        </w:rPr>
-      </w:pPr>
-      <w:bookmarkStart w:id="19" w:name="_Ref16195745"/>
+        <w:spacing w:line="360" w:lineRule="auto"/>
+      </w:pPr>
+      <w:bookmarkStart w:id="18" w:name="_Ref16167951"/>
       <w:r>
         <w:t xml:space="preserve">Abbildung </w:t>
       </w:r>
-      <w:fldSimple w:instr=" SEQ Abbildung \* ARABIC ">
-        <w:r>
-          <w:rPr>
-            <w:noProof/>
-          </w:rPr>
-          <w:t>4</w:t>
-        </w:r>
-      </w:fldSimple>
-      <w:bookmarkEnd w:id="19"/>
-      <w:r>
-        <w:rPr>
-          <w:noProof/>
-        </w:rPr>
-        <w:t xml:space="preserve"> Einführung einer </w:t>
-      </w:r>
-      <w:r>
-        <w:rPr>
-          <w:noProof/>
-        </w:rPr>
-        <w:t>zentralen</w:t>
-      </w:r>
-      <w:r>
-        <w:rPr>
-          <w:noProof/>
-        </w:rPr>
-        <w:t xml:space="preserve"> Datenbank für das System</w:t>
+      <w:r>
+        <w:fldChar w:fldCharType="begin"/>
+      </w:r>
+      <w:r>
+        <w:instrText xml:space="preserve"> SEQ Abbildung \* ARABIC </w:instrText>
+      </w:r>
+      <w:r>
+        <w:fldChar w:fldCharType="separate"/>
+      </w:r>
+      <w:r>
+        <w:rPr>
+          <w:noProof/>
+        </w:rPr>
+        <w:t>3</w:t>
+      </w:r>
+      <w:r>
+        <w:rPr>
+          <w:noProof/>
+        </w:rPr>
+        <w:fldChar w:fldCharType="end"/>
+      </w:r>
+      <w:bookmarkEnd w:id="18"/>
+      <w:r>
+        <w:rPr>
+          <w:noProof/>
+        </w:rPr>
+        <w:t xml:space="preserve"> Abhängigkeiten innerhalb des Bahn 2.0 Systems</w:t>
       </w:r>
     </w:p>
     <w:p>
@@ -2162,37 +1848,194 @@
         <w:spacing w:line="360" w:lineRule="auto"/>
       </w:pPr>
       <w:r>
-        <w:t xml:space="preserve">Eine </w:t>
-      </w:r>
-      <w:r>
-        <w:t xml:space="preserve">Einführung von Embedded Datenbanken, wie beispielsweise HSQLDB, wäre an dieser Stelle auch zu empfehlen, da es einige Daten gibt, die relativ häufig geladen werden und somit immer erreichbar sein müssen. Ein Beispiel hierfür ist der Sitzplan des jeweiligen Zugmodels. Dieser sollte in der Sitzplatzverwaltung </w:t>
-      </w:r>
-      <w:r>
-        <w:t>selbst</w:t>
-      </w:r>
-      <w:r>
-        <w:t xml:space="preserve"> vorhanden sein, damit diese nicht immer in der </w:t>
-      </w:r>
-      <w:r>
-        <w:t>zentralen</w:t>
-      </w:r>
-      <w:r>
-        <w:t xml:space="preserve"> Datenbank </w:t>
-      </w:r>
-      <w:r>
-        <w:t>nachschauen</w:t>
-      </w:r>
-      <w:r>
-        <w:t xml:space="preserve"> muss, wie viele Plätze und</w:t>
-      </w:r>
-      <w:r>
-        <w:t xml:space="preserve"> </w:t>
-      </w:r>
-      <w:r>
-        <w:t>Waggons</w:t>
-      </w:r>
-      <w:r>
-        <w:t xml:space="preserve"> der Zug hat</w:t>
+        <w:lastRenderedPageBreak/>
+        <w:t xml:space="preserve">Als ersten Schritt, haben wir die Abhängigkeiten innerhalb des Systems dargestellt. Diese sind in </w:t>
+      </w:r>
+      <w:r>
+        <w:fldChar w:fldCharType="begin"/>
+      </w:r>
+      <w:r>
+        <w:instrText xml:space="preserve"> REF _Ref16167951 \h </w:instrText>
+      </w:r>
+      <w:r>
+        <w:instrText xml:space="preserve"> \* MERGEFORMAT </w:instrText>
+      </w:r>
+      <w:r>
+        <w:fldChar w:fldCharType="separate"/>
+      </w:r>
+      <w:r>
+        <w:t xml:space="preserve">Abbildung </w:t>
+      </w:r>
+      <w:r>
+        <w:rPr>
+          <w:noProof/>
+        </w:rPr>
+        <w:t>3</w:t>
+      </w:r>
+      <w:r>
+        <w:fldChar w:fldCharType="end"/>
+      </w:r>
+      <w:r>
+        <w:t xml:space="preserve"> zu sehen.</w:t>
+      </w:r>
+      <w:r>
+        <w:t xml:space="preserve"> Im nachstehenden Abschnitt werden die einzelnen Abhängigkeiten erläutert.</w:t>
+      </w:r>
+    </w:p>
+    <w:p>
+      <w:pPr>
+        <w:spacing w:line="360" w:lineRule="auto"/>
+      </w:pPr>
+      <w:r>
+        <w:t>Betrachten wir zunächst das Infoterminal. Dies hat eine Abhängigkeit an die beiden Komponenten Profilverwaltung und Sitzplatzverwaltung. Diese resultieren aus der Anforderung, da</w:t>
+      </w:r>
+      <w:r>
+        <w:t>s</w:t>
+      </w:r>
+      <w:r>
+        <w:t xml:space="preserve">s beim Einsteigen </w:t>
+      </w:r>
+      <w:r>
+        <w:t>in den Zug</w:t>
+      </w:r>
+      <w:r>
+        <w:t>, das Ticket gescannt wird und dem Zuggast sein zugeteilter Sitz angezeigt wird.</w:t>
+      </w:r>
+      <w:r>
+        <w:t xml:space="preserve"> Da außerdem der Sitzplatz auch angezeigt wird, muss </w:t>
+      </w:r>
+      <w:r>
+        <w:t>ein Sitzplan geladen werden. Dieser wird aus der Sitzplatzverwaltung geladen.</w:t>
+      </w:r>
+      <w:r>
+        <w:t xml:space="preserve"> Des Weiteren hat der Zuggast die Möglichkeit, sich seinen aktuellen Kontostand und historische Daten (z.B. vergangene Fahrten) </w:t>
+      </w:r>
+      <w:r>
+        <w:t xml:space="preserve">auf dem Infoterminal </w:t>
+      </w:r>
+      <w:r>
+        <w:t>anzeigen zu lassen. Dafür müssen diese Daten</w:t>
+      </w:r>
+      <w:r>
+        <w:t xml:space="preserve"> aus der Profilverwaltung gezogen werden.</w:t>
+      </w:r>
+    </w:p>
+    <w:p>
+      <w:pPr>
+        <w:spacing w:line="360" w:lineRule="auto"/>
+      </w:pPr>
+      <w:r>
+        <w:t>Als N</w:t>
+      </w:r>
+      <w:r>
+        <w:t xml:space="preserve">ächstes betrachten wir die Abhängigkeit zwischen </w:t>
+      </w:r>
+      <w:r>
+        <w:t xml:space="preserve">dem </w:t>
+      </w:r>
+      <w:r>
+        <w:t xml:space="preserve">Abrechnungssystem und </w:t>
+      </w:r>
+      <w:r>
+        <w:t xml:space="preserve">der </w:t>
+      </w:r>
+      <w:r>
+        <w:t>Profilverwaltung.</w:t>
+      </w:r>
+      <w:r>
+        <w:t xml:space="preserve"> Diese entsteht durch das Abwickeln einer Kauft</w:t>
+      </w:r>
+      <w:r>
+        <w:t>ransaktion</w:t>
+      </w:r>
+      <w:r>
+        <w:t>. Wird so eine Transaktion</w:t>
+      </w:r>
+      <w:r>
+        <w:t xml:space="preserve"> vom In</w:t>
+      </w:r>
+      <w:r>
+        <w:t>fotainmentsystem angestoßen</w:t>
+      </w:r>
+      <w:r>
+        <w:t>, werden zum weiteren Bearbeiten die Kontodaten bzw. das Guthaben vom Nutzer benötigt.</w:t>
+      </w:r>
+      <w:r>
+        <w:t xml:space="preserve"> Sonst weiß das Banksystem nicht, von welchem Konto das Geld eingezogen werden muss. Alternativ muss natürlich das Guthaben </w:t>
+      </w:r>
+      <w:r>
+        <w:t>des jeweiligen Zuggast</w:t>
+      </w:r>
+      <w:r>
+        <w:t>e</w:t>
+      </w:r>
+      <w:r>
+        <w:t>s</w:t>
+      </w:r>
+      <w:r>
+        <w:t xml:space="preserve"> im Profil angepasst werden.</w:t>
+      </w:r>
+    </w:p>
+    <w:p>
+      <w:pPr>
+        <w:spacing w:line="360" w:lineRule="auto"/>
+      </w:pPr>
+      <w:r>
+        <w:t xml:space="preserve">Auch das Infotainmentsystem </w:t>
+      </w:r>
+      <w:r>
+        <w:t xml:space="preserve">benötigt die Profilverwaltung, da es sonst nicht möglich wäre, dem Zuggast eine, für ihn zugeschnittene, Empfehlung anzuzeigen. </w:t>
+      </w:r>
+      <w:r>
+        <w:t xml:space="preserve">Sollte der Zuggast dann etwas </w:t>
+      </w:r>
+      <w:r>
+        <w:t>Kostenpflichtiges</w:t>
+      </w:r>
+      <w:r>
+        <w:t xml:space="preserve"> auswählen, muss das Infotainmentsystem natürlich auch die Möglichkeit haben, diese Aktivität dem Abrechnungssystem mitzuteilen. Dadurch entsteht die Dependance zu dieser Komponente.</w:t>
+      </w:r>
+      <w:commentRangeEnd w:id="17"/>
+      <w:r>
+        <w:rPr>
+          <w:rStyle w:val="Kommentarzeichen"/>
+        </w:rPr>
+        <w:commentReference w:id="17"/>
+      </w:r>
+    </w:p>
+    <w:p>
+      <w:pPr>
+        <w:spacing w:line="360" w:lineRule="auto"/>
+      </w:pPr>
+      <w:commentRangeStart w:id="19"/>
+      <w:r>
+        <w:t>Die Sitzplatzverwal</w:t>
+      </w:r>
+      <w:r>
+        <w:t>tung ist für das organisieren der</w:t>
+      </w:r>
+      <w:r>
+        <w:t xml:space="preserve"> Sitzplätze innerhalb des Zuges verantwortlich. Um diese Funktion zu erfüllen, braucht sie, neben einer Abhängigkeit zu einer Datenbank (dies wird in einem späteren Abschnitt erläutert), die Profilverwaltung. Diese wird benötigt, da hinterlegt werden muss, welcher Zuggast, sich auf welchem Platz befindet. Hierfür braucht die Sitzplatzverwaltung wenigstens eine ID, am besten auch den Namen.</w:t>
+      </w:r>
+      <w:r>
+        <w:t xml:space="preserve"> Auch bei einer Reservierung braucht die Sitzplatzverwaltung diese relevanten Daten.</w:t>
+      </w:r>
+    </w:p>
+    <w:p>
+      <w:pPr>
+        <w:spacing w:line="360" w:lineRule="auto"/>
+      </w:pPr>
+      <w:r>
+        <w:t>Das RFID-System benötigt sowohl die Sitzplatzverwaltung als auch die Profilverwaltung. Dies geht daraus hervor, weil das RFID-System erkennt</w:t>
+      </w:r>
+      <w:r>
+        <w:t>,</w:t>
+      </w:r>
+      <w:r>
+        <w:t xml:space="preserve"> ob ein Zuggast ein- oder aussteigt. Um der Sitzplatzverwaltung aber überhaupt mitteilen zu können, welcher Zuggast gerade ein- beziehungsweise ausgestiegen ist, muss das RFID-System erst einmal erkennen, um welche Person es sich handelt. Dies erfolgt dann über die RFID. Sonst wüsste die Sitzplatzverwa</w:t>
+      </w:r>
+      <w:r>
+        <w:t>ltung nicht, wann ein Sitz frei bzw. belegt ist</w:t>
       </w:r>
       <w:r>
         <w:t>.</w:t>
@@ -2203,39 +2046,164 @@
         <w:spacing w:line="360" w:lineRule="auto"/>
       </w:pPr>
       <w:r>
-        <w:t xml:space="preserve">Nach genauerer Analyse stellten wir fest, dass es für das ganze Bahn 2.0 System, keinen Sinn machen würde, ein UI zu erstellen. </w:t>
-      </w:r>
-      <w:commentRangeEnd w:id="18"/>
-      <w:r>
-        <w:rPr>
-          <w:rStyle w:val="Kommentarzeichen"/>
-        </w:rPr>
-        <w:commentReference w:id="18"/>
-      </w:r>
-      <w:commentRangeStart w:id="20"/>
-      <w:r>
-        <w:t xml:space="preserve">Natürlich hätten Komponenten, wie das Infoterminal und Infotainment-system, eine UI, da der Zuggast direkt mit diesen Komponenten interagiert, jedoch wären diese in den Komponenten selbst vorhanden. Da unser System als Ganzes jedoch nicht genutzt wird, sondern </w:t>
-      </w:r>
-      <w:r>
         <w:lastRenderedPageBreak/>
-        <w:t>zu verschiedenen Zeitpunkten nur vereinzelte Komponenten, sind wir zu diesem Entschluss gekommen.</w:t>
-      </w:r>
-    </w:p>
-    <w:p>
-      <w:pPr>
-        <w:keepNext/>
+        <w:t>Zu guter Letzt bleibt noch die Profilverwaltung übrig. Diese hat zu keiner anderen Komponente eine Abhängigkeit. Somit würde man bei einem Deployen des Systems beispielsweise folgende Reihenfolge haben:</w:t>
+      </w:r>
+    </w:p>
+    <w:p>
+      <w:pPr>
+        <w:pStyle w:val="Listenabsatz"/>
+        <w:numPr>
+          <w:ilvl w:val="0"/>
+          <w:numId w:val="1"/>
+        </w:numPr>
+        <w:spacing w:line="276" w:lineRule="auto"/>
+      </w:pPr>
+      <w:r>
+        <w:t>Profilverwaltung</w:t>
+      </w:r>
+    </w:p>
+    <w:p>
+      <w:pPr>
+        <w:pStyle w:val="Listenabsatz"/>
+        <w:numPr>
+          <w:ilvl w:val="0"/>
+          <w:numId w:val="1"/>
+        </w:numPr>
+        <w:spacing w:line="276" w:lineRule="auto"/>
+      </w:pPr>
+      <w:r>
+        <w:t>Sitzplatzverwaltung</w:t>
+      </w:r>
+    </w:p>
+    <w:p>
+      <w:pPr>
+        <w:pStyle w:val="Listenabsatz"/>
+        <w:numPr>
+          <w:ilvl w:val="0"/>
+          <w:numId w:val="1"/>
+        </w:numPr>
+        <w:spacing w:line="276" w:lineRule="auto"/>
+      </w:pPr>
+      <w:r>
+        <w:t>Abrechnungssystem</w:t>
+      </w:r>
+    </w:p>
+    <w:p>
+      <w:pPr>
+        <w:pStyle w:val="Listenabsatz"/>
+        <w:numPr>
+          <w:ilvl w:val="0"/>
+          <w:numId w:val="1"/>
+        </w:numPr>
+        <w:spacing w:line="276" w:lineRule="auto"/>
+      </w:pPr>
+      <w:r>
+        <w:t>RFID-System</w:t>
+      </w:r>
+    </w:p>
+    <w:p>
+      <w:pPr>
+        <w:pStyle w:val="Listenabsatz"/>
+        <w:numPr>
+          <w:ilvl w:val="0"/>
+          <w:numId w:val="1"/>
+        </w:numPr>
+        <w:spacing w:line="276" w:lineRule="auto"/>
+      </w:pPr>
+      <w:r>
+        <w:t>Infoterminal</w:t>
+      </w:r>
+    </w:p>
+    <w:p>
+      <w:pPr>
+        <w:pStyle w:val="Listenabsatz"/>
+        <w:numPr>
+          <w:ilvl w:val="0"/>
+          <w:numId w:val="1"/>
+        </w:numPr>
+        <w:spacing w:line="276" w:lineRule="auto"/>
+      </w:pPr>
+      <w:r>
+        <w:t>Infotainmentsystem</w:t>
+      </w:r>
+    </w:p>
+    <w:p>
+      <w:pPr>
         <w:spacing w:line="360" w:lineRule="auto"/>
       </w:pPr>
       <w:r>
+        <w:t xml:space="preserve">Der nächste Abschnitt beschäftigt sich mit der Einführung einer Datenbank </w:t>
+      </w:r>
+      <w:r>
+        <w:t xml:space="preserve">und UI (User Interface) </w:t>
+      </w:r>
+      <w:r>
+        <w:t xml:space="preserve">in das System. Da Datenbanken in der heutigen Zeit eine gute und solide Möglichkeit sind, Daten zu speichern, haben wir uns für ein gängiges RDBMS (relationales </w:t>
+      </w:r>
+      <w:r>
+        <w:t>Datenbankmanagementsystem</w:t>
+      </w:r>
+      <w:r>
+        <w:t>) entschieden</w:t>
+      </w:r>
+      <w:r>
+        <w:t xml:space="preserve">, wie in </w:t>
+      </w:r>
+      <w:r>
+        <w:fldChar w:fldCharType="begin"/>
+      </w:r>
+      <w:r>
+        <w:instrText xml:space="preserve"> REF _Ref16195745 \h </w:instrText>
+      </w:r>
+      <w:r>
+        <w:instrText xml:space="preserve"> \* MERGEFORMAT </w:instrText>
+      </w:r>
+      <w:r>
+        <w:fldChar w:fldCharType="separate"/>
+      </w:r>
+      <w:r>
+        <w:t xml:space="preserve">Abbildung </w:t>
+      </w:r>
+      <w:r>
+        <w:rPr>
+          <w:noProof/>
+        </w:rPr>
+        <w:t>4</w:t>
+      </w:r>
+      <w:r>
+        <w:fldChar w:fldCharType="end"/>
+      </w:r>
+      <w:r>
+        <w:t xml:space="preserve"> deutlich zu</w:t>
+      </w:r>
+      <w:r>
+        <w:t xml:space="preserve"> sehen </w:t>
+      </w:r>
+      <w:r>
+        <w:t>ist</w:t>
+      </w:r>
+      <w:r>
+        <w:t xml:space="preserve">. Eine Speicherung der Daten in einer Datenbank macht auch dahingehend einen Sinn, weil Millionen von Daten erzeugt werden, da für jede Person ein Profil angelegt wird. Dies allein erzeugt nicht die vielen Daten, doch das Stichwort hier ist „Historisierung“. Es soll dem Zuggast auch die Möglichkeit geben, seine früheren Fahrten an zu schauen. </w:t>
+      </w:r>
+      <w:r>
+        <w:t>Dann werden noch Daten benötigt, welche für die Sitzplatzzuordnung benötigt werden und noch einige Daten mehr.</w:t>
+      </w:r>
+    </w:p>
+    <w:p>
+      <w:pPr>
+        <w:spacing w:line="360" w:lineRule="auto"/>
+      </w:pPr>
+      <w:r>
         <w:rPr>
           <w:noProof/>
           <w:lang w:eastAsia="de-DE"/>
         </w:rPr>
         <w:drawing>
-          <wp:inline distT="0" distB="0" distL="0" distR="0" wp14:anchorId="4A20D8BD" wp14:editId="1C7A8824">
-            <wp:extent cx="5760720" cy="3458514"/>
-            <wp:effectExtent l="0" t="0" r="0" b="8890"/>
-            <wp:docPr id="10" name="Grafik 10"/>
+          <wp:inline distT="0" distB="0" distL="0" distR="0" wp14:anchorId="4A143169" wp14:editId="77E3EBDF">
+            <wp:extent cx="5760720" cy="3170662"/>
+            <wp:effectExtent l="0" t="0" r="0" b="0"/>
+            <wp:docPr id="1" name="Grafik 1"/>
             <wp:cNvGraphicFramePr>
               <a:graphicFrameLocks xmlns:a="http://schemas.openxmlformats.org/drawingml/2006/main" noChangeAspect="1"/>
             </wp:cNvGraphicFramePr>
@@ -2255,7 +2223,7 @@
                   <pic:spPr>
                     <a:xfrm>
                       <a:off x="0" y="0"/>
-                      <a:ext cx="5760720" cy="3458514"/>
+                      <a:ext cx="5760720" cy="3170662"/>
                     </a:xfrm>
                     <a:prstGeom prst="rect">
                       <a:avLst/>
@@ -2271,25 +2239,53 @@
     <w:p>
       <w:pPr>
         <w:pStyle w:val="Beschriftung"/>
-      </w:pPr>
-      <w:bookmarkStart w:id="21" w:name="_Ref16281716"/>
+        <w:rPr>
+          <w:noProof/>
+        </w:rPr>
+      </w:pPr>
+      <w:bookmarkStart w:id="20" w:name="_Ref16195745"/>
       <w:r>
         <w:t xml:space="preserve">Abbildung </w:t>
       </w:r>
-      <w:fldSimple w:instr=" SEQ Abbildung \* ARABIC ">
-        <w:r>
-          <w:rPr>
-            <w:noProof/>
-          </w:rPr>
-          <w:t>5</w:t>
-        </w:r>
-      </w:fldSimple>
-      <w:bookmarkEnd w:id="21"/>
-      <w:r>
-        <w:rPr>
-          <w:noProof/>
-        </w:rPr>
-        <w:t xml:space="preserve"> Benötigte Hardware für das Bahn 2.0 System</w:t>
+      <w:r>
+        <w:fldChar w:fldCharType="begin"/>
+      </w:r>
+      <w:r>
+        <w:instrText xml:space="preserve"> SEQ Abbildung \* ARABIC </w:instrText>
+      </w:r>
+      <w:r>
+        <w:fldChar w:fldCharType="separate"/>
+      </w:r>
+      <w:r>
+        <w:rPr>
+          <w:noProof/>
+        </w:rPr>
+        <w:t>4</w:t>
+      </w:r>
+      <w:r>
+        <w:rPr>
+          <w:noProof/>
+        </w:rPr>
+        <w:fldChar w:fldCharType="end"/>
+      </w:r>
+      <w:bookmarkEnd w:id="20"/>
+      <w:r>
+        <w:rPr>
+          <w:noProof/>
+        </w:rPr>
+        <w:t xml:space="preserve"> Einführung einer </w:t>
+      </w:r>
+      <w:r>
+        <w:rPr>
+          <w:noProof/>
+        </w:rPr>
+        <w:t>zentralen</w:t>
+      </w:r>
+      <w:r>
+        <w:rPr>
+          <w:noProof/>
+        </w:rPr>
+        <w:t xml:space="preserve"> Datenbank für das System</w:t>
       </w:r>
     </w:p>
     <w:p>
@@ -2297,40 +2293,44 @@
         <w:spacing w:line="360" w:lineRule="auto"/>
       </w:pPr>
       <w:r>
-        <w:t xml:space="preserve">Der letzte Abschnitt der T-Architektur befasst sich mit der Festlegung der Hardware, welche dem System als Input dienen. In </w:t>
-      </w:r>
-      <w:r>
-        <w:fldChar w:fldCharType="begin"/>
-      </w:r>
-      <w:r>
-        <w:instrText xml:space="preserve"> REF _Ref16281716 \h </w:instrText>
-      </w:r>
-      <w:r>
-        <w:fldChar w:fldCharType="separate"/>
-      </w:r>
-      <w:r>
-        <w:t xml:space="preserve">Abbildung </w:t>
-      </w:r>
-      <w:r>
-        <w:rPr>
-          <w:noProof/>
-        </w:rPr>
-        <w:t>5</w:t>
-      </w:r>
-      <w:r>
-        <w:fldChar w:fldCharType="end"/>
-      </w:r>
-      <w:r>
-        <w:t xml:space="preserve"> ist zu erkennen, das</w:t>
-      </w:r>
-      <w:r>
-        <w:t>s</w:t>
-      </w:r>
-      <w:r>
-        <w:t xml:space="preserve"> mehrere Hardware</w:t>
-      </w:r>
-      <w:r>
-        <w:t xml:space="preserve"> mit dem System interagieren.</w:t>
+        <w:t xml:space="preserve">Eine </w:t>
+      </w:r>
+      <w:r>
+        <w:t xml:space="preserve">Einführung von Embedded Datenbanken, wie beispielsweise HSQLDB, wäre an dieser Stelle auch zu empfehlen, da es einige Daten gibt, die relativ häufig geladen werden und somit immer erreichbar sein müssen. Ein Beispiel hierfür ist der Sitzplan des jeweiligen Zugmodels. Dieser sollte in der </w:t>
+      </w:r>
+      <w:r>
+        <w:lastRenderedPageBreak/>
+        <w:t xml:space="preserve">Sitzplatzverwaltung </w:t>
+      </w:r>
+      <w:r>
+        <w:t>selbst</w:t>
+      </w:r>
+      <w:r>
+        <w:t xml:space="preserve"> vorhanden sein, damit diese nicht immer in der </w:t>
+      </w:r>
+      <w:r>
+        <w:t>zentralen</w:t>
+      </w:r>
+      <w:r>
+        <w:t xml:space="preserve"> Datenbank </w:t>
+      </w:r>
+      <w:r>
+        <w:t>nachschauen</w:t>
+      </w:r>
+      <w:r>
+        <w:t xml:space="preserve"> muss, wie viele Plätze und</w:t>
+      </w:r>
+      <w:r>
+        <w:t xml:space="preserve"> </w:t>
+      </w:r>
+      <w:r>
+        <w:t>Waggons</w:t>
+      </w:r>
+      <w:r>
+        <w:t xml:space="preserve"> der Zug hat</w:t>
+      </w:r>
+      <w:r>
+        <w:t>.</w:t>
       </w:r>
     </w:p>
     <w:p>
@@ -2338,387 +2338,18 @@
         <w:spacing w:line="360" w:lineRule="auto"/>
       </w:pPr>
       <w:r>
-        <w:t xml:space="preserve">Zum einen wären da die RFID-Scanner. Diese </w:t>
-      </w:r>
-      <w:r>
-        <w:t>sind</w:t>
-      </w:r>
-      <w:r>
-        <w:t xml:space="preserve"> die wichtigste</w:t>
-      </w:r>
-      <w:r>
-        <w:t>n</w:t>
-      </w:r>
-      <w:r>
-        <w:t xml:space="preserve"> Komponente</w:t>
-      </w:r>
-      <w:r>
-        <w:t>n</w:t>
-      </w:r>
-      <w:r>
-        <w:t xml:space="preserve"> im Zug, da durch </w:t>
-      </w:r>
-      <w:r>
-        <w:t>den</w:t>
-      </w:r>
-      <w:r>
-        <w:t xml:space="preserve"> Scanner erkannt werden kann, wo sich ein Zuggast gerade befindet. Also ob er gerade an der Schleu</w:t>
-      </w:r>
-      <w:r>
-        <w:t>se</w:t>
-      </w:r>
-      <w:r>
-        <w:t xml:space="preserve">, einem Infoterminal oder an seinem Platz ist. Ohne diese Scanner, würde das System kaum bis gar nicht funktionieren. </w:t>
-      </w:r>
-      <w:r>
-        <w:t xml:space="preserve">Wie in der </w:t>
-      </w:r>
-      <w:r>
-        <w:fldChar w:fldCharType="begin"/>
-      </w:r>
-      <w:r>
-        <w:instrText xml:space="preserve"> REF _Ref16281716 \h </w:instrText>
-      </w:r>
-      <w:r>
-        <w:fldChar w:fldCharType="separate"/>
-      </w:r>
-      <w:r>
-        <w:t xml:space="preserve">Abbildung </w:t>
-      </w:r>
-      <w:r>
-        <w:rPr>
-          <w:noProof/>
-        </w:rPr>
-        <w:t>5</w:t>
-      </w:r>
-      <w:r>
-        <w:fldChar w:fldCharType="end"/>
-      </w:r>
-      <w:r>
-        <w:t xml:space="preserve"> zu sehen ist, haben wir drei Scanner bzw. handelt es sich hierbei eher um „Scanner-Typen“. Das bedeutet, dass es die Scanner für das RFID-System gibt, welche prüfen, ob ein Zuggast gerade in den Zug</w:t>
-      </w:r>
-      <w:r>
-        <w:t xml:space="preserve"> einsteigt oder aussteigt. Als N</w:t>
-      </w:r>
-      <w:r>
-        <w:t>ächstes wären da die Scanner, welche auf das Infoterminal zugreifen, damit dieses erkennt, ob und welcher Zuggast gerade vor dem Terminal steht. Zu guter Letzt, gibt es die Scanner für das Infotainmentsystem. Diese sorgen dafür, dass das System weiß, das sich der Zuggast auf einen Platz gesetzt hat. Daher entfällt auch ein Scanner für die Sitzplatzverwaltung, da über das Infotainmentsystem eine Nachricht an die Sitzplatzverwaltung geschickt wird, dass sich der Zuggast gesetzt hat. Das gleiche gilt natürlich auch für das Verlassen des Platzes.</w:t>
-      </w:r>
-      <w:r>
-        <w:t xml:space="preserve"> Zusammenfassend kann man also sagen, dass die Anzah</w:t>
-      </w:r>
-      <w:r>
-        <w:t>l der Scanner im Zug, die Summe</w:t>
-      </w:r>
-      <w:r>
-        <w:t xml:space="preserve"> der Schleusen, Infoterminals und Sitzplätze </w:t>
-      </w:r>
-      <w:r>
-        <w:t>sind</w:t>
-      </w:r>
-      <w:r>
-        <w:t>.</w:t>
-      </w:r>
-    </w:p>
-    <w:p>
-      <w:pPr>
-        <w:spacing w:line="360" w:lineRule="auto"/>
-      </w:pPr>
-      <w:r>
-        <w:lastRenderedPageBreak/>
-        <w:t xml:space="preserve">Sowohl das Infotainmentsystem als auch das Infoterminal brauchen natürlich eine Möglichkeit, die programmierte UI darzustellen. Dies wird über Touchscreens erfolgen. Diese sind gleichzeitig </w:t>
-      </w:r>
-      <w:r>
-        <w:t xml:space="preserve">eine Input </w:t>
-      </w:r>
-      <w:r>
-        <w:t xml:space="preserve">und </w:t>
-      </w:r>
-      <w:r>
-        <w:t>Output Möglichkeit</w:t>
-      </w:r>
-      <w:r>
-        <w:t xml:space="preserve"> für das System.</w:t>
-      </w:r>
-      <w:r>
-        <w:t xml:space="preserve"> Das Infotainmentsystem benötigt weiterhin einen Kopfhöreranschluss, welcher dazu dient, damit der Zuggast seine mitgebrachten Kopfhörer anschließen kann. Eine Anforderung das Bluetooth-Kopfhörer angeschlossen werden können, gibt es nicht. Es ist trotzdem </w:t>
-      </w:r>
-      <w:r>
-        <w:t>sinnvoll</w:t>
-      </w:r>
-      <w:r>
-        <w:t>, diesen Punkt im Hinterkopf zu haben, da in der heutigen Zeit, die meisten Menschen eher auf ein Funkgerät setzen als auf ein Kabelgerät (Stichwort: Erweiterbarkeit des Systems in Zukunft).</w:t>
-      </w:r>
-      <w:r>
-        <w:t xml:space="preserve"> Abschließend wird noch eine Folientastatur benötigt. Diese geht aus den Anforderungen des Kunden hervor. Dies ist auch sinnvoll, da es dem Zuggast dann freisteht, auf dem Touchscreen die Eingabe zu tätigen, was bei einer kleinen Displaygröße schwierig werden könnte, oder </w:t>
-      </w:r>
-      <w:r>
-        <w:t>ob er auf einer, ihm vertraute Eingabemöglichkeit, Folientastatur den Input an das System übergibt</w:t>
-      </w:r>
-      <w:r>
-        <w:t>.</w:t>
-      </w:r>
-      <w:commentRangeEnd w:id="20"/>
+        <w:t xml:space="preserve">Nach genauerer Analyse stellten wir fest, dass es für das ganze Bahn 2.0 System, keinen Sinn machen würde, ein UI zu erstellen. </w:t>
+      </w:r>
+      <w:commentRangeEnd w:id="19"/>
       <w:r>
         <w:rPr>
           <w:rStyle w:val="Kommentarzeichen"/>
         </w:rPr>
-        <w:commentReference w:id="20"/>
-      </w:r>
-    </w:p>
-    <w:p>
-      <w:pPr>
-        <w:spacing w:line="360" w:lineRule="auto"/>
-        <w:rPr>
-          <w:rStyle w:val="berschrift3Zchn"/>
-        </w:rPr>
-      </w:pPr>
-      <w:bookmarkStart w:id="22" w:name="_Toc16153653"/>
-      <w:r>
-        <w:rPr>
-          <w:rStyle w:val="berschrift3Zchn"/>
-        </w:rPr>
-        <w:t>TI Architektur</w:t>
-      </w:r>
-      <w:bookmarkEnd w:id="22"/>
-    </w:p>
-    <w:p>
-      <w:pPr>
-        <w:spacing w:line="360" w:lineRule="auto"/>
-        <w:rPr>
-          <w:rStyle w:val="berschrift3Zchn"/>
-          <w:rFonts w:asciiTheme="minorHAnsi" w:hAnsiTheme="minorHAnsi" w:cstheme="minorHAnsi"/>
-          <w:color w:val="auto"/>
-          <w:sz w:val="22"/>
-          <w:szCs w:val="22"/>
-        </w:rPr>
-      </w:pPr>
-      <w:bookmarkStart w:id="23" w:name="_Toc16153654"/>
-      <w:commentRangeStart w:id="24"/>
-      <w:r>
-        <w:rPr>
-          <w:rStyle w:val="berschrift3Zchn"/>
-          <w:rFonts w:asciiTheme="minorHAnsi" w:hAnsiTheme="minorHAnsi" w:cstheme="minorHAnsi"/>
-          <w:color w:val="auto"/>
-          <w:sz w:val="22"/>
-          <w:szCs w:val="22"/>
-        </w:rPr>
-        <w:t>Die TI-Architektur, welche auch Architektur der technischen Infrastruktur genannt wird, dient zur Darstellung und Festlegung, auf was für Software das System läuft.</w:t>
-      </w:r>
-      <w:bookmarkEnd w:id="23"/>
-    </w:p>
-    <w:p>
-      <w:pPr>
-        <w:spacing w:line="360" w:lineRule="auto"/>
-      </w:pPr>
-      <w:bookmarkStart w:id="25" w:name="_Toc16153655"/>
-      <w:r>
-        <w:rPr>
-          <w:rStyle w:val="berschrift3Zchn"/>
-          <w:rFonts w:asciiTheme="minorHAnsi" w:hAnsiTheme="minorHAnsi" w:cstheme="minorHAnsi"/>
-          <w:color w:val="auto"/>
-          <w:sz w:val="22"/>
-          <w:szCs w:val="22"/>
-        </w:rPr>
-        <w:t xml:space="preserve">Für das Bahn 2.0 System, haben wir uns für drei eigenständige Laufzeitumgebungen entschieden </w:t>
-      </w:r>
-      <w:r>
-        <w:rPr>
-          <w:rStyle w:val="berschrift3Zchn"/>
-          <w:rFonts w:asciiTheme="minorHAnsi" w:hAnsiTheme="minorHAnsi" w:cstheme="minorHAnsi"/>
-          <w:color w:val="auto"/>
-          <w:sz w:val="22"/>
-          <w:szCs w:val="22"/>
-        </w:rPr>
-        <w:t>(</w:t>
-      </w:r>
-      <w:bookmarkEnd w:id="25"/>
-      <w:r>
-        <w:rPr>
-          <w:rStyle w:val="berschrift3Zchn"/>
-          <w:rFonts w:asciiTheme="minorHAnsi" w:hAnsiTheme="minorHAnsi" w:cstheme="minorHAnsi"/>
-          <w:color w:val="auto"/>
-          <w:sz w:val="22"/>
-          <w:szCs w:val="22"/>
-        </w:rPr>
-        <w:fldChar w:fldCharType="begin"/>
-      </w:r>
-      <w:r>
-        <w:rPr>
-          <w:rStyle w:val="berschrift3Zchn"/>
-          <w:rFonts w:asciiTheme="minorHAnsi" w:hAnsiTheme="minorHAnsi" w:cstheme="minorHAnsi"/>
-          <w:color w:val="auto"/>
-          <w:sz w:val="22"/>
-          <w:szCs w:val="22"/>
-        </w:rPr>
-        <w:instrText xml:space="preserve"> REF _Ref15970897 \h  \* MERGEFORMAT </w:instrText>
-      </w:r>
-      <w:r>
-        <w:rPr>
-          <w:rStyle w:val="berschrift3Zchn"/>
-          <w:rFonts w:asciiTheme="minorHAnsi" w:hAnsiTheme="minorHAnsi" w:cstheme="minorHAnsi"/>
-          <w:color w:val="auto"/>
-          <w:sz w:val="22"/>
-          <w:szCs w:val="22"/>
-        </w:rPr>
-      </w:r>
-      <w:r>
-        <w:rPr>
-          <w:rStyle w:val="berschrift3Zchn"/>
-          <w:rFonts w:asciiTheme="minorHAnsi" w:hAnsiTheme="minorHAnsi" w:cstheme="minorHAnsi"/>
-          <w:color w:val="auto"/>
-          <w:sz w:val="22"/>
-          <w:szCs w:val="22"/>
-        </w:rPr>
-        <w:fldChar w:fldCharType="separate"/>
-      </w:r>
-      <w:r>
-        <w:t xml:space="preserve">Abbildung </w:t>
-      </w:r>
-      <w:r>
-        <w:rPr>
-          <w:noProof/>
-        </w:rPr>
-        <w:t>6</w:t>
-      </w:r>
-      <w:r>
-        <w:rPr>
-          <w:rStyle w:val="berschrift3Zchn"/>
-          <w:rFonts w:asciiTheme="minorHAnsi" w:hAnsiTheme="minorHAnsi" w:cstheme="minorHAnsi"/>
-          <w:color w:val="auto"/>
-          <w:sz w:val="22"/>
-          <w:szCs w:val="22"/>
-        </w:rPr>
-        <w:fldChar w:fldCharType="end"/>
-      </w:r>
-      <w:r>
-        <w:rPr>
-          <w:rStyle w:val="berschrift3Zchn"/>
-          <w:rFonts w:asciiTheme="minorHAnsi" w:hAnsiTheme="minorHAnsi" w:cstheme="minorHAnsi"/>
-          <w:color w:val="auto"/>
-          <w:sz w:val="22"/>
-          <w:szCs w:val="22"/>
-        </w:rPr>
-        <w:t>)</w:t>
-      </w:r>
-      <w:r>
-        <w:rPr>
-          <w:rStyle w:val="berschrift3Zchn"/>
-          <w:rFonts w:asciiTheme="minorHAnsi" w:hAnsiTheme="minorHAnsi" w:cstheme="minorHAnsi"/>
-          <w:color w:val="auto"/>
-          <w:sz w:val="22"/>
-          <w:szCs w:val="22"/>
-        </w:rPr>
-        <w:t>.</w:t>
-      </w:r>
-      <w:r>
-        <w:rPr>
-          <w:rStyle w:val="berschrift3Zchn"/>
-          <w:rFonts w:asciiTheme="minorHAnsi" w:hAnsiTheme="minorHAnsi" w:cstheme="minorHAnsi"/>
-          <w:color w:val="auto"/>
-          <w:sz w:val="22"/>
-          <w:szCs w:val="22"/>
-        </w:rPr>
-        <w:t xml:space="preserve"> </w:t>
-      </w:r>
-      <w:r>
-        <w:rPr>
-          <w:rStyle w:val="berschrift3Zchn"/>
-          <w:rFonts w:asciiTheme="minorHAnsi" w:hAnsiTheme="minorHAnsi" w:cstheme="minorHAnsi"/>
-          <w:color w:val="auto"/>
-          <w:sz w:val="22"/>
-          <w:szCs w:val="22"/>
-        </w:rPr>
-        <w:t>Wir haben zum eine</w:t>
-      </w:r>
-      <w:r>
-        <w:rPr>
-          <w:rStyle w:val="berschrift3Zchn"/>
-          <w:rFonts w:asciiTheme="minorHAnsi" w:hAnsiTheme="minorHAnsi" w:cstheme="minorHAnsi"/>
-          <w:color w:val="auto"/>
-          <w:sz w:val="22"/>
-          <w:szCs w:val="22"/>
-        </w:rPr>
-        <w:t>n eine</w:t>
-      </w:r>
-      <w:r>
-        <w:rPr>
-          <w:rStyle w:val="berschrift3Zchn"/>
-          <w:rFonts w:asciiTheme="minorHAnsi" w:hAnsiTheme="minorHAnsi" w:cstheme="minorHAnsi"/>
-          <w:color w:val="auto"/>
-          <w:sz w:val="22"/>
-          <w:szCs w:val="22"/>
-        </w:rPr>
-        <w:t xml:space="preserve"> Virtuelle Maschine</w:t>
-      </w:r>
-      <w:r>
-        <w:rPr>
-          <w:rStyle w:val="berschrift3Zchn"/>
-          <w:rFonts w:asciiTheme="minorHAnsi" w:hAnsiTheme="minorHAnsi" w:cstheme="minorHAnsi"/>
-          <w:color w:val="auto"/>
-          <w:sz w:val="22"/>
-          <w:szCs w:val="22"/>
-        </w:rPr>
-        <w:t xml:space="preserve"> (VM)</w:t>
-      </w:r>
-      <w:r>
-        <w:rPr>
-          <w:rStyle w:val="berschrift3Zchn"/>
-          <w:rFonts w:asciiTheme="minorHAnsi" w:hAnsiTheme="minorHAnsi" w:cstheme="minorHAnsi"/>
-          <w:color w:val="auto"/>
-          <w:sz w:val="22"/>
-          <w:szCs w:val="22"/>
-        </w:rPr>
-        <w:t>, auf der ein Datenbankserver läuft.</w:t>
-      </w:r>
-      <w:r>
-        <w:rPr>
-          <w:rStyle w:val="berschrift3Zchn"/>
-          <w:rFonts w:asciiTheme="minorHAnsi" w:hAnsiTheme="minorHAnsi" w:cstheme="minorHAnsi"/>
-          <w:color w:val="auto"/>
-          <w:sz w:val="22"/>
-          <w:szCs w:val="22"/>
-        </w:rPr>
-        <w:t xml:space="preserve"> Diese befindet sich nicht innerhalb des Zuges, sondern beispielsweise in einer Zentrale der Bahn.</w:t>
-      </w:r>
-      <w:r>
-        <w:rPr>
-          <w:rStyle w:val="berschrift3Zchn"/>
-          <w:rFonts w:asciiTheme="minorHAnsi" w:hAnsiTheme="minorHAnsi" w:cstheme="minorHAnsi"/>
-          <w:color w:val="auto"/>
-          <w:sz w:val="22"/>
-          <w:szCs w:val="22"/>
-        </w:rPr>
-        <w:t xml:space="preserve"> Dort befinden sich alle wichtigen Daten, wie </w:t>
-      </w:r>
-      <w:r>
-        <w:rPr>
-          <w:rStyle w:val="berschrift3Zchn"/>
-          <w:rFonts w:asciiTheme="minorHAnsi" w:hAnsiTheme="minorHAnsi" w:cstheme="minorHAnsi"/>
-          <w:color w:val="auto"/>
-          <w:sz w:val="22"/>
-          <w:szCs w:val="22"/>
-        </w:rPr>
-        <w:t>z.B.</w:t>
-      </w:r>
-      <w:r>
-        <w:rPr>
-          <w:rStyle w:val="berschrift3Zchn"/>
-          <w:rFonts w:asciiTheme="minorHAnsi" w:hAnsiTheme="minorHAnsi" w:cstheme="minorHAnsi"/>
-          <w:color w:val="auto"/>
-          <w:sz w:val="22"/>
-          <w:szCs w:val="22"/>
-        </w:rPr>
-        <w:t xml:space="preserve"> die Informationen des Zuggastes. Unserer Meinung nach, wäre es nicht sinnvoll, ein größeres Datenbanksystem im Zug selbst laufen zu lassen. Da es der Bahn möglich ist, zu erkennen, ob ein Zuggast gerade einsteigt oder den Zug verlässt, werden die Daten beim Betreten des Zuges temporär im Zug gespeichert. Beim Verlassen werden diese Daten dann wieder gelöscht. Dies hat den zum einen Vorteil, dass die Daten sehr schnell geladen werden können, da der Zug sich gerade an einem Bahnhof befindet. Außerdem ist die Datenbank nur dann ausgelastet, wenn Züge in einem Bahnhof sind. Somit greifen nicht alle Züge gleichzeitig auf die Datenbank zu.</w:t>
-      </w:r>
-      <w:r>
-        <w:rPr>
-          <w:rStyle w:val="berschrift3Zchn"/>
-          <w:rFonts w:asciiTheme="minorHAnsi" w:hAnsiTheme="minorHAnsi" w:cstheme="minorHAnsi"/>
-          <w:color w:val="auto"/>
-          <w:sz w:val="22"/>
-          <w:szCs w:val="22"/>
-        </w:rPr>
-        <w:t xml:space="preserve"> </w:t>
+        <w:commentReference w:id="19"/>
+      </w:r>
+      <w:commentRangeStart w:id="21"/>
+      <w:r>
+        <w:t>Natürlich hätten Komponenten, wie das Infoterminal und Infotainment-system, eine UI, da der Zuggast direkt mit diesen Komponenten interagiert, jedoch wären diese in den Komponenten selbst vorhanden. Da unser System als Ganzes jedoch nicht genutzt wird, sondern zu verschiedenen Zeitpunkten nur vereinzelte Komponenten, sind wir zu diesem Entschluss gekommen.</w:t>
       </w:r>
     </w:p>
     <w:p>
@@ -2731,12 +2362,11 @@
           <w:noProof/>
           <w:lang w:eastAsia="de-DE"/>
         </w:rPr>
-        <w:lastRenderedPageBreak/>
         <w:drawing>
-          <wp:inline distT="0" distB="0" distL="0" distR="0" wp14:anchorId="5FBB7F02" wp14:editId="1376257D">
-            <wp:extent cx="4491532" cy="2888028"/>
-            <wp:effectExtent l="0" t="0" r="4445" b="7620"/>
-            <wp:docPr id="4" name="Grafik 4"/>
+          <wp:inline distT="0" distB="0" distL="0" distR="0" wp14:anchorId="4A20D8BD" wp14:editId="1C7A8824">
+            <wp:extent cx="5760720" cy="3458514"/>
+            <wp:effectExtent l="0" t="0" r="0" b="8890"/>
+            <wp:docPr id="10" name="Grafik 10"/>
             <wp:cNvGraphicFramePr>
               <a:graphicFrameLocks xmlns:a="http://schemas.openxmlformats.org/drawingml/2006/main" noChangeAspect="1"/>
             </wp:cNvGraphicFramePr>
@@ -2756,6 +2386,523 @@
                   <pic:spPr>
                     <a:xfrm>
                       <a:off x="0" y="0"/>
+                      <a:ext cx="5760720" cy="3458514"/>
+                    </a:xfrm>
+                    <a:prstGeom prst="rect">
+                      <a:avLst/>
+                    </a:prstGeom>
+                  </pic:spPr>
+                </pic:pic>
+              </a:graphicData>
+            </a:graphic>
+          </wp:inline>
+        </w:drawing>
+      </w:r>
+    </w:p>
+    <w:p>
+      <w:pPr>
+        <w:pStyle w:val="Beschriftung"/>
+      </w:pPr>
+      <w:bookmarkStart w:id="22" w:name="_Ref16281716"/>
+      <w:r>
+        <w:t xml:space="preserve">Abbildung </w:t>
+      </w:r>
+      <w:r>
+        <w:fldChar w:fldCharType="begin"/>
+      </w:r>
+      <w:r>
+        <w:instrText xml:space="preserve"> SEQ Abbildung \* ARABIC </w:instrText>
+      </w:r>
+      <w:r>
+        <w:fldChar w:fldCharType="separate"/>
+      </w:r>
+      <w:r>
+        <w:rPr>
+          <w:noProof/>
+        </w:rPr>
+        <w:t>5</w:t>
+      </w:r>
+      <w:r>
+        <w:rPr>
+          <w:noProof/>
+        </w:rPr>
+        <w:fldChar w:fldCharType="end"/>
+      </w:r>
+      <w:bookmarkEnd w:id="22"/>
+      <w:r>
+        <w:rPr>
+          <w:noProof/>
+        </w:rPr>
+        <w:t xml:space="preserve"> Benötigte Hardware für das Bahn 2.0 System</w:t>
+      </w:r>
+    </w:p>
+    <w:p>
+      <w:pPr>
+        <w:spacing w:line="360" w:lineRule="auto"/>
+      </w:pPr>
+      <w:r>
+        <w:t xml:space="preserve">Der letzte Abschnitt der T-Architektur befasst sich mit der Festlegung der Hardware, welche dem System als Input dienen. In </w:t>
+      </w:r>
+      <w:r>
+        <w:fldChar w:fldCharType="begin"/>
+      </w:r>
+      <w:r>
+        <w:instrText xml:space="preserve"> REF _Ref16281716 \h </w:instrText>
+      </w:r>
+      <w:r>
+        <w:fldChar w:fldCharType="separate"/>
+      </w:r>
+      <w:r>
+        <w:t xml:space="preserve">Abbildung </w:t>
+      </w:r>
+      <w:r>
+        <w:rPr>
+          <w:noProof/>
+        </w:rPr>
+        <w:t>5</w:t>
+      </w:r>
+      <w:r>
+        <w:fldChar w:fldCharType="end"/>
+      </w:r>
+      <w:r>
+        <w:t xml:space="preserve"> ist zu erkennen, das</w:t>
+      </w:r>
+      <w:r>
+        <w:t>s</w:t>
+      </w:r>
+      <w:r>
+        <w:t xml:space="preserve"> mehrere Hardware</w:t>
+      </w:r>
+      <w:r>
+        <w:t xml:space="preserve"> mit dem System interagieren.</w:t>
+      </w:r>
+    </w:p>
+    <w:p>
+      <w:pPr>
+        <w:spacing w:line="360" w:lineRule="auto"/>
+      </w:pPr>
+      <w:r>
+        <w:t xml:space="preserve">Zum einen wären da die RFID-Scanner. Diese </w:t>
+      </w:r>
+      <w:r>
+        <w:t>sind</w:t>
+      </w:r>
+      <w:r>
+        <w:t xml:space="preserve"> die wichtigste</w:t>
+      </w:r>
+      <w:r>
+        <w:t>n</w:t>
+      </w:r>
+      <w:r>
+        <w:t xml:space="preserve"> Komponente</w:t>
+      </w:r>
+      <w:r>
+        <w:t>n</w:t>
+      </w:r>
+      <w:r>
+        <w:t xml:space="preserve"> im Zug, da durch </w:t>
+      </w:r>
+      <w:r>
+        <w:t>den</w:t>
+      </w:r>
+      <w:r>
+        <w:t xml:space="preserve"> Scanner erkannt werden kann, wo sich ein Zuggast gerade befindet. Also ob er gerade an der Schleu</w:t>
+      </w:r>
+      <w:r>
+        <w:t>se</w:t>
+      </w:r>
+      <w:r>
+        <w:t xml:space="preserve">, einem Infoterminal oder an seinem Platz ist. Ohne diese Scanner, würde das System kaum bis gar nicht funktionieren. </w:t>
+      </w:r>
+      <w:r>
+        <w:t xml:space="preserve">Wie in der </w:t>
+      </w:r>
+      <w:r>
+        <w:fldChar w:fldCharType="begin"/>
+      </w:r>
+      <w:r>
+        <w:instrText xml:space="preserve"> REF _Ref16281716 \h </w:instrText>
+      </w:r>
+      <w:r>
+        <w:fldChar w:fldCharType="separate"/>
+      </w:r>
+      <w:r>
+        <w:t xml:space="preserve">Abbildung </w:t>
+      </w:r>
+      <w:r>
+        <w:rPr>
+          <w:noProof/>
+        </w:rPr>
+        <w:t>5</w:t>
+      </w:r>
+      <w:r>
+        <w:fldChar w:fldCharType="end"/>
+      </w:r>
+      <w:r>
+        <w:t xml:space="preserve"> zu sehen ist, haben wir drei Scanner bzw. handelt es sich hierbei eher um „Scanner-Typen“. Das bedeutet, dass es die Scanner für das RFID-System gibt, welche prüfen, ob ein Zuggast gerade in den Zug</w:t>
+      </w:r>
+      <w:r>
+        <w:t xml:space="preserve"> einsteigt oder aussteigt. Als N</w:t>
+      </w:r>
+      <w:r>
+        <w:t xml:space="preserve">ächstes wären da die Scanner, welche auf das Infoterminal zugreifen, damit dieses erkennt, ob und welcher Zuggast gerade vor dem Terminal steht. Zu guter Letzt, gibt es die Scanner für das Infotainmentsystem. Diese </w:t>
+      </w:r>
+      <w:r>
+        <w:lastRenderedPageBreak/>
+        <w:t>sorgen dafür, dass das System weiß, das sich der Zuggast auf einen Platz gesetzt hat. Daher entfällt auch ein Scanner für die Sitzplatzverwaltung, da über das Infotainmentsystem eine Nachricht an die Sitzplatzverwaltung geschickt wird, dass sich der Zuggast gesetzt hat. Das gleiche gilt natürlich auch für das Verlassen des Platzes.</w:t>
+      </w:r>
+      <w:r>
+        <w:t xml:space="preserve"> Zusammenfassend kann man also sagen, dass die Anzah</w:t>
+      </w:r>
+      <w:r>
+        <w:t>l der Scanner im Zug, die Summe</w:t>
+      </w:r>
+      <w:r>
+        <w:t xml:space="preserve"> der Schleusen, Infoterminals und Sitzplätze </w:t>
+      </w:r>
+      <w:r>
+        <w:t>sind</w:t>
+      </w:r>
+      <w:r>
+        <w:t>.</w:t>
+      </w:r>
+    </w:p>
+    <w:p>
+      <w:pPr>
+        <w:spacing w:line="360" w:lineRule="auto"/>
+      </w:pPr>
+      <w:r>
+        <w:t xml:space="preserve">Sowohl das Infotainmentsystem als auch das Infoterminal brauchen natürlich eine Möglichkeit, die programmierte UI darzustellen. Dies wird über Touchscreens erfolgen. Diese sind gleichzeitig </w:t>
+      </w:r>
+      <w:r>
+        <w:t xml:space="preserve">eine Input </w:t>
+      </w:r>
+      <w:r>
+        <w:t xml:space="preserve">und </w:t>
+      </w:r>
+      <w:r>
+        <w:t>Output Möglichkeit</w:t>
+      </w:r>
+      <w:r>
+        <w:t xml:space="preserve"> für das System.</w:t>
+      </w:r>
+      <w:r>
+        <w:t xml:space="preserve"> Das Infotainmentsystem benötigt weiterhin einen Kopfhöreranschluss, welcher dazu dient, damit der Zuggast seine mitgebrachten Kopfhörer anschließen kann. Eine Anforderung das Bluetooth-Kopfhörer angeschlossen werden können, gibt es nicht. Es ist trotzdem </w:t>
+      </w:r>
+      <w:r>
+        <w:t>sinnvoll</w:t>
+      </w:r>
+      <w:r>
+        <w:t>, diesen Punkt im Hinterkopf zu haben, da in der heutigen Zeit, die meisten Menschen eher auf ein Funkgerät setzen als auf ein Kabelgerät (Stichwort: Erweiterbarkeit des Systems in Zukunft).</w:t>
+      </w:r>
+      <w:r>
+        <w:t xml:space="preserve"> Abschließend wird noch eine Folientastatur benötigt. Diese geht aus den Anforderungen des Kunden hervor. Dies ist auch sinnvoll, da es dem Zuggast dann freisteht, auf dem Touchscreen die Eingabe zu tätigen, was bei einer kleinen Displaygröße schwierig werden könnte, oder </w:t>
+      </w:r>
+      <w:r>
+        <w:t>ob er auf einer, ihm vertraute Eingabemöglichkeit, Folientastatur den Input an das System übergibt</w:t>
+      </w:r>
+      <w:r>
+        <w:t>.</w:t>
+      </w:r>
+      <w:commentRangeEnd w:id="21"/>
+      <w:r>
+        <w:rPr>
+          <w:rStyle w:val="Kommentarzeichen"/>
+        </w:rPr>
+        <w:commentReference w:id="21"/>
+      </w:r>
+    </w:p>
+    <w:p>
+      <w:pPr>
+        <w:spacing w:line="360" w:lineRule="auto"/>
+        <w:rPr>
+          <w:rStyle w:val="berschrift3Zchn"/>
+        </w:rPr>
+      </w:pPr>
+      <w:bookmarkStart w:id="23" w:name="_Toc16153653"/>
+      <w:r>
+        <w:rPr>
+          <w:rStyle w:val="berschrift3Zchn"/>
+        </w:rPr>
+        <w:t>TI Architektur</w:t>
+      </w:r>
+      <w:bookmarkEnd w:id="23"/>
+    </w:p>
+    <w:p>
+      <w:pPr>
+        <w:spacing w:line="360" w:lineRule="auto"/>
+        <w:rPr>
+          <w:rStyle w:val="berschrift3Zchn"/>
+          <w:rFonts w:asciiTheme="minorHAnsi" w:hAnsiTheme="minorHAnsi" w:cstheme="minorHAnsi"/>
+          <w:color w:val="auto"/>
+          <w:sz w:val="22"/>
+          <w:szCs w:val="22"/>
+        </w:rPr>
+      </w:pPr>
+      <w:bookmarkStart w:id="24" w:name="_Toc16153654"/>
+      <w:commentRangeStart w:id="25"/>
+      <w:r>
+        <w:rPr>
+          <w:rStyle w:val="berschrift3Zchn"/>
+          <w:rFonts w:asciiTheme="minorHAnsi" w:hAnsiTheme="minorHAnsi" w:cstheme="minorHAnsi"/>
+          <w:color w:val="auto"/>
+          <w:sz w:val="22"/>
+          <w:szCs w:val="22"/>
+        </w:rPr>
+        <w:t>Die TI-Architektur, welche auch Architektur der technischen Infrastruktur genannt wird, dient zur Darstellung und Festlegung, auf was für Software das System läuft.</w:t>
+      </w:r>
+      <w:bookmarkEnd w:id="24"/>
+    </w:p>
+    <w:p>
+      <w:pPr>
+        <w:spacing w:line="360" w:lineRule="auto"/>
+      </w:pPr>
+      <w:bookmarkStart w:id="26" w:name="_Toc16153655"/>
+      <w:r>
+        <w:rPr>
+          <w:rStyle w:val="berschrift3Zchn"/>
+          <w:rFonts w:asciiTheme="minorHAnsi" w:hAnsiTheme="minorHAnsi" w:cstheme="minorHAnsi"/>
+          <w:color w:val="auto"/>
+          <w:sz w:val="22"/>
+          <w:szCs w:val="22"/>
+        </w:rPr>
+        <w:t xml:space="preserve">Für das Bahn 2.0 System, haben wir uns für drei eigenständige Laufzeitumgebungen entschieden </w:t>
+      </w:r>
+      <w:r>
+        <w:rPr>
+          <w:rStyle w:val="berschrift3Zchn"/>
+          <w:rFonts w:asciiTheme="minorHAnsi" w:hAnsiTheme="minorHAnsi" w:cstheme="minorHAnsi"/>
+          <w:color w:val="auto"/>
+          <w:sz w:val="22"/>
+          <w:szCs w:val="22"/>
+        </w:rPr>
+        <w:t>(</w:t>
+      </w:r>
+      <w:bookmarkEnd w:id="26"/>
+      <w:r>
+        <w:rPr>
+          <w:rStyle w:val="berschrift3Zchn"/>
+          <w:rFonts w:asciiTheme="minorHAnsi" w:hAnsiTheme="minorHAnsi" w:cstheme="minorHAnsi"/>
+          <w:color w:val="auto"/>
+          <w:sz w:val="22"/>
+          <w:szCs w:val="22"/>
+        </w:rPr>
+        <w:fldChar w:fldCharType="begin"/>
+      </w:r>
+      <w:r>
+        <w:rPr>
+          <w:rStyle w:val="berschrift3Zchn"/>
+          <w:rFonts w:asciiTheme="minorHAnsi" w:hAnsiTheme="minorHAnsi" w:cstheme="minorHAnsi"/>
+          <w:color w:val="auto"/>
+          <w:sz w:val="22"/>
+          <w:szCs w:val="22"/>
+        </w:rPr>
+        <w:instrText xml:space="preserve"> REF _Ref15970897 \h  \* MERGEFORMAT </w:instrText>
+      </w:r>
+      <w:r>
+        <w:rPr>
+          <w:rStyle w:val="berschrift3Zchn"/>
+          <w:rFonts w:asciiTheme="minorHAnsi" w:hAnsiTheme="minorHAnsi" w:cstheme="minorHAnsi"/>
+          <w:color w:val="auto"/>
+          <w:sz w:val="22"/>
+          <w:szCs w:val="22"/>
+        </w:rPr>
+      </w:r>
+      <w:r>
+        <w:rPr>
+          <w:rStyle w:val="berschrift3Zchn"/>
+          <w:rFonts w:asciiTheme="minorHAnsi" w:hAnsiTheme="minorHAnsi" w:cstheme="minorHAnsi"/>
+          <w:color w:val="auto"/>
+          <w:sz w:val="22"/>
+          <w:szCs w:val="22"/>
+        </w:rPr>
+        <w:fldChar w:fldCharType="separate"/>
+      </w:r>
+      <w:r>
+        <w:t xml:space="preserve">Abbildung </w:t>
+      </w:r>
+      <w:r>
+        <w:rPr>
+          <w:noProof/>
+        </w:rPr>
+        <w:t>6</w:t>
+      </w:r>
+      <w:r>
+        <w:rPr>
+          <w:rStyle w:val="berschrift3Zchn"/>
+          <w:rFonts w:asciiTheme="minorHAnsi" w:hAnsiTheme="minorHAnsi" w:cstheme="minorHAnsi"/>
+          <w:color w:val="auto"/>
+          <w:sz w:val="22"/>
+          <w:szCs w:val="22"/>
+        </w:rPr>
+        <w:fldChar w:fldCharType="end"/>
+      </w:r>
+      <w:r>
+        <w:rPr>
+          <w:rStyle w:val="berschrift3Zchn"/>
+          <w:rFonts w:asciiTheme="minorHAnsi" w:hAnsiTheme="minorHAnsi" w:cstheme="minorHAnsi"/>
+          <w:color w:val="auto"/>
+          <w:sz w:val="22"/>
+          <w:szCs w:val="22"/>
+        </w:rPr>
+        <w:t>)</w:t>
+      </w:r>
+      <w:r>
+        <w:rPr>
+          <w:rStyle w:val="berschrift3Zchn"/>
+          <w:rFonts w:asciiTheme="minorHAnsi" w:hAnsiTheme="minorHAnsi" w:cstheme="minorHAnsi"/>
+          <w:color w:val="auto"/>
+          <w:sz w:val="22"/>
+          <w:szCs w:val="22"/>
+        </w:rPr>
+        <w:t>.</w:t>
+      </w:r>
+      <w:r>
+        <w:rPr>
+          <w:rStyle w:val="berschrift3Zchn"/>
+          <w:rFonts w:asciiTheme="minorHAnsi" w:hAnsiTheme="minorHAnsi" w:cstheme="minorHAnsi"/>
+          <w:color w:val="auto"/>
+          <w:sz w:val="22"/>
+          <w:szCs w:val="22"/>
+        </w:rPr>
+        <w:t xml:space="preserve"> </w:t>
+      </w:r>
+      <w:r>
+        <w:rPr>
+          <w:rStyle w:val="berschrift3Zchn"/>
+          <w:rFonts w:asciiTheme="minorHAnsi" w:hAnsiTheme="minorHAnsi" w:cstheme="minorHAnsi"/>
+          <w:color w:val="auto"/>
+          <w:sz w:val="22"/>
+          <w:szCs w:val="22"/>
+        </w:rPr>
+        <w:t>Wir haben zum eine</w:t>
+      </w:r>
+      <w:r>
+        <w:rPr>
+          <w:rStyle w:val="berschrift3Zchn"/>
+          <w:rFonts w:asciiTheme="minorHAnsi" w:hAnsiTheme="minorHAnsi" w:cstheme="minorHAnsi"/>
+          <w:color w:val="auto"/>
+          <w:sz w:val="22"/>
+          <w:szCs w:val="22"/>
+        </w:rPr>
+        <w:t>n eine</w:t>
+      </w:r>
+      <w:r>
+        <w:rPr>
+          <w:rStyle w:val="berschrift3Zchn"/>
+          <w:rFonts w:asciiTheme="minorHAnsi" w:hAnsiTheme="minorHAnsi" w:cstheme="minorHAnsi"/>
+          <w:color w:val="auto"/>
+          <w:sz w:val="22"/>
+          <w:szCs w:val="22"/>
+        </w:rPr>
+        <w:t xml:space="preserve"> Virtuelle Maschine</w:t>
+      </w:r>
+      <w:r>
+        <w:rPr>
+          <w:rStyle w:val="berschrift3Zchn"/>
+          <w:rFonts w:asciiTheme="minorHAnsi" w:hAnsiTheme="minorHAnsi" w:cstheme="minorHAnsi"/>
+          <w:color w:val="auto"/>
+          <w:sz w:val="22"/>
+          <w:szCs w:val="22"/>
+        </w:rPr>
+        <w:t xml:space="preserve"> (VM)</w:t>
+      </w:r>
+      <w:r>
+        <w:rPr>
+          <w:rStyle w:val="berschrift3Zchn"/>
+          <w:rFonts w:asciiTheme="minorHAnsi" w:hAnsiTheme="minorHAnsi" w:cstheme="minorHAnsi"/>
+          <w:color w:val="auto"/>
+          <w:sz w:val="22"/>
+          <w:szCs w:val="22"/>
+        </w:rPr>
+        <w:t>, auf der ein Datenbankserver läuft.</w:t>
+      </w:r>
+      <w:r>
+        <w:rPr>
+          <w:rStyle w:val="berschrift3Zchn"/>
+          <w:rFonts w:asciiTheme="minorHAnsi" w:hAnsiTheme="minorHAnsi" w:cstheme="minorHAnsi"/>
+          <w:color w:val="auto"/>
+          <w:sz w:val="22"/>
+          <w:szCs w:val="22"/>
+        </w:rPr>
+        <w:t xml:space="preserve"> Diese befindet sich nicht innerhalb des Zuges, sondern beispielsweise in einer Zentrale der Bahn.</w:t>
+      </w:r>
+      <w:r>
+        <w:rPr>
+          <w:rStyle w:val="berschrift3Zchn"/>
+          <w:rFonts w:asciiTheme="minorHAnsi" w:hAnsiTheme="minorHAnsi" w:cstheme="minorHAnsi"/>
+          <w:color w:val="auto"/>
+          <w:sz w:val="22"/>
+          <w:szCs w:val="22"/>
+        </w:rPr>
+        <w:t xml:space="preserve"> Dort befinden sich alle wichtigen Daten, wie </w:t>
+      </w:r>
+      <w:r>
+        <w:rPr>
+          <w:rStyle w:val="berschrift3Zchn"/>
+          <w:rFonts w:asciiTheme="minorHAnsi" w:hAnsiTheme="minorHAnsi" w:cstheme="minorHAnsi"/>
+          <w:color w:val="auto"/>
+          <w:sz w:val="22"/>
+          <w:szCs w:val="22"/>
+        </w:rPr>
+        <w:t>z.B.</w:t>
+      </w:r>
+      <w:r>
+        <w:rPr>
+          <w:rStyle w:val="berschrift3Zchn"/>
+          <w:rFonts w:asciiTheme="minorHAnsi" w:hAnsiTheme="minorHAnsi" w:cstheme="minorHAnsi"/>
+          <w:color w:val="auto"/>
+          <w:sz w:val="22"/>
+          <w:szCs w:val="22"/>
+        </w:rPr>
+        <w:t xml:space="preserve"> die Informationen des Zuggastes. Unserer Meinung nach, wäre es nicht sinnvoll, ein größeres Datenbanksystem im Zug selbst laufen zu lassen. Da es der Bahn möglich ist, zu erkennen, ob ein Zuggast gerade einsteigt oder den Zug verlässt, werden die Daten beim Betreten des Zuges temporär im Zug gespeichert. Beim Verlassen werden diese Daten dann wieder gelöscht. Dies hat den zum einen Vorteil, dass die Daten sehr schnell geladen werden können, da der Zug sich gerade an einem Bahnhof befindet. Außerdem ist die Datenbank nur dann ausgelastet, wenn Züge in einem Bahnhof sind. Somit greifen nicht alle Züge gleichzeitig auf die Datenbank zu.</w:t>
+      </w:r>
+      <w:r>
+        <w:rPr>
+          <w:rStyle w:val="berschrift3Zchn"/>
+          <w:rFonts w:asciiTheme="minorHAnsi" w:hAnsiTheme="minorHAnsi" w:cstheme="minorHAnsi"/>
+          <w:color w:val="auto"/>
+          <w:sz w:val="22"/>
+          <w:szCs w:val="22"/>
+        </w:rPr>
+        <w:t xml:space="preserve"> </w:t>
+      </w:r>
+    </w:p>
+    <w:p>
+      <w:pPr>
+        <w:keepNext/>
+        <w:spacing w:line="360" w:lineRule="auto"/>
+      </w:pPr>
+      <w:r>
+        <w:rPr>
+          <w:noProof/>
+          <w:lang w:eastAsia="de-DE"/>
+        </w:rPr>
+        <w:lastRenderedPageBreak/>
+        <w:drawing>
+          <wp:inline distT="0" distB="0" distL="0" distR="0" wp14:anchorId="5FBB7F02" wp14:editId="1376257D">
+            <wp:extent cx="4491532" cy="2888028"/>
+            <wp:effectExtent l="0" t="0" r="4445" b="7620"/>
+            <wp:docPr id="4" name="Grafik 4"/>
+            <wp:cNvGraphicFramePr>
+              <a:graphicFrameLocks xmlns:a="http://schemas.openxmlformats.org/drawingml/2006/main" noChangeAspect="1"/>
+            </wp:cNvGraphicFramePr>
+            <a:graphic xmlns:a="http://schemas.openxmlformats.org/drawingml/2006/main">
+              <a:graphicData uri="http://schemas.openxmlformats.org/drawingml/2006/picture">
+                <pic:pic xmlns:pic="http://schemas.openxmlformats.org/drawingml/2006/picture">
+                  <pic:nvPicPr>
+                    <pic:cNvPr id="0" name=""/>
+                    <pic:cNvPicPr/>
+                  </pic:nvPicPr>
+                  <pic:blipFill>
+                    <a:blip r:embed="rId16"/>
+                    <a:stretch>
+                      <a:fillRect/>
+                    </a:stretch>
+                  </pic:blipFill>
+                  <pic:spPr>
+                    <a:xfrm>
+                      <a:off x="0" y="0"/>
                       <a:ext cx="4523770" cy="2908757"/>
                     </a:xfrm>
                     <a:prstGeom prst="rect">
@@ -2774,19 +2921,32 @@
         <w:pStyle w:val="Beschriftung"/>
         <w:spacing w:line="360" w:lineRule="auto"/>
       </w:pPr>
-      <w:bookmarkStart w:id="26" w:name="_Ref15970897"/>
+      <w:bookmarkStart w:id="27" w:name="_Ref15970897"/>
       <w:r>
         <w:t xml:space="preserve">Abbildung </w:t>
       </w:r>
-      <w:fldSimple w:instr=" SEQ Abbildung \* ARABIC ">
-        <w:r>
-          <w:rPr>
-            <w:noProof/>
-          </w:rPr>
-          <w:t>6</w:t>
-        </w:r>
-      </w:fldSimple>
-      <w:bookmarkEnd w:id="26"/>
+      <w:r>
+        <w:fldChar w:fldCharType="begin"/>
+      </w:r>
+      <w:r>
+        <w:instrText xml:space="preserve"> SEQ Abbildung \* ARABIC </w:instrText>
+      </w:r>
+      <w:r>
+        <w:fldChar w:fldCharType="separate"/>
+      </w:r>
+      <w:r>
+        <w:rPr>
+          <w:noProof/>
+        </w:rPr>
+        <w:t>6</w:t>
+      </w:r>
+      <w:r>
+        <w:rPr>
+          <w:noProof/>
+        </w:rPr>
+        <w:fldChar w:fldCharType="end"/>
+      </w:r>
+      <w:bookmarkEnd w:id="27"/>
       <w:r>
         <w:t xml:space="preserve"> Infrastruktur des Bahn 2.0 Systems</w:t>
       </w:r>
@@ -2802,7 +2962,12 @@
         <w:t>s</w:t>
       </w:r>
       <w:r>
-        <w:t>erver. Auf diesem werden dann die folgenden Komponenten deployt: Infoterminal, Sitzplatzverwaltung, Infotainmentsystem, RFID-System. Dies sind alles Komponenten, die nicht auf einem externen Server (also außerhalb der Bahn) laufen sollten, da sich ihre Funktion, immer an einen speziellen Gast anpasst</w:t>
+        <w:t>erver. Auf die</w:t>
+      </w:r>
+      <w:bookmarkStart w:id="28" w:name="_GoBack"/>
+      <w:bookmarkEnd w:id="28"/>
+      <w:r>
+        <w:t>sem werden dann die folgenden Komponenten deployt: Infoterminal, Sitzplatzverwaltung, Infotainmentsystem, RFID-System. Dies sind alles Komponenten, die nicht auf einem externen Server (also außerhalb der Bahn) laufen sollten, da sich ihre Funktion, immer an einen speziellen Gast anpasst</w:t>
       </w:r>
       <w:r>
         <w:t>,</w:t>
@@ -2838,7 +3003,17 @@
         <w:t>n</w:t>
       </w:r>
       <w:r>
-        <w:t>(Statistik der DB einbauen)</w:t>
+        <w:t>(</w:t>
+      </w:r>
+      <w:r>
+        <w:rPr>
+          <w:color w:val="FF0000"/>
+          <w:highlight w:val="yellow"/>
+        </w:rPr>
+        <w:t>Statistik der DB einbauen</w:t>
+      </w:r>
+      <w:r>
+        <w:t>)</w:t>
       </w:r>
       <w:r>
         <w:t>, sondern nur die, die wichtig für den aktuellen Zug (uns seine Gäste) sind</w:t>
@@ -2887,24 +3062,24 @@
       <w:r>
         <w:br/>
       </w:r>
-      <w:commentRangeStart w:id="27"/>
-      <w:commentRangeStart w:id="28"/>
+      <w:commentRangeStart w:id="29"/>
+      <w:commentRangeStart w:id="30"/>
       <w:r>
         <w:t>Der Vollständigkeit, haben die Mediathek-Komponente mit in diese Architektur aufgenommen</w:t>
       </w:r>
-      <w:commentRangeEnd w:id="27"/>
+      <w:commentRangeEnd w:id="29"/>
       <w:r>
         <w:rPr>
           <w:rStyle w:val="Kommentarzeichen"/>
         </w:rPr>
-        <w:commentReference w:id="27"/>
-      </w:r>
-      <w:commentRangeEnd w:id="28"/>
+        <w:commentReference w:id="29"/>
+      </w:r>
+      <w:commentRangeEnd w:id="30"/>
       <w:r>
         <w:rPr>
           <w:rStyle w:val="Kommentarzeichen"/>
         </w:rPr>
-        <w:commentReference w:id="28"/>
+        <w:commentReference w:id="30"/>
       </w:r>
       <w:r>
         <w:t xml:space="preserve">. Da aus den Anforderungen nicht ersichtlich ist, ob diese über einen Drittanbieter bereitgestellt wird oder ob es sich um eine Mediathek der Bahn handeln wird. Ist erstes der Fall, wird diese Komponente aus der </w:t>
@@ -2957,12 +3132,12 @@
       <w:r>
         <w:t>.</w:t>
       </w:r>
-      <w:commentRangeEnd w:id="24"/>
+      <w:commentRangeEnd w:id="25"/>
       <w:r>
         <w:rPr>
           <w:rStyle w:val="Kommentarzeichen"/>
         </w:rPr>
-        <w:commentReference w:id="24"/>
+        <w:commentReference w:id="25"/>
       </w:r>
     </w:p>
     <w:p>
@@ -2974,7 +3149,7 @@
       <w:pPr>
         <w:pStyle w:val="berschrift2"/>
       </w:pPr>
-      <w:commentRangeStart w:id="29"/>
+      <w:commentRangeStart w:id="31"/>
       <w:r>
         <w:lastRenderedPageBreak/>
         <w:t>Aufgabe 2 - Nicht funktionale Anforderungen</w:t>
@@ -3111,7 +3286,7 @@
                     <pic:cNvPicPr/>
                   </pic:nvPicPr>
                   <pic:blipFill>
-                    <a:blip r:embed="rId16">
+                    <a:blip r:embed="rId17">
                       <a:extLst>
                         <a:ext uri="{28A0092B-C50C-407E-A947-70E740481C1C}">
                           <a14:useLocalDpi xmlns:a14="http://schemas.microsoft.com/office/drawing/2010/main" val="0"/>
@@ -3223,19 +3398,32 @@
                             <w:pPr>
                               <w:pStyle w:val="Beschriftung"/>
                             </w:pPr>
-                            <w:bookmarkStart w:id="30" w:name="_Ref17132198"/>
+                            <w:bookmarkStart w:id="32" w:name="_Ref17132198"/>
                             <w:r>
                               <w:t xml:space="preserve">Abbildung </w:t>
                             </w:r>
-                            <w:fldSimple w:instr=" SEQ Abbildung \* ARABIC ">
-                              <w:r>
-                                <w:rPr>
-                                  <w:noProof/>
-                                </w:rPr>
-                                <w:t>7</w:t>
-                              </w:r>
-                            </w:fldSimple>
-                            <w:bookmarkEnd w:id="30"/>
+                            <w:r>
+                              <w:fldChar w:fldCharType="begin"/>
+                            </w:r>
+                            <w:r>
+                              <w:instrText xml:space="preserve"> SEQ Abbildung \* ARABIC </w:instrText>
+                            </w:r>
+                            <w:r>
+                              <w:fldChar w:fldCharType="separate"/>
+                            </w:r>
+                            <w:r>
+                              <w:rPr>
+                                <w:noProof/>
+                              </w:rPr>
+                              <w:t>7</w:t>
+                            </w:r>
+                            <w:r>
+                              <w:rPr>
+                                <w:noProof/>
+                              </w:rPr>
+                              <w:fldChar w:fldCharType="end"/>
+                            </w:r>
+                            <w:bookmarkEnd w:id="32"/>
                             <w:r>
                               <w:t xml:space="preserve"> Softwarequalität nach ISO-Norm 9126</w:t>
                             </w:r>
@@ -3263,14 +3451,14 @@
           </mc:Choice>
           <mc:Fallback>
             <w:pict>
-              <v:shape id="Textfeld 7" o:spid="_x0000_s1027" type="#_x0000_t202" style="position:absolute;left:0;text-align:left;margin-left:208.05pt;margin-top:63.25pt;width:246pt;height:33.3pt;z-index:251658752;visibility:visible;mso-wrap-style:square;mso-height-percent:0;mso-wrap-distance-left:9pt;mso-wrap-distance-top:0;mso-wrap-distance-right:9pt;mso-wrap-distance-bottom:0;mso-position-horizontal:absolute;mso-position-horizontal-relative:text;mso-position-vertical:absolute;mso-position-vertical-relative:text;mso-height-percent:0;mso-height-relative:margin;v-text-anchor:top" o:gfxdata="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" stroked="f">
+              <v:shape w14:anchorId="26F18EBF" id="Textfeld 7" o:spid="_x0000_s1027" type="#_x0000_t202" style="position:absolute;left:0;text-align:left;margin-left:208.05pt;margin-top:63.25pt;width:246pt;height:33.3pt;z-index:251658752;visibility:visible;mso-wrap-style:square;mso-height-percent:0;mso-wrap-distance-left:9pt;mso-wrap-distance-top:0;mso-wrap-distance-right:9pt;mso-wrap-distance-bottom:0;mso-position-horizontal:absolute;mso-position-horizontal-relative:text;mso-position-vertical:absolute;mso-position-vertical-relative:text;mso-height-percent:0;mso-height-relative:margin;v-text-anchor:top" o:gfxdata="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" stroked="f">
                 <v:textbox inset="0,0,0,0">
                   <w:txbxContent>
                     <w:p>
                       <w:pPr>
                         <w:pStyle w:val="Beschriftung"/>
                       </w:pPr>
-                      <w:bookmarkStart w:id="32" w:name="_Ref17132198"/>
+                      <w:bookmarkStart w:id="33" w:name="_Ref17132198"/>
                       <w:r>
                         <w:t xml:space="preserve">Abbildung </w:t>
                       </w:r>
@@ -3278,10 +3466,7 @@
                         <w:fldChar w:fldCharType="begin"/>
                       </w:r>
                       <w:r>
-                        <w:instrText xml:space="preserve"> SEQ Abbild</w:instrText>
-                      </w:r>
-                      <w:r>
-                        <w:instrText xml:space="preserve">ung \* ARABIC </w:instrText>
+                        <w:instrText xml:space="preserve"> SEQ Abbildung \* ARABIC </w:instrText>
                       </w:r>
                       <w:r>
                         <w:fldChar w:fldCharType="separate"/>
@@ -3298,7 +3483,7 @@
                         </w:rPr>
                         <w:fldChar w:fldCharType="end"/>
                       </w:r>
-                      <w:bookmarkEnd w:id="32"/>
+                      <w:bookmarkEnd w:id="33"/>
                       <w:r>
                         <w:t xml:space="preserve"> Softwarequalität nach ISO-Norm 9126</w:t>
                       </w:r>
@@ -3453,16 +3638,16 @@
         </w:rPr>
         <w:footnoteReference w:id="6"/>
       </w:r>
-      <w:commentRangeEnd w:id="29"/>
+      <w:commentRangeEnd w:id="31"/>
       <w:r>
         <w:rPr>
           <w:rStyle w:val="Kommentarzeichen"/>
         </w:rPr>
-        <w:commentReference w:id="29"/>
+        <w:commentReference w:id="31"/>
       </w:r>
     </w:p>
     <w:sectPr>
-      <w:footerReference w:type="default" r:id="rId17"/>
+      <w:footerReference w:type="default" r:id="rId18"/>
       <w:pgSz w:w="11906" w:h="16838"/>
       <w:pgMar w:top="1417" w:right="1417" w:bottom="1134" w:left="1417" w:header="708" w:footer="708" w:gutter="0"/>
       <w:cols w:space="708"/>
@@ -3473,7 +3658,7 @@
 </file>
 
 <file path=word/comments.xml><?xml version="1.0" encoding="utf-8"?>
-<w:comments xmlns:wpc="http://schemas.microsoft.com/office/word/2010/wordprocessingCanvas" xmlns:mc="http://schemas.openxmlformats.org/markup-compatibility/2006" xmlns:o="urn:schemas-microsoft-com:office:office" xmlns:r="http://schemas.openxmlformats.org/officeDocument/2006/relationships" xmlns:m="http://schemas.openxmlformats.org/officeDocument/2006/math" xmlns:v="urn:schemas-microsoft-com:vml" xmlns:wp14="http://schemas.microsoft.com/office/word/2010/wordprocessingDrawing" xmlns:wp="http://schemas.openxmlformats.org/drawingml/2006/wordprocessingDrawing" xmlns:w10="urn:schemas-microsoft-com:office:word" xmlns:w="http://schemas.openxmlformats.org/wordprocessingml/2006/main" xmlns:w14="http://schemas.microsoft.com/office/word/2010/wordml" xmlns:wpg="http://schemas.microsoft.com/office/word/2010/wordprocessingGroup" xmlns:wpi="http://schemas.microsoft.com/office/word/2010/wordprocessingInk" xmlns:wne="http://schemas.microsoft.com/office/word/2006/wordml" xmlns:wps="http://schemas.microsoft.com/office/word/2010/wordprocessingShape" mc:Ignorable="w14 wp14">
+<w:comments xmlns:wpc="http://schemas.microsoft.com/office/word/2010/wordprocessingCanvas" xmlns:cx="http://schemas.microsoft.com/office/drawing/2014/chartex" xmlns:cx1="http://schemas.microsoft.com/office/drawing/2015/9/8/chartex" xmlns:cx2="http://schemas.microsoft.com/office/drawing/2015/10/21/chartex" xmlns:cx3="http://schemas.microsoft.com/office/drawing/2016/5/9/chartex" xmlns:cx4="http://schemas.microsoft.com/office/drawing/2016/5/10/chartex" xmlns:cx5="http://schemas.microsoft.com/office/drawing/2016/5/11/chartex" xmlns:cx6="http://schemas.microsoft.com/office/drawing/2016/5/12/chartex" xmlns:cx7="http://schemas.microsoft.com/office/drawing/2016/5/13/chartex" xmlns:cx8="http://schemas.microsoft.com/office/drawing/2016/5/14/chartex" xmlns:mc="http://schemas.openxmlformats.org/markup-compatibility/2006" xmlns:aink="http://schemas.microsoft.com/office/drawing/2016/ink" xmlns:am3d="http://schemas.microsoft.com/office/drawing/2017/model3d" xmlns:o="urn:schemas-microsoft-com:office:office" xmlns:r="http://schemas.openxmlformats.org/officeDocument/2006/relationships" xmlns:m="http://schemas.openxmlformats.org/officeDocument/2006/math" xmlns:v="urn:schemas-microsoft-com:vml" xmlns:wp14="http://schemas.microsoft.com/office/word/2010/wordprocessingDrawing" xmlns:wp="http://schemas.openxmlformats.org/drawingml/2006/wordprocessingDrawing" xmlns:w10="urn:schemas-microsoft-com:office:word" xmlns:w="http://schemas.openxmlformats.org/wordprocessingml/2006/main" xmlns:w14="http://schemas.microsoft.com/office/word/2010/wordml" xmlns:w15="http://schemas.microsoft.com/office/word/2012/wordml" xmlns:w16cid="http://schemas.microsoft.com/office/word/2016/wordml/cid" xmlns:w16se="http://schemas.microsoft.com/office/word/2015/wordml/symex" xmlns:wpg="http://schemas.microsoft.com/office/word/2010/wordprocessingGroup" xmlns:wpi="http://schemas.microsoft.com/office/word/2010/wordprocessingInk" xmlns:wne="http://schemas.microsoft.com/office/word/2006/wordml" xmlns:wps="http://schemas.microsoft.com/office/word/2010/wordprocessingShape" mc:Ignorable="w14 w15 w16se w16cid wp14">
   <w:comment w:id="1" w:author="John-Bryan Spieker" w:date="2019-08-19T18:49:00Z" w:initials="JS">
     <w:p>
       <w:pPr>
@@ -3514,7 +3699,7 @@
       </w:r>
     </w:p>
   </w:comment>
-  <w:comment w:id="5" w:author="John-Bryan Spieker" w:date="2019-08-05T20:02:00Z" w:initials="JS">
+  <w:comment w:id="4" w:author="John-Bryan Spieker" w:date="2019-08-05T20:02:00Z" w:initials="JS">
     <w:p>
       <w:pPr>
         <w:pStyle w:val="Kommentartext"/>
@@ -3612,6 +3797,33 @@
       </w:r>
     </w:p>
   </w:comment>
+  <w:comment w:id="14" w:author="John-Bryan Spieker" w:date="2019-08-21T07:25:00Z" w:initials="JS">
+    <w:p>
+      <w:pPr>
+        <w:pStyle w:val="Kommentartext"/>
+        <w:rPr>
+          <w:rStyle w:val="Kommentarzeichen"/>
+        </w:rPr>
+      </w:pPr>
+      <w:r>
+        <w:rPr>
+          <w:rStyle w:val="Kommentarzeichen"/>
+        </w:rPr>
+        <w:annotationRef/>
+      </w:r>
+      <w:r>
+        <w:rPr>
+          <w:rStyle w:val="Kommentarzeichen"/>
+        </w:rPr>
+        <w:t>Umstellung auf zwei statt eines Systems</w:t>
+      </w:r>
+    </w:p>
+    <w:p>
+      <w:pPr>
+        <w:pStyle w:val="Kommentartext"/>
+      </w:pPr>
+    </w:p>
+  </w:comment>
   <w:comment w:id="12" w:author="John-Bryan Spieker" w:date="2019-08-05T21:14:00Z" w:initials="JS">
     <w:p>
       <w:pPr>
@@ -3628,7 +3840,7 @@
       </w:r>
     </w:p>
   </w:comment>
-  <w:comment w:id="16" w:author="John-Bryan Spieker" w:date="2019-08-08T15:10:00Z" w:initials="JS">
+  <w:comment w:id="17" w:author="John-Bryan Spieker" w:date="2019-08-08T15:10:00Z" w:initials="JS">
     <w:p>
       <w:pPr>
         <w:pStyle w:val="Kommentartext"/>
@@ -3644,7 +3856,7 @@
       </w:r>
     </w:p>
   </w:comment>
-  <w:comment w:id="18" w:author="John-Bryan Spieker" w:date="2019-08-08T22:43:00Z" w:initials="JS">
+  <w:comment w:id="19" w:author="John-Bryan Spieker" w:date="2019-08-08T22:43:00Z" w:initials="JS">
     <w:p>
       <w:pPr>
         <w:pStyle w:val="Kommentartext"/>
@@ -3660,7 +3872,7 @@
       </w:r>
     </w:p>
   </w:comment>
-  <w:comment w:id="20" w:author="John-Bryan Spieker" w:date="2019-08-09T22:44:00Z" w:initials="JS">
+  <w:comment w:id="21" w:author="John-Bryan Spieker" w:date="2019-08-09T22:44:00Z" w:initials="JS">
     <w:p>
       <w:pPr>
         <w:pStyle w:val="Kommentartext"/>
@@ -3676,7 +3888,7 @@
       </w:r>
     </w:p>
   </w:comment>
-  <w:comment w:id="27" w:author="Frederik Duda" w:date="2019-08-19T12:25:00Z" w:initials="FD">
+  <w:comment w:id="29" w:author="Frederik Duda" w:date="2019-08-19T12:25:00Z" w:initials="FD">
     <w:p>
       <w:pPr>
         <w:pStyle w:val="Kommentartext"/>
@@ -3692,7 +3904,7 @@
       </w:r>
     </w:p>
   </w:comment>
-  <w:comment w:id="28" w:author="John-Bryan Spieker" w:date="2019-08-19T18:25:00Z" w:initials="JS">
+  <w:comment w:id="30" w:author="John-Bryan Spieker" w:date="2019-08-19T18:25:00Z" w:initials="JS">
     <w:p>
       <w:pPr>
         <w:pStyle w:val="Kommentartext"/>
@@ -3708,7 +3920,7 @@
       </w:r>
     </w:p>
   </w:comment>
-  <w:comment w:id="24" w:author="John-Bryan Spieker" w:date="2019-08-06T08:47:00Z" w:initials="JS">
+  <w:comment w:id="25" w:author="John-Bryan Spieker" w:date="2019-08-06T08:47:00Z" w:initials="JS">
     <w:p>
       <w:pPr>
         <w:pStyle w:val="Kommentartext"/>
@@ -3724,7 +3936,7 @@
       </w:r>
     </w:p>
   </w:comment>
-  <w:comment w:id="29" w:author="Frederik Duda" w:date="2019-08-19T15:42:00Z" w:initials="FD">
+  <w:comment w:id="31" w:author="Frederik Duda" w:date="2019-08-19T15:42:00Z" w:initials="FD">
     <w:p>
       <w:pPr>
         <w:pStyle w:val="Kommentartext"/>
@@ -3752,11 +3964,13 @@
 <file path=word/commentsExtended.xml><?xml version="1.0" encoding="utf-8"?>
 <w15:commentsEx xmlns:wpc="http://schemas.microsoft.com/office/word/2010/wordprocessingCanvas" xmlns:cx="http://schemas.microsoft.com/office/drawing/2014/chartex" xmlns:cx1="http://schemas.microsoft.com/office/drawing/2015/9/8/chartex" xmlns:cx2="http://schemas.microsoft.com/office/drawing/2015/10/21/chartex" xmlns:cx3="http://schemas.microsoft.com/office/drawing/2016/5/9/chartex" xmlns:cx4="http://schemas.microsoft.com/office/drawing/2016/5/10/chartex" xmlns:cx5="http://schemas.microsoft.com/office/drawing/2016/5/11/chartex" xmlns:cx6="http://schemas.microsoft.com/office/drawing/2016/5/12/chartex" xmlns:cx7="http://schemas.microsoft.com/office/drawing/2016/5/13/chartex" xmlns:cx8="http://schemas.microsoft.com/office/drawing/2016/5/14/chartex" xmlns:mc="http://schemas.openxmlformats.org/markup-compatibility/2006" xmlns:aink="http://schemas.microsoft.com/office/drawing/2016/ink" xmlns:am3d="http://schemas.microsoft.com/office/drawing/2017/model3d" xmlns:o="urn:schemas-microsoft-com:office:office" xmlns:r="http://schemas.openxmlformats.org/officeDocument/2006/relationships" xmlns:m="http://schemas.openxmlformats.org/officeDocument/2006/math" xmlns:v="urn:schemas-microsoft-com:vml" xmlns:wp14="http://schemas.microsoft.com/office/word/2010/wordprocessingDrawing" xmlns:wp="http://schemas.openxmlformats.org/drawingml/2006/wordprocessingDrawing" xmlns:w10="urn:schemas-microsoft-com:office:word" xmlns:w="http://schemas.openxmlformats.org/wordprocessingml/2006/main" xmlns:w14="http://schemas.microsoft.com/office/word/2010/wordml" xmlns:w15="http://schemas.microsoft.com/office/word/2012/wordml" xmlns:w16cid="http://schemas.microsoft.com/office/word/2016/wordml/cid" xmlns:w16se="http://schemas.microsoft.com/office/word/2015/wordml/symex" xmlns:wpg="http://schemas.microsoft.com/office/word/2010/wordprocessingGroup" xmlns:wpi="http://schemas.microsoft.com/office/word/2010/wordprocessingInk" xmlns:wne="http://schemas.microsoft.com/office/word/2006/wordml" xmlns:wps="http://schemas.microsoft.com/office/word/2010/wordprocessingShape" mc:Ignorable="w14 w15 w16se w16cid wp14">
   <w15:commentEx w15:paraId="5309EA4B" w15:done="0"/>
+  <w15:commentEx w15:paraId="0E05A02F" w15:done="0"/>
   <w15:commentEx w15:paraId="245C4560" w15:done="0"/>
   <w15:commentEx w15:paraId="335764DD" w15:done="0"/>
   <w15:commentEx w15:paraId="1FBC6B76" w15:done="0"/>
   <w15:commentEx w15:paraId="0D4C9758" w15:done="0"/>
   <w15:commentEx w15:paraId="7B772E62" w15:paraIdParent="0D4C9758" w15:done="0"/>
+  <w15:commentEx w15:paraId="3DA0CAA8" w15:done="0"/>
   <w15:commentEx w15:paraId="3C57A782" w15:done="0"/>
   <w15:commentEx w15:paraId="0FEBA982" w15:done="0"/>
   <w15:commentEx w15:paraId="1DD73ED5" w15:done="0"/>
@@ -3771,11 +3985,13 @@
 <file path=word/commentsIds.xml><?xml version="1.0" encoding="utf-8"?>
 <w16cid:commentsIds xmlns:wpc="http://schemas.microsoft.com/office/word/2010/wordprocessingCanvas" xmlns:cx="http://schemas.microsoft.com/office/drawing/2014/chartex" xmlns:cx1="http://schemas.microsoft.com/office/drawing/2015/9/8/chartex" xmlns:cx2="http://schemas.microsoft.com/office/drawing/2015/10/21/chartex" xmlns:cx3="http://schemas.microsoft.com/office/drawing/2016/5/9/chartex" xmlns:cx4="http://schemas.microsoft.com/office/drawing/2016/5/10/chartex" xmlns:cx5="http://schemas.microsoft.com/office/drawing/2016/5/11/chartex" xmlns:cx6="http://schemas.microsoft.com/office/drawing/2016/5/12/chartex" xmlns:cx7="http://schemas.microsoft.com/office/drawing/2016/5/13/chartex" xmlns:cx8="http://schemas.microsoft.com/office/drawing/2016/5/14/chartex" xmlns:mc="http://schemas.openxmlformats.org/markup-compatibility/2006" xmlns:aink="http://schemas.microsoft.com/office/drawing/2016/ink" xmlns:am3d="http://schemas.microsoft.com/office/drawing/2017/model3d" xmlns:o="urn:schemas-microsoft-com:office:office" xmlns:r="http://schemas.openxmlformats.org/officeDocument/2006/relationships" xmlns:m="http://schemas.openxmlformats.org/officeDocument/2006/math" xmlns:v="urn:schemas-microsoft-com:vml" xmlns:wp14="http://schemas.microsoft.com/office/word/2010/wordprocessingDrawing" xmlns:wp="http://schemas.openxmlformats.org/drawingml/2006/wordprocessingDrawing" xmlns:w10="urn:schemas-microsoft-com:office:word" xmlns:w="http://schemas.openxmlformats.org/wordprocessingml/2006/main" xmlns:w14="http://schemas.microsoft.com/office/word/2010/wordml" xmlns:w15="http://schemas.microsoft.com/office/word/2012/wordml" xmlns:w16cid="http://schemas.microsoft.com/office/word/2016/wordml/cid" xmlns:w16se="http://schemas.microsoft.com/office/word/2015/wordml/symex" xmlns:wpg="http://schemas.microsoft.com/office/word/2010/wordprocessingGroup" xmlns:wpi="http://schemas.microsoft.com/office/word/2010/wordprocessingInk" xmlns:wne="http://schemas.microsoft.com/office/word/2006/wordml" xmlns:wps="http://schemas.microsoft.com/office/word/2010/wordprocessingShape" mc:Ignorable="w14 w15 w16se w16cid wp14">
   <w16cid:commentId w16cid:paraId="5309EA4B" w16cid:durableId="21056DAF"/>
+  <w16cid:commentId w16cid:paraId="0E05A02F" w16cid:durableId="21076AE6"/>
   <w16cid:commentId w16cid:paraId="245C4560" w16cid:durableId="20F309D5"/>
   <w16cid:commentId w16cid:paraId="335764DD" w16cid:durableId="20F30A2F"/>
   <w16cid:commentId w16cid:paraId="1FBC6B76" w16cid:durableId="20F263E7"/>
   <w16cid:commentId w16cid:paraId="0D4C9758" w16cid:durableId="20F6B6B7"/>
   <w16cid:commentId w16cid:paraId="7B772E62" w16cid:durableId="20F720E2"/>
+  <w16cid:commentId w16cid:paraId="3DA0CAA8" w16cid:durableId="21077057"/>
   <w16cid:commentId w16cid:paraId="3C57A782" w16cid:durableId="20F31ACB"/>
   <w16cid:commentId w16cid:paraId="0FEBA982" w16cid:durableId="20F6BA03"/>
   <w16cid:commentId w16cid:paraId="1DD73ED5" w16cid:durableId="20F723FB"/>
@@ -3788,7 +4004,7 @@
 </file>
 
 <file path=word/endnotes.xml><?xml version="1.0" encoding="utf-8"?>
-<w:endnotes xmlns:wpc="http://schemas.microsoft.com/office/word/2010/wordprocessingCanvas" xmlns:mc="http://schemas.openxmlformats.org/markup-compatibility/2006" xmlns:o="urn:schemas-microsoft-com:office:office" xmlns:r="http://schemas.openxmlformats.org/officeDocument/2006/relationships" xmlns:m="http://schemas.openxmlformats.org/officeDocument/2006/math" xmlns:v="urn:schemas-microsoft-com:vml" xmlns:wp14="http://schemas.microsoft.com/office/word/2010/wordprocessingDrawing" xmlns:wp="http://schemas.openxmlformats.org/drawingml/2006/wordprocessingDrawing" xmlns:w10="urn:schemas-microsoft-com:office:word" xmlns:w="http://schemas.openxmlformats.org/wordprocessingml/2006/main" xmlns:w14="http://schemas.microsoft.com/office/word/2010/wordml" xmlns:wpg="http://schemas.microsoft.com/office/word/2010/wordprocessingGroup" xmlns:wpi="http://schemas.microsoft.com/office/word/2010/wordprocessingInk" xmlns:wne="http://schemas.microsoft.com/office/word/2006/wordml" xmlns:wps="http://schemas.microsoft.com/office/word/2010/wordprocessingShape" mc:Ignorable="w14 wp14">
+<w:endnotes xmlns:wpc="http://schemas.microsoft.com/office/word/2010/wordprocessingCanvas" xmlns:cx="http://schemas.microsoft.com/office/drawing/2014/chartex" xmlns:cx1="http://schemas.microsoft.com/office/drawing/2015/9/8/chartex" xmlns:cx2="http://schemas.microsoft.com/office/drawing/2015/10/21/chartex" xmlns:cx3="http://schemas.microsoft.com/office/drawing/2016/5/9/chartex" xmlns:cx4="http://schemas.microsoft.com/office/drawing/2016/5/10/chartex" xmlns:cx5="http://schemas.microsoft.com/office/drawing/2016/5/11/chartex" xmlns:cx6="http://schemas.microsoft.com/office/drawing/2016/5/12/chartex" xmlns:cx7="http://schemas.microsoft.com/office/drawing/2016/5/13/chartex" xmlns:cx8="http://schemas.microsoft.com/office/drawing/2016/5/14/chartex" xmlns:mc="http://schemas.openxmlformats.org/markup-compatibility/2006" xmlns:aink="http://schemas.microsoft.com/office/drawing/2016/ink" xmlns:am3d="http://schemas.microsoft.com/office/drawing/2017/model3d" xmlns:o="urn:schemas-microsoft-com:office:office" xmlns:r="http://schemas.openxmlformats.org/officeDocument/2006/relationships" xmlns:m="http://schemas.openxmlformats.org/officeDocument/2006/math" xmlns:v="urn:schemas-microsoft-com:vml" xmlns:wp14="http://schemas.microsoft.com/office/word/2010/wordprocessingDrawing" xmlns:wp="http://schemas.openxmlformats.org/drawingml/2006/wordprocessingDrawing" xmlns:w10="urn:schemas-microsoft-com:office:word" xmlns:w="http://schemas.openxmlformats.org/wordprocessingml/2006/main" xmlns:w14="http://schemas.microsoft.com/office/word/2010/wordml" xmlns:w15="http://schemas.microsoft.com/office/word/2012/wordml" xmlns:w16cid="http://schemas.microsoft.com/office/word/2016/wordml/cid" xmlns:w16se="http://schemas.microsoft.com/office/word/2015/wordml/symex" xmlns:wpg="http://schemas.microsoft.com/office/word/2010/wordprocessingGroup" xmlns:wpi="http://schemas.microsoft.com/office/word/2010/wordprocessingInk" xmlns:wne="http://schemas.microsoft.com/office/word/2006/wordml" xmlns:wps="http://schemas.microsoft.com/office/word/2010/wordprocessingShape" mc:Ignorable="w14 w15 w16se w16cid wp14">
   <w:endnote w:type="separator" w:id="-1">
     <w:p>
       <w:pPr>
@@ -3813,7 +4029,7 @@
 </file>
 
 <file path=word/footer1.xml><?xml version="1.0" encoding="utf-8"?>
-<w:ftr xmlns:wpc="http://schemas.microsoft.com/office/word/2010/wordprocessingCanvas" xmlns:mc="http://schemas.openxmlformats.org/markup-compatibility/2006" xmlns:o="urn:schemas-microsoft-com:office:office" xmlns:r="http://schemas.openxmlformats.org/officeDocument/2006/relationships" xmlns:m="http://schemas.openxmlformats.org/officeDocument/2006/math" xmlns:v="urn:schemas-microsoft-com:vml" xmlns:wp14="http://schemas.microsoft.com/office/word/2010/wordprocessingDrawing" xmlns:wp="http://schemas.openxmlformats.org/drawingml/2006/wordprocessingDrawing" xmlns:w10="urn:schemas-microsoft-com:office:word" xmlns:w="http://schemas.openxmlformats.org/wordprocessingml/2006/main" xmlns:w14="http://schemas.microsoft.com/office/word/2010/wordml" xmlns:wpg="http://schemas.microsoft.com/office/word/2010/wordprocessingGroup" xmlns:wpi="http://schemas.microsoft.com/office/word/2010/wordprocessingInk" xmlns:wne="http://schemas.microsoft.com/office/word/2006/wordml" xmlns:wps="http://schemas.microsoft.com/office/word/2010/wordprocessingShape" mc:Ignorable="w14 wp14">
+<w:ftr xmlns:wpc="http://schemas.microsoft.com/office/word/2010/wordprocessingCanvas" xmlns:cx="http://schemas.microsoft.com/office/drawing/2014/chartex" xmlns:cx1="http://schemas.microsoft.com/office/drawing/2015/9/8/chartex" xmlns:cx2="http://schemas.microsoft.com/office/drawing/2015/10/21/chartex" xmlns:cx3="http://schemas.microsoft.com/office/drawing/2016/5/9/chartex" xmlns:cx4="http://schemas.microsoft.com/office/drawing/2016/5/10/chartex" xmlns:cx5="http://schemas.microsoft.com/office/drawing/2016/5/11/chartex" xmlns:cx6="http://schemas.microsoft.com/office/drawing/2016/5/12/chartex" xmlns:cx7="http://schemas.microsoft.com/office/drawing/2016/5/13/chartex" xmlns:cx8="http://schemas.microsoft.com/office/drawing/2016/5/14/chartex" xmlns:mc="http://schemas.openxmlformats.org/markup-compatibility/2006" xmlns:aink="http://schemas.microsoft.com/office/drawing/2016/ink" xmlns:am3d="http://schemas.microsoft.com/office/drawing/2017/model3d" xmlns:o="urn:schemas-microsoft-com:office:office" xmlns:r="http://schemas.openxmlformats.org/officeDocument/2006/relationships" xmlns:m="http://schemas.openxmlformats.org/officeDocument/2006/math" xmlns:v="urn:schemas-microsoft-com:vml" xmlns:wp14="http://schemas.microsoft.com/office/word/2010/wordprocessingDrawing" xmlns:wp="http://schemas.openxmlformats.org/drawingml/2006/wordprocessingDrawing" xmlns:w10="urn:schemas-microsoft-com:office:word" xmlns:w="http://schemas.openxmlformats.org/wordprocessingml/2006/main" xmlns:w14="http://schemas.microsoft.com/office/word/2010/wordml" xmlns:w15="http://schemas.microsoft.com/office/word/2012/wordml" xmlns:w16cid="http://schemas.microsoft.com/office/word/2016/wordml/cid" xmlns:w16se="http://schemas.microsoft.com/office/word/2015/wordml/symex" xmlns:wpg="http://schemas.microsoft.com/office/word/2010/wordprocessingGroup" xmlns:wpi="http://schemas.microsoft.com/office/word/2010/wordprocessingInk" xmlns:wne="http://schemas.microsoft.com/office/word/2006/wordml" xmlns:wps="http://schemas.microsoft.com/office/word/2010/wordprocessingShape" mc:Ignorable="w14 w15 w16se w16cid wp14">
   <w:p>
     <w:pPr>
       <w:pStyle w:val="Fuzeile"/>
@@ -3823,7 +4039,7 @@
 </file>
 
 <file path=word/footnotes.xml><?xml version="1.0" encoding="utf-8"?>
-<w:footnotes xmlns:wpc="http://schemas.microsoft.com/office/word/2010/wordprocessingCanvas" xmlns:mc="http://schemas.openxmlformats.org/markup-compatibility/2006" xmlns:o="urn:schemas-microsoft-com:office:office" xmlns:r="http://schemas.openxmlformats.org/officeDocument/2006/relationships" xmlns:m="http://schemas.openxmlformats.org/officeDocument/2006/math" xmlns:v="urn:schemas-microsoft-com:vml" xmlns:wp14="http://schemas.microsoft.com/office/word/2010/wordprocessingDrawing" xmlns:wp="http://schemas.openxmlformats.org/drawingml/2006/wordprocessingDrawing" xmlns:w10="urn:schemas-microsoft-com:office:word" xmlns:w="http://schemas.openxmlformats.org/wordprocessingml/2006/main" xmlns:w14="http://schemas.microsoft.com/office/word/2010/wordml" xmlns:wpg="http://schemas.microsoft.com/office/word/2010/wordprocessingGroup" xmlns:wpi="http://schemas.microsoft.com/office/word/2010/wordprocessingInk" xmlns:wne="http://schemas.microsoft.com/office/word/2006/wordml" xmlns:wps="http://schemas.microsoft.com/office/word/2010/wordprocessingShape" mc:Ignorable="w14 wp14">
+<w:footnotes xmlns:wpc="http://schemas.microsoft.com/office/word/2010/wordprocessingCanvas" xmlns:cx="http://schemas.microsoft.com/office/drawing/2014/chartex" xmlns:cx1="http://schemas.microsoft.com/office/drawing/2015/9/8/chartex" xmlns:cx2="http://schemas.microsoft.com/office/drawing/2015/10/21/chartex" xmlns:cx3="http://schemas.microsoft.com/office/drawing/2016/5/9/chartex" xmlns:cx4="http://schemas.microsoft.com/office/drawing/2016/5/10/chartex" xmlns:cx5="http://schemas.microsoft.com/office/drawing/2016/5/11/chartex" xmlns:cx6="http://schemas.microsoft.com/office/drawing/2016/5/12/chartex" xmlns:cx7="http://schemas.microsoft.com/office/drawing/2016/5/13/chartex" xmlns:cx8="http://schemas.microsoft.com/office/drawing/2016/5/14/chartex" xmlns:mc="http://schemas.openxmlformats.org/markup-compatibility/2006" xmlns:aink="http://schemas.microsoft.com/office/drawing/2016/ink" xmlns:am3d="http://schemas.microsoft.com/office/drawing/2017/model3d" xmlns:o="urn:schemas-microsoft-com:office:office" xmlns:r="http://schemas.openxmlformats.org/officeDocument/2006/relationships" xmlns:m="http://schemas.openxmlformats.org/officeDocument/2006/math" xmlns:v="urn:schemas-microsoft-com:vml" xmlns:wp14="http://schemas.microsoft.com/office/word/2010/wordprocessingDrawing" xmlns:wp="http://schemas.openxmlformats.org/drawingml/2006/wordprocessingDrawing" xmlns:w10="urn:schemas-microsoft-com:office:word" xmlns:w="http://schemas.openxmlformats.org/wordprocessingml/2006/main" xmlns:w14="http://schemas.microsoft.com/office/word/2010/wordml" xmlns:w15="http://schemas.microsoft.com/office/word/2012/wordml" xmlns:w16cid="http://schemas.microsoft.com/office/word/2016/wordml/cid" xmlns:w16se="http://schemas.microsoft.com/office/word/2015/wordml/symex" xmlns:wpg="http://schemas.microsoft.com/office/word/2010/wordprocessingGroup" xmlns:wpi="http://schemas.microsoft.com/office/word/2010/wordprocessingInk" xmlns:wne="http://schemas.microsoft.com/office/word/2006/wordml" xmlns:wps="http://schemas.microsoft.com/office/word/2010/wordprocessingShape" mc:Ignorable="w14 w15 w16se w16cid wp14">
   <w:footnote w:type="separator" w:id="-1">
     <w:p>
       <w:pPr>
@@ -3968,8 +4184,8 @@
 </file>
 
 <file path=word/numbering.xml><?xml version="1.0" encoding="utf-8"?>
-<w:numbering xmlns:wpc="http://schemas.microsoft.com/office/word/2010/wordprocessingCanvas" xmlns:mc="http://schemas.openxmlformats.org/markup-compatibility/2006" xmlns:o="urn:schemas-microsoft-com:office:office" xmlns:r="http://schemas.openxmlformats.org/officeDocument/2006/relationships" xmlns:m="http://schemas.openxmlformats.org/officeDocument/2006/math" xmlns:v="urn:schemas-microsoft-com:vml" xmlns:wp14="http://schemas.microsoft.com/office/word/2010/wordprocessingDrawing" xmlns:wp="http://schemas.openxmlformats.org/drawingml/2006/wordprocessingDrawing" xmlns:w10="urn:schemas-microsoft-com:office:word" xmlns:w="http://schemas.openxmlformats.org/wordprocessingml/2006/main" xmlns:w14="http://schemas.microsoft.com/office/word/2010/wordml" xmlns:wpg="http://schemas.microsoft.com/office/word/2010/wordprocessingGroup" xmlns:wpi="http://schemas.microsoft.com/office/word/2010/wordprocessingInk" xmlns:wne="http://schemas.microsoft.com/office/word/2006/wordml" xmlns:wps="http://schemas.microsoft.com/office/word/2010/wordprocessingShape" mc:Ignorable="w14 wp14">
-  <w:abstractNum w:abstractNumId="0">
+<w:numbering xmlns:wpc="http://schemas.microsoft.com/office/word/2010/wordprocessingCanvas" xmlns:cx="http://schemas.microsoft.com/office/drawing/2014/chartex" xmlns:cx1="http://schemas.microsoft.com/office/drawing/2015/9/8/chartex" xmlns:cx2="http://schemas.microsoft.com/office/drawing/2015/10/21/chartex" xmlns:cx3="http://schemas.microsoft.com/office/drawing/2016/5/9/chartex" xmlns:cx4="http://schemas.microsoft.com/office/drawing/2016/5/10/chartex" xmlns:cx5="http://schemas.microsoft.com/office/drawing/2016/5/11/chartex" xmlns:cx6="http://schemas.microsoft.com/office/drawing/2016/5/12/chartex" xmlns:cx7="http://schemas.microsoft.com/office/drawing/2016/5/13/chartex" xmlns:cx8="http://schemas.microsoft.com/office/drawing/2016/5/14/chartex" xmlns:mc="http://schemas.openxmlformats.org/markup-compatibility/2006" xmlns:aink="http://schemas.microsoft.com/office/drawing/2016/ink" xmlns:am3d="http://schemas.microsoft.com/office/drawing/2017/model3d" xmlns:o="urn:schemas-microsoft-com:office:office" xmlns:r="http://schemas.openxmlformats.org/officeDocument/2006/relationships" xmlns:m="http://schemas.openxmlformats.org/officeDocument/2006/math" xmlns:v="urn:schemas-microsoft-com:vml" xmlns:wp14="http://schemas.microsoft.com/office/word/2010/wordprocessingDrawing" xmlns:wp="http://schemas.openxmlformats.org/drawingml/2006/wordprocessingDrawing" xmlns:w10="urn:schemas-microsoft-com:office:word" xmlns:w="http://schemas.openxmlformats.org/wordprocessingml/2006/main" xmlns:w14="http://schemas.microsoft.com/office/word/2010/wordml" xmlns:w15="http://schemas.microsoft.com/office/word/2012/wordml" xmlns:w16cid="http://schemas.microsoft.com/office/word/2016/wordml/cid" xmlns:w16se="http://schemas.microsoft.com/office/word/2015/wordml/symex" xmlns:wpg="http://schemas.microsoft.com/office/word/2010/wordprocessingGroup" xmlns:wpi="http://schemas.microsoft.com/office/word/2010/wordprocessingInk" xmlns:wne="http://schemas.microsoft.com/office/word/2006/wordml" xmlns:wps="http://schemas.microsoft.com/office/word/2010/wordprocessingShape" mc:Ignorable="w14 w15 w16se w16cid wp14">
+  <w:abstractNum w:abstractNumId="0" w15:restartNumberingAfterBreak="0">
     <w:nsid w:val="1C366DED"/>
     <w:multiLevelType w:val="hybridMultilevel"/>
     <w:tmpl w:val="E37CA4A4"/>
@@ -4055,7 +4271,7 @@
       </w:pPr>
     </w:lvl>
   </w:abstractNum>
-  <w:abstractNum w:abstractNumId="1">
+  <w:abstractNum w:abstractNumId="1" w15:restartNumberingAfterBreak="0">
     <w:nsid w:val="39C912A8"/>
     <w:multiLevelType w:val="hybridMultilevel"/>
     <w:tmpl w:val="50D2FF98"/>
@@ -4141,7 +4357,7 @@
       </w:pPr>
     </w:lvl>
   </w:abstractNum>
-  <w:abstractNum w:abstractNumId="2">
+  <w:abstractNum w:abstractNumId="2" w15:restartNumberingAfterBreak="0">
     <w:nsid w:val="516D18CB"/>
     <w:multiLevelType w:val="hybridMultilevel"/>
     <w:tmpl w:val="DB62C81A"/>
@@ -4251,7 +4467,7 @@
 </file>
 
 <file path=word/styles.xml><?xml version="1.0" encoding="utf-8"?>
-<w:styles xmlns:mc="http://schemas.openxmlformats.org/markup-compatibility/2006" xmlns:r="http://schemas.openxmlformats.org/officeDocument/2006/relationships" xmlns:w="http://schemas.openxmlformats.org/wordprocessingml/2006/main" xmlns:w14="http://schemas.microsoft.com/office/word/2010/wordml" mc:Ignorable="w14">
+<w:styles xmlns:mc="http://schemas.openxmlformats.org/markup-compatibility/2006" xmlns:r="http://schemas.openxmlformats.org/officeDocument/2006/relationships" xmlns:w="http://schemas.openxmlformats.org/wordprocessingml/2006/main" xmlns:w14="http://schemas.microsoft.com/office/word/2010/wordml" xmlns:w15="http://schemas.microsoft.com/office/word/2012/wordml" xmlns:w16cid="http://schemas.microsoft.com/office/word/2016/wordml/cid" xmlns:w16se="http://schemas.microsoft.com/office/word/2015/wordml/symex" mc:Ignorable="w14 w15 w16se w16cid">
   <w:docDefaults>
     <w:rPrDefault>
       <w:rPr>
@@ -4267,713 +4483,383 @@
       </w:pPr>
     </w:pPrDefault>
   </w:docDefaults>
-  <w:latentStyles w:defLockedState="0" w:defUIPriority="99" w:defSemiHidden="1" w:defUnhideWhenUsed="1" w:defQFormat="0" w:count="267">
-    <w:lsdException w:name="Normal" w:semiHidden="0" w:uiPriority="0" w:unhideWhenUsed="0" w:qFormat="1"/>
-    <w:lsdException w:name="heading 1" w:semiHidden="0" w:uiPriority="9" w:unhideWhenUsed="0" w:qFormat="1"/>
-    <w:lsdException w:name="heading 2" w:uiPriority="9" w:qFormat="1"/>
-    <w:lsdException w:name="heading 3" w:uiPriority="9" w:qFormat="1"/>
-    <w:lsdException w:name="heading 4" w:uiPriority="9" w:qFormat="1"/>
-    <w:lsdException w:name="heading 5" w:uiPriority="9" w:qFormat="1"/>
-    <w:lsdException w:name="heading 6" w:uiPriority="9" w:qFormat="1"/>
-    <w:lsdException w:name="heading 7" w:uiPriority="9" w:qFormat="1"/>
-    <w:lsdException w:name="heading 8" w:uiPriority="9" w:qFormat="1"/>
-    <w:lsdException w:name="heading 9" w:uiPriority="9" w:qFormat="1"/>
-    <w:lsdException w:name="toc 1" w:uiPriority="39"/>
-    <w:lsdException w:name="toc 2" w:uiPriority="39"/>
-    <w:lsdException w:name="toc 3" w:uiPriority="39"/>
-    <w:lsdException w:name="toc 4" w:uiPriority="39"/>
-    <w:lsdException w:name="toc 5" w:uiPriority="39"/>
-    <w:lsdException w:name="toc 6" w:uiPriority="39"/>
-    <w:lsdException w:name="toc 7" w:uiPriority="39"/>
-    <w:lsdException w:name="toc 8" w:uiPriority="39"/>
-    <w:lsdException w:name="toc 9" w:uiPriority="39"/>
-    <w:lsdException w:name="caption" w:uiPriority="35" w:qFormat="1"/>
-    <w:lsdException w:name="Title" w:semiHidden="0" w:uiPriority="10" w:unhideWhenUsed="0" w:qFormat="1"/>
-    <w:lsdException w:name="Default Paragraph Font" w:uiPriority="1"/>
-    <w:lsdException w:name="Subtitle" w:semiHidden="0" w:uiPriority="11" w:unhideWhenUsed="0" w:qFormat="1"/>
-    <w:lsdException w:name="Strong" w:semiHidden="0" w:uiPriority="22" w:unhideWhenUsed="0" w:qFormat="1"/>
-    <w:lsdException w:name="Emphasis" w:semiHidden="0" w:uiPriority="20" w:unhideWhenUsed="0" w:qFormat="1"/>
-    <w:lsdException w:name="Table Grid" w:semiHidden="0" w:uiPriority="39" w:unhideWhenUsed="0"/>
-    <w:lsdException w:name="Placeholder Text" w:unhideWhenUsed="0"/>
-    <w:lsdException w:name="No Spacing" w:semiHidden="0" w:uiPriority="1" w:unhideWhenUsed="0" w:qFormat="1"/>
-    <w:lsdException w:name="Light Shading" w:semiHidden="0" w:uiPriority="60" w:unhideWhenUsed="0"/>
-    <w:lsdException w:name="Light List" w:semiHidden="0" w:uiPriority="61" w:unhideWhenUsed="0"/>
-    <w:lsdException w:name="Light Grid" w:semiHidden="0" w:uiPriority="62" w:unhideWhenUsed="0"/>
-    <w:lsdException w:name="Medium Shading 1" w:semiHidden="0" w:uiPriority="63" w:unhideWhenUsed="0"/>
-    <w:lsdException w:name="Medium Shading 2" w:semiHidden="0" w:uiPriority="64" w:unhideWhenUsed="0"/>
-    <w:lsdException w:name="Medium List 1" w:semiHidden="0" w:uiPriority="65" w:unhideWhenUsed="0"/>
-    <w:lsdException w:name="Medium List 2" w:semiHidden="0" w:uiPriority="66" w:unhideWhenUsed="0"/>
-    <w:lsdException w:name="Medium Grid 1" w:semiHidden="0" w:uiPriority="67" w:unhideWhenUsed="0"/>
-    <w:lsdException w:name="Medium Grid 2" w:semiHidden="0" w:uiPriority="68" w:unhideWhenUsed="0"/>
-    <w:lsdException w:name="Medium Grid 3" w:semiHidden="0" w:uiPriority="69" w:unhideWhenUsed="0"/>
-    <w:lsdException w:name="Dark List" w:semiHidden="0" w:uiPriority="70" w:unhideWhenUsed="0"/>
-    <w:lsdException w:name="Colorful Shading" w:semiHidden="0" w:uiPriority="71" w:unhideWhenUsed="0"/>
-    <w:lsdException w:name="Colorful List" w:semiHidden="0" w:uiPriority="72" w:unhideWhenUsed="0"/>
-    <w:lsdException w:name="Colorful Grid" w:semiHidden="0" w:uiPriority="73" w:unhideWhenUsed="0"/>
-    <w:lsdException w:name="Light Shading Accent 1" w:semiHidden="0" w:uiPriority="60" w:unhideWhenUsed="0"/>
-    <w:lsdException w:name="Light List Accent 1" w:semiHidden="0" w:uiPriority="61" w:unhideWhenUsed="0"/>
-    <w:lsdException w:name="Light Grid Accent 1" w:semiHidden="0" w:uiPriority="62" w:unhideWhenUsed="0"/>
-    <w:lsdException w:name="Medium Shading 1 Accent 1" w:semiHidden="0" w:uiPriority="63" w:unhideWhenUsed="0"/>
-    <w:lsdException w:name="Medium Shading 2 Accent 1" w:semiHidden="0" w:uiPriority="64" w:unhideWhenUsed="0"/>
-    <w:lsdException w:name="Medium List 1 Accent 1" w:semiHidden="0" w:uiPriority="65" w:unhideWhenUsed="0"/>
-    <w:lsdException w:name="Revision" w:unhideWhenUsed="0"/>
-    <w:lsdException w:name="List Paragraph" w:semiHidden="0" w:uiPriority="34" w:unhideWhenUsed="0" w:qFormat="1"/>
-    <w:lsdException w:name="Quote" w:semiHidden="0" w:uiPriority="29" w:unhideWhenUsed="0" w:qFormat="1"/>
-    <w:lsdException w:name="Intense Quote" w:semiHidden="0" w:uiPriority="30" w:unhideWhenUsed="0" w:qFormat="1"/>
-    <w:lsdException w:name="Medium List 2 Accent 1" w:semiHidden="0" w:uiPriority="66" w:unhideWhenUsed="0"/>
-    <w:lsdException w:name="Medium Grid 1 Accent 1" w:semiHidden="0" w:uiPriority="67" w:unhideWhenUsed="0"/>
-    <w:lsdException w:name="Medium Grid 2 Accent 1" w:semiHidden="0" w:uiPriority="68" w:unhideWhenUsed="0"/>
-    <w:lsdException w:name="Medium Grid 3 Accent 1" w:semiHidden="0" w:uiPriority="69" w:unhideWhenUsed="0"/>
-    <w:lsdException w:name="Dark List Accent 1" w:semiHidden="0" w:uiPriority="70" w:unhideWhenUsed="0"/>
-    <w:lsdException w:name="Colorful Shading Accent 1" w:semiHidden="0" w:uiPriority="71" w:unhideWhenUsed="0"/>
-    <w:lsdException w:name="Colorful List Accent 1" w:semiHidden="0" w:uiPriority="72" w:unhideWhenUsed="0"/>
-    <w:lsdException w:name="Colorful Grid Accent 1" w:semiHidden="0" w:uiPriority="73" w:unhideWhenUsed="0"/>
-    <w:lsdException w:name="Light Shading Accent 2" w:semiHidden="0" w:uiPriority="60" w:unhideWhenUsed="0"/>
-    <w:lsdException w:name="Light List Accent 2" w:semiHidden="0" w:uiPriority="61" w:unhideWhenUsed="0"/>
-    <w:lsdException w:name="Light Grid Accent 2" w:semiHidden="0" w:uiPriority="62" w:unhideWhenUsed="0"/>
-    <w:lsdException w:name="Medium Shading 1 Accent 2" w:semiHidden="0" w:uiPriority="63" w:unhideWhenUsed="0"/>
-    <w:lsdException w:name="Medium Shading 2 Accent 2" w:semiHidden="0" w:uiPriority="64" w:unhideWhenUsed="0"/>
-    <w:lsdException w:name="Medium List 1 Accent 2" w:semiHidden="0" w:uiPriority="65" w:unhideWhenUsed="0"/>
-    <w:lsdException w:name="Medium List 2 Accent 2" w:semiHidden="0" w:uiPriority="66" w:unhideWhenUsed="0"/>
-    <w:lsdException w:name="Medium Grid 1 Accent 2" w:semiHidden="0" w:uiPriority="67" w:unhideWhenUsed="0"/>
-    <w:lsdException w:name="Medium Grid 2 Accent 2" w:semiHidden="0" w:uiPriority="68" w:unhideWhenUsed="0"/>
-    <w:lsdException w:name="Medium Grid 3 Accent 2" w:semiHidden="0" w:uiPriority="69" w:unhideWhenUsed="0"/>
-    <w:lsdException w:name="Dark List Accent 2" w:semiHidden="0" w:uiPriority="70" w:unhideWhenUsed="0"/>
-    <w:lsdException w:name="Colorful Shading Accent 2" w:semiHidden="0" w:uiPriority="71" w:unhideWhenUsed="0"/>
-    <w:lsdException w:name="Colorful List Accent 2" w:semiHidden="0" w:uiPriority="72" w:unhideWhenUsed="0"/>
-    <w:lsdException w:name="Colorful Grid Accent 2" w:semiHidden="0" w:uiPriority="73" w:unhideWhenUsed="0"/>
-    <w:lsdException w:name="Light Shading Accent 3" w:semiHidden="0" w:uiPriority="60" w:unhideWhenUsed="0"/>
-    <w:lsdException w:name="Light List Accent 3" w:semiHidden="0" w:uiPriority="61" w:unhideWhenUsed="0"/>
-    <w:lsdException w:name="Light Grid Accent 3" w:semiHidden="0" w:uiPriority="62" w:unhideWhenUsed="0"/>
-    <w:lsdException w:name="Medium Shading 1 Accent 3" w:semiHidden="0" w:uiPriority="63" w:unhideWhenUsed="0"/>
-    <w:lsdException w:name="Medium Shading 2 Accent 3" w:semiHidden="0" w:uiPriority="64" w:unhideWhenUsed="0"/>
-    <w:lsdException w:name="Medium List 1 Accent 3" w:semiHidden="0" w:uiPriority="65" w:unhideWhenUsed="0"/>
-    <w:lsdException w:name="Medium List 2 Accent 3" w:semiHidden="0" w:uiPriority="66" w:unhideWhenUsed="0"/>
-    <w:lsdException w:name="Medium Grid 1 Accent 3" w:semiHidden="0" w:uiPriority="67" w:unhideWhenUsed="0"/>
-    <w:lsdException w:name="Medium Grid 2 Accent 3" w:semiHidden="0" w:uiPriority="68" w:unhideWhenUsed="0"/>
-    <w:lsdException w:name="Medium Grid 3 Accent 3" w:semiHidden="0" w:uiPriority="69" w:unhideWhenUsed="0"/>
-    <w:lsdException w:name="Dark List Accent 3" w:semiHidden="0" w:uiPriority="70" w:unhideWhenUsed="0"/>
-    <w:lsdException w:name="Colorful Shading Accent 3" w:semiHidden="0" w:uiPriority="71" w:unhideWhenUsed="0"/>
-    <w:lsdException w:name="Colorful List Accent 3" w:semiHidden="0" w:uiPriority="72" w:unhideWhenUsed="0"/>
-    <w:lsdException w:name="Colorful Grid Accent 3" w:semiHidden="0" w:uiPriority="73" w:unhideWhenUsed="0"/>
-    <w:lsdException w:name="Light Shading Accent 4" w:semiHidden="0" w:uiPriority="60" w:unhideWhenUsed="0"/>
-    <w:lsdException w:name="Light List Accent 4" w:semiHidden="0" w:uiPriority="61" w:unhideWhenUsed="0"/>
-    <w:lsdException w:name="Light Grid Accent 4" w:semiHidden="0" w:uiPriority="62" w:unhideWhenUsed="0"/>
-    <w:lsdException w:name="Medium Shading 1 Accent 4" w:semiHidden="0" w:uiPriority="63" w:unhideWhenUsed="0"/>
-    <w:lsdException w:name="Medium Shading 2 Accent 4" w:semiHidden="0" w:uiPriority="64" w:unhideWhenUsed="0"/>
-    <w:lsdException w:name="Medium List 1 Accent 4" w:semiHidden="0" w:uiPriority="65" w:unhideWhenUsed="0"/>
-    <w:lsdException w:name="Medium List 2 Accent 4" w:semiHidden="0" w:uiPriority="66" w:unhideWhenUsed="0"/>
-    <w:lsdException w:name="Medium Grid 1 Accent 4" w:semiHidden="0" w:uiPriority="67" w:unhideWhenUsed="0"/>
-    <w:lsdException w:name="Medium Grid 2 Accent 4" w:semiHidden="0" w:uiPriority="68" w:unhideWhenUsed="0"/>
-    <w:lsdException w:name="Medium Grid 3 Accent 4" w:semiHidden="0" w:uiPriority="69" w:unhideWhenUsed="0"/>
-    <w:lsdException w:name="Dark List Accent 4" w:semiHidden="0" w:uiPriority="70" w:unhideWhenUsed="0"/>
-    <w:lsdException w:name="Colorful Shading Accent 4" w:semiHidden="0" w:uiPriority="71" w:unhideWhenUsed="0"/>
-    <w:lsdException w:name="Colorful List Accent 4" w:semiHidden="0" w:uiPriority="72" w:unhideWhenUsed="0"/>
-    <w:lsdException w:name="Colorful Grid Accent 4" w:semiHidden="0" w:uiPriority="73" w:unhideWhenUsed="0"/>
-    <w:lsdException w:name="Light Shading Accent 5" w:semiHidden="0" w:uiPriority="60" w:unhideWhenUsed="0"/>
-    <w:lsdException w:name="Light List Accent 5" w:semiHidden="0" w:uiPriority="61" w:unhideWhenUsed="0"/>
-    <w:lsdException w:name="Light Grid Accent 5" w:semiHidden="0" w:uiPriority="62" w:unhideWhenUsed="0"/>
-    <w:lsdException w:name="Medium Shading 1 Accent 5" w:semiHidden="0" w:uiPriority="63" w:unhideWhenUsed="0"/>
-    <w:lsdException w:name="Medium Shading 2 Accent 5" w:semiHidden="0" w:uiPriority="64" w:unhideWhenUsed="0"/>
-    <w:lsdException w:name="Medium List 1 Accent 5" w:semiHidden="0" w:uiPriority="65" w:unhideWhenUsed="0"/>
-    <w:lsdException w:name="Medium List 2 Accent 5" w:semiHidden="0" w:uiPriority="66" w:unhideWhenUsed="0"/>
-    <w:lsdException w:name="Medium Grid 1 Accent 5" w:semiHidden="0" w:uiPriority="67" w:unhideWhenUsed="0"/>
-    <w:lsdException w:name="Medium Grid 2 Accent 5" w:semiHidden="0" w:uiPriority="68" w:unhideWhenUsed="0"/>
-    <w:lsdException w:name="Medium Grid 3 Accent 5" w:semiHidden="0" w:uiPriority="69" w:unhideWhenUsed="0"/>
-    <w:lsdException w:name="Dark List Accent 5" w:semiHidden="0" w:uiPriority="70" w:unhideWhenUsed="0"/>
-    <w:lsdException w:name="Colorful Shading Accent 5" w:semiHidden="0" w:uiPriority="71" w:unhideWhenUsed="0"/>
-    <w:lsdException w:name="Colorful List Accent 5" w:semiHidden="0" w:uiPriority="72" w:unhideWhenUsed="0"/>
-    <w:lsdException w:name="Colorful Grid Accent 5" w:semiHidden="0" w:uiPriority="73" w:unhideWhenUsed="0"/>
-    <w:lsdException w:name="Light Shading Accent 6" w:semiHidden="0" w:uiPriority="60" w:unhideWhenUsed="0"/>
-    <w:lsdException w:name="Light List Accent 6" w:semiHidden="0" w:uiPriority="61" w:unhideWhenUsed="0"/>
-    <w:lsdException w:name="Light Grid Accent 6" w:semiHidden="0" w:uiPriority="62" w:unhideWhenUsed="0"/>
-    <w:lsdException w:name="Medium Shading 1 Accent 6" w:semiHidden="0" w:uiPriority="63" w:unhideWhenUsed="0"/>
-    <w:lsdException w:name="Medium Shading 2 Accent 6" w:semiHidden="0" w:uiPriority="64" w:unhideWhenUsed="0"/>
-    <w:lsdException w:name="Medium List 1 Accent 6" w:semiHidden="0" w:uiPriority="65" w:unhideWhenUsed="0"/>
-    <w:lsdException w:name="Medium List 2 Accent 6" w:semiHidden="0" w:uiPriority="66" w:unhideWhenUsed="0"/>
-    <w:lsdException w:name="Medium Grid 1 Accent 6" w:semiHidden="0" w:uiPriority="67" w:unhideWhenUsed="0"/>
-    <w:lsdException w:name="Medium Grid 2 Accent 6" w:semiHidden="0" w:uiPriority="68" w:unhideWhenUsed="0"/>
-    <w:lsdException w:name="Medium Grid 3 Accent 6" w:semiHidden="0" w:uiPriority="69" w:unhideWhenUsed="0"/>
-    <w:lsdException w:name="Dark List Accent 6" w:semiHidden="0" w:uiPriority="70" w:unhideWhenUsed="0"/>
-    <w:lsdException w:name="Colorful Shading Accent 6" w:semiHidden="0" w:uiPriority="71" w:unhideWhenUsed="0"/>
-    <w:lsdException w:name="Colorful List Accent 6" w:semiHidden="0" w:uiPriority="72" w:unhideWhenUsed="0"/>
-    <w:lsdException w:name="Colorful Grid Accent 6" w:semiHidden="0" w:uiPriority="73" w:unhideWhenUsed="0"/>
-    <w:lsdException w:name="Subtle Emphasis" w:semiHidden="0" w:uiPriority="19" w:unhideWhenUsed="0" w:qFormat="1"/>
-    <w:lsdException w:name="Intense Emphasis" w:semiHidden="0" w:uiPriority="21" w:unhideWhenUsed="0" w:qFormat="1"/>
-    <w:lsdException w:name="Subtle Reference" w:semiHidden="0" w:uiPriority="31" w:unhideWhenUsed="0" w:qFormat="1"/>
-    <w:lsdException w:name="Intense Reference" w:semiHidden="0" w:uiPriority="32" w:unhideWhenUsed="0" w:qFormat="1"/>
-    <w:lsdException w:name="Book Title" w:semiHidden="0" w:uiPriority="33" w:unhideWhenUsed="0" w:qFormat="1"/>
-    <w:lsdException w:name="Bibliography" w:uiPriority="37"/>
-    <w:lsdException w:name="TOC Heading" w:uiPriority="39" w:qFormat="1"/>
-  </w:latentStyles>
-  <w:style w:type="paragraph" w:default="1" w:styleId="Standard">
-    <w:name w:val="Normal"/>
-    <w:qFormat/>
-  </w:style>
-  <w:style w:type="paragraph" w:styleId="berschrift1">
-    <w:name w:val="heading 1"/>
-    <w:basedOn w:val="Standard"/>
-    <w:next w:val="Standard"/>
-    <w:link w:val="berschrift1Zchn"/>
-    <w:uiPriority w:val="9"/>
-    <w:qFormat/>
-    <w:rsid w:val="00FF5854"/>
-    <w:pPr>
-      <w:keepNext/>
-      <w:keepLines/>
-      <w:spacing w:before="480" w:after="0"/>
-      <w:outlineLvl w:val="0"/>
-    </w:pPr>
-    <w:rPr>
-      <w:rFonts w:asciiTheme="majorHAnsi" w:eastAsiaTheme="majorEastAsia" w:hAnsiTheme="majorHAnsi" w:cstheme="majorBidi"/>
-      <w:b/>
-      <w:bCs/>
-      <w:color w:val="2F5496" w:themeColor="accent1" w:themeShade="BF"/>
-      <w:sz w:val="28"/>
-      <w:szCs w:val="28"/>
-    </w:rPr>
-  </w:style>
-  <w:style w:type="paragraph" w:styleId="berschrift2">
-    <w:name w:val="heading 2"/>
-    <w:basedOn w:val="Standard"/>
-    <w:next w:val="Standard"/>
-    <w:link w:val="berschrift2Zchn"/>
-    <w:uiPriority w:val="9"/>
-    <w:unhideWhenUsed/>
-    <w:qFormat/>
-    <w:rsid w:val="00FF5854"/>
-    <w:pPr>
-      <w:keepNext/>
-      <w:keepLines/>
-      <w:spacing w:before="200" w:after="0"/>
-      <w:outlineLvl w:val="1"/>
-    </w:pPr>
-    <w:rPr>
-      <w:rFonts w:asciiTheme="majorHAnsi" w:eastAsiaTheme="majorEastAsia" w:hAnsiTheme="majorHAnsi" w:cstheme="majorBidi"/>
-      <w:b/>
-      <w:bCs/>
-      <w:color w:val="4472C4" w:themeColor="accent1"/>
-      <w:sz w:val="26"/>
-      <w:szCs w:val="26"/>
-    </w:rPr>
-  </w:style>
-  <w:style w:type="paragraph" w:styleId="berschrift3">
-    <w:name w:val="heading 3"/>
-    <w:basedOn w:val="Standard"/>
-    <w:next w:val="Standard"/>
-    <w:link w:val="berschrift3Zchn"/>
-    <w:uiPriority w:val="9"/>
-    <w:unhideWhenUsed/>
-    <w:qFormat/>
-    <w:rsid w:val="003836FE"/>
-    <w:pPr>
-      <w:keepNext/>
-      <w:keepLines/>
-      <w:spacing w:before="40" w:after="0"/>
-      <w:outlineLvl w:val="2"/>
-    </w:pPr>
-    <w:rPr>
-      <w:rFonts w:asciiTheme="majorHAnsi" w:eastAsiaTheme="majorEastAsia" w:hAnsiTheme="majorHAnsi" w:cstheme="majorBidi"/>
-      <w:color w:val="1F3763" w:themeColor="accent1" w:themeShade="7F"/>
-      <w:sz w:val="24"/>
-      <w:szCs w:val="24"/>
-    </w:rPr>
-  </w:style>
-  <w:style w:type="character" w:default="1" w:styleId="Absatz-Standardschriftart">
-    <w:name w:val="Default Paragraph Font"/>
-    <w:uiPriority w:val="1"/>
-    <w:semiHidden/>
-    <w:unhideWhenUsed/>
-  </w:style>
-  <w:style w:type="table" w:default="1" w:styleId="NormaleTabelle">
-    <w:name w:val="Normal Table"/>
-    <w:uiPriority w:val="99"/>
-    <w:semiHidden/>
-    <w:unhideWhenUsed/>
-    <w:tblPr>
-      <w:tblInd w:w="0" w:type="dxa"/>
-      <w:tblCellMar>
-        <w:top w:w="0" w:type="dxa"/>
-        <w:left w:w="108" w:type="dxa"/>
-        <w:bottom w:w="0" w:type="dxa"/>
-        <w:right w:w="108" w:type="dxa"/>
-      </w:tblCellMar>
-    </w:tblPr>
-  </w:style>
-  <w:style w:type="numbering" w:default="1" w:styleId="KeineListe">
-    <w:name w:val="No List"/>
-    <w:uiPriority w:val="99"/>
-    <w:semiHidden/>
-    <w:unhideWhenUsed/>
-  </w:style>
-  <w:style w:type="paragraph" w:styleId="Sprechblasentext">
-    <w:name w:val="Balloon Text"/>
-    <w:basedOn w:val="Standard"/>
-    <w:link w:val="SprechblasentextZchn"/>
-    <w:uiPriority w:val="99"/>
-    <w:semiHidden/>
-    <w:unhideWhenUsed/>
-    <w:rsid w:val="00FF5854"/>
-    <w:pPr>
-      <w:spacing w:after="0" w:line="240" w:lineRule="auto"/>
-    </w:pPr>
-    <w:rPr>
-      <w:rFonts w:ascii="Tahoma" w:hAnsi="Tahoma" w:cs="Tahoma"/>
-      <w:sz w:val="16"/>
-      <w:szCs w:val="16"/>
-    </w:rPr>
-  </w:style>
-  <w:style w:type="character" w:customStyle="1" w:styleId="SprechblasentextZchn">
-    <w:name w:val="Sprechblasentext Zchn"/>
-    <w:basedOn w:val="Absatz-Standardschriftart"/>
-    <w:link w:val="Sprechblasentext"/>
-    <w:uiPriority w:val="99"/>
-    <w:semiHidden/>
-    <w:rsid w:val="00FF5854"/>
-    <w:rPr>
-      <w:rFonts w:ascii="Tahoma" w:hAnsi="Tahoma" w:cs="Tahoma"/>
-      <w:sz w:val="16"/>
-      <w:szCs w:val="16"/>
-    </w:rPr>
-  </w:style>
-  <w:style w:type="character" w:customStyle="1" w:styleId="berschrift2Zchn">
-    <w:name w:val="Überschrift 2 Zchn"/>
-    <w:basedOn w:val="Absatz-Standardschriftart"/>
-    <w:link w:val="berschrift2"/>
-    <w:uiPriority w:val="9"/>
-    <w:rsid w:val="00FF5854"/>
-    <w:rPr>
-      <w:rFonts w:asciiTheme="majorHAnsi" w:eastAsiaTheme="majorEastAsia" w:hAnsiTheme="majorHAnsi" w:cstheme="majorBidi"/>
-      <w:b/>
-      <w:bCs/>
-      <w:color w:val="4472C4" w:themeColor="accent1"/>
-      <w:sz w:val="26"/>
-      <w:szCs w:val="26"/>
-    </w:rPr>
-  </w:style>
-  <w:style w:type="character" w:customStyle="1" w:styleId="berschrift1Zchn">
-    <w:name w:val="Überschrift 1 Zchn"/>
-    <w:basedOn w:val="Absatz-Standardschriftart"/>
-    <w:link w:val="berschrift1"/>
-    <w:uiPriority w:val="9"/>
-    <w:rsid w:val="00FF5854"/>
-    <w:rPr>
-      <w:rFonts w:asciiTheme="majorHAnsi" w:eastAsiaTheme="majorEastAsia" w:hAnsiTheme="majorHAnsi" w:cstheme="majorBidi"/>
-      <w:b/>
-      <w:bCs/>
-      <w:color w:val="2F5496" w:themeColor="accent1" w:themeShade="BF"/>
-      <w:sz w:val="28"/>
-      <w:szCs w:val="28"/>
-    </w:rPr>
-  </w:style>
-  <w:style w:type="paragraph" w:styleId="Kopfzeile">
-    <w:name w:val="header"/>
-    <w:basedOn w:val="Standard"/>
-    <w:link w:val="KopfzeileZchn"/>
-    <w:uiPriority w:val="99"/>
-    <w:unhideWhenUsed/>
-    <w:rsid w:val="00F65FA9"/>
-    <w:pPr>
-      <w:tabs>
-        <w:tab w:val="center" w:pos="4536"/>
-        <w:tab w:val="right" w:pos="9072"/>
-      </w:tabs>
-      <w:spacing w:after="0" w:line="240" w:lineRule="auto"/>
-    </w:pPr>
-  </w:style>
-  <w:style w:type="character" w:customStyle="1" w:styleId="KopfzeileZchn">
-    <w:name w:val="Kopfzeile Zchn"/>
-    <w:basedOn w:val="Absatz-Standardschriftart"/>
-    <w:link w:val="Kopfzeile"/>
-    <w:uiPriority w:val="99"/>
-    <w:rsid w:val="00F65FA9"/>
-  </w:style>
-  <w:style w:type="paragraph" w:styleId="Fuzeile">
-    <w:name w:val="footer"/>
-    <w:basedOn w:val="Standard"/>
-    <w:link w:val="FuzeileZchn"/>
-    <w:uiPriority w:val="99"/>
-    <w:unhideWhenUsed/>
-    <w:rsid w:val="00F65FA9"/>
-    <w:pPr>
-      <w:tabs>
-        <w:tab w:val="center" w:pos="4536"/>
-        <w:tab w:val="right" w:pos="9072"/>
-      </w:tabs>
-      <w:spacing w:after="0" w:line="240" w:lineRule="auto"/>
-    </w:pPr>
-  </w:style>
-  <w:style w:type="character" w:customStyle="1" w:styleId="FuzeileZchn">
-    <w:name w:val="Fußzeile Zchn"/>
-    <w:basedOn w:val="Absatz-Standardschriftart"/>
-    <w:link w:val="Fuzeile"/>
-    <w:uiPriority w:val="99"/>
-    <w:rsid w:val="00F65FA9"/>
-  </w:style>
-  <w:style w:type="paragraph" w:styleId="Beschriftung">
-    <w:name w:val="caption"/>
-    <w:basedOn w:val="Standard"/>
-    <w:next w:val="Standard"/>
-    <w:uiPriority w:val="35"/>
-    <w:unhideWhenUsed/>
-    <w:qFormat/>
-    <w:rsid w:val="00BE1B25"/>
-    <w:pPr>
-      <w:spacing w:after="200" w:line="240" w:lineRule="auto"/>
-    </w:pPr>
-    <w:rPr>
-      <w:i/>
-      <w:iCs/>
-      <w:color w:val="44546A" w:themeColor="text2"/>
-      <w:sz w:val="18"/>
-      <w:szCs w:val="18"/>
-    </w:rPr>
-  </w:style>
-  <w:style w:type="character" w:customStyle="1" w:styleId="berschrift3Zchn">
-    <w:name w:val="Überschrift 3 Zchn"/>
-    <w:basedOn w:val="Absatz-Standardschriftart"/>
-    <w:link w:val="berschrift3"/>
-    <w:uiPriority w:val="9"/>
-    <w:rsid w:val="003836FE"/>
-    <w:rPr>
-      <w:rFonts w:asciiTheme="majorHAnsi" w:eastAsiaTheme="majorEastAsia" w:hAnsiTheme="majorHAnsi" w:cstheme="majorBidi"/>
-      <w:color w:val="1F3763" w:themeColor="accent1" w:themeShade="7F"/>
-      <w:sz w:val="24"/>
-      <w:szCs w:val="24"/>
-    </w:rPr>
-  </w:style>
-  <w:style w:type="paragraph" w:styleId="Inhaltsverzeichnisberschrift">
-    <w:name w:val="TOC Heading"/>
-    <w:basedOn w:val="berschrift1"/>
-    <w:next w:val="Standard"/>
-    <w:uiPriority w:val="39"/>
-    <w:unhideWhenUsed/>
-    <w:qFormat/>
-    <w:rsid w:val="007F23E4"/>
-    <w:pPr>
-      <w:spacing w:before="240"/>
-      <w:outlineLvl w:val="9"/>
-    </w:pPr>
-    <w:rPr>
-      <w:b w:val="0"/>
-      <w:bCs w:val="0"/>
-      <w:sz w:val="32"/>
-      <w:szCs w:val="32"/>
-      <w:lang w:eastAsia="de-DE"/>
-    </w:rPr>
-  </w:style>
-  <w:style w:type="paragraph" w:styleId="Verzeichnis1">
-    <w:name w:val="toc 1"/>
-    <w:basedOn w:val="Standard"/>
-    <w:next w:val="Standard"/>
-    <w:autoRedefine/>
-    <w:uiPriority w:val="39"/>
-    <w:unhideWhenUsed/>
-    <w:rsid w:val="007F23E4"/>
-    <w:pPr>
-      <w:spacing w:after="100"/>
-    </w:pPr>
-  </w:style>
-  <w:style w:type="paragraph" w:styleId="Verzeichnis3">
-    <w:name w:val="toc 3"/>
-    <w:basedOn w:val="Standard"/>
-    <w:next w:val="Standard"/>
-    <w:autoRedefine/>
-    <w:uiPriority w:val="39"/>
-    <w:unhideWhenUsed/>
-    <w:rsid w:val="007F23E4"/>
-    <w:pPr>
-      <w:spacing w:after="100"/>
-      <w:ind w:left="440"/>
-    </w:pPr>
-  </w:style>
-  <w:style w:type="character" w:styleId="Hyperlink">
-    <w:name w:val="Hyperlink"/>
-    <w:basedOn w:val="Absatz-Standardschriftart"/>
-    <w:uiPriority w:val="99"/>
-    <w:unhideWhenUsed/>
-    <w:rsid w:val="007F23E4"/>
-    <w:rPr>
-      <w:color w:val="0563C1" w:themeColor="hyperlink"/>
-      <w:u w:val="single"/>
-    </w:rPr>
-  </w:style>
-  <w:style w:type="character" w:styleId="Kommentarzeichen">
-    <w:name w:val="annotation reference"/>
-    <w:basedOn w:val="Absatz-Standardschriftart"/>
-    <w:uiPriority w:val="99"/>
-    <w:semiHidden/>
-    <w:unhideWhenUsed/>
-    <w:rsid w:val="002766F8"/>
-    <w:rPr>
-      <w:sz w:val="16"/>
-      <w:szCs w:val="16"/>
-    </w:rPr>
-  </w:style>
-  <w:style w:type="paragraph" w:styleId="Kommentartext">
-    <w:name w:val="annotation text"/>
-    <w:basedOn w:val="Standard"/>
-    <w:link w:val="KommentartextZchn"/>
-    <w:uiPriority w:val="99"/>
-    <w:semiHidden/>
-    <w:unhideWhenUsed/>
-    <w:rsid w:val="002766F8"/>
-    <w:pPr>
-      <w:spacing w:line="240" w:lineRule="auto"/>
-    </w:pPr>
-    <w:rPr>
-      <w:sz w:val="20"/>
-      <w:szCs w:val="20"/>
-    </w:rPr>
-  </w:style>
-  <w:style w:type="character" w:customStyle="1" w:styleId="KommentartextZchn">
-    <w:name w:val="Kommentartext Zchn"/>
-    <w:basedOn w:val="Absatz-Standardschriftart"/>
-    <w:link w:val="Kommentartext"/>
-    <w:uiPriority w:val="99"/>
-    <w:semiHidden/>
-    <w:rsid w:val="002766F8"/>
-    <w:rPr>
-      <w:sz w:val="20"/>
-      <w:szCs w:val="20"/>
-    </w:rPr>
-  </w:style>
-  <w:style w:type="paragraph" w:styleId="Kommentarthema">
-    <w:name w:val="annotation subject"/>
-    <w:basedOn w:val="Kommentartext"/>
-    <w:next w:val="Kommentartext"/>
-    <w:link w:val="KommentarthemaZchn"/>
-    <w:uiPriority w:val="99"/>
-    <w:semiHidden/>
-    <w:unhideWhenUsed/>
-    <w:rsid w:val="002766F8"/>
-    <w:rPr>
-      <w:b/>
-      <w:bCs/>
-    </w:rPr>
-  </w:style>
-  <w:style w:type="character" w:customStyle="1" w:styleId="KommentarthemaZchn">
-    <w:name w:val="Kommentarthema Zchn"/>
-    <w:basedOn w:val="KommentartextZchn"/>
-    <w:link w:val="Kommentarthema"/>
-    <w:uiPriority w:val="99"/>
-    <w:semiHidden/>
-    <w:rsid w:val="002766F8"/>
-    <w:rPr>
-      <w:b/>
-      <w:bCs/>
-      <w:sz w:val="20"/>
-      <w:szCs w:val="20"/>
-    </w:rPr>
-  </w:style>
-  <w:style w:type="paragraph" w:styleId="Listenabsatz">
-    <w:name w:val="List Paragraph"/>
-    <w:basedOn w:val="Standard"/>
-    <w:uiPriority w:val="34"/>
-    <w:qFormat/>
-    <w:rsid w:val="00601A74"/>
-    <w:pPr>
-      <w:ind w:left="720"/>
-      <w:contextualSpacing/>
-    </w:pPr>
-  </w:style>
-  <w:style w:type="paragraph" w:styleId="Funotentext">
-    <w:name w:val="footnote text"/>
-    <w:basedOn w:val="Standard"/>
-    <w:link w:val="FunotentextZchn"/>
-    <w:uiPriority w:val="99"/>
-    <w:semiHidden/>
-    <w:unhideWhenUsed/>
-    <w:rsid w:val="00DF5670"/>
-    <w:pPr>
-      <w:spacing w:after="0" w:line="240" w:lineRule="auto"/>
-    </w:pPr>
-    <w:rPr>
-      <w:sz w:val="20"/>
-      <w:szCs w:val="20"/>
-    </w:rPr>
-  </w:style>
-  <w:style w:type="character" w:customStyle="1" w:styleId="FunotentextZchn">
-    <w:name w:val="Fußnotentext Zchn"/>
-    <w:basedOn w:val="Absatz-Standardschriftart"/>
-    <w:link w:val="Funotentext"/>
-    <w:uiPriority w:val="99"/>
-    <w:semiHidden/>
-    <w:rsid w:val="00DF5670"/>
-    <w:rPr>
-      <w:sz w:val="20"/>
-      <w:szCs w:val="20"/>
-    </w:rPr>
-  </w:style>
-  <w:style w:type="character" w:styleId="Funotenzeichen">
-    <w:name w:val="footnote reference"/>
-    <w:basedOn w:val="Absatz-Standardschriftart"/>
-    <w:uiPriority w:val="99"/>
-    <w:semiHidden/>
-    <w:unhideWhenUsed/>
-    <w:rsid w:val="00DF5670"/>
-    <w:rPr>
-      <w:vertAlign w:val="superscript"/>
-    </w:rPr>
-  </w:style>
-</w:styles>
-</file>
-
-<file path=word/stylesWithEffects.xml><?xml version="1.0" encoding="utf-8"?>
-<w:styles xmlns:wpc="http://schemas.microsoft.com/office/word/2010/wordprocessingCanvas" xmlns:mc="http://schemas.openxmlformats.org/markup-compatibility/2006" xmlns:o="urn:schemas-microsoft-com:office:office" xmlns:r="http://schemas.openxmlformats.org/officeDocument/2006/relationships" xmlns:m="http://schemas.openxmlformats.org/officeDocument/2006/math" xmlns:v="urn:schemas-microsoft-com:vml" xmlns:wp14="http://schemas.microsoft.com/office/word/2010/wordprocessingDrawing" xmlns:wp="http://schemas.openxmlformats.org/drawingml/2006/wordprocessingDrawing" xmlns:w10="urn:schemas-microsoft-com:office:word" xmlns:w="http://schemas.openxmlformats.org/wordprocessingml/2006/main" xmlns:w14="http://schemas.microsoft.com/office/word/2010/wordml" xmlns:wpg="http://schemas.microsoft.com/office/word/2010/wordprocessingGroup" xmlns:wpi="http://schemas.microsoft.com/office/word/2010/wordprocessingInk" xmlns:wne="http://schemas.microsoft.com/office/word/2006/wordml" xmlns:wps="http://schemas.microsoft.com/office/word/2010/wordprocessingShape" mc:Ignorable="w14 wp14">
-  <w:docDefaults>
-    <w:rPrDefault>
-      <w:rPr>
-        <w:rFonts w:asciiTheme="minorHAnsi" w:eastAsiaTheme="minorHAnsi" w:hAnsiTheme="minorHAnsi" w:cstheme="minorBidi"/>
-        <w:sz w:val="22"/>
-        <w:szCs w:val="22"/>
-        <w:lang w:val="de-DE" w:eastAsia="en-US" w:bidi="ar-SA"/>
-      </w:rPr>
-    </w:rPrDefault>
-    <w:pPrDefault>
-      <w:pPr>
-        <w:spacing w:after="160" w:line="259" w:lineRule="auto"/>
-      </w:pPr>
-    </w:pPrDefault>
-  </w:docDefaults>
-  <w:latentStyles w:defLockedState="0" w:defUIPriority="99" w:defSemiHidden="1" w:defUnhideWhenUsed="1" w:defQFormat="0" w:count="267">
-    <w:lsdException w:name="Normal" w:semiHidden="0" w:uiPriority="0" w:unhideWhenUsed="0" w:qFormat="1"/>
-    <w:lsdException w:name="heading 1" w:semiHidden="0" w:uiPriority="9" w:unhideWhenUsed="0" w:qFormat="1"/>
-    <w:lsdException w:name="heading 2" w:uiPriority="9" w:qFormat="1"/>
-    <w:lsdException w:name="heading 3" w:uiPriority="9" w:qFormat="1"/>
-    <w:lsdException w:name="heading 4" w:uiPriority="9" w:qFormat="1"/>
-    <w:lsdException w:name="heading 5" w:uiPriority="9" w:qFormat="1"/>
-    <w:lsdException w:name="heading 6" w:uiPriority="9" w:qFormat="1"/>
-    <w:lsdException w:name="heading 7" w:uiPriority="9" w:qFormat="1"/>
-    <w:lsdException w:name="heading 8" w:uiPriority="9" w:qFormat="1"/>
-    <w:lsdException w:name="heading 9" w:uiPriority="9" w:qFormat="1"/>
-    <w:lsdException w:name="toc 1" w:uiPriority="39"/>
-    <w:lsdException w:name="toc 2" w:uiPriority="39"/>
-    <w:lsdException w:name="toc 3" w:uiPriority="39"/>
-    <w:lsdException w:name="toc 4" w:uiPriority="39"/>
-    <w:lsdException w:name="toc 5" w:uiPriority="39"/>
-    <w:lsdException w:name="toc 6" w:uiPriority="39"/>
-    <w:lsdException w:name="toc 7" w:uiPriority="39"/>
-    <w:lsdException w:name="toc 8" w:uiPriority="39"/>
-    <w:lsdException w:name="toc 9" w:uiPriority="39"/>
-    <w:lsdException w:name="caption" w:uiPriority="35" w:qFormat="1"/>
-    <w:lsdException w:name="Title" w:semiHidden="0" w:uiPriority="10" w:unhideWhenUsed="0" w:qFormat="1"/>
-    <w:lsdException w:name="Default Paragraph Font" w:uiPriority="1"/>
-    <w:lsdException w:name="Subtitle" w:semiHidden="0" w:uiPriority="11" w:unhideWhenUsed="0" w:qFormat="1"/>
-    <w:lsdException w:name="Strong" w:semiHidden="0" w:uiPriority="22" w:unhideWhenUsed="0" w:qFormat="1"/>
-    <w:lsdException w:name="Emphasis" w:semiHidden="0" w:uiPriority="20" w:unhideWhenUsed="0" w:qFormat="1"/>
-    <w:lsdException w:name="Table Grid" w:semiHidden="0" w:uiPriority="39" w:unhideWhenUsed="0"/>
-    <w:lsdException w:name="Placeholder Text" w:unhideWhenUsed="0"/>
-    <w:lsdException w:name="No Spacing" w:semiHidden="0" w:uiPriority="1" w:unhideWhenUsed="0" w:qFormat="1"/>
-    <w:lsdException w:name="Light Shading" w:semiHidden="0" w:uiPriority="60" w:unhideWhenUsed="0"/>
-    <w:lsdException w:name="Light List" w:semiHidden="0" w:uiPriority="61" w:unhideWhenUsed="0"/>
-    <w:lsdException w:name="Light Grid" w:semiHidden="0" w:uiPriority="62" w:unhideWhenUsed="0"/>
-    <w:lsdException w:name="Medium Shading 1" w:semiHidden="0" w:uiPriority="63" w:unhideWhenUsed="0"/>
-    <w:lsdException w:name="Medium Shading 2" w:semiHidden="0" w:uiPriority="64" w:unhideWhenUsed="0"/>
-    <w:lsdException w:name="Medium List 1" w:semiHidden="0" w:uiPriority="65" w:unhideWhenUsed="0"/>
-    <w:lsdException w:name="Medium List 2" w:semiHidden="0" w:uiPriority="66" w:unhideWhenUsed="0"/>
-    <w:lsdException w:name="Medium Grid 1" w:semiHidden="0" w:uiPriority="67" w:unhideWhenUsed="0"/>
-    <w:lsdException w:name="Medium Grid 2" w:semiHidden="0" w:uiPriority="68" w:unhideWhenUsed="0"/>
-    <w:lsdException w:name="Medium Grid 3" w:semiHidden="0" w:uiPriority="69" w:unhideWhenUsed="0"/>
-    <w:lsdException w:name="Dark List" w:semiHidden="0" w:uiPriority="70" w:unhideWhenUsed="0"/>
-    <w:lsdException w:name="Colorful Shading" w:semiHidden="0" w:uiPriority="71" w:unhideWhenUsed="0"/>
-    <w:lsdException w:name="Colorful List" w:semiHidden="0" w:uiPriority="72" w:unhideWhenUsed="0"/>
-    <w:lsdException w:name="Colorful Grid" w:semiHidden="0" w:uiPriority="73" w:unhideWhenUsed="0"/>
-    <w:lsdException w:name="Light Shading Accent 1" w:semiHidden="0" w:uiPriority="60" w:unhideWhenUsed="0"/>
-    <w:lsdException w:name="Light List Accent 1" w:semiHidden="0" w:uiPriority="61" w:unhideWhenUsed="0"/>
-    <w:lsdException w:name="Light Grid Accent 1" w:semiHidden="0" w:uiPriority="62" w:unhideWhenUsed="0"/>
-    <w:lsdException w:name="Medium Shading 1 Accent 1" w:semiHidden="0" w:uiPriority="63" w:unhideWhenUsed="0"/>
-    <w:lsdException w:name="Medium Shading 2 Accent 1" w:semiHidden="0" w:uiPriority="64" w:unhideWhenUsed="0"/>
-    <w:lsdException w:name="Medium List 1 Accent 1" w:semiHidden="0" w:uiPriority="65" w:unhideWhenUsed="0"/>
-    <w:lsdException w:name="Revision" w:unhideWhenUsed="0"/>
-    <w:lsdException w:name="List Paragraph" w:semiHidden="0" w:uiPriority="34" w:unhideWhenUsed="0" w:qFormat="1"/>
-    <w:lsdException w:name="Quote" w:semiHidden="0" w:uiPriority="29" w:unhideWhenUsed="0" w:qFormat="1"/>
-    <w:lsdException w:name="Intense Quote" w:semiHidden="0" w:uiPriority="30" w:unhideWhenUsed="0" w:qFormat="1"/>
-    <w:lsdException w:name="Medium List 2 Accent 1" w:semiHidden="0" w:uiPriority="66" w:unhideWhenUsed="0"/>
-    <w:lsdException w:name="Medium Grid 1 Accent 1" w:semiHidden="0" w:uiPriority="67" w:unhideWhenUsed="0"/>
-    <w:lsdException w:name="Medium Grid 2 Accent 1" w:semiHidden="0" w:uiPriority="68" w:unhideWhenUsed="0"/>
-    <w:lsdException w:name="Medium Grid 3 Accent 1" w:semiHidden="0" w:uiPriority="69" w:unhideWhenUsed="0"/>
-    <w:lsdException w:name="Dark List Accent 1" w:semiHidden="0" w:uiPriority="70" w:unhideWhenUsed="0"/>
-    <w:lsdException w:name="Colorful Shading Accent 1" w:semiHidden="0" w:uiPriority="71" w:unhideWhenUsed="0"/>
-    <w:lsdException w:name="Colorful List Accent 1" w:semiHidden="0" w:uiPriority="72" w:unhideWhenUsed="0"/>
-    <w:lsdException w:name="Colorful Grid Accent 1" w:semiHidden="0" w:uiPriority="73" w:unhideWhenUsed="0"/>
-    <w:lsdException w:name="Light Shading Accent 2" w:semiHidden="0" w:uiPriority="60" w:unhideWhenUsed="0"/>
-    <w:lsdException w:name="Light List Accent 2" w:semiHidden="0" w:uiPriority="61" w:unhideWhenUsed="0"/>
-    <w:lsdException w:name="Light Grid Accent 2" w:semiHidden="0" w:uiPriority="62" w:unhideWhenUsed="0"/>
-    <w:lsdException w:name="Medium Shading 1 Accent 2" w:semiHidden="0" w:uiPriority="63" w:unhideWhenUsed="0"/>
-    <w:lsdException w:name="Medium Shading 2 Accent 2" w:semiHidden="0" w:uiPriority="64" w:unhideWhenUsed="0"/>
-    <w:lsdException w:name="Medium List 1 Accent 2" w:semiHidden="0" w:uiPriority="65" w:unhideWhenUsed="0"/>
-    <w:lsdException w:name="Medium List 2 Accent 2" w:semiHidden="0" w:uiPriority="66" w:unhideWhenUsed="0"/>
-    <w:lsdException w:name="Medium Grid 1 Accent 2" w:semiHidden="0" w:uiPriority="67" w:unhideWhenUsed="0"/>
-    <w:lsdException w:name="Medium Grid 2 Accent 2" w:semiHidden="0" w:uiPriority="68" w:unhideWhenUsed="0"/>
-    <w:lsdException w:name="Medium Grid 3 Accent 2" w:semiHidden="0" w:uiPriority="69" w:unhideWhenUsed="0"/>
-    <w:lsdException w:name="Dark List Accent 2" w:semiHidden="0" w:uiPriority="70" w:unhideWhenUsed="0"/>
-    <w:lsdException w:name="Colorful Shading Accent 2" w:semiHidden="0" w:uiPriority="71" w:unhideWhenUsed="0"/>
-    <w:lsdException w:name="Colorful List Accent 2" w:semiHidden="0" w:uiPriority="72" w:unhideWhenUsed="0"/>
-    <w:lsdException w:name="Colorful Grid Accent 2" w:semiHidden="0" w:uiPriority="73" w:unhideWhenUsed="0"/>
-    <w:lsdException w:name="Light Shading Accent 3" w:semiHidden="0" w:uiPriority="60" w:unhideWhenUsed="0"/>
-    <w:lsdException w:name="Light List Accent 3" w:semiHidden="0" w:uiPriority="61" w:unhideWhenUsed="0"/>
-    <w:lsdException w:name="Light Grid Accent 3" w:semiHidden="0" w:uiPriority="62" w:unhideWhenUsed="0"/>
-    <w:lsdException w:name="Medium Shading 1 Accent 3" w:semiHidden="0" w:uiPriority="63" w:unhideWhenUsed="0"/>
-    <w:lsdException w:name="Medium Shading 2 Accent 3" w:semiHidden="0" w:uiPriority="64" w:unhideWhenUsed="0"/>
-    <w:lsdException w:name="Medium List 1 Accent 3" w:semiHidden="0" w:uiPriority="65" w:unhideWhenUsed="0"/>
-    <w:lsdException w:name="Medium List 2 Accent 3" w:semiHidden="0" w:uiPriority="66" w:unhideWhenUsed="0"/>
-    <w:lsdException w:name="Medium Grid 1 Accent 3" w:semiHidden="0" w:uiPriority="67" w:unhideWhenUsed="0"/>
-    <w:lsdException w:name="Medium Grid 2 Accent 3" w:semiHidden="0" w:uiPriority="68" w:unhideWhenUsed="0"/>
-    <w:lsdException w:name="Medium Grid 3 Accent 3" w:semiHidden="0" w:uiPriority="69" w:unhideWhenUsed="0"/>
-    <w:lsdException w:name="Dark List Accent 3" w:semiHidden="0" w:uiPriority="70" w:unhideWhenUsed="0"/>
-    <w:lsdException w:name="Colorful Shading Accent 3" w:semiHidden="0" w:uiPriority="71" w:unhideWhenUsed="0"/>
-    <w:lsdException w:name="Colorful List Accent 3" w:semiHidden="0" w:uiPriority="72" w:unhideWhenUsed="0"/>
-    <w:lsdException w:name="Colorful Grid Accent 3" w:semiHidden="0" w:uiPriority="73" w:unhideWhenUsed="0"/>
-    <w:lsdException w:name="Light Shading Accent 4" w:semiHidden="0" w:uiPriority="60" w:unhideWhenUsed="0"/>
-    <w:lsdException w:name="Light List Accent 4" w:semiHidden="0" w:uiPriority="61" w:unhideWhenUsed="0"/>
-    <w:lsdException w:name="Light Grid Accent 4" w:semiHidden="0" w:uiPriority="62" w:unhideWhenUsed="0"/>
-    <w:lsdException w:name="Medium Shading 1 Accent 4" w:semiHidden="0" w:uiPriority="63" w:unhideWhenUsed="0"/>
-    <w:lsdException w:name="Medium Shading 2 Accent 4" w:semiHidden="0" w:uiPriority="64" w:unhideWhenUsed="0"/>
-    <w:lsdException w:name="Medium List 1 Accent 4" w:semiHidden="0" w:uiPriority="65" w:unhideWhenUsed="0"/>
-    <w:lsdException w:name="Medium List 2 Accent 4" w:semiHidden="0" w:uiPriority="66" w:unhideWhenUsed="0"/>
-    <w:lsdException w:name="Medium Grid 1 Accent 4" w:semiHidden="0" w:uiPriority="67" w:unhideWhenUsed="0"/>
-    <w:lsdException w:name="Medium Grid 2 Accent 4" w:semiHidden="0" w:uiPriority="68" w:unhideWhenUsed="0"/>
-    <w:lsdException w:name="Medium Grid 3 Accent 4" w:semiHidden="0" w:uiPriority="69" w:unhideWhenUsed="0"/>
-    <w:lsdException w:name="Dark List Accent 4" w:semiHidden="0" w:uiPriority="70" w:unhideWhenUsed="0"/>
-    <w:lsdException w:name="Colorful Shading Accent 4" w:semiHidden="0" w:uiPriority="71" w:unhideWhenUsed="0"/>
-    <w:lsdException w:name="Colorful List Accent 4" w:semiHidden="0" w:uiPriority="72" w:unhideWhenUsed="0"/>
-    <w:lsdException w:name="Colorful Grid Accent 4" w:semiHidden="0" w:uiPriority="73" w:unhideWhenUsed="0"/>
-    <w:lsdException w:name="Light Shading Accent 5" w:semiHidden="0" w:uiPriority="60" w:unhideWhenUsed="0"/>
-    <w:lsdException w:name="Light List Accent 5" w:semiHidden="0" w:uiPriority="61" w:unhideWhenUsed="0"/>
-    <w:lsdException w:name="Light Grid Accent 5" w:semiHidden="0" w:uiPriority="62" w:unhideWhenUsed="0"/>
-    <w:lsdException w:name="Medium Shading 1 Accent 5" w:semiHidden="0" w:uiPriority="63" w:unhideWhenUsed="0"/>
-    <w:lsdException w:name="Medium Shading 2 Accent 5" w:semiHidden="0" w:uiPriority="64" w:unhideWhenUsed="0"/>
-    <w:lsdException w:name="Medium List 1 Accent 5" w:semiHidden="0" w:uiPriority="65" w:unhideWhenUsed="0"/>
-    <w:lsdException w:name="Medium List 2 Accent 5" w:semiHidden="0" w:uiPriority="66" w:unhideWhenUsed="0"/>
-    <w:lsdException w:name="Medium Grid 1 Accent 5" w:semiHidden="0" w:uiPriority="67" w:unhideWhenUsed="0"/>
-    <w:lsdException w:name="Medium Grid 2 Accent 5" w:semiHidden="0" w:uiPriority="68" w:unhideWhenUsed="0"/>
-    <w:lsdException w:name="Medium Grid 3 Accent 5" w:semiHidden="0" w:uiPriority="69" w:unhideWhenUsed="0"/>
-    <w:lsdException w:name="Dark List Accent 5" w:semiHidden="0" w:uiPriority="70" w:unhideWhenUsed="0"/>
-    <w:lsdException w:name="Colorful Shading Accent 5" w:semiHidden="0" w:uiPriority="71" w:unhideWhenUsed="0"/>
-    <w:lsdException w:name="Colorful List Accent 5" w:semiHidden="0" w:uiPriority="72" w:unhideWhenUsed="0"/>
-    <w:lsdException w:name="Colorful Grid Accent 5" w:semiHidden="0" w:uiPriority="73" w:unhideWhenUsed="0"/>
-    <w:lsdException w:name="Light Shading Accent 6" w:semiHidden="0" w:uiPriority="60" w:unhideWhenUsed="0"/>
-    <w:lsdException w:name="Light List Accent 6" w:semiHidden="0" w:uiPriority="61" w:unhideWhenUsed="0"/>
-    <w:lsdException w:name="Light Grid Accent 6" w:semiHidden="0" w:uiPriority="62" w:unhideWhenUsed="0"/>
-    <w:lsdException w:name="Medium Shading 1 Accent 6" w:semiHidden="0" w:uiPriority="63" w:unhideWhenUsed="0"/>
-    <w:lsdException w:name="Medium Shading 2 Accent 6" w:semiHidden="0" w:uiPriority="64" w:unhideWhenUsed="0"/>
-    <w:lsdException w:name="Medium List 1 Accent 6" w:semiHidden="0" w:uiPriority="65" w:unhideWhenUsed="0"/>
-    <w:lsdException w:name="Medium List 2 Accent 6" w:semiHidden="0" w:uiPriority="66" w:unhideWhenUsed="0"/>
-    <w:lsdException w:name="Medium Grid 1 Accent 6" w:semiHidden="0" w:uiPriority="67" w:unhideWhenUsed="0"/>
-    <w:lsdException w:name="Medium Grid 2 Accent 6" w:semiHidden="0" w:uiPriority="68" w:unhideWhenUsed="0"/>
-    <w:lsdException w:name="Medium Grid 3 Accent 6" w:semiHidden="0" w:uiPriority="69" w:unhideWhenUsed="0"/>
-    <w:lsdException w:name="Dark List Accent 6" w:semiHidden="0" w:uiPriority="70" w:unhideWhenUsed="0"/>
-    <w:lsdException w:name="Colorful Shading Accent 6" w:semiHidden="0" w:uiPriority="71" w:unhideWhenUsed="0"/>
-    <w:lsdException w:name="Colorful List Accent 6" w:semiHidden="0" w:uiPriority="72" w:unhideWhenUsed="0"/>
-    <w:lsdException w:name="Colorful Grid Accent 6" w:semiHidden="0" w:uiPriority="73" w:unhideWhenUsed="0"/>
-    <w:lsdException w:name="Subtle Emphasis" w:semiHidden="0" w:uiPriority="19" w:unhideWhenUsed="0" w:qFormat="1"/>
-    <w:lsdException w:name="Intense Emphasis" w:semiHidden="0" w:uiPriority="21" w:unhideWhenUsed="0" w:qFormat="1"/>
-    <w:lsdException w:name="Subtle Reference" w:semiHidden="0" w:uiPriority="31" w:unhideWhenUsed="0" w:qFormat="1"/>
-    <w:lsdException w:name="Intense Reference" w:semiHidden="0" w:uiPriority="32" w:unhideWhenUsed="0" w:qFormat="1"/>
-    <w:lsdException w:name="Book Title" w:semiHidden="0" w:uiPriority="33" w:unhideWhenUsed="0" w:qFormat="1"/>
-    <w:lsdException w:name="Bibliography" w:uiPriority="37"/>
-    <w:lsdException w:name="TOC Heading" w:uiPriority="39" w:qFormat="1"/>
+  <w:latentStyles w:defLockedState="0" w:defUIPriority="99" w:defSemiHidden="0" w:defUnhideWhenUsed="0" w:defQFormat="0" w:count="376">
+    <w:lsdException w:name="Normal" w:uiPriority="0" w:qFormat="1"/>
+    <w:lsdException w:name="heading 1" w:uiPriority="9" w:qFormat="1"/>
+    <w:lsdException w:name="heading 2" w:semiHidden="1" w:uiPriority="9" w:unhideWhenUsed="1" w:qFormat="1"/>
+    <w:lsdException w:name="heading 3" w:semiHidden="1" w:uiPriority="9" w:unhideWhenUsed="1" w:qFormat="1"/>
+    <w:lsdException w:name="heading 4" w:semiHidden="1" w:uiPriority="9" w:unhideWhenUsed="1" w:qFormat="1"/>
+    <w:lsdException w:name="heading 5" w:semiHidden="1" w:uiPriority="9" w:unhideWhenUsed="1" w:qFormat="1"/>
+    <w:lsdException w:name="heading 6" w:semiHidden="1" w:uiPriority="9" w:unhideWhenUsed="1" w:qFormat="1"/>
+    <w:lsdException w:name="heading 7" w:semiHidden="1" w:uiPriority="9" w:unhideWhenUsed="1" w:qFormat="1"/>
+    <w:lsdException w:name="heading 8" w:semiHidden="1" w:uiPriority="9" w:unhideWhenUsed="1" w:qFormat="1"/>
+    <w:lsdException w:name="heading 9" w:semiHidden="1" w:uiPriority="9" w:unhideWhenUsed="1" w:qFormat="1"/>
+    <w:lsdException w:name="index 1" w:semiHidden="1" w:unhideWhenUsed="1"/>
+    <w:lsdException w:name="index 2" w:semiHidden="1" w:unhideWhenUsed="1"/>
+    <w:lsdException w:name="index 3" w:semiHidden="1" w:unhideWhenUsed="1"/>
+    <w:lsdException w:name="index 4" w:semiHidden="1" w:unhideWhenUsed="1"/>
+    <w:lsdException w:name="index 5" w:semiHidden="1" w:unhideWhenUsed="1"/>
+    <w:lsdException w:name="index 6" w:semiHidden="1" w:unhideWhenUsed="1"/>
+    <w:lsdException w:name="index 7" w:semiHidden="1" w:unhideWhenUsed="1"/>
+    <w:lsdException w:name="index 8" w:semiHidden="1" w:unhideWhenUsed="1"/>
+    <w:lsdException w:name="index 9" w:semiHidden="1" w:unhideWhenUsed="1"/>
+    <w:lsdException w:name="toc 1" w:semiHidden="1" w:uiPriority="39" w:unhideWhenUsed="1"/>
+    <w:lsdException w:name="toc 2" w:semiHidden="1" w:uiPriority="39" w:unhideWhenUsed="1"/>
+    <w:lsdException w:name="toc 3" w:semiHidden="1" w:uiPriority="39" w:unhideWhenUsed="1"/>
+    <w:lsdException w:name="toc 4" w:semiHidden="1" w:uiPriority="39" w:unhideWhenUsed="1"/>
+    <w:lsdException w:name="toc 5" w:semiHidden="1" w:uiPriority="39" w:unhideWhenUsed="1"/>
+    <w:lsdException w:name="toc 6" w:semiHidden="1" w:uiPriority="39" w:unhideWhenUsed="1"/>
+    <w:lsdException w:name="toc 7" w:semiHidden="1" w:uiPriority="39" w:unhideWhenUsed="1"/>
+    <w:lsdException w:name="toc 8" w:semiHidden="1" w:uiPriority="39" w:unhideWhenUsed="1"/>
+    <w:lsdException w:name="toc 9" w:semiHidden="1" w:uiPriority="39" w:unhideWhenUsed="1"/>
+    <w:lsdException w:name="Normal Indent" w:semiHidden="1" w:unhideWhenUsed="1"/>
+    <w:lsdException w:name="footnote text" w:semiHidden="1" w:unhideWhenUsed="1"/>
+    <w:lsdException w:name="annotation text" w:semiHidden="1" w:unhideWhenUsed="1"/>
+    <w:lsdException w:name="header" w:semiHidden="1" w:unhideWhenUsed="1"/>
+    <w:lsdException w:name="footer" w:semiHidden="1" w:unhideWhenUsed="1"/>
+    <w:lsdException w:name="index heading" w:semiHidden="1" w:unhideWhenUsed="1"/>
+    <w:lsdException w:name="caption" w:semiHidden="1" w:uiPriority="35" w:unhideWhenUsed="1" w:qFormat="1"/>
+    <w:lsdException w:name="table of figures" w:semiHidden="1" w:unhideWhenUsed="1"/>
+    <w:lsdException w:name="envelope address" w:semiHidden="1" w:unhideWhenUsed="1"/>
+    <w:lsdException w:name="envelope return" w:semiHidden="1" w:unhideWhenUsed="1"/>
+    <w:lsdException w:name="footnote reference" w:semiHidden="1" w:unhideWhenUsed="1"/>
+    <w:lsdException w:name="annotation reference" w:semiHidden="1" w:unhideWhenUsed="1"/>
+    <w:lsdException w:name="line number" w:semiHidden="1" w:unhideWhenUsed="1"/>
+    <w:lsdException w:name="page number" w:semiHidden="1" w:unhideWhenUsed="1"/>
+    <w:lsdException w:name="endnote reference" w:semiHidden="1" w:unhideWhenUsed="1"/>
+    <w:lsdException w:name="endnote text" w:semiHidden="1" w:unhideWhenUsed="1"/>
+    <w:lsdException w:name="table of authorities" w:semiHidden="1" w:unhideWhenUsed="1"/>
+    <w:lsdException w:name="macro" w:semiHidden="1" w:unhideWhenUsed="1"/>
+    <w:lsdException w:name="toa heading" w:semiHidden="1" w:unhideWhenUsed="1"/>
+    <w:lsdException w:name="List" w:semiHidden="1" w:unhideWhenUsed="1"/>
+    <w:lsdException w:name="List Bullet" w:semiHidden="1" w:unhideWhenUsed="1"/>
+    <w:lsdException w:name="List Number" w:semiHidden="1" w:unhideWhenUsed="1"/>
+    <w:lsdException w:name="List 2" w:semiHidden="1" w:unhideWhenUsed="1"/>
+    <w:lsdException w:name="List 3" w:semiHidden="1" w:unhideWhenUsed="1"/>
+    <w:lsdException w:name="List 4" w:semiHidden="1" w:unhideWhenUsed="1"/>
+    <w:lsdException w:name="List 5" w:semiHidden="1" w:unhideWhenUsed="1"/>
+    <w:lsdException w:name="List Bullet 2" w:semiHidden="1" w:unhideWhenUsed="1"/>
+    <w:lsdException w:name="List Bullet 3" w:semiHidden="1" w:unhideWhenUsed="1"/>
+    <w:lsdException w:name="List Bullet 4" w:semiHidden="1" w:unhideWhenUsed="1"/>
+    <w:lsdException w:name="List Bullet 5" w:semiHidden="1" w:unhideWhenUsed="1"/>
+    <w:lsdException w:name="List Number 2" w:semiHidden="1" w:unhideWhenUsed="1"/>
+    <w:lsdException w:name="List Number 3" w:semiHidden="1" w:unhideWhenUsed="1"/>
+    <w:lsdException w:name="List Number 4" w:semiHidden="1" w:unhideWhenUsed="1"/>
+    <w:lsdException w:name="List Number 5" w:semiHidden="1" w:unhideWhenUsed="1"/>
+    <w:lsdException w:name="Title" w:uiPriority="10" w:qFormat="1"/>
+    <w:lsdException w:name="Closing" w:semiHidden="1" w:unhideWhenUsed="1"/>
+    <w:lsdException w:name="Signature" w:semiHidden="1" w:unhideWhenUsed="1"/>
+    <w:lsdException w:name="Default Paragraph Font" w:semiHidden="1" w:uiPriority="1" w:unhideWhenUsed="1"/>
+    <w:lsdException w:name="Body Text" w:semiHidden="1" w:unhideWhenUsed="1"/>
+    <w:lsdException w:name="Body Text Indent" w:semiHidden="1" w:unhideWhenUsed="1"/>
+    <w:lsdException w:name="List Continue" w:semiHidden="1" w:unhideWhenUsed="1"/>
+    <w:lsdException w:name="List Continue 2" w:semiHidden="1" w:unhideWhenUsed="1"/>
+    <w:lsdException w:name="List Continue 3" w:semiHidden="1" w:unhideWhenUsed="1"/>
+    <w:lsdException w:name="List Continue 4" w:semiHidden="1" w:unhideWhenUsed="1"/>
+    <w:lsdException w:name="List Continue 5" w:semiHidden="1" w:unhideWhenUsed="1"/>
+    <w:lsdException w:name="Message Header" w:semiHidden="1" w:unhideWhenUsed="1"/>
+    <w:lsdException w:name="Subtitle" w:uiPriority="11" w:qFormat="1"/>
+    <w:lsdException w:name="Salutation" w:semiHidden="1" w:unhideWhenUsed="1"/>
+    <w:lsdException w:name="Date" w:semiHidden="1" w:unhideWhenUsed="1"/>
+    <w:lsdException w:name="Body Text First Indent" w:semiHidden="1" w:unhideWhenUsed="1"/>
+    <w:lsdException w:name="Body Text First Indent 2" w:semiHidden="1" w:unhideWhenUsed="1"/>
+    <w:lsdException w:name="Note Heading" w:semiHidden="1" w:unhideWhenUsed="1"/>
+    <w:lsdException w:name="Body Text 2" w:semiHidden="1" w:unhideWhenUsed="1"/>
+    <w:lsdException w:name="Body Text 3" w:semiHidden="1" w:unhideWhenUsed="1"/>
+    <w:lsdException w:name="Body Text Indent 2" w:semiHidden="1" w:unhideWhenUsed="1"/>
+    <w:lsdException w:name="Body Text Indent 3" w:semiHidden="1" w:unhideWhenUsed="1"/>
+    <w:lsdException w:name="Block Text" w:semiHidden="1" w:unhideWhenUsed="1"/>
+    <w:lsdException w:name="Hyperlink" w:semiHidden="1" w:unhideWhenUsed="1"/>
+    <w:lsdException w:name="FollowedHyperlink" w:semiHidden="1" w:unhideWhenUsed="1"/>
+    <w:lsdException w:name="Strong" w:uiPriority="22" w:qFormat="1"/>
+    <w:lsdException w:name="Emphasis" w:uiPriority="20" w:qFormat="1"/>
+    <w:lsdException w:name="Document Map" w:semiHidden="1" w:unhideWhenUsed="1"/>
+    <w:lsdException w:name="Plain Text" w:semiHidden="1" w:unhideWhenUsed="1"/>
+    <w:lsdException w:name="E-mail Signature" w:semiHidden="1" w:unhideWhenUsed="1"/>
+    <w:lsdException w:name="HTML Top of Form" w:semiHidden="1" w:unhideWhenUsed="1"/>
+    <w:lsdException w:name="HTML Bottom of Form" w:semiHidden="1" w:unhideWhenUsed="1"/>
+    <w:lsdException w:name="Normal (Web)" w:semiHidden="1" w:unhideWhenUsed="1"/>
+    <w:lsdException w:name="HTML Acronym" w:semiHidden="1" w:unhideWhenUsed="1"/>
+    <w:lsdException w:name="HTML Address" w:semiHidden="1" w:unhideWhenUsed="1"/>
+    <w:lsdException w:name="HTML Cite" w:semiHidden="1" w:unhideWhenUsed="1"/>
+    <w:lsdException w:name="HTML Code" w:semiHidden="1" w:unhideWhenUsed="1"/>
+    <w:lsdException w:name="HTML Definition" w:semiHidden="1" w:unhideWhenUsed="1"/>
+    <w:lsdException w:name="HTML Keyboard" w:semiHidden="1" w:unhideWhenUsed="1"/>
+    <w:lsdException w:name="HTML Preformatted" w:semiHidden="1" w:unhideWhenUsed="1"/>
+    <w:lsdException w:name="HTML Sample" w:semiHidden="1" w:unhideWhenUsed="1"/>
+    <w:lsdException w:name="HTML Typewriter" w:semiHidden="1" w:unhideWhenUsed="1"/>
+    <w:lsdException w:name="HTML Variable" w:semiHidden="1" w:unhideWhenUsed="1"/>
+    <w:lsdException w:name="Normal Table" w:semiHidden="1" w:unhideWhenUsed="1"/>
+    <w:lsdException w:name="annotation subject" w:semiHidden="1" w:unhideWhenUsed="1"/>
+    <w:lsdException w:name="No List" w:semiHidden="1" w:unhideWhenUsed="1"/>
+    <w:lsdException w:name="Outline List 1" w:semiHidden="1" w:unhideWhenUsed="1"/>
+    <w:lsdException w:name="Outline List 2" w:semiHidden="1" w:unhideWhenUsed="1"/>
+    <w:lsdException w:name="Outline List 3" w:semiHidden="1" w:unhideWhenUsed="1"/>
+    <w:lsdException w:name="Table Simple 1" w:semiHidden="1" w:unhideWhenUsed="1"/>
+    <w:lsdException w:name="Table Simple 2" w:semiHidden="1" w:unhideWhenUsed="1"/>
+    <w:lsdException w:name="Table Simple 3" w:semiHidden="1" w:unhideWhenUsed="1"/>
+    <w:lsdException w:name="Table Classic 1" w:semiHidden="1" w:unhideWhenUsed="1"/>
+    <w:lsdException w:name="Table Classic 2" w:semiHidden="1" w:unhideWhenUsed="1"/>
+    <w:lsdException w:name="Table Classic 3" w:semiHidden="1" w:unhideWhenUsed="1"/>
+    <w:lsdException w:name="Table Classic 4" w:semiHidden="1" w:unhideWhenUsed="1"/>
+    <w:lsdException w:name="Table Colorful 1" w:semiHidden="1" w:unhideWhenUsed="1"/>
+    <w:lsdException w:name="Table Colorful 2" w:semiHidden="1" w:unhideWhenUsed="1"/>
+    <w:lsdException w:name="Table Colorful 3" w:semiHidden="1" w:unhideWhenUsed="1"/>
+    <w:lsdException w:name="Table Columns 1" w:semiHidden="1" w:unhideWhenUsed="1"/>
+    <w:lsdException w:name="Table Columns 2" w:semiHidden="1" w:unhideWhenUsed="1"/>
+    <w:lsdException w:name="Table Columns 3" w:semiHidden="1" w:unhideWhenUsed="1"/>
+    <w:lsdException w:name="Table Columns 4" w:semiHidden="1" w:unhideWhenUsed="1"/>
+    <w:lsdException w:name="Table Columns 5" w:semiHidden="1" w:unhideWhenUsed="1"/>
+    <w:lsdException w:name="Table Grid 1" w:semiHidden="1" w:unhideWhenUsed="1"/>
+    <w:lsdException w:name="Table Grid 2" w:semiHidden="1" w:unhideWhenUsed="1"/>
+    <w:lsdException w:name="Table Grid 3" w:semiHidden="1" w:unhideWhenUsed="1"/>
+    <w:lsdException w:name="Table Grid 4" w:semiHidden="1" w:unhideWhenUsed="1"/>
+    <w:lsdException w:name="Table Grid 5" w:semiHidden="1" w:unhideWhenUsed="1"/>
+    <w:lsdException w:name="Table Grid 6" w:semiHidden="1" w:unhideWhenUsed="1"/>
+    <w:lsdException w:name="Table Grid 7" w:semiHidden="1" w:unhideWhenUsed="1"/>
+    <w:lsdException w:name="Table Grid 8" w:semiHidden="1" w:unhideWhenUsed="1"/>
+    <w:lsdException w:name="Table List 1" w:semiHidden="1" w:unhideWhenUsed="1"/>
+    <w:lsdException w:name="Table List 2" w:semiHidden="1" w:unhideWhenUsed="1"/>
+    <w:lsdException w:name="Table List 3" w:semiHidden="1" w:unhideWhenUsed="1"/>
+    <w:lsdException w:name="Table List 4" w:semiHidden="1" w:unhideWhenUsed="1"/>
+    <w:lsdException w:name="Table List 5" w:semiHidden="1" w:unhideWhenUsed="1"/>
+    <w:lsdException w:name="Table List 6" w:semiHidden="1" w:unhideWhenUsed="1"/>
+    <w:lsdException w:name="Table List 7" w:semiHidden="1" w:unhideWhenUsed="1"/>
+    <w:lsdException w:name="Table List 8" w:semiHidden="1" w:unhideWhenUsed="1"/>
+    <w:lsdException w:name="Table 3D effects 1" w:semiHidden="1" w:unhideWhenUsed="1"/>
+    <w:lsdException w:name="Table 3D effects 2" w:semiHidden="1" w:unhideWhenUsed="1"/>
+    <w:lsdException w:name="Table 3D effects 3" w:semiHidden="1" w:unhideWhenUsed="1"/>
+    <w:lsdException w:name="Table Contemporary" w:semiHidden="1" w:unhideWhenUsed="1"/>
+    <w:lsdException w:name="Table Elegant" w:semiHidden="1" w:unhideWhenUsed="1"/>
+    <w:lsdException w:name="Table Professional" w:semiHidden="1" w:unhideWhenUsed="1"/>
+    <w:lsdException w:name="Table Subtle 1" w:semiHidden="1" w:unhideWhenUsed="1"/>
+    <w:lsdException w:name="Table Subtle 2" w:semiHidden="1" w:unhideWhenUsed="1"/>
+    <w:lsdException w:name="Table Web 1" w:semiHidden="1" w:unhideWhenUsed="1"/>
+    <w:lsdException w:name="Table Web 2" w:semiHidden="1" w:unhideWhenUsed="1"/>
+    <w:lsdException w:name="Table Web 3" w:semiHidden="1" w:unhideWhenUsed="1"/>
+    <w:lsdException w:name="Balloon Text" w:semiHidden="1" w:unhideWhenUsed="1"/>
+    <w:lsdException w:name="Table Grid" w:semiHidden="1" w:uiPriority="39" w:unhideWhenUsed="1"/>
+    <w:lsdException w:name="Table Theme" w:semiHidden="1" w:unhideWhenUsed="1"/>
+    <w:lsdException w:name="Placeholder Text" w:semiHidden="1"/>
+    <w:lsdException w:name="No Spacing" w:uiPriority="1" w:qFormat="1"/>
+    <w:lsdException w:name="Light Shading" w:uiPriority="60"/>
+    <w:lsdException w:name="Light List" w:uiPriority="61"/>
+    <w:lsdException w:name="Light Grid" w:uiPriority="62"/>
+    <w:lsdException w:name="Medium Shading 1" w:uiPriority="63"/>
+    <w:lsdException w:name="Medium Shading 2" w:uiPriority="64"/>
+    <w:lsdException w:name="Medium List 1" w:uiPriority="65"/>
+    <w:lsdException w:name="Medium List 2" w:uiPriority="66"/>
+    <w:lsdException w:name="Medium Grid 1" w:uiPriority="67"/>
+    <w:lsdException w:name="Medium Grid 2" w:uiPriority="68"/>
+    <w:lsdException w:name="Medium Grid 3" w:uiPriority="69"/>
+    <w:lsdException w:name="Dark List" w:uiPriority="70"/>
+    <w:lsdException w:name="Colorful Shading" w:uiPriority="71"/>
+    <w:lsdException w:name="Colorful List" w:uiPriority="72"/>
+    <w:lsdException w:name="Colorful Grid" w:uiPriority="73"/>
+    <w:lsdException w:name="Light Shading Accent 1" w:uiPriority="60"/>
+    <w:lsdException w:name="Light List Accent 1" w:uiPriority="61"/>
+    <w:lsdException w:name="Light Grid Accent 1" w:uiPriority="62"/>
+    <w:lsdException w:name="Medium Shading 1 Accent 1" w:uiPriority="63"/>
+    <w:lsdException w:name="Medium Shading 2 Accent 1" w:uiPriority="64"/>
+    <w:lsdException w:name="Medium List 1 Accent 1" w:uiPriority="65"/>
+    <w:lsdException w:name="Revision" w:semiHidden="1"/>
+    <w:lsdException w:name="List Paragraph" w:uiPriority="34" w:qFormat="1"/>
+    <w:lsdException w:name="Quote" w:uiPriority="29" w:qFormat="1"/>
+    <w:lsdException w:name="Intense Quote" w:uiPriority="30" w:qFormat="1"/>
+    <w:lsdException w:name="Medium List 2 Accent 1" w:uiPriority="66"/>
+    <w:lsdException w:name="Medium Grid 1 Accent 1" w:uiPriority="67"/>
+    <w:lsdException w:name="Medium Grid 2 Accent 1" w:uiPriority="68"/>
+    <w:lsdException w:name="Medium Grid 3 Accent 1" w:uiPriority="69"/>
+    <w:lsdException w:name="Dark List Accent 1" w:uiPriority="70"/>
+    <w:lsdException w:name="Colorful Shading Accent 1" w:uiPriority="71"/>
+    <w:lsdException w:name="Colorful List Accent 1" w:uiPriority="72"/>
+    <w:lsdException w:name="Colorful Grid Accent 1" w:uiPriority="73"/>
+    <w:lsdException w:name="Light Shading Accent 2" w:uiPriority="60"/>
+    <w:lsdException w:name="Light List Accent 2" w:uiPriority="61"/>
+    <w:lsdException w:name="Light Grid Accent 2" w:uiPriority="62"/>
+    <w:lsdException w:name="Medium Shading 1 Accent 2" w:uiPriority="63"/>
+    <w:lsdException w:name="Medium Shading 2 Accent 2" w:uiPriority="64"/>
+    <w:lsdException w:name="Medium List 1 Accent 2" w:uiPriority="65"/>
+    <w:lsdException w:name="Medium List 2 Accent 2" w:uiPriority="66"/>
+    <w:lsdException w:name="Medium Grid 1 Accent 2" w:uiPriority="67"/>
+    <w:lsdException w:name="Medium Grid 2 Accent 2" w:uiPriority="68"/>
+    <w:lsdException w:name="Medium Grid 3 Accent 2" w:uiPriority="69"/>
+    <w:lsdException w:name="Dark List Accent 2" w:uiPriority="70"/>
+    <w:lsdException w:name="Colorful Shading Accent 2" w:uiPriority="71"/>
+    <w:lsdException w:name="Colorful List Accent 2" w:uiPriority="72"/>
+    <w:lsdException w:name="Colorful Grid Accent 2" w:uiPriority="73"/>
+    <w:lsdException w:name="Light Shading Accent 3" w:uiPriority="60"/>
+    <w:lsdException w:name="Light List Accent 3" w:uiPriority="61"/>
+    <w:lsdException w:name="Light Grid Accent 3" w:uiPriority="62"/>
+    <w:lsdException w:name="Medium Shading 1 Accent 3" w:uiPriority="63"/>
+    <w:lsdException w:name="Medium Shading 2 Accent 3" w:uiPriority="64"/>
+    <w:lsdException w:name="Medium List 1 Accent 3" w:uiPriority="65"/>
+    <w:lsdException w:name="Medium List 2 Accent 3" w:uiPriority="66"/>
+    <w:lsdException w:name="Medium Grid 1 Accent 3" w:uiPriority="67"/>
+    <w:lsdException w:name="Medium Grid 2 Accent 3" w:uiPriority="68"/>
+    <w:lsdException w:name="Medium Grid 3 Accent 3" w:uiPriority="69"/>
+    <w:lsdException w:name="Dark List Accent 3" w:uiPriority="70"/>
+    <w:lsdException w:name="Colorful Shading Accent 3" w:uiPriority="71"/>
+    <w:lsdException w:name="Colorful List Accent 3" w:uiPriority="72"/>
+    <w:lsdException w:name="Colorful Grid Accent 3" w:uiPriority="73"/>
+    <w:lsdException w:name="Light Shading Accent 4" w:uiPriority="60"/>
+    <w:lsdException w:name="Light List Accent 4" w:uiPriority="61"/>
+    <w:lsdException w:name="Light Grid Accent 4" w:uiPriority="62"/>
+    <w:lsdException w:name="Medium Shading 1 Accent 4" w:uiPriority="63"/>
+    <w:lsdException w:name="Medium Shading 2 Accent 4" w:uiPriority="64"/>
+    <w:lsdException w:name="Medium List 1 Accent 4" w:uiPriority="65"/>
+    <w:lsdException w:name="Medium List 2 Accent 4" w:uiPriority="66"/>
+    <w:lsdException w:name="Medium Grid 1 Accent 4" w:uiPriority="67"/>
+    <w:lsdException w:name="Medium Grid 2 Accent 4" w:uiPriority="68"/>
+    <w:lsdException w:name="Medium Grid 3 Accent 4" w:uiPriority="69"/>
+    <w:lsdException w:name="Dark List Accent 4" w:uiPriority="70"/>
+    <w:lsdException w:name="Colorful Shading Accent 4" w:uiPriority="71"/>
+    <w:lsdException w:name="Colorful List Accent 4" w:uiPriority="72"/>
+    <w:lsdException w:name="Colorful Grid Accent 4" w:uiPriority="73"/>
+    <w:lsdException w:name="Light Shading Accent 5" w:uiPriority="60"/>
+    <w:lsdException w:name="Light List Accent 5" w:uiPriority="61"/>
+    <w:lsdException w:name="Light Grid Accent 5" w:uiPriority="62"/>
+    <w:lsdException w:name="Medium Shading 1 Accent 5" w:uiPriority="63"/>
+    <w:lsdException w:name="Medium Shading 2 Accent 5" w:uiPriority="64"/>
+    <w:lsdException w:name="Medium List 1 Accent 5" w:uiPriority="65"/>
+    <w:lsdException w:name="Medium List 2 Accent 5" w:uiPriority="66"/>
+    <w:lsdException w:name="Medium Grid 1 Accent 5" w:uiPriority="67"/>
+    <w:lsdException w:name="Medium Grid 2 Accent 5" w:uiPriority="68"/>
+    <w:lsdException w:name="Medium Grid 3 Accent 5" w:uiPriority="69"/>
+    <w:lsdException w:name="Dark List Accent 5" w:uiPriority="70"/>
+    <w:lsdException w:name="Colorful Shading Accent 5" w:uiPriority="71"/>
+    <w:lsdException w:name="Colorful List Accent 5" w:uiPriority="72"/>
+    <w:lsdException w:name="Colorful Grid Accent 5" w:uiPriority="73"/>
+    <w:lsdException w:name="Light Shading Accent 6" w:uiPriority="60"/>
+    <w:lsdException w:name="Light List Accent 6" w:uiPriority="61"/>
+    <w:lsdException w:name="Light Grid Accent 6" w:uiPriority="62"/>
+    <w:lsdException w:name="Medium Shading 1 Accent 6" w:uiPriority="63"/>
+    <w:lsdException w:name="Medium Shading 2 Accent 6" w:uiPriority="64"/>
+    <w:lsdException w:name="Medium List 1 Accent 6" w:uiPriority="65"/>
+    <w:lsdException w:name="Medium List 2 Accent 6" w:uiPriority="66"/>
+    <w:lsdException w:name="Medium Grid 1 Accent 6" w:uiPriority="67"/>
+    <w:lsdException w:name="Medium Grid 2 Accent 6" w:uiPriority="68"/>
+    <w:lsdException w:name="Medium Grid 3 Accent 6" w:uiPriority="69"/>
+    <w:lsdException w:name="Dark List Accent 6" w:uiPriority="70"/>
+    <w:lsdException w:name="Colorful Shading Accent 6" w:uiPriority="71"/>
+    <w:lsdException w:name="Colorful List Accent 6" w:uiPriority="72"/>
+    <w:lsdException w:name="Colorful Grid Accent 6" w:uiPriority="73"/>
+    <w:lsdException w:name="Subtle Emphasis" w:uiPriority="19" w:qFormat="1"/>
+    <w:lsdException w:name="Intense Emphasis" w:uiPriority="21" w:qFormat="1"/>
+    <w:lsdException w:name="Subtle Reference" w:uiPriority="31" w:qFormat="1"/>
+    <w:lsdException w:name="Intense Reference" w:uiPriority="32" w:qFormat="1"/>
+    <w:lsdException w:name="Book Title" w:uiPriority="33" w:qFormat="1"/>
+    <w:lsdException w:name="Bibliography" w:semiHidden="1" w:uiPriority="37" w:unhideWhenUsed="1"/>
+    <w:lsdException w:name="TOC Heading" w:semiHidden="1" w:uiPriority="39" w:unhideWhenUsed="1" w:qFormat="1"/>
+    <w:lsdException w:name="Plain Table 1" w:uiPriority="41"/>
+    <w:lsdException w:name="Plain Table 2" w:uiPriority="42"/>
+    <w:lsdException w:name="Plain Table 3" w:uiPriority="43"/>
+    <w:lsdException w:name="Plain Table 4" w:uiPriority="44"/>
+    <w:lsdException w:name="Plain Table 5" w:uiPriority="45"/>
+    <w:lsdException w:name="Grid Table Light" w:uiPriority="40"/>
+    <w:lsdException w:name="Grid Table 1 Light" w:uiPriority="46"/>
+    <w:lsdException w:name="Grid Table 2" w:uiPriority="47"/>
+    <w:lsdException w:name="Grid Table 3" w:uiPriority="48"/>
+    <w:lsdException w:name="Grid Table 4" w:uiPriority="49"/>
+    <w:lsdException w:name="Grid Table 5 Dark" w:uiPriority="50"/>
+    <w:lsdException w:name="Grid Table 6 Colorful" w:uiPriority="51"/>
+    <w:lsdException w:name="Grid Table 7 Colorful" w:uiPriority="52"/>
+    <w:lsdException w:name="Grid Table 1 Light Accent 1" w:uiPriority="46"/>
+    <w:lsdException w:name="Grid Table 2 Accent 1" w:uiPriority="47"/>
+    <w:lsdException w:name="Grid Table 3 Accent 1" w:uiPriority="48"/>
+    <w:lsdException w:name="Grid Table 4 Accent 1" w:uiPriority="49"/>
+    <w:lsdException w:name="Grid Table 5 Dark Accent 1" w:uiPriority="50"/>
+    <w:lsdException w:name="Grid Table 6 Colorful Accent 1" w:uiPriority="51"/>
+    <w:lsdException w:name="Grid Table 7 Colorful Accent 1" w:uiPriority="52"/>
+    <w:lsdException w:name="Grid Table 1 Light Accent 2" w:uiPriority="46"/>
+    <w:lsdException w:name="Grid Table 2 Accent 2" w:uiPriority="47"/>
+    <w:lsdException w:name="Grid Table 3 Accent 2" w:uiPriority="48"/>
+    <w:lsdException w:name="Grid Table 4 Accent 2" w:uiPriority="49"/>
+    <w:lsdException w:name="Grid Table 5 Dark Accent 2" w:uiPriority="50"/>
+    <w:lsdException w:name="Grid Table 6 Colorful Accent 2" w:uiPriority="51"/>
+    <w:lsdException w:name="Grid Table 7 Colorful Accent 2" w:uiPriority="52"/>
+    <w:lsdException w:name="Grid Table 1 Light Accent 3" w:uiPriority="46"/>
+    <w:lsdException w:name="Grid Table 2 Accent 3" w:uiPriority="47"/>
+    <w:lsdException w:name="Grid Table 3 Accent 3" w:uiPriority="48"/>
+    <w:lsdException w:name="Grid Table 4 Accent 3" w:uiPriority="49"/>
+    <w:lsdException w:name="Grid Table 5 Dark Accent 3" w:uiPriority="50"/>
+    <w:lsdException w:name="Grid Table 6 Colorful Accent 3" w:uiPriority="51"/>
+    <w:lsdException w:name="Grid Table 7 Colorful Accent 3" w:uiPriority="52"/>
+    <w:lsdException w:name="Grid Table 1 Light Accent 4" w:uiPriority="46"/>
+    <w:lsdException w:name="Grid Table 2 Accent 4" w:uiPriority="47"/>
+    <w:lsdException w:name="Grid Table 3 Accent 4" w:uiPriority="48"/>
+    <w:lsdException w:name="Grid Table 4 Accent 4" w:uiPriority="49"/>
+    <w:lsdException w:name="Grid Table 5 Dark Accent 4" w:uiPriority="50"/>
+    <w:lsdException w:name="Grid Table 6 Colorful Accent 4" w:uiPriority="51"/>
+    <w:lsdException w:name="Grid Table 7 Colorful Accent 4" w:uiPriority="52"/>
+    <w:lsdException w:name="Grid Table 1 Light Accent 5" w:uiPriority="46"/>
+    <w:lsdException w:name="Grid Table 2 Accent 5" w:uiPriority="47"/>
+    <w:lsdException w:name="Grid Table 3 Accent 5" w:uiPriority="48"/>
+    <w:lsdException w:name="Grid Table 4 Accent 5" w:uiPriority="49"/>
+    <w:lsdException w:name="Grid Table 5 Dark Accent 5" w:uiPriority="50"/>
+    <w:lsdException w:name="Grid Table 6 Colorful Accent 5" w:uiPriority="51"/>
+    <w:lsdException w:name="Grid Table 7 Colorful Accent 5" w:uiPriority="52"/>
+    <w:lsdException w:name="Grid Table 1 Light Accent 6" w:uiPriority="46"/>
+    <w:lsdException w:name="Grid Table 2 Accent 6" w:uiPriority="47"/>
+    <w:lsdException w:name="Grid Table 3 Accent 6" w:uiPriority="48"/>
+    <w:lsdException w:name="Grid Table 4 Accent 6" w:uiPriority="49"/>
+    <w:lsdException w:name="Grid Table 5 Dark Accent 6" w:uiPriority="50"/>
+    <w:lsdException w:name="Grid Table 6 Colorful Accent 6" w:uiPriority="51"/>
+    <w:lsdException w:name="Grid Table 7 Colorful Accent 6" w:uiPriority="52"/>
+    <w:lsdException w:name="List Table 1 Light" w:uiPriority="46"/>
+    <w:lsdException w:name="List Table 2" w:uiPriority="47"/>
+    <w:lsdException w:name="List Table 3" w:uiPriority="48"/>
+    <w:lsdException w:name="List Table 4" w:uiPriority="49"/>
+    <w:lsdException w:name="List Table 5 Dark" w:uiPriority="50"/>
+    <w:lsdException w:name="List Table 6 Colorful" w:uiPriority="51"/>
+    <w:lsdException w:name="List Table 7 Colorful" w:uiPriority="52"/>
+    <w:lsdException w:name="List Table 1 Light Accent 1" w:uiPriority="46"/>
+    <w:lsdException w:name="List Table 2 Accent 1" w:uiPriority="47"/>
+    <w:lsdException w:name="List Table 3 Accent 1" w:uiPriority="48"/>
+    <w:lsdException w:name="List Table 4 Accent 1" w:uiPriority="49"/>
+    <w:lsdException w:name="List Table 5 Dark Accent 1" w:uiPriority="50"/>
+    <w:lsdException w:name="List Table 6 Colorful Accent 1" w:uiPriority="51"/>
+    <w:lsdException w:name="List Table 7 Colorful Accent 1" w:uiPriority="52"/>
+    <w:lsdException w:name="List Table 1 Light Accent 2" w:uiPriority="46"/>
+    <w:lsdException w:name="List Table 2 Accent 2" w:uiPriority="47"/>
+    <w:lsdException w:name="List Table 3 Accent 2" w:uiPriority="48"/>
+    <w:lsdException w:name="List Table 4 Accent 2" w:uiPriority="49"/>
+    <w:lsdException w:name="List Table 5 Dark Accent 2" w:uiPriority="50"/>
+    <w:lsdException w:name="List Table 6 Colorful Accent 2" w:uiPriority="51"/>
+    <w:lsdException w:name="List Table 7 Colorful Accent 2" w:uiPriority="52"/>
+    <w:lsdException w:name="List Table 1 Light Accent 3" w:uiPriority="46"/>
+    <w:lsdException w:name="List Table 2 Accent 3" w:uiPriority="47"/>
+    <w:lsdException w:name="List Table 3 Accent 3" w:uiPriority="48"/>
+    <w:lsdException w:name="List Table 4 Accent 3" w:uiPriority="49"/>
+    <w:lsdException w:name="List Table 5 Dark Accent 3" w:uiPriority="50"/>
+    <w:lsdException w:name="List Table 6 Colorful Accent 3" w:uiPriority="51"/>
+    <w:lsdException w:name="List Table 7 Colorful Accent 3" w:uiPriority="52"/>
+    <w:lsdException w:name="List Table 1 Light Accent 4" w:uiPriority="46"/>
+    <w:lsdException w:name="List Table 2 Accent 4" w:uiPriority="47"/>
+    <w:lsdException w:name="List Table 3 Accent 4" w:uiPriority="48"/>
+    <w:lsdException w:name="List Table 4 Accent 4" w:uiPriority="49"/>
+    <w:lsdException w:name="List Table 5 Dark Accent 4" w:uiPriority="50"/>
+    <w:lsdException w:name="List Table 6 Colorful Accent 4" w:uiPriority="51"/>
+    <w:lsdException w:name="List Table 7 Colorful Accent 4" w:uiPriority="52"/>
+    <w:lsdException w:name="List Table 1 Light Accent 5" w:uiPriority="46"/>
+    <w:lsdException w:name="List Table 2 Accent 5" w:uiPriority="47"/>
+    <w:lsdException w:name="List Table 3 Accent 5" w:uiPriority="48"/>
+    <w:lsdException w:name="List Table 4 Accent 5" w:uiPriority="49"/>
+    <w:lsdException w:name="List Table 5 Dark Accent 5" w:uiPriority="50"/>
+    <w:lsdException w:name="List Table 6 Colorful Accent 5" w:uiPriority="51"/>
+    <w:lsdException w:name="List Table 7 Colorful Accent 5" w:uiPriority="52"/>
+    <w:lsdException w:name="List Table 1 Light Accent 6" w:uiPriority="46"/>
+    <w:lsdException w:name="List Table 2 Accent 6" w:uiPriority="47"/>
+    <w:lsdException w:name="List Table 3 Accent 6" w:uiPriority="48"/>
+    <w:lsdException w:name="List Table 4 Accent 6" w:uiPriority="49"/>
+    <w:lsdException w:name="List Table 5 Dark Accent 6" w:uiPriority="50"/>
+    <w:lsdException w:name="List Table 6 Colorful Accent 6" w:uiPriority="51"/>
+    <w:lsdException w:name="List Table 7 Colorful Accent 6" w:uiPriority="52"/>
+    <w:lsdException w:name="Mention" w:semiHidden="1" w:unhideWhenUsed="1"/>
+    <w:lsdException w:name="Smart Hyperlink" w:semiHidden="1" w:unhideWhenUsed="1"/>
+    <w:lsdException w:name="Hashtag" w:semiHidden="1" w:unhideWhenUsed="1"/>
+    <w:lsdException w:name="Unresolved Mention" w:semiHidden="1" w:unhideWhenUsed="1"/>
+    <w:lsdException w:name="Smart Link" w:semiHidden="1" w:unhideWhenUsed="1"/>
   </w:latentStyles>
   <w:style w:type="paragraph" w:default="1" w:styleId="Standard">
     <w:name w:val="Normal"/>
@@ -5677,7 +5563,7 @@
   <a:extraClrSchemeLst/>
   <a:extLst>
     <a:ext uri="{05A4C25C-085E-4340-85A3-A5531E510DB2}">
-      <thm15:themeFamily xmlns:thm15="http://schemas.microsoft.com/office/thememl/2012/main" xmlns="" name="Office Theme" id="{62F939B6-93AF-4DB8-9C6B-D6C7DFDC589F}" vid="{4A3C46E8-61CC-4603-A589-7422A47A8E4A}"/>
+      <thm15:themeFamily xmlns:thm15="http://schemas.microsoft.com/office/thememl/2012/main" name="Office Theme" id="{62F939B6-93AF-4DB8-9C6B-D6C7DFDC589F}" vid="{4A3C46E8-61CC-4603-A589-7422A47A8E4A}"/>
     </a:ext>
   </a:extLst>
 </a:theme>
@@ -5688,7 +5574,7 @@
 </file>
 
 <file path=customXml/itemProps1.xml><?xml version="1.0" encoding="utf-8"?>
-<ds:datastoreItem xmlns:ds="http://schemas.openxmlformats.org/officeDocument/2006/customXml" ds:itemID="{ABF3FC7B-BBC8-4630-98B2-A56BA0DC146D}">
+<ds:datastoreItem xmlns:ds="http://schemas.openxmlformats.org/officeDocument/2006/customXml" ds:itemID="{AD10E053-7E8B-4BEB-918D-F462597CFAB9}">
   <ds:schemaRefs>
     <ds:schemaRef ds:uri="http://schemas.openxmlformats.org/officeDocument/2006/bibliography"/>
   </ds:schemaRefs>

</xml_diff>

<commit_message>
kleine Änderung beim Fazit
</commit_message>
<xml_diff>
--- a/BPI-Capgemini.docx
+++ b/BPI-Capgemini.docx
@@ -1087,7 +1087,15 @@
         <w:rPr>
           <w:lang w:eastAsia="de-DE"/>
         </w:rPr>
-        <w:t>Das Unternehmen Capgemini ist einer der weltweit führenden Anbieter von Technologie – Services, Digitaler Transformation, sowie f</w:t>
+        <w:t>Das U</w:t>
+      </w:r>
+      <w:bookmarkStart w:id="4" w:name="_GoBack"/>
+      <w:bookmarkEnd w:id="4"/>
+      <w:r>
+        <w:rPr>
+          <w:lang w:eastAsia="de-DE"/>
+        </w:rPr>
+        <w:t>nternehmen Capgemini ist einer der weltweit führenden Anbieter von Technologie – Services, Digitaler Transformation, sowie f</w:t>
       </w:r>
       <w:r>
         <w:rPr>
@@ -1277,8 +1285,8 @@
           <w:lang w:eastAsia="de-DE"/>
         </w:rPr>
       </w:pPr>
-      <w:bookmarkStart w:id="4" w:name="_Toc17662611"/>
-      <w:commentRangeStart w:id="5"/>
+      <w:bookmarkStart w:id="5" w:name="_Toc17662611"/>
+      <w:commentRangeStart w:id="6"/>
       <w:r>
         <w:rPr>
           <w:noProof/>
@@ -1286,7 +1294,7 @@
         </w:rPr>
         <w:t>Aufgabenstellung</w:t>
       </w:r>
-      <w:bookmarkEnd w:id="4"/>
+      <w:bookmarkEnd w:id="5"/>
     </w:p>
     <w:p>
       <w:pPr>
@@ -1341,12 +1349,12 @@
         </w:rPr>
         <w:t>Community- und Shopping-Möglichkeiten geschaffen werden.</w:t>
       </w:r>
-      <w:commentRangeEnd w:id="5"/>
+      <w:commentRangeEnd w:id="6"/>
       <w:r>
         <w:rPr>
           <w:rStyle w:val="Kommentarzeichen"/>
         </w:rPr>
-        <w:commentReference w:id="5"/>
+        <w:commentReference w:id="6"/>
       </w:r>
     </w:p>
     <w:p>
@@ -1374,7 +1382,7 @@
           <w:lang w:eastAsia="de-DE"/>
         </w:rPr>
       </w:pPr>
-      <w:bookmarkStart w:id="6" w:name="_Toc17662612"/>
+      <w:bookmarkStart w:id="7" w:name="_Toc17662612"/>
       <w:r>
         <w:rPr>
           <w:noProof/>
@@ -1397,7 +1405,7 @@
         </w:rPr>
         <w:t xml:space="preserve"> Architekturskizzen</w:t>
       </w:r>
-      <w:bookmarkEnd w:id="6"/>
+      <w:bookmarkEnd w:id="7"/>
     </w:p>
     <w:p>
       <w:pPr>
@@ -1407,7 +1415,7 @@
           <w:lang w:eastAsia="de-DE"/>
         </w:rPr>
       </w:pPr>
-      <w:commentRangeStart w:id="7"/>
+      <w:commentRangeStart w:id="8"/>
       <w:r>
         <w:rPr>
           <w:lang w:eastAsia="de-DE"/>
@@ -1444,12 +1452,12 @@
         </w:rPr>
         <w:t>tainmentsystem an den einzelnen Sitzplätzen zur Verfügung stellt und noch einige andere autonome Funktionen übernehmen soll.</w:t>
       </w:r>
-      <w:commentRangeEnd w:id="7"/>
+      <w:commentRangeEnd w:id="8"/>
       <w:r>
         <w:rPr>
           <w:rStyle w:val="Kommentarzeichen"/>
         </w:rPr>
-        <w:commentReference w:id="7"/>
+        <w:commentReference w:id="8"/>
       </w:r>
     </w:p>
     <w:p>
@@ -1457,11 +1465,11 @@
         <w:pStyle w:val="berschrift3"/>
         <w:spacing w:line="360" w:lineRule="auto"/>
       </w:pPr>
-      <w:bookmarkStart w:id="8" w:name="_Toc17662613"/>
+      <w:bookmarkStart w:id="9" w:name="_Toc17662613"/>
       <w:r>
         <w:t>A-Architektur</w:t>
       </w:r>
-      <w:bookmarkEnd w:id="8"/>
+      <w:bookmarkEnd w:id="9"/>
     </w:p>
     <w:p>
       <w:pPr>
@@ -1524,35 +1532,22 @@
                                 <w:noProof/>
                               </w:rPr>
                             </w:pPr>
-                            <w:bookmarkStart w:id="9" w:name="_Ref15928019"/>
+                            <w:bookmarkStart w:id="10" w:name="_Ref15928019"/>
                             <w:r>
                               <w:t xml:space="preserve">Abbildung </w:t>
                             </w:r>
-                            <w:r>
-                              <w:fldChar w:fldCharType="begin"/>
-                            </w:r>
-                            <w:r>
-                              <w:instrText xml:space="preserve"> SEQ Abbildung \* ARABIC </w:instrText>
-                            </w:r>
-                            <w:r>
-                              <w:fldChar w:fldCharType="separate"/>
-                            </w:r>
-                            <w:r>
-                              <w:rPr>
-                                <w:noProof/>
-                              </w:rPr>
-                              <w:t>1</w:t>
-                            </w:r>
-                            <w:r>
-                              <w:rPr>
-                                <w:noProof/>
-                              </w:rPr>
-                              <w:fldChar w:fldCharType="end"/>
-                            </w:r>
+                            <w:fldSimple w:instr=" SEQ Abbildung \* ARABIC ">
+                              <w:r>
+                                <w:rPr>
+                                  <w:noProof/>
+                                </w:rPr>
+                                <w:t>1</w:t>
+                              </w:r>
+                            </w:fldSimple>
                             <w:r>
                               <w:t xml:space="preserve"> Komponenten des Systems für die Bahn 2.0</w:t>
                             </w:r>
-                            <w:bookmarkEnd w:id="9"/>
+                            <w:bookmarkEnd w:id="10"/>
                           </w:p>
                         </w:txbxContent>
                       </wps:txbx>
@@ -1609,7 +1604,7 @@
           </mc:Fallback>
         </mc:AlternateContent>
       </w:r>
-      <w:commentRangeStart w:id="10"/>
+      <w:commentRangeStart w:id="11"/>
       <w:r>
         <w:rPr>
           <w:noProof/>
@@ -1701,12 +1696,12 @@
         </w:rPr>
         <w:t>, da sich diese mit den Funktionen und Abläufen des zukünftigen Systems befassen. Dieser Abschnitt ist somit auch Technik frei und sehr Businessorientiert.</w:t>
       </w:r>
-      <w:commentRangeEnd w:id="10"/>
+      <w:commentRangeEnd w:id="11"/>
       <w:r>
         <w:rPr>
           <w:rStyle w:val="Kommentarzeichen"/>
         </w:rPr>
-        <w:commentReference w:id="10"/>
+        <w:commentReference w:id="11"/>
       </w:r>
     </w:p>
     <w:p>
@@ -1714,7 +1709,7 @@
         <w:spacing w:line="360" w:lineRule="auto"/>
         <w:jc w:val="both"/>
       </w:pPr>
-      <w:commentRangeStart w:id="11"/>
+      <w:commentRangeStart w:id="12"/>
       <w:r>
         <w:t xml:space="preserve">Beim </w:t>
       </w:r>
@@ -1893,8 +1888,8 @@
       <w:r>
         <w:t xml:space="preserve"> abgefragt und aktualisiert werden können. </w:t>
       </w:r>
-      <w:commentRangeStart w:id="12"/>
       <w:commentRangeStart w:id="13"/>
+      <w:commentRangeStart w:id="14"/>
       <w:r>
         <w:t xml:space="preserve">Zu guter Letzt wäre da noch das </w:t>
       </w:r>
@@ -1919,26 +1914,26 @@
       <w:r>
         <w:t xml:space="preserve"> gerade den Zug betritt oder sich an seinen zugewiesenen Sitzplatz setzt.</w:t>
       </w:r>
-      <w:commentRangeEnd w:id="11"/>
+      <w:commentRangeEnd w:id="12"/>
       <w:r>
         <w:rPr>
           <w:rStyle w:val="Kommentarzeichen"/>
         </w:rPr>
-        <w:commentReference w:id="11"/>
-      </w:r>
-      <w:commentRangeEnd w:id="12"/>
+        <w:commentReference w:id="12"/>
+      </w:r>
+      <w:commentRangeEnd w:id="13"/>
       <w:r>
         <w:rPr>
           <w:rStyle w:val="Kommentarzeichen"/>
         </w:rPr>
-        <w:commentReference w:id="12"/>
-      </w:r>
-      <w:commentRangeEnd w:id="13"/>
+        <w:commentReference w:id="13"/>
+      </w:r>
+      <w:commentRangeEnd w:id="14"/>
       <w:r>
         <w:rPr>
           <w:rStyle w:val="Kommentarzeichen"/>
         </w:rPr>
-        <w:commentReference w:id="13"/>
+        <w:commentReference w:id="14"/>
       </w:r>
     </w:p>
     <w:p>
@@ -1946,7 +1941,7 @@
         <w:spacing w:line="360" w:lineRule="auto"/>
         <w:jc w:val="both"/>
       </w:pPr>
-      <w:commentRangeStart w:id="14"/>
+      <w:commentRangeStart w:id="15"/>
       <w:r>
         <w:t xml:space="preserve">Im zweiten Schritt, der Erstellung der A-Architektur, wird geprüft, mit welchen umliegenden Systemen das zukünftige System interagiert (welches der Einfachheit, im weiteren Dokument immer </w:t>
       </w:r>
@@ -2036,32 +2031,19 @@
       <w:pPr>
         <w:pStyle w:val="Beschriftung"/>
       </w:pPr>
-      <w:bookmarkStart w:id="15" w:name="_Ref15929233"/>
+      <w:bookmarkStart w:id="16" w:name="_Ref15929233"/>
       <w:r>
         <w:t xml:space="preserve">Abbildung </w:t>
       </w:r>
-      <w:r>
-        <w:fldChar w:fldCharType="begin"/>
-      </w:r>
-      <w:r>
-        <w:instrText xml:space="preserve"> SEQ Abbildung \* ARABIC </w:instrText>
-      </w:r>
-      <w:r>
-        <w:fldChar w:fldCharType="separate"/>
-      </w:r>
-      <w:r>
-        <w:rPr>
-          <w:noProof/>
-        </w:rPr>
-        <w:t>2</w:t>
-      </w:r>
-      <w:r>
-        <w:rPr>
-          <w:noProof/>
-        </w:rPr>
-        <w:fldChar w:fldCharType="end"/>
-      </w:r>
-      <w:bookmarkEnd w:id="15"/>
+      <w:fldSimple w:instr=" SEQ Abbildung \* ARABIC ">
+        <w:r>
+          <w:rPr>
+            <w:noProof/>
+          </w:rPr>
+          <w:t>2</w:t>
+        </w:r>
+      </w:fldSimple>
+      <w:bookmarkEnd w:id="16"/>
       <w:r>
         <w:t xml:space="preserve"> A-Architektur mit Fremdsystemen und Usern</w:t>
       </w:r>
@@ -2207,7 +2189,7 @@
       <w:r>
         <w:t xml:space="preserve"> ein Sitzplatz im Zug reserviert (nicht eine freie Wahl eines Sitzplatzes), wird natürlich eine Schnittstelle nach außen benötigt. </w:t>
       </w:r>
-      <w:commentRangeStart w:id="16"/>
+      <w:commentRangeStart w:id="17"/>
       <w:r>
         <w:t xml:space="preserve">Auf diese Schnittstelle </w:t>
       </w:r>
@@ -2270,8 +2252,6 @@
       <w:r>
         <w:t xml:space="preserve"> </w:t>
       </w:r>
-      <w:bookmarkStart w:id="17" w:name="_GoBack"/>
-      <w:bookmarkEnd w:id="17"/>
       <w:r>
         <w:t xml:space="preserve">XYZ </w:t>
       </w:r>
@@ -2287,12 +2267,12 @@
       <w:r>
         <w:t xml:space="preserve"> beschrieben.</w:t>
       </w:r>
-      <w:commentRangeEnd w:id="16"/>
+      <w:commentRangeEnd w:id="17"/>
       <w:r>
         <w:rPr>
           <w:rStyle w:val="Kommentarzeichen"/>
         </w:rPr>
-        <w:commentReference w:id="16"/>
+        <w:commentReference w:id="17"/>
       </w:r>
     </w:p>
     <w:p>
@@ -2352,12 +2332,12 @@
       <w:r>
         <w:t>). Jedoch sind dies vereinzelte Interaktionen, da sich die A-Architektur jedoch nur mit Power-Usern befasst, wurden diese User nicht mit in die A-Architektur aufgenommen.</w:t>
       </w:r>
-      <w:commentRangeEnd w:id="14"/>
+      <w:commentRangeEnd w:id="15"/>
       <w:r>
         <w:rPr>
           <w:rStyle w:val="Kommentarzeichen"/>
         </w:rPr>
-        <w:commentReference w:id="14"/>
+        <w:commentReference w:id="15"/>
       </w:r>
       <w:r>
         <w:t xml:space="preserve"> </w:t>
@@ -2446,27 +2426,14 @@
       <w:r>
         <w:t xml:space="preserve">Abbildung </w:t>
       </w:r>
-      <w:r>
-        <w:fldChar w:fldCharType="begin"/>
-      </w:r>
-      <w:r>
-        <w:instrText xml:space="preserve"> SEQ Abbildung \* ARABIC </w:instrText>
-      </w:r>
-      <w:r>
-        <w:fldChar w:fldCharType="separate"/>
-      </w:r>
-      <w:r>
-        <w:rPr>
-          <w:noProof/>
-        </w:rPr>
-        <w:t>3</w:t>
-      </w:r>
-      <w:r>
-        <w:rPr>
-          <w:noProof/>
-        </w:rPr>
-        <w:fldChar w:fldCharType="end"/>
-      </w:r>
+      <w:fldSimple w:instr=" SEQ Abbildung \* ARABIC ">
+        <w:r>
+          <w:rPr>
+            <w:noProof/>
+          </w:rPr>
+          <w:t>3</w:t>
+        </w:r>
+      </w:fldSimple>
       <w:bookmarkEnd w:id="21"/>
       <w:r>
         <w:rPr>
@@ -2951,27 +2918,14 @@
       <w:r>
         <w:t xml:space="preserve">Abbildung </w:t>
       </w:r>
-      <w:r>
-        <w:fldChar w:fldCharType="begin"/>
-      </w:r>
-      <w:r>
-        <w:instrText xml:space="preserve"> SEQ Abbildung \* ARABIC </w:instrText>
-      </w:r>
-      <w:r>
-        <w:fldChar w:fldCharType="separate"/>
-      </w:r>
-      <w:r>
-        <w:rPr>
-          <w:noProof/>
-        </w:rPr>
-        <w:t>4</w:t>
-      </w:r>
-      <w:r>
-        <w:rPr>
-          <w:noProof/>
-        </w:rPr>
-        <w:fldChar w:fldCharType="end"/>
-      </w:r>
+      <w:fldSimple w:instr=" SEQ Abbildung \* ARABIC ">
+        <w:r>
+          <w:rPr>
+            <w:noProof/>
+          </w:rPr>
+          <w:t>4</w:t>
+        </w:r>
+      </w:fldSimple>
       <w:bookmarkEnd w:id="23"/>
       <w:r>
         <w:rPr>
@@ -3119,27 +3073,14 @@
       <w:r>
         <w:t xml:space="preserve">Abbildung </w:t>
       </w:r>
-      <w:r>
-        <w:fldChar w:fldCharType="begin"/>
-      </w:r>
-      <w:r>
-        <w:instrText xml:space="preserve"> SEQ Abbildung \* ARABIC </w:instrText>
-      </w:r>
-      <w:r>
-        <w:fldChar w:fldCharType="separate"/>
-      </w:r>
-      <w:r>
-        <w:rPr>
-          <w:noProof/>
-        </w:rPr>
-        <w:t>5</w:t>
-      </w:r>
-      <w:r>
-        <w:rPr>
-          <w:noProof/>
-        </w:rPr>
-        <w:fldChar w:fldCharType="end"/>
-      </w:r>
+      <w:fldSimple w:instr=" SEQ Abbildung \* ARABIC ">
+        <w:r>
+          <w:rPr>
+            <w:noProof/>
+          </w:rPr>
+          <w:t>5</w:t>
+        </w:r>
+      </w:fldSimple>
       <w:bookmarkEnd w:id="25"/>
       <w:r>
         <w:rPr>
@@ -3473,27 +3414,14 @@
       <w:r>
         <w:t xml:space="preserve">Abbildung </w:t>
       </w:r>
-      <w:r>
-        <w:fldChar w:fldCharType="begin"/>
-      </w:r>
-      <w:r>
-        <w:instrText xml:space="preserve"> SEQ Abbildung \* ARABIC </w:instrText>
-      </w:r>
-      <w:r>
-        <w:fldChar w:fldCharType="separate"/>
-      </w:r>
-      <w:r>
-        <w:rPr>
-          <w:noProof/>
-        </w:rPr>
-        <w:t>6</w:t>
-      </w:r>
-      <w:r>
-        <w:rPr>
-          <w:noProof/>
-        </w:rPr>
-        <w:fldChar w:fldCharType="end"/>
-      </w:r>
+      <w:fldSimple w:instr=" SEQ Abbildung \* ARABIC ">
+        <w:r>
+          <w:rPr>
+            <w:noProof/>
+          </w:rPr>
+          <w:t>6</w:t>
+        </w:r>
+      </w:fldSimple>
       <w:bookmarkEnd w:id="28"/>
       <w:r>
         <w:t xml:space="preserve"> Infrastruktur des Bahn 2.0 Systems</w:t>
@@ -3941,27 +3869,14 @@
                             <w:r>
                               <w:t xml:space="preserve">Abbildung </w:t>
                             </w:r>
-                            <w:r>
-                              <w:fldChar w:fldCharType="begin"/>
-                            </w:r>
-                            <w:r>
-                              <w:instrText xml:space="preserve"> SEQ Abbildung \* ARABIC </w:instrText>
-                            </w:r>
-                            <w:r>
-                              <w:fldChar w:fldCharType="separate"/>
-                            </w:r>
-                            <w:r>
-                              <w:rPr>
-                                <w:noProof/>
-                              </w:rPr>
-                              <w:t>7</w:t>
-                            </w:r>
-                            <w:r>
-                              <w:rPr>
-                                <w:noProof/>
-                              </w:rPr>
-                              <w:fldChar w:fldCharType="end"/>
-                            </w:r>
+                            <w:fldSimple w:instr=" SEQ Abbildung \* ARABIC ">
+                              <w:r>
+                                <w:rPr>
+                                  <w:noProof/>
+                                </w:rPr>
+                                <w:t>7</w:t>
+                              </w:r>
+                            </w:fldSimple>
                             <w:bookmarkEnd w:id="34"/>
                             <w:r>
                               <w:t xml:space="preserve"> Softwarequalität nach ISO-Norm 9126</w:t>
@@ -5919,7 +5834,13 @@
             <w:rPr>
               <w:rFonts w:ascii="Cambria Math" w:hAnsi="Cambria Math"/>
             </w:rPr>
-            <m:t>fT für alle Züge am Tag:40.320 fT*250=10.080.000 fT pro Tag</m:t>
+            <m:t>fT für alle Züg</m:t>
+          </m:r>
+          <m:r>
+            <w:rPr>
+              <w:rFonts w:ascii="Cambria Math" w:hAnsi="Cambria Math"/>
+            </w:rPr>
+            <m:t>e am Tag:40.320 fT*250=10.080.000 fT pro Tag</m:t>
           </m:r>
         </m:oMath>
       </m:oMathPara>
@@ -6057,7 +5978,13 @@
             <w:rPr>
               <w:rFonts w:ascii="Cambria Math" w:hAnsi="Cambria Math"/>
             </w:rPr>
-            <m:t>Fahrgäste bereits im Zug:400*8 fT=3.200 fT</m:t>
+            <m:t>F</m:t>
+          </m:r>
+          <m:r>
+            <w:rPr>
+              <w:rFonts w:ascii="Cambria Math" w:hAnsi="Cambria Math"/>
+            </w:rPr>
+            <m:t>ahrgäste bereits im Zug:400*8 fT=3.200 fT</m:t>
           </m:r>
         </m:oMath>
       </m:oMathPara>
@@ -6120,13 +6047,7 @@
             <w:rPr>
               <w:rFonts w:ascii="Cambria Math" w:hAnsi="Cambria Math"/>
             </w:rPr>
-            <m:t>fT für alle Züge am Tag:10.240 fT*250 Züge=2.560.000 fT pro T</m:t>
-          </m:r>
-          <m:r>
-            <w:rPr>
-              <w:rFonts w:ascii="Cambria Math" w:hAnsi="Cambria Math"/>
-            </w:rPr>
-            <m:t>ag</m:t>
+            <m:t>fT für alle Züge am Tag:10.240 fT*250 Züge=2.560.000 fT pro Tag</m:t>
           </m:r>
         </m:oMath>
       </m:oMathPara>
@@ -6180,7 +6101,13 @@
             <w:rPr>
               <w:rFonts w:ascii="Cambria Math" w:hAnsi="Cambria Math"/>
             </w:rPr>
-            <m:t>Fahrgäste bereits im Zug mit Film:200 Fahrgäste*6 fT=1.200 fT</m:t>
+            <m:t>Fahrgäst</m:t>
+          </m:r>
+          <m:r>
+            <w:rPr>
+              <w:rFonts w:ascii="Cambria Math" w:hAnsi="Cambria Math"/>
+            </w:rPr>
+            <m:t>e bereits im Zug mit Film:200 Fahrgäste*6 fT=1.200 fT</m:t>
           </m:r>
         </m:oMath>
       </m:oMathPara>
@@ -6299,7 +6226,13 @@
             <w:rPr>
               <w:rFonts w:ascii="Cambria Math" w:eastAsiaTheme="minorEastAsia" w:hAnsi="Cambria Math"/>
             </w:rPr>
-            <m:t>fT für alle Züge am Tag:7.360*250 Züge=1.840.000 fT pro Tag</m:t>
+            <m:t>fT für alle Züge am T</m:t>
+          </m:r>
+          <m:r>
+            <w:rPr>
+              <w:rFonts w:ascii="Cambria Math" w:eastAsiaTheme="minorEastAsia" w:hAnsi="Cambria Math"/>
+            </w:rPr>
+            <m:t>ag:7.360*250 Züge=1.840.000 fT pro Tag</m:t>
           </m:r>
         </m:oMath>
       </m:oMathPara>
@@ -6456,13 +6389,7 @@
             <w:rPr>
               <w:rFonts w:ascii="Cambria Math" w:eastAsiaTheme="minorEastAsia" w:hAnsi="Cambria Math"/>
             </w:rPr>
-            <m:t>Alle Stationen mit Fahrgäste</m:t>
-          </m:r>
-          <m:r>
-            <w:rPr>
-              <w:rFonts w:ascii="Cambria Math" w:eastAsiaTheme="minorEastAsia" w:hAnsi="Cambria Math"/>
-            </w:rPr>
-            <m:t>n:1.920 fT*11 Stationen=21.120 fT je Fahrt</m:t>
+            <m:t>Alle Stationen mit Fahrgästen:1.920 fT*11 Stationen=21.120 fT je Fahrt</m:t>
           </m:r>
         </m:oMath>
       </m:oMathPara>
@@ -6479,7 +6406,13 @@
             <w:rPr>
               <w:rFonts w:ascii="Cambria Math" w:eastAsiaTheme="minorEastAsia" w:hAnsi="Cambria Math"/>
             </w:rPr>
-            <m:t>fT des gesamten Zuges:9.600+21.120=30.720 fT je Fahrt pro Zug</m:t>
+            <m:t>fT d</m:t>
+          </m:r>
+          <m:r>
+            <w:rPr>
+              <w:rFonts w:ascii="Cambria Math" w:eastAsiaTheme="minorEastAsia" w:hAnsi="Cambria Math"/>
+            </w:rPr>
+            <m:t>es gesamten Zuges:9.600+21.120=30.720 fT je Fahrt pro Zug</m:t>
           </m:r>
         </m:oMath>
       </m:oMathPara>
@@ -6724,13 +6657,7 @@
             <w:rPr>
               <w:rFonts w:ascii="Cambria Math" w:hAnsi="Cambria Math"/>
             </w:rPr>
-            <m:t>Hälfte Fahrgäste: 26.880*1000 Züge=26.880.000 fT pro T</m:t>
-          </m:r>
-          <m:r>
-            <w:rPr>
-              <w:rFonts w:ascii="Cambria Math" w:hAnsi="Cambria Math"/>
-            </w:rPr>
-            <m:t>ag</m:t>
+            <m:t>Hälfte Fahrgäste: 26.880*1000 Züge=26.880.000 fT pro Tag</m:t>
           </m:r>
         </m:oMath>
       </m:oMathPara>
@@ -7090,14 +7017,27 @@
       <w:r>
         <w:t xml:space="preserve">Abbildung </w:t>
       </w:r>
-      <w:fldSimple w:instr=" SEQ Abbildung \* ARABIC ">
-        <w:r>
-          <w:rPr>
-            <w:noProof/>
-          </w:rPr>
-          <w:t>1</w:t>
-        </w:r>
-      </w:fldSimple>
+      <w:r>
+        <w:fldChar w:fldCharType="begin"/>
+      </w:r>
+      <w:r>
+        <w:instrText xml:space="preserve"> SEQ Abbildung \* ARABIC </w:instrText>
+      </w:r>
+      <w:r>
+        <w:fldChar w:fldCharType="separate"/>
+      </w:r>
+      <w:r>
+        <w:rPr>
+          <w:noProof/>
+        </w:rPr>
+        <w:t>1</w:t>
+      </w:r>
+      <w:r>
+        <w:rPr>
+          <w:noProof/>
+        </w:rPr>
+        <w:fldChar w:fldCharType="end"/>
+      </w:r>
       <w:bookmarkEnd w:id="46"/>
       <w:r>
         <w:t xml:space="preserve"> Sequenzdiagramm für den </w:t>
@@ -7780,14 +7720,27 @@
       <w:r>
         <w:t xml:space="preserve">Abbildung </w:t>
       </w:r>
-      <w:fldSimple w:instr=" SEQ Abbildung \* ARABIC ">
-        <w:r>
-          <w:rPr>
-            <w:noProof/>
-          </w:rPr>
-          <w:t>2</w:t>
-        </w:r>
-      </w:fldSimple>
+      <w:r>
+        <w:fldChar w:fldCharType="begin"/>
+      </w:r>
+      <w:r>
+        <w:instrText xml:space="preserve"> SEQ Abbildung \* ARABIC </w:instrText>
+      </w:r>
+      <w:r>
+        <w:fldChar w:fldCharType="separate"/>
+      </w:r>
+      <w:r>
+        <w:rPr>
+          <w:noProof/>
+        </w:rPr>
+        <w:t>2</w:t>
+      </w:r>
+      <w:r>
+        <w:rPr>
+          <w:noProof/>
+        </w:rPr>
+        <w:fldChar w:fldCharType="end"/>
+      </w:r>
       <w:bookmarkEnd w:id="48"/>
       <w:r>
         <w:t xml:space="preserve"> Unterschied zwischen Synchroner und Asynchroner Kommunikation</w:t>
@@ -8492,6 +8445,8 @@
     <w:p>
       <w:pPr>
         <w:pStyle w:val="berschrift3"/>
+        <w:spacing w:line="360" w:lineRule="auto"/>
+        <w:contextualSpacing/>
       </w:pPr>
       <w:bookmarkStart w:id="53" w:name="_Toc17662620"/>
       <w:r>
@@ -8500,11 +8455,19 @@
       <w:bookmarkEnd w:id="53"/>
     </w:p>
     <w:p>
+      <w:pPr>
+        <w:spacing w:line="360" w:lineRule="auto"/>
+        <w:contextualSpacing/>
+      </w:pPr>
       <w:r>
         <w:t>Die Bahn 2.0 würde für die Reisenden die Fahrt erheblich komfortabler machen. Personalisierte Sitze, Filme oder Internetzugang würden das Reisen mit der Bahn kürzer vorkommen lassen. Jedoch ist der Umbruch für die Bahn gewaltig. Jeder Zug benötigt neue Hardware. Dazu muss das System immer stabil laufen, da ansonsten Geldeinnahmen verloren gehen können. Dennoch wäre es ein wichtiger Schritt für die Bahn das Projekt zu meistern. Wie machbar das Projekt für die Bahn ist, kann man aus dieser Ausarbeitung nicht schlüssig erläutern, da hier nur ein kleiner Teil analysiert worden ist.</w:t>
       </w:r>
     </w:p>
     <w:p>
+      <w:pPr>
+        <w:spacing w:line="360" w:lineRule="auto"/>
+        <w:contextualSpacing/>
+      </w:pPr>
       <w:r>
         <w:t xml:space="preserve">Das präsentierte Unternehmen Capgemini zeigte bei ihrer Präsentation einen kleinen Teil ihrer Aufgaben. Diese Aufgaben spiegelten den Aufgabenbereich eines Software Engineer wieder. Zum Beispiel erstellt der Software Engineer den Aufbau von Softwaresystemen und trifft grundlegende Entscheidungen über das Zusammenspiel der diversen Komponenten. Weitere Berufsfelder im Unternehmen Capgemini sind Business Analyst, </w:t>
       </w:r>
@@ -8518,6 +8481,10 @@
       </w:r>
     </w:p>
     <w:p>
+      <w:pPr>
+        <w:spacing w:line="360" w:lineRule="auto"/>
+        <w:contextualSpacing/>
+      </w:pPr>
       <w:r>
         <w:t>Abschließend lässt sich sagen, dass der Vortrag sehr informativ war. Durch den Vortrag erhielt man einen kleinen Einblick in den Berufsalltag der Präsentierenden. Die Präsentation war insbesondere, wie oben beschrieben, für angehende bzw. interessierte Software Engineer Pflicht.</w:t>
       </w:r>
@@ -8575,7 +8542,7 @@
       </w:r>
     </w:p>
   </w:comment>
-  <w:comment w:id="5" w:author="Frederik Duda" w:date="2019-08-21T13:06:00Z" w:initials="FD">
+  <w:comment w:id="6" w:author="Frederik Duda" w:date="2019-08-21T13:06:00Z" w:initials="FD">
     <w:p>
       <w:pPr>
         <w:pStyle w:val="Kommentartext"/>
@@ -8591,7 +8558,7 @@
       </w:r>
     </w:p>
   </w:comment>
-  <w:comment w:id="7" w:author="John-Bryan Spieker" w:date="2019-08-05T20:02:00Z" w:initials="JS">
+  <w:comment w:id="8" w:author="John-Bryan Spieker" w:date="2019-08-05T20:02:00Z" w:initials="JS">
     <w:p>
       <w:pPr>
         <w:pStyle w:val="Kommentartext"/>
@@ -8607,7 +8574,7 @@
       </w:r>
     </w:p>
   </w:comment>
-  <w:comment w:id="10" w:author="John-Bryan Spieker" w:date="2019-08-05T20:03:00Z" w:initials="JS">
+  <w:comment w:id="11" w:author="John-Bryan Spieker" w:date="2019-08-05T20:03:00Z" w:initials="JS">
     <w:p>
       <w:pPr>
         <w:pStyle w:val="Kommentartext"/>
@@ -8629,7 +8596,7 @@
       </w:r>
     </w:p>
   </w:comment>
-  <w:comment w:id="11" w:author="John-Bryan Spieker" w:date="2019-08-05T08:14:00Z" w:initials="JS">
+  <w:comment w:id="12" w:author="John-Bryan Spieker" w:date="2019-08-05T08:14:00Z" w:initials="JS">
     <w:p>
       <w:pPr>
         <w:pStyle w:val="Kommentartext"/>
@@ -8657,7 +8624,7 @@
       </w:r>
     </w:p>
   </w:comment>
-  <w:comment w:id="12" w:author="John-Bryan Spieker" w:date="2019-08-08T14:56:00Z" w:initials="JS">
+  <w:comment w:id="13" w:author="John-Bryan Spieker" w:date="2019-08-08T14:56:00Z" w:initials="JS">
     <w:p>
       <w:pPr>
         <w:pStyle w:val="Kommentartext"/>
@@ -8673,7 +8640,7 @@
       </w:r>
     </w:p>
   </w:comment>
-  <w:comment w:id="13" w:author="John-Bryan Spieker" w:date="2019-08-08T22:29:00Z" w:initials="JS">
+  <w:comment w:id="14" w:author="John-Bryan Spieker" w:date="2019-08-08T22:29:00Z" w:initials="JS">
     <w:p>
       <w:pPr>
         <w:pStyle w:val="Kommentartext"/>
@@ -8689,7 +8656,7 @@
       </w:r>
     </w:p>
   </w:comment>
-  <w:comment w:id="16" w:author="John-Bryan Spieker" w:date="2019-08-21T07:25:00Z" w:initials="JS">
+  <w:comment w:id="17" w:author="John-Bryan Spieker" w:date="2019-08-21T07:25:00Z" w:initials="JS">
     <w:p>
       <w:pPr>
         <w:pStyle w:val="Kommentartext"/>
@@ -8716,7 +8683,7 @@
       </w:pPr>
     </w:p>
   </w:comment>
-  <w:comment w:id="14" w:author="John-Bryan Spieker" w:date="2019-08-05T21:14:00Z" w:initials="JS">
+  <w:comment w:id="15" w:author="John-Bryan Spieker" w:date="2019-08-05T21:14:00Z" w:initials="JS">
     <w:p>
       <w:pPr>
         <w:pStyle w:val="Kommentartext"/>
@@ -11576,7 +11543,7 @@
   <a:extraClrSchemeLst/>
   <a:extLst>
     <a:ext uri="{05A4C25C-085E-4340-85A3-A5531E510DB2}">
-      <thm15:themeFamily xmlns="" xmlns:thm15="http://schemas.microsoft.com/office/thememl/2012/main" name="Office Theme" id="{62F939B6-93AF-4DB8-9C6B-D6C7DFDC589F}" vid="{4A3C46E8-61CC-4603-A589-7422A47A8E4A}"/>
+      <thm15:themeFamily xmlns:thm15="http://schemas.microsoft.com/office/thememl/2012/main" xmlns="" name="Office Theme" id="{62F939B6-93AF-4DB8-9C6B-D6C7DFDC589F}" vid="{4A3C46E8-61CC-4603-A589-7422A47A8E4A}"/>
     </a:ext>
   </a:extLst>
 </a:theme>
@@ -11587,7 +11554,7 @@
 </file>
 
 <file path=customXml/itemProps1.xml><?xml version="1.0" encoding="utf-8"?>
-<ds:datastoreItem xmlns:ds="http://schemas.openxmlformats.org/officeDocument/2006/customXml" ds:itemID="{B325C4B4-3E13-4FDF-9DDF-A3CEBABAF1FF}">
+<ds:datastoreItem xmlns:ds="http://schemas.openxmlformats.org/officeDocument/2006/customXml" ds:itemID="{2B5DEED9-5381-4DEE-B511-05BD64C901A7}">
   <ds:schemaRefs>
     <ds:schemaRef ds:uri="http://schemas.openxmlformats.org/officeDocument/2006/bibliography"/>
   </ds:schemaRefs>

</xml_diff>

<commit_message>
Quellenverzeichnis & Abbildungsverzeichnis erstellt
</commit_message>
<xml_diff>
--- a/BPI-Capgemini.docx
+++ b/BPI-Capgemini.docx
@@ -70,7 +70,7 @@
           <w:r>
             <w:fldChar w:fldCharType="separate"/>
           </w:r>
-          <w:hyperlink w:anchor="_Toc17890089" w:history="1">
+          <w:hyperlink w:anchor="_Toc17979537" w:history="1">
             <w:r>
               <w:rPr>
                 <w:rStyle w:val="Hyperlink"/>
@@ -98,7 +98,7 @@
                 <w:noProof/>
                 <w:webHidden/>
               </w:rPr>
-              <w:instrText xml:space="preserve"> PAGEREF _Toc17890089 \h </w:instrText>
+              <w:instrText xml:space="preserve"> PAGEREF _Toc17979537 \h </w:instrText>
             </w:r>
             <w:r>
               <w:rPr>
@@ -141,7 +141,7 @@
               <w:lang w:eastAsia="de-DE"/>
             </w:rPr>
           </w:pPr>
-          <w:hyperlink w:anchor="_Toc17890090" w:history="1">
+          <w:hyperlink w:anchor="_Toc17979538" w:history="1">
             <w:r>
               <w:rPr>
                 <w:rStyle w:val="Hyperlink"/>
@@ -169,7 +169,7 @@
                 <w:noProof/>
                 <w:webHidden/>
               </w:rPr>
-              <w:instrText xml:space="preserve"> PAGEREF _Toc17890090 \h </w:instrText>
+              <w:instrText xml:space="preserve"> PAGEREF _Toc17979538 \h </w:instrText>
             </w:r>
             <w:r>
               <w:rPr>
@@ -212,7 +212,7 @@
               <w:lang w:eastAsia="de-DE"/>
             </w:rPr>
           </w:pPr>
-          <w:hyperlink w:anchor="_Toc17890091" w:history="1">
+          <w:hyperlink w:anchor="_Toc17979539" w:history="1">
             <w:r>
               <w:rPr>
                 <w:rStyle w:val="Hyperlink"/>
@@ -240,7 +240,7 @@
                 <w:noProof/>
                 <w:webHidden/>
               </w:rPr>
-              <w:instrText xml:space="preserve"> PAGEREF _Toc17890091 \h </w:instrText>
+              <w:instrText xml:space="preserve"> PAGEREF _Toc17979539 \h </w:instrText>
             </w:r>
             <w:r>
               <w:rPr>
@@ -283,7 +283,7 @@
               <w:lang w:eastAsia="de-DE"/>
             </w:rPr>
           </w:pPr>
-          <w:hyperlink w:anchor="_Toc17890092" w:history="1">
+          <w:hyperlink w:anchor="_Toc17979540" w:history="1">
             <w:r>
               <w:rPr>
                 <w:rStyle w:val="Hyperlink"/>
@@ -311,7 +311,7 @@
                 <w:noProof/>
                 <w:webHidden/>
               </w:rPr>
-              <w:instrText xml:space="preserve"> PAGEREF _Toc17890092 \h </w:instrText>
+              <w:instrText xml:space="preserve"> PAGEREF _Toc17979540 \h </w:instrText>
             </w:r>
             <w:r>
               <w:rPr>
@@ -354,7 +354,7 @@
               <w:lang w:eastAsia="de-DE"/>
             </w:rPr>
           </w:pPr>
-          <w:hyperlink w:anchor="_Toc17890093" w:history="1">
+          <w:hyperlink w:anchor="_Toc17979541" w:history="1">
             <w:r>
               <w:rPr>
                 <w:rStyle w:val="Hyperlink"/>
@@ -381,7 +381,7 @@
                 <w:noProof/>
                 <w:webHidden/>
               </w:rPr>
-              <w:instrText xml:space="preserve"> PAGEREF _Toc17890093 \h </w:instrText>
+              <w:instrText xml:space="preserve"> PAGEREF _Toc17979541 \h </w:instrText>
             </w:r>
             <w:r>
               <w:rPr>
@@ -424,7 +424,7 @@
               <w:lang w:eastAsia="de-DE"/>
             </w:rPr>
           </w:pPr>
-          <w:hyperlink w:anchor="_Toc17890094" w:history="1">
+          <w:hyperlink w:anchor="_Toc17979542" w:history="1">
             <w:r>
               <w:rPr>
                 <w:rStyle w:val="Hyperlink"/>
@@ -451,7 +451,7 @@
                 <w:noProof/>
                 <w:webHidden/>
               </w:rPr>
-              <w:instrText xml:space="preserve"> PAGEREF _Toc17890094 \h </w:instrText>
+              <w:instrText xml:space="preserve"> PAGEREF _Toc17979542 \h </w:instrText>
             </w:r>
             <w:r>
               <w:rPr>
@@ -494,7 +494,7 @@
               <w:lang w:eastAsia="de-DE"/>
             </w:rPr>
           </w:pPr>
-          <w:hyperlink w:anchor="_Toc17890095" w:history="1">
+          <w:hyperlink w:anchor="_Toc17979543" w:history="1">
             <w:r>
               <w:rPr>
                 <w:rStyle w:val="Hyperlink"/>
@@ -521,7 +521,7 @@
                 <w:noProof/>
                 <w:webHidden/>
               </w:rPr>
-              <w:instrText xml:space="preserve"> PAGEREF _Toc17890095 \h </w:instrText>
+              <w:instrText xml:space="preserve"> PAGEREF _Toc17979543 \h </w:instrText>
             </w:r>
             <w:r>
               <w:rPr>
@@ -564,7 +564,7 @@
               <w:lang w:eastAsia="de-DE"/>
             </w:rPr>
           </w:pPr>
-          <w:hyperlink w:anchor="_Toc17890096" w:history="1">
+          <w:hyperlink w:anchor="_Toc17979544" w:history="1">
             <w:r>
               <w:rPr>
                 <w:rStyle w:val="Hyperlink"/>
@@ -591,7 +591,7 @@
                 <w:noProof/>
                 <w:webHidden/>
               </w:rPr>
-              <w:instrText xml:space="preserve"> PAGEREF _Toc17890096 \h </w:instrText>
+              <w:instrText xml:space="preserve"> PAGEREF _Toc17979544 \h </w:instrText>
             </w:r>
             <w:r>
               <w:rPr>
@@ -634,7 +634,7 @@
               <w:lang w:eastAsia="de-DE"/>
             </w:rPr>
           </w:pPr>
-          <w:hyperlink w:anchor="_Toc17890097" w:history="1">
+          <w:hyperlink w:anchor="_Toc17979545" w:history="1">
             <w:r>
               <w:rPr>
                 <w:rStyle w:val="Hyperlink"/>
@@ -661,7 +661,7 @@
                 <w:noProof/>
                 <w:webHidden/>
               </w:rPr>
-              <w:instrText xml:space="preserve"> PAGEREF _Toc17890097 \h </w:instrText>
+              <w:instrText xml:space="preserve"> PAGEREF _Toc17979545 \h </w:instrText>
             </w:r>
             <w:r>
               <w:rPr>
@@ -704,7 +704,7 @@
               <w:lang w:eastAsia="de-DE"/>
             </w:rPr>
           </w:pPr>
-          <w:hyperlink w:anchor="_Toc17890098" w:history="1">
+          <w:hyperlink w:anchor="_Toc17979546" w:history="1">
             <w:r>
               <w:rPr>
                 <w:rStyle w:val="Hyperlink"/>
@@ -731,7 +731,7 @@
                 <w:noProof/>
                 <w:webHidden/>
               </w:rPr>
-              <w:instrText xml:space="preserve"> PAGEREF _Toc17890098 \h </w:instrText>
+              <w:instrText xml:space="preserve"> PAGEREF _Toc17979546 \h </w:instrText>
             </w:r>
             <w:r>
               <w:rPr>
@@ -774,7 +774,7 @@
               <w:lang w:eastAsia="de-DE"/>
             </w:rPr>
           </w:pPr>
-          <w:hyperlink w:anchor="_Toc17890099" w:history="1">
+          <w:hyperlink w:anchor="_Toc17979547" w:history="1">
             <w:r>
               <w:rPr>
                 <w:rStyle w:val="Hyperlink"/>
@@ -801,7 +801,7 @@
                 <w:noProof/>
                 <w:webHidden/>
               </w:rPr>
-              <w:instrText xml:space="preserve"> PAGEREF _Toc17890099 \h </w:instrText>
+              <w:instrText xml:space="preserve"> PAGEREF _Toc17979547 \h </w:instrText>
             </w:r>
             <w:r>
               <w:rPr>
@@ -844,7 +844,7 @@
               <w:lang w:eastAsia="de-DE"/>
             </w:rPr>
           </w:pPr>
-          <w:hyperlink w:anchor="_Toc17890100" w:history="1">
+          <w:hyperlink w:anchor="_Toc17979548" w:history="1">
             <w:r>
               <w:rPr>
                 <w:rStyle w:val="Hyperlink"/>
@@ -871,7 +871,7 @@
                 <w:noProof/>
                 <w:webHidden/>
               </w:rPr>
-              <w:instrText xml:space="preserve"> PAGEREF _Toc17890100 \h </w:instrText>
+              <w:instrText xml:space="preserve"> PAGEREF _Toc17979548 \h </w:instrText>
             </w:r>
             <w:r>
               <w:rPr>
@@ -914,7 +914,7 @@
               <w:lang w:eastAsia="de-DE"/>
             </w:rPr>
           </w:pPr>
-          <w:hyperlink w:anchor="_Toc17890101" w:history="1">
+          <w:hyperlink w:anchor="_Toc17979549" w:history="1">
             <w:r>
               <w:rPr>
                 <w:rStyle w:val="Hyperlink"/>
@@ -941,7 +941,7 @@
                 <w:noProof/>
                 <w:webHidden/>
               </w:rPr>
-              <w:instrText xml:space="preserve"> PAGEREF _Toc17890101 \h </w:instrText>
+              <w:instrText xml:space="preserve"> PAGEREF _Toc17979549 \h </w:instrText>
             </w:r>
             <w:r>
               <w:rPr>
@@ -984,7 +984,7 @@
               <w:lang w:eastAsia="de-DE"/>
             </w:rPr>
           </w:pPr>
-          <w:hyperlink w:anchor="_Toc17890102" w:history="1">
+          <w:hyperlink w:anchor="_Toc17979550" w:history="1">
             <w:r>
               <w:rPr>
                 <w:rStyle w:val="Hyperlink"/>
@@ -1011,7 +1011,7 @@
                 <w:noProof/>
                 <w:webHidden/>
               </w:rPr>
-              <w:instrText xml:space="preserve"> PAGEREF _Toc17890102 \h </w:instrText>
+              <w:instrText xml:space="preserve"> PAGEREF _Toc17979550 \h </w:instrText>
             </w:r>
             <w:r>
               <w:rPr>
@@ -1054,7 +1054,7 @@
               <w:lang w:eastAsia="de-DE"/>
             </w:rPr>
           </w:pPr>
-          <w:hyperlink w:anchor="_Toc17890103" w:history="1">
+          <w:hyperlink w:anchor="_Toc17979551" w:history="1">
             <w:r>
               <w:rPr>
                 <w:rStyle w:val="Hyperlink"/>
@@ -1081,7 +1081,7 @@
                 <w:noProof/>
                 <w:webHidden/>
               </w:rPr>
-              <w:instrText xml:space="preserve"> PAGEREF _Toc17890103 \h </w:instrText>
+              <w:instrText xml:space="preserve"> PAGEREF _Toc17979551 \h </w:instrText>
             </w:r>
             <w:r>
               <w:rPr>
@@ -1124,7 +1124,7 @@
               <w:lang w:eastAsia="de-DE"/>
             </w:rPr>
           </w:pPr>
-          <w:hyperlink w:anchor="_Toc17890104" w:history="1">
+          <w:hyperlink w:anchor="_Toc17979552" w:history="1">
             <w:r>
               <w:rPr>
                 <w:rStyle w:val="Hyperlink"/>
@@ -1151,7 +1151,7 @@
                 <w:noProof/>
                 <w:webHidden/>
               </w:rPr>
-              <w:instrText xml:space="preserve"> PAGEREF _Toc17890104 \h </w:instrText>
+              <w:instrText xml:space="preserve"> PAGEREF _Toc17979552 \h </w:instrText>
             </w:r>
             <w:r>
               <w:rPr>
@@ -1194,7 +1194,7 @@
               <w:lang w:eastAsia="de-DE"/>
             </w:rPr>
           </w:pPr>
-          <w:hyperlink w:anchor="_Toc17890105" w:history="1">
+          <w:hyperlink w:anchor="_Toc17979553" w:history="1">
             <w:r>
               <w:rPr>
                 <w:rStyle w:val="Hyperlink"/>
@@ -1221,7 +1221,7 @@
                 <w:noProof/>
                 <w:webHidden/>
               </w:rPr>
-              <w:instrText xml:space="preserve"> PAGEREF _Toc17890105 \h </w:instrText>
+              <w:instrText xml:space="preserve"> PAGEREF _Toc17979553 \h </w:instrText>
             </w:r>
             <w:r>
               <w:rPr>
@@ -1264,7 +1264,7 @@
               <w:lang w:eastAsia="de-DE"/>
             </w:rPr>
           </w:pPr>
-          <w:hyperlink w:anchor="_Toc17890106" w:history="1">
+          <w:hyperlink w:anchor="_Toc17979554" w:history="1">
             <w:r>
               <w:rPr>
                 <w:rStyle w:val="Hyperlink"/>
@@ -1291,7 +1291,7 @@
                 <w:noProof/>
                 <w:webHidden/>
               </w:rPr>
-              <w:instrText xml:space="preserve"> PAGEREF _Toc17890106 \h </w:instrText>
+              <w:instrText xml:space="preserve"> PAGEREF _Toc17979554 \h </w:instrText>
             </w:r>
             <w:r>
               <w:rPr>
@@ -1334,7 +1334,7 @@
               <w:lang w:eastAsia="de-DE"/>
             </w:rPr>
           </w:pPr>
-          <w:hyperlink w:anchor="_Toc17890107" w:history="1">
+          <w:hyperlink w:anchor="_Toc17979555" w:history="1">
             <w:r>
               <w:rPr>
                 <w:rStyle w:val="Hyperlink"/>
@@ -1361,7 +1361,7 @@
                 <w:noProof/>
                 <w:webHidden/>
               </w:rPr>
-              <w:instrText xml:space="preserve"> PAGEREF _Toc17890107 \h </w:instrText>
+              <w:instrText xml:space="preserve"> PAGEREF _Toc17979555 \h </w:instrText>
             </w:r>
             <w:r>
               <w:rPr>
@@ -1404,7 +1404,7 @@
               <w:lang w:eastAsia="de-DE"/>
             </w:rPr>
           </w:pPr>
-          <w:hyperlink w:anchor="_Toc17890108" w:history="1">
+          <w:hyperlink w:anchor="_Toc17979556" w:history="1">
             <w:r>
               <w:rPr>
                 <w:rStyle w:val="Hyperlink"/>
@@ -1431,7 +1431,7 @@
                 <w:noProof/>
                 <w:webHidden/>
               </w:rPr>
-              <w:instrText xml:space="preserve"> PAGEREF _Toc17890108 \h </w:instrText>
+              <w:instrText xml:space="preserve"> PAGEREF _Toc17979556 \h </w:instrText>
             </w:r>
             <w:r>
               <w:rPr>
@@ -1474,7 +1474,7 @@
               <w:lang w:eastAsia="de-DE"/>
             </w:rPr>
           </w:pPr>
-          <w:hyperlink w:anchor="_Toc17890109" w:history="1">
+          <w:hyperlink w:anchor="_Toc17979557" w:history="1">
             <w:r>
               <w:rPr>
                 <w:rStyle w:val="Hyperlink"/>
@@ -1501,7 +1501,7 @@
                 <w:noProof/>
                 <w:webHidden/>
               </w:rPr>
-              <w:instrText xml:space="preserve"> PAGEREF _Toc17890109 \h </w:instrText>
+              <w:instrText xml:space="preserve"> PAGEREF _Toc17979557 \h </w:instrText>
             </w:r>
             <w:r>
               <w:rPr>
@@ -1544,7 +1544,7 @@
               <w:lang w:eastAsia="de-DE"/>
             </w:rPr>
           </w:pPr>
-          <w:hyperlink w:anchor="_Toc17890110" w:history="1">
+          <w:hyperlink w:anchor="_Toc17979558" w:history="1">
             <w:r>
               <w:rPr>
                 <w:rStyle w:val="Hyperlink"/>
@@ -1571,7 +1571,7 @@
                 <w:noProof/>
                 <w:webHidden/>
               </w:rPr>
-              <w:instrText xml:space="preserve"> PAGEREF _Toc17890110 \h </w:instrText>
+              <w:instrText xml:space="preserve"> PAGEREF _Toc17979558 \h </w:instrText>
             </w:r>
             <w:r>
               <w:rPr>
@@ -1614,7 +1614,7 @@
               <w:lang w:eastAsia="de-DE"/>
             </w:rPr>
           </w:pPr>
-          <w:hyperlink w:anchor="_Toc17890111" w:history="1">
+          <w:hyperlink w:anchor="_Toc17979559" w:history="1">
             <w:r>
               <w:rPr>
                 <w:rStyle w:val="Hyperlink"/>
@@ -1641,7 +1641,7 @@
                 <w:noProof/>
                 <w:webHidden/>
               </w:rPr>
-              <w:instrText xml:space="preserve"> PAGEREF _Toc17890111 \h </w:instrText>
+              <w:instrText xml:space="preserve"> PAGEREF _Toc17979559 \h </w:instrText>
             </w:r>
             <w:r>
               <w:rPr>
@@ -1684,7 +1684,7 @@
               <w:lang w:eastAsia="de-DE"/>
             </w:rPr>
           </w:pPr>
-          <w:hyperlink w:anchor="_Toc17890112" w:history="1">
+          <w:hyperlink w:anchor="_Toc17979560" w:history="1">
             <w:r>
               <w:rPr>
                 <w:rStyle w:val="Hyperlink"/>
@@ -1711,7 +1711,7 @@
                 <w:noProof/>
                 <w:webHidden/>
               </w:rPr>
-              <w:instrText xml:space="preserve"> PAGEREF _Toc17890112 \h </w:instrText>
+              <w:instrText xml:space="preserve"> PAGEREF _Toc17979560 \h </w:instrText>
             </w:r>
             <w:r>
               <w:rPr>
@@ -1754,7 +1754,7 @@
               <w:lang w:eastAsia="de-DE"/>
             </w:rPr>
           </w:pPr>
-          <w:hyperlink w:anchor="_Toc17890113" w:history="1">
+          <w:hyperlink w:anchor="_Toc17979561" w:history="1">
             <w:r>
               <w:rPr>
                 <w:rStyle w:val="Hyperlink"/>
@@ -1781,7 +1781,7 @@
                 <w:noProof/>
                 <w:webHidden/>
               </w:rPr>
-              <w:instrText xml:space="preserve"> PAGEREF _Toc17890113 \h </w:instrText>
+              <w:instrText xml:space="preserve"> PAGEREF _Toc17979561 \h </w:instrText>
             </w:r>
             <w:r>
               <w:rPr>
@@ -1824,7 +1824,7 @@
               <w:lang w:eastAsia="de-DE"/>
             </w:rPr>
           </w:pPr>
-          <w:hyperlink w:anchor="_Toc17890114" w:history="1">
+          <w:hyperlink w:anchor="_Toc17979562" w:history="1">
             <w:r>
               <w:rPr>
                 <w:rStyle w:val="Hyperlink"/>
@@ -1851,7 +1851,7 @@
                 <w:noProof/>
                 <w:webHidden/>
               </w:rPr>
-              <w:instrText xml:space="preserve"> PAGEREF _Toc17890114 \h </w:instrText>
+              <w:instrText xml:space="preserve"> PAGEREF _Toc17979562 \h </w:instrText>
             </w:r>
             <w:r>
               <w:rPr>
@@ -1894,7 +1894,7 @@
               <w:lang w:eastAsia="de-DE"/>
             </w:rPr>
           </w:pPr>
-          <w:hyperlink w:anchor="_Toc17890115" w:history="1">
+          <w:hyperlink w:anchor="_Toc17979563" w:history="1">
             <w:r>
               <w:rPr>
                 <w:rStyle w:val="Hyperlink"/>
@@ -1921,7 +1921,7 @@
                 <w:noProof/>
                 <w:webHidden/>
               </w:rPr>
-              <w:instrText xml:space="preserve"> PAGEREF _Toc17890115 \h </w:instrText>
+              <w:instrText xml:space="preserve"> PAGEREF _Toc17979563 \h </w:instrText>
             </w:r>
             <w:r>
               <w:rPr>
@@ -1964,13 +1964,13 @@
               <w:lang w:eastAsia="de-DE"/>
             </w:rPr>
           </w:pPr>
-          <w:hyperlink w:anchor="_Toc17890116" w:history="1">
+          <w:hyperlink w:anchor="_Toc17979564" w:history="1">
             <w:r>
               <w:rPr>
                 <w:rStyle w:val="Hyperlink"/>
                 <w:noProof/>
               </w:rPr>
-              <w:t>Literaturverzeichnis</w:t>
+              <w:t>Anhang</w:t>
             </w:r>
             <w:r>
               <w:rPr>
@@ -1991,7 +1991,7 @@
                 <w:noProof/>
                 <w:webHidden/>
               </w:rPr>
-              <w:instrText xml:space="preserve"> PAGEREF _Toc17890116 \h </w:instrText>
+              <w:instrText xml:space="preserve"> PAGEREF _Toc17979564 \h </w:instrText>
             </w:r>
             <w:r>
               <w:rPr>
@@ -2012,6 +2012,146 @@
                 <w:webHidden/>
               </w:rPr>
               <w:t>32</w:t>
+            </w:r>
+            <w:r>
+              <w:rPr>
+                <w:noProof/>
+                <w:webHidden/>
+              </w:rPr>
+              <w:fldChar w:fldCharType="end"/>
+            </w:r>
+          </w:hyperlink>
+        </w:p>
+        <w:p>
+          <w:pPr>
+            <w:pStyle w:val="Verzeichnis2"/>
+            <w:tabs>
+              <w:tab w:val="right" w:leader="dot" w:pos="9062"/>
+            </w:tabs>
+            <w:rPr>
+              <w:rFonts w:eastAsiaTheme="minorEastAsia"/>
+              <w:noProof/>
+              <w:lang w:eastAsia="de-DE"/>
+            </w:rPr>
+          </w:pPr>
+          <w:hyperlink w:anchor="_Toc17979565" w:history="1">
+            <w:r>
+              <w:rPr>
+                <w:rStyle w:val="Hyperlink"/>
+                <w:noProof/>
+              </w:rPr>
+              <w:t>Quellen- / Literaturverzeichnis</w:t>
+            </w:r>
+            <w:r>
+              <w:rPr>
+                <w:noProof/>
+                <w:webHidden/>
+              </w:rPr>
+              <w:tab/>
+            </w:r>
+            <w:r>
+              <w:rPr>
+                <w:noProof/>
+                <w:webHidden/>
+              </w:rPr>
+              <w:fldChar w:fldCharType="begin"/>
+            </w:r>
+            <w:r>
+              <w:rPr>
+                <w:noProof/>
+                <w:webHidden/>
+              </w:rPr>
+              <w:instrText xml:space="preserve"> PAGEREF _Toc17979565 \h </w:instrText>
+            </w:r>
+            <w:r>
+              <w:rPr>
+                <w:noProof/>
+                <w:webHidden/>
+              </w:rPr>
+            </w:r>
+            <w:r>
+              <w:rPr>
+                <w:noProof/>
+                <w:webHidden/>
+              </w:rPr>
+              <w:fldChar w:fldCharType="separate"/>
+            </w:r>
+            <w:r>
+              <w:rPr>
+                <w:noProof/>
+                <w:webHidden/>
+              </w:rPr>
+              <w:t>32</w:t>
+            </w:r>
+            <w:r>
+              <w:rPr>
+                <w:noProof/>
+                <w:webHidden/>
+              </w:rPr>
+              <w:fldChar w:fldCharType="end"/>
+            </w:r>
+          </w:hyperlink>
+        </w:p>
+        <w:p>
+          <w:pPr>
+            <w:pStyle w:val="Verzeichnis2"/>
+            <w:tabs>
+              <w:tab w:val="right" w:leader="dot" w:pos="9062"/>
+            </w:tabs>
+            <w:rPr>
+              <w:rFonts w:eastAsiaTheme="minorEastAsia"/>
+              <w:noProof/>
+              <w:lang w:eastAsia="de-DE"/>
+            </w:rPr>
+          </w:pPr>
+          <w:hyperlink w:anchor="_Toc17979566" w:history="1">
+            <w:r>
+              <w:rPr>
+                <w:rStyle w:val="Hyperlink"/>
+                <w:noProof/>
+              </w:rPr>
+              <w:t>Abbildungsverzeichnis</w:t>
+            </w:r>
+            <w:r>
+              <w:rPr>
+                <w:noProof/>
+                <w:webHidden/>
+              </w:rPr>
+              <w:tab/>
+            </w:r>
+            <w:r>
+              <w:rPr>
+                <w:noProof/>
+                <w:webHidden/>
+              </w:rPr>
+              <w:fldChar w:fldCharType="begin"/>
+            </w:r>
+            <w:r>
+              <w:rPr>
+                <w:noProof/>
+                <w:webHidden/>
+              </w:rPr>
+              <w:instrText xml:space="preserve"> PAGEREF _Toc17979566 \h </w:instrText>
+            </w:r>
+            <w:r>
+              <w:rPr>
+                <w:noProof/>
+                <w:webHidden/>
+              </w:rPr>
+            </w:r>
+            <w:r>
+              <w:rPr>
+                <w:noProof/>
+                <w:webHidden/>
+              </w:rPr>
+              <w:fldChar w:fldCharType="separate"/>
+            </w:r>
+            <w:r>
+              <w:rPr>
+                <w:noProof/>
+                <w:webHidden/>
+              </w:rPr>
+              <w:t>33</w:t>
             </w:r>
             <w:r>
               <w:rPr>
@@ -2052,6 +2192,8 @@
           <w:lang w:eastAsia="de-DE"/>
         </w:rPr>
       </w:pPr>
+      <w:bookmarkStart w:id="0" w:name="_GoBack"/>
+      <w:bookmarkEnd w:id="0"/>
       <w:r>
         <w:rPr>
           <w:noProof/>
@@ -2059,7 +2201,7 @@
         </w:rPr>
         <w:br w:type="page"/>
       </w:r>
-      <w:bookmarkStart w:id="0" w:name="_Toc17890089"/>
+      <w:bookmarkStart w:id="1" w:name="_Toc17979537"/>
       <w:r>
         <w:rPr>
           <w:noProof/>
@@ -2068,7 +2210,7 @@
         <w:lastRenderedPageBreak/>
         <w:t>Vorwort</w:t>
       </w:r>
-      <w:bookmarkEnd w:id="0"/>
+      <w:bookmarkEnd w:id="1"/>
     </w:p>
     <w:p>
       <w:pPr>
@@ -2140,7 +2282,7 @@
         </w:rPr>
         <w:t xml:space="preserve">verwendet, </w:t>
       </w:r>
-      <w:commentRangeStart w:id="1"/>
+      <w:commentRangeStart w:id="2"/>
       <w:r>
         <w:rPr>
           <w:noProof/>
@@ -2148,12 +2290,12 @@
         </w:rPr>
         <w:t>bei dem es sich um eine Open-Source Sofware handelt, welche die Standards UML2 und BPMN2 unterstützt</w:t>
       </w:r>
-      <w:commentRangeEnd w:id="1"/>
+      <w:commentRangeEnd w:id="2"/>
       <w:r>
         <w:rPr>
           <w:rStyle w:val="Kommentarzeichen"/>
         </w:rPr>
-        <w:commentReference w:id="1"/>
+        <w:commentReference w:id="2"/>
       </w:r>
       <w:r>
         <w:rPr>
@@ -2178,8 +2320,8 @@
           <w:lang w:eastAsia="de-DE"/>
         </w:rPr>
       </w:pPr>
-      <w:bookmarkStart w:id="2" w:name="_Toc17890090"/>
-      <w:commentRangeStart w:id="3"/>
+      <w:bookmarkStart w:id="3" w:name="_Toc17979538"/>
+      <w:commentRangeStart w:id="4"/>
       <w:r>
         <w:rPr>
           <w:noProof/>
@@ -2194,7 +2336,7 @@
         </w:rPr>
         <w:t>pgemini – das Unternehmen</w:t>
       </w:r>
-      <w:bookmarkEnd w:id="2"/>
+      <w:bookmarkEnd w:id="3"/>
     </w:p>
     <w:p>
       <w:pPr>
@@ -2381,12 +2523,12 @@
         </w:rPr>
         <w:t>der regelmäßigen Besuche der Mitarbeiter von Capgemini wird dem Kunden der Projektfortschritt stetig vermittelt. Dadurch können eventuelle Missverständnisse frühzeitig beseitigt werden. Das führt dazu, dass das Unternehmen Capgemini besser agieren kann.</w:t>
       </w:r>
-      <w:commentRangeEnd w:id="3"/>
+      <w:commentRangeEnd w:id="4"/>
       <w:r>
         <w:rPr>
           <w:rStyle w:val="Kommentarzeichen"/>
         </w:rPr>
-        <w:commentReference w:id="3"/>
+        <w:commentReference w:id="4"/>
       </w:r>
     </w:p>
     <w:p>
@@ -2397,8 +2539,8 @@
           <w:lang w:eastAsia="de-DE"/>
         </w:rPr>
       </w:pPr>
-      <w:bookmarkStart w:id="4" w:name="_Toc17890091"/>
-      <w:commentRangeStart w:id="5"/>
+      <w:bookmarkStart w:id="5" w:name="_Toc17979539"/>
+      <w:commentRangeStart w:id="6"/>
       <w:r>
         <w:rPr>
           <w:noProof/>
@@ -2406,7 +2548,7 @@
         </w:rPr>
         <w:t>Aufgabenstellung</w:t>
       </w:r>
-      <w:bookmarkEnd w:id="4"/>
+      <w:bookmarkEnd w:id="5"/>
     </w:p>
     <w:p>
       <w:pPr>
@@ -2447,12 +2589,12 @@
         </w:rPr>
         <w:t>Community- und Shopping-Möglichkeiten geschaffen werden.</w:t>
       </w:r>
-      <w:commentRangeEnd w:id="5"/>
+      <w:commentRangeEnd w:id="6"/>
       <w:r>
         <w:rPr>
           <w:rStyle w:val="Kommentarzeichen"/>
         </w:rPr>
-        <w:commentReference w:id="5"/>
+        <w:commentReference w:id="6"/>
       </w:r>
     </w:p>
     <w:p>
@@ -2480,7 +2622,7 @@
           <w:lang w:eastAsia="de-DE"/>
         </w:rPr>
       </w:pPr>
-      <w:bookmarkStart w:id="6" w:name="_Toc17890092"/>
+      <w:bookmarkStart w:id="7" w:name="_Toc17979540"/>
       <w:r>
         <w:rPr>
           <w:noProof/>
@@ -2503,7 +2645,7 @@
         </w:rPr>
         <w:t xml:space="preserve"> Architekturskizzen</w:t>
       </w:r>
-      <w:bookmarkEnd w:id="6"/>
+      <w:bookmarkEnd w:id="7"/>
     </w:p>
     <w:p>
       <w:pPr>
@@ -2513,7 +2655,7 @@
           <w:lang w:eastAsia="de-DE"/>
         </w:rPr>
       </w:pPr>
-      <w:commentRangeStart w:id="7"/>
+      <w:commentRangeStart w:id="8"/>
       <w:r>
         <w:rPr>
           <w:lang w:eastAsia="de-DE"/>
@@ -2550,23 +2692,23 @@
         </w:rPr>
         <w:t>tainmentsystem an den einzelnen Sitzplätzen zur Verfügung stellt und noch einige andere autonome Funktionen übernehmen soll.</w:t>
       </w:r>
-      <w:commentRangeEnd w:id="7"/>
+      <w:commentRangeEnd w:id="8"/>
       <w:r>
         <w:rPr>
           <w:rStyle w:val="Kommentarzeichen"/>
         </w:rPr>
-        <w:commentReference w:id="7"/>
+        <w:commentReference w:id="8"/>
       </w:r>
     </w:p>
     <w:p>
       <w:pPr>
         <w:pStyle w:val="berschrift2"/>
       </w:pPr>
-      <w:bookmarkStart w:id="8" w:name="_Toc17890093"/>
+      <w:bookmarkStart w:id="9" w:name="_Toc17979541"/>
       <w:r>
         <w:t>A-Architektur</w:t>
       </w:r>
-      <w:bookmarkEnd w:id="8"/>
+      <w:bookmarkEnd w:id="9"/>
     </w:p>
     <w:p>
       <w:pPr>
@@ -2629,22 +2771,37 @@
                                 <w:noProof/>
                               </w:rPr>
                             </w:pPr>
-                            <w:bookmarkStart w:id="9" w:name="_Ref15928019"/>
+                            <w:bookmarkStart w:id="10" w:name="_Ref15928019"/>
+                            <w:bookmarkStart w:id="11" w:name="_Toc17978951"/>
                             <w:r>
                               <w:t xml:space="preserve">Abbildung </w:t>
                             </w:r>
-                            <w:fldSimple w:instr=" SEQ Abbildung \* ARABIC ">
-                              <w:r>
-                                <w:rPr>
-                                  <w:noProof/>
-                                </w:rPr>
-                                <w:t>1</w:t>
-                              </w:r>
-                            </w:fldSimple>
+                            <w:r>
+                              <w:fldChar w:fldCharType="begin"/>
+                            </w:r>
+                            <w:r>
+                              <w:instrText xml:space="preserve"> SEQ Abbildung \* ARABIC </w:instrText>
+                            </w:r>
+                            <w:r>
+                              <w:fldChar w:fldCharType="separate"/>
+                            </w:r>
+                            <w:r>
+                              <w:rPr>
+                                <w:noProof/>
+                              </w:rPr>
+                              <w:t>1</w:t>
+                            </w:r>
+                            <w:r>
+                              <w:rPr>
+                                <w:noProof/>
+                              </w:rPr>
+                              <w:fldChar w:fldCharType="end"/>
+                            </w:r>
                             <w:r>
                               <w:t xml:space="preserve"> Komponenten des Systems für die Bahn 2.0</w:t>
                             </w:r>
-                            <w:bookmarkEnd w:id="9"/>
+                            <w:bookmarkEnd w:id="10"/>
+                            <w:bookmarkEnd w:id="11"/>
                           </w:p>
                         </w:txbxContent>
                       </wps:txbx>
@@ -2676,7 +2833,8 @@
                           <w:noProof/>
                         </w:rPr>
                       </w:pPr>
-                      <w:bookmarkStart w:id="10" w:name="_Ref15928019"/>
+                      <w:bookmarkStart w:id="11" w:name="_Ref15928019"/>
+                      <w:bookmarkStart w:id="12" w:name="_Toc17978951"/>
                       <w:r>
                         <w:t xml:space="preserve">Abbildung </w:t>
                       </w:r>
@@ -2691,7 +2849,8 @@
                       <w:r>
                         <w:t xml:space="preserve"> Komponenten des Systems für die Bahn 2.0</w:t>
                       </w:r>
-                      <w:bookmarkEnd w:id="10"/>
+                      <w:bookmarkEnd w:id="11"/>
+                      <w:bookmarkEnd w:id="12"/>
                     </w:p>
                   </w:txbxContent>
                 </v:textbox>
@@ -2701,7 +2860,7 @@
           </mc:Fallback>
         </mc:AlternateContent>
       </w:r>
-      <w:commentRangeStart w:id="11"/>
+      <w:commentRangeStart w:id="12"/>
       <w:r>
         <w:rPr>
           <w:noProof/>
@@ -2793,12 +2952,12 @@
         </w:rPr>
         <w:t>, da sich diese mit den Funktionen und Abläufen des zukünftigen Systems befassen. Dieser Abschnitt ist somit auch Technik frei und sehr Businessorientiert.</w:t>
       </w:r>
-      <w:commentRangeEnd w:id="11"/>
+      <w:commentRangeEnd w:id="12"/>
       <w:r>
         <w:rPr>
           <w:rStyle w:val="Kommentarzeichen"/>
         </w:rPr>
-        <w:commentReference w:id="11"/>
+        <w:commentReference w:id="12"/>
       </w:r>
     </w:p>
     <w:p>
@@ -2806,7 +2965,7 @@
         <w:spacing w:line="360" w:lineRule="auto"/>
         <w:jc w:val="both"/>
       </w:pPr>
-      <w:commentRangeStart w:id="12"/>
+      <w:commentRangeStart w:id="13"/>
       <w:r>
         <w:t xml:space="preserve">Beim </w:t>
       </w:r>
@@ -2940,8 +3099,8 @@
       <w:r>
         <w:t xml:space="preserve"> in der alle wichtigen Daten über den Zuggast abgefragt und aktualisiert werden können. </w:t>
       </w:r>
-      <w:commentRangeStart w:id="13"/>
       <w:commentRangeStart w:id="14"/>
+      <w:commentRangeStart w:id="15"/>
       <w:r>
         <w:t xml:space="preserve">Zu guter Letzt wäre da noch das </w:t>
       </w:r>
@@ -2958,26 +3117,26 @@
       <w:r>
         <w:t>zu erkennen ob Beispielweise ein Zuggast gerade den Zug betritt oder sich an seinen zugewiesenen Sitzplatz setzt.</w:t>
       </w:r>
-      <w:commentRangeEnd w:id="12"/>
+      <w:commentRangeEnd w:id="13"/>
       <w:r>
         <w:rPr>
           <w:rStyle w:val="Kommentarzeichen"/>
         </w:rPr>
-        <w:commentReference w:id="12"/>
-      </w:r>
-      <w:commentRangeEnd w:id="13"/>
+        <w:commentReference w:id="13"/>
+      </w:r>
+      <w:commentRangeEnd w:id="14"/>
       <w:r>
         <w:rPr>
           <w:rStyle w:val="Kommentarzeichen"/>
         </w:rPr>
-        <w:commentReference w:id="13"/>
-      </w:r>
-      <w:commentRangeEnd w:id="14"/>
+        <w:commentReference w:id="14"/>
+      </w:r>
+      <w:commentRangeEnd w:id="15"/>
       <w:r>
         <w:rPr>
           <w:rStyle w:val="Kommentarzeichen"/>
         </w:rPr>
-        <w:commentReference w:id="14"/>
+        <w:commentReference w:id="15"/>
       </w:r>
     </w:p>
     <w:p>
@@ -2985,7 +3144,7 @@
         <w:spacing w:line="360" w:lineRule="auto"/>
         <w:jc w:val="both"/>
       </w:pPr>
-      <w:commentRangeStart w:id="15"/>
+      <w:commentRangeStart w:id="16"/>
       <w:r>
         <w:t xml:space="preserve">Im zweiten Schritt, der Erstellung der A-Architektur, wird geprüft, mit welchen umliegenden Systemen das zukünftige System interagiert (welches der Einfachheit, im weiteren Dokument immer </w:t>
       </w:r>
@@ -3075,22 +3234,37 @@
       <w:pPr>
         <w:pStyle w:val="Beschriftung"/>
       </w:pPr>
-      <w:bookmarkStart w:id="16" w:name="_Ref15929233"/>
+      <w:bookmarkStart w:id="17" w:name="_Ref15929233"/>
+      <w:bookmarkStart w:id="18" w:name="_Toc17978952"/>
       <w:r>
         <w:t xml:space="preserve">Abbildung </w:t>
       </w:r>
-      <w:fldSimple w:instr=" SEQ Abbildung \* ARABIC ">
-        <w:r>
-          <w:rPr>
-            <w:noProof/>
-          </w:rPr>
-          <w:t>2</w:t>
-        </w:r>
-      </w:fldSimple>
-      <w:bookmarkEnd w:id="16"/>
+      <w:r>
+        <w:fldChar w:fldCharType="begin"/>
+      </w:r>
+      <w:r>
+        <w:instrText xml:space="preserve"> SEQ Abbildung \* ARABIC </w:instrText>
+      </w:r>
+      <w:r>
+        <w:fldChar w:fldCharType="separate"/>
+      </w:r>
+      <w:r>
+        <w:rPr>
+          <w:noProof/>
+        </w:rPr>
+        <w:t>2</w:t>
+      </w:r>
+      <w:r>
+        <w:rPr>
+          <w:noProof/>
+        </w:rPr>
+        <w:fldChar w:fldCharType="end"/>
+      </w:r>
+      <w:bookmarkEnd w:id="17"/>
       <w:r>
         <w:t xml:space="preserve"> A-Architektur mit Fremdsystemen und Usern</w:t>
       </w:r>
+      <w:bookmarkEnd w:id="18"/>
     </w:p>
     <w:p>
       <w:pPr>
@@ -3193,7 +3367,7 @@
       <w:r>
         <w:t xml:space="preserve"> zu kaufen, welches dem Zuggast ein Sitzplatz im Zug reserviert (nicht eine freie Wahl eines Sitzplatzes), wird natürlich eine Schnittstelle nach außen benötigt. </w:t>
       </w:r>
-      <w:commentRangeStart w:id="17"/>
+      <w:commentRangeStart w:id="19"/>
       <w:r>
         <w:t xml:space="preserve">Auf diese Schnittstelle </w:t>
       </w:r>
@@ -3263,12 +3437,12 @@
       <w:r>
         <w:t xml:space="preserve"> beschrieben.</w:t>
       </w:r>
-      <w:commentRangeEnd w:id="17"/>
+      <w:commentRangeEnd w:id="19"/>
       <w:r>
         <w:rPr>
           <w:rStyle w:val="Kommentarzeichen"/>
         </w:rPr>
-        <w:commentReference w:id="17"/>
+        <w:commentReference w:id="19"/>
       </w:r>
     </w:p>
     <w:p>
@@ -3320,12 +3494,12 @@
       <w:r>
         <w:t>). Jedoch sind dies vereinzelte Interaktionen, da sich die A-Architektur jedoch nur mit Power-Usern befasst, wurden diese User nicht mit in die A-Architektur aufgenommen.</w:t>
       </w:r>
-      <w:commentRangeEnd w:id="15"/>
+      <w:commentRangeEnd w:id="16"/>
       <w:r>
         <w:rPr>
           <w:rStyle w:val="Kommentarzeichen"/>
         </w:rPr>
-        <w:commentReference w:id="15"/>
+        <w:commentReference w:id="16"/>
       </w:r>
       <w:r>
         <w:t xml:space="preserve"> </w:t>
@@ -3335,14 +3509,14 @@
       <w:pPr>
         <w:pStyle w:val="berschrift2"/>
       </w:pPr>
-      <w:bookmarkStart w:id="18" w:name="_Ref15931937"/>
-      <w:bookmarkStart w:id="19" w:name="_Toc17890094"/>
-      <w:commentRangeStart w:id="20"/>
+      <w:bookmarkStart w:id="20" w:name="_Ref15931937"/>
+      <w:bookmarkStart w:id="21" w:name="_Toc17979542"/>
+      <w:commentRangeStart w:id="22"/>
       <w:r>
         <w:t>T-Architektur</w:t>
       </w:r>
-      <w:bookmarkEnd w:id="18"/>
-      <w:bookmarkEnd w:id="19"/>
+      <w:bookmarkEnd w:id="20"/>
+      <w:bookmarkEnd w:id="21"/>
     </w:p>
     <w:p>
       <w:pPr>
@@ -3409,25 +3583,40 @@
         <w:pStyle w:val="Beschriftung"/>
         <w:spacing w:line="360" w:lineRule="auto"/>
       </w:pPr>
-      <w:bookmarkStart w:id="21" w:name="_Ref16167951"/>
+      <w:bookmarkStart w:id="23" w:name="_Ref16167951"/>
+      <w:bookmarkStart w:id="24" w:name="_Toc17978953"/>
       <w:r>
         <w:t xml:space="preserve">Abbildung </w:t>
       </w:r>
-      <w:fldSimple w:instr=" SEQ Abbildung \* ARABIC ">
-        <w:r>
-          <w:rPr>
-            <w:noProof/>
-          </w:rPr>
-          <w:t>3</w:t>
-        </w:r>
-      </w:fldSimple>
-      <w:bookmarkEnd w:id="21"/>
+      <w:r>
+        <w:fldChar w:fldCharType="begin"/>
+      </w:r>
+      <w:r>
+        <w:instrText xml:space="preserve"> SEQ Abbildung \* ARABIC </w:instrText>
+      </w:r>
+      <w:r>
+        <w:fldChar w:fldCharType="separate"/>
+      </w:r>
+      <w:r>
+        <w:rPr>
+          <w:noProof/>
+        </w:rPr>
+        <w:t>3</w:t>
+      </w:r>
+      <w:r>
+        <w:rPr>
+          <w:noProof/>
+        </w:rPr>
+        <w:fldChar w:fldCharType="end"/>
+      </w:r>
+      <w:bookmarkEnd w:id="23"/>
       <w:r>
         <w:rPr>
           <w:noProof/>
         </w:rPr>
         <w:t xml:space="preserve"> Abhängigkeiten innerhalb des Bahn 2.0 Systems</w:t>
       </w:r>
+      <w:bookmarkEnd w:id="24"/>
     </w:p>
     <w:p>
       <w:pPr>
@@ -3581,19 +3770,19 @@
       <w:r>
         <w:t xml:space="preserve"> auswählen, muss das Infotainmentsystem natürlich auch die Möglichkeit haben, diese Aktivität dem Abrechnungssystem mitzuteilen. Dadurch entsteht die Dependance zu dieser Komponente.</w:t>
       </w:r>
-      <w:commentRangeEnd w:id="20"/>
+      <w:commentRangeEnd w:id="22"/>
       <w:r>
         <w:rPr>
           <w:rStyle w:val="Kommentarzeichen"/>
         </w:rPr>
-        <w:commentReference w:id="20"/>
-      </w:r>
-    </w:p>
-    <w:p>
-      <w:pPr>
-        <w:spacing w:line="360" w:lineRule="auto"/>
-      </w:pPr>
-      <w:commentRangeStart w:id="22"/>
+        <w:commentReference w:id="22"/>
+      </w:r>
+    </w:p>
+    <w:p>
+      <w:pPr>
+        <w:spacing w:line="360" w:lineRule="auto"/>
+      </w:pPr>
+      <w:commentRangeStart w:id="25"/>
       <w:r>
         <w:t>Die Sitzplatzverwal</w:t>
       </w:r>
@@ -3829,19 +4018,33 @@
           <w:noProof/>
         </w:rPr>
       </w:pPr>
-      <w:bookmarkStart w:id="23" w:name="_Ref16195745"/>
+      <w:bookmarkStart w:id="26" w:name="_Ref16195745"/>
+      <w:bookmarkStart w:id="27" w:name="_Toc17978954"/>
       <w:r>
         <w:t xml:space="preserve">Abbildung </w:t>
       </w:r>
-      <w:fldSimple w:instr=" SEQ Abbildung \* ARABIC ">
-        <w:r>
-          <w:rPr>
-            <w:noProof/>
-          </w:rPr>
-          <w:t>4</w:t>
-        </w:r>
-      </w:fldSimple>
-      <w:bookmarkEnd w:id="23"/>
+      <w:r>
+        <w:fldChar w:fldCharType="begin"/>
+      </w:r>
+      <w:r>
+        <w:instrText xml:space="preserve"> SEQ Abbildung \* ARABIC </w:instrText>
+      </w:r>
+      <w:r>
+        <w:fldChar w:fldCharType="separate"/>
+      </w:r>
+      <w:r>
+        <w:rPr>
+          <w:noProof/>
+        </w:rPr>
+        <w:t>4</w:t>
+      </w:r>
+      <w:r>
+        <w:rPr>
+          <w:noProof/>
+        </w:rPr>
+        <w:fldChar w:fldCharType="end"/>
+      </w:r>
+      <w:bookmarkEnd w:id="26"/>
       <w:r>
         <w:rPr>
           <w:noProof/>
@@ -3860,6 +4063,7 @@
         </w:rPr>
         <w:t xml:space="preserve"> Datenbank für das System</w:t>
       </w:r>
+      <w:bookmarkEnd w:id="27"/>
     </w:p>
     <w:p>
       <w:pPr>
@@ -3913,14 +4117,14 @@
       <w:r>
         <w:t xml:space="preserve">Nach genauerer Analyse stellten wir fest, dass es für das ganze Bahn 2.0 System, keinen Sinn machen würde, ein UI zu erstellen. </w:t>
       </w:r>
-      <w:commentRangeEnd w:id="22"/>
+      <w:commentRangeEnd w:id="25"/>
       <w:r>
         <w:rPr>
           <w:rStyle w:val="Kommentarzeichen"/>
         </w:rPr>
-        <w:commentReference w:id="22"/>
-      </w:r>
-      <w:commentRangeStart w:id="24"/>
+        <w:commentReference w:id="25"/>
+      </w:r>
+      <w:commentRangeStart w:id="28"/>
       <w:r>
         <w:t>Natürlich hätten Komponenten, wie das Infoterminal und Infotainment-system, eine UI, da der Zuggast direkt mit diesen Komponenten interagiert, jedoch wären diese in den Komponenten selbst vorhanden. Da unser System als Ganzes jedoch nicht genutzt wird, sondern zu verschiedenen Zeitpunkten nur vereinzelte Komponenten, sind wir zu diesem Entschluss gekommen.</w:t>
       </w:r>
@@ -3976,25 +4180,40 @@
       <w:pPr>
         <w:pStyle w:val="Beschriftung"/>
       </w:pPr>
-      <w:bookmarkStart w:id="25" w:name="_Ref16281716"/>
+      <w:bookmarkStart w:id="29" w:name="_Ref16281716"/>
+      <w:bookmarkStart w:id="30" w:name="_Toc17978955"/>
       <w:r>
         <w:t xml:space="preserve">Abbildung </w:t>
       </w:r>
-      <w:fldSimple w:instr=" SEQ Abbildung \* ARABIC ">
-        <w:r>
-          <w:rPr>
-            <w:noProof/>
-          </w:rPr>
-          <w:t>5</w:t>
-        </w:r>
-      </w:fldSimple>
-      <w:bookmarkEnd w:id="25"/>
+      <w:r>
+        <w:fldChar w:fldCharType="begin"/>
+      </w:r>
+      <w:r>
+        <w:instrText xml:space="preserve"> SEQ Abbildung \* ARABIC </w:instrText>
+      </w:r>
+      <w:r>
+        <w:fldChar w:fldCharType="separate"/>
+      </w:r>
+      <w:r>
+        <w:rPr>
+          <w:noProof/>
+        </w:rPr>
+        <w:t>5</w:t>
+      </w:r>
+      <w:r>
+        <w:rPr>
+          <w:noProof/>
+        </w:rPr>
+        <w:fldChar w:fldCharType="end"/>
+      </w:r>
+      <w:bookmarkEnd w:id="29"/>
       <w:r>
         <w:rPr>
           <w:noProof/>
         </w:rPr>
         <w:t xml:space="preserve"> Benötigte Hardware für das Bahn 2.0 System</w:t>
       </w:r>
+      <w:bookmarkEnd w:id="30"/>
     </w:p>
     <w:p>
       <w:pPr>
@@ -4164,13 +4383,13 @@
       <w:r>
         <w:t>.</w:t>
       </w:r>
-      <w:commentRangeEnd w:id="24"/>
+      <w:commentRangeEnd w:id="28"/>
     </w:p>
     <w:p>
       <w:pPr>
         <w:pStyle w:val="berschrift2"/>
       </w:pPr>
-      <w:bookmarkStart w:id="26" w:name="_Toc17890095"/>
+      <w:bookmarkStart w:id="31" w:name="_Toc17979543"/>
       <w:r>
         <w:t>TI-Architektur</w:t>
       </w:r>
@@ -4178,9 +4397,9 @@
         <w:rPr>
           <w:rStyle w:val="Kommentarzeichen"/>
         </w:rPr>
-        <w:commentReference w:id="24"/>
-      </w:r>
-      <w:bookmarkEnd w:id="26"/>
+        <w:commentReference w:id="28"/>
+      </w:r>
+      <w:bookmarkEnd w:id="31"/>
     </w:p>
     <w:p>
       <w:pPr>
@@ -4197,7 +4416,7 @@
       <w:r>
         <w:t>Für das Bahn 2.0 System, haben wir uns für drei eigenständige Laufzeitumgebungen entschieden (Abbildung 6). Wir haben zum einen eine Virtuelle Maschine (VM), auf der ein Datenbankserver läuft. Diese befindet sich nicht innerhalb des Zuges, sondern beispielsweise in einer Zentrale der Bahn. Dort befinden sich alle wichtigen Daten, wie z.B. die Informationen des Zuggastes. Unserer Meinung nach, wäre es nicht sinnvoll, ein größeres Datenbanksystem im Zug selbst laufen zu lassen. Da es der Bahn möglich ist, zu erkennen, ob ein Zuggast gerade einsteigt oder den Zug verlässt, werden die Daten beim Betreten des Zuges temporär im Zug gespeichert. Beim Verlassen werden diese Daten dann wieder gelöscht. Dies hat den zum einen Vorteil, dass die Daten sehr schnell geladen werden können, da der Zug sich gerade an einem Bahnhof befindet. Außerdem ist die Datenbank nur dann ausgelastet, wenn Züge in einem Bahnhof sind. Somit greifen nicht alle Züge gleichzeitig auf die Datenbank zu.</w:t>
       </w:r>
-      <w:commentRangeStart w:id="27"/>
+      <w:commentRangeStart w:id="32"/>
     </w:p>
     <w:p>
       <w:pPr>
@@ -4252,22 +4471,37 @@
         <w:pStyle w:val="Beschriftung"/>
         <w:spacing w:line="360" w:lineRule="auto"/>
       </w:pPr>
-      <w:bookmarkStart w:id="28" w:name="_Ref15970897"/>
+      <w:bookmarkStart w:id="33" w:name="_Ref15970897"/>
+      <w:bookmarkStart w:id="34" w:name="_Toc17978956"/>
       <w:r>
         <w:t xml:space="preserve">Abbildung </w:t>
       </w:r>
-      <w:fldSimple w:instr=" SEQ Abbildung \* ARABIC ">
-        <w:r>
-          <w:rPr>
-            <w:noProof/>
-          </w:rPr>
-          <w:t>6</w:t>
-        </w:r>
-      </w:fldSimple>
-      <w:bookmarkEnd w:id="28"/>
+      <w:r>
+        <w:fldChar w:fldCharType="begin"/>
+      </w:r>
+      <w:r>
+        <w:instrText xml:space="preserve"> SEQ Abbildung \* ARABIC </w:instrText>
+      </w:r>
+      <w:r>
+        <w:fldChar w:fldCharType="separate"/>
+      </w:r>
+      <w:r>
+        <w:rPr>
+          <w:noProof/>
+        </w:rPr>
+        <w:t>6</w:t>
+      </w:r>
+      <w:r>
+        <w:rPr>
+          <w:noProof/>
+        </w:rPr>
+        <w:fldChar w:fldCharType="end"/>
+      </w:r>
+      <w:bookmarkEnd w:id="33"/>
       <w:r>
         <w:t xml:space="preserve"> Infrastruktur des Bahn 2.0 Systems</w:t>
       </w:r>
+      <w:bookmarkEnd w:id="34"/>
     </w:p>
     <w:p>
       <w:pPr>
@@ -4359,24 +4593,24 @@
       <w:r>
         <w:br/>
       </w:r>
-      <w:commentRangeStart w:id="29"/>
-      <w:commentRangeStart w:id="30"/>
+      <w:commentRangeStart w:id="35"/>
+      <w:commentRangeStart w:id="36"/>
       <w:r>
         <w:t>Der Vollständigkeit, haben die Mediathek-Komponente mit in diese Architektur aufgenommen</w:t>
       </w:r>
-      <w:commentRangeEnd w:id="29"/>
+      <w:commentRangeEnd w:id="35"/>
       <w:r>
         <w:rPr>
           <w:rStyle w:val="Kommentarzeichen"/>
         </w:rPr>
-        <w:commentReference w:id="29"/>
-      </w:r>
-      <w:commentRangeEnd w:id="30"/>
+        <w:commentReference w:id="35"/>
+      </w:r>
+      <w:commentRangeEnd w:id="36"/>
       <w:r>
         <w:rPr>
           <w:rStyle w:val="Kommentarzeichen"/>
         </w:rPr>
-        <w:commentReference w:id="30"/>
+        <w:commentReference w:id="36"/>
       </w:r>
       <w:r>
         <w:t xml:space="preserve">. Da aus den Anforderungen nicht ersichtlich ist, ob diese über einen Drittanbieter bereitgestellt wird oder ob es sich um eine Mediathek der Bahn handeln wird. Ist erstes der Fall, wird diese Komponente aus der </w:t>
@@ -4429,12 +4663,12 @@
       <w:r>
         <w:t>.</w:t>
       </w:r>
-      <w:commentRangeEnd w:id="27"/>
+      <w:commentRangeEnd w:id="32"/>
       <w:r>
         <w:rPr>
           <w:rStyle w:val="Kommentarzeichen"/>
         </w:rPr>
-        <w:commentReference w:id="27"/>
+        <w:commentReference w:id="32"/>
       </w:r>
     </w:p>
     <w:p>
@@ -4446,23 +4680,23 @@
       <w:pPr>
         <w:pStyle w:val="berschrift1"/>
       </w:pPr>
-      <w:bookmarkStart w:id="31" w:name="_Toc17890096"/>
-      <w:commentRangeStart w:id="32"/>
+      <w:bookmarkStart w:id="37" w:name="_Toc17979544"/>
+      <w:commentRangeStart w:id="38"/>
       <w:r>
         <w:lastRenderedPageBreak/>
         <w:t>Aufgabe 2 - Nicht funktionale Anforderungen</w:t>
       </w:r>
-      <w:bookmarkEnd w:id="31"/>
+      <w:bookmarkEnd w:id="37"/>
     </w:p>
     <w:p>
       <w:pPr>
         <w:pStyle w:val="berschrift2"/>
       </w:pPr>
-      <w:bookmarkStart w:id="33" w:name="_Toc17890097"/>
+      <w:bookmarkStart w:id="39" w:name="_Toc17979545"/>
       <w:r>
         <w:t>Nicht funktionale Anforderungen</w:t>
       </w:r>
-      <w:bookmarkEnd w:id="33"/>
+      <w:bookmarkEnd w:id="39"/>
     </w:p>
     <w:p>
       <w:pPr>
@@ -4651,21 +4885,21 @@
         <mc:AlternateContent>
           <mc:Choice Requires="wps">
             <w:drawing>
-              <wp:anchor distT="0" distB="0" distL="114300" distR="114300" simplePos="0" relativeHeight="251660288" behindDoc="0" locked="0" layoutInCell="1" allowOverlap="1" wp14:anchorId="26F18EBF" wp14:editId="3DBAEEC8">
+              <wp:anchor distT="0" distB="0" distL="114300" distR="114300" simplePos="0" relativeHeight="251660288" behindDoc="0" locked="0" layoutInCell="1" allowOverlap="1" wp14:anchorId="26F18EBF" wp14:editId="70E7A663">
                 <wp:simplePos x="0" y="0"/>
                 <wp:positionH relativeFrom="column">
-                  <wp:posOffset>2641930</wp:posOffset>
+                  <wp:posOffset>2640330</wp:posOffset>
                 </wp:positionH>
                 <wp:positionV relativeFrom="paragraph">
-                  <wp:posOffset>802996</wp:posOffset>
+                  <wp:posOffset>801370</wp:posOffset>
                 </wp:positionV>
-                <wp:extent cx="3124200" cy="422910"/>
+                <wp:extent cx="3124200" cy="160655"/>
                 <wp:effectExtent l="0" t="0" r="0" b="0"/>
                 <wp:wrapTight wrapText="bothSides">
                   <wp:wrapPolygon edited="0">
                     <wp:start x="0" y="0"/>
-                    <wp:lineTo x="0" y="20432"/>
-                    <wp:lineTo x="21468" y="20432"/>
+                    <wp:lineTo x="0" y="17929"/>
+                    <wp:lineTo x="21468" y="17929"/>
                     <wp:lineTo x="21468" y="0"/>
                     <wp:lineTo x="0" y="0"/>
                   </wp:wrapPolygon>
@@ -4679,7 +4913,7 @@
                       <wps:spPr>
                         <a:xfrm>
                           <a:off x="0" y="0"/>
-                          <a:ext cx="3124200" cy="422910"/>
+                          <a:ext cx="3124200" cy="160655"/>
                         </a:xfrm>
                         <a:prstGeom prst="rect">
                           <a:avLst/>
@@ -4698,26 +4932,40 @@
                             <w:pPr>
                               <w:pStyle w:val="Beschriftung"/>
                             </w:pPr>
-                            <w:bookmarkStart w:id="34" w:name="_Ref17132198"/>
+                            <w:bookmarkStart w:id="40" w:name="_Ref17132198"/>
+                            <w:bookmarkStart w:id="41" w:name="_Toc17978957"/>
                             <w:r>
                               <w:t xml:space="preserve">Abbildung </w:t>
                             </w:r>
-                            <w:fldSimple w:instr=" SEQ Abbildung \* ARABIC ">
-                              <w:r>
-                                <w:rPr>
-                                  <w:noProof/>
-                                </w:rPr>
-                                <w:t>7</w:t>
-                              </w:r>
-                            </w:fldSimple>
-                            <w:bookmarkEnd w:id="34"/>
                             <w:r>
-                              <w:t xml:space="preserve"> Softwarequalität nach ISO-Norm 9126</w:t>
+                              <w:fldChar w:fldCharType="begin"/>
                             </w:r>
                             <w:r>
-                              <w:br/>
-                              <w:t>(Quelle: Capgemini Präsentation vom 18.06.2019, Handout.pptx, Seite 54)</w:t>
+                              <w:instrText xml:space="preserve"> SEQ Abbildung \* ARABIC </w:instrText>
                             </w:r>
+                            <w:r>
+                              <w:fldChar w:fldCharType="separate"/>
+                            </w:r>
+                            <w:r>
+                              <w:rPr>
+                                <w:noProof/>
+                              </w:rPr>
+                              <w:t>7</w:t>
+                            </w:r>
+                            <w:r>
+                              <w:rPr>
+                                <w:noProof/>
+                              </w:rPr>
+                              <w:fldChar w:fldCharType="end"/>
+                            </w:r>
+                            <w:bookmarkEnd w:id="40"/>
+                            <w:r>
+                              <w:t xml:space="preserve"> Softwarequ</w:t>
+                            </w:r>
+                            <w:r>
+                              <w:t>alität nach ISO-Norm 9126</w:t>
+                            </w:r>
+                            <w:bookmarkEnd w:id="41"/>
                           </w:p>
                         </w:txbxContent>
                       </wps:txbx>
@@ -4738,14 +4986,15 @@
           </mc:Choice>
           <mc:Fallback>
             <w:pict>
-              <v:shape id="Textfeld 7" o:spid="_x0000_s1027" type="#_x0000_t202" style="position:absolute;left:0;text-align:left;margin-left:208.05pt;margin-top:63.25pt;width:246pt;height:33.3pt;z-index:251660288;visibility:visible;mso-wrap-style:square;mso-height-percent:0;mso-wrap-distance-left:9pt;mso-wrap-distance-top:0;mso-wrap-distance-right:9pt;mso-wrap-distance-bottom:0;mso-position-horizontal:absolute;mso-position-horizontal-relative:text;mso-position-vertical:absolute;mso-position-vertical-relative:text;mso-height-percent:0;mso-height-relative:margin;v-text-anchor:top" o:gfxdata="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" stroked="f">
+              <v:shape id="Textfeld 7" o:spid="_x0000_s1027" type="#_x0000_t202" style="position:absolute;left:0;text-align:left;margin-left:207.9pt;margin-top:63.1pt;width:246pt;height:12.65pt;z-index:251660288;visibility:visible;mso-wrap-style:square;mso-height-percent:0;mso-wrap-distance-left:9pt;mso-wrap-distance-top:0;mso-wrap-distance-right:9pt;mso-wrap-distance-bottom:0;mso-position-horizontal:absolute;mso-position-horizontal-relative:text;mso-position-vertical:absolute;mso-position-vertical-relative:text;mso-height-percent:0;mso-height-relative:margin;v-text-anchor:top" o:gfxdata="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" stroked="f">
                 <v:textbox inset="0,0,0,0">
                   <w:txbxContent>
                     <w:p>
                       <w:pPr>
                         <w:pStyle w:val="Beschriftung"/>
                       </w:pPr>
-                      <w:bookmarkStart w:id="35" w:name="_Ref17132198"/>
+                      <w:bookmarkStart w:id="43" w:name="_Ref17132198"/>
+                      <w:bookmarkStart w:id="44" w:name="_Toc17978957"/>
                       <w:r>
                         <w:t xml:space="preserve">Abbildung </w:t>
                       </w:r>
@@ -4757,14 +5006,14 @@
                           <w:t>7</w:t>
                         </w:r>
                       </w:fldSimple>
-                      <w:bookmarkEnd w:id="35"/>
+                      <w:bookmarkEnd w:id="43"/>
                       <w:r>
-                        <w:t xml:space="preserve"> Softwarequalität nach ISO-Norm 9126</w:t>
+                        <w:t xml:space="preserve"> Softwarequ</w:t>
                       </w:r>
                       <w:r>
-                        <w:br/>
-                        <w:t>(Quelle: Capgemini Präsentation vom 18.06.2019, Handout.pptx, Seite 54)</w:t>
+                        <w:t>alität nach ISO-Norm 9126</w:t>
                       </w:r>
+                      <w:bookmarkEnd w:id="44"/>
                     </w:p>
                   </w:txbxContent>
                 </v:textbox>
@@ -4912,12 +5161,12 @@
         </w:rPr>
         <w:footnoteReference w:id="6"/>
       </w:r>
-      <w:commentRangeEnd w:id="32"/>
+      <w:commentRangeEnd w:id="38"/>
       <w:r>
         <w:rPr>
           <w:rStyle w:val="Kommentarzeichen"/>
         </w:rPr>
-        <w:commentReference w:id="32"/>
+        <w:commentReference w:id="38"/>
       </w:r>
     </w:p>
     <w:p>
@@ -4929,22 +5178,22 @@
       <w:pPr>
         <w:pStyle w:val="berschrift2"/>
       </w:pPr>
-      <w:bookmarkStart w:id="36" w:name="_Toc17890098"/>
-      <w:commentRangeStart w:id="37"/>
+      <w:bookmarkStart w:id="42" w:name="_Toc17979546"/>
+      <w:commentRangeStart w:id="43"/>
       <w:r>
         <w:t>Aufgabe 2 a) Analyse der Use Cases „Ein- / Aussteigen“ und „Film anschauen“</w:t>
       </w:r>
-      <w:bookmarkEnd w:id="36"/>
+      <w:bookmarkEnd w:id="42"/>
     </w:p>
     <w:p>
       <w:pPr>
         <w:pStyle w:val="berschrift3"/>
       </w:pPr>
-      <w:bookmarkStart w:id="38" w:name="_Toc17890099"/>
+      <w:bookmarkStart w:id="44" w:name="_Toc17979547"/>
       <w:r>
         <w:t>Einleitung</w:t>
       </w:r>
-      <w:bookmarkEnd w:id="38"/>
+      <w:bookmarkEnd w:id="44"/>
     </w:p>
     <w:p>
       <w:r>
@@ -4955,11 +5204,11 @@
       <w:pPr>
         <w:pStyle w:val="berschrift3"/>
       </w:pPr>
-      <w:bookmarkStart w:id="39" w:name="_Toc17890100"/>
+      <w:bookmarkStart w:id="45" w:name="_Toc17979548"/>
       <w:r>
         <w:t>Use Case „Ein- und Aussteigen“ Beschreibung</w:t>
       </w:r>
-      <w:bookmarkEnd w:id="39"/>
+      <w:bookmarkEnd w:id="45"/>
     </w:p>
     <w:p>
       <w:r>
@@ -4970,11 +5219,11 @@
       <w:pPr>
         <w:pStyle w:val="berschrift3"/>
       </w:pPr>
-      <w:bookmarkStart w:id="40" w:name="_Toc17890101"/>
+      <w:bookmarkStart w:id="46" w:name="_Toc17979549"/>
       <w:r>
         <w:t>Nicht funktionale Anforderungen bezüglich des Use Case „Ein- und Aussteigen“</w:t>
       </w:r>
-      <w:bookmarkEnd w:id="40"/>
+      <w:bookmarkEnd w:id="46"/>
     </w:p>
     <w:p>
       <w:pPr>
@@ -5424,11 +5673,11 @@
       <w:pPr>
         <w:pStyle w:val="berschrift3"/>
       </w:pPr>
-      <w:bookmarkStart w:id="41" w:name="_Toc17890102"/>
+      <w:bookmarkStart w:id="47" w:name="_Toc17979550"/>
       <w:r>
         <w:t>Use Case „Film anschauen“ Beschreibung</w:t>
       </w:r>
-      <w:bookmarkEnd w:id="41"/>
+      <w:bookmarkEnd w:id="47"/>
     </w:p>
     <w:p>
       <w:r>
@@ -5451,23 +5700,23 @@
       <w:r>
         <w:t xml:space="preserve"> anschauen. Falls der Fahrgast einen Film bereits kostenpflichtig ausgeliehen und ihn noch nicht zu Ende gesehen hat, kann er diesen weiterschauen. Intern meldet der Scanner den Fahrgast beim Infotainmentsystem an. Dieses benötigt Daten von der Profilverwaltung und ruft die externe Mediathek auf.</w:t>
       </w:r>
-      <w:commentRangeEnd w:id="37"/>
+      <w:commentRangeEnd w:id="43"/>
       <w:r>
         <w:rPr>
           <w:rStyle w:val="Kommentarzeichen"/>
         </w:rPr>
-        <w:commentReference w:id="37"/>
+        <w:commentReference w:id="43"/>
       </w:r>
     </w:p>
     <w:p>
       <w:pPr>
         <w:pStyle w:val="berschrift3"/>
       </w:pPr>
-      <w:bookmarkStart w:id="42" w:name="_Toc17890103"/>
+      <w:bookmarkStart w:id="48" w:name="_Toc17979551"/>
       <w:r>
         <w:t>Nicht funktionale Anforderungen bezüglich des Use Case „Film anschauen“</w:t>
       </w:r>
-      <w:bookmarkEnd w:id="42"/>
+      <w:bookmarkEnd w:id="48"/>
     </w:p>
     <w:p>
       <w:pPr>
@@ -5928,28 +6177,28 @@
           <w:tab w:val="left" w:pos="6383"/>
         </w:tabs>
       </w:pPr>
-      <w:bookmarkStart w:id="43" w:name="_Toc17890104"/>
+      <w:bookmarkStart w:id="49" w:name="_Toc17979552"/>
       <w:r>
         <w:t>Abschätzung der fachlichen Transaktionen bezüglich des Mengengerüstes</w:t>
       </w:r>
-      <w:bookmarkEnd w:id="43"/>
+      <w:bookmarkEnd w:id="49"/>
     </w:p>
     <w:p>
       <w:pPr>
         <w:pStyle w:val="berschrift3"/>
       </w:pPr>
-      <w:bookmarkStart w:id="44" w:name="_Toc17890105"/>
+      <w:bookmarkStart w:id="50" w:name="_Toc17979553"/>
       <w:r>
         <w:t>Schätzungen der f</w:t>
       </w:r>
-      <w:commentRangeStart w:id="45"/>
+      <w:commentRangeStart w:id="51"/>
       <w:r>
         <w:t>achlichen Transaktionen</w:t>
       </w:r>
-      <w:bookmarkEnd w:id="44"/>
-    </w:p>
-    <w:p>
-      <w:commentRangeStart w:id="46"/>
+      <w:bookmarkEnd w:id="50"/>
+    </w:p>
+    <w:p>
+      <w:commentRangeStart w:id="52"/>
       <w:r>
         <w:t>Nachdem wir im oberen Abschnitt eine Analyse durchgeführt haben, welche NFAs relevant für unsere Use Cases sind, schätzen wir nun die fachlichen Transaktionen anhand des Mengengerüstes und deren Zugriff auf die beteiligten Geschäftsobjekte. Zunächst wird das Mengengerüst, laut Capgemini (Praxisbeispiel), aufgelistet.</w:t>
       </w:r>
@@ -6060,22 +6309,22 @@
       <w:pPr>
         <w:pStyle w:val="berschrift3"/>
       </w:pPr>
-      <w:bookmarkStart w:id="47" w:name="_Toc17890106"/>
+      <w:bookmarkStart w:id="53" w:name="_Toc17979554"/>
       <w:r>
         <w:t>Schätzungen der fachlichen Transaktionen des Use Cases „Ein- und Aussteigen“</w:t>
       </w:r>
-      <w:bookmarkEnd w:id="47"/>
+      <w:bookmarkEnd w:id="53"/>
     </w:p>
     <w:p>
       <w:r>
         <w:t>Als Erstes werden die fachlichen Transaktionen vom Use Case „Ein- / Aussteigen“ geschätzt. Dafür wird der Use Case aufgeteilt. Einmal in Einsteigen und einmal in Aussteigen. Daher beginnen wir die fachlichen Transaktionen von „Einsteigen“ zu schätzen.</w:t>
       </w:r>
-      <w:commentRangeEnd w:id="46"/>
+      <w:commentRangeEnd w:id="52"/>
       <w:r>
         <w:rPr>
           <w:rStyle w:val="Kommentarzeichen"/>
         </w:rPr>
-        <w:commentReference w:id="46"/>
+        <w:commentReference w:id="52"/>
       </w:r>
     </w:p>
     <w:p>
@@ -6416,7 +6665,7 @@
         </w:rPr>
         <w:t>Rechnung 5:fT für initial Züge und Wachstum auf 1000 Züge</w:t>
       </w:r>
-      <w:commentRangeEnd w:id="45"/>
+      <w:commentRangeEnd w:id="51"/>
       <w:r>
         <w:rPr>
           <w:rStyle w:val="Kommentarzeichen"/>
@@ -6426,11 +6675,11 @@
           <w:color w:val="auto"/>
           <w:spacing w:val="0"/>
         </w:rPr>
-        <w:commentReference w:id="45"/>
-      </w:r>
-    </w:p>
-    <w:p>
-      <w:commentRangeStart w:id="48"/>
+        <w:commentReference w:id="51"/>
+      </w:r>
+    </w:p>
+    <w:p>
+      <w:commentRangeStart w:id="54"/>
       <w:r>
         <w:lastRenderedPageBreak/>
         <w:t>Zusätzlich möchte die Bahn 2.0 mittelfristig ein Wachstum auf bis zu 1000 Züge vorsehen. Dadurch werden die fachlichen Transaktionen weiter steigen. Mittelfristig muss das System mit durchschnittlich 11.520.000 fachlichen Transaktionen pro Tag zu Recht kommen.</w:t>
@@ -6482,13 +6731,7 @@
             <w:rPr>
               <w:rFonts w:ascii="Cambria Math" w:hAnsi="Cambria Math"/>
             </w:rPr>
-            <m:t>Spitzenzeiten Ausstieg Fahrgäst</m:t>
-          </m:r>
-          <m:r>
-            <w:rPr>
-              <w:rFonts w:ascii="Cambria Math" w:hAnsi="Cambria Math"/>
-            </w:rPr>
-            <m:t>e:240*4 fT</m:t>
+            <m:t>Spitzenzeiten Ausstieg Fahrgäste:240*4 fT</m:t>
           </m:r>
           <m:r>
             <w:rPr>
@@ -6574,7 +6817,13 @@
             <w:rPr>
               <w:rFonts w:ascii="Cambria Math" w:hAnsi="Cambria Math"/>
             </w:rPr>
-            <m:t>fT für alle Züge am Tag:40.320 fT*250=10.080.000 fT pro Tag</m:t>
+            <m:t>fT für alle Züg</m:t>
+          </m:r>
+          <m:r>
+            <w:rPr>
+              <w:rFonts w:ascii="Cambria Math" w:hAnsi="Cambria Math"/>
+            </w:rPr>
+            <m:t>e am Tag:40.320 fT*250=10.080.000 fT pro Tag</m:t>
           </m:r>
         </m:oMath>
       </m:oMathPara>
@@ -6605,8 +6854,8 @@
         </w:rPr>
         <w:t xml:space="preserve">Rechnung 6:fT für </w:t>
       </w:r>
-      <w:commentRangeStart w:id="49"/>
-      <w:commentRangeEnd w:id="49"/>
+      <w:commentRangeStart w:id="55"/>
+      <w:commentRangeEnd w:id="55"/>
       <w:r>
         <w:rPr>
           <w:rStyle w:val="Kommentarzeichen"/>
@@ -6616,7 +6865,7 @@
           <w:color w:val="auto"/>
           <w:spacing w:val="0"/>
         </w:rPr>
-        <w:commentReference w:id="49"/>
+        <w:commentReference w:id="55"/>
       </w:r>
       <w:r>
         <w:rPr>
@@ -6629,26 +6878,26 @@
       <w:r>
         <w:t>Die bereits vorhandenen Fahrgäste steigen auf 1200. Die Ein- und Ausstiege steigen auf 240 Fahrgäste pro Halt. Damit werden durchschnittlich 40.320 fachliche Transaktionen pro Zug in Spitzenzeiten durchgeführt. Das hat zur Folge, dass über zehn Millionen fachliche Transaktionen pro Tag durchgeführt werden müssen. Mittelfristig möchte die Bahn, wie bereits oben erwähnt, die Züge auf 1000 erhöhen. Daher muss das System mit über 40 Millionen fachlichen Transaktionen zu Recht kommen.)</w:t>
       </w:r>
-      <w:commentRangeEnd w:id="48"/>
+      <w:commentRangeEnd w:id="54"/>
       <w:r>
         <w:rPr>
           <w:rStyle w:val="Kommentarzeichen"/>
         </w:rPr>
-        <w:commentReference w:id="48"/>
+        <w:commentReference w:id="54"/>
       </w:r>
     </w:p>
     <w:p>
       <w:pPr>
         <w:pStyle w:val="berschrift3"/>
       </w:pPr>
-      <w:bookmarkStart w:id="50" w:name="_Toc17890107"/>
+      <w:bookmarkStart w:id="56" w:name="_Toc17979555"/>
       <w:r>
         <w:t>Schätzungen der fachlichen Transaktionen des Use Cases „Film anschauen“</w:t>
       </w:r>
-      <w:bookmarkEnd w:id="50"/>
-    </w:p>
-    <w:p>
-      <w:commentRangeStart w:id="51"/>
+      <w:bookmarkEnd w:id="56"/>
+    </w:p>
+    <w:p>
+      <w:commentRangeStart w:id="57"/>
       <w:r>
         <w:t>In diesem Abschnitt werden nun die fachlichen Transaktionen des Use Cases „Film anschauen“ geschätzt. Erneut werden erst die fachlichen Transaktionen für einen Fahrgast geschätzt. Wie auch im Use Case „Ein- / Aussteigen“ wird die Karte vom RFID Scanner erkannt. Der Sitzscanner meldet die Karte beim Infotainmentsystem an. Das Infotainmentsystem benötigt von der Profilverwaltung die Infotainment-Nutzung. Dadurch erhält der Fahrgast an seinem ausgewählten Platz Zugriff auf den Touchscreen-Bildschirm. Gleichzeitig meldet sich das Infotainmentsystem bei der Mediathek, um Zugriff auf die Filme zu erhalten. Diese fachlichen Transaktionen werden auf jeden Fall ausgeführt.</w:t>
       </w:r>
@@ -6798,7 +7047,13 @@
             <w:rPr>
               <w:rFonts w:ascii="Cambria Math" w:hAnsi="Cambria Math"/>
             </w:rPr>
-            <m:t>Fahrgäste bereits im Zug mit Film:200 Fahrgäste*6 fT=1.200 fT</m:t>
+            <m:t>Fahrgäst</m:t>
+          </m:r>
+          <m:r>
+            <w:rPr>
+              <w:rFonts w:ascii="Cambria Math" w:hAnsi="Cambria Math"/>
+            </w:rPr>
+            <m:t>e bereits im Zug mit Film:200 Fahrgäste*6 fT=1.200 fT</m:t>
           </m:r>
         </m:oMath>
       </m:oMathPara>
@@ -6917,7 +7172,13 @@
             <w:rPr>
               <w:rFonts w:ascii="Cambria Math" w:eastAsiaTheme="minorEastAsia" w:hAnsi="Cambria Math"/>
             </w:rPr>
-            <m:t>fT für alle Züge am Tag:7.360*250 Züge=1.840.000 fT pro Tag</m:t>
+            <m:t>fT für alle Züge am T</m:t>
+          </m:r>
+          <m:r>
+            <w:rPr>
+              <w:rFonts w:ascii="Cambria Math" w:eastAsiaTheme="minorEastAsia" w:hAnsi="Cambria Math"/>
+            </w:rPr>
+            <m:t>ag:7.360*250 Züge=1.840.000 fT pro Tag</m:t>
           </m:r>
         </m:oMath>
       </m:oMathPara>
@@ -7003,16 +7264,16 @@
       <w:r>
         <w:t>Damit erhält man eine Schätzung für den Wachstum von ca. 7,3 Millionen fachlichen Transaktionen für alle Züge an einem Tag.</w:t>
       </w:r>
-      <w:commentRangeEnd w:id="51"/>
+      <w:commentRangeEnd w:id="57"/>
       <w:r>
         <w:rPr>
           <w:rStyle w:val="Kommentarzeichen"/>
         </w:rPr>
-        <w:commentReference w:id="51"/>
-      </w:r>
-    </w:p>
-    <w:p>
-      <w:commentRangeStart w:id="52"/>
+        <w:commentReference w:id="57"/>
+      </w:r>
+    </w:p>
+    <w:p>
+      <w:commentRangeStart w:id="58"/>
       <w:r>
         <w:t>Zum Abschluss des Abschnittes müssen auch hier die Spitzenzeiten der Bahn mit einkalkuliert werden. Auch hier gibt das Mengengerüst den Faktor drei vor. Zunächst wird eine Schätzung durchgeführt, wo jeder Fahrgast ein Film anschaut und keinen Film vorher ausgeliehen hat. Anschließend wird davon ausgegangen, dass die Hälfte der Fahrgäste bereits einen Film ausgeliehen hat und nur die andere Hälfte einen neuen Film ausleiht.</w:t>
       </w:r>
@@ -7376,12 +7637,12 @@
       <w:r>
         <w:t>Abschließend für den Abschnitt lässt sich sagen, dass man weitere Faktoren mitberechnen könnte. Zum Beispiel kann ein Fahrgast beim ersten Halt einsteigen und beim letzten Halt aussteigen. Dadurch kann der jeweilige Fahrgast auch mehrere Filme anschauen, die er jeweils bezahlen muss. Oder einem Fahrgast gefällt der aktuelle Film nicht und entschließt sich einen weiteren Film auszuleihen. Weiterhin kann es sein, dass der Fahrgast gar keinen Film anschauen möchte. Damit würden sich die fachlichen Transaktionen erhöhen bzw. verringern. Jedoch wurde hier vom realistischsten Ereignis ausgegangen und zwar das jeder Fahrgast nur einen Film anschaut.</w:t>
       </w:r>
-      <w:commentRangeEnd w:id="52"/>
+      <w:commentRangeEnd w:id="58"/>
       <w:r>
         <w:rPr>
           <w:rStyle w:val="Kommentarzeichen"/>
         </w:rPr>
-        <w:commentReference w:id="52"/>
+        <w:commentReference w:id="58"/>
       </w:r>
     </w:p>
     <w:p/>
@@ -7389,27 +7650,27 @@
       <w:pPr>
         <w:pStyle w:val="berschrift2"/>
       </w:pPr>
-      <w:bookmarkStart w:id="53" w:name="_Toc17890108"/>
+      <w:bookmarkStart w:id="59" w:name="_Toc17979556"/>
       <w:r>
         <w:t>Aufgabe 2 b) Analyse des Use-Case „Ticket Buchung“</w:t>
       </w:r>
-      <w:bookmarkEnd w:id="53"/>
+      <w:bookmarkEnd w:id="59"/>
     </w:p>
     <w:p>
       <w:pPr>
         <w:pStyle w:val="berschrift3"/>
       </w:pPr>
-      <w:bookmarkStart w:id="54" w:name="_Toc17890109"/>
+      <w:bookmarkStart w:id="60" w:name="_Toc17979557"/>
       <w:r>
         <w:t>Einleitung</w:t>
       </w:r>
-      <w:bookmarkEnd w:id="54"/>
-    </w:p>
-    <w:p>
-      <w:pPr>
-        <w:spacing w:line="360" w:lineRule="auto"/>
-      </w:pPr>
-      <w:commentRangeStart w:id="55"/>
+      <w:bookmarkEnd w:id="60"/>
+    </w:p>
+    <w:p>
+      <w:pPr>
+        <w:spacing w:line="360" w:lineRule="auto"/>
+      </w:pPr>
+      <w:commentRangeStart w:id="61"/>
       <w:r>
         <w:t>Dieser Abschnitt umfasst das Feststellen der NFAs für den Use-Case „Ticket Buchung“, Kommunikationsarten für Systeme, welche Kommunikationsart für das geforderte System am sinnvollsten ist und wie sich die ausgewählte Kommunikationsart auf die NFAs auswirkt. Um die NFAs für diesen Use-Case bestimmen zu können, wird zunächst betrachtet, welche Komponenten benötigt werden und wie überhaupt wie eine „Ticket Buchung“ ablauft.</w:t>
       </w:r>
@@ -7418,11 +7679,11 @@
       <w:pPr>
         <w:pStyle w:val="berschrift3"/>
       </w:pPr>
-      <w:bookmarkStart w:id="56" w:name="_Toc17890110"/>
+      <w:bookmarkStart w:id="62" w:name="_Toc17979558"/>
       <w:r>
         <w:t>Use-Case Beschreibung</w:t>
       </w:r>
-      <w:bookmarkEnd w:id="56"/>
+      <w:bookmarkEnd w:id="62"/>
     </w:p>
     <w:p>
       <w:pPr>
@@ -7431,16 +7692,16 @@
       <w:r>
         <w:t xml:space="preserve">Durch die Anforderungen an das System, ist das klassische kaufen eines Tickets nicht mehr notwendig, </w:t>
       </w:r>
-      <w:commentRangeStart w:id="57"/>
+      <w:commentRangeStart w:id="63"/>
       <w:r>
         <w:t>da das System eine bzw. mehrere Fahrten in einem bestimmten Zeitraum zusammenrechnet und somit eine optimale Abrechnung für den Zuggast bereitstellt</w:t>
       </w:r>
-      <w:commentRangeEnd w:id="57"/>
+      <w:commentRangeEnd w:id="63"/>
       <w:r>
         <w:rPr>
           <w:rStyle w:val="Kommentarzeichen"/>
         </w:rPr>
-        <w:commentReference w:id="57"/>
+        <w:commentReference w:id="63"/>
       </w:r>
       <w:r>
         <w:t xml:space="preserve">. Es steht dem Zuggast jedoch frei, eine Reservierung über das Internet oder einen Bahnschalter zu tätigen. Mit diesen beiden Fällen ist der eigentliche Use-Case gemeint, da hier eine vorab Buchung stattfindet. </w:t>
@@ -7466,12 +7727,12 @@
         <w:lastRenderedPageBreak/>
         <w:t>sichergestellt wird, dass das gebuchte Ticket bezahlt wird, da eine weitere Bearbeitung des Prozesses sonst keinen Sinn machen würde. Nachdem sichergestellt worden ist, dass das Ticket bezahlt ist, wird das Sitzplatz-Reservierungssystem darüber informiert, dass es in der Sitzplatzverwaltung eine neue Reservierung hinterlegen muss und somit ein Platz weniger belegt werden kann, durch einen Zuggast, welcher keine Reservierung/Buchung abgeschlossen hat. Zum gleichen Zeitpunkt kann jedoch dem Zuggast bereits ein Feedback gegeben werden, dass die Abbuchung erfolgreich war und sein Ticket im System hinterlegt ist.</w:t>
       </w:r>
-      <w:commentRangeEnd w:id="55"/>
+      <w:commentRangeEnd w:id="61"/>
       <w:r>
         <w:rPr>
           <w:rStyle w:val="Kommentarzeichen"/>
         </w:rPr>
-        <w:commentReference w:id="55"/>
+        <w:commentReference w:id="61"/>
       </w:r>
       <w:r>
         <w:t xml:space="preserve"> Natürlich muss das System in der Lage sein, bei einer Ticketbuchung, bei der mehr als ein Ticket gekauft worden ist, die Sitzplätze beim Einsteigen dann so zu verteilen, das alle Personen zumindest in unmittelbarer Nähe sitzen. Es sollte nicht zu dem Fall kommen, das beispielweise eine Mutter in einem Zugabschnitt sitzt und ihre Kinder in einem anderen.</w:t>
@@ -7578,22 +7839,37 @@
       <w:pPr>
         <w:pStyle w:val="Beschriftung"/>
       </w:pPr>
-      <w:bookmarkStart w:id="58" w:name="_Ref17472969"/>
+      <w:bookmarkStart w:id="64" w:name="_Ref17472969"/>
+      <w:bookmarkStart w:id="65" w:name="_Toc17978958"/>
       <w:r>
         <w:t xml:space="preserve">Abbildung </w:t>
       </w:r>
-      <w:fldSimple w:instr=" SEQ Abbildung \* ARABIC ">
-        <w:r>
-          <w:rPr>
-            <w:noProof/>
-          </w:rPr>
-          <w:t>1</w:t>
-        </w:r>
-      </w:fldSimple>
-      <w:bookmarkEnd w:id="58"/>
+      <w:r>
+        <w:fldChar w:fldCharType="begin"/>
+      </w:r>
+      <w:r>
+        <w:instrText xml:space="preserve"> SEQ Abbildung \* ARABIC </w:instrText>
+      </w:r>
+      <w:r>
+        <w:fldChar w:fldCharType="separate"/>
+      </w:r>
+      <w:r>
+        <w:rPr>
+          <w:noProof/>
+        </w:rPr>
+        <w:t>8</w:t>
+      </w:r>
+      <w:r>
+        <w:rPr>
+          <w:noProof/>
+        </w:rPr>
+        <w:fldChar w:fldCharType="end"/>
+      </w:r>
+      <w:bookmarkEnd w:id="64"/>
       <w:r>
         <w:t xml:space="preserve"> Sequenzdiagramm für den Use-Case „Ticket buchen“</w:t>
       </w:r>
+      <w:bookmarkEnd w:id="65"/>
     </w:p>
     <w:p>
       <w:pPr>
@@ -7602,11 +7878,11 @@
           <w:i w:val="0"/>
         </w:rPr>
       </w:pPr>
-      <w:bookmarkStart w:id="59" w:name="_Toc17890111"/>
+      <w:bookmarkStart w:id="66" w:name="_Toc17979559"/>
       <w:r>
         <w:t>NFAs bezüglich Use-Case</w:t>
       </w:r>
-      <w:bookmarkEnd w:id="59"/>
+      <w:bookmarkEnd w:id="66"/>
     </w:p>
     <w:p>
       <w:r>
@@ -8076,11 +8352,11 @@
       <w:pPr>
         <w:pStyle w:val="berschrift3"/>
       </w:pPr>
-      <w:bookmarkStart w:id="60" w:name="_Toc17890112"/>
+      <w:bookmarkStart w:id="67" w:name="_Toc17979560"/>
       <w:r>
         <w:t>Kommunikationsarten</w:t>
       </w:r>
-      <w:bookmarkEnd w:id="60"/>
+      <w:bookmarkEnd w:id="67"/>
     </w:p>
     <w:p>
       <w:pPr>
@@ -8105,7 +8381,7 @@
         <w:spacing w:line="360" w:lineRule="auto"/>
         <w:jc w:val="center"/>
       </w:pPr>
-      <w:commentRangeStart w:id="61"/>
+      <w:commentRangeStart w:id="68"/>
       <w:r>
         <w:rPr>
           <w:noProof/>
@@ -8161,12 +8437,12 @@
           </wp:inline>
         </w:drawing>
       </w:r>
-      <w:commentRangeEnd w:id="61"/>
+      <w:commentRangeEnd w:id="68"/>
       <w:r>
         <w:rPr>
           <w:rStyle w:val="Kommentarzeichen"/>
         </w:rPr>
-        <w:commentReference w:id="61"/>
+        <w:commentReference w:id="68"/>
       </w:r>
     </w:p>
     <w:p>
@@ -8175,22 +8451,37 @@
         <w:spacing w:line="360" w:lineRule="auto"/>
         <w:jc w:val="center"/>
       </w:pPr>
-      <w:bookmarkStart w:id="62" w:name="_Ref16616332"/>
+      <w:bookmarkStart w:id="69" w:name="_Ref16616332"/>
+      <w:bookmarkStart w:id="70" w:name="_Toc17978959"/>
       <w:r>
         <w:t xml:space="preserve">Abbildung </w:t>
       </w:r>
-      <w:fldSimple w:instr=" SEQ Abbildung \* ARABIC ">
-        <w:r>
-          <w:rPr>
-            <w:noProof/>
-          </w:rPr>
-          <w:t>2</w:t>
-        </w:r>
-      </w:fldSimple>
-      <w:bookmarkEnd w:id="62"/>
+      <w:r>
+        <w:fldChar w:fldCharType="begin"/>
+      </w:r>
+      <w:r>
+        <w:instrText xml:space="preserve"> SEQ Abbildung \* ARABIC </w:instrText>
+      </w:r>
+      <w:r>
+        <w:fldChar w:fldCharType="separate"/>
+      </w:r>
+      <w:r>
+        <w:rPr>
+          <w:noProof/>
+        </w:rPr>
+        <w:t>9</w:t>
+      </w:r>
+      <w:r>
+        <w:rPr>
+          <w:noProof/>
+        </w:rPr>
+        <w:fldChar w:fldCharType="end"/>
+      </w:r>
+      <w:bookmarkEnd w:id="69"/>
       <w:r>
         <w:t xml:space="preserve"> Unterschied zwischen Synchroner und Asynchroner Kommunikation</w:t>
       </w:r>
+      <w:bookmarkEnd w:id="70"/>
     </w:p>
     <w:p>
       <w:pPr>
@@ -8393,13 +8684,7 @@
                 <w:rPr>
                   <w:rFonts w:ascii="Cambria Math" w:hAnsi="Cambria Math"/>
                 </w:rPr>
-                <m:t>Prozes</m:t>
-              </m:r>
-              <m:r>
-                <w:rPr>
-                  <w:rFonts w:ascii="Cambria Math" w:hAnsi="Cambria Math"/>
-                </w:rPr>
-                <m:t>s A</m:t>
+                <m:t>Prozess A</m:t>
               </m:r>
             </m:e>
             <m:sub>
@@ -8428,7 +8713,7 @@
         <w:spacing w:line="360" w:lineRule="auto"/>
         <w:jc w:val="both"/>
       </w:pPr>
-      <w:commentRangeStart w:id="63"/>
+      <w:commentRangeStart w:id="71"/>
       <w:r>
         <w:t xml:space="preserve">Als weitere Kommunikationsart gibt es noch Caching, welches so funktioniert, dass die Daten beim ersten Aufruf initial in einen temporären Speicher (Cache) geladen werden. Das hat zur Folge, dass die Daten nicht immer neu geladen werden müssen, sondern aus dem Cache geladen werden können. Nach einer gewissen Zeit verfallen dann diese Daten, da man sonst nicht garantieren kann, dass diese immer auf dem aktuellen Stand sind. Natürlich kann man diese Art der Kommunikation nur nutzen, wenn auf Daten zugegriffen werden, die sich selten ändern, da man sonst die Daten über keinen längeren Zeitraum (&gt;= 30 Min.) zwischen speichern könnte, ohne dass das andere System die Änderungen mit bekommt. Nutzbare Daten wären beispielsweise die Profildaten, da sich diese zwar </w:t>
       </w:r>
@@ -8441,11 +8726,11 @@
       <w:pPr>
         <w:pStyle w:val="berschrift3"/>
       </w:pPr>
-      <w:bookmarkStart w:id="64" w:name="_Toc17890113"/>
+      <w:bookmarkStart w:id="72" w:name="_Toc17979561"/>
       <w:r>
         <w:t>Kommunikationsart für das System</w:t>
       </w:r>
-      <w:bookmarkEnd w:id="64"/>
+      <w:bookmarkEnd w:id="72"/>
     </w:p>
     <w:p>
       <w:pPr>
@@ -8455,12 +8740,12 @@
       <w:r>
         <w:t>Nachdem wir nun geklärt haben, wie die drei Kommunikationsarten funktionieren, schauen wir nun, wie die Umsetzung in dem Bahn 2.0 System aussehen würde.</w:t>
       </w:r>
-      <w:commentRangeEnd w:id="63"/>
+      <w:commentRangeEnd w:id="71"/>
       <w:r>
         <w:rPr>
           <w:rStyle w:val="Kommentarzeichen"/>
         </w:rPr>
-        <w:commentReference w:id="63"/>
+        <w:commentReference w:id="71"/>
       </w:r>
       <w:r>
         <w:t xml:space="preserve"> Vorab aber nochmal eine Kurzfassung des Use-Cases.</w:t>
@@ -8471,7 +8756,7 @@
         <w:spacing w:line="360" w:lineRule="auto"/>
         <w:jc w:val="both"/>
       </w:pPr>
-      <w:commentRangeStart w:id="65"/>
+      <w:commentRangeStart w:id="73"/>
       <w:r>
         <w:t xml:space="preserve">Der Kunde interagiert mit einer </w:t>
       </w:r>
@@ -8631,16 +8916,16 @@
       <w:r>
         <w:t xml:space="preserve"> zu analysieren. Zur Erinnerung, im Abschnitt der </w:t>
       </w:r>
-      <w:commentRangeStart w:id="66"/>
+      <w:commentRangeStart w:id="74"/>
       <w:r>
         <w:t>TI-Architektur</w:t>
       </w:r>
-      <w:commentRangeEnd w:id="66"/>
+      <w:commentRangeEnd w:id="74"/>
       <w:r>
         <w:rPr>
           <w:rStyle w:val="Kommentarzeichen"/>
         </w:rPr>
-        <w:commentReference w:id="66"/>
+        <w:commentReference w:id="74"/>
       </w:r>
       <w:r>
         <w:t xml:space="preserve"> wurde entschieden, dass in jedem Zug eine eigene </w:t>
@@ -8669,7 +8954,7 @@
       <w:r>
         <w:t xml:space="preserve">, des jeweiligen Zugs, seine Daten mit der S-Rs abgleichen, damit die Daten wieder konsistent sind. Ausschließlich zu diesem Zeitpunkt ist es nämlich notwendig, dass der Zug weiß, wie viele Sitzplätze (nicht jedoch welche) er für Reservierungen blocken muss. </w:t>
       </w:r>
-      <w:commentRangeStart w:id="67"/>
+      <w:commentRangeStart w:id="75"/>
       <w:r>
         <w:t xml:space="preserve">Während einer Fahrt muss die </w:t>
       </w:r>
@@ -8681,12 +8966,12 @@
       <w:r>
         <w:t xml:space="preserve"> des jeweiligen Zugs dies noch nicht zu wissen, da während der Fahrt keine Zuggäste ein- oder aussteigen</w:t>
       </w:r>
-      <w:commentRangeEnd w:id="67"/>
+      <w:commentRangeEnd w:id="75"/>
       <w:r>
         <w:rPr>
           <w:rStyle w:val="Kommentarzeichen"/>
         </w:rPr>
-        <w:commentReference w:id="67"/>
+        <w:commentReference w:id="75"/>
       </w:r>
       <w:r>
         <w:t xml:space="preserve">. Alternativ könnte man sich auch für eine asynchron Kommunikation entscheiden, welche jedoch nicht so effektiv wie Caching wäre, da die </w:t>
@@ -8716,24 +9001,24 @@
       <w:r>
         <w:t xml:space="preserve"> des jeweiligen Zugs wird auf Caching gesetzt, da hier eine dauerhafte Synchronisation nicht von Nöten ist.</w:t>
       </w:r>
-      <w:commentRangeEnd w:id="65"/>
+      <w:commentRangeEnd w:id="73"/>
       <w:r>
         <w:rPr>
           <w:rStyle w:val="Kommentarzeichen"/>
         </w:rPr>
-        <w:commentReference w:id="65"/>
+        <w:commentReference w:id="73"/>
       </w:r>
     </w:p>
     <w:p>
       <w:pPr>
         <w:pStyle w:val="berschrift3"/>
       </w:pPr>
-      <w:bookmarkStart w:id="68" w:name="_Toc17890114"/>
+      <w:bookmarkStart w:id="76" w:name="_Toc17979562"/>
       <w:r>
         <w:lastRenderedPageBreak/>
         <w:t>NFAs bezüglich der Lösungsalternativen</w:t>
       </w:r>
-      <w:bookmarkEnd w:id="68"/>
+      <w:bookmarkEnd w:id="76"/>
     </w:p>
     <w:p>
       <w:pPr>
@@ -8827,11 +9112,11 @@
       <w:pPr>
         <w:pStyle w:val="berschrift1"/>
       </w:pPr>
-      <w:bookmarkStart w:id="69" w:name="_Toc17890115"/>
+      <w:bookmarkStart w:id="77" w:name="_Toc17979563"/>
       <w:r>
         <w:t>Fazit</w:t>
       </w:r>
-      <w:bookmarkEnd w:id="69"/>
+      <w:bookmarkEnd w:id="77"/>
     </w:p>
     <w:p>
       <w:pPr>
@@ -8869,60 +9154,975 @@
       </w:r>
     </w:p>
     <w:p>
+      <w:pPr>
+        <w:pStyle w:val="berschrift1"/>
+        <w:spacing w:line="360" w:lineRule="auto"/>
+      </w:pPr>
       <w:r>
         <w:br w:type="page"/>
       </w:r>
-    </w:p>
-    <w:bookmarkStart w:id="70" w:name="_Toc17890116" w:displacedByCustomXml="next"/>
-    <w:sdt>
-      <w:sdtPr>
-        <w:id w:val="1025822690"/>
-        <w:docPartObj>
-          <w:docPartGallery w:val="Bibliographies"/>
-          <w:docPartUnique/>
-        </w:docPartObj>
-      </w:sdtPr>
-      <w:sdtEndPr>
-        <w:rPr>
-          <w:rFonts w:asciiTheme="minorHAnsi" w:eastAsiaTheme="minorHAnsi" w:hAnsiTheme="minorHAnsi" w:cstheme="minorBidi"/>
-          <w:b w:val="0"/>
-          <w:bCs w:val="0"/>
-          <w:color w:val="auto"/>
-          <w:sz w:val="22"/>
-          <w:szCs w:val="22"/>
-        </w:rPr>
-      </w:sdtEndPr>
-      <w:sdtContent>
-        <w:p>
-          <w:pPr>
-            <w:pStyle w:val="berschrift1"/>
-          </w:pPr>
-          <w:r>
-            <w:t>Literaturverzeichnis</w:t>
-          </w:r>
-          <w:bookmarkEnd w:id="70"/>
-        </w:p>
-        <w:sdt>
-          <w:sdtPr>
-            <w:id w:val="111145805"/>
-            <w:bibliography/>
-          </w:sdtPr>
-          <w:sdtContent>
-            <w:p>
-              <w:pPr>
-                <w:pStyle w:val="Literaturverzeichnis"/>
-                <w:ind w:left="720" w:hanging="720"/>
-              </w:pPr>
-            </w:p>
-            <w:p/>
-            <w:bookmarkStart w:id="71" w:name="_GoBack" w:displacedByCustomXml="next"/>
-            <w:bookmarkEnd w:id="71" w:displacedByCustomXml="next"/>
-          </w:sdtContent>
-        </w:sdt>
-      </w:sdtContent>
-    </w:sdt>
+      <w:bookmarkStart w:id="78" w:name="_Toc17979564"/>
+      <w:r>
+        <w:lastRenderedPageBreak/>
+        <w:t>Anhang</w:t>
+      </w:r>
+      <w:bookmarkEnd w:id="78"/>
+    </w:p>
+    <w:p>
+      <w:pPr>
+        <w:pStyle w:val="berschrift2"/>
+        <w:spacing w:line="360" w:lineRule="auto"/>
+      </w:pPr>
+      <w:bookmarkStart w:id="79" w:name="_Toc17979565"/>
+      <w:r>
+        <w:t>Quellen- / Literaturverzeichnis</w:t>
+      </w:r>
+      <w:bookmarkEnd w:id="79"/>
+    </w:p>
+    <w:p>
+      <w:pPr>
+        <w:spacing w:line="360" w:lineRule="auto"/>
+        <w:rPr>
+          <w:b/>
+          <w:u w:val="single"/>
+        </w:rPr>
+      </w:pPr>
+      <w:r>
+        <w:rPr>
+          <w:b/>
+          <w:u w:val="single"/>
+        </w:rPr>
+        <w:t>Internet:</w:t>
+      </w:r>
+    </w:p>
+    <w:p>
+      <w:pPr>
+        <w:spacing w:line="360" w:lineRule="auto"/>
+      </w:pPr>
+      <w:r>
+        <w:t>Al-</w:t>
+      </w:r>
+      <w:proofErr w:type="spellStart"/>
+      <w:r>
+        <w:t>Zoubi</w:t>
+      </w:r>
+      <w:proofErr w:type="spellEnd"/>
+      <w:r>
+        <w:t xml:space="preserve">, Ahmad: Kurz und Gut </w:t>
+      </w:r>
+      <w:proofErr w:type="spellStart"/>
+      <w:r>
+        <w:t>RESTful</w:t>
+      </w:r>
+      <w:proofErr w:type="spellEnd"/>
+      <w:r>
+        <w:t xml:space="preserve"> Web Services – Transaktionen</w:t>
+      </w:r>
+      <w:r>
+        <w:br/>
+        <w:t xml:space="preserve">URL: </w:t>
+      </w:r>
+      <w:hyperlink r:id="rId19" w:history="1">
+        <w:r>
+          <w:rPr>
+            <w:rStyle w:val="Hyperlink"/>
+          </w:rPr>
+          <w:t>http://www.se.uni-hannover.de/pub/File/kurz-und-gut/ws2011-labor-restlab/RESTLab-Transaktionen-Ahmad-Al-Zoubi-kurz-und-gut.pdf</w:t>
+        </w:r>
+      </w:hyperlink>
+      <w:r>
+        <w:t xml:space="preserve"> S1 (Stand: 20.12.11) (letzte Nutzung: 21.08.19)</w:t>
+      </w:r>
+    </w:p>
+    <w:p>
+      <w:pPr>
+        <w:spacing w:line="360" w:lineRule="auto"/>
+      </w:pPr>
+      <w:r>
+        <w:t xml:space="preserve">Capgemini Service SAS, </w:t>
+      </w:r>
+      <w:r>
+        <w:t xml:space="preserve">Hermelin, </w:t>
+      </w:r>
+      <w:r>
+        <w:t>M. Paul</w:t>
+      </w:r>
+      <w:r>
+        <w:t>:</w:t>
+      </w:r>
+      <w:r>
+        <w:t xml:space="preserve"> Alle Partner</w:t>
+      </w:r>
+      <w:r>
+        <w:br/>
+        <w:t xml:space="preserve">URL: </w:t>
+      </w:r>
+      <w:hyperlink r:id="rId20" w:history="1">
+        <w:r>
+          <w:rPr>
+            <w:rStyle w:val="Hyperlink"/>
+          </w:rPr>
+          <w:t>https://www.capgemini.com/de-de/partners/</w:t>
+        </w:r>
+      </w:hyperlink>
+      <w:r>
+        <w:t xml:space="preserve"> (letzte Nutzung: 20.08.19)</w:t>
+      </w:r>
+    </w:p>
+    <w:p>
+      <w:pPr>
+        <w:spacing w:line="360" w:lineRule="auto"/>
+      </w:pPr>
+      <w:r>
+        <w:t>Heini, R.: Funktionale, nicht funktionale Anforderungen</w:t>
+      </w:r>
+      <w:r>
+        <w:br/>
+        <w:t>URL:</w:t>
+      </w:r>
+      <w:hyperlink r:id="rId21" w:history="1">
+        <w:r>
+          <w:rPr>
+            <w:rStyle w:val="Hyperlink"/>
+          </w:rPr>
+          <w:t>http://www.anforderungsmanagement.ch/in_depth_vertiefung/funktionale_nicht_funktionale_anforderungen/index.html</w:t>
+        </w:r>
+      </w:hyperlink>
+      <w:r>
+        <w:t xml:space="preserve"> (letzte Nutzung: 19.08.19)</w:t>
+      </w:r>
+    </w:p>
+    <w:p>
+      <w:pPr>
+        <w:spacing w:line="360" w:lineRule="auto"/>
+      </w:pPr>
+      <w:proofErr w:type="spellStart"/>
+      <w:r>
+        <w:t>Huschke</w:t>
+      </w:r>
+      <w:proofErr w:type="spellEnd"/>
+      <w:r>
+        <w:t xml:space="preserve">, Sabine: Aufgabe Capgemini </w:t>
+      </w:r>
+      <w:r>
+        <w:t>(</w:t>
+      </w:r>
+      <w:r>
+        <w:t>zur V</w:t>
+      </w:r>
+      <w:r>
+        <w:t>eranstaltung vom 18.06.2019)</w:t>
+      </w:r>
+      <w:r>
+        <w:br/>
+        <w:t xml:space="preserve">URL: </w:t>
+      </w:r>
+      <w:hyperlink r:id="rId22" w:history="1">
+        <w:r>
+          <w:rPr>
+            <w:rStyle w:val="Hyperlink"/>
+          </w:rPr>
+          <w:t>https://ilias.th-koeln.de/goto.php?target=file_1328704_download&amp;client_id=ILIAS_FH_Koeln</w:t>
+        </w:r>
+      </w:hyperlink>
+      <w:r>
+        <w:t xml:space="preserve"> (Stand: 19.07.19) (letzte Nutzung: 19.08.19)</w:t>
+      </w:r>
+    </w:p>
+    <w:p>
+      <w:pPr>
+        <w:spacing w:line="360" w:lineRule="auto"/>
+      </w:pPr>
+      <w:proofErr w:type="spellStart"/>
+      <w:r>
+        <w:t>Kaubisch</w:t>
+      </w:r>
+      <w:proofErr w:type="spellEnd"/>
+      <w:r>
+        <w:t>, Christian / Klein, Norbert: Technische Architektur in der individuellen Softwareentwicklung</w:t>
+      </w:r>
+      <w:r>
+        <w:br/>
+      </w:r>
+      <w:r>
+        <w:t xml:space="preserve">URL: </w:t>
+      </w:r>
+      <w:hyperlink r:id="rId23" w:history="1">
+        <w:r>
+          <w:rPr>
+            <w:rStyle w:val="Hyperlink"/>
+          </w:rPr>
+          <w:t>https://ilias.th-koeln.de/goto.php?target=file_1305749_download&amp;client_id=ILIAS_FH_Koeln</w:t>
+        </w:r>
+      </w:hyperlink>
+      <w:r>
+        <w:t xml:space="preserve"> </w:t>
+      </w:r>
+      <w:r>
+        <w:t xml:space="preserve">S5, S54 </w:t>
+      </w:r>
+      <w:r>
+        <w:t xml:space="preserve">(Stand: 18.06.19) (letzte </w:t>
+      </w:r>
+      <w:r>
+        <w:t>Nutzung: 20.08.19)</w:t>
+      </w:r>
+    </w:p>
+    <w:p>
+      <w:pPr>
+        <w:spacing w:line="360" w:lineRule="auto"/>
+      </w:pPr>
+      <w:r>
+        <w:t xml:space="preserve">Prof. Dr. Bente, Stefan / Prof. Dr. Winter, Mario: </w:t>
+      </w:r>
+      <w:r>
+        <w:t>Serviceschicht Kommunikationsprotokolle</w:t>
+      </w:r>
+      <w:r>
+        <w:br/>
+        <w:t xml:space="preserve">URL: </w:t>
+      </w:r>
+      <w:hyperlink r:id="rId24" w:history="1">
+        <w:r>
+          <w:rPr>
+            <w:rStyle w:val="Hyperlink"/>
+          </w:rPr>
+          <w:t>https://ilias.th-koeln.de/goto.php?target=file_1288771_download&amp;client_id=ILIAS_FH_Koeln</w:t>
+        </w:r>
+      </w:hyperlink>
+      <w:r>
+        <w:t xml:space="preserve"> S18 (Stand: 05.05.19) (letzte </w:t>
+      </w:r>
+      <w:r>
+        <w:t>Nutzung: 15.08.19)</w:t>
+      </w:r>
+    </w:p>
+    <w:p>
+      <w:pPr>
+        <w:spacing w:line="360" w:lineRule="auto"/>
+      </w:pPr>
+      <w:proofErr w:type="spellStart"/>
+      <w:r>
+        <w:t>Taentzer</w:t>
+      </w:r>
+      <w:proofErr w:type="spellEnd"/>
+      <w:r>
+        <w:t>, Gabriele: Einführung in die Softwaretechnik</w:t>
+      </w:r>
+      <w:r>
+        <w:br/>
+        <w:t>URL:</w:t>
+      </w:r>
+      <w:r>
+        <w:t xml:space="preserve"> </w:t>
+      </w:r>
+      <w:hyperlink r:id="rId25" w:history="1">
+        <w:r>
+          <w:rPr>
+            <w:rStyle w:val="Hyperlink"/>
+          </w:rPr>
+          <w:t>https://www.uni-marburg.de/fb12/arbeitsgruppen/swt/lehre/files/est1415/EST141028.pdf</w:t>
+        </w:r>
+      </w:hyperlink>
+      <w:r>
+        <w:t xml:space="preserve"> S88 (Stand: 28.10.14) (letzte Nutzung: 19.08.19)</w:t>
+      </w:r>
+    </w:p>
+    <w:p>
+      <w:pPr>
+        <w:spacing w:line="360" w:lineRule="auto"/>
+      </w:pPr>
+      <w:r>
+        <w:t xml:space="preserve">Wikimedia </w:t>
+      </w:r>
+      <w:r>
+        <w:t>Foundation</w:t>
+      </w:r>
+      <w:r>
+        <w:t xml:space="preserve"> Inc.: Anforderung </w:t>
+      </w:r>
+      <w:r>
+        <w:t>(Informatik)</w:t>
+      </w:r>
+      <w:r>
+        <w:br/>
+        <w:t xml:space="preserve">URL: </w:t>
+      </w:r>
+      <w:hyperlink r:id="rId26" w:history="1">
+        <w:r>
+          <w:rPr>
+            <w:rStyle w:val="Hyperlink"/>
+          </w:rPr>
+          <w:t>https://de.wikipedia.org/wiki/Anforderung_(Informatik)</w:t>
+        </w:r>
+      </w:hyperlink>
+      <w:r>
+        <w:t xml:space="preserve"> (Stand: 05.01.19) (letzte Nutzung: 19.08.19)</w:t>
+      </w:r>
+    </w:p>
+    <w:p>
+      <w:pPr>
+        <w:spacing w:line="360" w:lineRule="auto"/>
+        <w:rPr>
+          <w:lang w:val="en-US"/>
+        </w:rPr>
+      </w:pPr>
+      <w:r>
+        <w:rPr>
+          <w:lang w:val="en-US"/>
+        </w:rPr>
+        <w:t>Wikimedia Foundation Inc.:</w:t>
+      </w:r>
+      <w:r>
+        <w:rPr>
+          <w:lang w:val="en-US"/>
+        </w:rPr>
+        <w:t xml:space="preserve"> ISO / IEC 9126</w:t>
+      </w:r>
+      <w:r>
+        <w:rPr>
+          <w:lang w:val="en-US"/>
+        </w:rPr>
+        <w:br/>
+        <w:t xml:space="preserve">URL: </w:t>
+      </w:r>
+      <w:hyperlink r:id="rId27" w:history="1">
+        <w:r>
+          <w:rPr>
+            <w:rStyle w:val="Hyperlink"/>
+            <w:lang w:val="en-US"/>
+          </w:rPr>
+          <w:t>https://de.wikipedia.org/wiki/ISO/IEC_9126</w:t>
+        </w:r>
+      </w:hyperlink>
+      <w:r>
+        <w:rPr>
+          <w:lang w:val="en-US"/>
+        </w:rPr>
+        <w:t xml:space="preserve"> (Stand: 28.05.18) (</w:t>
+      </w:r>
+      <w:r>
+        <w:t>letzte</w:t>
+      </w:r>
+      <w:r>
+        <w:rPr>
+          <w:lang w:val="en-US"/>
+        </w:rPr>
+        <w:t xml:space="preserve"> </w:t>
+      </w:r>
+      <w:r>
+        <w:t>Nutzung</w:t>
+      </w:r>
+      <w:r>
+        <w:rPr>
+          <w:lang w:val="en-US"/>
+        </w:rPr>
+        <w:t>: 19.08.19)</w:t>
+      </w:r>
+    </w:p>
+    <w:p>
+      <w:pPr>
+        <w:spacing w:line="360" w:lineRule="auto"/>
+      </w:pPr>
+      <w:r>
+        <w:t>Wikimedia Foundation Inc.: Modelio</w:t>
+      </w:r>
+      <w:r>
+        <w:br/>
+        <w:t xml:space="preserve">URL: </w:t>
+      </w:r>
+      <w:hyperlink r:id="rId28" w:history="1">
+        <w:r>
+          <w:rPr>
+            <w:rStyle w:val="Hyperlink"/>
+          </w:rPr>
+          <w:t>https://de.wikipedia.org/wiki/Modelio</w:t>
+        </w:r>
+      </w:hyperlink>
+      <w:r>
+        <w:t xml:space="preserve"> (Stand: 09.05.19) (letzte Nutzung: 05.08.19)</w:t>
+      </w:r>
+    </w:p>
+    <w:p>
+      <w:pPr>
+        <w:pStyle w:val="berschrift2"/>
+        <w:spacing w:line="360" w:lineRule="auto"/>
+      </w:pPr>
+      <w:bookmarkStart w:id="80" w:name="_Toc17979566"/>
+      <w:r>
+        <w:lastRenderedPageBreak/>
+        <w:t>Abbildungsverzeichnis</w:t>
+      </w:r>
+      <w:bookmarkEnd w:id="80"/>
+    </w:p>
+    <w:p>
+      <w:pPr>
+        <w:pStyle w:val="Abbildungsverzeichnis"/>
+        <w:tabs>
+          <w:tab w:val="right" w:leader="dot" w:pos="9062"/>
+        </w:tabs>
+        <w:spacing w:line="360" w:lineRule="auto"/>
+        <w:rPr>
+          <w:rFonts w:eastAsiaTheme="minorEastAsia"/>
+          <w:noProof/>
+          <w:lang w:eastAsia="de-DE"/>
+        </w:rPr>
+      </w:pPr>
+      <w:r>
+        <w:fldChar w:fldCharType="begin"/>
+      </w:r>
+      <w:r>
+        <w:instrText xml:space="preserve"> TOC \c "Abbildung" </w:instrText>
+      </w:r>
+      <w:r>
+        <w:fldChar w:fldCharType="separate"/>
+      </w:r>
+      <w:r>
+        <w:rPr>
+          <w:noProof/>
+        </w:rPr>
+        <w:t>Abbildung 1 Komponenten des Systems für die Bahn 2.0</w:t>
+      </w:r>
+      <w:r>
+        <w:rPr>
+          <w:noProof/>
+        </w:rPr>
+        <w:tab/>
+      </w:r>
+      <w:r>
+        <w:rPr>
+          <w:noProof/>
+        </w:rPr>
+        <w:fldChar w:fldCharType="begin"/>
+      </w:r>
+      <w:r>
+        <w:rPr>
+          <w:noProof/>
+        </w:rPr>
+        <w:instrText xml:space="preserve"> PAGEREF _Toc17978951 \h </w:instrText>
+      </w:r>
+      <w:r>
+        <w:rPr>
+          <w:noProof/>
+        </w:rPr>
+      </w:r>
+      <w:r>
+        <w:rPr>
+          <w:noProof/>
+        </w:rPr>
+        <w:fldChar w:fldCharType="separate"/>
+      </w:r>
+      <w:r>
+        <w:rPr>
+          <w:noProof/>
+        </w:rPr>
+        <w:t>4</w:t>
+      </w:r>
+      <w:r>
+        <w:rPr>
+          <w:noProof/>
+        </w:rPr>
+        <w:fldChar w:fldCharType="end"/>
+      </w:r>
+    </w:p>
+    <w:p>
+      <w:pPr>
+        <w:pStyle w:val="Abbildungsverzeichnis"/>
+        <w:tabs>
+          <w:tab w:val="right" w:leader="dot" w:pos="9062"/>
+        </w:tabs>
+        <w:spacing w:line="360" w:lineRule="auto"/>
+        <w:rPr>
+          <w:rFonts w:eastAsiaTheme="minorEastAsia"/>
+          <w:noProof/>
+          <w:lang w:eastAsia="de-DE"/>
+        </w:rPr>
+      </w:pPr>
+      <w:r>
+        <w:rPr>
+          <w:noProof/>
+        </w:rPr>
+        <w:t>Abbildung 2 A-Architektur mit Fremdsystemen und Usern</w:t>
+      </w:r>
+      <w:r>
+        <w:rPr>
+          <w:noProof/>
+        </w:rPr>
+        <w:tab/>
+      </w:r>
+      <w:r>
+        <w:rPr>
+          <w:noProof/>
+        </w:rPr>
+        <w:fldChar w:fldCharType="begin"/>
+      </w:r>
+      <w:r>
+        <w:rPr>
+          <w:noProof/>
+        </w:rPr>
+        <w:instrText xml:space="preserve"> PAGEREF _Toc17978952 \h </w:instrText>
+      </w:r>
+      <w:r>
+        <w:rPr>
+          <w:noProof/>
+        </w:rPr>
+      </w:r>
+      <w:r>
+        <w:rPr>
+          <w:noProof/>
+        </w:rPr>
+        <w:fldChar w:fldCharType="separate"/>
+      </w:r>
+      <w:r>
+        <w:rPr>
+          <w:noProof/>
+        </w:rPr>
+        <w:t>5</w:t>
+      </w:r>
+      <w:r>
+        <w:rPr>
+          <w:noProof/>
+        </w:rPr>
+        <w:fldChar w:fldCharType="end"/>
+      </w:r>
+    </w:p>
+    <w:p>
+      <w:pPr>
+        <w:pStyle w:val="Abbildungsverzeichnis"/>
+        <w:tabs>
+          <w:tab w:val="right" w:leader="dot" w:pos="9062"/>
+        </w:tabs>
+        <w:spacing w:line="360" w:lineRule="auto"/>
+        <w:rPr>
+          <w:rFonts w:eastAsiaTheme="minorEastAsia"/>
+          <w:noProof/>
+          <w:lang w:eastAsia="de-DE"/>
+        </w:rPr>
+      </w:pPr>
+      <w:r>
+        <w:rPr>
+          <w:noProof/>
+        </w:rPr>
+        <w:t>Abbildung 3 Abhängigkeiten innerhalb des Bahn 2.0 Systems</w:t>
+      </w:r>
+      <w:r>
+        <w:rPr>
+          <w:noProof/>
+        </w:rPr>
+        <w:tab/>
+      </w:r>
+      <w:r>
+        <w:rPr>
+          <w:noProof/>
+        </w:rPr>
+        <w:fldChar w:fldCharType="begin"/>
+      </w:r>
+      <w:r>
+        <w:rPr>
+          <w:noProof/>
+        </w:rPr>
+        <w:instrText xml:space="preserve"> PAGEREF _Toc17978953 \h </w:instrText>
+      </w:r>
+      <w:r>
+        <w:rPr>
+          <w:noProof/>
+        </w:rPr>
+      </w:r>
+      <w:r>
+        <w:rPr>
+          <w:noProof/>
+        </w:rPr>
+        <w:fldChar w:fldCharType="separate"/>
+      </w:r>
+      <w:r>
+        <w:rPr>
+          <w:noProof/>
+        </w:rPr>
+        <w:t>6</w:t>
+      </w:r>
+      <w:r>
+        <w:rPr>
+          <w:noProof/>
+        </w:rPr>
+        <w:fldChar w:fldCharType="end"/>
+      </w:r>
+    </w:p>
+    <w:p>
+      <w:pPr>
+        <w:pStyle w:val="Abbildungsverzeichnis"/>
+        <w:tabs>
+          <w:tab w:val="right" w:leader="dot" w:pos="9062"/>
+        </w:tabs>
+        <w:spacing w:line="360" w:lineRule="auto"/>
+        <w:rPr>
+          <w:rFonts w:eastAsiaTheme="minorEastAsia"/>
+          <w:noProof/>
+          <w:lang w:eastAsia="de-DE"/>
+        </w:rPr>
+      </w:pPr>
+      <w:r>
+        <w:rPr>
+          <w:noProof/>
+        </w:rPr>
+        <w:t>Abbildung 4 Einführung einer zentralen Datenbank für das System</w:t>
+      </w:r>
+      <w:r>
+        <w:rPr>
+          <w:noProof/>
+        </w:rPr>
+        <w:tab/>
+      </w:r>
+      <w:r>
+        <w:rPr>
+          <w:noProof/>
+        </w:rPr>
+        <w:fldChar w:fldCharType="begin"/>
+      </w:r>
+      <w:r>
+        <w:rPr>
+          <w:noProof/>
+        </w:rPr>
+        <w:instrText xml:space="preserve"> PAGEREF _Toc17978954 \h </w:instrText>
+      </w:r>
+      <w:r>
+        <w:rPr>
+          <w:noProof/>
+        </w:rPr>
+      </w:r>
+      <w:r>
+        <w:rPr>
+          <w:noProof/>
+        </w:rPr>
+        <w:fldChar w:fldCharType="separate"/>
+      </w:r>
+      <w:r>
+        <w:rPr>
+          <w:noProof/>
+        </w:rPr>
+        <w:t>8</w:t>
+      </w:r>
+      <w:r>
+        <w:rPr>
+          <w:noProof/>
+        </w:rPr>
+        <w:fldChar w:fldCharType="end"/>
+      </w:r>
+    </w:p>
+    <w:p>
+      <w:pPr>
+        <w:pStyle w:val="Abbildungsverzeichnis"/>
+        <w:tabs>
+          <w:tab w:val="right" w:leader="dot" w:pos="9062"/>
+        </w:tabs>
+        <w:spacing w:line="360" w:lineRule="auto"/>
+        <w:rPr>
+          <w:rFonts w:eastAsiaTheme="minorEastAsia"/>
+          <w:noProof/>
+          <w:lang w:eastAsia="de-DE"/>
+        </w:rPr>
+      </w:pPr>
+      <w:r>
+        <w:rPr>
+          <w:noProof/>
+        </w:rPr>
+        <w:t>Abbildung 5 Benötigte Hardware für das Bahn 2.0 System</w:t>
+      </w:r>
+      <w:r>
+        <w:rPr>
+          <w:noProof/>
+        </w:rPr>
+        <w:tab/>
+      </w:r>
+      <w:r>
+        <w:rPr>
+          <w:noProof/>
+        </w:rPr>
+        <w:fldChar w:fldCharType="begin"/>
+      </w:r>
+      <w:r>
+        <w:rPr>
+          <w:noProof/>
+        </w:rPr>
+        <w:instrText xml:space="preserve"> PAGEREF _Toc17978955 \h </w:instrText>
+      </w:r>
+      <w:r>
+        <w:rPr>
+          <w:noProof/>
+        </w:rPr>
+      </w:r>
+      <w:r>
+        <w:rPr>
+          <w:noProof/>
+        </w:rPr>
+        <w:fldChar w:fldCharType="separate"/>
+      </w:r>
+      <w:r>
+        <w:rPr>
+          <w:noProof/>
+        </w:rPr>
+        <w:t>9</w:t>
+      </w:r>
+      <w:r>
+        <w:rPr>
+          <w:noProof/>
+        </w:rPr>
+        <w:fldChar w:fldCharType="end"/>
+      </w:r>
+    </w:p>
+    <w:p>
+      <w:pPr>
+        <w:pStyle w:val="Abbildungsverzeichnis"/>
+        <w:tabs>
+          <w:tab w:val="right" w:leader="dot" w:pos="9062"/>
+        </w:tabs>
+        <w:spacing w:line="360" w:lineRule="auto"/>
+        <w:rPr>
+          <w:rFonts w:eastAsiaTheme="minorEastAsia"/>
+          <w:noProof/>
+          <w:lang w:eastAsia="de-DE"/>
+        </w:rPr>
+      </w:pPr>
+      <w:r>
+        <w:rPr>
+          <w:noProof/>
+        </w:rPr>
+        <w:t>Abbildung 6 Infrastruktur des Bahn 2.0 Systems</w:t>
+      </w:r>
+      <w:r>
+        <w:rPr>
+          <w:noProof/>
+        </w:rPr>
+        <w:tab/>
+      </w:r>
+      <w:r>
+        <w:rPr>
+          <w:noProof/>
+        </w:rPr>
+        <w:fldChar w:fldCharType="begin"/>
+      </w:r>
+      <w:r>
+        <w:rPr>
+          <w:noProof/>
+        </w:rPr>
+        <w:instrText xml:space="preserve"> PAGEREF _Toc17978956 \h </w:instrText>
+      </w:r>
+      <w:r>
+        <w:rPr>
+          <w:noProof/>
+        </w:rPr>
+      </w:r>
+      <w:r>
+        <w:rPr>
+          <w:noProof/>
+        </w:rPr>
+        <w:fldChar w:fldCharType="separate"/>
+      </w:r>
+      <w:r>
+        <w:rPr>
+          <w:noProof/>
+        </w:rPr>
+        <w:t>11</w:t>
+      </w:r>
+      <w:r>
+        <w:rPr>
+          <w:noProof/>
+        </w:rPr>
+        <w:fldChar w:fldCharType="end"/>
+      </w:r>
+    </w:p>
+    <w:p>
+      <w:pPr>
+        <w:pStyle w:val="Abbildungsverzeichnis"/>
+        <w:tabs>
+          <w:tab w:val="right" w:leader="dot" w:pos="9062"/>
+        </w:tabs>
+        <w:spacing w:line="360" w:lineRule="auto"/>
+        <w:rPr>
+          <w:rFonts w:eastAsiaTheme="minorEastAsia"/>
+          <w:noProof/>
+          <w:lang w:eastAsia="de-DE"/>
+        </w:rPr>
+      </w:pPr>
+      <w:r>
+        <w:rPr>
+          <w:noProof/>
+        </w:rPr>
+        <w:t>Abbildung 7 Softwarequalität nach ISO-Norm 9126</w:t>
+      </w:r>
+      <w:r>
+        <w:rPr>
+          <w:noProof/>
+        </w:rPr>
+        <w:tab/>
+      </w:r>
+      <w:r>
+        <w:rPr>
+          <w:noProof/>
+        </w:rPr>
+        <w:fldChar w:fldCharType="begin"/>
+      </w:r>
+      <w:r>
+        <w:rPr>
+          <w:noProof/>
+        </w:rPr>
+        <w:instrText xml:space="preserve"> PAGEREF _Toc17978957 \h </w:instrText>
+      </w:r>
+      <w:r>
+        <w:rPr>
+          <w:noProof/>
+        </w:rPr>
+      </w:r>
+      <w:r>
+        <w:rPr>
+          <w:noProof/>
+        </w:rPr>
+        <w:fldChar w:fldCharType="separate"/>
+      </w:r>
+      <w:r>
+        <w:rPr>
+          <w:noProof/>
+        </w:rPr>
+        <w:t>12</w:t>
+      </w:r>
+      <w:r>
+        <w:rPr>
+          <w:noProof/>
+        </w:rPr>
+        <w:fldChar w:fldCharType="end"/>
+      </w:r>
+    </w:p>
+    <w:p>
+      <w:pPr>
+        <w:pStyle w:val="Abbildungsverzeichnis"/>
+        <w:tabs>
+          <w:tab w:val="right" w:leader="dot" w:pos="9062"/>
+        </w:tabs>
+        <w:spacing w:line="360" w:lineRule="auto"/>
+        <w:rPr>
+          <w:rFonts w:eastAsiaTheme="minorEastAsia"/>
+          <w:noProof/>
+          <w:lang w:eastAsia="de-DE"/>
+        </w:rPr>
+      </w:pPr>
+      <w:r>
+        <w:rPr>
+          <w:noProof/>
+        </w:rPr>
+        <w:t>Abbildung 8 Sequenzdiagramm für den Use-Case „Ticket buchen“</w:t>
+      </w:r>
+      <w:r>
+        <w:rPr>
+          <w:noProof/>
+        </w:rPr>
+        <w:tab/>
+      </w:r>
+      <w:r>
+        <w:rPr>
+          <w:noProof/>
+        </w:rPr>
+        <w:fldChar w:fldCharType="begin"/>
+      </w:r>
+      <w:r>
+        <w:rPr>
+          <w:noProof/>
+        </w:rPr>
+        <w:instrText xml:space="preserve"> PAGEREF _Toc17978958 \h </w:instrText>
+      </w:r>
+      <w:r>
+        <w:rPr>
+          <w:noProof/>
+        </w:rPr>
+      </w:r>
+      <w:r>
+        <w:rPr>
+          <w:noProof/>
+        </w:rPr>
+        <w:fldChar w:fldCharType="separate"/>
+      </w:r>
+      <w:r>
+        <w:rPr>
+          <w:noProof/>
+        </w:rPr>
+        <w:t>24</w:t>
+      </w:r>
+      <w:r>
+        <w:rPr>
+          <w:noProof/>
+        </w:rPr>
+        <w:fldChar w:fldCharType="end"/>
+      </w:r>
+    </w:p>
+    <w:p>
+      <w:pPr>
+        <w:pStyle w:val="Abbildungsverzeichnis"/>
+        <w:tabs>
+          <w:tab w:val="right" w:leader="dot" w:pos="9062"/>
+        </w:tabs>
+        <w:spacing w:line="360" w:lineRule="auto"/>
+        <w:rPr>
+          <w:rFonts w:eastAsiaTheme="minorEastAsia"/>
+          <w:noProof/>
+          <w:lang w:eastAsia="de-DE"/>
+        </w:rPr>
+      </w:pPr>
+      <w:r>
+        <w:rPr>
+          <w:noProof/>
+        </w:rPr>
+        <w:t>Abbildung 9 Unterschied zwischen Synchroner und Asynchroner Kommunikation</w:t>
+      </w:r>
+      <w:r>
+        <w:rPr>
+          <w:noProof/>
+        </w:rPr>
+        <w:tab/>
+      </w:r>
+      <w:r>
+        <w:rPr>
+          <w:noProof/>
+        </w:rPr>
+        <w:fldChar w:fldCharType="begin"/>
+      </w:r>
+      <w:r>
+        <w:rPr>
+          <w:noProof/>
+        </w:rPr>
+        <w:instrText xml:space="preserve"> PAGEREF _Toc17978959 \h </w:instrText>
+      </w:r>
+      <w:r>
+        <w:rPr>
+          <w:noProof/>
+        </w:rPr>
+      </w:r>
+      <w:r>
+        <w:rPr>
+          <w:noProof/>
+        </w:rPr>
+        <w:fldChar w:fldCharType="separate"/>
+      </w:r>
+      <w:r>
+        <w:rPr>
+          <w:noProof/>
+        </w:rPr>
+        <w:t>27</w:t>
+      </w:r>
+      <w:r>
+        <w:rPr>
+          <w:noProof/>
+        </w:rPr>
+        <w:fldChar w:fldCharType="end"/>
+      </w:r>
+    </w:p>
+    <w:p>
+      <w:pPr>
+        <w:spacing w:line="360" w:lineRule="auto"/>
+      </w:pPr>
+      <w:r>
+        <w:fldChar w:fldCharType="end"/>
+      </w:r>
+    </w:p>
     <w:sectPr>
-      <w:footerReference w:type="default" r:id="rId19"/>
+      <w:footerReference w:type="default" r:id="rId29"/>
       <w:pgSz w:w="11906" w:h="16838"/>
       <w:pgMar w:top="1417" w:right="1417" w:bottom="1134" w:left="1417" w:header="708" w:footer="708" w:gutter="0"/>
       <w:cols w:space="708"/>
@@ -8934,7 +10134,7 @@
 
 <file path=word/comments.xml><?xml version="1.0" encoding="utf-8"?>
 <w:comments xmlns:wpc="http://schemas.microsoft.com/office/word/2010/wordprocessingCanvas" xmlns:mc="http://schemas.openxmlformats.org/markup-compatibility/2006" xmlns:o="urn:schemas-microsoft-com:office:office" xmlns:r="http://schemas.openxmlformats.org/officeDocument/2006/relationships" xmlns:m="http://schemas.openxmlformats.org/officeDocument/2006/math" xmlns:v="urn:schemas-microsoft-com:vml" xmlns:wp14="http://schemas.microsoft.com/office/word/2010/wordprocessingDrawing" xmlns:wp="http://schemas.openxmlformats.org/drawingml/2006/wordprocessingDrawing" xmlns:w10="urn:schemas-microsoft-com:office:word" xmlns:w="http://schemas.openxmlformats.org/wordprocessingml/2006/main" xmlns:w14="http://schemas.microsoft.com/office/word/2010/wordml" xmlns:wpg="http://schemas.microsoft.com/office/word/2010/wordprocessingGroup" xmlns:wpi="http://schemas.microsoft.com/office/word/2010/wordprocessingInk" xmlns:wne="http://schemas.microsoft.com/office/word/2006/wordml" xmlns:wps="http://schemas.microsoft.com/office/word/2010/wordprocessingShape" mc:Ignorable="w14 wp14">
-  <w:comment w:id="1" w:author="John-Bryan Spieker" w:date="2019-08-19T18:49:00Z" w:initials="JS">
+  <w:comment w:id="2" w:author="John-Bryan Spieker" w:date="2019-08-19T18:49:00Z" w:initials="JS">
     <w:p>
       <w:pPr>
         <w:pStyle w:val="Kommentartext"/>
@@ -8958,7 +10158,7 @@
       </w:hyperlink>
     </w:p>
   </w:comment>
-  <w:comment w:id="3" w:author="Frederik Duda" w:date="2019-08-20T20:21:00Z" w:initials="FD">
+  <w:comment w:id="4" w:author="Frederik Duda" w:date="2019-08-20T20:21:00Z" w:initials="FD">
     <w:p>
       <w:pPr>
         <w:pStyle w:val="Kommentartext"/>
@@ -8974,7 +10174,7 @@
       </w:r>
     </w:p>
   </w:comment>
-  <w:comment w:id="5" w:author="Frederik Duda" w:date="2019-08-21T13:06:00Z" w:initials="FD">
+  <w:comment w:id="6" w:author="Frederik Duda" w:date="2019-08-21T13:06:00Z" w:initials="FD">
     <w:p>
       <w:pPr>
         <w:pStyle w:val="Kommentartext"/>
@@ -8990,7 +10190,7 @@
       </w:r>
     </w:p>
   </w:comment>
-  <w:comment w:id="7" w:author="John-Bryan Spieker" w:date="2019-08-05T20:02:00Z" w:initials="JS">
+  <w:comment w:id="8" w:author="John-Bryan Spieker" w:date="2019-08-05T20:02:00Z" w:initials="JS">
     <w:p>
       <w:pPr>
         <w:pStyle w:val="Kommentartext"/>
@@ -9006,7 +10206,7 @@
       </w:r>
     </w:p>
   </w:comment>
-  <w:comment w:id="11" w:author="John-Bryan Spieker" w:date="2019-08-05T20:03:00Z" w:initials="JS">
+  <w:comment w:id="12" w:author="John-Bryan Spieker" w:date="2019-08-05T20:03:00Z" w:initials="JS">
     <w:p>
       <w:pPr>
         <w:pStyle w:val="Kommentartext"/>
@@ -9028,7 +10228,7 @@
       </w:r>
     </w:p>
   </w:comment>
-  <w:comment w:id="12" w:author="John-Bryan Spieker" w:date="2019-08-05T08:14:00Z" w:initials="JS">
+  <w:comment w:id="13" w:author="John-Bryan Spieker" w:date="2019-08-05T08:14:00Z" w:initials="JS">
     <w:p>
       <w:pPr>
         <w:pStyle w:val="Kommentartext"/>
@@ -9044,7 +10244,7 @@
       </w:r>
     </w:p>
   </w:comment>
-  <w:comment w:id="13" w:author="John-Bryan Spieker" w:date="2019-08-08T14:56:00Z" w:initials="JS">
+  <w:comment w:id="14" w:author="John-Bryan Spieker" w:date="2019-08-08T14:56:00Z" w:initials="JS">
     <w:p>
       <w:pPr>
         <w:pStyle w:val="Kommentartext"/>
@@ -9060,7 +10260,7 @@
       </w:r>
     </w:p>
   </w:comment>
-  <w:comment w:id="14" w:author="John-Bryan Spieker" w:date="2019-08-08T22:29:00Z" w:initials="JS">
+  <w:comment w:id="15" w:author="John-Bryan Spieker" w:date="2019-08-08T22:29:00Z" w:initials="JS">
     <w:p>
       <w:pPr>
         <w:pStyle w:val="Kommentartext"/>
@@ -9076,7 +10276,7 @@
       </w:r>
     </w:p>
   </w:comment>
-  <w:comment w:id="17" w:author="John-Bryan Spieker" w:date="2019-08-21T07:25:00Z" w:initials="JS">
+  <w:comment w:id="19" w:author="John-Bryan Spieker" w:date="2019-08-21T07:25:00Z" w:initials="JS">
     <w:p>
       <w:pPr>
         <w:pStyle w:val="Kommentartext"/>
@@ -9103,7 +10303,7 @@
       </w:pPr>
     </w:p>
   </w:comment>
-  <w:comment w:id="15" w:author="John-Bryan Spieker" w:date="2019-08-05T21:14:00Z" w:initials="JS">
+  <w:comment w:id="16" w:author="John-Bryan Spieker" w:date="2019-08-05T21:14:00Z" w:initials="JS">
     <w:p>
       <w:pPr>
         <w:pStyle w:val="Kommentartext"/>
@@ -9119,7 +10319,7 @@
       </w:r>
     </w:p>
   </w:comment>
-  <w:comment w:id="20" w:author="John-Bryan Spieker" w:date="2019-08-08T15:10:00Z" w:initials="JS">
+  <w:comment w:id="22" w:author="John-Bryan Spieker" w:date="2019-08-08T15:10:00Z" w:initials="JS">
     <w:p>
       <w:pPr>
         <w:pStyle w:val="Kommentartext"/>
@@ -9135,7 +10335,7 @@
       </w:r>
     </w:p>
   </w:comment>
-  <w:comment w:id="22" w:author="John-Bryan Spieker" w:date="2019-08-08T22:43:00Z" w:initials="JS">
+  <w:comment w:id="25" w:author="John-Bryan Spieker" w:date="2019-08-08T22:43:00Z" w:initials="JS">
     <w:p>
       <w:pPr>
         <w:pStyle w:val="Kommentartext"/>
@@ -9151,7 +10351,7 @@
       </w:r>
     </w:p>
   </w:comment>
-  <w:comment w:id="24" w:author="John-Bryan Spieker" w:date="2019-08-09T22:44:00Z" w:initials="JS">
+  <w:comment w:id="28" w:author="John-Bryan Spieker" w:date="2019-08-09T22:44:00Z" w:initials="JS">
     <w:p>
       <w:pPr>
         <w:pStyle w:val="Kommentartext"/>
@@ -9167,7 +10367,7 @@
       </w:r>
     </w:p>
   </w:comment>
-  <w:comment w:id="29" w:author="Frederik Duda" w:date="2019-08-19T12:25:00Z" w:initials="FD">
+  <w:comment w:id="35" w:author="Frederik Duda" w:date="2019-08-19T12:25:00Z" w:initials="FD">
     <w:p>
       <w:pPr>
         <w:pStyle w:val="Kommentartext"/>
@@ -9183,7 +10383,7 @@
       </w:r>
     </w:p>
   </w:comment>
-  <w:comment w:id="30" w:author="John-Bryan Spieker" w:date="2019-08-19T18:25:00Z" w:initials="JS">
+  <w:comment w:id="36" w:author="John-Bryan Spieker" w:date="2019-08-19T18:25:00Z" w:initials="JS">
     <w:p>
       <w:pPr>
         <w:pStyle w:val="Kommentartext"/>
@@ -9199,7 +10399,7 @@
       </w:r>
     </w:p>
   </w:comment>
-  <w:comment w:id="27" w:author="John-Bryan Spieker" w:date="2019-08-06T08:47:00Z" w:initials="JS">
+  <w:comment w:id="32" w:author="John-Bryan Spieker" w:date="2019-08-06T08:47:00Z" w:initials="JS">
     <w:p>
       <w:pPr>
         <w:pStyle w:val="Kommentartext"/>
@@ -9215,7 +10415,7 @@
       </w:r>
     </w:p>
   </w:comment>
-  <w:comment w:id="32" w:author="Frederik Duda" w:date="2019-08-19T15:42:00Z" w:initials="FD">
+  <w:comment w:id="38" w:author="Frederik Duda" w:date="2019-08-19T15:42:00Z" w:initials="FD">
     <w:p>
       <w:pPr>
         <w:pStyle w:val="Kommentartext"/>
@@ -9237,7 +10437,7 @@
       </w:r>
     </w:p>
   </w:comment>
-  <w:comment w:id="37" w:author="Frederik Duda" w:date="2019-08-25T21:44:00Z" w:initials="FD">
+  <w:comment w:id="43" w:author="Frederik Duda" w:date="2019-08-25T21:44:00Z" w:initials="FD">
     <w:p>
       <w:pPr>
         <w:pStyle w:val="Kommentartext"/>
@@ -9253,7 +10453,7 @@
       </w:r>
     </w:p>
   </w:comment>
-  <w:comment w:id="46" w:author="Frederik Duda" w:date="2019-08-25T21:44:00Z" w:initials="FD">
+  <w:comment w:id="52" w:author="Frederik Duda" w:date="2019-08-25T21:44:00Z" w:initials="FD">
     <w:p>
       <w:pPr>
         <w:pStyle w:val="Kommentartext"/>
@@ -9273,7 +10473,7 @@
       </w:r>
     </w:p>
   </w:comment>
-  <w:comment w:id="45" w:author="Frederik Duda" w:date="2019-08-25T21:44:00Z" w:initials="FD">
+  <w:comment w:id="51" w:author="Frederik Duda" w:date="2019-08-25T21:44:00Z" w:initials="FD">
     <w:p>
       <w:pPr>
         <w:pStyle w:val="Kommentartext"/>
@@ -9293,7 +10493,7 @@
       </w:r>
     </w:p>
   </w:comment>
-  <w:comment w:id="49" w:author="Frederik Duda" w:date="2019-08-25T21:44:00Z" w:initials="FD">
+  <w:comment w:id="55" w:author="Frederik Duda" w:date="2019-08-25T21:44:00Z" w:initials="FD">
     <w:p>
       <w:pPr>
         <w:pStyle w:val="Kommentartext"/>
@@ -9313,7 +10513,7 @@
       </w:r>
     </w:p>
   </w:comment>
-  <w:comment w:id="48" w:author="Frederik Duda" w:date="2019-08-25T21:44:00Z" w:initials="FD">
+  <w:comment w:id="54" w:author="Frederik Duda" w:date="2019-08-25T21:44:00Z" w:initials="FD">
     <w:p>
       <w:pPr>
         <w:pStyle w:val="Kommentartext"/>
@@ -9333,7 +10533,7 @@
       </w:r>
     </w:p>
   </w:comment>
-  <w:comment w:id="51" w:author="Frederik Duda" w:date="2019-08-25T21:44:00Z" w:initials="FD">
+  <w:comment w:id="57" w:author="Frederik Duda" w:date="2019-08-25T21:44:00Z" w:initials="FD">
     <w:p>
       <w:pPr>
         <w:pStyle w:val="Kommentartext"/>
@@ -9353,7 +10553,7 @@
       </w:r>
     </w:p>
   </w:comment>
-  <w:comment w:id="52" w:author="Frederik Duda" w:date="2019-08-25T21:44:00Z" w:initials="FD">
+  <w:comment w:id="58" w:author="Frederik Duda" w:date="2019-08-25T21:44:00Z" w:initials="FD">
     <w:p>
       <w:pPr>
         <w:pStyle w:val="Kommentartext"/>
@@ -9393,7 +10593,7 @@
       </w:r>
     </w:p>
   </w:comment>
-  <w:comment w:id="57" w:author="John-Bryan Spieker" w:date="2019-08-25T21:47:00Z" w:initials="JS">
+  <w:comment w:id="63" w:author="John-Bryan Spieker" w:date="2019-08-25T21:47:00Z" w:initials="JS">
     <w:p>
       <w:pPr>
         <w:pStyle w:val="Kommentartext"/>
@@ -9406,22 +10606,6 @@
       </w:r>
       <w:r>
         <w:t>Quelle: Aufgabenstellung S.1 letzter Abschnitt</w:t>
-      </w:r>
-    </w:p>
-  </w:comment>
-  <w:comment w:id="55" w:author="John-Bryan Spieker" w:date="2019-08-25T21:47:00Z" w:initials="JS">
-    <w:p>
-      <w:pPr>
-        <w:pStyle w:val="Kommentartext"/>
-      </w:pPr>
-      <w:r>
-        <w:rPr>
-          <w:rStyle w:val="Kommentarzeichen"/>
-        </w:rPr>
-        <w:annotationRef/>
-      </w:r>
-      <w:r>
-        <w:t>19.08 19:00-20:00 = 1,00</w:t>
       </w:r>
     </w:p>
   </w:comment>
@@ -9437,11 +10621,27 @@
         <w:annotationRef/>
       </w:r>
       <w:r>
+        <w:t>19.08 19:00-20:00 = 1,00</w:t>
+      </w:r>
+    </w:p>
+  </w:comment>
+  <w:comment w:id="68" w:author="John-Bryan Spieker" w:date="2019-08-25T21:47:00Z" w:initials="JS">
+    <w:p>
+      <w:pPr>
+        <w:pStyle w:val="Kommentartext"/>
+      </w:pPr>
+      <w:r>
+        <w:rPr>
+          <w:rStyle w:val="Kommentarzeichen"/>
+        </w:rPr>
+        <w:annotationRef/>
+      </w:r>
+      <w:r>
         <w:t>Quelle ist klar oder?</w:t>
       </w:r>
     </w:p>
   </w:comment>
-  <w:comment w:id="63" w:author="John-Bryan Spieker" w:date="2019-08-25T21:47:00Z" w:initials="JS">
+  <w:comment w:id="71" w:author="John-Bryan Spieker" w:date="2019-08-25T21:47:00Z" w:initials="JS">
     <w:p>
       <w:pPr>
         <w:pStyle w:val="Kommentartext"/>
@@ -9457,7 +10657,7 @@
       </w:r>
     </w:p>
   </w:comment>
-  <w:comment w:id="66" w:author="John-Bryan Spieker" w:date="2019-08-25T21:47:00Z" w:initials="JS">
+  <w:comment w:id="74" w:author="John-Bryan Spieker" w:date="2019-08-25T21:47:00Z" w:initials="JS">
     <w:p>
       <w:pPr>
         <w:pStyle w:val="Kommentartext"/>
@@ -9473,7 +10673,7 @@
       </w:r>
     </w:p>
   </w:comment>
-  <w:comment w:id="67" w:author="John-Bryan Spieker" w:date="2019-08-25T21:47:00Z" w:initials="JS">
+  <w:comment w:id="75" w:author="John-Bryan Spieker" w:date="2019-08-25T21:47:00Z" w:initials="JS">
     <w:p>
       <w:pPr>
         <w:pStyle w:val="Kommentartext"/>
@@ -9492,7 +10692,7 @@
       </w:r>
     </w:p>
   </w:comment>
-  <w:comment w:id="65" w:author="John-Bryan Spieker" w:date="2019-08-25T21:47:00Z" w:initials="JS">
+  <w:comment w:id="73" w:author="John-Bryan Spieker" w:date="2019-08-25T21:47:00Z" w:initials="JS">
     <w:p>
       <w:pPr>
         <w:pStyle w:val="Kommentartext"/>
@@ -10889,7 +12089,6 @@
     <w:basedOn w:val="Standard"/>
     <w:link w:val="FunotentextZchn"/>
     <w:uiPriority w:val="99"/>
-    <w:semiHidden/>
     <w:unhideWhenUsed/>
     <w:rsid w:val="00DF5670"/>
     <w:pPr>
@@ -10905,7 +12104,6 @@
     <w:basedOn w:val="Absatz-Standardschriftart"/>
     <w:link w:val="Funotentext"/>
     <w:uiPriority w:val="99"/>
-    <w:semiHidden/>
     <w:rsid w:val="00DF5670"/>
     <w:rPr>
       <w:sz w:val="20"/>
@@ -11008,6 +12206,29 @@
     <w:uiPriority w:val="37"/>
     <w:unhideWhenUsed/>
     <w:rsid w:val="00B17F68"/>
+  </w:style>
+  <w:style w:type="character" w:styleId="BesuchterHyperlink">
+    <w:name w:val="FollowedHyperlink"/>
+    <w:basedOn w:val="Absatz-Standardschriftart"/>
+    <w:uiPriority w:val="99"/>
+    <w:semiHidden/>
+    <w:unhideWhenUsed/>
+    <w:rsid w:val="003B04F4"/>
+    <w:rPr>
+      <w:color w:val="954F72" w:themeColor="followedHyperlink"/>
+      <w:u w:val="single"/>
+    </w:rPr>
+  </w:style>
+  <w:style w:type="paragraph" w:styleId="Abbildungsverzeichnis">
+    <w:name w:val="table of figures"/>
+    <w:basedOn w:val="Standard"/>
+    <w:next w:val="Standard"/>
+    <w:uiPriority w:val="99"/>
+    <w:unhideWhenUsed/>
+    <w:rsid w:val="00750AA2"/>
+    <w:pPr>
+      <w:spacing w:after="0"/>
+    </w:pPr>
   </w:style>
 </w:styles>
 </file>
@@ -11587,7 +12808,6 @@
     <w:basedOn w:val="Standard"/>
     <w:link w:val="FunotentextZchn"/>
     <w:uiPriority w:val="99"/>
-    <w:semiHidden/>
     <w:unhideWhenUsed/>
     <w:rsid w:val="00DF5670"/>
     <w:pPr>
@@ -11603,7 +12823,6 @@
     <w:basedOn w:val="Absatz-Standardschriftart"/>
     <w:link w:val="Funotentext"/>
     <w:uiPriority w:val="99"/>
-    <w:semiHidden/>
     <w:rsid w:val="00DF5670"/>
     <w:rPr>
       <w:sz w:val="20"/>
@@ -11706,6 +12925,29 @@
     <w:uiPriority w:val="37"/>
     <w:unhideWhenUsed/>
     <w:rsid w:val="00B17F68"/>
+  </w:style>
+  <w:style w:type="character" w:styleId="BesuchterHyperlink">
+    <w:name w:val="FollowedHyperlink"/>
+    <w:basedOn w:val="Absatz-Standardschriftart"/>
+    <w:uiPriority w:val="99"/>
+    <w:semiHidden/>
+    <w:unhideWhenUsed/>
+    <w:rsid w:val="003B04F4"/>
+    <w:rPr>
+      <w:color w:val="954F72" w:themeColor="followedHyperlink"/>
+      <w:u w:val="single"/>
+    </w:rPr>
+  </w:style>
+  <w:style w:type="paragraph" w:styleId="Abbildungsverzeichnis">
+    <w:name w:val="table of figures"/>
+    <w:basedOn w:val="Standard"/>
+    <w:next w:val="Standard"/>
+    <w:uiPriority w:val="99"/>
+    <w:unhideWhenUsed/>
+    <w:rsid w:val="00750AA2"/>
+    <w:pPr>
+      <w:spacing w:after="0"/>
+    </w:pPr>
   </w:style>
 </w:styles>
 </file>
@@ -12017,7 +13259,7 @@
 </file>
 
 <file path=customXml/itemProps1.xml><?xml version="1.0" encoding="utf-8"?>
-<ds:datastoreItem xmlns:ds="http://schemas.openxmlformats.org/officeDocument/2006/customXml" ds:itemID="{C5AA3FA0-2653-44A7-8C7F-00AA56DF20DF}">
+<ds:datastoreItem xmlns:ds="http://schemas.openxmlformats.org/officeDocument/2006/customXml" ds:itemID="{7938F8AB-0FD2-4B98-86CC-AEE5D7C23C0A}">
   <ds:schemaRefs>
     <ds:schemaRef ds:uri="http://schemas.openxmlformats.org/officeDocument/2006/bibliography"/>
   </ds:schemaRefs>

</xml_diff>